<commit_message>
Adding App Layer APIs
</commit_message>
<xml_diff>
--- a/SWE/Software Specification/Architecture/GDD/PO1_GDD_DGC.docx
+++ b/SWE/Software Specification/Architecture/GDD/PO1_GDD_DGC.docx
@@ -1,6 +1,6 @@
 
 <file path=word/document.xml><?xml version="1.0" encoding="utf-8"?>
-<w:document xmlns:wpc="http://schemas.microsoft.com/office/word/2010/wordprocessingCanvas" xmlns:cx="http://schemas.microsoft.com/office/drawing/2014/chartex" xmlns:mc="http://schemas.openxmlformats.org/markup-compatibility/2006" xmlns:o="urn:schemas-microsoft-com:office:office" xmlns:r="http://schemas.openxmlformats.org/officeDocument/2006/relationships" xmlns:m="http://schemas.openxmlformats.org/officeDocument/2006/math" xmlns:v="urn:schemas-microsoft-com:vml" xmlns:wp14="http://schemas.microsoft.com/office/word/2010/wordprocessingDrawing" xmlns:wp="http://schemas.openxmlformats.org/drawingml/2006/wordprocessingDrawing" xmlns:w10="urn:schemas-microsoft-com:office:word" xmlns:w="http://schemas.openxmlformats.org/wordprocessingml/2006/main" xmlns:w14="http://schemas.microsoft.com/office/word/2010/wordml" xmlns:w15="http://schemas.microsoft.com/office/word/2012/wordml" xmlns:w16se="http://schemas.microsoft.com/office/word/2015/wordml/symex" xmlns:wpg="http://schemas.microsoft.com/office/word/2010/wordprocessingGroup" xmlns:wpi="http://schemas.microsoft.com/office/word/2010/wordprocessingInk" xmlns:wne="http://schemas.microsoft.com/office/word/2006/wordml" xmlns:wps="http://schemas.microsoft.com/office/word/2010/wordprocessingShape" mc:Ignorable="w14 w15 w16se wp14">
+<w:document xmlns:wpc="http://schemas.microsoft.com/office/word/2010/wordprocessingCanvas" xmlns:mc="http://schemas.openxmlformats.org/markup-compatibility/2006" xmlns:o="urn:schemas-microsoft-com:office:office" xmlns:r="http://schemas.openxmlformats.org/officeDocument/2006/relationships" xmlns:m="http://schemas.openxmlformats.org/officeDocument/2006/math" xmlns:v="urn:schemas-microsoft-com:vml" xmlns:wp14="http://schemas.microsoft.com/office/word/2010/wordprocessingDrawing" xmlns:wp="http://schemas.openxmlformats.org/drawingml/2006/wordprocessingDrawing" xmlns:w10="urn:schemas-microsoft-com:office:word" xmlns:w="http://schemas.openxmlformats.org/wordprocessingml/2006/main" xmlns:w14="http://schemas.microsoft.com/office/word/2010/wordml" xmlns:w15="http://schemas.microsoft.com/office/word/2012/wordml" xmlns:wpg="http://schemas.microsoft.com/office/word/2010/wordprocessingGroup" xmlns:wpi="http://schemas.microsoft.com/office/word/2010/wordprocessingInk" xmlns:wne="http://schemas.microsoft.com/office/word/2006/wordml" xmlns:wps="http://schemas.microsoft.com/office/word/2010/wordprocessingShape" mc:Ignorable="w14 w15 wp14">
   <w:body>
     <w:tbl>
       <w:tblPr>
@@ -424,7 +424,6 @@
         </w:rPr>
         <w:t>……………………………………………………</w:t>
       </w:r>
-      <w:proofErr w:type="gramStart"/>
       <w:r>
         <w:rPr>
           <w:rStyle w:val="Hyperlink"/>
@@ -435,7 +434,6 @@
         </w:rPr>
         <w:t>.....</w:t>
       </w:r>
-      <w:proofErr w:type="gramEnd"/>
       <w:r>
         <w:rPr>
           <w:rStyle w:val="Hyperlink"/>
@@ -455,6 +453,109 @@
         <w:t xml:space="preserve">  6</w:t>
       </w:r>
     </w:p>
+    <w:p>
+      <w:pPr>
+        <w:pStyle w:val="ListParagraph"/>
+        <w:numPr>
+          <w:ilvl w:val="0"/>
+          <w:numId w:val="1"/>
+        </w:numPr>
+        <w:rPr>
+          <w:rStyle w:val="Hyperlink"/>
+        </w:rPr>
+      </w:pPr>
+      <w:r>
+        <w:rPr>
+          <w:rStyle w:val="Hyperlink"/>
+          <w:sz w:val="32"/>
+          <w:szCs w:val="32"/>
+        </w:rPr>
+        <w:t>APP Component APIs</w:t>
+      </w:r>
+      <w:r>
+        <w:rPr>
+          <w:rStyle w:val="Hyperlink"/>
+          <w:sz w:val="32"/>
+          <w:szCs w:val="32"/>
+          <w:u w:val="none"/>
+        </w:rPr>
+        <w:t xml:space="preserve"> </w:t>
+      </w:r>
+      <w:r>
+        <w:rPr>
+          <w:rStyle w:val="Hyperlink"/>
+          <w:color w:val="000000" w:themeColor="text1"/>
+          <w:sz w:val="32"/>
+          <w:szCs w:val="32"/>
+          <w:u w:val="none"/>
+        </w:rPr>
+        <w:t>…</w:t>
+      </w:r>
+      <w:r>
+        <w:rPr>
+          <w:rStyle w:val="Hyperlink"/>
+          <w:color w:val="000000" w:themeColor="text1"/>
+          <w:sz w:val="32"/>
+          <w:szCs w:val="32"/>
+          <w:u w:val="none"/>
+        </w:rPr>
+        <w:t>……</w:t>
+      </w:r>
+      <w:r>
+        <w:rPr>
+          <w:rStyle w:val="Hyperlink"/>
+          <w:color w:val="000000" w:themeColor="text1"/>
+          <w:sz w:val="32"/>
+          <w:szCs w:val="32"/>
+          <w:u w:val="none"/>
+        </w:rPr>
+        <w:t>…………………………………………………</w:t>
+      </w:r>
+      <w:r>
+        <w:rPr>
+          <w:rStyle w:val="Hyperlink"/>
+          <w:color w:val="000000" w:themeColor="text1"/>
+          <w:sz w:val="32"/>
+          <w:szCs w:val="32"/>
+          <w:u w:val="none"/>
+        </w:rPr>
+        <w:t>.....</w:t>
+      </w:r>
+      <w:r>
+        <w:rPr>
+          <w:rStyle w:val="Hyperlink"/>
+          <w:color w:val="000000" w:themeColor="text1"/>
+          <w:sz w:val="32"/>
+          <w:szCs w:val="32"/>
+          <w:u w:val="none"/>
+        </w:rPr>
+        <w:t xml:space="preserve">... </w:t>
+      </w:r>
+      <w:r>
+        <w:rPr>
+          <w:rStyle w:val="Hyperlink"/>
+          <w:color w:val="000000" w:themeColor="text1"/>
+          <w:u w:val="none"/>
+        </w:rPr>
+        <w:t>12</w:t>
+      </w:r>
+      <w:r>
+        <w:rPr>
+          <w:rStyle w:val="Hyperlink"/>
+          <w:color w:val="000000" w:themeColor="text1"/>
+          <w:u w:val="none"/>
+        </w:rPr>
+        <w:t xml:space="preserve">  </w:t>
+      </w:r>
+    </w:p>
+    <w:p>
+      <w:pPr>
+        <w:pStyle w:val="ListParagraph"/>
+        <w:rPr>
+          <w:rStyle w:val="Hyperlink"/>
+        </w:rPr>
+      </w:pPr>
+    </w:p>
     <w:p/>
     <w:p/>
     <w:p/>
@@ -487,6 +588,7 @@
           <w:sz w:val="36"/>
           <w:szCs w:val="36"/>
         </w:rPr>
+        <w:lastRenderedPageBreak/>
         <w:t>Document S</w:t>
       </w:r>
       <w:bookmarkStart w:id="2" w:name="Document_Status"/>
@@ -625,7 +727,7 @@
                 <w:sz w:val="32"/>
                 <w:szCs w:val="32"/>
               </w:rPr>
-              <w:t>1.0</w:t>
+              <w:t>1.1</w:t>
             </w:r>
           </w:p>
         </w:tc>
@@ -727,7 +829,7 @@
                 <w:sz w:val="32"/>
                 <w:szCs w:val="32"/>
               </w:rPr>
-              <w:t>Abdullah Ayman</w:t>
+              <w:t>Habiba Mahmoud</w:t>
             </w:r>
           </w:p>
         </w:tc>
@@ -778,7 +880,14 @@
                 <w:sz w:val="32"/>
                 <w:szCs w:val="32"/>
               </w:rPr>
-              <w:t>3/4/2021</w:t>
+              <w:t>5</w:t>
+            </w:r>
+            <w:r>
+              <w:rPr>
+                <w:sz w:val="32"/>
+                <w:szCs w:val="32"/>
+              </w:rPr>
+              <w:t>/4/2021</w:t>
             </w:r>
           </w:p>
         </w:tc>
@@ -1216,8 +1325,281 @@
           </w:p>
         </w:tc>
       </w:tr>
+      <w:tr>
+        <w:trPr>
+          <w:trHeight w:val="233"/>
+        </w:trPr>
+        <w:tc>
+          <w:tcPr>
+            <w:tcW w:w="1204" w:type="dxa"/>
+          </w:tcPr>
+          <w:p>
+            <w:pPr>
+              <w:pStyle w:val="ListParagraph"/>
+              <w:ind w:left="0"/>
+              <w:jc w:val="center"/>
+              <w:rPr>
+                <w:sz w:val="32"/>
+                <w:szCs w:val="32"/>
+              </w:rPr>
+            </w:pPr>
+            <w:r>
+              <w:rPr>
+                <w:sz w:val="32"/>
+                <w:szCs w:val="32"/>
+              </w:rPr>
+              <w:t>1.0</w:t>
+            </w:r>
+          </w:p>
+        </w:tc>
+        <w:tc>
+          <w:tcPr>
+            <w:tcW w:w="2571" w:type="dxa"/>
+          </w:tcPr>
+          <w:p>
+            <w:pPr>
+              <w:pStyle w:val="ListParagraph"/>
+              <w:ind w:left="0"/>
+              <w:jc w:val="center"/>
+              <w:rPr>
+                <w:sz w:val="32"/>
+                <w:szCs w:val="32"/>
+              </w:rPr>
+            </w:pPr>
+            <w:r>
+              <w:rPr>
+                <w:sz w:val="32"/>
+                <w:szCs w:val="32"/>
+              </w:rPr>
+              <w:t>Habiba Mahmoud</w:t>
+            </w:r>
+          </w:p>
+        </w:tc>
+        <w:tc>
+          <w:tcPr>
+            <w:tcW w:w="1710" w:type="dxa"/>
+          </w:tcPr>
+          <w:p>
+            <w:pPr>
+              <w:pStyle w:val="ListParagraph"/>
+              <w:ind w:left="0"/>
+              <w:jc w:val="center"/>
+              <w:rPr>
+                <w:sz w:val="32"/>
+                <w:szCs w:val="32"/>
+              </w:rPr>
+            </w:pPr>
+            <w:r>
+              <w:rPr>
+                <w:sz w:val="32"/>
+                <w:szCs w:val="32"/>
+              </w:rPr>
+              <w:t>5/4/2021</w:t>
+            </w:r>
+          </w:p>
+        </w:tc>
+        <w:tc>
+          <w:tcPr>
+            <w:tcW w:w="4507" w:type="dxa"/>
+          </w:tcPr>
+          <w:p>
+            <w:pPr>
+              <w:rPr>
+                <w:sz w:val="32"/>
+                <w:szCs w:val="32"/>
+              </w:rPr>
+            </w:pPr>
+            <w:r>
+              <w:rPr>
+                <w:sz w:val="32"/>
+                <w:szCs w:val="32"/>
+              </w:rPr>
+              <w:t xml:space="preserve">Added </w:t>
+            </w:r>
+            <w:r>
+              <w:rPr>
+                <w:sz w:val="32"/>
+                <w:szCs w:val="32"/>
+              </w:rPr>
+              <w:t>APP Component APIs</w:t>
+            </w:r>
+          </w:p>
+          <w:p>
+            <w:pPr>
+              <w:pStyle w:val="ListParagraph"/>
+              <w:numPr>
+                <w:ilvl w:val="0"/>
+                <w:numId w:val="19"/>
+              </w:numPr>
+              <w:rPr>
+                <w:sz w:val="16"/>
+                <w:szCs w:val="16"/>
+              </w:rPr>
+            </w:pPr>
+            <w:r>
+              <w:t>Req_PO1_DGC_GDD_0</w:t>
+            </w:r>
+            <w:r>
+              <w:rPr>
+                <w:rFonts w:hint="cs"/>
+                <w:rtl/>
+              </w:rPr>
+              <w:t>011</w:t>
+            </w:r>
+            <w:r>
+              <w:t>-V1.</w:t>
+            </w:r>
+            <w:r>
+              <w:rPr>
+                <w:rFonts w:hint="cs"/>
+                <w:rtl/>
+              </w:rPr>
+              <w:t>0</w:t>
+            </w:r>
+          </w:p>
+          <w:p>
+            <w:pPr>
+              <w:pStyle w:val="ListParagraph"/>
+              <w:numPr>
+                <w:ilvl w:val="0"/>
+                <w:numId w:val="19"/>
+              </w:numPr>
+              <w:rPr>
+                <w:sz w:val="16"/>
+                <w:szCs w:val="16"/>
+              </w:rPr>
+            </w:pPr>
+            <w:r>
+              <w:t>Req_PO1_DGC_GDD_0</w:t>
+            </w:r>
+            <w:r>
+              <w:rPr>
+                <w:rFonts w:hint="cs"/>
+                <w:rtl/>
+              </w:rPr>
+              <w:t>0</w:t>
+            </w:r>
+            <w:r>
+              <w:rPr>
+                <w:rFonts w:hint="cs"/>
+                <w:rtl/>
+              </w:rPr>
+              <w:t>1</w:t>
+            </w:r>
+            <w:r>
+              <w:t>2</w:t>
+            </w:r>
+            <w:r>
+              <w:t>-V1.</w:t>
+            </w:r>
+            <w:r>
+              <w:rPr>
+                <w:rFonts w:hint="cs"/>
+                <w:rtl/>
+              </w:rPr>
+              <w:t>0</w:t>
+            </w:r>
+          </w:p>
+          <w:p>
+            <w:pPr>
+              <w:pStyle w:val="ListParagraph"/>
+              <w:numPr>
+                <w:ilvl w:val="0"/>
+                <w:numId w:val="19"/>
+              </w:numPr>
+              <w:rPr>
+                <w:sz w:val="16"/>
+                <w:szCs w:val="16"/>
+              </w:rPr>
+            </w:pPr>
+            <w:r>
+              <w:t>Req_PO1_DGC_GDD_0</w:t>
+            </w:r>
+            <w:r>
+              <w:rPr>
+                <w:rFonts w:hint="cs"/>
+                <w:rtl/>
+              </w:rPr>
+              <w:t>0</w:t>
+            </w:r>
+            <w:r>
+              <w:rPr>
+                <w:rFonts w:hint="cs"/>
+                <w:rtl/>
+              </w:rPr>
+              <w:t>1</w:t>
+            </w:r>
+            <w:r>
+              <w:t>3</w:t>
+            </w:r>
+            <w:r>
+              <w:t>-V1.</w:t>
+            </w:r>
+            <w:r>
+              <w:rPr>
+                <w:rFonts w:hint="cs"/>
+                <w:rtl/>
+              </w:rPr>
+              <w:t>0</w:t>
+            </w:r>
+          </w:p>
+          <w:p>
+            <w:pPr>
+              <w:pStyle w:val="ListParagraph"/>
+              <w:numPr>
+                <w:ilvl w:val="0"/>
+                <w:numId w:val="19"/>
+              </w:numPr>
+              <w:rPr>
+                <w:sz w:val="16"/>
+                <w:szCs w:val="16"/>
+              </w:rPr>
+            </w:pPr>
+            <w:r>
+              <w:t>Req_PO1_DGC_GDD_0</w:t>
+            </w:r>
+            <w:r>
+              <w:rPr>
+                <w:rFonts w:hint="cs"/>
+                <w:rtl/>
+              </w:rPr>
+              <w:t>0</w:t>
+            </w:r>
+            <w:r>
+              <w:rPr>
+                <w:rFonts w:hint="cs"/>
+                <w:rtl/>
+              </w:rPr>
+              <w:t>1</w:t>
+            </w:r>
+            <w:r>
+              <w:t>4</w:t>
+            </w:r>
+            <w:r>
+              <w:t>-V1.</w:t>
+            </w:r>
+            <w:r>
+              <w:rPr>
+                <w:rFonts w:hint="cs"/>
+                <w:rtl/>
+              </w:rPr>
+              <w:t>0</w:t>
+            </w:r>
+          </w:p>
+          <w:p>
+            <w:pPr>
+              <w:pStyle w:val="ListParagraph"/>
+              <w:rPr>
+                <w:sz w:val="16"/>
+                <w:szCs w:val="16"/>
+              </w:rPr>
+            </w:pPr>
+            <w:bookmarkStart w:id="4" w:name="_GoBack"/>
+            <w:bookmarkEnd w:id="4"/>
+          </w:p>
+        </w:tc>
+      </w:tr>
     </w:tbl>
-    <w:p/>
     <w:p/>
     <w:p/>
     <w:p/>
@@ -1243,8 +1625,8 @@
         </w:rPr>
         <w:t>Reference Do</w:t>
       </w:r>
-      <w:bookmarkStart w:id="4" w:name="Reference_Documents"/>
-      <w:bookmarkEnd w:id="4"/>
+      <w:bookmarkStart w:id="5" w:name="Reference_Documents"/>
+      <w:bookmarkEnd w:id="5"/>
       <w:r>
         <w:rPr>
           <w:sz w:val="36"/>
@@ -1510,11 +1892,10 @@
           <w:sz w:val="36"/>
           <w:szCs w:val="36"/>
         </w:rPr>
-        <w:lastRenderedPageBreak/>
         <w:t>Project Descri</w:t>
       </w:r>
-      <w:bookmarkStart w:id="5" w:name="Project_Description"/>
-      <w:bookmarkEnd w:id="5"/>
+      <w:bookmarkStart w:id="6" w:name="Project_Description"/>
+      <w:bookmarkEnd w:id="6"/>
       <w:r>
         <w:rPr>
           <w:sz w:val="36"/>
@@ -1554,23 +1935,7 @@
           <w:sz w:val="32"/>
           <w:szCs w:val="32"/>
         </w:rPr>
-        <w:t>“</w:t>
-      </w:r>
-      <w:proofErr w:type="spellStart"/>
-      <w:r>
-        <w:rPr>
-          <w:sz w:val="32"/>
-          <w:szCs w:val="32"/>
-        </w:rPr>
-        <w:t>Sovy</w:t>
-      </w:r>
-      <w:proofErr w:type="spellEnd"/>
-      <w:r>
-        <w:rPr>
-          <w:sz w:val="32"/>
-          <w:szCs w:val="32"/>
-        </w:rPr>
-        <w:t>” is a simple digital calculator that performs basic mathematical operations and displays the operation on an LCD-screen, with an ON/OFF button and keypad for user input.</w:t>
+        <w:t>“Sovy” is a simple digital calculator that performs basic mathematical operations and displays the operation on an LCD-screen, with an ON/OFF button and keypad for user input.</w:t>
       </w:r>
     </w:p>
     <w:p/>
@@ -1613,7 +1978,6 @@
           <w:sz w:val="36"/>
           <w:szCs w:val="36"/>
         </w:rPr>
-        <w:lastRenderedPageBreak/>
         <w:t>MCAL Component APIs</w:t>
       </w:r>
     </w:p>
@@ -1666,14 +2030,12 @@
                 <w:b/>
               </w:rPr>
             </w:pPr>
-            <w:proofErr w:type="spellStart"/>
             <w:r>
               <w:rPr>
                 <w:b/>
               </w:rPr>
               <w:t>Req_ID</w:t>
             </w:r>
-            <w:proofErr w:type="spellEnd"/>
           </w:p>
         </w:tc>
         <w:tc>
@@ -1988,14 +2350,12 @@
                 <w:b/>
               </w:rPr>
             </w:pPr>
-            <w:proofErr w:type="spellStart"/>
             <w:r>
               <w:rPr>
                 <w:b/>
               </w:rPr>
               <w:t>Req_ID</w:t>
             </w:r>
-            <w:proofErr w:type="spellEnd"/>
           </w:p>
         </w:tc>
         <w:tc>
@@ -2491,15 +2851,12 @@
                 <w:b/>
               </w:rPr>
             </w:pPr>
-            <w:proofErr w:type="spellStart"/>
-            <w:r>
-              <w:rPr>
-                <w:b/>
-              </w:rPr>
-              <w:lastRenderedPageBreak/>
+            <w:r>
+              <w:rPr>
+                <w:b/>
+              </w:rPr>
               <w:t>Req_ID</w:t>
             </w:r>
-            <w:proofErr w:type="spellEnd"/>
           </w:p>
         </w:tc>
         <w:tc>
@@ -2985,7 +3342,6 @@
       </w:pPr>
       <w:proofErr w:type="spellStart"/>
       <w:r>
-        <w:lastRenderedPageBreak/>
         <w:t>Dio</w:t>
       </w:r>
       <w:proofErr w:type="spellEnd"/>
@@ -3027,14 +3383,12 @@
                 <w:b/>
               </w:rPr>
             </w:pPr>
-            <w:proofErr w:type="spellStart"/>
             <w:r>
               <w:rPr>
                 <w:b/>
               </w:rPr>
               <w:t>Req_ID</w:t>
             </w:r>
-            <w:proofErr w:type="spellEnd"/>
           </w:p>
         </w:tc>
         <w:tc>
@@ -3577,14 +3931,12 @@
                 <w:b/>
               </w:rPr>
             </w:pPr>
-            <w:proofErr w:type="spellStart"/>
             <w:r>
               <w:rPr>
                 <w:b/>
               </w:rPr>
               <w:t>Req_ID</w:t>
             </w:r>
-            <w:proofErr w:type="spellEnd"/>
           </w:p>
         </w:tc>
         <w:tc>
@@ -4071,7 +4423,6 @@
         </w:numPr>
       </w:pPr>
       <w:r>
-        <w:lastRenderedPageBreak/>
         <w:t>Timer</w:t>
       </w:r>
     </w:p>
@@ -4111,14 +4462,12 @@
                 <w:b/>
               </w:rPr>
             </w:pPr>
-            <w:proofErr w:type="spellStart"/>
             <w:r>
               <w:rPr>
                 <w:b/>
               </w:rPr>
               <w:t>Req_ID</w:t>
             </w:r>
-            <w:proofErr w:type="spellEnd"/>
           </w:p>
         </w:tc>
         <w:tc>
@@ -4470,14 +4819,12 @@
                 <w:b/>
               </w:rPr>
             </w:pPr>
-            <w:proofErr w:type="spellStart"/>
             <w:r>
               <w:rPr>
                 <w:b/>
               </w:rPr>
               <w:t>Req_ID</w:t>
             </w:r>
-            <w:proofErr w:type="spellEnd"/>
           </w:p>
         </w:tc>
         <w:tc>
@@ -4682,10 +5029,7 @@
               <w:t xml:space="preserve">This function is used to </w:t>
             </w:r>
             <w:r>
-              <w:t xml:space="preserve">start </w:t>
-            </w:r>
-            <w:r>
-              <w:t xml:space="preserve">the Timer </w:t>
+              <w:t xml:space="preserve">start the Timer </w:t>
             </w:r>
           </w:p>
         </w:tc>
@@ -4843,14 +5187,12 @@
                 <w:b/>
               </w:rPr>
             </w:pPr>
-            <w:proofErr w:type="spellStart"/>
             <w:r>
               <w:rPr>
                 <w:b/>
               </w:rPr>
               <w:t>Req_ID</w:t>
             </w:r>
-            <w:proofErr w:type="spellEnd"/>
           </w:p>
         </w:tc>
         <w:tc>
@@ -4861,13 +5203,7 @@
           </w:tcPr>
           <w:p>
             <w:r>
-              <w:t>Req_PO1_DGC_GDD_00</w:t>
-            </w:r>
-            <w:r>
-              <w:t>8</w:t>
-            </w:r>
-            <w:r>
-              <w:t>-V1.0</w:t>
+              <w:t>Req_PO1_DGC_GDD_008-V1.0</w:t>
             </w:r>
           </w:p>
         </w:tc>
@@ -5069,10 +5405,7 @@
               <w:t xml:space="preserve">This function is used to </w:t>
             </w:r>
             <w:r>
-              <w:t>stop</w:t>
-            </w:r>
-            <w:r>
-              <w:t xml:space="preserve"> the Timer </w:t>
+              <w:t xml:space="preserve">stop the Timer </w:t>
             </w:r>
           </w:p>
         </w:tc>
@@ -5222,14 +5555,12 @@
                 <w:b/>
               </w:rPr>
             </w:pPr>
-            <w:proofErr w:type="spellStart"/>
             <w:r>
               <w:rPr>
                 <w:b/>
               </w:rPr>
               <w:t>Req_ID</w:t>
             </w:r>
-            <w:proofErr w:type="spellEnd"/>
           </w:p>
         </w:tc>
         <w:tc>
@@ -5240,13 +5571,7 @@
           </w:tcPr>
           <w:p>
             <w:r>
-              <w:t>Req_PO1_DGC_GDD_00</w:t>
-            </w:r>
-            <w:r>
-              <w:t>9</w:t>
-            </w:r>
-            <w:r>
-              <w:t>-V1.0</w:t>
+              <w:t>Req_PO1_DGC_GDD_009-V1.0</w:t>
             </w:r>
           </w:p>
         </w:tc>
@@ -5442,13 +5767,7 @@
               <w:t xml:space="preserve">This function is used to </w:t>
             </w:r>
             <w:r>
-              <w:t>s</w:t>
-            </w:r>
-            <w:r>
-              <w:t xml:space="preserve">et the call back function of </w:t>
-            </w:r>
-            <w:r>
-              <w:t xml:space="preserve">the Timer </w:t>
+              <w:t xml:space="preserve">set the call back function of the Timer </w:t>
             </w:r>
           </w:p>
         </w:tc>
@@ -5508,6 +5827,7 @@
               <w:rPr>
                 <w:b/>
               </w:rPr>
+              <w:lastRenderedPageBreak/>
               <w:t>Range</w:t>
             </w:r>
           </w:p>
@@ -5599,15 +5919,12 @@
                 <w:b/>
               </w:rPr>
             </w:pPr>
-            <w:proofErr w:type="spellStart"/>
-            <w:r>
-              <w:rPr>
-                <w:b/>
-              </w:rPr>
-              <w:lastRenderedPageBreak/>
+            <w:r>
+              <w:rPr>
+                <w:b/>
+              </w:rPr>
               <w:t>Req_ID</w:t>
             </w:r>
-            <w:proofErr w:type="spellEnd"/>
           </w:p>
         </w:tc>
         <w:tc>
@@ -5618,13 +5935,7 @@
           </w:tcPr>
           <w:p>
             <w:r>
-              <w:t>Req_PO1_DGC_GDD_00</w:t>
-            </w:r>
-            <w:r>
-              <w:t>10</w:t>
-            </w:r>
-            <w:r>
-              <w:t>-V1.0</w:t>
+              <w:t>Req_PO1_DGC_GDD_0010-V1.0</w:t>
             </w:r>
           </w:p>
         </w:tc>
@@ -5837,12 +6148,7 @@
               <w:t xml:space="preserve">This function is used to </w:t>
             </w:r>
             <w:r>
-              <w:t>load the timer with a</w:t>
-            </w:r>
-            <w:bookmarkStart w:id="6" w:name="_GoBack"/>
-            <w:bookmarkEnd w:id="6"/>
-            <w:r>
-              <w:t xml:space="preserve"> value to start counting from it</w:t>
+              <w:t>load the timer with a value to start counting from it</w:t>
             </w:r>
           </w:p>
         </w:tc>
@@ -5878,10 +6184,7 @@
           </w:tcPr>
           <w:p>
             <w:r>
-              <w:t>-</w:t>
-            </w:r>
-            <w:r>
-              <w:t>None</w:t>
+              <w:t>-None</w:t>
             </w:r>
           </w:p>
         </w:tc>
@@ -5941,10 +6244,7 @@
               <w:t xml:space="preserve"> </w:t>
             </w:r>
             <w:r>
-              <w:t>Copy_u8LoadVal</w:t>
-            </w:r>
-            <w:r>
-              <w:t xml:space="preserve"> : {0 -&gt; 255 }</w:t>
+              <w:t>Copy_u8LoadVal : {0 -&gt; 255 }</w:t>
             </w:r>
           </w:p>
         </w:tc>
@@ -5992,12 +6292,1059 @@
     </w:p>
     <w:p>
       <w:pPr>
+        <w:pStyle w:val="Heading1"/>
+        <w:numPr>
+          <w:ilvl w:val="0"/>
+          <w:numId w:val="2"/>
+        </w:numPr>
+        <w:rPr>
+          <w:sz w:val="36"/>
+          <w:szCs w:val="36"/>
+        </w:rPr>
+      </w:pPr>
+      <w:bookmarkStart w:id="7" w:name="_App_Component_APIs"/>
+      <w:bookmarkEnd w:id="7"/>
+      <w:r>
+        <w:rPr>
+          <w:sz w:val="36"/>
+          <w:szCs w:val="36"/>
+        </w:rPr>
+        <w:t>App</w:t>
+      </w:r>
+      <w:r>
+        <w:rPr>
+          <w:sz w:val="36"/>
+          <w:szCs w:val="36"/>
+        </w:rPr>
+        <w:t xml:space="preserve"> Component APIs</w:t>
+      </w:r>
+    </w:p>
+    <w:p/>
+    <w:tbl>
+      <w:tblPr>
+        <w:tblW w:w="10470" w:type="dxa"/>
+        <w:tblInd w:w="-560" w:type="dxa"/>
+        <w:tblBorders>
+          <w:top w:val="single" w:sz="4" w:space="0" w:color="000000"/>
+          <w:left w:val="single" w:sz="4" w:space="0" w:color="000000"/>
+          <w:bottom w:val="single" w:sz="4" w:space="0" w:color="000000"/>
+          <w:right w:val="single" w:sz="4" w:space="0" w:color="000000"/>
+          <w:insideH w:val="single" w:sz="4" w:space="0" w:color="000000"/>
+          <w:insideV w:val="single" w:sz="4" w:space="0" w:color="000000"/>
+        </w:tblBorders>
+        <w:tblLayout w:type="fixed"/>
+        <w:tblLook w:val="0400" w:firstRow="0" w:lastRow="0" w:firstColumn="0" w:lastColumn="0" w:noHBand="0" w:noVBand="1"/>
+      </w:tblPr>
+      <w:tblGrid>
+        <w:gridCol w:w="2010"/>
+        <w:gridCol w:w="2955"/>
+        <w:gridCol w:w="1800"/>
+        <w:gridCol w:w="3705"/>
+      </w:tblGrid>
+      <w:tr>
+        <w:trPr>
+          <w:trHeight w:val="748"/>
+        </w:trPr>
+        <w:tc>
+          <w:tcPr>
+            <w:tcW w:w="2010" w:type="dxa"/>
+            <w:vAlign w:val="center"/>
+          </w:tcPr>
+          <w:p>
+            <w:pPr>
+              <w:rPr>
+                <w:b/>
+              </w:rPr>
+            </w:pPr>
+            <w:r>
+              <w:rPr>
+                <w:b/>
+              </w:rPr>
+              <w:t>Req_ID</w:t>
+            </w:r>
+          </w:p>
+        </w:tc>
+        <w:tc>
+          <w:tcPr>
+            <w:tcW w:w="8460" w:type="dxa"/>
+            <w:gridSpan w:val="3"/>
+            <w:vAlign w:val="center"/>
+          </w:tcPr>
+          <w:p>
+            <w:r>
+              <w:t>Req_PO1_DGC_GDD_0</w:t>
+            </w:r>
+            <w:r>
+              <w:rPr>
+                <w:rFonts w:hint="cs"/>
+                <w:rtl/>
+              </w:rPr>
+              <w:t>011</w:t>
+            </w:r>
+            <w:r>
+              <w:t>-</w:t>
+            </w:r>
+            <w:r>
+              <w:t>V1.</w:t>
+            </w:r>
+            <w:r>
+              <w:rPr>
+                <w:rFonts w:hint="cs"/>
+                <w:rtl/>
+              </w:rPr>
+              <w:t>0</w:t>
+            </w:r>
+          </w:p>
+        </w:tc>
+      </w:tr>
+      <w:tr>
+        <w:trPr>
+          <w:trHeight w:val="748"/>
+        </w:trPr>
+        <w:tc>
+          <w:tcPr>
+            <w:tcW w:w="2010" w:type="dxa"/>
+            <w:vAlign w:val="center"/>
+          </w:tcPr>
+          <w:p>
+            <w:pPr>
+              <w:rPr>
+                <w:b/>
+              </w:rPr>
+            </w:pPr>
+            <w:r>
+              <w:rPr>
+                <w:b/>
+              </w:rPr>
+              <w:t>Component</w:t>
+            </w:r>
+          </w:p>
+        </w:tc>
+        <w:tc>
+          <w:tcPr>
+            <w:tcW w:w="8460" w:type="dxa"/>
+            <w:gridSpan w:val="3"/>
+            <w:vAlign w:val="center"/>
+          </w:tcPr>
+          <w:p>
+            <w:r>
+              <w:t>Math_calc</w:t>
+            </w:r>
+          </w:p>
+        </w:tc>
+      </w:tr>
+      <w:tr>
+        <w:trPr>
+          <w:trHeight w:val="665"/>
+        </w:trPr>
+        <w:tc>
+          <w:tcPr>
+            <w:tcW w:w="2010" w:type="dxa"/>
+            <w:vAlign w:val="center"/>
+          </w:tcPr>
+          <w:p>
+            <w:pPr>
+              <w:rPr>
+                <w:b/>
+              </w:rPr>
+            </w:pPr>
+            <w:r>
+              <w:rPr>
+                <w:b/>
+              </w:rPr>
+              <w:t>Return Type</w:t>
+            </w:r>
+          </w:p>
+        </w:tc>
+        <w:tc>
+          <w:tcPr>
+            <w:tcW w:w="2955" w:type="dxa"/>
+            <w:vAlign w:val="center"/>
+          </w:tcPr>
+          <w:p>
+            <w:r>
+              <w:t xml:space="preserve">ReturnStatus_e </w:t>
+            </w:r>
+          </w:p>
+        </w:tc>
+        <w:tc>
+          <w:tcPr>
+            <w:tcW w:w="1800" w:type="dxa"/>
+            <w:vAlign w:val="center"/>
+          </w:tcPr>
+          <w:p>
+            <w:pPr>
+              <w:rPr>
+                <w:b/>
+              </w:rPr>
+            </w:pPr>
+            <w:r>
+              <w:rPr>
+                <w:b/>
+              </w:rPr>
+              <w:t>Input arguments</w:t>
+            </w:r>
+          </w:p>
+        </w:tc>
+        <w:tc>
+          <w:tcPr>
+            <w:tcW w:w="3705" w:type="dxa"/>
+            <w:vAlign w:val="center"/>
+          </w:tcPr>
+          <w:p>
+            <w:r>
+              <w:t>f</w:t>
+            </w:r>
+            <w:r>
+              <w:t>32</w:t>
+            </w:r>
+            <w:r>
+              <w:t>* Copy_f3</w:t>
+            </w:r>
+            <w:r>
+              <w:t>2Result</w:t>
+            </w:r>
+          </w:p>
+        </w:tc>
+      </w:tr>
+      <w:tr>
+        <w:trPr>
+          <w:trHeight w:val="649"/>
+        </w:trPr>
+        <w:tc>
+          <w:tcPr>
+            <w:tcW w:w="2010" w:type="dxa"/>
+            <w:vAlign w:val="center"/>
+          </w:tcPr>
+          <w:p>
+            <w:pPr>
+              <w:rPr>
+                <w:b/>
+              </w:rPr>
+            </w:pPr>
+            <w:r>
+              <w:rPr>
+                <w:b/>
+              </w:rPr>
+              <w:t>Name</w:t>
+            </w:r>
+          </w:p>
+        </w:tc>
+        <w:tc>
+          <w:tcPr>
+            <w:tcW w:w="8460" w:type="dxa"/>
+            <w:gridSpan w:val="3"/>
+            <w:vAlign w:val="center"/>
+          </w:tcPr>
+          <w:p>
+            <w:proofErr w:type="spellStart"/>
+            <w:r>
+              <w:t>DGC_Calc</w:t>
+            </w:r>
+            <w:r>
+              <w:t>Result</w:t>
+            </w:r>
+            <w:proofErr w:type="spellEnd"/>
+          </w:p>
+        </w:tc>
+      </w:tr>
+      <w:tr>
+        <w:trPr>
+          <w:trHeight w:val="665"/>
+        </w:trPr>
+        <w:tc>
+          <w:tcPr>
+            <w:tcW w:w="2010" w:type="dxa"/>
+            <w:vAlign w:val="center"/>
+          </w:tcPr>
+          <w:p>
+            <w:pPr>
+              <w:rPr>
+                <w:b/>
+              </w:rPr>
+            </w:pPr>
+            <w:r>
+              <w:rPr>
+                <w:b/>
+              </w:rPr>
+              <w:t xml:space="preserve">Description </w:t>
+            </w:r>
+          </w:p>
+        </w:tc>
+        <w:tc>
+          <w:tcPr>
+            <w:tcW w:w="8460" w:type="dxa"/>
+            <w:gridSpan w:val="3"/>
+            <w:vAlign w:val="center"/>
+          </w:tcPr>
+          <w:p>
+            <w:r>
+              <w:t>Calculate the operation and output the resu</w:t>
+            </w:r>
+            <w:r>
+              <w:t>l</w:t>
+            </w:r>
+            <w:r>
+              <w:t>t</w:t>
+            </w:r>
+            <w:r>
+              <w:t xml:space="preserve"> and handle the corner cases</w:t>
+            </w:r>
+            <w:r>
+              <w:t>.</w:t>
+            </w:r>
+          </w:p>
+        </w:tc>
+      </w:tr>
+      <w:tr>
+        <w:trPr>
+          <w:trHeight w:val="665"/>
+        </w:trPr>
+        <w:tc>
+          <w:tcPr>
+            <w:tcW w:w="2010" w:type="dxa"/>
+            <w:vAlign w:val="center"/>
+          </w:tcPr>
+          <w:p>
+            <w:pPr>
+              <w:rPr>
+                <w:b/>
+              </w:rPr>
+            </w:pPr>
+            <w:r>
+              <w:rPr>
+                <w:b/>
+              </w:rPr>
+              <w:t>Covers</w:t>
+            </w:r>
+          </w:p>
+        </w:tc>
+        <w:tc>
+          <w:tcPr>
+            <w:tcW w:w="8460" w:type="dxa"/>
+            <w:gridSpan w:val="3"/>
+            <w:vAlign w:val="center"/>
+          </w:tcPr>
+          <w:p>
+            <w:pPr>
+              <w:spacing w:after="0" w:line="240" w:lineRule="auto"/>
+              <w:jc w:val="both"/>
+            </w:pPr>
+            <w:r>
+              <w:t>-Req_1ST123_SRS_overall_003-V1.1</w:t>
+            </w:r>
+            <w:r>
+              <w:t xml:space="preserve"> </w:t>
+            </w:r>
+          </w:p>
+          <w:p>
+            <w:pPr>
+              <w:spacing w:after="0" w:line="240" w:lineRule="auto"/>
+              <w:jc w:val="both"/>
+            </w:pPr>
+            <w:r>
+              <w:t>-Req_1ST123_</w:t>
+            </w:r>
+            <w:r>
+              <w:t>SRS_overall_004</w:t>
+            </w:r>
+            <w:r>
+              <w:t>-V1.1</w:t>
+            </w:r>
+            <w:r>
+              <w:t xml:space="preserve"> </w:t>
+            </w:r>
+          </w:p>
+          <w:p>
+            <w:pPr>
+              <w:spacing w:after="0" w:line="240" w:lineRule="auto"/>
+              <w:jc w:val="both"/>
+            </w:pPr>
+            <w:r>
+              <w:t>-Req_1ST123_</w:t>
+            </w:r>
+            <w:r>
+              <w:t>SRS_overall_005</w:t>
+            </w:r>
+            <w:r>
+              <w:t>-V1.1</w:t>
+            </w:r>
+            <w:r>
+              <w:t xml:space="preserve"> </w:t>
+            </w:r>
+          </w:p>
+          <w:p>
+            <w:pPr>
+              <w:spacing w:after="0" w:line="240" w:lineRule="auto"/>
+              <w:jc w:val="both"/>
+            </w:pPr>
+            <w:r>
+              <w:t>-Req_1ST123_</w:t>
+            </w:r>
+            <w:r>
+              <w:t>SRS_overall_006</w:t>
+            </w:r>
+            <w:r>
+              <w:t>-V1.1</w:t>
+            </w:r>
+            <w:r>
+              <w:t xml:space="preserve"> </w:t>
+            </w:r>
+          </w:p>
+          <w:p>
+            <w:pPr>
+              <w:spacing w:after="0" w:line="240" w:lineRule="auto"/>
+              <w:jc w:val="both"/>
+            </w:pPr>
+            <w:r>
+              <w:t>-Req_1ST123_</w:t>
+            </w:r>
+            <w:r>
+              <w:t>SRS_overall_008</w:t>
+            </w:r>
+            <w:r>
+              <w:t>-</w:t>
+            </w:r>
+            <w:r>
+              <w:t>V1.0</w:t>
+            </w:r>
+            <w:r>
+              <w:t xml:space="preserve"> </w:t>
+            </w:r>
+          </w:p>
+          <w:p>
+            <w:pPr>
+              <w:spacing w:after="0" w:line="240" w:lineRule="auto"/>
+              <w:jc w:val="both"/>
+            </w:pPr>
+            <w:r>
+              <w:t>-Req_1ST123_</w:t>
+            </w:r>
+            <w:r>
+              <w:t>SRS_overall_009</w:t>
+            </w:r>
+            <w:r>
+              <w:t>-</w:t>
+            </w:r>
+            <w:r>
+              <w:t>V1.1</w:t>
+            </w:r>
+          </w:p>
+          <w:p>
+            <w:pPr>
+              <w:spacing w:after="0" w:line="240" w:lineRule="auto"/>
+              <w:jc w:val="both"/>
+            </w:pPr>
+            <w:r>
+              <w:t>-Req_1ST123_</w:t>
+            </w:r>
+            <w:r>
+              <w:t>SRS_overall_010</w:t>
+            </w:r>
+            <w:r>
+              <w:t>-</w:t>
+            </w:r>
+            <w:r>
+              <w:t>V1.1</w:t>
+            </w:r>
+            <w:r>
+              <w:t xml:space="preserve"> </w:t>
+            </w:r>
+          </w:p>
+          <w:p>
+            <w:pPr>
+              <w:spacing w:after="0" w:line="240" w:lineRule="auto"/>
+              <w:jc w:val="both"/>
+            </w:pPr>
+            <w:r>
+              <w:t>-Req_1ST123_</w:t>
+            </w:r>
+            <w:r>
+              <w:t>SRS_overall_</w:t>
+            </w:r>
+            <w:r>
+              <w:t>011</w:t>
+            </w:r>
+            <w:r>
+              <w:t>-V1.1</w:t>
+            </w:r>
+            <w:r>
+              <w:t xml:space="preserve"> </w:t>
+            </w:r>
+          </w:p>
+          <w:p>
+            <w:pPr>
+              <w:spacing w:after="0" w:line="240" w:lineRule="auto"/>
+              <w:jc w:val="both"/>
+            </w:pPr>
+            <w:r>
+              <w:t>-Req_1ST123_</w:t>
+            </w:r>
+            <w:r>
+              <w:t>SRS_overall_</w:t>
+            </w:r>
+            <w:r>
+              <w:t>012</w:t>
+            </w:r>
+            <w:r>
+              <w:t>-V1.1</w:t>
+            </w:r>
+            <w:r>
+              <w:t xml:space="preserve"> </w:t>
+            </w:r>
+          </w:p>
+          <w:p>
+            <w:pPr>
+              <w:spacing w:after="0" w:line="240" w:lineRule="auto"/>
+              <w:jc w:val="both"/>
+            </w:pPr>
+          </w:p>
+        </w:tc>
+      </w:tr>
+      <w:tr>
+        <w:trPr>
+          <w:trHeight w:val="665"/>
+        </w:trPr>
+        <w:tc>
+          <w:tcPr>
+            <w:tcW w:w="2010" w:type="dxa"/>
+            <w:vAlign w:val="center"/>
+          </w:tcPr>
+          <w:p>
+            <w:pPr>
+              <w:rPr>
+                <w:b/>
+              </w:rPr>
+            </w:pPr>
+            <w:r>
+              <w:rPr>
+                <w:b/>
+              </w:rPr>
+              <w:t>Range</w:t>
+            </w:r>
+          </w:p>
+        </w:tc>
+        <w:tc>
+          <w:tcPr>
+            <w:tcW w:w="8460" w:type="dxa"/>
+            <w:gridSpan w:val="3"/>
+            <w:vAlign w:val="center"/>
+          </w:tcPr>
+          <w:p>
+            <w:r>
+              <w:t xml:space="preserve">Copy_f32Result: </w:t>
+            </w:r>
+            <w:r>
+              <w:t>(Float range</w:t>
+            </w:r>
+            <w:r>
+              <w:t>)</w:t>
+            </w:r>
+          </w:p>
+          <w:p>
+            <w:r>
+              <w:t>ReturnStatus_e</w:t>
+            </w:r>
+            <w:r>
+              <w:t>: (OK, NO</w:t>
+            </w:r>
+            <w:r>
+              <w:t>K)</w:t>
+            </w:r>
+          </w:p>
+        </w:tc>
+      </w:tr>
+    </w:tbl>
+    <w:p>
+      <w:pPr>
         <w:rPr>
           <w:sz w:val="96"/>
           <w:szCs w:val="96"/>
         </w:rPr>
       </w:pPr>
     </w:p>
+    <w:tbl>
+      <w:tblPr>
+        <w:tblW w:w="10470" w:type="dxa"/>
+        <w:tblInd w:w="-560" w:type="dxa"/>
+        <w:tblBorders>
+          <w:top w:val="single" w:sz="4" w:space="0" w:color="000000"/>
+          <w:left w:val="single" w:sz="4" w:space="0" w:color="000000"/>
+          <w:bottom w:val="single" w:sz="4" w:space="0" w:color="000000"/>
+          <w:right w:val="single" w:sz="4" w:space="0" w:color="000000"/>
+          <w:insideH w:val="single" w:sz="4" w:space="0" w:color="000000"/>
+          <w:insideV w:val="single" w:sz="4" w:space="0" w:color="000000"/>
+        </w:tblBorders>
+        <w:tblLayout w:type="fixed"/>
+        <w:tblLook w:val="0400" w:firstRow="0" w:lastRow="0" w:firstColumn="0" w:lastColumn="0" w:noHBand="0" w:noVBand="1"/>
+      </w:tblPr>
+      <w:tblGrid>
+        <w:gridCol w:w="1965"/>
+        <w:gridCol w:w="3480"/>
+        <w:gridCol w:w="1800"/>
+        <w:gridCol w:w="3225"/>
+      </w:tblGrid>
+      <w:tr>
+        <w:trPr>
+          <w:trHeight w:val="748"/>
+        </w:trPr>
+        <w:tc>
+          <w:tcPr>
+            <w:tcW w:w="1965" w:type="dxa"/>
+            <w:vAlign w:val="center"/>
+          </w:tcPr>
+          <w:p>
+            <w:pPr>
+              <w:rPr>
+                <w:b/>
+              </w:rPr>
+            </w:pPr>
+            <w:r>
+              <w:rPr>
+                <w:b/>
+              </w:rPr>
+              <w:t>Req_ID</w:t>
+            </w:r>
+          </w:p>
+        </w:tc>
+        <w:tc>
+          <w:tcPr>
+            <w:tcW w:w="8505" w:type="dxa"/>
+            <w:gridSpan w:val="3"/>
+            <w:vAlign w:val="center"/>
+          </w:tcPr>
+          <w:p>
+            <w:r>
+              <w:t>Req_PO1_DGC_GDD_0</w:t>
+            </w:r>
+            <w:r>
+              <w:rPr>
+                <w:rFonts w:hint="cs"/>
+                <w:rtl/>
+              </w:rPr>
+              <w:t>01</w:t>
+            </w:r>
+            <w:r>
+              <w:t>2-V1.</w:t>
+            </w:r>
+            <w:r>
+              <w:rPr>
+                <w:rFonts w:hint="cs"/>
+                <w:rtl/>
+              </w:rPr>
+              <w:t>0</w:t>
+            </w:r>
+          </w:p>
+        </w:tc>
+      </w:tr>
+      <w:tr>
+        <w:trPr>
+          <w:trHeight w:val="748"/>
+        </w:trPr>
+        <w:tc>
+          <w:tcPr>
+            <w:tcW w:w="1965" w:type="dxa"/>
+            <w:vAlign w:val="center"/>
+          </w:tcPr>
+          <w:p>
+            <w:pPr>
+              <w:rPr>
+                <w:b/>
+              </w:rPr>
+            </w:pPr>
+            <w:r>
+              <w:rPr>
+                <w:b/>
+              </w:rPr>
+              <w:t>Component</w:t>
+            </w:r>
+          </w:p>
+        </w:tc>
+        <w:tc>
+          <w:tcPr>
+            <w:tcW w:w="8505" w:type="dxa"/>
+            <w:gridSpan w:val="3"/>
+            <w:vAlign w:val="center"/>
+          </w:tcPr>
+          <w:p>
+            <w:r>
+              <w:t>Display</w:t>
+            </w:r>
+          </w:p>
+        </w:tc>
+      </w:tr>
+      <w:tr>
+        <w:trPr>
+          <w:trHeight w:val="750"/>
+        </w:trPr>
+        <w:tc>
+          <w:tcPr>
+            <w:tcW w:w="1965" w:type="dxa"/>
+            <w:vAlign w:val="center"/>
+          </w:tcPr>
+          <w:p>
+            <w:pPr>
+              <w:rPr>
+                <w:b/>
+              </w:rPr>
+            </w:pPr>
+            <w:r>
+              <w:rPr>
+                <w:b/>
+              </w:rPr>
+              <w:lastRenderedPageBreak/>
+              <w:t>Return Type</w:t>
+            </w:r>
+          </w:p>
+        </w:tc>
+        <w:tc>
+          <w:tcPr>
+            <w:tcW w:w="3480" w:type="dxa"/>
+            <w:vAlign w:val="center"/>
+          </w:tcPr>
+          <w:p>
+            <w:r>
+              <w:t>ReturnStatus_e</w:t>
+            </w:r>
+          </w:p>
+        </w:tc>
+        <w:tc>
+          <w:tcPr>
+            <w:tcW w:w="1800" w:type="dxa"/>
+            <w:vAlign w:val="center"/>
+          </w:tcPr>
+          <w:p>
+            <w:pPr>
+              <w:rPr>
+                <w:b/>
+              </w:rPr>
+            </w:pPr>
+            <w:r>
+              <w:rPr>
+                <w:b/>
+              </w:rPr>
+              <w:t>Input arguments</w:t>
+            </w:r>
+          </w:p>
+        </w:tc>
+        <w:tc>
+          <w:tcPr>
+            <w:tcW w:w="3225" w:type="dxa"/>
+            <w:vAlign w:val="center"/>
+          </w:tcPr>
+          <w:p>
+            <w:r>
+              <w:t>u8 Copy_u8Char</w:t>
+            </w:r>
+          </w:p>
+        </w:tc>
+      </w:tr>
+      <w:tr>
+        <w:trPr>
+          <w:trHeight w:val="649"/>
+        </w:trPr>
+        <w:tc>
+          <w:tcPr>
+            <w:tcW w:w="1965" w:type="dxa"/>
+            <w:vAlign w:val="center"/>
+          </w:tcPr>
+          <w:p>
+            <w:pPr>
+              <w:rPr>
+                <w:b/>
+              </w:rPr>
+            </w:pPr>
+            <w:r>
+              <w:rPr>
+                <w:b/>
+              </w:rPr>
+              <w:t>Name</w:t>
+            </w:r>
+          </w:p>
+        </w:tc>
+        <w:tc>
+          <w:tcPr>
+            <w:tcW w:w="8505" w:type="dxa"/>
+            <w:gridSpan w:val="3"/>
+            <w:vAlign w:val="center"/>
+          </w:tcPr>
+          <w:p>
+            <w:proofErr w:type="spellStart"/>
+            <w:r>
+              <w:t>DGC_DisplayChar</w:t>
+            </w:r>
+            <w:proofErr w:type="spellEnd"/>
+          </w:p>
+        </w:tc>
+      </w:tr>
+      <w:tr>
+        <w:trPr>
+          <w:trHeight w:val="665"/>
+        </w:trPr>
+        <w:tc>
+          <w:tcPr>
+            <w:tcW w:w="1965" w:type="dxa"/>
+            <w:vAlign w:val="center"/>
+          </w:tcPr>
+          <w:p>
+            <w:pPr>
+              <w:rPr>
+                <w:b/>
+              </w:rPr>
+            </w:pPr>
+            <w:r>
+              <w:rPr>
+                <w:b/>
+              </w:rPr>
+              <w:t xml:space="preserve">Description </w:t>
+            </w:r>
+          </w:p>
+        </w:tc>
+        <w:tc>
+          <w:tcPr>
+            <w:tcW w:w="8505" w:type="dxa"/>
+            <w:gridSpan w:val="3"/>
+            <w:vAlign w:val="center"/>
+          </w:tcPr>
+          <w:p>
+            <w:r>
+              <w:t>Display a character on the LCD</w:t>
+            </w:r>
+            <w:r>
+              <w:t xml:space="preserve"> screen</w:t>
+            </w:r>
+          </w:p>
+        </w:tc>
+      </w:tr>
+      <w:tr>
+        <w:trPr>
+          <w:trHeight w:val="665"/>
+        </w:trPr>
+        <w:tc>
+          <w:tcPr>
+            <w:tcW w:w="1965" w:type="dxa"/>
+            <w:vAlign w:val="center"/>
+          </w:tcPr>
+          <w:p>
+            <w:pPr>
+              <w:rPr>
+                <w:b/>
+              </w:rPr>
+            </w:pPr>
+            <w:r>
+              <w:rPr>
+                <w:b/>
+              </w:rPr>
+              <w:t>Covers</w:t>
+            </w:r>
+          </w:p>
+        </w:tc>
+        <w:tc>
+          <w:tcPr>
+            <w:tcW w:w="8505" w:type="dxa"/>
+            <w:gridSpan w:val="3"/>
+            <w:vAlign w:val="center"/>
+          </w:tcPr>
+          <w:p>
+            <w:pPr>
+              <w:spacing w:after="0" w:line="240" w:lineRule="auto"/>
+              <w:jc w:val="both"/>
+            </w:pPr>
+            <w:r>
+              <w:t>-Req_1ST123_</w:t>
+            </w:r>
+            <w:r>
+              <w:t>SRS_overall_014</w:t>
+            </w:r>
+            <w:r>
+              <w:t>-</w:t>
+            </w:r>
+            <w:r>
+              <w:t>V1.0</w:t>
+            </w:r>
+          </w:p>
+          <w:p>
+            <w:pPr>
+              <w:spacing w:after="0" w:line="240" w:lineRule="auto"/>
+              <w:jc w:val="both"/>
+            </w:pPr>
+            <w:r>
+              <w:t>-Req_1ST123_</w:t>
+            </w:r>
+            <w:r>
+              <w:t>SRS_overall_015</w:t>
+            </w:r>
+            <w:r>
+              <w:t>-</w:t>
+            </w:r>
+            <w:r>
+              <w:t>V1.0</w:t>
+            </w:r>
+          </w:p>
+          <w:p>
+            <w:pPr>
+              <w:spacing w:after="0" w:line="240" w:lineRule="auto"/>
+              <w:jc w:val="both"/>
+            </w:pPr>
+            <w:r>
+              <w:t>-Req_1ST123_</w:t>
+            </w:r>
+            <w:r>
+              <w:t>SRS_overall_016</w:t>
+            </w:r>
+            <w:r>
+              <w:t>-</w:t>
+            </w:r>
+            <w:r>
+              <w:t>V1.0</w:t>
+            </w:r>
+          </w:p>
+          <w:p>
+            <w:pPr>
+              <w:spacing w:after="0" w:line="240" w:lineRule="auto"/>
+              <w:jc w:val="both"/>
+            </w:pPr>
+            <w:r>
+              <w:t>-Req_1ST123_</w:t>
+            </w:r>
+            <w:r>
+              <w:t>SRS_overall_017</w:t>
+            </w:r>
+            <w:r>
+              <w:t>-</w:t>
+            </w:r>
+            <w:r>
+              <w:t>V1.0</w:t>
+            </w:r>
+          </w:p>
+          <w:p>
+            <w:pPr>
+              <w:spacing w:after="0" w:line="240" w:lineRule="auto"/>
+              <w:jc w:val="both"/>
+            </w:pPr>
+            <w:r>
+              <w:t>-Req_1ST123_</w:t>
+            </w:r>
+            <w:r>
+              <w:t>SRS_overall_018</w:t>
+            </w:r>
+            <w:r>
+              <w:t>-</w:t>
+            </w:r>
+            <w:r>
+              <w:t>V1.0</w:t>
+            </w:r>
+          </w:p>
+          <w:p>
+            <w:pPr>
+              <w:spacing w:after="0" w:line="240" w:lineRule="auto"/>
+              <w:jc w:val="both"/>
+            </w:pPr>
+            <w:r>
+              <w:t>-Req_1ST123_</w:t>
+            </w:r>
+            <w:r>
+              <w:t>SRS_overall_019</w:t>
+            </w:r>
+            <w:r>
+              <w:t>-</w:t>
+            </w:r>
+            <w:r>
+              <w:t>V1.0</w:t>
+            </w:r>
+          </w:p>
+          <w:p>
+            <w:pPr>
+              <w:spacing w:after="0" w:line="240" w:lineRule="auto"/>
+              <w:jc w:val="both"/>
+            </w:pPr>
+            <w:r>
+              <w:t>-Req_1ST123_</w:t>
+            </w:r>
+            <w:r>
+              <w:t>SRS_overall_020</w:t>
+            </w:r>
+            <w:r>
+              <w:t>-</w:t>
+            </w:r>
+            <w:r>
+              <w:t>V1.0</w:t>
+            </w:r>
+          </w:p>
+          <w:p>
+            <w:pPr>
+              <w:spacing w:after="0" w:line="240" w:lineRule="auto"/>
+              <w:jc w:val="both"/>
+            </w:pPr>
+          </w:p>
+          <w:p>
+            <w:pPr>
+              <w:spacing w:after="0" w:line="240" w:lineRule="auto"/>
+              <w:jc w:val="both"/>
+            </w:pPr>
+          </w:p>
+        </w:tc>
+      </w:tr>
+      <w:tr>
+        <w:trPr>
+          <w:trHeight w:val="665"/>
+        </w:trPr>
+        <w:tc>
+          <w:tcPr>
+            <w:tcW w:w="1965" w:type="dxa"/>
+            <w:vAlign w:val="center"/>
+          </w:tcPr>
+          <w:p>
+            <w:pPr>
+              <w:rPr>
+                <w:b/>
+              </w:rPr>
+            </w:pPr>
+            <w:r>
+              <w:rPr>
+                <w:b/>
+              </w:rPr>
+              <w:t>Range</w:t>
+            </w:r>
+          </w:p>
+        </w:tc>
+        <w:tc>
+          <w:tcPr>
+            <w:tcW w:w="8505" w:type="dxa"/>
+            <w:gridSpan w:val="3"/>
+            <w:vAlign w:val="center"/>
+          </w:tcPr>
+          <w:p>
+            <w:r>
+              <w:t>Copy_u8Char: (</w:t>
+            </w:r>
+            <w:r>
+              <w:t>[</w:t>
+            </w:r>
+            <w:r>
+              <w:t>0:9</w:t>
+            </w:r>
+            <w:r>
+              <w:t>]</w:t>
+            </w:r>
+            <w:r>
+              <w:t>,+,-,*,/</w:t>
+            </w:r>
+            <w:r>
+              <w:t>,=</w:t>
+            </w:r>
+            <w:r>
+              <w:t>)</w:t>
+            </w:r>
+          </w:p>
+          <w:p>
+            <w:r>
+              <w:t>ReturnStatus_e: (OK, NOK)</w:t>
+            </w:r>
+          </w:p>
+        </w:tc>
+      </w:tr>
+    </w:tbl>
     <w:p>
       <w:pPr>
         <w:rPr>
@@ -6006,30 +7353,415 @@
         </w:rPr>
       </w:pPr>
     </w:p>
-    <w:p>
-      <w:pPr>
-        <w:rPr>
-          <w:sz w:val="96"/>
-          <w:szCs w:val="96"/>
-        </w:rPr>
-      </w:pPr>
-    </w:p>
-    <w:p>
-      <w:pPr>
-        <w:rPr>
-          <w:sz w:val="96"/>
-          <w:szCs w:val="96"/>
-        </w:rPr>
-      </w:pPr>
-    </w:p>
-    <w:p>
-      <w:pPr>
-        <w:rPr>
-          <w:sz w:val="96"/>
-          <w:szCs w:val="96"/>
-        </w:rPr>
-      </w:pPr>
-    </w:p>
+    <w:tbl>
+      <w:tblPr>
+        <w:tblW w:w="10470" w:type="dxa"/>
+        <w:tblInd w:w="-560" w:type="dxa"/>
+        <w:tblBorders>
+          <w:top w:val="single" w:sz="4" w:space="0" w:color="000000"/>
+          <w:left w:val="single" w:sz="4" w:space="0" w:color="000000"/>
+          <w:bottom w:val="single" w:sz="4" w:space="0" w:color="000000"/>
+          <w:right w:val="single" w:sz="4" w:space="0" w:color="000000"/>
+          <w:insideH w:val="single" w:sz="4" w:space="0" w:color="000000"/>
+          <w:insideV w:val="single" w:sz="4" w:space="0" w:color="000000"/>
+        </w:tblBorders>
+        <w:tblLayout w:type="fixed"/>
+        <w:tblLook w:val="0400" w:firstRow="0" w:lastRow="0" w:firstColumn="0" w:lastColumn="0" w:noHBand="0" w:noVBand="1"/>
+      </w:tblPr>
+      <w:tblGrid>
+        <w:gridCol w:w="1965"/>
+        <w:gridCol w:w="3480"/>
+        <w:gridCol w:w="1800"/>
+        <w:gridCol w:w="3225"/>
+      </w:tblGrid>
+      <w:tr>
+        <w:trPr>
+          <w:trHeight w:val="748"/>
+        </w:trPr>
+        <w:tc>
+          <w:tcPr>
+            <w:tcW w:w="1965" w:type="dxa"/>
+            <w:vAlign w:val="center"/>
+          </w:tcPr>
+          <w:p>
+            <w:pPr>
+              <w:rPr>
+                <w:b/>
+              </w:rPr>
+            </w:pPr>
+            <w:r>
+              <w:rPr>
+                <w:b/>
+              </w:rPr>
+              <w:t>Req_ID</w:t>
+            </w:r>
+          </w:p>
+        </w:tc>
+        <w:tc>
+          <w:tcPr>
+            <w:tcW w:w="8505" w:type="dxa"/>
+            <w:gridSpan w:val="3"/>
+            <w:vAlign w:val="center"/>
+          </w:tcPr>
+          <w:p>
+            <w:r>
+              <w:t>Req_PO1_DGC_GDD_0</w:t>
+            </w:r>
+            <w:r>
+              <w:rPr>
+                <w:rFonts w:hint="cs"/>
+                <w:rtl/>
+              </w:rPr>
+              <w:t>01</w:t>
+            </w:r>
+            <w:r>
+              <w:t>3</w:t>
+            </w:r>
+            <w:r>
+              <w:t>-V1.</w:t>
+            </w:r>
+            <w:r>
+              <w:rPr>
+                <w:rFonts w:hint="cs"/>
+                <w:rtl/>
+              </w:rPr>
+              <w:t>0</w:t>
+            </w:r>
+          </w:p>
+        </w:tc>
+      </w:tr>
+      <w:tr>
+        <w:trPr>
+          <w:trHeight w:val="748"/>
+        </w:trPr>
+        <w:tc>
+          <w:tcPr>
+            <w:tcW w:w="1965" w:type="dxa"/>
+            <w:vAlign w:val="center"/>
+          </w:tcPr>
+          <w:p>
+            <w:pPr>
+              <w:rPr>
+                <w:b/>
+              </w:rPr>
+            </w:pPr>
+            <w:r>
+              <w:rPr>
+                <w:b/>
+              </w:rPr>
+              <w:t>Component</w:t>
+            </w:r>
+          </w:p>
+        </w:tc>
+        <w:tc>
+          <w:tcPr>
+            <w:tcW w:w="8505" w:type="dxa"/>
+            <w:gridSpan w:val="3"/>
+            <w:vAlign w:val="center"/>
+          </w:tcPr>
+          <w:p>
+            <w:r>
+              <w:t>Display</w:t>
+            </w:r>
+          </w:p>
+        </w:tc>
+      </w:tr>
+      <w:tr>
+        <w:trPr>
+          <w:trHeight w:val="750"/>
+        </w:trPr>
+        <w:tc>
+          <w:tcPr>
+            <w:tcW w:w="1965" w:type="dxa"/>
+            <w:vAlign w:val="center"/>
+          </w:tcPr>
+          <w:p>
+            <w:pPr>
+              <w:rPr>
+                <w:b/>
+              </w:rPr>
+            </w:pPr>
+            <w:r>
+              <w:rPr>
+                <w:b/>
+              </w:rPr>
+              <w:t>Return Type</w:t>
+            </w:r>
+          </w:p>
+        </w:tc>
+        <w:tc>
+          <w:tcPr>
+            <w:tcW w:w="3480" w:type="dxa"/>
+            <w:vAlign w:val="center"/>
+          </w:tcPr>
+          <w:p>
+            <w:r>
+              <w:t>ReturnStatus_e</w:t>
+            </w:r>
+          </w:p>
+        </w:tc>
+        <w:tc>
+          <w:tcPr>
+            <w:tcW w:w="1800" w:type="dxa"/>
+            <w:vAlign w:val="center"/>
+          </w:tcPr>
+          <w:p>
+            <w:pPr>
+              <w:rPr>
+                <w:b/>
+              </w:rPr>
+            </w:pPr>
+            <w:r>
+              <w:rPr>
+                <w:b/>
+              </w:rPr>
+              <w:t>Input arguments</w:t>
+            </w:r>
+          </w:p>
+        </w:tc>
+        <w:tc>
+          <w:tcPr>
+            <w:tcW w:w="3225" w:type="dxa"/>
+            <w:vAlign w:val="center"/>
+          </w:tcPr>
+          <w:p>
+            <w:r>
+              <w:t xml:space="preserve">u8 </w:t>
+            </w:r>
+            <w:r>
+              <w:t>C</w:t>
+            </w:r>
+            <w:r>
+              <w:t>opy_kpau8Str</w:t>
+            </w:r>
+          </w:p>
+        </w:tc>
+      </w:tr>
+      <w:tr>
+        <w:trPr>
+          <w:trHeight w:val="649"/>
+        </w:trPr>
+        <w:tc>
+          <w:tcPr>
+            <w:tcW w:w="1965" w:type="dxa"/>
+            <w:vAlign w:val="center"/>
+          </w:tcPr>
+          <w:p>
+            <w:pPr>
+              <w:rPr>
+                <w:b/>
+              </w:rPr>
+            </w:pPr>
+            <w:r>
+              <w:rPr>
+                <w:b/>
+              </w:rPr>
+              <w:t>Name</w:t>
+            </w:r>
+          </w:p>
+        </w:tc>
+        <w:tc>
+          <w:tcPr>
+            <w:tcW w:w="8505" w:type="dxa"/>
+            <w:gridSpan w:val="3"/>
+            <w:vAlign w:val="center"/>
+          </w:tcPr>
+          <w:p>
+            <w:proofErr w:type="spellStart"/>
+            <w:r>
+              <w:t>DGC_Dis</w:t>
+            </w:r>
+            <w:r>
+              <w:t>playError</w:t>
+            </w:r>
+            <w:proofErr w:type="spellEnd"/>
+            <w:r>
+              <w:t xml:space="preserve"> </w:t>
+            </w:r>
+          </w:p>
+        </w:tc>
+      </w:tr>
+      <w:tr>
+        <w:trPr>
+          <w:trHeight w:val="665"/>
+        </w:trPr>
+        <w:tc>
+          <w:tcPr>
+            <w:tcW w:w="1965" w:type="dxa"/>
+            <w:vAlign w:val="center"/>
+          </w:tcPr>
+          <w:p>
+            <w:pPr>
+              <w:rPr>
+                <w:b/>
+              </w:rPr>
+            </w:pPr>
+            <w:r>
+              <w:rPr>
+                <w:b/>
+              </w:rPr>
+              <w:t xml:space="preserve">Description </w:t>
+            </w:r>
+          </w:p>
+        </w:tc>
+        <w:tc>
+          <w:tcPr>
+            <w:tcW w:w="8505" w:type="dxa"/>
+            <w:gridSpan w:val="3"/>
+            <w:vAlign w:val="center"/>
+          </w:tcPr>
+          <w:p>
+            <w:r>
+              <w:t xml:space="preserve">Display </w:t>
+            </w:r>
+            <w:r>
+              <w:t>error</w:t>
+            </w:r>
+            <w:r>
+              <w:t xml:space="preserve"> message when needed</w:t>
+            </w:r>
+          </w:p>
+        </w:tc>
+      </w:tr>
+      <w:tr>
+        <w:trPr>
+          <w:trHeight w:val="665"/>
+        </w:trPr>
+        <w:tc>
+          <w:tcPr>
+            <w:tcW w:w="1965" w:type="dxa"/>
+            <w:vAlign w:val="center"/>
+          </w:tcPr>
+          <w:p>
+            <w:pPr>
+              <w:rPr>
+                <w:b/>
+              </w:rPr>
+            </w:pPr>
+            <w:r>
+              <w:rPr>
+                <w:b/>
+              </w:rPr>
+              <w:t>Covers</w:t>
+            </w:r>
+          </w:p>
+        </w:tc>
+        <w:tc>
+          <w:tcPr>
+            <w:tcW w:w="8505" w:type="dxa"/>
+            <w:gridSpan w:val="3"/>
+            <w:vAlign w:val="center"/>
+          </w:tcPr>
+          <w:p>
+            <w:pPr>
+              <w:spacing w:after="0" w:line="240" w:lineRule="auto"/>
+              <w:jc w:val="both"/>
+            </w:pPr>
+            <w:r>
+              <w:t>-Req_1ST123_</w:t>
+            </w:r>
+            <w:r>
+              <w:t>SRS_overall_021</w:t>
+            </w:r>
+            <w:r>
+              <w:t>-</w:t>
+            </w:r>
+            <w:r>
+              <w:t>V1.0</w:t>
+            </w:r>
+          </w:p>
+          <w:p>
+            <w:pPr>
+              <w:spacing w:after="0" w:line="240" w:lineRule="auto"/>
+              <w:jc w:val="both"/>
+            </w:pPr>
+            <w:r>
+              <w:t>-Req_1ST123_</w:t>
+            </w:r>
+            <w:r>
+              <w:t>SRS_overall_022</w:t>
+            </w:r>
+            <w:r>
+              <w:t>-</w:t>
+            </w:r>
+            <w:r>
+              <w:t>V1.0</w:t>
+            </w:r>
+          </w:p>
+          <w:p>
+            <w:pPr>
+              <w:spacing w:after="0" w:line="240" w:lineRule="auto"/>
+              <w:jc w:val="both"/>
+            </w:pPr>
+          </w:p>
+        </w:tc>
+      </w:tr>
+      <w:tr>
+        <w:trPr>
+          <w:trHeight w:val="665"/>
+        </w:trPr>
+        <w:tc>
+          <w:tcPr>
+            <w:tcW w:w="1965" w:type="dxa"/>
+            <w:vAlign w:val="center"/>
+          </w:tcPr>
+          <w:p>
+            <w:pPr>
+              <w:rPr>
+                <w:b/>
+              </w:rPr>
+            </w:pPr>
+            <w:r>
+              <w:rPr>
+                <w:b/>
+              </w:rPr>
+              <w:t>Range</w:t>
+            </w:r>
+          </w:p>
+        </w:tc>
+        <w:tc>
+          <w:tcPr>
+            <w:tcW w:w="8505" w:type="dxa"/>
+            <w:gridSpan w:val="3"/>
+            <w:vAlign w:val="center"/>
+          </w:tcPr>
+          <w:p>
+            <w:r>
+              <w:t>Copy_kpau8Str</w:t>
+            </w:r>
+            <w:r>
+              <w:t>: (</w:t>
+            </w:r>
+            <w:r>
+              <w:t>“</w:t>
+            </w:r>
+            <w:r>
+              <w:t>Syntax Error</w:t>
+            </w:r>
+            <w:r>
+              <w:t>”,”</w:t>
+            </w:r>
+            <w:r>
+              <w:t xml:space="preserve"> Math Error</w:t>
+            </w:r>
+            <w:r>
+              <w:t>”)</w:t>
+            </w:r>
+          </w:p>
+          <w:p>
+            <w:r>
+              <w:t>ReturnStatus_e</w:t>
+            </w:r>
+            <w:r>
+              <w:t>: (OK, N</w:t>
+            </w:r>
+            <w:r>
+              <w:t>OK)</w:t>
+            </w:r>
+          </w:p>
+        </w:tc>
+      </w:tr>
+    </w:tbl>
     <w:p>
       <w:pPr>
         <w:rPr>
@@ -6038,42 +7770,364 @@
         </w:rPr>
       </w:pPr>
     </w:p>
-    <w:p>
-      <w:pPr>
-        <w:rPr>
-          <w:sz w:val="36"/>
-          <w:szCs w:val="36"/>
-        </w:rPr>
-      </w:pPr>
-    </w:p>
-    <w:p>
-      <w:pPr>
-        <w:rPr>
-          <w:sz w:val="36"/>
-          <w:szCs w:val="36"/>
-        </w:rPr>
-      </w:pPr>
-    </w:p>
-    <w:p>
-      <w:pPr>
-        <w:rPr>
-          <w:sz w:val="36"/>
-          <w:szCs w:val="36"/>
-        </w:rPr>
-      </w:pPr>
-    </w:p>
-    <w:p>
-      <w:r>
-        <w:t xml:space="preserve"> </w:t>
-      </w:r>
-    </w:p>
     <w:p/>
+    <w:p/>
+    <w:tbl>
+      <w:tblPr>
+        <w:tblW w:w="10470" w:type="dxa"/>
+        <w:tblInd w:w="-560" w:type="dxa"/>
+        <w:tblBorders>
+          <w:top w:val="single" w:sz="4" w:space="0" w:color="000000"/>
+          <w:left w:val="single" w:sz="4" w:space="0" w:color="000000"/>
+          <w:bottom w:val="single" w:sz="4" w:space="0" w:color="000000"/>
+          <w:right w:val="single" w:sz="4" w:space="0" w:color="000000"/>
+          <w:insideH w:val="single" w:sz="4" w:space="0" w:color="000000"/>
+          <w:insideV w:val="single" w:sz="4" w:space="0" w:color="000000"/>
+        </w:tblBorders>
+        <w:tblLayout w:type="fixed"/>
+        <w:tblLook w:val="0400" w:firstRow="0" w:lastRow="0" w:firstColumn="0" w:lastColumn="0" w:noHBand="0" w:noVBand="1"/>
+      </w:tblPr>
+      <w:tblGrid>
+        <w:gridCol w:w="1965"/>
+        <w:gridCol w:w="3480"/>
+        <w:gridCol w:w="1800"/>
+        <w:gridCol w:w="3225"/>
+      </w:tblGrid>
+      <w:tr>
+        <w:trPr>
+          <w:trHeight w:val="748"/>
+        </w:trPr>
+        <w:tc>
+          <w:tcPr>
+            <w:tcW w:w="1965" w:type="dxa"/>
+            <w:vAlign w:val="center"/>
+          </w:tcPr>
+          <w:p>
+            <w:pPr>
+              <w:rPr>
+                <w:b/>
+              </w:rPr>
+            </w:pPr>
+            <w:r>
+              <w:rPr>
+                <w:b/>
+              </w:rPr>
+              <w:t>Req_ID</w:t>
+            </w:r>
+          </w:p>
+        </w:tc>
+        <w:tc>
+          <w:tcPr>
+            <w:tcW w:w="8505" w:type="dxa"/>
+            <w:gridSpan w:val="3"/>
+            <w:vAlign w:val="center"/>
+          </w:tcPr>
+          <w:p>
+            <w:r>
+              <w:t>Req_PO1_DGC_GDD_0</w:t>
+            </w:r>
+            <w:r>
+              <w:rPr>
+                <w:rFonts w:hint="cs"/>
+                <w:rtl/>
+              </w:rPr>
+              <w:t>01</w:t>
+            </w:r>
+            <w:r>
+              <w:t>4</w:t>
+            </w:r>
+            <w:r>
+              <w:t>-V1.</w:t>
+            </w:r>
+            <w:r>
+              <w:rPr>
+                <w:rFonts w:hint="cs"/>
+                <w:rtl/>
+              </w:rPr>
+              <w:t>0</w:t>
+            </w:r>
+          </w:p>
+        </w:tc>
+      </w:tr>
+      <w:tr>
+        <w:trPr>
+          <w:trHeight w:val="748"/>
+        </w:trPr>
+        <w:tc>
+          <w:tcPr>
+            <w:tcW w:w="1965" w:type="dxa"/>
+            <w:vAlign w:val="center"/>
+          </w:tcPr>
+          <w:p>
+            <w:pPr>
+              <w:rPr>
+                <w:b/>
+              </w:rPr>
+            </w:pPr>
+            <w:r>
+              <w:rPr>
+                <w:b/>
+              </w:rPr>
+              <w:t>Component</w:t>
+            </w:r>
+          </w:p>
+        </w:tc>
+        <w:tc>
+          <w:tcPr>
+            <w:tcW w:w="8505" w:type="dxa"/>
+            <w:gridSpan w:val="3"/>
+            <w:vAlign w:val="center"/>
+          </w:tcPr>
+          <w:p>
+            <w:proofErr w:type="spellStart"/>
+            <w:r>
+              <w:t>PlayTone</w:t>
+            </w:r>
+            <w:proofErr w:type="spellEnd"/>
+          </w:p>
+        </w:tc>
+      </w:tr>
+      <w:tr>
+        <w:trPr>
+          <w:trHeight w:val="665"/>
+        </w:trPr>
+        <w:tc>
+          <w:tcPr>
+            <w:tcW w:w="1965" w:type="dxa"/>
+            <w:vAlign w:val="center"/>
+          </w:tcPr>
+          <w:p>
+            <w:pPr>
+              <w:rPr>
+                <w:b/>
+              </w:rPr>
+            </w:pPr>
+            <w:r>
+              <w:rPr>
+                <w:b/>
+              </w:rPr>
+              <w:t>Return Type</w:t>
+            </w:r>
+          </w:p>
+        </w:tc>
+        <w:tc>
+          <w:tcPr>
+            <w:tcW w:w="3480" w:type="dxa"/>
+            <w:vAlign w:val="center"/>
+          </w:tcPr>
+          <w:p>
+            <w:r>
+              <w:t>ReturnStatus_e</w:t>
+            </w:r>
+          </w:p>
+        </w:tc>
+        <w:tc>
+          <w:tcPr>
+            <w:tcW w:w="1800" w:type="dxa"/>
+            <w:vAlign w:val="center"/>
+          </w:tcPr>
+          <w:p>
+            <w:pPr>
+              <w:rPr>
+                <w:b/>
+              </w:rPr>
+            </w:pPr>
+            <w:r>
+              <w:rPr>
+                <w:b/>
+              </w:rPr>
+              <w:t>Input arguments</w:t>
+            </w:r>
+          </w:p>
+        </w:tc>
+        <w:tc>
+          <w:tcPr>
+            <w:tcW w:w="3225" w:type="dxa"/>
+            <w:vAlign w:val="center"/>
+          </w:tcPr>
+          <w:p>
+            <w:r>
+              <w:t>void</w:t>
+            </w:r>
+          </w:p>
+        </w:tc>
+      </w:tr>
+      <w:tr>
+        <w:trPr>
+          <w:trHeight w:val="649"/>
+        </w:trPr>
+        <w:tc>
+          <w:tcPr>
+            <w:tcW w:w="1965" w:type="dxa"/>
+            <w:vAlign w:val="center"/>
+          </w:tcPr>
+          <w:p>
+            <w:pPr>
+              <w:rPr>
+                <w:b/>
+              </w:rPr>
+            </w:pPr>
+            <w:r>
+              <w:rPr>
+                <w:b/>
+              </w:rPr>
+              <w:t>Name</w:t>
+            </w:r>
+          </w:p>
+        </w:tc>
+        <w:tc>
+          <w:tcPr>
+            <w:tcW w:w="8505" w:type="dxa"/>
+            <w:gridSpan w:val="3"/>
+            <w:vAlign w:val="center"/>
+          </w:tcPr>
+          <w:p>
+            <w:proofErr w:type="spellStart"/>
+            <w:r>
+              <w:t>DGC_PlayTone</w:t>
+            </w:r>
+            <w:proofErr w:type="spellEnd"/>
+          </w:p>
+        </w:tc>
+      </w:tr>
+      <w:tr>
+        <w:trPr>
+          <w:trHeight w:val="665"/>
+        </w:trPr>
+        <w:tc>
+          <w:tcPr>
+            <w:tcW w:w="1965" w:type="dxa"/>
+            <w:vAlign w:val="center"/>
+          </w:tcPr>
+          <w:p>
+            <w:pPr>
+              <w:rPr>
+                <w:b/>
+              </w:rPr>
+            </w:pPr>
+            <w:r>
+              <w:rPr>
+                <w:b/>
+              </w:rPr>
+              <w:t xml:space="preserve">Description </w:t>
+            </w:r>
+          </w:p>
+        </w:tc>
+        <w:tc>
+          <w:tcPr>
+            <w:tcW w:w="8505" w:type="dxa"/>
+            <w:gridSpan w:val="3"/>
+            <w:vAlign w:val="center"/>
+          </w:tcPr>
+          <w:p>
+            <w:r>
+              <w:t>Plays a tone when</w:t>
+            </w:r>
+            <w:r>
+              <w:t xml:space="preserve"> a key is press</w:t>
+            </w:r>
+            <w:r>
+              <w:t>ed</w:t>
+            </w:r>
+            <w:r>
+              <w:t xml:space="preserve"> on the keypad</w:t>
+            </w:r>
+          </w:p>
+        </w:tc>
+      </w:tr>
+      <w:tr>
+        <w:trPr>
+          <w:trHeight w:val="665"/>
+        </w:trPr>
+        <w:tc>
+          <w:tcPr>
+            <w:tcW w:w="1965" w:type="dxa"/>
+            <w:vAlign w:val="center"/>
+          </w:tcPr>
+          <w:p>
+            <w:pPr>
+              <w:rPr>
+                <w:b/>
+              </w:rPr>
+            </w:pPr>
+            <w:r>
+              <w:rPr>
+                <w:b/>
+              </w:rPr>
+              <w:t>Covers</w:t>
+            </w:r>
+          </w:p>
+        </w:tc>
+        <w:tc>
+          <w:tcPr>
+            <w:tcW w:w="8505" w:type="dxa"/>
+            <w:gridSpan w:val="3"/>
+            <w:vAlign w:val="center"/>
+          </w:tcPr>
+          <w:p>
+            <w:pPr>
+              <w:spacing w:after="0" w:line="240" w:lineRule="auto"/>
+              <w:jc w:val="both"/>
+            </w:pPr>
+            <w:r>
+              <w:t>-Req_1ST123_</w:t>
+            </w:r>
+            <w:r>
+              <w:t>SRS_overall_026</w:t>
+            </w:r>
+            <w:r>
+              <w:t>-</w:t>
+            </w:r>
+            <w:r>
+              <w:t>V1.0</w:t>
+            </w:r>
+          </w:p>
+        </w:tc>
+      </w:tr>
+      <w:tr>
+        <w:trPr>
+          <w:trHeight w:val="665"/>
+        </w:trPr>
+        <w:tc>
+          <w:tcPr>
+            <w:tcW w:w="1965" w:type="dxa"/>
+            <w:vAlign w:val="center"/>
+          </w:tcPr>
+          <w:p>
+            <w:pPr>
+              <w:rPr>
+                <w:b/>
+              </w:rPr>
+            </w:pPr>
+            <w:r>
+              <w:rPr>
+                <w:b/>
+              </w:rPr>
+              <w:t>Range</w:t>
+            </w:r>
+          </w:p>
+        </w:tc>
+        <w:tc>
+          <w:tcPr>
+            <w:tcW w:w="8505" w:type="dxa"/>
+            <w:gridSpan w:val="3"/>
+            <w:vAlign w:val="center"/>
+          </w:tcPr>
+          <w:p>
+            <w:r>
+              <w:t>ReturnStatus_e: (OK, NOK)</w:t>
+            </w:r>
+          </w:p>
+        </w:tc>
+      </w:tr>
+    </w:tbl>
     <w:p/>
     <w:p/>
     <w:p/>
     <w:p/>
     <w:p/>
     <w:sectPr>
+      <w:footerReference w:type="default" r:id="rId7"/>
       <w:pgSz w:w="12240" w:h="15840"/>
       <w:pgMar w:top="1440" w:right="1440" w:bottom="1170" w:left="1440" w:header="720" w:footer="720" w:gutter="0"/>
       <w:cols w:space="720"/>
@@ -6083,9 +8137,225 @@
 </w:document>
 </file>
 
+<file path=word/endnotes.xml><?xml version="1.0" encoding="utf-8"?>
+<w:endnotes xmlns:wpc="http://schemas.microsoft.com/office/word/2010/wordprocessingCanvas" xmlns:mc="http://schemas.openxmlformats.org/markup-compatibility/2006" xmlns:o="urn:schemas-microsoft-com:office:office" xmlns:r="http://schemas.openxmlformats.org/officeDocument/2006/relationships" xmlns:m="http://schemas.openxmlformats.org/officeDocument/2006/math" xmlns:v="urn:schemas-microsoft-com:vml" xmlns:wp14="http://schemas.microsoft.com/office/word/2010/wordprocessingDrawing" xmlns:wp="http://schemas.openxmlformats.org/drawingml/2006/wordprocessingDrawing" xmlns:w10="urn:schemas-microsoft-com:office:word" xmlns:w="http://schemas.openxmlformats.org/wordprocessingml/2006/main" xmlns:w14="http://schemas.microsoft.com/office/word/2010/wordml" xmlns:w15="http://schemas.microsoft.com/office/word/2012/wordml" xmlns:wpg="http://schemas.microsoft.com/office/word/2010/wordprocessingGroup" xmlns:wpi="http://schemas.microsoft.com/office/word/2010/wordprocessingInk" xmlns:wne="http://schemas.microsoft.com/office/word/2006/wordml" xmlns:wps="http://schemas.microsoft.com/office/word/2010/wordprocessingShape" mc:Ignorable="w14 w15 wp14">
+  <w:endnote w:type="separator" w:id="-1">
+    <w:p>
+      <w:pPr>
+        <w:spacing w:after="0" w:line="240" w:lineRule="auto"/>
+      </w:pPr>
+      <w:r>
+        <w:separator/>
+      </w:r>
+    </w:p>
+  </w:endnote>
+  <w:endnote w:type="continuationSeparator" w:id="0">
+    <w:p>
+      <w:pPr>
+        <w:spacing w:after="0" w:line="240" w:lineRule="auto"/>
+      </w:pPr>
+      <w:r>
+        <w:continuationSeparator/>
+      </w:r>
+    </w:p>
+  </w:endnote>
+</w:endnotes>
+</file>
+
+<file path=word/footer1.xml><?xml version="1.0" encoding="utf-8"?>
+<w:ftr xmlns:wpc="http://schemas.microsoft.com/office/word/2010/wordprocessingCanvas" xmlns:mc="http://schemas.openxmlformats.org/markup-compatibility/2006" xmlns:o="urn:schemas-microsoft-com:office:office" xmlns:r="http://schemas.openxmlformats.org/officeDocument/2006/relationships" xmlns:m="http://schemas.openxmlformats.org/officeDocument/2006/math" xmlns:v="urn:schemas-microsoft-com:vml" xmlns:wp14="http://schemas.microsoft.com/office/word/2010/wordprocessingDrawing" xmlns:wp="http://schemas.openxmlformats.org/drawingml/2006/wordprocessingDrawing" xmlns:w10="urn:schemas-microsoft-com:office:word" xmlns:w="http://schemas.openxmlformats.org/wordprocessingml/2006/main" xmlns:w14="http://schemas.microsoft.com/office/word/2010/wordml" xmlns:w15="http://schemas.microsoft.com/office/word/2012/wordml" xmlns:wpg="http://schemas.microsoft.com/office/word/2010/wordprocessingGroup" xmlns:wpi="http://schemas.microsoft.com/office/word/2010/wordprocessingInk" xmlns:wne="http://schemas.microsoft.com/office/word/2006/wordml" xmlns:wps="http://schemas.microsoft.com/office/word/2010/wordprocessingShape" mc:Ignorable="w14 w15 wp14">
+  <w:sdt>
+    <w:sdtPr>
+      <w:id w:val="-761226007"/>
+      <w:docPartObj>
+        <w:docPartGallery w:val="Page Numbers (Bottom of Page)"/>
+        <w:docPartUnique/>
+      </w:docPartObj>
+    </w:sdtPr>
+    <w:sdtEndPr>
+      <w:rPr>
+        <w:noProof/>
+      </w:rPr>
+    </w:sdtEndPr>
+    <w:sdtContent>
+      <w:p>
+        <w:pPr>
+          <w:pStyle w:val="Footer"/>
+          <w:jc w:val="center"/>
+        </w:pPr>
+        <w:r>
+          <w:fldChar w:fldCharType="begin"/>
+        </w:r>
+        <w:r>
+          <w:instrText xml:space="preserve"> PAGE   \* MERGEFORMAT </w:instrText>
+        </w:r>
+        <w:r>
+          <w:fldChar w:fldCharType="separate"/>
+        </w:r>
+        <w:r>
+          <w:rPr>
+            <w:noProof/>
+          </w:rPr>
+          <w:t>14</w:t>
+        </w:r>
+        <w:r>
+          <w:rPr>
+            <w:noProof/>
+          </w:rPr>
+          <w:fldChar w:fldCharType="end"/>
+        </w:r>
+      </w:p>
+    </w:sdtContent>
+  </w:sdt>
+  <w:p>
+    <w:pPr>
+      <w:pStyle w:val="Footer"/>
+    </w:pPr>
+  </w:p>
+</w:ftr>
+</file>
+
+<file path=word/footnotes.xml><?xml version="1.0" encoding="utf-8"?>
+<w:footnotes xmlns:wpc="http://schemas.microsoft.com/office/word/2010/wordprocessingCanvas" xmlns:mc="http://schemas.openxmlformats.org/markup-compatibility/2006" xmlns:o="urn:schemas-microsoft-com:office:office" xmlns:r="http://schemas.openxmlformats.org/officeDocument/2006/relationships" xmlns:m="http://schemas.openxmlformats.org/officeDocument/2006/math" xmlns:v="urn:schemas-microsoft-com:vml" xmlns:wp14="http://schemas.microsoft.com/office/word/2010/wordprocessingDrawing" xmlns:wp="http://schemas.openxmlformats.org/drawingml/2006/wordprocessingDrawing" xmlns:w10="urn:schemas-microsoft-com:office:word" xmlns:w="http://schemas.openxmlformats.org/wordprocessingml/2006/main" xmlns:w14="http://schemas.microsoft.com/office/word/2010/wordml" xmlns:w15="http://schemas.microsoft.com/office/word/2012/wordml" xmlns:wpg="http://schemas.microsoft.com/office/word/2010/wordprocessingGroup" xmlns:wpi="http://schemas.microsoft.com/office/word/2010/wordprocessingInk" xmlns:wne="http://schemas.microsoft.com/office/word/2006/wordml" xmlns:wps="http://schemas.microsoft.com/office/word/2010/wordprocessingShape" mc:Ignorable="w14 w15 wp14">
+  <w:footnote w:type="separator" w:id="-1">
+    <w:p>
+      <w:pPr>
+        <w:spacing w:after="0" w:line="240" w:lineRule="auto"/>
+      </w:pPr>
+      <w:r>
+        <w:separator/>
+      </w:r>
+    </w:p>
+  </w:footnote>
+  <w:footnote w:type="continuationSeparator" w:id="0">
+    <w:p>
+      <w:pPr>
+        <w:spacing w:after="0" w:line="240" w:lineRule="auto"/>
+      </w:pPr>
+      <w:r>
+        <w:continuationSeparator/>
+      </w:r>
+    </w:p>
+  </w:footnote>
+</w:footnotes>
+</file>
+
 <file path=word/numbering.xml><?xml version="1.0" encoding="utf-8"?>
-<w:numbering xmlns:wpc="http://schemas.microsoft.com/office/word/2010/wordprocessingCanvas" xmlns:cx="http://schemas.microsoft.com/office/drawing/2014/chartex" xmlns:mc="http://schemas.openxmlformats.org/markup-compatibility/2006" xmlns:o="urn:schemas-microsoft-com:office:office" xmlns:r="http://schemas.openxmlformats.org/officeDocument/2006/relationships" xmlns:m="http://schemas.openxmlformats.org/officeDocument/2006/math" xmlns:v="urn:schemas-microsoft-com:vml" xmlns:wp14="http://schemas.microsoft.com/office/word/2010/wordprocessingDrawing" xmlns:wp="http://schemas.openxmlformats.org/drawingml/2006/wordprocessingDrawing" xmlns:w10="urn:schemas-microsoft-com:office:word" xmlns:w="http://schemas.openxmlformats.org/wordprocessingml/2006/main" xmlns:w14="http://schemas.microsoft.com/office/word/2010/wordml" xmlns:w15="http://schemas.microsoft.com/office/word/2012/wordml" xmlns:w16se="http://schemas.microsoft.com/office/word/2015/wordml/symex" xmlns:wpg="http://schemas.microsoft.com/office/word/2010/wordprocessingGroup" xmlns:wpi="http://schemas.microsoft.com/office/word/2010/wordprocessingInk" xmlns:wne="http://schemas.microsoft.com/office/word/2006/wordml" xmlns:wps="http://schemas.microsoft.com/office/word/2010/wordprocessingShape" mc:Ignorable="w14 w15 w16se wp14">
-  <w:abstractNum w:abstractNumId="0" w15:restartNumberingAfterBreak="0">
+<w:numbering xmlns:wpc="http://schemas.microsoft.com/office/word/2010/wordprocessingCanvas" xmlns:mc="http://schemas.openxmlformats.org/markup-compatibility/2006" xmlns:o="urn:schemas-microsoft-com:office:office" xmlns:r="http://schemas.openxmlformats.org/officeDocument/2006/relationships" xmlns:m="http://schemas.openxmlformats.org/officeDocument/2006/math" xmlns:v="urn:schemas-microsoft-com:vml" xmlns:wp14="http://schemas.microsoft.com/office/word/2010/wordprocessingDrawing" xmlns:wp="http://schemas.openxmlformats.org/drawingml/2006/wordprocessingDrawing" xmlns:w10="urn:schemas-microsoft-com:office:word" xmlns:w="http://schemas.openxmlformats.org/wordprocessingml/2006/main" xmlns:w14="http://schemas.microsoft.com/office/word/2010/wordml" xmlns:w15="http://schemas.microsoft.com/office/word/2012/wordml" xmlns:wpg="http://schemas.microsoft.com/office/word/2010/wordprocessingGroup" xmlns:wpi="http://schemas.microsoft.com/office/word/2010/wordprocessingInk" xmlns:wne="http://schemas.microsoft.com/office/word/2006/wordml" xmlns:wps="http://schemas.microsoft.com/office/word/2010/wordprocessingShape" mc:Ignorable="w14 w15 wp14">
+  <w:abstractNum w:abstractNumId="0">
+    <w:nsid w:val="013D28FB"/>
+    <w:multiLevelType w:val="hybridMultilevel"/>
+    <w:tmpl w:val="A9DA952C"/>
+    <w:lvl w:ilvl="0" w:tplc="04090001">
+      <w:start w:val="1"/>
+      <w:numFmt w:val="bullet"/>
+      <w:lvlText w:val=""/>
+      <w:lvlJc w:val="left"/>
+      <w:pPr>
+        <w:ind w:left="720" w:hanging="360"/>
+      </w:pPr>
+      <w:rPr>
+        <w:rFonts w:ascii="Symbol" w:hAnsi="Symbol" w:hint="default"/>
+      </w:rPr>
+    </w:lvl>
+    <w:lvl w:ilvl="1" w:tplc="04090003" w:tentative="1">
+      <w:start w:val="1"/>
+      <w:numFmt w:val="bullet"/>
+      <w:lvlText w:val="o"/>
+      <w:lvlJc w:val="left"/>
+      <w:pPr>
+        <w:ind w:left="1440" w:hanging="360"/>
+      </w:pPr>
+      <w:rPr>
+        <w:rFonts w:ascii="Courier New" w:hAnsi="Courier New" w:cs="Courier New" w:hint="default"/>
+      </w:rPr>
+    </w:lvl>
+    <w:lvl w:ilvl="2" w:tplc="04090005" w:tentative="1">
+      <w:start w:val="1"/>
+      <w:numFmt w:val="bullet"/>
+      <w:lvlText w:val=""/>
+      <w:lvlJc w:val="left"/>
+      <w:pPr>
+        <w:ind w:left="2160" w:hanging="360"/>
+      </w:pPr>
+      <w:rPr>
+        <w:rFonts w:ascii="Wingdings" w:hAnsi="Wingdings" w:hint="default"/>
+      </w:rPr>
+    </w:lvl>
+    <w:lvl w:ilvl="3" w:tplc="04090001" w:tentative="1">
+      <w:start w:val="1"/>
+      <w:numFmt w:val="bullet"/>
+      <w:lvlText w:val=""/>
+      <w:lvlJc w:val="left"/>
+      <w:pPr>
+        <w:ind w:left="2880" w:hanging="360"/>
+      </w:pPr>
+      <w:rPr>
+        <w:rFonts w:ascii="Symbol" w:hAnsi="Symbol" w:hint="default"/>
+      </w:rPr>
+    </w:lvl>
+    <w:lvl w:ilvl="4" w:tplc="04090003" w:tentative="1">
+      <w:start w:val="1"/>
+      <w:numFmt w:val="bullet"/>
+      <w:lvlText w:val="o"/>
+      <w:lvlJc w:val="left"/>
+      <w:pPr>
+        <w:ind w:left="3600" w:hanging="360"/>
+      </w:pPr>
+      <w:rPr>
+        <w:rFonts w:ascii="Courier New" w:hAnsi="Courier New" w:cs="Courier New" w:hint="default"/>
+      </w:rPr>
+    </w:lvl>
+    <w:lvl w:ilvl="5" w:tplc="04090005" w:tentative="1">
+      <w:start w:val="1"/>
+      <w:numFmt w:val="bullet"/>
+      <w:lvlText w:val=""/>
+      <w:lvlJc w:val="left"/>
+      <w:pPr>
+        <w:ind w:left="4320" w:hanging="360"/>
+      </w:pPr>
+      <w:rPr>
+        <w:rFonts w:ascii="Wingdings" w:hAnsi="Wingdings" w:hint="default"/>
+      </w:rPr>
+    </w:lvl>
+    <w:lvl w:ilvl="6" w:tplc="04090001" w:tentative="1">
+      <w:start w:val="1"/>
+      <w:numFmt w:val="bullet"/>
+      <w:lvlText w:val=""/>
+      <w:lvlJc w:val="left"/>
+      <w:pPr>
+        <w:ind w:left="5040" w:hanging="360"/>
+      </w:pPr>
+      <w:rPr>
+        <w:rFonts w:ascii="Symbol" w:hAnsi="Symbol" w:hint="default"/>
+      </w:rPr>
+    </w:lvl>
+    <w:lvl w:ilvl="7" w:tplc="04090003" w:tentative="1">
+      <w:start w:val="1"/>
+      <w:numFmt w:val="bullet"/>
+      <w:lvlText w:val="o"/>
+      <w:lvlJc w:val="left"/>
+      <w:pPr>
+        <w:ind w:left="5760" w:hanging="360"/>
+      </w:pPr>
+      <w:rPr>
+        <w:rFonts w:ascii="Courier New" w:hAnsi="Courier New" w:cs="Courier New" w:hint="default"/>
+      </w:rPr>
+    </w:lvl>
+    <w:lvl w:ilvl="8" w:tplc="04090005" w:tentative="1">
+      <w:start w:val="1"/>
+      <w:numFmt w:val="bullet"/>
+      <w:lvlText w:val=""/>
+      <w:lvlJc w:val="left"/>
+      <w:pPr>
+        <w:ind w:left="6480" w:hanging="360"/>
+      </w:pPr>
+      <w:rPr>
+        <w:rFonts w:ascii="Wingdings" w:hAnsi="Wingdings" w:hint="default"/>
+      </w:rPr>
+    </w:lvl>
+  </w:abstractNum>
+  <w:abstractNum w:abstractNumId="1">
     <w:nsid w:val="0EB311B9"/>
     <w:multiLevelType w:val="hybridMultilevel"/>
     <w:tmpl w:val="74BAA3F0"/>
@@ -6174,7 +8444,7 @@
       </w:pPr>
     </w:lvl>
   </w:abstractNum>
-  <w:abstractNum w:abstractNumId="1" w15:restartNumberingAfterBreak="0">
+  <w:abstractNum w:abstractNumId="2">
     <w:nsid w:val="1049794A"/>
     <w:multiLevelType w:val="hybridMultilevel"/>
     <w:tmpl w:val="CF325C50"/>
@@ -6288,7 +8558,7 @@
       </w:rPr>
     </w:lvl>
   </w:abstractNum>
-  <w:abstractNum w:abstractNumId="2" w15:restartNumberingAfterBreak="0">
+  <w:abstractNum w:abstractNumId="3">
     <w:nsid w:val="193A733C"/>
     <w:multiLevelType w:val="hybridMultilevel"/>
     <w:tmpl w:val="BDAE432A"/>
@@ -6379,7 +8649,120 @@
       </w:pPr>
     </w:lvl>
   </w:abstractNum>
-  <w:abstractNum w:abstractNumId="3" w15:restartNumberingAfterBreak="0">
+  <w:abstractNum w:abstractNumId="4">
+    <w:nsid w:val="19A03816"/>
+    <w:multiLevelType w:val="hybridMultilevel"/>
+    <w:tmpl w:val="D108976A"/>
+    <w:lvl w:ilvl="0" w:tplc="04090001">
+      <w:start w:val="1"/>
+      <w:numFmt w:val="bullet"/>
+      <w:lvlText w:val=""/>
+      <w:lvlJc w:val="left"/>
+      <w:pPr>
+        <w:ind w:left="720" w:hanging="360"/>
+      </w:pPr>
+      <w:rPr>
+        <w:rFonts w:ascii="Symbol" w:hAnsi="Symbol" w:hint="default"/>
+      </w:rPr>
+    </w:lvl>
+    <w:lvl w:ilvl="1" w:tplc="04090003" w:tentative="1">
+      <w:start w:val="1"/>
+      <w:numFmt w:val="bullet"/>
+      <w:lvlText w:val="o"/>
+      <w:lvlJc w:val="left"/>
+      <w:pPr>
+        <w:ind w:left="1440" w:hanging="360"/>
+      </w:pPr>
+      <w:rPr>
+        <w:rFonts w:ascii="Courier New" w:hAnsi="Courier New" w:cs="Courier New" w:hint="default"/>
+      </w:rPr>
+    </w:lvl>
+    <w:lvl w:ilvl="2" w:tplc="04090005" w:tentative="1">
+      <w:start w:val="1"/>
+      <w:numFmt w:val="bullet"/>
+      <w:lvlText w:val=""/>
+      <w:lvlJc w:val="left"/>
+      <w:pPr>
+        <w:ind w:left="2160" w:hanging="360"/>
+      </w:pPr>
+      <w:rPr>
+        <w:rFonts w:ascii="Wingdings" w:hAnsi="Wingdings" w:hint="default"/>
+      </w:rPr>
+    </w:lvl>
+    <w:lvl w:ilvl="3" w:tplc="04090001" w:tentative="1">
+      <w:start w:val="1"/>
+      <w:numFmt w:val="bullet"/>
+      <w:lvlText w:val=""/>
+      <w:lvlJc w:val="left"/>
+      <w:pPr>
+        <w:ind w:left="2880" w:hanging="360"/>
+      </w:pPr>
+      <w:rPr>
+        <w:rFonts w:ascii="Symbol" w:hAnsi="Symbol" w:hint="default"/>
+      </w:rPr>
+    </w:lvl>
+    <w:lvl w:ilvl="4" w:tplc="04090003" w:tentative="1">
+      <w:start w:val="1"/>
+      <w:numFmt w:val="bullet"/>
+      <w:lvlText w:val="o"/>
+      <w:lvlJc w:val="left"/>
+      <w:pPr>
+        <w:ind w:left="3600" w:hanging="360"/>
+      </w:pPr>
+      <w:rPr>
+        <w:rFonts w:ascii="Courier New" w:hAnsi="Courier New" w:cs="Courier New" w:hint="default"/>
+      </w:rPr>
+    </w:lvl>
+    <w:lvl w:ilvl="5" w:tplc="04090005" w:tentative="1">
+      <w:start w:val="1"/>
+      <w:numFmt w:val="bullet"/>
+      <w:lvlText w:val=""/>
+      <w:lvlJc w:val="left"/>
+      <w:pPr>
+        <w:ind w:left="4320" w:hanging="360"/>
+      </w:pPr>
+      <w:rPr>
+        <w:rFonts w:ascii="Wingdings" w:hAnsi="Wingdings" w:hint="default"/>
+      </w:rPr>
+    </w:lvl>
+    <w:lvl w:ilvl="6" w:tplc="04090001" w:tentative="1">
+      <w:start w:val="1"/>
+      <w:numFmt w:val="bullet"/>
+      <w:lvlText w:val=""/>
+      <w:lvlJc w:val="left"/>
+      <w:pPr>
+        <w:ind w:left="5040" w:hanging="360"/>
+      </w:pPr>
+      <w:rPr>
+        <w:rFonts w:ascii="Symbol" w:hAnsi="Symbol" w:hint="default"/>
+      </w:rPr>
+    </w:lvl>
+    <w:lvl w:ilvl="7" w:tplc="04090003" w:tentative="1">
+      <w:start w:val="1"/>
+      <w:numFmt w:val="bullet"/>
+      <w:lvlText w:val="o"/>
+      <w:lvlJc w:val="left"/>
+      <w:pPr>
+        <w:ind w:left="5760" w:hanging="360"/>
+      </w:pPr>
+      <w:rPr>
+        <w:rFonts w:ascii="Courier New" w:hAnsi="Courier New" w:cs="Courier New" w:hint="default"/>
+      </w:rPr>
+    </w:lvl>
+    <w:lvl w:ilvl="8" w:tplc="04090005" w:tentative="1">
+      <w:start w:val="1"/>
+      <w:numFmt w:val="bullet"/>
+      <w:lvlText w:val=""/>
+      <w:lvlJc w:val="left"/>
+      <w:pPr>
+        <w:ind w:left="6480" w:hanging="360"/>
+      </w:pPr>
+      <w:rPr>
+        <w:rFonts w:ascii="Wingdings" w:hAnsi="Wingdings" w:hint="default"/>
+      </w:rPr>
+    </w:lvl>
+  </w:abstractNum>
+  <w:abstractNum w:abstractNumId="5">
     <w:nsid w:val="1F0E0365"/>
     <w:multiLevelType w:val="hybridMultilevel"/>
     <w:tmpl w:val="202A393C"/>
@@ -6491,7 +8874,550 @@
       </w:rPr>
     </w:lvl>
   </w:abstractNum>
-  <w:abstractNum w:abstractNumId="4" w15:restartNumberingAfterBreak="0">
+  <w:abstractNum w:abstractNumId="6">
+    <w:nsid w:val="1FF53BA8"/>
+    <w:multiLevelType w:val="hybridMultilevel"/>
+    <w:tmpl w:val="A3940DFA"/>
+    <w:lvl w:ilvl="0" w:tplc="04090001">
+      <w:start w:val="1"/>
+      <w:numFmt w:val="bullet"/>
+      <w:lvlText w:val=""/>
+      <w:lvlJc w:val="left"/>
+      <w:pPr>
+        <w:ind w:left="720" w:hanging="360"/>
+      </w:pPr>
+      <w:rPr>
+        <w:rFonts w:ascii="Symbol" w:hAnsi="Symbol" w:hint="default"/>
+      </w:rPr>
+    </w:lvl>
+    <w:lvl w:ilvl="1" w:tplc="04090003" w:tentative="1">
+      <w:start w:val="1"/>
+      <w:numFmt w:val="bullet"/>
+      <w:lvlText w:val="o"/>
+      <w:lvlJc w:val="left"/>
+      <w:pPr>
+        <w:ind w:left="1440" w:hanging="360"/>
+      </w:pPr>
+      <w:rPr>
+        <w:rFonts w:ascii="Courier New" w:hAnsi="Courier New" w:cs="Courier New" w:hint="default"/>
+      </w:rPr>
+    </w:lvl>
+    <w:lvl w:ilvl="2" w:tplc="04090005" w:tentative="1">
+      <w:start w:val="1"/>
+      <w:numFmt w:val="bullet"/>
+      <w:lvlText w:val=""/>
+      <w:lvlJc w:val="left"/>
+      <w:pPr>
+        <w:ind w:left="2160" w:hanging="360"/>
+      </w:pPr>
+      <w:rPr>
+        <w:rFonts w:ascii="Wingdings" w:hAnsi="Wingdings" w:hint="default"/>
+      </w:rPr>
+    </w:lvl>
+    <w:lvl w:ilvl="3" w:tplc="04090001" w:tentative="1">
+      <w:start w:val="1"/>
+      <w:numFmt w:val="bullet"/>
+      <w:lvlText w:val=""/>
+      <w:lvlJc w:val="left"/>
+      <w:pPr>
+        <w:ind w:left="2880" w:hanging="360"/>
+      </w:pPr>
+      <w:rPr>
+        <w:rFonts w:ascii="Symbol" w:hAnsi="Symbol" w:hint="default"/>
+      </w:rPr>
+    </w:lvl>
+    <w:lvl w:ilvl="4" w:tplc="04090003" w:tentative="1">
+      <w:start w:val="1"/>
+      <w:numFmt w:val="bullet"/>
+      <w:lvlText w:val="o"/>
+      <w:lvlJc w:val="left"/>
+      <w:pPr>
+        <w:ind w:left="3600" w:hanging="360"/>
+      </w:pPr>
+      <w:rPr>
+        <w:rFonts w:ascii="Courier New" w:hAnsi="Courier New" w:cs="Courier New" w:hint="default"/>
+      </w:rPr>
+    </w:lvl>
+    <w:lvl w:ilvl="5" w:tplc="04090005" w:tentative="1">
+      <w:start w:val="1"/>
+      <w:numFmt w:val="bullet"/>
+      <w:lvlText w:val=""/>
+      <w:lvlJc w:val="left"/>
+      <w:pPr>
+        <w:ind w:left="4320" w:hanging="360"/>
+      </w:pPr>
+      <w:rPr>
+        <w:rFonts w:ascii="Wingdings" w:hAnsi="Wingdings" w:hint="default"/>
+      </w:rPr>
+    </w:lvl>
+    <w:lvl w:ilvl="6" w:tplc="04090001" w:tentative="1">
+      <w:start w:val="1"/>
+      <w:numFmt w:val="bullet"/>
+      <w:lvlText w:val=""/>
+      <w:lvlJc w:val="left"/>
+      <w:pPr>
+        <w:ind w:left="5040" w:hanging="360"/>
+      </w:pPr>
+      <w:rPr>
+        <w:rFonts w:ascii="Symbol" w:hAnsi="Symbol" w:hint="default"/>
+      </w:rPr>
+    </w:lvl>
+    <w:lvl w:ilvl="7" w:tplc="04090003" w:tentative="1">
+      <w:start w:val="1"/>
+      <w:numFmt w:val="bullet"/>
+      <w:lvlText w:val="o"/>
+      <w:lvlJc w:val="left"/>
+      <w:pPr>
+        <w:ind w:left="5760" w:hanging="360"/>
+      </w:pPr>
+      <w:rPr>
+        <w:rFonts w:ascii="Courier New" w:hAnsi="Courier New" w:cs="Courier New" w:hint="default"/>
+      </w:rPr>
+    </w:lvl>
+    <w:lvl w:ilvl="8" w:tplc="04090005" w:tentative="1">
+      <w:start w:val="1"/>
+      <w:numFmt w:val="bullet"/>
+      <w:lvlText w:val=""/>
+      <w:lvlJc w:val="left"/>
+      <w:pPr>
+        <w:ind w:left="6480" w:hanging="360"/>
+      </w:pPr>
+      <w:rPr>
+        <w:rFonts w:ascii="Wingdings" w:hAnsi="Wingdings" w:hint="default"/>
+      </w:rPr>
+    </w:lvl>
+  </w:abstractNum>
+  <w:abstractNum w:abstractNumId="7">
+    <w:nsid w:val="202F65F3"/>
+    <w:multiLevelType w:val="hybridMultilevel"/>
+    <w:tmpl w:val="085614AE"/>
+    <w:lvl w:ilvl="0" w:tplc="EDE63DC6">
+      <w:start w:val="1"/>
+      <w:numFmt w:val="decimal"/>
+      <w:lvlText w:val="%1."/>
+      <w:lvlJc w:val="left"/>
+      <w:pPr>
+        <w:ind w:left="720" w:hanging="360"/>
+      </w:pPr>
+      <w:rPr>
+        <w:rFonts w:hint="default"/>
+        <w:sz w:val="36"/>
+        <w:szCs w:val="36"/>
+      </w:rPr>
+    </w:lvl>
+    <w:lvl w:ilvl="1" w:tplc="04090019" w:tentative="1">
+      <w:start w:val="1"/>
+      <w:numFmt w:val="lowerLetter"/>
+      <w:lvlText w:val="%2."/>
+      <w:lvlJc w:val="left"/>
+      <w:pPr>
+        <w:ind w:left="1440" w:hanging="360"/>
+      </w:pPr>
+    </w:lvl>
+    <w:lvl w:ilvl="2" w:tplc="0409001B" w:tentative="1">
+      <w:start w:val="1"/>
+      <w:numFmt w:val="lowerRoman"/>
+      <w:lvlText w:val="%3."/>
+      <w:lvlJc w:val="right"/>
+      <w:pPr>
+        <w:ind w:left="2160" w:hanging="180"/>
+      </w:pPr>
+    </w:lvl>
+    <w:lvl w:ilvl="3" w:tplc="0409000F" w:tentative="1">
+      <w:start w:val="1"/>
+      <w:numFmt w:val="decimal"/>
+      <w:lvlText w:val="%4."/>
+      <w:lvlJc w:val="left"/>
+      <w:pPr>
+        <w:ind w:left="2880" w:hanging="360"/>
+      </w:pPr>
+    </w:lvl>
+    <w:lvl w:ilvl="4" w:tplc="04090019" w:tentative="1">
+      <w:start w:val="1"/>
+      <w:numFmt w:val="lowerLetter"/>
+      <w:lvlText w:val="%5."/>
+      <w:lvlJc w:val="left"/>
+      <w:pPr>
+        <w:ind w:left="3600" w:hanging="360"/>
+      </w:pPr>
+    </w:lvl>
+    <w:lvl w:ilvl="5" w:tplc="0409001B" w:tentative="1">
+      <w:start w:val="1"/>
+      <w:numFmt w:val="lowerRoman"/>
+      <w:lvlText w:val="%6."/>
+      <w:lvlJc w:val="right"/>
+      <w:pPr>
+        <w:ind w:left="4320" w:hanging="180"/>
+      </w:pPr>
+    </w:lvl>
+    <w:lvl w:ilvl="6" w:tplc="0409000F" w:tentative="1">
+      <w:start w:val="1"/>
+      <w:numFmt w:val="decimal"/>
+      <w:lvlText w:val="%7."/>
+      <w:lvlJc w:val="left"/>
+      <w:pPr>
+        <w:ind w:left="5040" w:hanging="360"/>
+      </w:pPr>
+    </w:lvl>
+    <w:lvl w:ilvl="7" w:tplc="04090019" w:tentative="1">
+      <w:start w:val="1"/>
+      <w:numFmt w:val="lowerLetter"/>
+      <w:lvlText w:val="%8."/>
+      <w:lvlJc w:val="left"/>
+      <w:pPr>
+        <w:ind w:left="5760" w:hanging="360"/>
+      </w:pPr>
+    </w:lvl>
+    <w:lvl w:ilvl="8" w:tplc="0409001B" w:tentative="1">
+      <w:start w:val="1"/>
+      <w:numFmt w:val="lowerRoman"/>
+      <w:lvlText w:val="%9."/>
+      <w:lvlJc w:val="right"/>
+      <w:pPr>
+        <w:ind w:left="6480" w:hanging="180"/>
+      </w:pPr>
+    </w:lvl>
+  </w:abstractNum>
+  <w:abstractNum w:abstractNumId="8">
+    <w:nsid w:val="28516AB5"/>
+    <w:multiLevelType w:val="hybridMultilevel"/>
+    <w:tmpl w:val="BB9CF0E8"/>
+    <w:lvl w:ilvl="0" w:tplc="04090003">
+      <w:start w:val="1"/>
+      <w:numFmt w:val="bullet"/>
+      <w:lvlText w:val="o"/>
+      <w:lvlJc w:val="left"/>
+      <w:pPr>
+        <w:ind w:left="720" w:hanging="360"/>
+      </w:pPr>
+      <w:rPr>
+        <w:rFonts w:ascii="Courier New" w:hAnsi="Courier New" w:cs="Courier New" w:hint="default"/>
+      </w:rPr>
+    </w:lvl>
+    <w:lvl w:ilvl="1" w:tplc="04090003" w:tentative="1">
+      <w:start w:val="1"/>
+      <w:numFmt w:val="bullet"/>
+      <w:lvlText w:val="o"/>
+      <w:lvlJc w:val="left"/>
+      <w:pPr>
+        <w:ind w:left="1440" w:hanging="360"/>
+      </w:pPr>
+      <w:rPr>
+        <w:rFonts w:ascii="Courier New" w:hAnsi="Courier New" w:cs="Courier New" w:hint="default"/>
+      </w:rPr>
+    </w:lvl>
+    <w:lvl w:ilvl="2" w:tplc="04090005" w:tentative="1">
+      <w:start w:val="1"/>
+      <w:numFmt w:val="bullet"/>
+      <w:lvlText w:val=""/>
+      <w:lvlJc w:val="left"/>
+      <w:pPr>
+        <w:ind w:left="2160" w:hanging="360"/>
+      </w:pPr>
+      <w:rPr>
+        <w:rFonts w:ascii="Wingdings" w:hAnsi="Wingdings" w:hint="default"/>
+      </w:rPr>
+    </w:lvl>
+    <w:lvl w:ilvl="3" w:tplc="04090001" w:tentative="1">
+      <w:start w:val="1"/>
+      <w:numFmt w:val="bullet"/>
+      <w:lvlText w:val=""/>
+      <w:lvlJc w:val="left"/>
+      <w:pPr>
+        <w:ind w:left="2880" w:hanging="360"/>
+      </w:pPr>
+      <w:rPr>
+        <w:rFonts w:ascii="Symbol" w:hAnsi="Symbol" w:hint="default"/>
+      </w:rPr>
+    </w:lvl>
+    <w:lvl w:ilvl="4" w:tplc="04090003" w:tentative="1">
+      <w:start w:val="1"/>
+      <w:numFmt w:val="bullet"/>
+      <w:lvlText w:val="o"/>
+      <w:lvlJc w:val="left"/>
+      <w:pPr>
+        <w:ind w:left="3600" w:hanging="360"/>
+      </w:pPr>
+      <w:rPr>
+        <w:rFonts w:ascii="Courier New" w:hAnsi="Courier New" w:cs="Courier New" w:hint="default"/>
+      </w:rPr>
+    </w:lvl>
+    <w:lvl w:ilvl="5" w:tplc="04090005" w:tentative="1">
+      <w:start w:val="1"/>
+      <w:numFmt w:val="bullet"/>
+      <w:lvlText w:val=""/>
+      <w:lvlJc w:val="left"/>
+      <w:pPr>
+        <w:ind w:left="4320" w:hanging="360"/>
+      </w:pPr>
+      <w:rPr>
+        <w:rFonts w:ascii="Wingdings" w:hAnsi="Wingdings" w:hint="default"/>
+      </w:rPr>
+    </w:lvl>
+    <w:lvl w:ilvl="6" w:tplc="04090001" w:tentative="1">
+      <w:start w:val="1"/>
+      <w:numFmt w:val="bullet"/>
+      <w:lvlText w:val=""/>
+      <w:lvlJc w:val="left"/>
+      <w:pPr>
+        <w:ind w:left="5040" w:hanging="360"/>
+      </w:pPr>
+      <w:rPr>
+        <w:rFonts w:ascii="Symbol" w:hAnsi="Symbol" w:hint="default"/>
+      </w:rPr>
+    </w:lvl>
+    <w:lvl w:ilvl="7" w:tplc="04090003" w:tentative="1">
+      <w:start w:val="1"/>
+      <w:numFmt w:val="bullet"/>
+      <w:lvlText w:val="o"/>
+      <w:lvlJc w:val="left"/>
+      <w:pPr>
+        <w:ind w:left="5760" w:hanging="360"/>
+      </w:pPr>
+      <w:rPr>
+        <w:rFonts w:ascii="Courier New" w:hAnsi="Courier New" w:cs="Courier New" w:hint="default"/>
+      </w:rPr>
+    </w:lvl>
+    <w:lvl w:ilvl="8" w:tplc="04090005" w:tentative="1">
+      <w:start w:val="1"/>
+      <w:numFmt w:val="bullet"/>
+      <w:lvlText w:val=""/>
+      <w:lvlJc w:val="left"/>
+      <w:pPr>
+        <w:ind w:left="6480" w:hanging="360"/>
+      </w:pPr>
+      <w:rPr>
+        <w:rFonts w:ascii="Wingdings" w:hAnsi="Wingdings" w:hint="default"/>
+      </w:rPr>
+    </w:lvl>
+  </w:abstractNum>
+  <w:abstractNum w:abstractNumId="9">
+    <w:nsid w:val="2BBC0FCC"/>
+    <w:multiLevelType w:val="hybridMultilevel"/>
+    <w:tmpl w:val="CE8672CA"/>
+    <w:lvl w:ilvl="0" w:tplc="04090001">
+      <w:start w:val="1"/>
+      <w:numFmt w:val="bullet"/>
+      <w:lvlText w:val=""/>
+      <w:lvlJc w:val="left"/>
+      <w:pPr>
+        <w:ind w:left="720" w:hanging="360"/>
+      </w:pPr>
+      <w:rPr>
+        <w:rFonts w:ascii="Symbol" w:hAnsi="Symbol" w:hint="default"/>
+      </w:rPr>
+    </w:lvl>
+    <w:lvl w:ilvl="1" w:tplc="04090003" w:tentative="1">
+      <w:start w:val="1"/>
+      <w:numFmt w:val="bullet"/>
+      <w:lvlText w:val="o"/>
+      <w:lvlJc w:val="left"/>
+      <w:pPr>
+        <w:ind w:left="1440" w:hanging="360"/>
+      </w:pPr>
+      <w:rPr>
+        <w:rFonts w:ascii="Courier New" w:hAnsi="Courier New" w:cs="Courier New" w:hint="default"/>
+      </w:rPr>
+    </w:lvl>
+    <w:lvl w:ilvl="2" w:tplc="04090005" w:tentative="1">
+      <w:start w:val="1"/>
+      <w:numFmt w:val="bullet"/>
+      <w:lvlText w:val=""/>
+      <w:lvlJc w:val="left"/>
+      <w:pPr>
+        <w:ind w:left="2160" w:hanging="360"/>
+      </w:pPr>
+      <w:rPr>
+        <w:rFonts w:ascii="Wingdings" w:hAnsi="Wingdings" w:hint="default"/>
+      </w:rPr>
+    </w:lvl>
+    <w:lvl w:ilvl="3" w:tplc="04090001">
+      <w:start w:val="1"/>
+      <w:numFmt w:val="bullet"/>
+      <w:lvlText w:val=""/>
+      <w:lvlJc w:val="left"/>
+      <w:pPr>
+        <w:ind w:left="2880" w:hanging="360"/>
+      </w:pPr>
+      <w:rPr>
+        <w:rFonts w:ascii="Symbol" w:hAnsi="Symbol" w:hint="default"/>
+      </w:rPr>
+    </w:lvl>
+    <w:lvl w:ilvl="4" w:tplc="04090003" w:tentative="1">
+      <w:start w:val="1"/>
+      <w:numFmt w:val="bullet"/>
+      <w:lvlText w:val="o"/>
+      <w:lvlJc w:val="left"/>
+      <w:pPr>
+        <w:ind w:left="3600" w:hanging="360"/>
+      </w:pPr>
+      <w:rPr>
+        <w:rFonts w:ascii="Courier New" w:hAnsi="Courier New" w:cs="Courier New" w:hint="default"/>
+      </w:rPr>
+    </w:lvl>
+    <w:lvl w:ilvl="5" w:tplc="04090005" w:tentative="1">
+      <w:start w:val="1"/>
+      <w:numFmt w:val="bullet"/>
+      <w:lvlText w:val=""/>
+      <w:lvlJc w:val="left"/>
+      <w:pPr>
+        <w:ind w:left="4320" w:hanging="360"/>
+      </w:pPr>
+      <w:rPr>
+        <w:rFonts w:ascii="Wingdings" w:hAnsi="Wingdings" w:hint="default"/>
+      </w:rPr>
+    </w:lvl>
+    <w:lvl w:ilvl="6" w:tplc="04090001" w:tentative="1">
+      <w:start w:val="1"/>
+      <w:numFmt w:val="bullet"/>
+      <w:lvlText w:val=""/>
+      <w:lvlJc w:val="left"/>
+      <w:pPr>
+        <w:ind w:left="5040" w:hanging="360"/>
+      </w:pPr>
+      <w:rPr>
+        <w:rFonts w:ascii="Symbol" w:hAnsi="Symbol" w:hint="default"/>
+      </w:rPr>
+    </w:lvl>
+    <w:lvl w:ilvl="7" w:tplc="04090003" w:tentative="1">
+      <w:start w:val="1"/>
+      <w:numFmt w:val="bullet"/>
+      <w:lvlText w:val="o"/>
+      <w:lvlJc w:val="left"/>
+      <w:pPr>
+        <w:ind w:left="5760" w:hanging="360"/>
+      </w:pPr>
+      <w:rPr>
+        <w:rFonts w:ascii="Courier New" w:hAnsi="Courier New" w:cs="Courier New" w:hint="default"/>
+      </w:rPr>
+    </w:lvl>
+    <w:lvl w:ilvl="8" w:tplc="04090005" w:tentative="1">
+      <w:start w:val="1"/>
+      <w:numFmt w:val="bullet"/>
+      <w:lvlText w:val=""/>
+      <w:lvlJc w:val="left"/>
+      <w:pPr>
+        <w:ind w:left="6480" w:hanging="360"/>
+      </w:pPr>
+      <w:rPr>
+        <w:rFonts w:ascii="Wingdings" w:hAnsi="Wingdings" w:hint="default"/>
+      </w:rPr>
+    </w:lvl>
+  </w:abstractNum>
+  <w:abstractNum w:abstractNumId="10">
+    <w:nsid w:val="2E25732F"/>
+    <w:multiLevelType w:val="hybridMultilevel"/>
+    <w:tmpl w:val="B9E07E1A"/>
+    <w:lvl w:ilvl="0" w:tplc="04090001">
+      <w:start w:val="1"/>
+      <w:numFmt w:val="bullet"/>
+      <w:lvlText w:val=""/>
+      <w:lvlJc w:val="left"/>
+      <w:pPr>
+        <w:ind w:left="720" w:hanging="360"/>
+      </w:pPr>
+      <w:rPr>
+        <w:rFonts w:ascii="Symbol" w:hAnsi="Symbol" w:hint="default"/>
+      </w:rPr>
+    </w:lvl>
+    <w:lvl w:ilvl="1" w:tplc="04090003" w:tentative="1">
+      <w:start w:val="1"/>
+      <w:numFmt w:val="bullet"/>
+      <w:lvlText w:val="o"/>
+      <w:lvlJc w:val="left"/>
+      <w:pPr>
+        <w:ind w:left="1440" w:hanging="360"/>
+      </w:pPr>
+      <w:rPr>
+        <w:rFonts w:ascii="Courier New" w:hAnsi="Courier New" w:cs="Courier New" w:hint="default"/>
+      </w:rPr>
+    </w:lvl>
+    <w:lvl w:ilvl="2" w:tplc="04090005" w:tentative="1">
+      <w:start w:val="1"/>
+      <w:numFmt w:val="bullet"/>
+      <w:lvlText w:val=""/>
+      <w:lvlJc w:val="left"/>
+      <w:pPr>
+        <w:ind w:left="2160" w:hanging="360"/>
+      </w:pPr>
+      <w:rPr>
+        <w:rFonts w:ascii="Wingdings" w:hAnsi="Wingdings" w:hint="default"/>
+      </w:rPr>
+    </w:lvl>
+    <w:lvl w:ilvl="3" w:tplc="04090001">
+      <w:start w:val="1"/>
+      <w:numFmt w:val="bullet"/>
+      <w:lvlText w:val=""/>
+      <w:lvlJc w:val="left"/>
+      <w:pPr>
+        <w:ind w:left="2880" w:hanging="360"/>
+      </w:pPr>
+      <w:rPr>
+        <w:rFonts w:ascii="Symbol" w:hAnsi="Symbol" w:hint="default"/>
+      </w:rPr>
+    </w:lvl>
+    <w:lvl w:ilvl="4" w:tplc="04090003" w:tentative="1">
+      <w:start w:val="1"/>
+      <w:numFmt w:val="bullet"/>
+      <w:lvlText w:val="o"/>
+      <w:lvlJc w:val="left"/>
+      <w:pPr>
+        <w:ind w:left="3600" w:hanging="360"/>
+      </w:pPr>
+      <w:rPr>
+        <w:rFonts w:ascii="Courier New" w:hAnsi="Courier New" w:cs="Courier New" w:hint="default"/>
+      </w:rPr>
+    </w:lvl>
+    <w:lvl w:ilvl="5" w:tplc="04090005" w:tentative="1">
+      <w:start w:val="1"/>
+      <w:numFmt w:val="bullet"/>
+      <w:lvlText w:val=""/>
+      <w:lvlJc w:val="left"/>
+      <w:pPr>
+        <w:ind w:left="4320" w:hanging="360"/>
+      </w:pPr>
+      <w:rPr>
+        <w:rFonts w:ascii="Wingdings" w:hAnsi="Wingdings" w:hint="default"/>
+      </w:rPr>
+    </w:lvl>
+    <w:lvl w:ilvl="6" w:tplc="04090001" w:tentative="1">
+      <w:start w:val="1"/>
+      <w:numFmt w:val="bullet"/>
+      <w:lvlText w:val=""/>
+      <w:lvlJc w:val="left"/>
+      <w:pPr>
+        <w:ind w:left="5040" w:hanging="360"/>
+      </w:pPr>
+      <w:rPr>
+        <w:rFonts w:ascii="Symbol" w:hAnsi="Symbol" w:hint="default"/>
+      </w:rPr>
+    </w:lvl>
+    <w:lvl w:ilvl="7" w:tplc="04090003" w:tentative="1">
+      <w:start w:val="1"/>
+      <w:numFmt w:val="bullet"/>
+      <w:lvlText w:val="o"/>
+      <w:lvlJc w:val="left"/>
+      <w:pPr>
+        <w:ind w:left="5760" w:hanging="360"/>
+      </w:pPr>
+      <w:rPr>
+        <w:rFonts w:ascii="Courier New" w:hAnsi="Courier New" w:cs="Courier New" w:hint="default"/>
+      </w:rPr>
+    </w:lvl>
+    <w:lvl w:ilvl="8" w:tplc="04090005" w:tentative="1">
+      <w:start w:val="1"/>
+      <w:numFmt w:val="bullet"/>
+      <w:lvlText w:val=""/>
+      <w:lvlJc w:val="left"/>
+      <w:pPr>
+        <w:ind w:left="6480" w:hanging="360"/>
+      </w:pPr>
+      <w:rPr>
+        <w:rFonts w:ascii="Wingdings" w:hAnsi="Wingdings" w:hint="default"/>
+      </w:rPr>
+    </w:lvl>
+  </w:abstractNum>
+  <w:abstractNum w:abstractNumId="11">
     <w:nsid w:val="3E43489F"/>
     <w:multiLevelType w:val="hybridMultilevel"/>
     <w:tmpl w:val="6F6269F6"/>
@@ -6583,7 +9509,7 @@
       </w:pPr>
     </w:lvl>
   </w:abstractNum>
-  <w:abstractNum w:abstractNumId="5" w15:restartNumberingAfterBreak="0">
+  <w:abstractNum w:abstractNumId="12">
     <w:nsid w:val="46032060"/>
     <w:multiLevelType w:val="hybridMultilevel"/>
     <w:tmpl w:val="085614AE"/>
@@ -6674,7 +9600,7 @@
       </w:pPr>
     </w:lvl>
   </w:abstractNum>
-  <w:abstractNum w:abstractNumId="6" w15:restartNumberingAfterBreak="0">
+  <w:abstractNum w:abstractNumId="13">
     <w:nsid w:val="4D2724E3"/>
     <w:multiLevelType w:val="hybridMultilevel"/>
     <w:tmpl w:val="634E2AEC"/>
@@ -6787,7 +9713,7 @@
       </w:rPr>
     </w:lvl>
   </w:abstractNum>
-  <w:abstractNum w:abstractNumId="7" w15:restartNumberingAfterBreak="0">
+  <w:abstractNum w:abstractNumId="14">
     <w:nsid w:val="54311A8A"/>
     <w:multiLevelType w:val="hybridMultilevel"/>
     <w:tmpl w:val="BDAE432A"/>
@@ -6878,7 +9804,7 @@
       </w:pPr>
     </w:lvl>
   </w:abstractNum>
-  <w:abstractNum w:abstractNumId="8" w15:restartNumberingAfterBreak="0">
+  <w:abstractNum w:abstractNumId="15">
     <w:nsid w:val="5E401535"/>
     <w:multiLevelType w:val="hybridMultilevel"/>
     <w:tmpl w:val="CF406D92"/>
@@ -6967,7 +9893,120 @@
       </w:pPr>
     </w:lvl>
   </w:abstractNum>
-  <w:abstractNum w:abstractNumId="9" w15:restartNumberingAfterBreak="0">
+  <w:abstractNum w:abstractNumId="16">
+    <w:nsid w:val="6F055B8D"/>
+    <w:multiLevelType w:val="hybridMultilevel"/>
+    <w:tmpl w:val="CF744D14"/>
+    <w:lvl w:ilvl="0" w:tplc="04090001">
+      <w:start w:val="1"/>
+      <w:numFmt w:val="bullet"/>
+      <w:lvlText w:val=""/>
+      <w:lvlJc w:val="left"/>
+      <w:pPr>
+        <w:ind w:left="720" w:hanging="360"/>
+      </w:pPr>
+      <w:rPr>
+        <w:rFonts w:ascii="Symbol" w:hAnsi="Symbol" w:hint="default"/>
+      </w:rPr>
+    </w:lvl>
+    <w:lvl w:ilvl="1" w:tplc="04090003" w:tentative="1">
+      <w:start w:val="1"/>
+      <w:numFmt w:val="bullet"/>
+      <w:lvlText w:val="o"/>
+      <w:lvlJc w:val="left"/>
+      <w:pPr>
+        <w:ind w:left="1440" w:hanging="360"/>
+      </w:pPr>
+      <w:rPr>
+        <w:rFonts w:ascii="Courier New" w:hAnsi="Courier New" w:cs="Courier New" w:hint="default"/>
+      </w:rPr>
+    </w:lvl>
+    <w:lvl w:ilvl="2" w:tplc="04090005" w:tentative="1">
+      <w:start w:val="1"/>
+      <w:numFmt w:val="bullet"/>
+      <w:lvlText w:val=""/>
+      <w:lvlJc w:val="left"/>
+      <w:pPr>
+        <w:ind w:left="2160" w:hanging="360"/>
+      </w:pPr>
+      <w:rPr>
+        <w:rFonts w:ascii="Wingdings" w:hAnsi="Wingdings" w:hint="default"/>
+      </w:rPr>
+    </w:lvl>
+    <w:lvl w:ilvl="3" w:tplc="04090001" w:tentative="1">
+      <w:start w:val="1"/>
+      <w:numFmt w:val="bullet"/>
+      <w:lvlText w:val=""/>
+      <w:lvlJc w:val="left"/>
+      <w:pPr>
+        <w:ind w:left="2880" w:hanging="360"/>
+      </w:pPr>
+      <w:rPr>
+        <w:rFonts w:ascii="Symbol" w:hAnsi="Symbol" w:hint="default"/>
+      </w:rPr>
+    </w:lvl>
+    <w:lvl w:ilvl="4" w:tplc="04090003" w:tentative="1">
+      <w:start w:val="1"/>
+      <w:numFmt w:val="bullet"/>
+      <w:lvlText w:val="o"/>
+      <w:lvlJc w:val="left"/>
+      <w:pPr>
+        <w:ind w:left="3600" w:hanging="360"/>
+      </w:pPr>
+      <w:rPr>
+        <w:rFonts w:ascii="Courier New" w:hAnsi="Courier New" w:cs="Courier New" w:hint="default"/>
+      </w:rPr>
+    </w:lvl>
+    <w:lvl w:ilvl="5" w:tplc="04090005" w:tentative="1">
+      <w:start w:val="1"/>
+      <w:numFmt w:val="bullet"/>
+      <w:lvlText w:val=""/>
+      <w:lvlJc w:val="left"/>
+      <w:pPr>
+        <w:ind w:left="4320" w:hanging="360"/>
+      </w:pPr>
+      <w:rPr>
+        <w:rFonts w:ascii="Wingdings" w:hAnsi="Wingdings" w:hint="default"/>
+      </w:rPr>
+    </w:lvl>
+    <w:lvl w:ilvl="6" w:tplc="04090001" w:tentative="1">
+      <w:start w:val="1"/>
+      <w:numFmt w:val="bullet"/>
+      <w:lvlText w:val=""/>
+      <w:lvlJc w:val="left"/>
+      <w:pPr>
+        <w:ind w:left="5040" w:hanging="360"/>
+      </w:pPr>
+      <w:rPr>
+        <w:rFonts w:ascii="Symbol" w:hAnsi="Symbol" w:hint="default"/>
+      </w:rPr>
+    </w:lvl>
+    <w:lvl w:ilvl="7" w:tplc="04090003" w:tentative="1">
+      <w:start w:val="1"/>
+      <w:numFmt w:val="bullet"/>
+      <w:lvlText w:val="o"/>
+      <w:lvlJc w:val="left"/>
+      <w:pPr>
+        <w:ind w:left="5760" w:hanging="360"/>
+      </w:pPr>
+      <w:rPr>
+        <w:rFonts w:ascii="Courier New" w:hAnsi="Courier New" w:cs="Courier New" w:hint="default"/>
+      </w:rPr>
+    </w:lvl>
+    <w:lvl w:ilvl="8" w:tplc="04090005" w:tentative="1">
+      <w:start w:val="1"/>
+      <w:numFmt w:val="bullet"/>
+      <w:lvlText w:val=""/>
+      <w:lvlJc w:val="left"/>
+      <w:pPr>
+        <w:ind w:left="6480" w:hanging="360"/>
+      </w:pPr>
+      <w:rPr>
+        <w:rFonts w:ascii="Wingdings" w:hAnsi="Wingdings" w:hint="default"/>
+      </w:rPr>
+    </w:lvl>
+  </w:abstractNum>
+  <w:abstractNum w:abstractNumId="17">
     <w:nsid w:val="71575592"/>
     <w:multiLevelType w:val="hybridMultilevel"/>
     <w:tmpl w:val="85CA2126"/>
@@ -7056,41 +10095,181 @@
       </w:pPr>
     </w:lvl>
   </w:abstractNum>
+  <w:abstractNum w:abstractNumId="18">
+    <w:nsid w:val="779E327C"/>
+    <w:multiLevelType w:val="hybridMultilevel"/>
+    <w:tmpl w:val="E9A26AF0"/>
+    <w:lvl w:ilvl="0" w:tplc="04090001">
+      <w:start w:val="1"/>
+      <w:numFmt w:val="bullet"/>
+      <w:lvlText w:val=""/>
+      <w:lvlJc w:val="left"/>
+      <w:pPr>
+        <w:ind w:left="720" w:hanging="360"/>
+      </w:pPr>
+      <w:rPr>
+        <w:rFonts w:ascii="Symbol" w:hAnsi="Symbol" w:hint="default"/>
+      </w:rPr>
+    </w:lvl>
+    <w:lvl w:ilvl="1" w:tplc="04090003" w:tentative="1">
+      <w:start w:val="1"/>
+      <w:numFmt w:val="bullet"/>
+      <w:lvlText w:val="o"/>
+      <w:lvlJc w:val="left"/>
+      <w:pPr>
+        <w:ind w:left="1440" w:hanging="360"/>
+      </w:pPr>
+      <w:rPr>
+        <w:rFonts w:ascii="Courier New" w:hAnsi="Courier New" w:cs="Courier New" w:hint="default"/>
+      </w:rPr>
+    </w:lvl>
+    <w:lvl w:ilvl="2" w:tplc="04090005" w:tentative="1">
+      <w:start w:val="1"/>
+      <w:numFmt w:val="bullet"/>
+      <w:lvlText w:val=""/>
+      <w:lvlJc w:val="left"/>
+      <w:pPr>
+        <w:ind w:left="2160" w:hanging="360"/>
+      </w:pPr>
+      <w:rPr>
+        <w:rFonts w:ascii="Wingdings" w:hAnsi="Wingdings" w:hint="default"/>
+      </w:rPr>
+    </w:lvl>
+    <w:lvl w:ilvl="3" w:tplc="04090001" w:tentative="1">
+      <w:start w:val="1"/>
+      <w:numFmt w:val="bullet"/>
+      <w:lvlText w:val=""/>
+      <w:lvlJc w:val="left"/>
+      <w:pPr>
+        <w:ind w:left="2880" w:hanging="360"/>
+      </w:pPr>
+      <w:rPr>
+        <w:rFonts w:ascii="Symbol" w:hAnsi="Symbol" w:hint="default"/>
+      </w:rPr>
+    </w:lvl>
+    <w:lvl w:ilvl="4" w:tplc="04090003" w:tentative="1">
+      <w:start w:val="1"/>
+      <w:numFmt w:val="bullet"/>
+      <w:lvlText w:val="o"/>
+      <w:lvlJc w:val="left"/>
+      <w:pPr>
+        <w:ind w:left="3600" w:hanging="360"/>
+      </w:pPr>
+      <w:rPr>
+        <w:rFonts w:ascii="Courier New" w:hAnsi="Courier New" w:cs="Courier New" w:hint="default"/>
+      </w:rPr>
+    </w:lvl>
+    <w:lvl w:ilvl="5" w:tplc="04090005" w:tentative="1">
+      <w:start w:val="1"/>
+      <w:numFmt w:val="bullet"/>
+      <w:lvlText w:val=""/>
+      <w:lvlJc w:val="left"/>
+      <w:pPr>
+        <w:ind w:left="4320" w:hanging="360"/>
+      </w:pPr>
+      <w:rPr>
+        <w:rFonts w:ascii="Wingdings" w:hAnsi="Wingdings" w:hint="default"/>
+      </w:rPr>
+    </w:lvl>
+    <w:lvl w:ilvl="6" w:tplc="04090001" w:tentative="1">
+      <w:start w:val="1"/>
+      <w:numFmt w:val="bullet"/>
+      <w:lvlText w:val=""/>
+      <w:lvlJc w:val="left"/>
+      <w:pPr>
+        <w:ind w:left="5040" w:hanging="360"/>
+      </w:pPr>
+      <w:rPr>
+        <w:rFonts w:ascii="Symbol" w:hAnsi="Symbol" w:hint="default"/>
+      </w:rPr>
+    </w:lvl>
+    <w:lvl w:ilvl="7" w:tplc="04090003" w:tentative="1">
+      <w:start w:val="1"/>
+      <w:numFmt w:val="bullet"/>
+      <w:lvlText w:val="o"/>
+      <w:lvlJc w:val="left"/>
+      <w:pPr>
+        <w:ind w:left="5760" w:hanging="360"/>
+      </w:pPr>
+      <w:rPr>
+        <w:rFonts w:ascii="Courier New" w:hAnsi="Courier New" w:cs="Courier New" w:hint="default"/>
+      </w:rPr>
+    </w:lvl>
+    <w:lvl w:ilvl="8" w:tplc="04090005" w:tentative="1">
+      <w:start w:val="1"/>
+      <w:numFmt w:val="bullet"/>
+      <w:lvlText w:val=""/>
+      <w:lvlJc w:val="left"/>
+      <w:pPr>
+        <w:ind w:left="6480" w:hanging="360"/>
+      </w:pPr>
+      <w:rPr>
+        <w:rFonts w:ascii="Wingdings" w:hAnsi="Wingdings" w:hint="default"/>
+      </w:rPr>
+    </w:lvl>
+  </w:abstractNum>
   <w:num w:numId="1">
+    <w:abstractNumId w:val="11"/>
+  </w:num>
+  <w:num w:numId="2">
+    <w:abstractNumId w:val="12"/>
+  </w:num>
+  <w:num w:numId="3">
+    <w:abstractNumId w:val="3"/>
+  </w:num>
+  <w:num w:numId="4">
+    <w:abstractNumId w:val="14"/>
+  </w:num>
+  <w:num w:numId="5">
+    <w:abstractNumId w:val="13"/>
+  </w:num>
+  <w:num w:numId="6">
+    <w:abstractNumId w:val="2"/>
+  </w:num>
+  <w:num w:numId="7">
+    <w:abstractNumId w:val="15"/>
+  </w:num>
+  <w:num w:numId="8">
+    <w:abstractNumId w:val="17"/>
+  </w:num>
+  <w:num w:numId="9">
+    <w:abstractNumId w:val="1"/>
+  </w:num>
+  <w:num w:numId="10">
+    <w:abstractNumId w:val="5"/>
+  </w:num>
+  <w:num w:numId="11">
+    <w:abstractNumId w:val="7"/>
+  </w:num>
+  <w:num w:numId="12">
     <w:abstractNumId w:val="4"/>
   </w:num>
-  <w:num w:numId="2">
-    <w:abstractNumId w:val="5"/>
+  <w:num w:numId="13">
+    <w:abstractNumId w:val="9"/>
   </w:num>
-  <w:num w:numId="3">
-    <w:abstractNumId w:val="2"/>
+  <w:num w:numId="14">
+    <w:abstractNumId w:val="8"/>
   </w:num>
-  <w:num w:numId="4">
-    <w:abstractNumId w:val="7"/>
+  <w:num w:numId="15">
+    <w:abstractNumId w:val="18"/>
   </w:num>
-  <w:num w:numId="5">
+  <w:num w:numId="16">
+    <w:abstractNumId w:val="10"/>
+  </w:num>
+  <w:num w:numId="17">
+    <w:abstractNumId w:val="0"/>
+  </w:num>
+  <w:num w:numId="18">
     <w:abstractNumId w:val="6"/>
   </w:num>
-  <w:num w:numId="6">
-    <w:abstractNumId w:val="1"/>
-  </w:num>
-  <w:num w:numId="7">
-    <w:abstractNumId w:val="8"/>
-  </w:num>
-  <w:num w:numId="8">
-    <w:abstractNumId w:val="9"/>
-  </w:num>
-  <w:num w:numId="9">
-    <w:abstractNumId w:val="0"/>
-  </w:num>
-  <w:num w:numId="10">
-    <w:abstractNumId w:val="3"/>
+  <w:num w:numId="19">
+    <w:abstractNumId w:val="16"/>
   </w:num>
 </w:numbering>
 </file>
 
 <file path=word/styles.xml><?xml version="1.0" encoding="utf-8"?>
-<w:styles xmlns:mc="http://schemas.openxmlformats.org/markup-compatibility/2006" xmlns:r="http://schemas.openxmlformats.org/officeDocument/2006/relationships" xmlns:w="http://schemas.openxmlformats.org/wordprocessingml/2006/main" xmlns:w14="http://schemas.microsoft.com/office/word/2010/wordml" xmlns:w15="http://schemas.microsoft.com/office/word/2012/wordml" xmlns:w16se="http://schemas.microsoft.com/office/word/2015/wordml/symex" mc:Ignorable="w14 w15 w16se">
+<w:styles xmlns:mc="http://schemas.openxmlformats.org/markup-compatibility/2006" xmlns:r="http://schemas.openxmlformats.org/officeDocument/2006/relationships" xmlns:w="http://schemas.openxmlformats.org/wordprocessingml/2006/main" xmlns:w14="http://schemas.microsoft.com/office/word/2010/wordml" xmlns:w15="http://schemas.microsoft.com/office/word/2012/wordml" mc:Ignorable="w14 w15">
   <w:docDefaults>
     <w:rPrDefault>
       <w:rPr>
@@ -7616,6 +10795,7 @@
       <w:spacing w:after="0" w:line="240" w:lineRule="auto"/>
     </w:pPr>
     <w:tblPr>
+      <w:tblInd w:w="0" w:type="dxa"/>
       <w:tblBorders>
         <w:top w:val="single" w:sz="4" w:space="0" w:color="auto"/>
         <w:left w:val="single" w:sz="4" w:space="0" w:color="auto"/>
@@ -7624,6 +10804,12 @@
         <w:insideH w:val="single" w:sz="4" w:space="0" w:color="auto"/>
         <w:insideV w:val="single" w:sz="4" w:space="0" w:color="auto"/>
       </w:tblBorders>
+      <w:tblCellMar>
+        <w:top w:w="0" w:type="dxa"/>
+        <w:left w:w="108" w:type="dxa"/>
+        <w:bottom w:w="0" w:type="dxa"/>
+        <w:right w:w="108" w:type="dxa"/>
+      </w:tblCellMar>
     </w:tblPr>
   </w:style>
   <w:style w:type="character" w:styleId="Hyperlink">
@@ -7692,11 +10878,70 @@
       <w:szCs w:val="26"/>
     </w:rPr>
   </w:style>
+  <w:style w:type="character" w:customStyle="1" w:styleId="fontstyle01">
+    <w:name w:val="fontstyle01"/>
+    <w:basedOn w:val="DefaultParagraphFont"/>
+    <w:rsid w:val="0055363E"/>
+    <w:rPr>
+      <w:rFonts w:ascii="ArialMT" w:hAnsi="ArialMT" w:hint="default"/>
+      <w:b w:val="0"/>
+      <w:bCs w:val="0"/>
+      <w:i w:val="0"/>
+      <w:iCs w:val="0"/>
+      <w:color w:val="000000"/>
+      <w:sz w:val="28"/>
+      <w:szCs w:val="28"/>
+    </w:rPr>
+  </w:style>
+  <w:style w:type="paragraph" w:styleId="Header">
+    <w:name w:val="header"/>
+    <w:basedOn w:val="Normal"/>
+    <w:link w:val="HeaderChar"/>
+    <w:uiPriority w:val="99"/>
+    <w:unhideWhenUsed/>
+    <w:rsid w:val="00446A2A"/>
+    <w:pPr>
+      <w:tabs>
+        <w:tab w:val="center" w:pos="4680"/>
+        <w:tab w:val="right" w:pos="9360"/>
+      </w:tabs>
+      <w:spacing w:after="0" w:line="240" w:lineRule="auto"/>
+    </w:pPr>
+  </w:style>
+  <w:style w:type="character" w:customStyle="1" w:styleId="HeaderChar">
+    <w:name w:val="Header Char"/>
+    <w:basedOn w:val="DefaultParagraphFont"/>
+    <w:link w:val="Header"/>
+    <w:uiPriority w:val="99"/>
+    <w:rsid w:val="00446A2A"/>
+  </w:style>
+  <w:style w:type="paragraph" w:styleId="Footer">
+    <w:name w:val="footer"/>
+    <w:basedOn w:val="Normal"/>
+    <w:link w:val="FooterChar"/>
+    <w:uiPriority w:val="99"/>
+    <w:unhideWhenUsed/>
+    <w:rsid w:val="00446A2A"/>
+    <w:pPr>
+      <w:tabs>
+        <w:tab w:val="center" w:pos="4680"/>
+        <w:tab w:val="right" w:pos="9360"/>
+      </w:tabs>
+      <w:spacing w:after="0" w:line="240" w:lineRule="auto"/>
+    </w:pPr>
+  </w:style>
+  <w:style w:type="character" w:customStyle="1" w:styleId="FooterChar">
+    <w:name w:val="Footer Char"/>
+    <w:basedOn w:val="DefaultParagraphFont"/>
+    <w:link w:val="Footer"/>
+    <w:uiPriority w:val="99"/>
+    <w:rsid w:val="00446A2A"/>
+  </w:style>
 </w:styles>
 </file>
 
 <file path=word/glossary/document.xml><?xml version="1.0" encoding="utf-8"?>
-<w:glossaryDocument xmlns:wpc="http://schemas.microsoft.com/office/word/2010/wordprocessingCanvas" xmlns:cx="http://schemas.microsoft.com/office/drawing/2014/chartex" xmlns:mc="http://schemas.openxmlformats.org/markup-compatibility/2006" xmlns:o="urn:schemas-microsoft-com:office:office" xmlns:r="http://schemas.openxmlformats.org/officeDocument/2006/relationships" xmlns:m="http://schemas.openxmlformats.org/officeDocument/2006/math" xmlns:v="urn:schemas-microsoft-com:vml" xmlns:wp14="http://schemas.microsoft.com/office/word/2010/wordprocessingDrawing" xmlns:wp="http://schemas.openxmlformats.org/drawingml/2006/wordprocessingDrawing" xmlns:w10="urn:schemas-microsoft-com:office:word" xmlns:w="http://schemas.openxmlformats.org/wordprocessingml/2006/main" xmlns:w14="http://schemas.microsoft.com/office/word/2010/wordml" xmlns:w15="http://schemas.microsoft.com/office/word/2012/wordml" xmlns:w16se="http://schemas.microsoft.com/office/word/2015/wordml/symex" xmlns:wpg="http://schemas.microsoft.com/office/word/2010/wordprocessingGroup" xmlns:wpi="http://schemas.microsoft.com/office/word/2010/wordprocessingInk" xmlns:wne="http://schemas.microsoft.com/office/word/2006/wordml" xmlns:wps="http://schemas.microsoft.com/office/word/2010/wordprocessingShape" mc:Ignorable="w14 w15 w16se wp14">
+<w:glossaryDocument xmlns:wpc="http://schemas.microsoft.com/office/word/2010/wordprocessingCanvas" xmlns:mc="http://schemas.openxmlformats.org/markup-compatibility/2006" xmlns:o="urn:schemas-microsoft-com:office:office" xmlns:r="http://schemas.openxmlformats.org/officeDocument/2006/relationships" xmlns:m="http://schemas.openxmlformats.org/officeDocument/2006/math" xmlns:v="urn:schemas-microsoft-com:vml" xmlns:wp14="http://schemas.microsoft.com/office/word/2010/wordprocessingDrawing" xmlns:wp="http://schemas.openxmlformats.org/drawingml/2006/wordprocessingDrawing" xmlns:w10="urn:schemas-microsoft-com:office:word" xmlns:w="http://schemas.openxmlformats.org/wordprocessingml/2006/main" xmlns:w14="http://schemas.microsoft.com/office/word/2010/wordml" xmlns:w15="http://schemas.microsoft.com/office/word/2012/wordml" xmlns:wpg="http://schemas.microsoft.com/office/word/2010/wordprocessingGroup" xmlns:wpi="http://schemas.microsoft.com/office/word/2010/wordprocessingInk" xmlns:wne="http://schemas.microsoft.com/office/word/2006/wordml" xmlns:wps="http://schemas.microsoft.com/office/word/2010/wordprocessingShape" mc:Ignorable="w14 w15 wp14">
   <w:docParts>
     <w:docPart>
       <w:docPartPr>
@@ -7766,20 +11011,20 @@
 </file>
 
 <file path=word/glossary/fontTable.xml><?xml version="1.0" encoding="utf-8"?>
-<w:fonts xmlns:mc="http://schemas.openxmlformats.org/markup-compatibility/2006" xmlns:r="http://schemas.openxmlformats.org/officeDocument/2006/relationships" xmlns:w="http://schemas.openxmlformats.org/wordprocessingml/2006/main" xmlns:w14="http://schemas.microsoft.com/office/word/2010/wordml" xmlns:w15="http://schemas.microsoft.com/office/word/2012/wordml" xmlns:w16se="http://schemas.microsoft.com/office/word/2015/wordml/symex" mc:Ignorable="w14 w15 w16se">
+<w:fonts xmlns:mc="http://schemas.openxmlformats.org/markup-compatibility/2006" xmlns:r="http://schemas.openxmlformats.org/officeDocument/2006/relationships" xmlns:w="http://schemas.openxmlformats.org/wordprocessingml/2006/main" xmlns:w14="http://schemas.microsoft.com/office/word/2010/wordml" xmlns:w15="http://schemas.microsoft.com/office/word/2012/wordml" mc:Ignorable="w14 w15">
+  <w:font w:name="Symbol">
+    <w:panose1 w:val="05050102010706020507"/>
+    <w:charset w:val="02"/>
+    <w:family w:val="roman"/>
+    <w:pitch w:val="variable"/>
+    <w:sig w:usb0="00000000" w:usb1="10000000" w:usb2="00000000" w:usb3="00000000" w:csb0="80000000" w:csb1="00000000"/>
+  </w:font>
   <w:font w:name="Times New Roman">
     <w:panose1 w:val="02020603050405020304"/>
     <w:charset w:val="00"/>
     <w:family w:val="roman"/>
     <w:pitch w:val="variable"/>
     <w:sig w:usb0="E0002EFF" w:usb1="C000785B" w:usb2="00000009" w:usb3="00000000" w:csb0="000001FF" w:csb1="00000000"/>
-  </w:font>
-  <w:font w:name="Calibri">
-    <w:panose1 w:val="020F0502020204030204"/>
-    <w:charset w:val="00"/>
-    <w:family w:val="swiss"/>
-    <w:pitch w:val="variable"/>
-    <w:sig w:usb0="E4002EFF" w:usb1="C000247B" w:usb2="00000009" w:usb3="00000000" w:csb0="000001FF" w:csb1="00000000"/>
   </w:font>
   <w:font w:name="Courier New">
     <w:panose1 w:val="02070309020205020404"/>
@@ -7795,12 +11040,12 @@
     <w:pitch w:val="variable"/>
     <w:sig w:usb0="00000000" w:usb1="10000000" w:usb2="00000000" w:usb3="00000000" w:csb0="80000000" w:csb1="00000000"/>
   </w:font>
-  <w:font w:name="Symbol">
-    <w:panose1 w:val="05050102010706020507"/>
-    <w:charset w:val="02"/>
-    <w:family w:val="roman"/>
+  <w:font w:name="Calibri">
+    <w:panose1 w:val="020F0502020204030204"/>
+    <w:charset w:val="00"/>
+    <w:family w:val="swiss"/>
     <w:pitch w:val="variable"/>
-    <w:sig w:usb0="00000000" w:usb1="10000000" w:usb2="00000000" w:usb3="00000000" w:csb0="80000000" w:csb1="00000000"/>
+    <w:sig w:usb0="E4002EFF" w:usb1="C000247B" w:usb2="00000009" w:usb3="00000000" w:csb0="000001FF" w:csb1="00000000"/>
   </w:font>
   <w:font w:name="Arial">
     <w:panose1 w:val="020B0604020202020204"/>
@@ -7823,11 +11068,19 @@
     <w:pitch w:val="variable"/>
     <w:sig w:usb0="E4002EFF" w:usb1="C000E47F" w:usb2="00000009" w:usb3="00000000" w:csb0="000001FF" w:csb1="00000000"/>
   </w:font>
+  <w:font w:name="ArialMT">
+    <w:altName w:val="Times New Roman"/>
+    <w:panose1 w:val="00000000000000000000"/>
+    <w:charset w:val="00"/>
+    <w:family w:val="roman"/>
+    <w:notTrueType/>
+    <w:pitch w:val="default"/>
+  </w:font>
 </w:fonts>
 </file>
 
 <file path=word/glossary/settings.xml><?xml version="1.0" encoding="utf-8"?>
-<w:settings xmlns:mc="http://schemas.openxmlformats.org/markup-compatibility/2006" xmlns:o="urn:schemas-microsoft-com:office:office" xmlns:r="http://schemas.openxmlformats.org/officeDocument/2006/relationships" xmlns:m="http://schemas.openxmlformats.org/officeDocument/2006/math" xmlns:v="urn:schemas-microsoft-com:vml" xmlns:w10="urn:schemas-microsoft-com:office:word" xmlns:w="http://schemas.openxmlformats.org/wordprocessingml/2006/main" xmlns:w14="http://schemas.microsoft.com/office/word/2010/wordml" xmlns:w15="http://schemas.microsoft.com/office/word/2012/wordml" xmlns:w16se="http://schemas.microsoft.com/office/word/2015/wordml/symex" xmlns:sl="http://schemas.openxmlformats.org/schemaLibrary/2006/main" mc:Ignorable="w14 w15 w16se">
+<w:settings xmlns:mc="http://schemas.openxmlformats.org/markup-compatibility/2006" xmlns:o="urn:schemas-microsoft-com:office:office" xmlns:r="http://schemas.openxmlformats.org/officeDocument/2006/relationships" xmlns:m="http://schemas.openxmlformats.org/officeDocument/2006/math" xmlns:v="urn:schemas-microsoft-com:vml" xmlns:w10="urn:schemas-microsoft-com:office:word" xmlns:w="http://schemas.openxmlformats.org/wordprocessingml/2006/main" xmlns:w14="http://schemas.microsoft.com/office/word/2010/wordml" xmlns:w15="http://schemas.microsoft.com/office/word/2012/wordml" xmlns:sl="http://schemas.openxmlformats.org/schemaLibrary/2006/main" mc:Ignorable="w14 w15">
   <w:view w:val="normal"/>
   <w:defaultTabStop w:val="720"/>
   <w:characterSpacingControl w:val="doNotCompress"/>
@@ -7846,6 +11099,7 @@
     <w:rsid w:val="008304B5"/>
     <w:rsid w:val="00A45961"/>
     <w:rsid w:val="00F261F4"/>
+    <w:rsid w:val="00FC7013"/>
   </w:rsids>
   <m:mathPr>
     <m:mathFont m:val="Cambria Math"/>
@@ -7869,7 +11123,7 @@
 </file>
 
 <file path=word/glossary/styles.xml><?xml version="1.0" encoding="utf-8"?>
-<w:styles xmlns:mc="http://schemas.openxmlformats.org/markup-compatibility/2006" xmlns:r="http://schemas.openxmlformats.org/officeDocument/2006/relationships" xmlns:w="http://schemas.openxmlformats.org/wordprocessingml/2006/main" xmlns:w14="http://schemas.microsoft.com/office/word/2010/wordml" xmlns:w15="http://schemas.microsoft.com/office/word/2012/wordml" xmlns:w16se="http://schemas.microsoft.com/office/word/2015/wordml/symex" mc:Ignorable="w14 w15 w16se">
+<w:styles xmlns:mc="http://schemas.openxmlformats.org/markup-compatibility/2006" xmlns:r="http://schemas.openxmlformats.org/officeDocument/2006/relationships" xmlns:w="http://schemas.openxmlformats.org/wordprocessingml/2006/main" xmlns:w14="http://schemas.microsoft.com/office/word/2010/wordml" xmlns:w15="http://schemas.microsoft.com/office/word/2012/wordml" mc:Ignorable="w14 w15">
   <w:docDefaults>
     <w:rPrDefault>
       <w:rPr>
@@ -8317,7 +11571,7 @@
 </file>
 
 <file path=word/glossary/webSettings.xml><?xml version="1.0" encoding="utf-8"?>
-<w:webSettings xmlns:mc="http://schemas.openxmlformats.org/markup-compatibility/2006" xmlns:r="http://schemas.openxmlformats.org/officeDocument/2006/relationships" xmlns:w="http://schemas.openxmlformats.org/wordprocessingml/2006/main" xmlns:w14="http://schemas.microsoft.com/office/word/2010/wordml" xmlns:w15="http://schemas.microsoft.com/office/word/2012/wordml" xmlns:w16se="http://schemas.microsoft.com/office/word/2015/wordml/symex" mc:Ignorable="w14 w15 w16se">
+<w:webSettings xmlns:mc="http://schemas.openxmlformats.org/markup-compatibility/2006" xmlns:r="http://schemas.openxmlformats.org/officeDocument/2006/relationships" xmlns:w="http://schemas.openxmlformats.org/wordprocessingml/2006/main" xmlns:w14="http://schemas.microsoft.com/office/word/2010/wordml" xmlns:w15="http://schemas.microsoft.com/office/word/2012/wordml" mc:Ignorable="w14 w15">
   <w:optimizeForBrowser/>
   <w:allowPNG/>
 </w:webSettings>

</xml_diff>

<commit_message>
Software feature and Static diagrams are added
</commit_message>
<xml_diff>
--- a/SWE/Software Specification/Architecture/GDD/PO1_GDD_DGC.docx
+++ b/SWE/Software Specification/Architecture/GDD/PO1_GDD_DGC.docx
@@ -1,6 +1,6 @@
 
 <file path=word/document.xml><?xml version="1.0" encoding="utf-8"?>
-<w:document xmlns:wpc="http://schemas.microsoft.com/office/word/2010/wordprocessingCanvas" xmlns:cx="http://schemas.microsoft.com/office/drawing/2014/chartex" xmlns:cx1="http://schemas.microsoft.com/office/drawing/2015/9/8/chartex" xmlns:cx2="http://schemas.microsoft.com/office/drawing/2015/10/21/chartex" xmlns:cx3="http://schemas.microsoft.com/office/drawing/2016/5/9/chartex" xmlns:cx4="http://schemas.microsoft.com/office/drawing/2016/5/10/chartex" xmlns:cx5="http://schemas.microsoft.com/office/drawing/2016/5/11/chartex" xmlns:cx6="http://schemas.microsoft.com/office/drawing/2016/5/12/chartex" xmlns:cx7="http://schemas.microsoft.com/office/drawing/2016/5/13/chartex" xmlns:cx8="http://schemas.microsoft.com/office/drawing/2016/5/14/chartex" xmlns:mc="http://schemas.openxmlformats.org/markup-compatibility/2006" xmlns:aink="http://schemas.microsoft.com/office/drawing/2016/ink" xmlns:am3d="http://schemas.microsoft.com/office/drawing/2017/model3d" xmlns:o="urn:schemas-microsoft-com:office:office" xmlns:r="http://schemas.openxmlformats.org/officeDocument/2006/relationships" xmlns:m="http://schemas.openxmlformats.org/officeDocument/2006/math" xmlns:v="urn:schemas-microsoft-com:vml" xmlns:wp14="http://schemas.microsoft.com/office/word/2010/wordprocessingDrawing" xmlns:wp="http://schemas.openxmlformats.org/drawingml/2006/wordprocessingDrawing" xmlns:w10="urn:schemas-microsoft-com:office:word" xmlns:w="http://schemas.openxmlformats.org/wordprocessingml/2006/main" xmlns:w14="http://schemas.microsoft.com/office/word/2010/wordml" xmlns:w15="http://schemas.microsoft.com/office/word/2012/wordml" xmlns:w16cex="http://schemas.microsoft.com/office/word/2018/wordml/cex" xmlns:w16cid="http://schemas.microsoft.com/office/word/2016/wordml/cid" xmlns:w16="http://schemas.microsoft.com/office/word/2018/wordml" xmlns:w16se="http://schemas.microsoft.com/office/word/2015/wordml/symex" xmlns:wpg="http://schemas.microsoft.com/office/word/2010/wordprocessingGroup" xmlns:wpi="http://schemas.microsoft.com/office/word/2010/wordprocessingInk" xmlns:wne="http://schemas.microsoft.com/office/word/2006/wordml" xmlns:wps="http://schemas.microsoft.com/office/word/2010/wordprocessingShape" mc:Ignorable="w14 w15 w16se w16cid w16 w16cex wp14">
+<w:document xmlns:wpc="http://schemas.microsoft.com/office/word/2010/wordprocessingCanvas" xmlns:cx="http://schemas.microsoft.com/office/drawing/2014/chartex" xmlns:mc="http://schemas.openxmlformats.org/markup-compatibility/2006" xmlns:o="urn:schemas-microsoft-com:office:office" xmlns:r="http://schemas.openxmlformats.org/officeDocument/2006/relationships" xmlns:m="http://schemas.openxmlformats.org/officeDocument/2006/math" xmlns:v="urn:schemas-microsoft-com:vml" xmlns:wp14="http://schemas.microsoft.com/office/word/2010/wordprocessingDrawing" xmlns:wp="http://schemas.openxmlformats.org/drawingml/2006/wordprocessingDrawing" xmlns:w10="urn:schemas-microsoft-com:office:word" xmlns:w="http://schemas.openxmlformats.org/wordprocessingml/2006/main" xmlns:w14="http://schemas.microsoft.com/office/word/2010/wordml" xmlns:w15="http://schemas.microsoft.com/office/word/2012/wordml" xmlns:w16se="http://schemas.microsoft.com/office/word/2015/wordml/symex" xmlns:wpg="http://schemas.microsoft.com/office/word/2010/wordprocessingGroup" xmlns:wpi="http://schemas.microsoft.com/office/word/2010/wordprocessingInk" xmlns:wne="http://schemas.microsoft.com/office/word/2006/wordml" xmlns:wps="http://schemas.microsoft.com/office/word/2010/wordprocessingShape" mc:Ignorable="w14 w15 w16se wp14">
   <w:body>
     <w:tbl>
       <w:tblPr>
@@ -329,23 +329,7 @@
           <w:sz w:val="32"/>
           <w:szCs w:val="32"/>
         </w:rPr>
-        <w:t xml:space="preserve">   …………………………………………………………</w:t>
-      </w:r>
-      <w:proofErr w:type="gramStart"/>
-      <w:r>
-        <w:rPr>
-          <w:sz w:val="32"/>
-          <w:szCs w:val="32"/>
-        </w:rPr>
-        <w:t>…..</w:t>
-      </w:r>
-      <w:proofErr w:type="gramEnd"/>
-      <w:r>
-        <w:rPr>
-          <w:sz w:val="32"/>
-          <w:szCs w:val="32"/>
-        </w:rPr>
-        <w:t xml:space="preserve"> </w:t>
+        <w:t xml:space="preserve">   …………………………………………………………….. </w:t>
       </w:r>
       <w:r>
         <w:rPr>
@@ -374,23 +358,7 @@
             <w:sz w:val="32"/>
             <w:szCs w:val="32"/>
           </w:rPr>
-          <w:t>Pro</w:t>
-        </w:r>
-        <w:r>
-          <w:rPr>
-            <w:rStyle w:val="Hyperlink"/>
-            <w:sz w:val="32"/>
-            <w:szCs w:val="32"/>
-          </w:rPr>
-          <w:t>j</w:t>
-        </w:r>
-        <w:r>
-          <w:rPr>
-            <w:rStyle w:val="Hyperlink"/>
-            <w:sz w:val="32"/>
-            <w:szCs w:val="32"/>
-          </w:rPr>
-          <w:t>ect Description</w:t>
+          <w:t>Project Description</w:t>
         </w:r>
       </w:hyperlink>
       <w:r>
@@ -454,7 +422,6 @@
         </w:rPr>
         <w:t>……………………………………………………</w:t>
       </w:r>
-      <w:proofErr w:type="gramStart"/>
       <w:r>
         <w:rPr>
           <w:rStyle w:val="Hyperlink"/>
@@ -465,7 +432,6 @@
         </w:rPr>
         <w:t>.....</w:t>
       </w:r>
-      <w:proofErr w:type="gramEnd"/>
       <w:r>
         <w:rPr>
           <w:rStyle w:val="Hyperlink"/>
@@ -857,8 +823,10 @@
                 <w:sz w:val="32"/>
                 <w:szCs w:val="32"/>
               </w:rPr>
-              <w:t>2</w:t>
-            </w:r>
+              <w:t>3</w:t>
+            </w:r>
+            <w:bookmarkStart w:id="3" w:name="_GoBack"/>
+            <w:bookmarkEnd w:id="3"/>
           </w:p>
         </w:tc>
       </w:tr>
@@ -954,15 +922,13 @@
                 <w:szCs w:val="32"/>
               </w:rPr>
             </w:pPr>
-            <w:proofErr w:type="gramStart"/>
             <w:r>
               <w:rPr>
                 <w:sz w:val="32"/>
                 <w:szCs w:val="32"/>
               </w:rPr>
-              <w:t>Andrew  Ezzat</w:t>
-            </w:r>
-            <w:proofErr w:type="gramEnd"/>
+              <w:t>Nihal Khaled</w:t>
+            </w:r>
           </w:p>
         </w:tc>
       </w:tr>
@@ -1019,7 +985,14 @@
                 <w:sz w:val="32"/>
                 <w:szCs w:val="32"/>
               </w:rPr>
-              <w:t>/4/2021</w:t>
+              <w:t>/4</w:t>
+            </w:r>
+            <w:r>
+              <w:rPr>
+                <w:sz w:val="32"/>
+                <w:szCs w:val="32"/>
+              </w:rPr>
+              <w:t>/2021</w:t>
             </w:r>
           </w:p>
         </w:tc>
@@ -1038,6 +1011,12 @@
       </w:pPr>
     </w:p>
     <w:p/>
+    <w:p>
+      <w:pPr>
+        <w:pStyle w:val="ListParagraph"/>
+        <w:ind w:left="1080"/>
+      </w:pPr>
+    </w:p>
     <w:p>
       <w:pPr>
         <w:pStyle w:val="ListParagraph"/>
@@ -1229,10 +1208,11 @@
           <w:sz w:val="36"/>
           <w:szCs w:val="36"/>
         </w:rPr>
+        <w:lastRenderedPageBreak/>
         <w:t>Document Hist</w:t>
       </w:r>
-      <w:bookmarkStart w:id="3" w:name="Document_History"/>
-      <w:bookmarkEnd w:id="3"/>
+      <w:bookmarkStart w:id="4" w:name="Document_History"/>
+      <w:bookmarkEnd w:id="4"/>
       <w:r>
         <w:rPr>
           <w:sz w:val="36"/>
@@ -1286,7 +1266,6 @@
                 <w:sz w:val="32"/>
                 <w:szCs w:val="32"/>
               </w:rPr>
-              <w:lastRenderedPageBreak/>
               <w:t>Version</w:t>
             </w:r>
           </w:p>
@@ -1740,21 +1719,12 @@
                 <w:szCs w:val="32"/>
               </w:rPr>
             </w:pPr>
-            <w:proofErr w:type="spellStart"/>
             <w:r>
               <w:rPr>
                 <w:sz w:val="32"/>
                 <w:szCs w:val="32"/>
               </w:rPr>
-              <w:t>Anrdew</w:t>
-            </w:r>
-            <w:proofErr w:type="spellEnd"/>
-            <w:r>
-              <w:rPr>
-                <w:sz w:val="32"/>
-                <w:szCs w:val="32"/>
-              </w:rPr>
-              <w:t xml:space="preserve"> Ezzat</w:t>
+              <w:t>Anrdew Ezzat</w:t>
             </w:r>
           </w:p>
         </w:tc>
@@ -2039,6 +2009,100 @@
                 <w:szCs w:val="16"/>
               </w:rPr>
             </w:pPr>
+          </w:p>
+        </w:tc>
+      </w:tr>
+      <w:tr>
+        <w:trPr>
+          <w:trHeight w:val="233"/>
+        </w:trPr>
+        <w:tc>
+          <w:tcPr>
+            <w:tcW w:w="1204" w:type="dxa"/>
+          </w:tcPr>
+          <w:p>
+            <w:pPr>
+              <w:pStyle w:val="ListParagraph"/>
+              <w:ind w:left="0"/>
+              <w:jc w:val="center"/>
+              <w:rPr>
+                <w:sz w:val="32"/>
+                <w:szCs w:val="32"/>
+              </w:rPr>
+            </w:pPr>
+            <w:r>
+              <w:rPr>
+                <w:sz w:val="32"/>
+                <w:szCs w:val="32"/>
+              </w:rPr>
+              <w:t>1.3</w:t>
+            </w:r>
+          </w:p>
+        </w:tc>
+        <w:tc>
+          <w:tcPr>
+            <w:tcW w:w="2571" w:type="dxa"/>
+          </w:tcPr>
+          <w:p>
+            <w:pPr>
+              <w:pStyle w:val="ListParagraph"/>
+              <w:ind w:left="0"/>
+              <w:jc w:val="center"/>
+              <w:rPr>
+                <w:sz w:val="32"/>
+                <w:szCs w:val="32"/>
+              </w:rPr>
+            </w:pPr>
+            <w:r>
+              <w:rPr>
+                <w:sz w:val="32"/>
+                <w:szCs w:val="32"/>
+              </w:rPr>
+              <w:t>Nihal khaled</w:t>
+            </w:r>
+          </w:p>
+        </w:tc>
+        <w:tc>
+          <w:tcPr>
+            <w:tcW w:w="1710" w:type="dxa"/>
+          </w:tcPr>
+          <w:p>
+            <w:pPr>
+              <w:pStyle w:val="ListParagraph"/>
+              <w:ind w:left="0"/>
+              <w:jc w:val="center"/>
+              <w:rPr>
+                <w:sz w:val="32"/>
+                <w:szCs w:val="32"/>
+              </w:rPr>
+            </w:pPr>
+            <w:r>
+              <w:rPr>
+                <w:sz w:val="32"/>
+                <w:szCs w:val="32"/>
+              </w:rPr>
+              <w:t>6/4/2021</w:t>
+            </w:r>
+          </w:p>
+        </w:tc>
+        <w:tc>
+          <w:tcPr>
+            <w:tcW w:w="4507" w:type="dxa"/>
+          </w:tcPr>
+          <w:p>
+            <w:pPr>
+              <w:rPr>
+                <w:sz w:val="32"/>
+                <w:szCs w:val="32"/>
+              </w:rPr>
+            </w:pPr>
+            <w:r>
+              <w:rPr>
+                <w:sz w:val="32"/>
+                <w:szCs w:val="32"/>
+              </w:rPr>
+              <w:t>Software feature and Static diagrams are added</w:t>
+            </w:r>
           </w:p>
         </w:tc>
       </w:tr>
@@ -2068,8 +2132,8 @@
         </w:rPr>
         <w:t>Reference Do</w:t>
       </w:r>
-      <w:bookmarkStart w:id="4" w:name="Reference_Documents"/>
-      <w:bookmarkEnd w:id="4"/>
+      <w:bookmarkStart w:id="5" w:name="Reference_Documents"/>
+      <w:bookmarkEnd w:id="5"/>
       <w:r>
         <w:rPr>
           <w:sz w:val="36"/>
@@ -2115,6 +2179,7 @@
                 <w:sz w:val="32"/>
                 <w:szCs w:val="32"/>
               </w:rPr>
+              <w:lastRenderedPageBreak/>
               <w:t>Ref. N</w:t>
             </w:r>
             <w:r>
@@ -2310,13 +2375,6 @@
         </w:tc>
       </w:tr>
     </w:tbl>
-    <w:p/>
-    <w:p/>
-    <w:p/>
-    <w:p/>
-    <w:p/>
-    <w:p/>
-    <w:p/>
     <w:p/>
     <w:p>
       <w:pPr>
@@ -2337,8 +2395,8 @@
         </w:rPr>
         <w:t>Project Descri</w:t>
       </w:r>
-      <w:bookmarkStart w:id="5" w:name="Project_Description"/>
-      <w:bookmarkEnd w:id="5"/>
+      <w:bookmarkStart w:id="6" w:name="Project_Description"/>
+      <w:bookmarkEnd w:id="6"/>
       <w:r>
         <w:rPr>
           <w:sz w:val="36"/>
@@ -2378,48 +2436,9 @@
           <w:sz w:val="32"/>
           <w:szCs w:val="32"/>
         </w:rPr>
-        <w:t>“</w:t>
-      </w:r>
-      <w:proofErr w:type="spellStart"/>
-      <w:r>
-        <w:rPr>
-          <w:sz w:val="32"/>
-          <w:szCs w:val="32"/>
-        </w:rPr>
-        <w:t>Sovy</w:t>
-      </w:r>
-      <w:proofErr w:type="spellEnd"/>
-      <w:r>
-        <w:rPr>
-          <w:sz w:val="32"/>
-          <w:szCs w:val="32"/>
-        </w:rPr>
-        <w:t>” is a simple digital calculator that performs basic mathematical operations and displays the operation on an LCD-screen, with an ON/OFF button and keypad for user input.</w:t>
+        <w:t>“Sovy” is a simple digital calculator that performs basic mathematical operations and displays the operation on an LCD-screen, with an ON/OFF button and keypad for user input.</w:t>
       </w:r>
     </w:p>
-    <w:p/>
-    <w:p/>
-    <w:p/>
-    <w:p/>
-    <w:p/>
-    <w:p/>
-    <w:p/>
-    <w:p/>
-    <w:p/>
-    <w:p/>
-    <w:p/>
-    <w:p/>
-    <w:p/>
-    <w:p/>
-    <w:p/>
-    <w:p/>
-    <w:p/>
-    <w:p/>
-    <w:p/>
-    <w:p/>
-    <w:p/>
-    <w:p/>
-    <w:p/>
     <w:p>
       <w:pPr>
         <w:pStyle w:val="Heading1"/>
@@ -2432,6 +2451,308 @@
           <w:szCs w:val="36"/>
         </w:rPr>
       </w:pPr>
+      <w:r>
+        <w:rPr>
+          <w:sz w:val="36"/>
+          <w:szCs w:val="36"/>
+        </w:rPr>
+        <w:t>Software Context Diagram</w:t>
+      </w:r>
+      <w:r>
+        <w:rPr>
+          <w:sz w:val="36"/>
+          <w:szCs w:val="36"/>
+        </w:rPr>
+        <w:t xml:space="preserve"> </w:t>
+      </w:r>
+      <w:r>
+        <w:rPr>
+          <w:sz w:val="36"/>
+          <w:szCs w:val="36"/>
+        </w:rPr>
+        <w:t xml:space="preserve">    </w:t>
+      </w:r>
+    </w:p>
+    <w:p>
+      <w:r>
+        <w:rPr>
+          <w:noProof/>
+        </w:rPr>
+        <w:drawing>
+          <wp:anchor distT="0" distB="0" distL="114300" distR="114300" simplePos="0" relativeHeight="251659264" behindDoc="0" locked="0" layoutInCell="1" allowOverlap="1" wp14:anchorId="45B70F5F" wp14:editId="1AD58036">
+            <wp:simplePos x="0" y="0"/>
+            <wp:positionH relativeFrom="margin">
+              <wp:posOffset>0</wp:posOffset>
+            </wp:positionH>
+            <wp:positionV relativeFrom="paragraph">
+              <wp:posOffset>397510</wp:posOffset>
+            </wp:positionV>
+            <wp:extent cx="5935980" cy="3939540"/>
+            <wp:effectExtent l="133350" t="114300" r="121920" b="156210"/>
+            <wp:wrapTopAndBottom/>
+            <wp:docPr id="2" name="Picture 2"/>
+            <wp:cNvGraphicFramePr>
+              <a:graphicFrameLocks xmlns:a="http://schemas.openxmlformats.org/drawingml/2006/main" noChangeAspect="1"/>
+            </wp:cNvGraphicFramePr>
+            <a:graphic xmlns:a="http://schemas.openxmlformats.org/drawingml/2006/main">
+              <a:graphicData uri="http://schemas.openxmlformats.org/drawingml/2006/picture">
+                <pic:pic xmlns:pic="http://schemas.openxmlformats.org/drawingml/2006/picture">
+                  <pic:nvPicPr>
+                    <pic:cNvPr id="0" name="Picture 1"/>
+                    <pic:cNvPicPr>
+                      <a:picLocks noChangeAspect="1" noChangeArrowheads="1"/>
+                    </pic:cNvPicPr>
+                  </pic:nvPicPr>
+                  <pic:blipFill>
+                    <a:blip r:embed="rId7">
+                      <a:extLst>
+                        <a:ext uri="{28A0092B-C50C-407E-A947-70E740481C1C}">
+                          <a14:useLocalDpi xmlns:a14="http://schemas.microsoft.com/office/drawing/2010/main" val="0"/>
+                        </a:ext>
+                      </a:extLst>
+                    </a:blip>
+                    <a:srcRect/>
+                    <a:stretch>
+                      <a:fillRect/>
+                    </a:stretch>
+                  </pic:blipFill>
+                  <pic:spPr bwMode="auto">
+                    <a:xfrm>
+                      <a:off x="0" y="0"/>
+                      <a:ext cx="5935980" cy="3939540"/>
+                    </a:xfrm>
+                    <a:prstGeom prst="rect">
+                      <a:avLst/>
+                    </a:prstGeom>
+                    <a:solidFill>
+                      <a:srgbClr val="FFFFFF">
+                        <a:shade val="85000"/>
+                      </a:srgbClr>
+                    </a:solidFill>
+                    <a:ln w="88900" cap="sq">
+                      <a:solidFill>
+                        <a:schemeClr val="bg1"/>
+                      </a:solidFill>
+                      <a:miter lim="800000"/>
+                    </a:ln>
+                    <a:effectLst>
+                      <a:outerShdw blurRad="55000" dist="18000" dir="5400000" algn="tl" rotWithShape="0">
+                        <a:srgbClr val="000000">
+                          <a:alpha val="40000"/>
+                        </a:srgbClr>
+                      </a:outerShdw>
+                    </a:effectLst>
+                    <a:scene3d>
+                      <a:camera prst="orthographicFront"/>
+                      <a:lightRig rig="twoPt" dir="t">
+                        <a:rot lat="0" lon="0" rev="7200000"/>
+                      </a:lightRig>
+                    </a:scene3d>
+                    <a:sp3d>
+                      <a:bevelT w="25400" h="19050"/>
+                      <a:contourClr>
+                        <a:srgbClr val="FFFFFF"/>
+                      </a:contourClr>
+                    </a:sp3d>
+                  </pic:spPr>
+                </pic:pic>
+              </a:graphicData>
+            </a:graphic>
+            <wp14:sizeRelH relativeFrom="page">
+              <wp14:pctWidth>0</wp14:pctWidth>
+            </wp14:sizeRelH>
+            <wp14:sizeRelV relativeFrom="page">
+              <wp14:pctHeight>0</wp14:pctHeight>
+            </wp14:sizeRelV>
+          </wp:anchor>
+        </w:drawing>
+      </w:r>
+    </w:p>
+    <w:p/>
+    <w:p/>
+    <w:p/>
+    <w:p/>
+    <w:p>
+      <w:pPr>
+        <w:pStyle w:val="Heading1"/>
+        <w:ind w:left="360"/>
+        <w:rPr>
+          <w:sz w:val="36"/>
+          <w:szCs w:val="36"/>
+        </w:rPr>
+      </w:pPr>
+      <w:r>
+        <w:rPr>
+          <w:noProof/>
+        </w:rPr>
+        <w:drawing>
+          <wp:anchor distT="0" distB="0" distL="114300" distR="114300" simplePos="0" relativeHeight="251660288" behindDoc="0" locked="0" layoutInCell="1" allowOverlap="1" wp14:anchorId="7D59B93C" wp14:editId="140A5933">
+            <wp:simplePos x="0" y="0"/>
+            <wp:positionH relativeFrom="column">
+              <wp:posOffset>501015</wp:posOffset>
+            </wp:positionH>
+            <wp:positionV relativeFrom="paragraph">
+              <wp:posOffset>323850</wp:posOffset>
+            </wp:positionV>
+            <wp:extent cx="5441950" cy="3851910"/>
+            <wp:effectExtent l="0" t="0" r="6350" b="0"/>
+            <wp:wrapTopAndBottom/>
+            <wp:docPr id="1" name="Picture 1"/>
+            <wp:cNvGraphicFramePr>
+              <a:graphicFrameLocks xmlns:a="http://schemas.openxmlformats.org/drawingml/2006/main" noChangeAspect="1"/>
+            </wp:cNvGraphicFramePr>
+            <a:graphic xmlns:a="http://schemas.openxmlformats.org/drawingml/2006/main">
+              <a:graphicData uri="http://schemas.openxmlformats.org/drawingml/2006/picture">
+                <pic:pic xmlns:pic="http://schemas.openxmlformats.org/drawingml/2006/picture">
+                  <pic:nvPicPr>
+                    <pic:cNvPr id="1" name=""/>
+                    <pic:cNvPicPr/>
+                  </pic:nvPicPr>
+                  <pic:blipFill>
+                    <a:blip r:embed="rId8">
+                      <a:extLst>
+                        <a:ext uri="{28A0092B-C50C-407E-A947-70E740481C1C}">
+                          <a14:useLocalDpi xmlns:a14="http://schemas.microsoft.com/office/drawing/2010/main" val="0"/>
+                        </a:ext>
+                      </a:extLst>
+                    </a:blip>
+                    <a:stretch>
+                      <a:fillRect/>
+                    </a:stretch>
+                  </pic:blipFill>
+                  <pic:spPr>
+                    <a:xfrm>
+                      <a:off x="0" y="0"/>
+                      <a:ext cx="5441950" cy="3851910"/>
+                    </a:xfrm>
+                    <a:prstGeom prst="rect">
+                      <a:avLst/>
+                    </a:prstGeom>
+                  </pic:spPr>
+                </pic:pic>
+              </a:graphicData>
+            </a:graphic>
+            <wp14:sizeRelH relativeFrom="margin">
+              <wp14:pctWidth>0</wp14:pctWidth>
+            </wp14:sizeRelH>
+            <wp14:sizeRelV relativeFrom="margin">
+              <wp14:pctHeight>0</wp14:pctHeight>
+            </wp14:sizeRelV>
+          </wp:anchor>
+        </w:drawing>
+      </w:r>
+      <w:r>
+        <w:rPr>
+          <w:sz w:val="36"/>
+          <w:szCs w:val="36"/>
+        </w:rPr>
+        <w:t xml:space="preserve">6.Software features </w:t>
+      </w:r>
+    </w:p>
+    <w:p/>
+    <w:p>
+      <w:pPr>
+        <w:pStyle w:val="Heading1"/>
+        <w:ind w:left="360"/>
+        <w:rPr>
+          <w:sz w:val="36"/>
+          <w:szCs w:val="36"/>
+        </w:rPr>
+      </w:pPr>
+      <w:r>
+        <w:rPr>
+          <w:sz w:val="36"/>
+          <w:szCs w:val="36"/>
+        </w:rPr>
+        <w:t>7</w:t>
+      </w:r>
+      <w:r>
+        <w:rPr>
+          <w:sz w:val="36"/>
+          <w:szCs w:val="36"/>
+        </w:rPr>
+        <w:t>.S</w:t>
+      </w:r>
+      <w:r>
+        <w:rPr>
+          <w:sz w:val="36"/>
+          <w:szCs w:val="36"/>
+        </w:rPr>
+        <w:t>tatic Architecture</w:t>
+      </w:r>
+    </w:p>
+    <w:p/>
+    <w:p>
+      <w:pPr>
+        <w:jc w:val="center"/>
+      </w:pPr>
+      <w:r>
+        <w:lastRenderedPageBreak/>
+        <w:t xml:space="preserve">      </w:t>
+      </w:r>
+      <w:r>
+        <w:rPr>
+          <w:noProof/>
+        </w:rPr>
+        <w:drawing>
+          <wp:inline distT="0" distB="0" distL="0" distR="0" wp14:anchorId="23227E07" wp14:editId="0038A5DF">
+            <wp:extent cx="5115752" cy="2983230"/>
+            <wp:effectExtent l="0" t="0" r="8890" b="7620"/>
+            <wp:docPr id="3" name="Picture 3"/>
+            <wp:cNvGraphicFramePr>
+              <a:graphicFrameLocks xmlns:a="http://schemas.openxmlformats.org/drawingml/2006/main" noChangeAspect="1"/>
+            </wp:cNvGraphicFramePr>
+            <a:graphic xmlns:a="http://schemas.openxmlformats.org/drawingml/2006/main">
+              <a:graphicData uri="http://schemas.openxmlformats.org/drawingml/2006/picture">
+                <pic:pic xmlns:pic="http://schemas.openxmlformats.org/drawingml/2006/picture">
+                  <pic:nvPicPr>
+                    <pic:cNvPr id="1" name=""/>
+                    <pic:cNvPicPr/>
+                  </pic:nvPicPr>
+                  <pic:blipFill>
+                    <a:blip r:embed="rId9"/>
+                    <a:stretch>
+                      <a:fillRect/>
+                    </a:stretch>
+                  </pic:blipFill>
+                  <pic:spPr>
+                    <a:xfrm>
+                      <a:off x="0" y="0"/>
+                      <a:ext cx="5126891" cy="2989726"/>
+                    </a:xfrm>
+                    <a:prstGeom prst="rect">
+                      <a:avLst/>
+                    </a:prstGeom>
+                  </pic:spPr>
+                </pic:pic>
+              </a:graphicData>
+            </a:graphic>
+          </wp:inline>
+        </w:drawing>
+      </w:r>
+    </w:p>
+    <w:p>
+      <w:r>
+        <w:t xml:space="preserve"> </w:t>
+      </w:r>
+    </w:p>
+    <w:p/>
+    <w:p>
+      <w:pPr>
+        <w:pStyle w:val="Heading1"/>
+        <w:ind w:left="360"/>
+        <w:rPr>
+          <w:sz w:val="36"/>
+          <w:szCs w:val="36"/>
+        </w:rPr>
+      </w:pPr>
+      <w:r>
+        <w:rPr>
+          <w:sz w:val="36"/>
+          <w:szCs w:val="36"/>
+        </w:rPr>
+        <w:t xml:space="preserve">8. </w:t>
+      </w:r>
       <w:r>
         <w:rPr>
           <w:sz w:val="36"/>
@@ -2489,14 +2810,12 @@
                 <w:b/>
               </w:rPr>
             </w:pPr>
-            <w:proofErr w:type="spellStart"/>
             <w:r>
               <w:rPr>
                 <w:b/>
               </w:rPr>
               <w:t>Req_ID</w:t>
             </w:r>
-            <w:proofErr w:type="spellEnd"/>
           </w:p>
         </w:tc>
         <w:tc>
@@ -2649,7 +2968,6 @@
                 <w:bCs/>
               </w:rPr>
             </w:pPr>
-            <w:proofErr w:type="spellStart"/>
             <w:r>
               <w:rPr>
                 <w:b/>
@@ -2657,7 +2975,6 @@
               </w:rPr>
               <w:t>Port_vidInit</w:t>
             </w:r>
-            <w:proofErr w:type="spellEnd"/>
           </w:p>
         </w:tc>
       </w:tr>
@@ -2811,14 +3128,13 @@
                 <w:b/>
               </w:rPr>
             </w:pPr>
-            <w:proofErr w:type="spellStart"/>
-            <w:r>
-              <w:rPr>
-                <w:b/>
-              </w:rPr>
+            <w:r>
+              <w:rPr>
+                <w:b/>
+              </w:rPr>
+              <w:lastRenderedPageBreak/>
               <w:t>Req_ID</w:t>
             </w:r>
-            <w:proofErr w:type="spellEnd"/>
           </w:p>
         </w:tc>
         <w:tc>
@@ -3074,7 +3390,6 @@
                 <w:bCs/>
               </w:rPr>
             </w:pPr>
-            <w:proofErr w:type="spellStart"/>
             <w:r>
               <w:rPr>
                 <w:b/>
@@ -3082,7 +3397,6 @@
               </w:rPr>
               <w:t>Port_vidSetPinMode</w:t>
             </w:r>
-            <w:proofErr w:type="spellEnd"/>
           </w:p>
         </w:tc>
       </w:tr>
@@ -3252,27 +3566,7 @@
                 <w:sz w:val="18"/>
                 <w:szCs w:val="18"/>
               </w:rPr>
-              <w:t>: {PORT_u8OUTPUT_</w:t>
-            </w:r>
-            <w:proofErr w:type="gramStart"/>
-            <w:r>
-              <w:rPr>
-                <w:b/>
-                <w:bCs/>
-                <w:sz w:val="18"/>
-                <w:szCs w:val="18"/>
-              </w:rPr>
-              <w:t>LOW,  PORT</w:t>
-            </w:r>
-            <w:proofErr w:type="gramEnd"/>
-            <w:r>
-              <w:rPr>
-                <w:b/>
-                <w:bCs/>
-                <w:sz w:val="18"/>
-                <w:szCs w:val="18"/>
-              </w:rPr>
-              <w:t>_u8OUTPUT_HIGH,  PORT_u8INPUT_PULL_UP</w:t>
+              <w:t>: {PORT_u8OUTPUT_LOW,  PORT_u8OUTPUT_HIGH,  PORT_u8INPUT_PULL_UP</w:t>
             </w:r>
             <w:r>
               <w:rPr>
@@ -3334,14 +3628,12 @@
                 <w:b/>
               </w:rPr>
             </w:pPr>
-            <w:proofErr w:type="spellStart"/>
             <w:r>
               <w:rPr>
                 <w:b/>
               </w:rPr>
               <w:t>Req_ID</w:t>
             </w:r>
-            <w:proofErr w:type="spellEnd"/>
           </w:p>
         </w:tc>
         <w:tc>
@@ -3597,7 +3889,6 @@
                 <w:bCs/>
               </w:rPr>
             </w:pPr>
-            <w:proofErr w:type="spellStart"/>
             <w:r>
               <w:rPr>
                 <w:b/>
@@ -3605,7 +3896,6 @@
               </w:rPr>
               <w:t>Port_vidSetPinDir</w:t>
             </w:r>
-            <w:proofErr w:type="spellEnd"/>
           </w:p>
         </w:tc>
       </w:tr>
@@ -3794,27 +4084,7 @@
                 <w:sz w:val="18"/>
                 <w:szCs w:val="18"/>
               </w:rPr>
-              <w:t>{Port_u8</w:t>
-            </w:r>
-            <w:proofErr w:type="gramStart"/>
-            <w:r>
-              <w:rPr>
-                <w:b/>
-                <w:bCs/>
-                <w:sz w:val="18"/>
-                <w:szCs w:val="18"/>
-              </w:rPr>
-              <w:t>INPUT,Port</w:t>
-            </w:r>
-            <w:proofErr w:type="gramEnd"/>
-            <w:r>
-              <w:rPr>
-                <w:b/>
-                <w:bCs/>
-                <w:sz w:val="18"/>
-                <w:szCs w:val="18"/>
-              </w:rPr>
-              <w:t>_u8OUTPUT}</w:t>
+              <w:t>{Port_u8INPUT,Port_u8OUTPUT}</w:t>
             </w:r>
           </w:p>
         </w:tc>
@@ -3845,11 +4115,9 @@
           <w:numId w:val="9"/>
         </w:numPr>
       </w:pPr>
-      <w:proofErr w:type="spellStart"/>
       <w:r>
         <w:t>Dio</w:t>
       </w:r>
-      <w:proofErr w:type="spellEnd"/>
     </w:p>
     <w:tbl>
       <w:tblPr>
@@ -3888,14 +4156,12 @@
                 <w:b/>
               </w:rPr>
             </w:pPr>
-            <w:proofErr w:type="spellStart"/>
             <w:r>
               <w:rPr>
                 <w:b/>
               </w:rPr>
               <w:t>Req_ID</w:t>
             </w:r>
-            <w:proofErr w:type="spellEnd"/>
           </w:p>
         </w:tc>
         <w:tc>
@@ -3941,11 +4207,9 @@
             <w:vAlign w:val="center"/>
           </w:tcPr>
           <w:p>
-            <w:proofErr w:type="spellStart"/>
             <w:r>
               <w:t>Dio</w:t>
             </w:r>
-            <w:proofErr w:type="spellEnd"/>
           </w:p>
         </w:tc>
       </w:tr>
@@ -4438,14 +4702,13 @@
                 <w:b/>
               </w:rPr>
             </w:pPr>
-            <w:proofErr w:type="spellStart"/>
-            <w:r>
-              <w:rPr>
-                <w:b/>
-              </w:rPr>
+            <w:r>
+              <w:rPr>
+                <w:b/>
+              </w:rPr>
+              <w:lastRenderedPageBreak/>
               <w:t>Req_ID</w:t>
             </w:r>
-            <w:proofErr w:type="spellEnd"/>
           </w:p>
         </w:tc>
         <w:tc>
@@ -4515,11 +4778,9 @@
             <w:vAlign w:val="center"/>
           </w:tcPr>
           <w:p>
-            <w:proofErr w:type="spellStart"/>
             <w:r>
               <w:t>Dio</w:t>
             </w:r>
-            <w:proofErr w:type="spellEnd"/>
           </w:p>
         </w:tc>
       </w:tr>
@@ -4542,7 +4803,6 @@
               <w:rPr>
                 <w:b/>
               </w:rPr>
-              <w:lastRenderedPageBreak/>
               <w:t>Return Type</w:t>
             </w:r>
           </w:p>
@@ -4860,7 +5120,6 @@
               </w:rPr>
               <w:t xml:space="preserve"> </w:t>
             </w:r>
-            <w:proofErr w:type="gramStart"/>
             <w:r>
               <w:rPr>
                 <w:sz w:val="18"/>
@@ -4875,17 +5134,7 @@
                 <w:sz w:val="18"/>
                 <w:szCs w:val="18"/>
               </w:rPr>
-              <w:t xml:space="preserve"> :</w:t>
-            </w:r>
-            <w:proofErr w:type="gramEnd"/>
-            <w:r>
-              <w:rPr>
-                <w:b/>
-                <w:bCs/>
-                <w:sz w:val="18"/>
-                <w:szCs w:val="18"/>
-              </w:rPr>
-              <w:t xml:space="preserve"> </w:t>
+              <w:t xml:space="preserve"> : </w:t>
             </w:r>
             <w:r>
               <w:rPr>
@@ -4983,14 +5232,12 @@
                 <w:b/>
               </w:rPr>
             </w:pPr>
-            <w:proofErr w:type="spellStart"/>
             <w:r>
               <w:rPr>
                 <w:b/>
               </w:rPr>
               <w:t>Req_ID</w:t>
             </w:r>
-            <w:proofErr w:type="spellEnd"/>
           </w:p>
         </w:tc>
         <w:tc>
@@ -5146,7 +5393,6 @@
                 <w:bCs/>
               </w:rPr>
             </w:pPr>
-            <w:proofErr w:type="spellStart"/>
             <w:r>
               <w:rPr>
                 <w:b/>
@@ -5154,7 +5400,6 @@
               </w:rPr>
               <w:t>Gpt_vidInit</w:t>
             </w:r>
-            <w:proofErr w:type="spellEnd"/>
           </w:p>
         </w:tc>
       </w:tr>
@@ -5342,14 +5587,13 @@
                 <w:b/>
               </w:rPr>
             </w:pPr>
-            <w:proofErr w:type="spellStart"/>
-            <w:r>
-              <w:rPr>
-                <w:b/>
-              </w:rPr>
+            <w:r>
+              <w:rPr>
+                <w:b/>
+              </w:rPr>
+              <w:lastRenderedPageBreak/>
               <w:t>Req_ID</w:t>
             </w:r>
-            <w:proofErr w:type="spellEnd"/>
           </w:p>
         </w:tc>
         <w:tc>
@@ -5426,7 +5670,6 @@
               <w:rPr>
                 <w:b/>
               </w:rPr>
-              <w:lastRenderedPageBreak/>
               <w:t>Return Type</w:t>
             </w:r>
           </w:p>
@@ -5509,7 +5752,6 @@
                 <w:bCs/>
               </w:rPr>
             </w:pPr>
-            <w:proofErr w:type="spellStart"/>
             <w:r>
               <w:rPr>
                 <w:b/>
@@ -5517,7 +5759,6 @@
               </w:rPr>
               <w:t>Gpt_vidStartTimer</w:t>
             </w:r>
-            <w:proofErr w:type="spellEnd"/>
           </w:p>
         </w:tc>
       </w:tr>
@@ -5713,14 +5954,12 @@
                 <w:b/>
               </w:rPr>
             </w:pPr>
-            <w:proofErr w:type="spellStart"/>
             <w:r>
               <w:rPr>
                 <w:b/>
               </w:rPr>
               <w:t>Req_ID</w:t>
             </w:r>
-            <w:proofErr w:type="spellEnd"/>
           </w:p>
         </w:tc>
         <w:tc>
@@ -5873,7 +6112,6 @@
                 <w:bCs/>
               </w:rPr>
             </w:pPr>
-            <w:proofErr w:type="spellStart"/>
             <w:r>
               <w:rPr>
                 <w:b/>
@@ -5895,7 +6133,6 @@
               </w:rPr>
               <w:t>Timer</w:t>
             </w:r>
-            <w:proofErr w:type="spellEnd"/>
           </w:p>
         </w:tc>
       </w:tr>
@@ -6083,14 +6320,12 @@
                 <w:b/>
               </w:rPr>
             </w:pPr>
-            <w:proofErr w:type="spellStart"/>
             <w:r>
               <w:rPr>
                 <w:b/>
               </w:rPr>
               <w:t>Req_ID</w:t>
             </w:r>
-            <w:proofErr w:type="spellEnd"/>
           </w:p>
         </w:tc>
         <w:tc>
@@ -6125,7 +6360,6 @@
               <w:rPr>
                 <w:b/>
               </w:rPr>
-              <w:lastRenderedPageBreak/>
               <w:t>Component</w:t>
             </w:r>
           </w:p>
@@ -6203,20 +6437,7 @@
           </w:tcPr>
           <w:p>
             <w:r>
-              <w:t>Void (*</w:t>
-            </w:r>
-            <w:proofErr w:type="spellStart"/>
-            <w:proofErr w:type="gramStart"/>
-            <w:r>
-              <w:t>pfun</w:t>
-            </w:r>
-            <w:proofErr w:type="spellEnd"/>
-            <w:r>
-              <w:t>)(</w:t>
-            </w:r>
-            <w:proofErr w:type="gramEnd"/>
-            <w:r>
-              <w:t>void)</w:t>
+              <w:t>Void (*pfun)(void)</w:t>
             </w:r>
           </w:p>
         </w:tc>
@@ -6257,7 +6478,6 @@
                 <w:bCs/>
               </w:rPr>
             </w:pPr>
-            <w:proofErr w:type="spellStart"/>
             <w:r>
               <w:rPr>
                 <w:b/>
@@ -6265,7 +6485,6 @@
               </w:rPr>
               <w:t>Gpt_vidSetCBF</w:t>
             </w:r>
-            <w:proofErr w:type="spellEnd"/>
           </w:p>
         </w:tc>
       </w:tr>
@@ -6454,14 +6673,12 @@
                 <w:b/>
               </w:rPr>
             </w:pPr>
-            <w:proofErr w:type="spellStart"/>
             <w:r>
               <w:rPr>
                 <w:b/>
               </w:rPr>
               <w:t>Req_ID</w:t>
             </w:r>
-            <w:proofErr w:type="spellEnd"/>
           </w:p>
         </w:tc>
         <w:tc>
@@ -6639,7 +6856,6 @@
                 <w:bCs/>
               </w:rPr>
             </w:pPr>
-            <w:proofErr w:type="spellStart"/>
             <w:r>
               <w:rPr>
                 <w:b/>
@@ -6647,7 +6863,6 @@
               </w:rPr>
               <w:t>Gpt_vidLoadTimer</w:t>
             </w:r>
-            <w:proofErr w:type="spellEnd"/>
           </w:p>
         </w:tc>
       </w:tr>
@@ -6781,15 +6996,7 @@
               <w:t xml:space="preserve"> </w:t>
             </w:r>
             <w:r>
-              <w:t>Copy_u8</w:t>
-            </w:r>
-            <w:proofErr w:type="gramStart"/>
-            <w:r>
-              <w:t>LoadVal :</w:t>
-            </w:r>
-            <w:proofErr w:type="gramEnd"/>
-            <w:r>
-              <w:t xml:space="preserve"> {0 -&gt; 255 }</w:t>
+              <w:t>Copy_u8LoadVal : {0 -&gt; 255 }</w:t>
             </w:r>
           </w:p>
         </w:tc>
@@ -6830,7 +7037,7 @@
           <w:u w:val="single"/>
         </w:rPr>
       </w:pPr>
-      <w:bookmarkStart w:id="6" w:name="_Toc35078928"/>
+      <w:bookmarkStart w:id="7" w:name="_Toc35078928"/>
       <w:r>
         <w:rPr>
           <w:b/>
@@ -6839,8 +7046,8 @@
         </w:rPr>
         <w:t xml:space="preserve"> HAL Layer:</w:t>
       </w:r>
-      <w:bookmarkStart w:id="7" w:name="_Toc35078929"/>
-      <w:bookmarkEnd w:id="6"/>
+      <w:bookmarkStart w:id="8" w:name="_Toc35078929"/>
+      <w:bookmarkEnd w:id="7"/>
     </w:p>
     <w:p>
       <w:pPr>
@@ -6865,7 +7072,7 @@
         </w:rPr>
         <w:t>Switch Component:</w:t>
       </w:r>
-      <w:bookmarkEnd w:id="7"/>
+      <w:bookmarkEnd w:id="8"/>
     </w:p>
     <w:p/>
     <w:p/>
@@ -6914,7 +7121,6 @@
               <w:pStyle w:val="Standard"/>
               <w:spacing w:after="0"/>
             </w:pPr>
-            <w:proofErr w:type="spellStart"/>
             <w:r>
               <w:rPr>
                 <w:rFonts w:ascii="Arial-BoldMT" w:hAnsi="Arial-BoldMT" w:cs="Arial-BoldMT"/>
@@ -6925,7 +7131,6 @@
               </w:rPr>
               <w:t>Req_ID</w:t>
             </w:r>
-            <w:proofErr w:type="spellEnd"/>
           </w:p>
         </w:tc>
         <w:tc>
@@ -7447,29 +7652,11 @@
               <w:pStyle w:val="Standard"/>
               <w:spacing w:after="0"/>
             </w:pPr>
-            <w:proofErr w:type="spellStart"/>
-            <w:r>
-              <w:t>ReturnStatus_</w:t>
-            </w:r>
-            <w:proofErr w:type="gramStart"/>
-            <w:r>
-              <w:t>e</w:t>
-            </w:r>
-            <w:proofErr w:type="spellEnd"/>
-            <w:r>
-              <w:t xml:space="preserve">  </w:t>
-            </w:r>
-            <w:proofErr w:type="spellStart"/>
-            <w:r>
-              <w:t>Switch</w:t>
-            </w:r>
-            <w:proofErr w:type="gramEnd"/>
-            <w:r>
-              <w:t>_GetState</w:t>
-            </w:r>
-            <w:proofErr w:type="spellEnd"/>
-            <w:r>
-              <w:t xml:space="preserve"> (u8 Copy_u8Sw</w:t>
+            <w:r>
+              <w:t>ReturnStatus_e</w:t>
+            </w:r>
+            <w:r>
+              <w:t xml:space="preserve">  Switch_GetState (u8 Copy_u8Sw</w:t>
             </w:r>
             <w:r>
               <w:t>Id</w:t>
@@ -7481,15 +7668,7 @@
               <w:t xml:space="preserve"> p</w:t>
             </w:r>
             <w:r>
-              <w:t xml:space="preserve">u8 </w:t>
-            </w:r>
-            <w:proofErr w:type="spellStart"/>
-            <w:r>
-              <w:t>Copy_ptrState</w:t>
-            </w:r>
-            <w:proofErr w:type="spellEnd"/>
-            <w:r>
-              <w:t>)</w:t>
+              <w:t>u8 Copy_ptrState)</w:t>
             </w:r>
           </w:p>
         </w:tc>
@@ -7753,11 +7932,9 @@
               <w:spacing w:after="0"/>
               <w:jc w:val="center"/>
             </w:pPr>
-            <w:proofErr w:type="spellStart"/>
             <w:r>
               <w:t>Copy_ptrState</w:t>
             </w:r>
-            <w:proofErr w:type="spellEnd"/>
           </w:p>
         </w:tc>
         <w:tc>
@@ -7789,13 +7966,8 @@
               <w:t>ID</w:t>
             </w:r>
             <w:r>
-              <w:t xml:space="preserve"> to get state of a certain </w:t>
-            </w:r>
-            <w:proofErr w:type="gramStart"/>
-            <w:r>
-              <w:t>switch</w:t>
-            </w:r>
-            <w:proofErr w:type="gramEnd"/>
+              <w:t xml:space="preserve"> to get state of a certain switch</w:t>
+            </w:r>
           </w:p>
           <w:p>
             <w:pPr>
@@ -7804,15 +7976,7 @@
               <w:jc w:val="center"/>
             </w:pPr>
             <w:r>
-              <w:t xml:space="preserve">Pointer to state of the switch according to </w:t>
-            </w:r>
-            <w:proofErr w:type="spellStart"/>
-            <w:r>
-              <w:t>Switch_config</w:t>
-            </w:r>
-            <w:proofErr w:type="spellEnd"/>
-            <w:r>
-              <w:t xml:space="preserve"> file</w:t>
+              <w:t>Pointer to state of the switch according to Switch_config file</w:t>
             </w:r>
           </w:p>
           <w:p>
@@ -7822,13 +7986,8 @@
               <w:jc w:val="center"/>
             </w:pPr>
             <w:r>
-              <w:t xml:space="preserve">Pressed will represent 0 or </w:t>
-            </w:r>
-            <w:proofErr w:type="gramStart"/>
-            <w:r>
-              <w:t>1</w:t>
-            </w:r>
-            <w:proofErr w:type="gramEnd"/>
+              <w:t>Pressed will represent 0 or 1</w:t>
+            </w:r>
           </w:p>
           <w:p>
             <w:pPr>
@@ -7847,13 +8006,8 @@
               <w:jc w:val="center"/>
             </w:pPr>
             <w:r>
-              <w:t xml:space="preserve">So pressed will represent </w:t>
-            </w:r>
-            <w:proofErr w:type="gramStart"/>
-            <w:r>
-              <w:t>0</w:t>
-            </w:r>
-            <w:proofErr w:type="gramEnd"/>
+              <w:t>So pressed will represent 0</w:t>
+            </w:r>
           </w:p>
           <w:p>
             <w:pPr>
@@ -8068,13 +8222,8 @@
               <w:spacing w:after="0"/>
               <w:jc w:val="center"/>
             </w:pPr>
-            <w:proofErr w:type="spellStart"/>
-            <w:r>
-              <w:t>ReturnStatus_e</w:t>
-            </w:r>
-            <w:proofErr w:type="spellEnd"/>
-            <w:r>
-              <w:t xml:space="preserve">  </w:t>
+            <w:r>
+              <w:t xml:space="preserve">ReturnStatus_e  </w:t>
             </w:r>
           </w:p>
         </w:tc>
@@ -8141,21 +8290,8 @@
               <w:t>E_</w:t>
             </w:r>
             <w:r>
-              <w:t xml:space="preserve">OK -&gt; If the </w:t>
-            </w:r>
-            <w:proofErr w:type="spellStart"/>
-            <w:r>
-              <w:t>SwNum</w:t>
-            </w:r>
-            <w:proofErr w:type="spellEnd"/>
-            <w:r>
-              <w:t xml:space="preserve"> sent is in the </w:t>
-            </w:r>
-            <w:proofErr w:type="gramStart"/>
-            <w:r>
-              <w:t>scope</w:t>
-            </w:r>
-            <w:proofErr w:type="gramEnd"/>
+              <w:t>OK -&gt; If the SwNum sent is in the scope</w:t>
+            </w:r>
           </w:p>
           <w:p>
             <w:pPr>
@@ -8164,6 +8300,7 @@
               <w:jc w:val="center"/>
             </w:pPr>
             <w:r>
+              <w:lastRenderedPageBreak/>
               <w:t>E</w:t>
             </w:r>
             <w:r>
@@ -8173,20 +8310,96 @@
               <w:t>N</w:t>
             </w:r>
             <w:r>
-              <w:t xml:space="preserve">OK -&gt; If </w:t>
-            </w:r>
-            <w:proofErr w:type="spellStart"/>
-            <w:r>
-              <w:t>SwNum</w:t>
-            </w:r>
-            <w:proofErr w:type="spellEnd"/>
-            <w:r>
-              <w:t xml:space="preserve"> sent is out of the scope</w:t>
+              <w:t>OK -&gt; If SwNum sent is out of the scope</w:t>
             </w:r>
           </w:p>
         </w:tc>
       </w:tr>
     </w:tbl>
+    <w:p>
+      <w:pPr>
+        <w:rPr>
+          <w:rFonts w:ascii="Calibri Light" w:hAnsi="Calibri Light" w:cs="Calibri Light"/>
+          <w:b/>
+          <w:bCs/>
+          <w:sz w:val="24"/>
+          <w:szCs w:val="24"/>
+          <w:u w:val="single"/>
+        </w:rPr>
+      </w:pPr>
+    </w:p>
+    <w:p>
+      <w:pPr>
+        <w:rPr>
+          <w:rFonts w:ascii="Calibri Light" w:hAnsi="Calibri Light" w:cs="Calibri Light"/>
+          <w:b/>
+          <w:bCs/>
+          <w:sz w:val="24"/>
+          <w:szCs w:val="24"/>
+          <w:u w:val="single"/>
+        </w:rPr>
+      </w:pPr>
+    </w:p>
+    <w:p>
+      <w:pPr>
+        <w:rPr>
+          <w:rFonts w:ascii="Calibri Light" w:hAnsi="Calibri Light" w:cs="Calibri Light"/>
+          <w:b/>
+          <w:bCs/>
+          <w:sz w:val="24"/>
+          <w:szCs w:val="24"/>
+          <w:u w:val="single"/>
+        </w:rPr>
+      </w:pPr>
+    </w:p>
+    <w:p>
+      <w:pPr>
+        <w:rPr>
+          <w:rFonts w:ascii="Calibri Light" w:hAnsi="Calibri Light" w:cs="Calibri Light"/>
+          <w:b/>
+          <w:bCs/>
+          <w:sz w:val="24"/>
+          <w:szCs w:val="24"/>
+          <w:u w:val="single"/>
+        </w:rPr>
+      </w:pPr>
+    </w:p>
+    <w:p>
+      <w:pPr>
+        <w:rPr>
+          <w:rFonts w:ascii="Calibri Light" w:hAnsi="Calibri Light" w:cs="Calibri Light"/>
+          <w:b/>
+          <w:bCs/>
+          <w:sz w:val="24"/>
+          <w:szCs w:val="24"/>
+          <w:u w:val="single"/>
+        </w:rPr>
+      </w:pPr>
+    </w:p>
+    <w:p>
+      <w:pPr>
+        <w:rPr>
+          <w:rFonts w:ascii="Calibri Light" w:hAnsi="Calibri Light" w:cs="Calibri Light"/>
+          <w:b/>
+          <w:bCs/>
+          <w:sz w:val="24"/>
+          <w:szCs w:val="24"/>
+          <w:u w:val="single"/>
+        </w:rPr>
+      </w:pPr>
+    </w:p>
+    <w:p>
+      <w:pPr>
+        <w:rPr>
+          <w:rFonts w:ascii="Calibri Light" w:hAnsi="Calibri Light" w:cs="Calibri Light"/>
+          <w:b/>
+          <w:bCs/>
+          <w:sz w:val="24"/>
+          <w:szCs w:val="24"/>
+          <w:u w:val="single"/>
+        </w:rPr>
+      </w:pPr>
+    </w:p>
     <w:p>
       <w:pPr>
         <w:rPr>
@@ -8248,7 +8461,7 @@
           <w:u w:val="single"/>
         </w:rPr>
       </w:pPr>
-      <w:bookmarkStart w:id="8" w:name="_Toc35078930"/>
+      <w:bookmarkStart w:id="9" w:name="_Toc35078930"/>
       <w:r>
         <w:rPr>
           <w:rFonts w:ascii="Calibri Light" w:eastAsia="F" w:hAnsi="Calibri Light"/>
@@ -8257,7 +8470,6 @@
           <w:szCs w:val="26"/>
           <w:u w:val="single"/>
         </w:rPr>
-        <w:lastRenderedPageBreak/>
         <w:t>2</w:t>
       </w:r>
       <w:r>
@@ -8280,7 +8492,7 @@
         </w:rPr>
         <w:t xml:space="preserve"> Buzzer Component:</w:t>
       </w:r>
-      <w:bookmarkEnd w:id="8"/>
+      <w:bookmarkEnd w:id="9"/>
     </w:p>
     <w:p>
       <w:pPr>
@@ -8339,7 +8551,6 @@
               <w:pStyle w:val="Standard"/>
               <w:spacing w:after="0"/>
             </w:pPr>
-            <w:proofErr w:type="spellStart"/>
             <w:r>
               <w:rPr>
                 <w:rFonts w:ascii="Arial-BoldMT" w:hAnsi="Arial-BoldMT" w:cs="Arial-BoldMT"/>
@@ -8350,7 +8561,6 @@
               </w:rPr>
               <w:t>Req_ID</w:t>
             </w:r>
-            <w:proofErr w:type="spellEnd"/>
           </w:p>
         </w:tc>
         <w:tc>
@@ -8551,25 +8761,7 @@
                 <w:sz w:val="24"/>
                 <w:szCs w:val="24"/>
               </w:rPr>
-              <w:t xml:space="preserve">It sets buzzer state according to its config file that it </w:t>
-            </w:r>
-            <w:proofErr w:type="spellStart"/>
-            <w:r>
-              <w:rPr>
-                <w:color w:val="000000"/>
-                <w:sz w:val="24"/>
-                <w:szCs w:val="24"/>
-              </w:rPr>
-              <w:t>congiures</w:t>
-            </w:r>
-            <w:proofErr w:type="spellEnd"/>
-            <w:r>
-              <w:rPr>
-                <w:color w:val="000000"/>
-                <w:sz w:val="24"/>
-                <w:szCs w:val="24"/>
-              </w:rPr>
-              <w:t xml:space="preserve"> its port and pin</w:t>
+              <w:t>It sets buzzer state according to its config file that it congiures its port and pin</w:t>
             </w:r>
             <w:r>
               <w:rPr>
@@ -8651,29 +8843,11 @@
               <w:pStyle w:val="Standard"/>
               <w:spacing w:after="0"/>
             </w:pPr>
-            <w:proofErr w:type="spellStart"/>
-            <w:r>
-              <w:t>ReturnStatus_</w:t>
-            </w:r>
-            <w:proofErr w:type="gramStart"/>
-            <w:r>
-              <w:t>e</w:t>
-            </w:r>
-            <w:proofErr w:type="spellEnd"/>
-            <w:r>
-              <w:t xml:space="preserve">  </w:t>
-            </w:r>
-            <w:proofErr w:type="spellStart"/>
-            <w:r>
-              <w:t>Buzzer</w:t>
-            </w:r>
-            <w:proofErr w:type="gramEnd"/>
-            <w:r>
-              <w:t>_SetState</w:t>
-            </w:r>
-            <w:proofErr w:type="spellEnd"/>
-            <w:r>
-              <w:t>(u8 State)</w:t>
+            <w:r>
+              <w:t>ReturnStatus_e</w:t>
+            </w:r>
+            <w:r>
+              <w:t xml:space="preserve">  Buzzer_SetState(u8 State)</w:t>
             </w:r>
           </w:p>
         </w:tc>
@@ -8925,13 +9099,8 @@
               <w:jc w:val="center"/>
             </w:pPr>
             <w:r>
-              <w:t xml:space="preserve">Buzzer state to set its pin to this </w:t>
-            </w:r>
-            <w:proofErr w:type="gramStart"/>
-            <w:r>
-              <w:t>state</w:t>
-            </w:r>
-            <w:proofErr w:type="gramEnd"/>
+              <w:t>Buzzer state to set its pin to this state</w:t>
+            </w:r>
           </w:p>
           <w:p>
             <w:pPr>
@@ -9147,11 +9316,9 @@
               <w:spacing w:after="0"/>
               <w:jc w:val="center"/>
             </w:pPr>
-            <w:proofErr w:type="spellStart"/>
             <w:r>
               <w:t>ReturnStatus_e</w:t>
             </w:r>
-            <w:proofErr w:type="spellEnd"/>
           </w:p>
         </w:tc>
         <w:tc>
@@ -9262,162 +9429,6 @@
     </w:p>
     <w:p>
       <w:pPr>
-        <w:rPr>
-          <w:rFonts w:ascii="Calibri Light" w:hAnsi="Calibri Light" w:cs="Calibri Light"/>
-          <w:b/>
-          <w:bCs/>
-          <w:sz w:val="24"/>
-          <w:szCs w:val="24"/>
-          <w:u w:val="single"/>
-        </w:rPr>
-      </w:pPr>
-    </w:p>
-    <w:p>
-      <w:pPr>
-        <w:rPr>
-          <w:rFonts w:ascii="Calibri Light" w:hAnsi="Calibri Light" w:cs="Calibri Light"/>
-          <w:b/>
-          <w:bCs/>
-          <w:sz w:val="24"/>
-          <w:szCs w:val="24"/>
-          <w:u w:val="single"/>
-        </w:rPr>
-      </w:pPr>
-    </w:p>
-    <w:p>
-      <w:pPr>
-        <w:rPr>
-          <w:rFonts w:ascii="Calibri Light" w:hAnsi="Calibri Light" w:cs="Calibri Light"/>
-          <w:b/>
-          <w:bCs/>
-          <w:sz w:val="24"/>
-          <w:szCs w:val="24"/>
-          <w:u w:val="single"/>
-        </w:rPr>
-      </w:pPr>
-    </w:p>
-    <w:p>
-      <w:pPr>
-        <w:rPr>
-          <w:rFonts w:ascii="Calibri Light" w:hAnsi="Calibri Light" w:cs="Calibri Light"/>
-          <w:b/>
-          <w:bCs/>
-          <w:sz w:val="24"/>
-          <w:szCs w:val="24"/>
-          <w:u w:val="single"/>
-        </w:rPr>
-      </w:pPr>
-    </w:p>
-    <w:p>
-      <w:pPr>
-        <w:rPr>
-          <w:rFonts w:ascii="Calibri Light" w:hAnsi="Calibri Light" w:cs="Calibri Light"/>
-          <w:b/>
-          <w:bCs/>
-          <w:sz w:val="24"/>
-          <w:szCs w:val="24"/>
-          <w:u w:val="single"/>
-        </w:rPr>
-      </w:pPr>
-    </w:p>
-    <w:p>
-      <w:pPr>
-        <w:rPr>
-          <w:rFonts w:ascii="Calibri Light" w:hAnsi="Calibri Light" w:cs="Calibri Light"/>
-          <w:b/>
-          <w:bCs/>
-          <w:sz w:val="24"/>
-          <w:szCs w:val="24"/>
-          <w:u w:val="single"/>
-        </w:rPr>
-      </w:pPr>
-    </w:p>
-    <w:p>
-      <w:pPr>
-        <w:rPr>
-          <w:rFonts w:ascii="Calibri Light" w:hAnsi="Calibri Light" w:cs="Calibri Light"/>
-          <w:b/>
-          <w:bCs/>
-          <w:sz w:val="24"/>
-          <w:szCs w:val="24"/>
-          <w:u w:val="single"/>
-        </w:rPr>
-      </w:pPr>
-    </w:p>
-    <w:p>
-      <w:pPr>
-        <w:rPr>
-          <w:rFonts w:ascii="Calibri Light" w:hAnsi="Calibri Light" w:cs="Calibri Light"/>
-          <w:b/>
-          <w:bCs/>
-          <w:sz w:val="24"/>
-          <w:szCs w:val="24"/>
-          <w:u w:val="single"/>
-        </w:rPr>
-      </w:pPr>
-    </w:p>
-    <w:p>
-      <w:pPr>
-        <w:rPr>
-          <w:rFonts w:ascii="Calibri Light" w:hAnsi="Calibri Light" w:cs="Calibri Light"/>
-          <w:b/>
-          <w:bCs/>
-          <w:sz w:val="24"/>
-          <w:szCs w:val="24"/>
-          <w:u w:val="single"/>
-        </w:rPr>
-      </w:pPr>
-    </w:p>
-    <w:p>
-      <w:pPr>
-        <w:rPr>
-          <w:rFonts w:ascii="Calibri Light" w:hAnsi="Calibri Light" w:cs="Calibri Light"/>
-          <w:b/>
-          <w:bCs/>
-          <w:sz w:val="24"/>
-          <w:szCs w:val="24"/>
-          <w:u w:val="single"/>
-        </w:rPr>
-      </w:pPr>
-    </w:p>
-    <w:p>
-      <w:pPr>
-        <w:rPr>
-          <w:rFonts w:ascii="Calibri Light" w:hAnsi="Calibri Light" w:cs="Calibri Light"/>
-          <w:b/>
-          <w:bCs/>
-          <w:sz w:val="24"/>
-          <w:szCs w:val="24"/>
-          <w:u w:val="single"/>
-        </w:rPr>
-      </w:pPr>
-    </w:p>
-    <w:p>
-      <w:pPr>
-        <w:rPr>
-          <w:rFonts w:ascii="Calibri Light" w:hAnsi="Calibri Light" w:cs="Calibri Light"/>
-          <w:b/>
-          <w:bCs/>
-          <w:sz w:val="24"/>
-          <w:szCs w:val="24"/>
-          <w:u w:val="single"/>
-        </w:rPr>
-      </w:pPr>
-    </w:p>
-    <w:p>
-      <w:pPr>
-        <w:rPr>
-          <w:rFonts w:ascii="Calibri Light" w:hAnsi="Calibri Light" w:cs="Calibri Light"/>
-          <w:b/>
-          <w:bCs/>
-          <w:sz w:val="24"/>
-          <w:szCs w:val="24"/>
-          <w:u w:val="single"/>
-        </w:rPr>
-      </w:pPr>
-    </w:p>
-    <w:p>
-      <w:pPr>
         <w:pStyle w:val="Heading1"/>
         <w:ind w:left="432" w:hanging="432"/>
         <w:rPr>
@@ -9437,7 +9448,6 @@
           <w:szCs w:val="26"/>
           <w:u w:val="single"/>
         </w:rPr>
-        <w:lastRenderedPageBreak/>
         <w:t>3.</w:t>
       </w:r>
       <w:r>
@@ -9499,7 +9509,6 @@
               <w:pStyle w:val="Standard"/>
               <w:spacing w:after="0"/>
             </w:pPr>
-            <w:proofErr w:type="spellStart"/>
             <w:r>
               <w:rPr>
                 <w:rFonts w:ascii="Arial-BoldMT" w:hAnsi="Arial-BoldMT" w:cs="Arial-BoldMT"/>
@@ -9510,7 +9519,6 @@
               </w:rPr>
               <w:t>Req_ID</w:t>
             </w:r>
-            <w:proofErr w:type="spellEnd"/>
           </w:p>
         </w:tc>
         <w:tc>
@@ -9712,43 +9720,7 @@
                 <w:sz w:val="24"/>
                 <w:szCs w:val="24"/>
               </w:rPr>
-              <w:t xml:space="preserve">It </w:t>
-            </w:r>
-            <w:proofErr w:type="gramStart"/>
-            <w:r>
-              <w:rPr>
-                <w:color w:val="000000"/>
-                <w:sz w:val="24"/>
-                <w:szCs w:val="24"/>
-              </w:rPr>
-              <w:t>initializing</w:t>
-            </w:r>
-            <w:proofErr w:type="gramEnd"/>
-            <w:r>
-              <w:rPr>
-                <w:color w:val="000000"/>
-                <w:sz w:val="24"/>
-                <w:szCs w:val="24"/>
-              </w:rPr>
-              <w:t xml:space="preserve"> the Lcd by </w:t>
-            </w:r>
-            <w:proofErr w:type="spellStart"/>
-            <w:r>
-              <w:rPr>
-                <w:color w:val="000000"/>
-                <w:sz w:val="24"/>
-                <w:szCs w:val="24"/>
-              </w:rPr>
-              <w:t>init</w:t>
-            </w:r>
-            <w:proofErr w:type="spellEnd"/>
-            <w:r>
-              <w:rPr>
-                <w:color w:val="000000"/>
-                <w:sz w:val="24"/>
-                <w:szCs w:val="24"/>
-              </w:rPr>
-              <w:t xml:space="preserve"> sequence and the configuration of pins.</w:t>
+              <w:t>It initializing the Lcd by init sequence and the configuration of pins.</w:t>
             </w:r>
           </w:p>
         </w:tc>
@@ -9814,21 +9786,8 @@
               <w:pStyle w:val="Standard"/>
               <w:spacing w:after="0"/>
             </w:pPr>
-            <w:proofErr w:type="spellStart"/>
-            <w:r>
-              <w:t>ReturnStatus_e</w:t>
-            </w:r>
-            <w:proofErr w:type="spellEnd"/>
-            <w:r>
-              <w:t xml:space="preserve"> </w:t>
-            </w:r>
-            <w:proofErr w:type="spellStart"/>
-            <w:r>
-              <w:t>Lcd_Init</w:t>
-            </w:r>
-            <w:proofErr w:type="spellEnd"/>
-            <w:r>
-              <w:t>(void)</w:t>
+            <w:r>
+              <w:t>ReturnStatus_e Lcd_Init(void)</w:t>
             </w:r>
           </w:p>
         </w:tc>
@@ -10284,11 +10243,9 @@
               <w:spacing w:after="0"/>
               <w:jc w:val="center"/>
             </w:pPr>
-            <w:proofErr w:type="spellStart"/>
             <w:r>
               <w:t>ReturnStatus_e</w:t>
             </w:r>
-            <w:proofErr w:type="spellEnd"/>
           </w:p>
         </w:tc>
         <w:tc>
@@ -10351,13 +10308,8 @@
               <w:jc w:val="center"/>
             </w:pPr>
             <w:r>
-              <w:t xml:space="preserve">E_OK -&gt; If the function cleared the LCD </w:t>
-            </w:r>
-            <w:proofErr w:type="gramStart"/>
-            <w:r>
-              <w:t>successfully</w:t>
-            </w:r>
-            <w:proofErr w:type="gramEnd"/>
+              <w:t>E_OK -&gt; If the function cleared the LCD successfully</w:t>
+            </w:r>
           </w:p>
           <w:p>
             <w:pPr>
@@ -10420,7 +10372,6 @@
               <w:pStyle w:val="Standard"/>
               <w:spacing w:after="0"/>
             </w:pPr>
-            <w:proofErr w:type="spellStart"/>
             <w:r>
               <w:rPr>
                 <w:rFonts w:ascii="Arial-BoldMT" w:hAnsi="Arial-BoldMT" w:cs="Arial-BoldMT"/>
@@ -10431,7 +10382,6 @@
               </w:rPr>
               <w:t>Req_ID</w:t>
             </w:r>
-            <w:proofErr w:type="spellEnd"/>
           </w:p>
         </w:tc>
         <w:tc>
@@ -10702,24 +10652,17 @@
               <w:pStyle w:val="Standard"/>
               <w:spacing w:after="0"/>
             </w:pPr>
-            <w:proofErr w:type="spellStart"/>
             <w:r>
               <w:t>ReturnStatus_e</w:t>
             </w:r>
-            <w:proofErr w:type="spellEnd"/>
             <w:r>
               <w:t xml:space="preserve"> </w:t>
             </w:r>
-            <w:proofErr w:type="spellStart"/>
             <w:r>
               <w:t>Lcd</w:t>
             </w:r>
             <w:r>
-              <w:t>_Clear</w:t>
-            </w:r>
-            <w:proofErr w:type="spellEnd"/>
-            <w:r>
-              <w:t>(void)</w:t>
+              <w:t>_Clear(void)</w:t>
             </w:r>
           </w:p>
         </w:tc>
@@ -11175,11 +11118,9 @@
               <w:spacing w:after="0"/>
               <w:jc w:val="center"/>
             </w:pPr>
-            <w:proofErr w:type="spellStart"/>
             <w:r>
               <w:t>ReturnStatus_e</w:t>
             </w:r>
-            <w:proofErr w:type="spellEnd"/>
           </w:p>
         </w:tc>
         <w:tc>
@@ -11245,13 +11186,8 @@
               <w:t>E_</w:t>
             </w:r>
             <w:r>
-              <w:t xml:space="preserve">OK -&gt; If the function cleared the LCD </w:t>
-            </w:r>
-            <w:proofErr w:type="gramStart"/>
-            <w:r>
-              <w:t>successfully</w:t>
-            </w:r>
-            <w:proofErr w:type="gramEnd"/>
+              <w:t>OK -&gt; If the function cleared the LCD successfully</w:t>
+            </w:r>
           </w:p>
           <w:p>
             <w:pPr>
@@ -11362,7 +11298,6 @@
               <w:pStyle w:val="Standard"/>
               <w:spacing w:after="0"/>
             </w:pPr>
-            <w:proofErr w:type="spellStart"/>
             <w:r>
               <w:rPr>
                 <w:rFonts w:ascii="Arial-BoldMT" w:hAnsi="Arial-BoldMT" w:cs="Arial-BoldMT"/>
@@ -11371,9 +11306,9 @@
                 <w:sz w:val="24"/>
                 <w:szCs w:val="24"/>
               </w:rPr>
+              <w:lastRenderedPageBreak/>
               <w:t>Req_ID</w:t>
             </w:r>
-            <w:proofErr w:type="spellEnd"/>
           </w:p>
         </w:tc>
         <w:tc>
@@ -11945,49 +11880,29 @@
               <w:pStyle w:val="Standard"/>
               <w:spacing w:after="0"/>
             </w:pPr>
-            <w:proofErr w:type="spellStart"/>
             <w:r>
               <w:t>ReturnStatus_e</w:t>
             </w:r>
-            <w:proofErr w:type="spellEnd"/>
             <w:r>
               <w:t xml:space="preserve"> </w:t>
             </w:r>
-            <w:proofErr w:type="spellStart"/>
             <w:r>
               <w:t>Lcd</w:t>
             </w:r>
             <w:r>
-              <w:t>_</w:t>
-            </w:r>
-            <w:proofErr w:type="gramStart"/>
-            <w:r>
-              <w:t>WriteString</w:t>
-            </w:r>
-            <w:proofErr w:type="spellEnd"/>
-            <w:r>
-              <w:t>(</w:t>
-            </w:r>
-            <w:proofErr w:type="gramEnd"/>
+              <w:t>_WriteString(</w:t>
+            </w:r>
             <w:r>
               <w:t>pu8</w:t>
             </w:r>
             <w:r>
-              <w:t xml:space="preserve"> </w:t>
-            </w:r>
-            <w:proofErr w:type="spellStart"/>
-            <w:r>
-              <w:t>Copy_p</w:t>
+              <w:t xml:space="preserve"> Copy_p</w:t>
             </w:r>
             <w:r>
               <w:t>tr</w:t>
             </w:r>
             <w:r>
-              <w:t>String</w:t>
-            </w:r>
-            <w:proofErr w:type="spellEnd"/>
-            <w:r>
-              <w:t>);</w:t>
+              <w:t>String);</w:t>
             </w:r>
           </w:p>
         </w:tc>
@@ -12211,7 +12126,6 @@
               <w:spacing w:after="0"/>
               <w:jc w:val="center"/>
             </w:pPr>
-            <w:proofErr w:type="spellStart"/>
             <w:r>
               <w:t>Copy_p</w:t>
             </w:r>
@@ -12221,7 +12135,6 @@
             <w:r>
               <w:t>String</w:t>
             </w:r>
-            <w:proofErr w:type="spellEnd"/>
           </w:p>
         </w:tc>
         <w:tc>
@@ -12444,11 +12357,9 @@
               <w:spacing w:after="0"/>
               <w:jc w:val="center"/>
             </w:pPr>
-            <w:proofErr w:type="spellStart"/>
             <w:r>
               <w:t>ReturnStatus_e</w:t>
             </w:r>
-            <w:proofErr w:type="spellEnd"/>
           </w:p>
         </w:tc>
         <w:tc>
@@ -12514,13 +12425,8 @@
               <w:t>E_</w:t>
             </w:r>
             <w:r>
-              <w:t xml:space="preserve">OK -&gt; If sent character pattern valid in the </w:t>
-            </w:r>
-            <w:proofErr w:type="gramStart"/>
-            <w:r>
-              <w:t>CGROM</w:t>
-            </w:r>
-            <w:proofErr w:type="gramEnd"/>
+              <w:t>OK -&gt; If sent character pattern valid in the CGROM</w:t>
+            </w:r>
           </w:p>
           <w:p>
             <w:pPr>
@@ -12595,7 +12501,6 @@
               <w:pStyle w:val="Standard"/>
               <w:spacing w:after="0"/>
             </w:pPr>
-            <w:proofErr w:type="spellStart"/>
             <w:r>
               <w:rPr>
                 <w:rFonts w:ascii="Arial-BoldMT" w:hAnsi="Arial-BoldMT" w:cs="Arial-BoldMT"/>
@@ -12606,7 +12511,6 @@
               </w:rPr>
               <w:t>Req_ID</w:t>
             </w:r>
-            <w:proofErr w:type="spellEnd"/>
           </w:p>
         </w:tc>
         <w:tc>
@@ -12832,52 +12736,32 @@
                 <w:szCs w:val="24"/>
               </w:rPr>
             </w:pPr>
-            <w:proofErr w:type="spellStart"/>
             <w:r>
               <w:rPr>
                 <w:color w:val="000000"/>
                 <w:sz w:val="24"/>
                 <w:szCs w:val="24"/>
               </w:rPr>
-              <w:t>XPos</w:t>
-            </w:r>
-            <w:proofErr w:type="spellEnd"/>
-            <w:r>
+              <w:t>XPos -&gt; which column</w:t>
+            </w:r>
+          </w:p>
+          <w:p>
+            <w:pPr>
+              <w:pStyle w:val="Standard"/>
+              <w:spacing w:after="0"/>
               <w:rPr>
                 <w:color w:val="000000"/>
                 <w:sz w:val="24"/>
                 <w:szCs w:val="24"/>
               </w:rPr>
-              <w:t xml:space="preserve"> -&gt; which column</w:t>
-            </w:r>
-          </w:p>
-          <w:p>
-            <w:pPr>
-              <w:pStyle w:val="Standard"/>
-              <w:spacing w:after="0"/>
+            </w:pPr>
+            <w:r>
               <w:rPr>
                 <w:color w:val="000000"/>
                 <w:sz w:val="24"/>
                 <w:szCs w:val="24"/>
               </w:rPr>
-            </w:pPr>
-            <w:proofErr w:type="spellStart"/>
-            <w:r>
-              <w:rPr>
-                <w:color w:val="000000"/>
-                <w:sz w:val="24"/>
-                <w:szCs w:val="24"/>
-              </w:rPr>
-              <w:t>YPos</w:t>
-            </w:r>
-            <w:proofErr w:type="spellEnd"/>
-            <w:r>
-              <w:rPr>
-                <w:color w:val="000000"/>
-                <w:sz w:val="24"/>
-                <w:szCs w:val="24"/>
-              </w:rPr>
-              <w:t xml:space="preserve"> -&gt; which Row</w:t>
+              <w:t>YPos -&gt; which Row</w:t>
             </w:r>
           </w:p>
           <w:p>
@@ -12962,23 +12846,9 @@
               <w:pStyle w:val="Standard"/>
               <w:spacing w:after="0"/>
             </w:pPr>
-            <w:proofErr w:type="spellStart"/>
-            <w:r>
-              <w:t>ReturnStatus_</w:t>
-            </w:r>
-            <w:proofErr w:type="gramStart"/>
-            <w:r>
-              <w:t>e</w:t>
-            </w:r>
-            <w:proofErr w:type="spellEnd"/>
-            <w:r>
-              <w:t xml:space="preserve">  </w:t>
-            </w:r>
-            <w:proofErr w:type="spellStart"/>
-            <w:r>
-              <w:t>Lcd</w:t>
-            </w:r>
-            <w:proofErr w:type="gramEnd"/>
+            <w:r>
+              <w:t>ReturnStatus_e  Lcd</w:t>
+            </w:r>
             <w:r>
               <w:t>_Go</w:t>
             </w:r>
@@ -12986,11 +12856,7 @@
               <w:t>t</w:t>
             </w:r>
             <w:r>
-              <w:t>oXY</w:t>
-            </w:r>
-            <w:proofErr w:type="spellEnd"/>
-            <w:r>
-              <w:t>(u8 Copy_u8XPos,</w:t>
+              <w:t>oXY(u8 Copy_u8XPos,</w:t>
             </w:r>
             <w:r>
               <w:t xml:space="preserve"> </w:t>
@@ -13267,13 +13133,8 @@
               <w:spacing w:after="0"/>
               <w:jc w:val="center"/>
             </w:pPr>
-            <w:proofErr w:type="spellStart"/>
-            <w:r>
-              <w:t>XPos</w:t>
-            </w:r>
-            <w:proofErr w:type="spellEnd"/>
-            <w:r>
-              <w:t xml:space="preserve"> -&gt; which column</w:t>
+            <w:r>
+              <w:t>XPos -&gt; which column</w:t>
             </w:r>
           </w:p>
           <w:p>
@@ -13282,13 +13143,8 @@
               <w:spacing w:after="0"/>
               <w:jc w:val="center"/>
             </w:pPr>
-            <w:proofErr w:type="spellStart"/>
-            <w:r>
-              <w:t>YPos</w:t>
-            </w:r>
-            <w:proofErr w:type="spellEnd"/>
-            <w:r>
-              <w:t xml:space="preserve"> -&gt; which row</w:t>
+            <w:r>
+              <w:t>YPos -&gt; which row</w:t>
             </w:r>
           </w:p>
         </w:tc>
@@ -13485,11 +13341,9 @@
               <w:spacing w:after="0"/>
               <w:jc w:val="center"/>
             </w:pPr>
-            <w:proofErr w:type="spellStart"/>
             <w:r>
               <w:t>ReturnStatus_e</w:t>
             </w:r>
-            <w:proofErr w:type="spellEnd"/>
           </w:p>
         </w:tc>
         <w:tc>
@@ -13555,23 +13409,7 @@
               <w:t>E_</w:t>
             </w:r>
             <w:r>
-              <w:t xml:space="preserve">OK -&gt; If </w:t>
-            </w:r>
-            <w:proofErr w:type="spellStart"/>
-            <w:r>
-              <w:t>XPos</w:t>
-            </w:r>
-            <w:proofErr w:type="spellEnd"/>
-            <w:r>
-              <w:t xml:space="preserve"> is sent between 0-15 and </w:t>
-            </w:r>
-            <w:proofErr w:type="spellStart"/>
-            <w:r>
-              <w:t>YPos</w:t>
-            </w:r>
-            <w:proofErr w:type="spellEnd"/>
-            <w:r>
-              <w:t xml:space="preserve"> is sent between 0-1</w:t>
+              <w:t>OK -&gt; If XPos is sent between 0-15 and YPos is sent between 0-1</w:t>
             </w:r>
           </w:p>
           <w:p>
@@ -13584,21 +13422,8 @@
               <w:t>E_N</w:t>
             </w:r>
             <w:r>
-              <w:t xml:space="preserve">OK -&gt; If any other range is sent either in </w:t>
-            </w:r>
-            <w:proofErr w:type="spellStart"/>
-            <w:r>
-              <w:t>XPos</w:t>
-            </w:r>
-            <w:proofErr w:type="spellEnd"/>
-            <w:r>
-              <w:t xml:space="preserve"> or </w:t>
-            </w:r>
-            <w:proofErr w:type="spellStart"/>
-            <w:r>
-              <w:t>YPos</w:t>
-            </w:r>
-            <w:proofErr w:type="spellEnd"/>
+              <w:t>OK -&gt; If any other range is sent either in XPos or YPos</w:t>
+            </w:r>
           </w:p>
         </w:tc>
       </w:tr>
@@ -13660,12 +13485,9 @@
               <w:pStyle w:val="Standard"/>
               <w:spacing w:after="0"/>
             </w:pPr>
-            <w:proofErr w:type="spellStart"/>
-            <w:r>
-              <w:lastRenderedPageBreak/>
+            <w:r>
               <w:t>Req_ID</w:t>
             </w:r>
-            <w:proofErr w:type="spellEnd"/>
           </w:p>
         </w:tc>
         <w:tc>
@@ -13830,6 +13652,7 @@
               <w:spacing w:after="0"/>
             </w:pPr>
             <w:r>
+              <w:lastRenderedPageBreak/>
               <w:t>Description:</w:t>
             </w:r>
           </w:p>
@@ -13928,21 +13751,8 @@
               <w:pStyle w:val="Standard"/>
               <w:spacing w:after="0"/>
             </w:pPr>
-            <w:proofErr w:type="spellStart"/>
-            <w:r>
-              <w:t>ReturnStatus_e</w:t>
-            </w:r>
-            <w:proofErr w:type="spellEnd"/>
-            <w:r>
-              <w:t xml:space="preserve"> </w:t>
-            </w:r>
-            <w:proofErr w:type="spellStart"/>
-            <w:r>
-              <w:t>Lcd_WriteNum</w:t>
-            </w:r>
-            <w:proofErr w:type="spellEnd"/>
-            <w:r>
-              <w:t xml:space="preserve"> (u</w:t>
+            <w:r>
+              <w:t>ReturnStatus_e Lcd_WriteNum (u</w:t>
             </w:r>
             <w:r>
               <w:t>16</w:t>
@@ -14393,11 +14203,9 @@
               <w:spacing w:after="0"/>
               <w:jc w:val="center"/>
             </w:pPr>
-            <w:proofErr w:type="spellStart"/>
             <w:r>
               <w:t>ReturnStatus_e</w:t>
             </w:r>
-            <w:proofErr w:type="spellEnd"/>
           </w:p>
         </w:tc>
         <w:tc>
@@ -14461,13 +14269,8 @@
               <w:t>E_</w:t>
             </w:r>
             <w:r>
-              <w:t xml:space="preserve">OK -&gt; If Numbers between 0-9 are </w:t>
-            </w:r>
-            <w:proofErr w:type="gramStart"/>
-            <w:r>
-              <w:t>sent</w:t>
-            </w:r>
-            <w:proofErr w:type="gramEnd"/>
+              <w:t>OK -&gt; If Numbers between 0-9 are sent</w:t>
+            </w:r>
           </w:p>
           <w:p>
             <w:pPr>
@@ -14673,15 +14476,15 @@
         <w:pStyle w:val="Heading1"/>
         <w:numPr>
           <w:ilvl w:val="0"/>
-          <w:numId w:val="2"/>
+          <w:numId w:val="21"/>
         </w:numPr>
         <w:rPr>
           <w:sz w:val="36"/>
           <w:szCs w:val="36"/>
         </w:rPr>
       </w:pPr>
-      <w:bookmarkStart w:id="9" w:name="_App_Component_APIs"/>
-      <w:bookmarkEnd w:id="9"/>
+      <w:bookmarkStart w:id="10" w:name="_App_Component_APIs"/>
+      <w:bookmarkEnd w:id="10"/>
       <w:r>
         <w:rPr>
           <w:sz w:val="36"/>
@@ -14726,14 +14529,12 @@
                 <w:b/>
               </w:rPr>
             </w:pPr>
-            <w:proofErr w:type="spellStart"/>
             <w:r>
               <w:rPr>
                 <w:b/>
               </w:rPr>
               <w:t>Req_ID</w:t>
             </w:r>
-            <w:proofErr w:type="spellEnd"/>
           </w:p>
         </w:tc>
         <w:tc>
@@ -14799,11 +14600,9 @@
             <w:vAlign w:val="center"/>
           </w:tcPr>
           <w:p>
-            <w:proofErr w:type="spellStart"/>
             <w:r>
               <w:t>Math_calc</w:t>
             </w:r>
-            <w:proofErr w:type="spellEnd"/>
           </w:p>
         </w:tc>
       </w:tr>
@@ -14836,13 +14635,8 @@
             <w:vAlign w:val="center"/>
           </w:tcPr>
           <w:p>
-            <w:proofErr w:type="spellStart"/>
-            <w:r>
-              <w:t>ReturnStatus_e</w:t>
-            </w:r>
-            <w:proofErr w:type="spellEnd"/>
-            <w:r>
-              <w:t xml:space="preserve"> </w:t>
+            <w:r>
+              <w:t xml:space="preserve">ReturnStatus_e </w:t>
             </w:r>
           </w:p>
         </w:tc>
@@ -14916,14 +14710,12 @@
             <w:vAlign w:val="center"/>
           </w:tcPr>
           <w:p>
-            <w:proofErr w:type="spellStart"/>
             <w:r>
               <w:t>DGC_Calc</w:t>
             </w:r>
             <w:r>
               <w:t>Result</w:t>
             </w:r>
-            <w:proofErr w:type="spellEnd"/>
           </w:p>
         </w:tc>
       </w:tr>
@@ -15212,12 +15004,9 @@
             </w:r>
           </w:p>
           <w:p>
-            <w:proofErr w:type="spellStart"/>
-            <w:r>
-              <w:lastRenderedPageBreak/>
+            <w:r>
               <w:t>ReturnStatus_e</w:t>
             </w:r>
-            <w:proofErr w:type="spellEnd"/>
             <w:r>
               <w:t>: (OK, NO</w:t>
             </w:r>
@@ -15272,14 +15061,12 @@
                 <w:b/>
               </w:rPr>
             </w:pPr>
-            <w:proofErr w:type="spellStart"/>
             <w:r>
               <w:rPr>
                 <w:b/>
               </w:rPr>
               <w:t>Req_ID</w:t>
             </w:r>
-            <w:proofErr w:type="spellEnd"/>
           </w:p>
         </w:tc>
         <w:tc>
@@ -15377,11 +15164,9 @@
             <w:vAlign w:val="center"/>
           </w:tcPr>
           <w:p>
-            <w:proofErr w:type="spellStart"/>
             <w:r>
               <w:t>ReturnStatus_e</w:t>
             </w:r>
-            <w:proofErr w:type="spellEnd"/>
           </w:p>
         </w:tc>
         <w:tc>
@@ -15445,11 +15230,9 @@
             <w:vAlign w:val="center"/>
           </w:tcPr>
           <w:p>
-            <w:proofErr w:type="spellStart"/>
             <w:r>
               <w:t>DGC_DisplayChar</w:t>
             </w:r>
-            <w:proofErr w:type="spellEnd"/>
           </w:p>
         </w:tc>
       </w:tr>
@@ -15700,16 +15483,11 @@
             <w:r>
               <w:t>0:9</w:t>
             </w:r>
-            <w:proofErr w:type="gramStart"/>
             <w:r>
               <w:t>]</w:t>
             </w:r>
             <w:r>
-              <w:t>,+</w:t>
-            </w:r>
-            <w:proofErr w:type="gramEnd"/>
-            <w:r>
-              <w:t>,-,*,/</w:t>
+              <w:t>,+,-,*,/</w:t>
             </w:r>
             <w:r>
               <w:t>,=</w:t>
@@ -15719,13 +15497,8 @@
             </w:r>
           </w:p>
           <w:p>
-            <w:proofErr w:type="spellStart"/>
-            <w:r>
-              <w:t>ReturnStatus_e</w:t>
-            </w:r>
-            <w:proofErr w:type="spellEnd"/>
-            <w:r>
-              <w:t>: (OK, NOK)</w:t>
+            <w:r>
+              <w:t>ReturnStatus_e: (OK, NOK)</w:t>
             </w:r>
           </w:p>
         </w:tc>
@@ -15775,14 +15548,12 @@
                 <w:b/>
               </w:rPr>
             </w:pPr>
-            <w:proofErr w:type="spellStart"/>
             <w:r>
               <w:rPr>
                 <w:b/>
               </w:rPr>
               <w:t>Req_ID</w:t>
             </w:r>
-            <w:proofErr w:type="spellEnd"/>
           </w:p>
         </w:tc>
         <w:tc>
@@ -15880,11 +15651,9 @@
             <w:vAlign w:val="center"/>
           </w:tcPr>
           <w:p>
-            <w:proofErr w:type="spellStart"/>
             <w:r>
               <w:t>ReturnStatus_e</w:t>
             </w:r>
-            <w:proofErr w:type="spellEnd"/>
           </w:p>
         </w:tc>
         <w:tc>
@@ -15940,7 +15709,6 @@
               <w:rPr>
                 <w:b/>
               </w:rPr>
-              <w:lastRenderedPageBreak/>
               <w:t>Name</w:t>
             </w:r>
           </w:p>
@@ -15952,11 +15720,9 @@
             <w:vAlign w:val="center"/>
           </w:tcPr>
           <w:p>
-            <w:proofErr w:type="spellStart"/>
             <w:r>
               <w:t>DGC_DisplayError</w:t>
             </w:r>
-            <w:proofErr w:type="spellEnd"/>
             <w:r>
               <w:t xml:space="preserve"> </w:t>
             </w:r>
@@ -15982,6 +15748,7 @@
               <w:rPr>
                 <w:b/>
               </w:rPr>
+              <w:lastRenderedPageBreak/>
               <w:t xml:space="preserve">Description </w:t>
             </w:r>
           </w:p>
@@ -16128,11 +15895,9 @@
             </w:r>
           </w:p>
           <w:p>
-            <w:proofErr w:type="spellStart"/>
             <w:r>
               <w:t>ReturnStatus_e</w:t>
             </w:r>
-            <w:proofErr w:type="spellEnd"/>
             <w:r>
               <w:t>: (OK, N</w:t>
             </w:r>
@@ -16189,14 +15954,12 @@
                 <w:b/>
               </w:rPr>
             </w:pPr>
-            <w:proofErr w:type="spellStart"/>
             <w:r>
               <w:rPr>
                 <w:b/>
               </w:rPr>
               <w:t>Req_ID</w:t>
             </w:r>
-            <w:proofErr w:type="spellEnd"/>
           </w:p>
         </w:tc>
         <w:tc>
@@ -16259,11 +16022,9 @@
             <w:vAlign w:val="center"/>
           </w:tcPr>
           <w:p>
-            <w:proofErr w:type="spellStart"/>
             <w:r>
               <w:t>PlayTone</w:t>
             </w:r>
-            <w:proofErr w:type="spellEnd"/>
           </w:p>
         </w:tc>
       </w:tr>
@@ -16296,11 +16057,9 @@
             <w:vAlign w:val="center"/>
           </w:tcPr>
           <w:p>
-            <w:proofErr w:type="spellStart"/>
             <w:r>
               <w:t>ReturnStatus_e</w:t>
             </w:r>
-            <w:proofErr w:type="spellEnd"/>
           </w:p>
         </w:tc>
         <w:tc>
@@ -16364,11 +16123,9 @@
             <w:vAlign w:val="center"/>
           </w:tcPr>
           <w:p>
-            <w:proofErr w:type="spellStart"/>
             <w:r>
               <w:t>DGC_PlayTone</w:t>
             </w:r>
-            <w:proofErr w:type="spellEnd"/>
           </w:p>
         </w:tc>
       </w:tr>
@@ -16487,13 +16244,8 @@
             <w:vAlign w:val="center"/>
           </w:tcPr>
           <w:p>
-            <w:proofErr w:type="spellStart"/>
-            <w:r>
-              <w:t>ReturnStatus_e</w:t>
-            </w:r>
-            <w:proofErr w:type="spellEnd"/>
-            <w:r>
-              <w:t>: (OK, NOK)</w:t>
+            <w:r>
+              <w:t>ReturnStatus_e: (OK, NOK)</w:t>
             </w:r>
           </w:p>
         </w:tc>
@@ -16505,7 +16257,7 @@
     <w:p/>
     <w:p/>
     <w:sectPr>
-      <w:footerReference w:type="default" r:id="rId7"/>
+      <w:footerReference w:type="default" r:id="rId10"/>
       <w:pgSz w:w="12240" w:h="15840"/>
       <w:pgMar w:top="1440" w:right="1440" w:bottom="1170" w:left="1440" w:header="720" w:footer="720" w:gutter="0"/>
       <w:cols w:space="720"/>
@@ -16516,7 +16268,7 @@
 </file>
 
 <file path=word/endnotes.xml><?xml version="1.0" encoding="utf-8"?>
-<w:endnotes xmlns:wpc="http://schemas.microsoft.com/office/word/2010/wordprocessingCanvas" xmlns:cx="http://schemas.microsoft.com/office/drawing/2014/chartex" xmlns:cx1="http://schemas.microsoft.com/office/drawing/2015/9/8/chartex" xmlns:cx2="http://schemas.microsoft.com/office/drawing/2015/10/21/chartex" xmlns:cx3="http://schemas.microsoft.com/office/drawing/2016/5/9/chartex" xmlns:cx4="http://schemas.microsoft.com/office/drawing/2016/5/10/chartex" xmlns:cx5="http://schemas.microsoft.com/office/drawing/2016/5/11/chartex" xmlns:cx6="http://schemas.microsoft.com/office/drawing/2016/5/12/chartex" xmlns:cx7="http://schemas.microsoft.com/office/drawing/2016/5/13/chartex" xmlns:cx8="http://schemas.microsoft.com/office/drawing/2016/5/14/chartex" xmlns:mc="http://schemas.openxmlformats.org/markup-compatibility/2006" xmlns:aink="http://schemas.microsoft.com/office/drawing/2016/ink" xmlns:am3d="http://schemas.microsoft.com/office/drawing/2017/model3d" xmlns:o="urn:schemas-microsoft-com:office:office" xmlns:r="http://schemas.openxmlformats.org/officeDocument/2006/relationships" xmlns:m="http://schemas.openxmlformats.org/officeDocument/2006/math" xmlns:v="urn:schemas-microsoft-com:vml" xmlns:wp14="http://schemas.microsoft.com/office/word/2010/wordprocessingDrawing" xmlns:wp="http://schemas.openxmlformats.org/drawingml/2006/wordprocessingDrawing" xmlns:w10="urn:schemas-microsoft-com:office:word" xmlns:w="http://schemas.openxmlformats.org/wordprocessingml/2006/main" xmlns:w14="http://schemas.microsoft.com/office/word/2010/wordml" xmlns:w15="http://schemas.microsoft.com/office/word/2012/wordml" xmlns:w16cex="http://schemas.microsoft.com/office/word/2018/wordml/cex" xmlns:w16cid="http://schemas.microsoft.com/office/word/2016/wordml/cid" xmlns:w16="http://schemas.microsoft.com/office/word/2018/wordml" xmlns:w16se="http://schemas.microsoft.com/office/word/2015/wordml/symex" xmlns:wpg="http://schemas.microsoft.com/office/word/2010/wordprocessingGroup" xmlns:wpi="http://schemas.microsoft.com/office/word/2010/wordprocessingInk" xmlns:wne="http://schemas.microsoft.com/office/word/2006/wordml" xmlns:wps="http://schemas.microsoft.com/office/word/2010/wordprocessingShape" mc:Ignorable="w14 w15 w16se w16cid w16 w16cex wp14">
+<w:endnotes xmlns:wpc="http://schemas.microsoft.com/office/word/2010/wordprocessingCanvas" xmlns:cx="http://schemas.microsoft.com/office/drawing/2014/chartex" xmlns:mc="http://schemas.openxmlformats.org/markup-compatibility/2006" xmlns:o="urn:schemas-microsoft-com:office:office" xmlns:r="http://schemas.openxmlformats.org/officeDocument/2006/relationships" xmlns:m="http://schemas.openxmlformats.org/officeDocument/2006/math" xmlns:v="urn:schemas-microsoft-com:vml" xmlns:wp14="http://schemas.microsoft.com/office/word/2010/wordprocessingDrawing" xmlns:wp="http://schemas.openxmlformats.org/drawingml/2006/wordprocessingDrawing" xmlns:w10="urn:schemas-microsoft-com:office:word" xmlns:w="http://schemas.openxmlformats.org/wordprocessingml/2006/main" xmlns:w14="http://schemas.microsoft.com/office/word/2010/wordml" xmlns:w15="http://schemas.microsoft.com/office/word/2012/wordml" xmlns:w16se="http://schemas.microsoft.com/office/word/2015/wordml/symex" xmlns:wpg="http://schemas.microsoft.com/office/word/2010/wordprocessingGroup" xmlns:wpi="http://schemas.microsoft.com/office/word/2010/wordprocessingInk" xmlns:wne="http://schemas.microsoft.com/office/word/2006/wordml" xmlns:wps="http://schemas.microsoft.com/office/word/2010/wordprocessingShape" mc:Ignorable="w14 w15 w16se wp14">
   <w:endnote w:type="separator" w:id="-1">
     <w:p>
       <w:pPr>
@@ -16541,7 +16293,7 @@
 </file>
 
 <file path=word/footer1.xml><?xml version="1.0" encoding="utf-8"?>
-<w:ftr xmlns:wpc="http://schemas.microsoft.com/office/word/2010/wordprocessingCanvas" xmlns:cx="http://schemas.microsoft.com/office/drawing/2014/chartex" xmlns:cx1="http://schemas.microsoft.com/office/drawing/2015/9/8/chartex" xmlns:cx2="http://schemas.microsoft.com/office/drawing/2015/10/21/chartex" xmlns:cx3="http://schemas.microsoft.com/office/drawing/2016/5/9/chartex" xmlns:cx4="http://schemas.microsoft.com/office/drawing/2016/5/10/chartex" xmlns:cx5="http://schemas.microsoft.com/office/drawing/2016/5/11/chartex" xmlns:cx6="http://schemas.microsoft.com/office/drawing/2016/5/12/chartex" xmlns:cx7="http://schemas.microsoft.com/office/drawing/2016/5/13/chartex" xmlns:cx8="http://schemas.microsoft.com/office/drawing/2016/5/14/chartex" xmlns:mc="http://schemas.openxmlformats.org/markup-compatibility/2006" xmlns:aink="http://schemas.microsoft.com/office/drawing/2016/ink" xmlns:am3d="http://schemas.microsoft.com/office/drawing/2017/model3d" xmlns:o="urn:schemas-microsoft-com:office:office" xmlns:r="http://schemas.openxmlformats.org/officeDocument/2006/relationships" xmlns:m="http://schemas.openxmlformats.org/officeDocument/2006/math" xmlns:v="urn:schemas-microsoft-com:vml" xmlns:wp14="http://schemas.microsoft.com/office/word/2010/wordprocessingDrawing" xmlns:wp="http://schemas.openxmlformats.org/drawingml/2006/wordprocessingDrawing" xmlns:w10="urn:schemas-microsoft-com:office:word" xmlns:w="http://schemas.openxmlformats.org/wordprocessingml/2006/main" xmlns:w14="http://schemas.microsoft.com/office/word/2010/wordml" xmlns:w15="http://schemas.microsoft.com/office/word/2012/wordml" xmlns:w16cex="http://schemas.microsoft.com/office/word/2018/wordml/cex" xmlns:w16cid="http://schemas.microsoft.com/office/word/2016/wordml/cid" xmlns:w16="http://schemas.microsoft.com/office/word/2018/wordml" xmlns:w16se="http://schemas.microsoft.com/office/word/2015/wordml/symex" xmlns:wpg="http://schemas.microsoft.com/office/word/2010/wordprocessingGroup" xmlns:wpi="http://schemas.microsoft.com/office/word/2010/wordprocessingInk" xmlns:wne="http://schemas.microsoft.com/office/word/2006/wordml" xmlns:wps="http://schemas.microsoft.com/office/word/2010/wordprocessingShape" mc:Ignorable="w14 w15 w16se w16cid w16 w16cex wp14">
+<w:ftr xmlns:wpc="http://schemas.microsoft.com/office/word/2010/wordprocessingCanvas" xmlns:cx="http://schemas.microsoft.com/office/drawing/2014/chartex" xmlns:mc="http://schemas.openxmlformats.org/markup-compatibility/2006" xmlns:o="urn:schemas-microsoft-com:office:office" xmlns:r="http://schemas.openxmlformats.org/officeDocument/2006/relationships" xmlns:m="http://schemas.openxmlformats.org/officeDocument/2006/math" xmlns:v="urn:schemas-microsoft-com:vml" xmlns:wp14="http://schemas.microsoft.com/office/word/2010/wordprocessingDrawing" xmlns:wp="http://schemas.openxmlformats.org/drawingml/2006/wordprocessingDrawing" xmlns:w10="urn:schemas-microsoft-com:office:word" xmlns:w="http://schemas.openxmlformats.org/wordprocessingml/2006/main" xmlns:w14="http://schemas.microsoft.com/office/word/2010/wordml" xmlns:w15="http://schemas.microsoft.com/office/word/2012/wordml" xmlns:w16se="http://schemas.microsoft.com/office/word/2015/wordml/symex" xmlns:wpg="http://schemas.microsoft.com/office/word/2010/wordprocessingGroup" xmlns:wpi="http://schemas.microsoft.com/office/word/2010/wordprocessingInk" xmlns:wne="http://schemas.microsoft.com/office/word/2006/wordml" xmlns:wps="http://schemas.microsoft.com/office/word/2010/wordprocessingShape" mc:Ignorable="w14 w15 w16se wp14">
   <w:sdt>
     <w:sdtPr>
       <w:id w:val="-761226007"/>
@@ -16574,7 +16326,7 @@
           <w:rPr>
             <w:noProof/>
           </w:rPr>
-          <w:t>14</w:t>
+          <w:t>20</w:t>
         </w:r>
         <w:r>
           <w:rPr>
@@ -16594,7 +16346,7 @@
 </file>
 
 <file path=word/footnotes.xml><?xml version="1.0" encoding="utf-8"?>
-<w:footnotes xmlns:wpc="http://schemas.microsoft.com/office/word/2010/wordprocessingCanvas" xmlns:cx="http://schemas.microsoft.com/office/drawing/2014/chartex" xmlns:cx1="http://schemas.microsoft.com/office/drawing/2015/9/8/chartex" xmlns:cx2="http://schemas.microsoft.com/office/drawing/2015/10/21/chartex" xmlns:cx3="http://schemas.microsoft.com/office/drawing/2016/5/9/chartex" xmlns:cx4="http://schemas.microsoft.com/office/drawing/2016/5/10/chartex" xmlns:cx5="http://schemas.microsoft.com/office/drawing/2016/5/11/chartex" xmlns:cx6="http://schemas.microsoft.com/office/drawing/2016/5/12/chartex" xmlns:cx7="http://schemas.microsoft.com/office/drawing/2016/5/13/chartex" xmlns:cx8="http://schemas.microsoft.com/office/drawing/2016/5/14/chartex" xmlns:mc="http://schemas.openxmlformats.org/markup-compatibility/2006" xmlns:aink="http://schemas.microsoft.com/office/drawing/2016/ink" xmlns:am3d="http://schemas.microsoft.com/office/drawing/2017/model3d" xmlns:o="urn:schemas-microsoft-com:office:office" xmlns:r="http://schemas.openxmlformats.org/officeDocument/2006/relationships" xmlns:m="http://schemas.openxmlformats.org/officeDocument/2006/math" xmlns:v="urn:schemas-microsoft-com:vml" xmlns:wp14="http://schemas.microsoft.com/office/word/2010/wordprocessingDrawing" xmlns:wp="http://schemas.openxmlformats.org/drawingml/2006/wordprocessingDrawing" xmlns:w10="urn:schemas-microsoft-com:office:word" xmlns:w="http://schemas.openxmlformats.org/wordprocessingml/2006/main" xmlns:w14="http://schemas.microsoft.com/office/word/2010/wordml" xmlns:w15="http://schemas.microsoft.com/office/word/2012/wordml" xmlns:w16cex="http://schemas.microsoft.com/office/word/2018/wordml/cex" xmlns:w16cid="http://schemas.microsoft.com/office/word/2016/wordml/cid" xmlns:w16="http://schemas.microsoft.com/office/word/2018/wordml" xmlns:w16se="http://schemas.microsoft.com/office/word/2015/wordml/symex" xmlns:wpg="http://schemas.microsoft.com/office/word/2010/wordprocessingGroup" xmlns:wpi="http://schemas.microsoft.com/office/word/2010/wordprocessingInk" xmlns:wne="http://schemas.microsoft.com/office/word/2006/wordml" xmlns:wps="http://schemas.microsoft.com/office/word/2010/wordprocessingShape" mc:Ignorable="w14 w15 w16se w16cid w16 w16cex wp14">
+<w:footnotes xmlns:wpc="http://schemas.microsoft.com/office/word/2010/wordprocessingCanvas" xmlns:cx="http://schemas.microsoft.com/office/drawing/2014/chartex" xmlns:mc="http://schemas.openxmlformats.org/markup-compatibility/2006" xmlns:o="urn:schemas-microsoft-com:office:office" xmlns:r="http://schemas.openxmlformats.org/officeDocument/2006/relationships" xmlns:m="http://schemas.openxmlformats.org/officeDocument/2006/math" xmlns:v="urn:schemas-microsoft-com:vml" xmlns:wp14="http://schemas.microsoft.com/office/word/2010/wordprocessingDrawing" xmlns:wp="http://schemas.openxmlformats.org/drawingml/2006/wordprocessingDrawing" xmlns:w10="urn:schemas-microsoft-com:office:word" xmlns:w="http://schemas.openxmlformats.org/wordprocessingml/2006/main" xmlns:w14="http://schemas.microsoft.com/office/word/2010/wordml" xmlns:w15="http://schemas.microsoft.com/office/word/2012/wordml" xmlns:w16se="http://schemas.microsoft.com/office/word/2015/wordml/symex" xmlns:wpg="http://schemas.microsoft.com/office/word/2010/wordprocessingGroup" xmlns:wpi="http://schemas.microsoft.com/office/word/2010/wordprocessingInk" xmlns:wne="http://schemas.microsoft.com/office/word/2006/wordml" xmlns:wps="http://schemas.microsoft.com/office/word/2010/wordprocessingShape" mc:Ignorable="w14 w15 w16se wp14">
   <w:footnote w:type="separator" w:id="-1">
     <w:p>
       <w:pPr>
@@ -16619,7 +16371,7 @@
 </file>
 
 <file path=word/numbering.xml><?xml version="1.0" encoding="utf-8"?>
-<w:numbering xmlns:wpc="http://schemas.microsoft.com/office/word/2010/wordprocessingCanvas" xmlns:cx="http://schemas.microsoft.com/office/drawing/2014/chartex" xmlns:cx1="http://schemas.microsoft.com/office/drawing/2015/9/8/chartex" xmlns:cx2="http://schemas.microsoft.com/office/drawing/2015/10/21/chartex" xmlns:cx3="http://schemas.microsoft.com/office/drawing/2016/5/9/chartex" xmlns:cx4="http://schemas.microsoft.com/office/drawing/2016/5/10/chartex" xmlns:cx5="http://schemas.microsoft.com/office/drawing/2016/5/11/chartex" xmlns:cx6="http://schemas.microsoft.com/office/drawing/2016/5/12/chartex" xmlns:cx7="http://schemas.microsoft.com/office/drawing/2016/5/13/chartex" xmlns:cx8="http://schemas.microsoft.com/office/drawing/2016/5/14/chartex" xmlns:mc="http://schemas.openxmlformats.org/markup-compatibility/2006" xmlns:aink="http://schemas.microsoft.com/office/drawing/2016/ink" xmlns:am3d="http://schemas.microsoft.com/office/drawing/2017/model3d" xmlns:o="urn:schemas-microsoft-com:office:office" xmlns:r="http://schemas.openxmlformats.org/officeDocument/2006/relationships" xmlns:m="http://schemas.openxmlformats.org/officeDocument/2006/math" xmlns:v="urn:schemas-microsoft-com:vml" xmlns:wp14="http://schemas.microsoft.com/office/word/2010/wordprocessingDrawing" xmlns:wp="http://schemas.openxmlformats.org/drawingml/2006/wordprocessingDrawing" xmlns:w10="urn:schemas-microsoft-com:office:word" xmlns:w="http://schemas.openxmlformats.org/wordprocessingml/2006/main" xmlns:w14="http://schemas.microsoft.com/office/word/2010/wordml" xmlns:w15="http://schemas.microsoft.com/office/word/2012/wordml" xmlns:w16cex="http://schemas.microsoft.com/office/word/2018/wordml/cex" xmlns:w16cid="http://schemas.microsoft.com/office/word/2016/wordml/cid" xmlns:w16="http://schemas.microsoft.com/office/word/2018/wordml" xmlns:w16se="http://schemas.microsoft.com/office/word/2015/wordml/symex" xmlns:wpg="http://schemas.microsoft.com/office/word/2010/wordprocessingGroup" xmlns:wpi="http://schemas.microsoft.com/office/word/2010/wordprocessingInk" xmlns:wne="http://schemas.microsoft.com/office/word/2006/wordml" xmlns:wps="http://schemas.microsoft.com/office/word/2010/wordprocessingShape" mc:Ignorable="w14 w15 w16se w16cid w16 w16cex wp14">
+<w:numbering xmlns:wpc="http://schemas.microsoft.com/office/word/2010/wordprocessingCanvas" xmlns:cx="http://schemas.microsoft.com/office/drawing/2014/chartex" xmlns:mc="http://schemas.openxmlformats.org/markup-compatibility/2006" xmlns:o="urn:schemas-microsoft-com:office:office" xmlns:r="http://schemas.openxmlformats.org/officeDocument/2006/relationships" xmlns:m="http://schemas.openxmlformats.org/officeDocument/2006/math" xmlns:v="urn:schemas-microsoft-com:vml" xmlns:wp14="http://schemas.microsoft.com/office/word/2010/wordprocessingDrawing" xmlns:wp="http://schemas.openxmlformats.org/drawingml/2006/wordprocessingDrawing" xmlns:w10="urn:schemas-microsoft-com:office:word" xmlns:w="http://schemas.openxmlformats.org/wordprocessingml/2006/main" xmlns:w14="http://schemas.microsoft.com/office/word/2010/wordml" xmlns:w15="http://schemas.microsoft.com/office/word/2012/wordml" xmlns:w16se="http://schemas.microsoft.com/office/word/2015/wordml/symex" xmlns:wpg="http://schemas.microsoft.com/office/word/2010/wordprocessingGroup" xmlns:wpi="http://schemas.microsoft.com/office/word/2010/wordprocessingInk" xmlns:wne="http://schemas.microsoft.com/office/word/2006/wordml" xmlns:wps="http://schemas.microsoft.com/office/word/2010/wordprocessingShape" mc:Ignorable="w14 w15 w16se wp14">
   <w:abstractNum w:abstractNumId="0" w15:restartNumberingAfterBreak="0">
     <w:nsid w:val="005C77CB"/>
     <w:multiLevelType w:val="hybridMultilevel"/>
@@ -18361,6 +18113,97 @@
     </w:lvl>
   </w:abstractNum>
   <w:abstractNum w:abstractNumId="17" w15:restartNumberingAfterBreak="0">
+    <w:nsid w:val="5FCA1998"/>
+    <w:multiLevelType w:val="hybridMultilevel"/>
+    <w:tmpl w:val="085614AE"/>
+    <w:lvl w:ilvl="0" w:tplc="EDE63DC6">
+      <w:start w:val="1"/>
+      <w:numFmt w:val="decimal"/>
+      <w:lvlText w:val="%1."/>
+      <w:lvlJc w:val="left"/>
+      <w:pPr>
+        <w:ind w:left="720" w:hanging="360"/>
+      </w:pPr>
+      <w:rPr>
+        <w:rFonts w:hint="default"/>
+        <w:sz w:val="36"/>
+        <w:szCs w:val="36"/>
+      </w:rPr>
+    </w:lvl>
+    <w:lvl w:ilvl="1" w:tplc="04090019" w:tentative="1">
+      <w:start w:val="1"/>
+      <w:numFmt w:val="lowerLetter"/>
+      <w:lvlText w:val="%2."/>
+      <w:lvlJc w:val="left"/>
+      <w:pPr>
+        <w:ind w:left="1440" w:hanging="360"/>
+      </w:pPr>
+    </w:lvl>
+    <w:lvl w:ilvl="2" w:tplc="0409001B" w:tentative="1">
+      <w:start w:val="1"/>
+      <w:numFmt w:val="lowerRoman"/>
+      <w:lvlText w:val="%3."/>
+      <w:lvlJc w:val="right"/>
+      <w:pPr>
+        <w:ind w:left="2160" w:hanging="180"/>
+      </w:pPr>
+    </w:lvl>
+    <w:lvl w:ilvl="3" w:tplc="0409000F" w:tentative="1">
+      <w:start w:val="1"/>
+      <w:numFmt w:val="decimal"/>
+      <w:lvlText w:val="%4."/>
+      <w:lvlJc w:val="left"/>
+      <w:pPr>
+        <w:ind w:left="2880" w:hanging="360"/>
+      </w:pPr>
+    </w:lvl>
+    <w:lvl w:ilvl="4" w:tplc="04090019" w:tentative="1">
+      <w:start w:val="1"/>
+      <w:numFmt w:val="lowerLetter"/>
+      <w:lvlText w:val="%5."/>
+      <w:lvlJc w:val="left"/>
+      <w:pPr>
+        <w:ind w:left="3600" w:hanging="360"/>
+      </w:pPr>
+    </w:lvl>
+    <w:lvl w:ilvl="5" w:tplc="0409001B" w:tentative="1">
+      <w:start w:val="1"/>
+      <w:numFmt w:val="lowerRoman"/>
+      <w:lvlText w:val="%6."/>
+      <w:lvlJc w:val="right"/>
+      <w:pPr>
+        <w:ind w:left="4320" w:hanging="180"/>
+      </w:pPr>
+    </w:lvl>
+    <w:lvl w:ilvl="6" w:tplc="0409000F" w:tentative="1">
+      <w:start w:val="1"/>
+      <w:numFmt w:val="decimal"/>
+      <w:lvlText w:val="%7."/>
+      <w:lvlJc w:val="left"/>
+      <w:pPr>
+        <w:ind w:left="5040" w:hanging="360"/>
+      </w:pPr>
+    </w:lvl>
+    <w:lvl w:ilvl="7" w:tplc="04090019" w:tentative="1">
+      <w:start w:val="1"/>
+      <w:numFmt w:val="lowerLetter"/>
+      <w:lvlText w:val="%8."/>
+      <w:lvlJc w:val="left"/>
+      <w:pPr>
+        <w:ind w:left="5760" w:hanging="360"/>
+      </w:pPr>
+    </w:lvl>
+    <w:lvl w:ilvl="8" w:tplc="0409001B" w:tentative="1">
+      <w:start w:val="1"/>
+      <w:numFmt w:val="lowerRoman"/>
+      <w:lvlText w:val="%9."/>
+      <w:lvlJc w:val="right"/>
+      <w:pPr>
+        <w:ind w:left="6480" w:hanging="180"/>
+      </w:pPr>
+    </w:lvl>
+  </w:abstractNum>
+  <w:abstractNum w:abstractNumId="18" w15:restartNumberingAfterBreak="0">
     <w:nsid w:val="6F055B8D"/>
     <w:multiLevelType w:val="hybridMultilevel"/>
     <w:tmpl w:val="CF744D14"/>
@@ -18473,7 +18316,7 @@
       </w:rPr>
     </w:lvl>
   </w:abstractNum>
-  <w:abstractNum w:abstractNumId="18" w15:restartNumberingAfterBreak="0">
+  <w:abstractNum w:abstractNumId="19" w15:restartNumberingAfterBreak="0">
     <w:nsid w:val="71575592"/>
     <w:multiLevelType w:val="hybridMultilevel"/>
     <w:tmpl w:val="85CA2126"/>
@@ -18562,7 +18405,7 @@
       </w:pPr>
     </w:lvl>
   </w:abstractNum>
-  <w:abstractNum w:abstractNumId="19" w15:restartNumberingAfterBreak="0">
+  <w:abstractNum w:abstractNumId="20" w15:restartNumberingAfterBreak="0">
     <w:nsid w:val="779E327C"/>
     <w:multiLevelType w:val="hybridMultilevel"/>
     <w:tmpl w:val="E9A26AF0"/>
@@ -18697,7 +18540,7 @@
     <w:abstractNumId w:val="16"/>
   </w:num>
   <w:num w:numId="8">
-    <w:abstractNumId w:val="18"/>
+    <w:abstractNumId w:val="19"/>
   </w:num>
   <w:num w:numId="9">
     <w:abstractNumId w:val="2"/>
@@ -18718,7 +18561,7 @@
     <w:abstractNumId w:val="9"/>
   </w:num>
   <w:num w:numId="15">
-    <w:abstractNumId w:val="19"/>
+    <w:abstractNumId w:val="20"/>
   </w:num>
   <w:num w:numId="16">
     <w:abstractNumId w:val="11"/>
@@ -18730,16 +18573,19 @@
     <w:abstractNumId w:val="7"/>
   </w:num>
   <w:num w:numId="19">
-    <w:abstractNumId w:val="17"/>
+    <w:abstractNumId w:val="18"/>
   </w:num>
   <w:num w:numId="20">
     <w:abstractNumId w:val="0"/>
+  </w:num>
+  <w:num w:numId="21">
+    <w:abstractNumId w:val="17"/>
   </w:num>
 </w:numbering>
 </file>
 
 <file path=word/styles.xml><?xml version="1.0" encoding="utf-8"?>
-<w:styles xmlns:mc="http://schemas.openxmlformats.org/markup-compatibility/2006" xmlns:r="http://schemas.openxmlformats.org/officeDocument/2006/relationships" xmlns:w="http://schemas.openxmlformats.org/wordprocessingml/2006/main" xmlns:w14="http://schemas.microsoft.com/office/word/2010/wordml" xmlns:w15="http://schemas.microsoft.com/office/word/2012/wordml" xmlns:w16cex="http://schemas.microsoft.com/office/word/2018/wordml/cex" xmlns:w16cid="http://schemas.microsoft.com/office/word/2016/wordml/cid" xmlns:w16="http://schemas.microsoft.com/office/word/2018/wordml" xmlns:w16se="http://schemas.microsoft.com/office/word/2015/wordml/symex" mc:Ignorable="w14 w15 w16se w16cid w16 w16cex">
+<w:styles xmlns:mc="http://schemas.openxmlformats.org/markup-compatibility/2006" xmlns:r="http://schemas.openxmlformats.org/officeDocument/2006/relationships" xmlns:w="http://schemas.openxmlformats.org/wordprocessingml/2006/main" xmlns:w14="http://schemas.microsoft.com/office/word/2010/wordml" xmlns:w15="http://schemas.microsoft.com/office/word/2012/wordml" xmlns:w16se="http://schemas.microsoft.com/office/word/2015/wordml/symex" mc:Ignorable="w14 w15 w16se">
   <w:docDefaults>
     <w:rPrDefault>
       <w:rPr>
@@ -18755,7 +18601,7 @@
       </w:pPr>
     </w:pPrDefault>
   </w:docDefaults>
-  <w:latentStyles w:defLockedState="0" w:defUIPriority="99" w:defSemiHidden="0" w:defUnhideWhenUsed="0" w:defQFormat="0" w:count="376">
+  <w:latentStyles w:defLockedState="0" w:defUIPriority="99" w:defSemiHidden="0" w:defUnhideWhenUsed="0" w:defQFormat="0" w:count="371">
     <w:lsdException w:name="Normal" w:uiPriority="0" w:qFormat="1"/>
     <w:lsdException w:name="heading 1" w:uiPriority="9" w:qFormat="1"/>
     <w:lsdException w:name="heading 2" w:semiHidden="1" w:uiPriority="9" w:unhideWhenUsed="1" w:qFormat="1"/>
@@ -19127,11 +18973,6 @@
     <w:lsdException w:name="List Table 5 Dark Accent 6" w:uiPriority="50"/>
     <w:lsdException w:name="List Table 6 Colorful Accent 6" w:uiPriority="51"/>
     <w:lsdException w:name="List Table 7 Colorful Accent 6" w:uiPriority="52"/>
-    <w:lsdException w:name="Mention" w:semiHidden="1" w:unhideWhenUsed="1"/>
-    <w:lsdException w:name="Smart Hyperlink" w:semiHidden="1" w:unhideWhenUsed="1"/>
-    <w:lsdException w:name="Hashtag" w:semiHidden="1" w:unhideWhenUsed="1"/>
-    <w:lsdException w:name="Unresolved Mention" w:semiHidden="1" w:unhideWhenUsed="1"/>
-    <w:lsdException w:name="Smart Link" w:semiHidden="1" w:unhideWhenUsed="1"/>
   </w:latentStyles>
   <w:style w:type="paragraph" w:default="1" w:styleId="Normal">
     <w:name w:val="Normal"/>
@@ -19423,7 +19264,7 @@
 </file>
 
 <file path=word/glossary/document.xml><?xml version="1.0" encoding="utf-8"?>
-<w:glossaryDocument xmlns:wpc="http://schemas.microsoft.com/office/word/2010/wordprocessingCanvas" xmlns:cx="http://schemas.microsoft.com/office/drawing/2014/chartex" xmlns:cx1="http://schemas.microsoft.com/office/drawing/2015/9/8/chartex" xmlns:cx2="http://schemas.microsoft.com/office/drawing/2015/10/21/chartex" xmlns:cx3="http://schemas.microsoft.com/office/drawing/2016/5/9/chartex" xmlns:cx4="http://schemas.microsoft.com/office/drawing/2016/5/10/chartex" xmlns:cx5="http://schemas.microsoft.com/office/drawing/2016/5/11/chartex" xmlns:cx6="http://schemas.microsoft.com/office/drawing/2016/5/12/chartex" xmlns:cx7="http://schemas.microsoft.com/office/drawing/2016/5/13/chartex" xmlns:cx8="http://schemas.microsoft.com/office/drawing/2016/5/14/chartex" xmlns:mc="http://schemas.openxmlformats.org/markup-compatibility/2006" xmlns:aink="http://schemas.microsoft.com/office/drawing/2016/ink" xmlns:am3d="http://schemas.microsoft.com/office/drawing/2017/model3d" xmlns:o="urn:schemas-microsoft-com:office:office" xmlns:r="http://schemas.openxmlformats.org/officeDocument/2006/relationships" xmlns:m="http://schemas.openxmlformats.org/officeDocument/2006/math" xmlns:v="urn:schemas-microsoft-com:vml" xmlns:wp14="http://schemas.microsoft.com/office/word/2010/wordprocessingDrawing" xmlns:wp="http://schemas.openxmlformats.org/drawingml/2006/wordprocessingDrawing" xmlns:w10="urn:schemas-microsoft-com:office:word" xmlns:w="http://schemas.openxmlformats.org/wordprocessingml/2006/main" xmlns:w14="http://schemas.microsoft.com/office/word/2010/wordml" xmlns:w15="http://schemas.microsoft.com/office/word/2012/wordml" xmlns:w16cex="http://schemas.microsoft.com/office/word/2018/wordml/cex" xmlns:w16cid="http://schemas.microsoft.com/office/word/2016/wordml/cid" xmlns:w16="http://schemas.microsoft.com/office/word/2018/wordml" xmlns:w16se="http://schemas.microsoft.com/office/word/2015/wordml/symex" xmlns:wpg="http://schemas.microsoft.com/office/word/2010/wordprocessingGroup" xmlns:wpi="http://schemas.microsoft.com/office/word/2010/wordprocessingInk" xmlns:wne="http://schemas.microsoft.com/office/word/2006/wordml" xmlns:wps="http://schemas.microsoft.com/office/word/2010/wordprocessingShape" mc:Ignorable="w14 w15 w16se w16cid w16 w16cex wp14">
+<w:glossaryDocument xmlns:wpc="http://schemas.microsoft.com/office/word/2010/wordprocessingCanvas" xmlns:cx="http://schemas.microsoft.com/office/drawing/2014/chartex" xmlns:mc="http://schemas.openxmlformats.org/markup-compatibility/2006" xmlns:o="urn:schemas-microsoft-com:office:office" xmlns:r="http://schemas.openxmlformats.org/officeDocument/2006/relationships" xmlns:m="http://schemas.openxmlformats.org/officeDocument/2006/math" xmlns:v="urn:schemas-microsoft-com:vml" xmlns:wp14="http://schemas.microsoft.com/office/word/2010/wordprocessingDrawing" xmlns:wp="http://schemas.openxmlformats.org/drawingml/2006/wordprocessingDrawing" xmlns:w10="urn:schemas-microsoft-com:office:word" xmlns:w="http://schemas.openxmlformats.org/wordprocessingml/2006/main" xmlns:w14="http://schemas.microsoft.com/office/word/2010/wordml" xmlns:w15="http://schemas.microsoft.com/office/word/2012/wordml" xmlns:w16se="http://schemas.microsoft.com/office/word/2015/wordml/symex" xmlns:wpg="http://schemas.microsoft.com/office/word/2010/wordprocessingGroup" xmlns:wpi="http://schemas.microsoft.com/office/word/2010/wordprocessingInk" xmlns:wne="http://schemas.microsoft.com/office/word/2006/wordml" xmlns:wps="http://schemas.microsoft.com/office/word/2010/wordprocessingShape" mc:Ignorable="w14 w15 w16se wp14">
   <w:docParts>
     <w:docPart>
       <w:docPartPr>
@@ -19448,7 +19289,7 @@
           <w:r>
             <w:rPr>
               <w:rFonts w:asciiTheme="majorHAnsi" w:eastAsiaTheme="majorEastAsia" w:hAnsiTheme="majorHAnsi" w:cstheme="majorBidi"/>
-              <w:color w:val="4472C4" w:themeColor="accent1"/>
+              <w:color w:val="5B9BD5" w:themeColor="accent1"/>
               <w:sz w:val="88"/>
               <w:szCs w:val="88"/>
             </w:rPr>
@@ -19479,7 +19320,7 @@
           </w:pPr>
           <w:r>
             <w:rPr>
-              <w:color w:val="2F5496" w:themeColor="accent1" w:themeShade="BF"/>
+              <w:color w:val="2E74B5" w:themeColor="accent1" w:themeShade="BF"/>
               <w:sz w:val="24"/>
               <w:szCs w:val="24"/>
             </w:rPr>
@@ -19493,7 +19334,7 @@
 </file>
 
 <file path=word/glossary/fontTable.xml><?xml version="1.0" encoding="utf-8"?>
-<w:fonts xmlns:mc="http://schemas.openxmlformats.org/markup-compatibility/2006" xmlns:r="http://schemas.openxmlformats.org/officeDocument/2006/relationships" xmlns:w="http://schemas.openxmlformats.org/wordprocessingml/2006/main" xmlns:w14="http://schemas.microsoft.com/office/word/2010/wordml" xmlns:w15="http://schemas.microsoft.com/office/word/2012/wordml" xmlns:w16cex="http://schemas.microsoft.com/office/word/2018/wordml/cex" xmlns:w16cid="http://schemas.microsoft.com/office/word/2016/wordml/cid" xmlns:w16="http://schemas.microsoft.com/office/word/2018/wordml" xmlns:w16se="http://schemas.microsoft.com/office/word/2015/wordml/symex" mc:Ignorable="w14 w15 w16se w16cid w16 w16cex">
+<w:fonts xmlns:mc="http://schemas.openxmlformats.org/markup-compatibility/2006" xmlns:r="http://schemas.openxmlformats.org/officeDocument/2006/relationships" xmlns:w="http://schemas.openxmlformats.org/wordprocessingml/2006/main" xmlns:w14="http://schemas.microsoft.com/office/word/2010/wordml" xmlns:w15="http://schemas.microsoft.com/office/word/2012/wordml" xmlns:w16se="http://schemas.microsoft.com/office/word/2015/wordml/symex" mc:Ignorable="w14 w15 w16se">
   <w:font w:name="Times New Roman">
     <w:panose1 w:val="02020603050405020304"/>
     <w:charset w:val="00"/>
@@ -19573,7 +19414,7 @@
 </file>
 
 <file path=word/glossary/settings.xml><?xml version="1.0" encoding="utf-8"?>
-<w:settings xmlns:mc="http://schemas.openxmlformats.org/markup-compatibility/2006" xmlns:o="urn:schemas-microsoft-com:office:office" xmlns:r="http://schemas.openxmlformats.org/officeDocument/2006/relationships" xmlns:m="http://schemas.openxmlformats.org/officeDocument/2006/math" xmlns:v="urn:schemas-microsoft-com:vml" xmlns:w10="urn:schemas-microsoft-com:office:word" xmlns:w="http://schemas.openxmlformats.org/wordprocessingml/2006/main" xmlns:w14="http://schemas.microsoft.com/office/word/2010/wordml" xmlns:w15="http://schemas.microsoft.com/office/word/2012/wordml" xmlns:w16cex="http://schemas.microsoft.com/office/word/2018/wordml/cex" xmlns:w16cid="http://schemas.microsoft.com/office/word/2016/wordml/cid" xmlns:w16="http://schemas.microsoft.com/office/word/2018/wordml" xmlns:w16se="http://schemas.microsoft.com/office/word/2015/wordml/symex" xmlns:sl="http://schemas.openxmlformats.org/schemaLibrary/2006/main" mc:Ignorable="w14 w15 w16se w16cid w16 w16cex">
+<w:settings xmlns:mc="http://schemas.openxmlformats.org/markup-compatibility/2006" xmlns:o="urn:schemas-microsoft-com:office:office" xmlns:r="http://schemas.openxmlformats.org/officeDocument/2006/relationships" xmlns:m="http://schemas.openxmlformats.org/officeDocument/2006/math" xmlns:v="urn:schemas-microsoft-com:vml" xmlns:w10="urn:schemas-microsoft-com:office:word" xmlns:w="http://schemas.openxmlformats.org/wordprocessingml/2006/main" xmlns:w14="http://schemas.microsoft.com/office/word/2010/wordml" xmlns:w15="http://schemas.microsoft.com/office/word/2012/wordml" xmlns:w16se="http://schemas.microsoft.com/office/word/2015/wordml/symex" xmlns:sl="http://schemas.openxmlformats.org/schemaLibrary/2006/main" mc:Ignorable="w14 w15 w16se">
   <w:view w:val="normal"/>
   <w:defaultTabStop w:val="720"/>
   <w:characterSpacingControl w:val="doNotCompress"/>
@@ -19584,7 +19425,6 @@
     <w:compatSetting w:name="enableOpenTypeFeatures" w:uri="http://schemas.microsoft.com/office/word" w:val="1"/>
     <w:compatSetting w:name="doNotFlipMirrorIndents" w:uri="http://schemas.microsoft.com/office/word" w:val="1"/>
     <w:compatSetting w:name="differentiateMultirowTableHeaders" w:uri="http://schemas.microsoft.com/office/word" w:val="1"/>
-    <w:compatSetting w:name="useWord2013TrackBottomHyphenation" w:uri="http://schemas.microsoft.com/office/word" w:val="1"/>
   </w:compat>
   <w:rsids>
     <w:rsidRoot w:val="008304B5"/>
@@ -19594,6 +19434,7 @@
     <w:rsid w:val="00586F6A"/>
     <w:rsid w:val="008304B5"/>
     <w:rsid w:val="00A45961"/>
+    <w:rsid w:val="00C077AF"/>
     <w:rsid w:val="00F261F4"/>
     <w:rsid w:val="00FC7013"/>
   </w:rsids>
@@ -19619,7 +19460,7 @@
 </file>
 
 <file path=word/glossary/styles.xml><?xml version="1.0" encoding="utf-8"?>
-<w:styles xmlns:mc="http://schemas.openxmlformats.org/markup-compatibility/2006" xmlns:r="http://schemas.openxmlformats.org/officeDocument/2006/relationships" xmlns:w="http://schemas.openxmlformats.org/wordprocessingml/2006/main" xmlns:w14="http://schemas.microsoft.com/office/word/2010/wordml" xmlns:w15="http://schemas.microsoft.com/office/word/2012/wordml" xmlns:w16cex="http://schemas.microsoft.com/office/word/2018/wordml/cex" xmlns:w16cid="http://schemas.microsoft.com/office/word/2016/wordml/cid" xmlns:w16="http://schemas.microsoft.com/office/word/2018/wordml" xmlns:w16se="http://schemas.microsoft.com/office/word/2015/wordml/symex" mc:Ignorable="w14 w15 w16se w16cid w16 w16cex">
+<w:styles xmlns:mc="http://schemas.openxmlformats.org/markup-compatibility/2006" xmlns:r="http://schemas.openxmlformats.org/officeDocument/2006/relationships" xmlns:w="http://schemas.openxmlformats.org/wordprocessingml/2006/main" xmlns:w14="http://schemas.microsoft.com/office/word/2010/wordml" xmlns:w15="http://schemas.microsoft.com/office/word/2012/wordml" xmlns:w16se="http://schemas.microsoft.com/office/word/2015/wordml/symex" mc:Ignorable="w14 w15 w16se">
   <w:docDefaults>
     <w:rPrDefault>
       <w:rPr>
@@ -19635,7 +19476,7 @@
       </w:pPr>
     </w:pPrDefault>
   </w:docDefaults>
-  <w:latentStyles w:defLockedState="0" w:defUIPriority="99" w:defSemiHidden="0" w:defUnhideWhenUsed="0" w:defQFormat="0" w:count="376">
+  <w:latentStyles w:defLockedState="0" w:defUIPriority="99" w:defSemiHidden="0" w:defUnhideWhenUsed="0" w:defQFormat="0" w:count="371">
     <w:lsdException w:name="Normal" w:uiPriority="0" w:qFormat="1"/>
     <w:lsdException w:name="heading 1" w:uiPriority="9" w:qFormat="1"/>
     <w:lsdException w:name="heading 2" w:semiHidden="1" w:uiPriority="9" w:unhideWhenUsed="1" w:qFormat="1"/>
@@ -20007,11 +19848,6 @@
     <w:lsdException w:name="List Table 5 Dark Accent 6" w:uiPriority="50"/>
     <w:lsdException w:name="List Table 6 Colorful Accent 6" w:uiPriority="51"/>
     <w:lsdException w:name="List Table 7 Colorful Accent 6" w:uiPriority="52"/>
-    <w:lsdException w:name="Mention" w:semiHidden="1" w:unhideWhenUsed="1"/>
-    <w:lsdException w:name="Smart Hyperlink" w:semiHidden="1" w:unhideWhenUsed="1"/>
-    <w:lsdException w:name="Hashtag" w:semiHidden="1" w:unhideWhenUsed="1"/>
-    <w:lsdException w:name="Unresolved Mention" w:semiHidden="1" w:unhideWhenUsed="1"/>
-    <w:lsdException w:name="Smart Link" w:semiHidden="1" w:unhideWhenUsed="1"/>
   </w:latentStyles>
   <w:style w:type="paragraph" w:default="1" w:styleId="Normal">
     <w:name w:val="Normal"/>
@@ -20056,7 +19892,7 @@
 </file>
 
 <file path=word/glossary/webSettings.xml><?xml version="1.0" encoding="utf-8"?>
-<w:webSettings xmlns:mc="http://schemas.openxmlformats.org/markup-compatibility/2006" xmlns:r="http://schemas.openxmlformats.org/officeDocument/2006/relationships" xmlns:w="http://schemas.openxmlformats.org/wordprocessingml/2006/main" xmlns:w14="http://schemas.microsoft.com/office/word/2010/wordml" xmlns:w15="http://schemas.microsoft.com/office/word/2012/wordml" xmlns:w16cex="http://schemas.microsoft.com/office/word/2018/wordml/cex" xmlns:w16cid="http://schemas.microsoft.com/office/word/2016/wordml/cid" xmlns:w16="http://schemas.microsoft.com/office/word/2018/wordml" xmlns:w16se="http://schemas.microsoft.com/office/word/2015/wordml/symex" mc:Ignorable="w14 w15 w16se w16cid w16 w16cex">
+<w:webSettings xmlns:mc="http://schemas.openxmlformats.org/markup-compatibility/2006" xmlns:r="http://schemas.openxmlformats.org/officeDocument/2006/relationships" xmlns:w="http://schemas.openxmlformats.org/wordprocessingml/2006/main" xmlns:w14="http://schemas.microsoft.com/office/word/2010/wordml" xmlns:w15="http://schemas.microsoft.com/office/word/2012/wordml" xmlns:w16se="http://schemas.microsoft.com/office/word/2015/wordml/symex" mc:Ignorable="w14 w15 w16se">
   <w:optimizeForBrowser/>
   <w:allowPNG/>
 </w:webSettings>

</xml_diff>

<commit_message>
Update sw_features and layered architecture diagrams
</commit_message>
<xml_diff>
--- a/SWE/Software Specification/Architecture/GDD/PO1_GDD_DGC.docx
+++ b/SWE/Software Specification/Architecture/GDD/PO1_GDD_DGC.docx
@@ -61,6 +61,7 @@
               <w:dataBinding w:prefixMappings="xmlns:ns0='http://schemas.openxmlformats.org/package/2006/metadata/core-properties' xmlns:ns1='http://purl.org/dc/elements/1.1/'" w:xpath="/ns0:coreProperties[1]/ns1:title[1]" w:storeItemID="{6C3C8BC8-F283-45AE-878A-BAB7291924A1}"/>
               <w:text/>
             </w:sdtPr>
+            <w:sdtEndPr/>
             <w:sdtContent>
               <w:p>
                 <w:pPr>
@@ -105,6 +106,7 @@
             <w:dataBinding w:prefixMappings="xmlns:ns0='http://schemas.openxmlformats.org/package/2006/metadata/core-properties' xmlns:ns1='http://purl.org/dc/elements/1.1/'" w:xpath="/ns0:coreProperties[1]/ns1:subject[1]" w:storeItemID="{6C3C8BC8-F283-45AE-878A-BAB7291924A1}"/>
             <w:text/>
           </w:sdtPr>
+          <w:sdtEndPr/>
           <w:sdtContent>
             <w:tc>
               <w:tcPr>
@@ -1029,10 +1031,7 @@
     <w:p/>
     <w:p/>
     <w:p/>
-    <w:p>
-      <w:bookmarkStart w:id="0" w:name="_GoBack"/>
-      <w:bookmarkEnd w:id="0"/>
-    </w:p>
+    <w:p/>
     <w:p/>
     <w:p/>
     <w:p/>
@@ -1055,8 +1054,8 @@
           <w:numId w:val="2"/>
         </w:numPr>
       </w:pPr>
-      <w:bookmarkStart w:id="1" w:name="_Toc68619383"/>
-      <w:bookmarkStart w:id="2" w:name="_Toc68619986"/>
+      <w:bookmarkStart w:id="0" w:name="_Toc68619383"/>
+      <w:bookmarkStart w:id="1" w:name="_Toc68619986"/>
       <w:r>
         <w:rPr>
           <w:sz w:val="36"/>
@@ -1064,8 +1063,8 @@
         </w:rPr>
         <w:t>Document S</w:t>
       </w:r>
-      <w:bookmarkStart w:id="3" w:name="Document_Status"/>
-      <w:bookmarkEnd w:id="3"/>
+      <w:bookmarkStart w:id="2" w:name="Document_Status"/>
+      <w:bookmarkEnd w:id="2"/>
       <w:r>
         <w:rPr>
           <w:sz w:val="36"/>
@@ -1073,8 +1072,8 @@
         </w:rPr>
         <w:t>tatus</w:t>
       </w:r>
+      <w:bookmarkEnd w:id="0"/>
       <w:bookmarkEnd w:id="1"/>
-      <w:bookmarkEnd w:id="2"/>
       <w:r>
         <w:rPr>
           <w:sz w:val="36"/>
@@ -1299,17 +1298,8 @@
                 <w:sz w:val="32"/>
                 <w:szCs w:val="32"/>
               </w:rPr>
-              <w:t xml:space="preserve">Andrew </w:t>
-            </w:r>
-            <w:proofErr w:type="spellStart"/>
-            <w:r>
-              <w:rPr>
-                <w:sz w:val="32"/>
-                <w:szCs w:val="32"/>
-              </w:rPr>
-              <w:t>Ezzat</w:t>
-            </w:r>
-            <w:proofErr w:type="spellEnd"/>
+              <w:t>Andrew Ezzat</w:t>
+            </w:r>
           </w:p>
         </w:tc>
       </w:tr>
@@ -1373,8 +1363,8 @@
         <w:pStyle w:val="ListParagraph"/>
         <w:ind w:left="1080"/>
       </w:pPr>
-      <w:bookmarkStart w:id="4" w:name="_Document_Status"/>
-      <w:bookmarkEnd w:id="4"/>
+      <w:bookmarkStart w:id="3" w:name="_Document_Status"/>
+      <w:bookmarkEnd w:id="3"/>
     </w:p>
     <w:p>
       <w:pPr>
@@ -1581,8 +1571,8 @@
           <w:szCs w:val="36"/>
         </w:rPr>
       </w:pPr>
-      <w:bookmarkStart w:id="5" w:name="_Toc68619384"/>
-      <w:bookmarkStart w:id="6" w:name="_Toc68619987"/>
+      <w:bookmarkStart w:id="4" w:name="_Toc68619384"/>
+      <w:bookmarkStart w:id="5" w:name="_Toc68619987"/>
       <w:r>
         <w:rPr>
           <w:sz w:val="36"/>
@@ -1590,8 +1580,8 @@
         </w:rPr>
         <w:t>Document Hist</w:t>
       </w:r>
-      <w:bookmarkStart w:id="7" w:name="Document_History"/>
-      <w:bookmarkEnd w:id="7"/>
+      <w:bookmarkStart w:id="6" w:name="Document_History"/>
+      <w:bookmarkEnd w:id="6"/>
       <w:r>
         <w:rPr>
           <w:sz w:val="36"/>
@@ -1599,8 +1589,8 @@
         </w:rPr>
         <w:t>ory</w:t>
       </w:r>
+      <w:bookmarkEnd w:id="4"/>
       <w:bookmarkEnd w:id="5"/>
-      <w:bookmarkEnd w:id="6"/>
     </w:p>
     <w:p>
       <w:pPr>
@@ -1858,31 +1848,13 @@
                 <w:szCs w:val="32"/>
               </w:rPr>
             </w:pPr>
-            <w:proofErr w:type="spellStart"/>
             <w:r>
               <w:rPr>
                 <w:sz w:val="32"/>
                 <w:szCs w:val="32"/>
               </w:rPr>
-              <w:t>Nihal</w:t>
-            </w:r>
-            <w:proofErr w:type="spellEnd"/>
-            <w:r>
-              <w:rPr>
-                <w:sz w:val="32"/>
-                <w:szCs w:val="32"/>
-              </w:rPr>
-              <w:t xml:space="preserve"> </w:t>
-            </w:r>
-            <w:proofErr w:type="spellStart"/>
-            <w:r>
-              <w:rPr>
-                <w:sz w:val="32"/>
-                <w:szCs w:val="32"/>
-              </w:rPr>
-              <w:t>khaled</w:t>
-            </w:r>
-            <w:proofErr w:type="spellEnd"/>
+              <w:t>Nihal khaled</w:t>
+            </w:r>
           </w:p>
         </w:tc>
         <w:tc>
@@ -1904,14 +1876,7 @@
                 <w:sz w:val="32"/>
                 <w:szCs w:val="32"/>
               </w:rPr>
-              <w:t>4</w:t>
-            </w:r>
-            <w:r>
-              <w:rPr>
-                <w:sz w:val="32"/>
-                <w:szCs w:val="32"/>
-              </w:rPr>
-              <w:t>/4/2021</w:t>
+              <w:t>4/4/2021</w:t>
             </w:r>
           </w:p>
         </w:tc>
@@ -1984,21 +1949,12 @@
                 <w:szCs w:val="32"/>
               </w:rPr>
             </w:pPr>
-            <w:proofErr w:type="spellStart"/>
             <w:r>
               <w:rPr>
                 <w:sz w:val="32"/>
                 <w:szCs w:val="32"/>
               </w:rPr>
-              <w:t>Habiba</w:t>
-            </w:r>
-            <w:proofErr w:type="spellEnd"/>
-            <w:r>
-              <w:rPr>
-                <w:sz w:val="32"/>
-                <w:szCs w:val="32"/>
-              </w:rPr>
-              <w:t xml:space="preserve"> Mahmoud</w:t>
+              <w:t>Habiba Mahmoud</w:t>
             </w:r>
           </w:p>
         </w:tc>
@@ -2228,31 +2184,13 @@
                 <w:szCs w:val="32"/>
               </w:rPr>
             </w:pPr>
-            <w:proofErr w:type="spellStart"/>
             <w:r>
               <w:rPr>
                 <w:sz w:val="32"/>
                 <w:szCs w:val="32"/>
               </w:rPr>
-              <w:t>Anrdew</w:t>
-            </w:r>
-            <w:proofErr w:type="spellEnd"/>
-            <w:r>
-              <w:rPr>
-                <w:sz w:val="32"/>
-                <w:szCs w:val="32"/>
-              </w:rPr>
-              <w:t xml:space="preserve"> </w:t>
-            </w:r>
-            <w:proofErr w:type="spellStart"/>
-            <w:r>
-              <w:rPr>
-                <w:sz w:val="32"/>
-                <w:szCs w:val="32"/>
-              </w:rPr>
-              <w:t>Ezzat</w:t>
-            </w:r>
-            <w:proofErr w:type="spellEnd"/>
+              <w:t>Anrdew Ezzat</w:t>
+            </w:r>
           </w:p>
         </w:tc>
         <w:tc>
@@ -2558,8 +2496,8 @@
           <w:szCs w:val="36"/>
         </w:rPr>
       </w:pPr>
-      <w:bookmarkStart w:id="8" w:name="_Toc68619385"/>
-      <w:bookmarkStart w:id="9" w:name="_Toc68619988"/>
+      <w:bookmarkStart w:id="7" w:name="_Toc68619385"/>
+      <w:bookmarkStart w:id="8" w:name="_Toc68619988"/>
       <w:r>
         <w:rPr>
           <w:sz w:val="36"/>
@@ -2568,8 +2506,8 @@
         <w:lastRenderedPageBreak/>
         <w:t>Reference Do</w:t>
       </w:r>
-      <w:bookmarkStart w:id="10" w:name="Reference_Documents"/>
-      <w:bookmarkEnd w:id="10"/>
+      <w:bookmarkStart w:id="9" w:name="Reference_Documents"/>
+      <w:bookmarkEnd w:id="9"/>
       <w:r>
         <w:rPr>
           <w:sz w:val="36"/>
@@ -2577,8 +2515,8 @@
         </w:rPr>
         <w:t>cuments</w:t>
       </w:r>
+      <w:bookmarkEnd w:id="7"/>
       <w:bookmarkEnd w:id="8"/>
-      <w:bookmarkEnd w:id="9"/>
     </w:p>
     <w:p/>
     <w:p/>
@@ -2825,8 +2763,8 @@
           <w:szCs w:val="36"/>
         </w:rPr>
       </w:pPr>
-      <w:bookmarkStart w:id="11" w:name="_Toc68619386"/>
-      <w:bookmarkStart w:id="12" w:name="_Toc68619989"/>
+      <w:bookmarkStart w:id="10" w:name="_Toc68619386"/>
+      <w:bookmarkStart w:id="11" w:name="_Toc68619989"/>
       <w:r>
         <w:rPr>
           <w:sz w:val="36"/>
@@ -2834,8 +2772,8 @@
         </w:rPr>
         <w:t>Project Descri</w:t>
       </w:r>
-      <w:bookmarkStart w:id="13" w:name="Project_Description"/>
-      <w:bookmarkEnd w:id="13"/>
+      <w:bookmarkStart w:id="12" w:name="Project_Description"/>
+      <w:bookmarkEnd w:id="12"/>
       <w:r>
         <w:rPr>
           <w:sz w:val="36"/>
@@ -2843,8 +2781,8 @@
         </w:rPr>
         <w:t>ption</w:t>
       </w:r>
+      <w:bookmarkEnd w:id="10"/>
       <w:bookmarkEnd w:id="11"/>
-      <w:bookmarkEnd w:id="12"/>
       <w:r>
         <w:rPr>
           <w:sz w:val="36"/>
@@ -2884,23 +2822,7 @@
           <w:sz w:val="32"/>
           <w:szCs w:val="32"/>
         </w:rPr>
-        <w:t>“</w:t>
-      </w:r>
-      <w:proofErr w:type="spellStart"/>
-      <w:r>
-        <w:rPr>
-          <w:sz w:val="32"/>
-          <w:szCs w:val="32"/>
-        </w:rPr>
-        <w:t>Sovy</w:t>
-      </w:r>
-      <w:proofErr w:type="spellEnd"/>
-      <w:r>
-        <w:rPr>
-          <w:sz w:val="32"/>
-          <w:szCs w:val="32"/>
-        </w:rPr>
-        <w:t>” is a simple digital calculator that performs basic mathematical operations and displays the operation on an LCD-screen, with an ON/OFF button and keypad for user input.</w:t>
+        <w:t>“Sovy” is a simple digital calculator that performs basic mathematical operations and displays the operation on an LCD-screen, with an ON/OFF button and keypad for user input.</w:t>
       </w:r>
     </w:p>
     <w:p>
@@ -2915,10 +2837,10 @@
           <w:szCs w:val="36"/>
         </w:rPr>
       </w:pPr>
-      <w:bookmarkStart w:id="14" w:name="_Software_Context_Diagram"/>
-      <w:bookmarkStart w:id="15" w:name="_Toc68619387"/>
-      <w:bookmarkStart w:id="16" w:name="_Toc68619990"/>
-      <w:bookmarkEnd w:id="14"/>
+      <w:bookmarkStart w:id="13" w:name="_Software_Context_Diagram"/>
+      <w:bookmarkStart w:id="14" w:name="_Toc68619387"/>
+      <w:bookmarkStart w:id="15" w:name="_Toc68619990"/>
+      <w:bookmarkEnd w:id="13"/>
       <w:r>
         <w:rPr>
           <w:sz w:val="36"/>
@@ -2927,8 +2849,8 @@
         <w:lastRenderedPageBreak/>
         <w:t>Software Context Diagram</w:t>
       </w:r>
+      <w:bookmarkEnd w:id="14"/>
       <w:bookmarkEnd w:id="15"/>
-      <w:bookmarkEnd w:id="16"/>
       <w:r>
         <w:rPr>
           <w:sz w:val="36"/>
@@ -3052,76 +2974,16 @@
           <w:szCs w:val="36"/>
         </w:rPr>
       </w:pPr>
-      <w:bookmarkStart w:id="17" w:name="_6.Software_features"/>
-      <w:bookmarkStart w:id="18" w:name="_Toc68619388"/>
-      <w:bookmarkStart w:id="19" w:name="_Toc68619991"/>
-      <w:bookmarkEnd w:id="17"/>
-      <w:r>
-        <w:rPr>
-          <w:noProof/>
-        </w:rPr>
-        <w:lastRenderedPageBreak/>
-        <w:drawing>
-          <wp:anchor distT="0" distB="0" distL="114300" distR="114300" simplePos="0" relativeHeight="251660288" behindDoc="0" locked="0" layoutInCell="1" allowOverlap="1" wp14:anchorId="7D59B93C" wp14:editId="140A5933">
-            <wp:simplePos x="0" y="0"/>
-            <wp:positionH relativeFrom="column">
-              <wp:posOffset>501015</wp:posOffset>
-            </wp:positionH>
-            <wp:positionV relativeFrom="paragraph">
-              <wp:posOffset>323850</wp:posOffset>
-            </wp:positionV>
-            <wp:extent cx="5441950" cy="3851910"/>
-            <wp:effectExtent l="0" t="0" r="6350" b="0"/>
-            <wp:wrapTopAndBottom/>
-            <wp:docPr id="1" name="Picture 1"/>
-            <wp:cNvGraphicFramePr>
-              <a:graphicFrameLocks xmlns:a="http://schemas.openxmlformats.org/drawingml/2006/main" noChangeAspect="1"/>
-            </wp:cNvGraphicFramePr>
-            <a:graphic xmlns:a="http://schemas.openxmlformats.org/drawingml/2006/main">
-              <a:graphicData uri="http://schemas.openxmlformats.org/drawingml/2006/picture">
-                <pic:pic xmlns:pic="http://schemas.openxmlformats.org/drawingml/2006/picture">
-                  <pic:nvPicPr>
-                    <pic:cNvPr id="1" name=""/>
-                    <pic:cNvPicPr/>
-                  </pic:nvPicPr>
-                  <pic:blipFill>
-                    <a:blip r:embed="rId8">
-                      <a:extLst>
-                        <a:ext uri="{28A0092B-C50C-407E-A947-70E740481C1C}">
-                          <a14:useLocalDpi xmlns:a14="http://schemas.microsoft.com/office/drawing/2010/main" val="0"/>
-                        </a:ext>
-                      </a:extLst>
-                    </a:blip>
-                    <a:stretch>
-                      <a:fillRect/>
-                    </a:stretch>
-                  </pic:blipFill>
-                  <pic:spPr>
-                    <a:xfrm>
-                      <a:off x="0" y="0"/>
-                      <a:ext cx="5441950" cy="3851910"/>
-                    </a:xfrm>
-                    <a:prstGeom prst="rect">
-                      <a:avLst/>
-                    </a:prstGeom>
-                  </pic:spPr>
-                </pic:pic>
-              </a:graphicData>
-            </a:graphic>
-            <wp14:sizeRelH relativeFrom="margin">
-              <wp14:pctWidth>0</wp14:pctWidth>
-            </wp14:sizeRelH>
-            <wp14:sizeRelV relativeFrom="margin">
-              <wp14:pctHeight>0</wp14:pctHeight>
-            </wp14:sizeRelV>
-          </wp:anchor>
-        </w:drawing>
-      </w:r>
+      <w:bookmarkStart w:id="16" w:name="_6.Software_features"/>
+      <w:bookmarkStart w:id="17" w:name="_Toc68619388"/>
+      <w:bookmarkStart w:id="18" w:name="_Toc68619991"/>
+      <w:bookmarkEnd w:id="16"/>
       <w:r>
         <w:rPr>
           <w:sz w:val="36"/>
           <w:szCs w:val="36"/>
         </w:rPr>
+        <w:lastRenderedPageBreak/>
         <w:t>6.</w:t>
       </w:r>
       <w:r>
@@ -3138,8 +3000,8 @@
         </w:rPr>
         <w:t>Software features</w:t>
       </w:r>
+      <w:bookmarkEnd w:id="17"/>
       <w:bookmarkEnd w:id="18"/>
-      <w:bookmarkEnd w:id="19"/>
       <w:r>
         <w:rPr>
           <w:sz w:val="36"/>
@@ -3148,7 +3010,48 @@
         <w:t xml:space="preserve"> </w:t>
       </w:r>
     </w:p>
-    <w:p/>
+    <w:p>
+      <w:r>
+        <w:rPr>
+          <w:noProof/>
+        </w:rPr>
+        <w:drawing>
+          <wp:inline distT="0" distB="0" distL="0" distR="0" wp14:anchorId="5129AE44" wp14:editId="16E9F11F">
+            <wp:extent cx="5943600" cy="3637280"/>
+            <wp:effectExtent l="0" t="0" r="0" b="1270"/>
+            <wp:docPr id="4" name="Picture 4"/>
+            <wp:cNvGraphicFramePr>
+              <a:graphicFrameLocks xmlns:a="http://schemas.openxmlformats.org/drawingml/2006/main" noChangeAspect="1"/>
+            </wp:cNvGraphicFramePr>
+            <a:graphic xmlns:a="http://schemas.openxmlformats.org/drawingml/2006/main">
+              <a:graphicData uri="http://schemas.openxmlformats.org/drawingml/2006/picture">
+                <pic:pic xmlns:pic="http://schemas.openxmlformats.org/drawingml/2006/picture">
+                  <pic:nvPicPr>
+                    <pic:cNvPr id="1" name=""/>
+                    <pic:cNvPicPr/>
+                  </pic:nvPicPr>
+                  <pic:blipFill>
+                    <a:blip r:embed="rId8"/>
+                    <a:stretch>
+                      <a:fillRect/>
+                    </a:stretch>
+                  </pic:blipFill>
+                  <pic:spPr>
+                    <a:xfrm>
+                      <a:off x="0" y="0"/>
+                      <a:ext cx="5943600" cy="3637280"/>
+                    </a:xfrm>
+                    <a:prstGeom prst="rect">
+                      <a:avLst/>
+                    </a:prstGeom>
+                  </pic:spPr>
+                </pic:pic>
+              </a:graphicData>
+            </a:graphic>
+          </wp:inline>
+        </w:drawing>
+      </w:r>
+    </w:p>
     <w:p>
       <w:pPr>
         <w:pStyle w:val="Heading1"/>
@@ -3158,8 +3061,8 @@
           <w:szCs w:val="36"/>
         </w:rPr>
       </w:pPr>
-      <w:bookmarkStart w:id="20" w:name="_Toc68619389"/>
-      <w:bookmarkStart w:id="21" w:name="_Toc68619992"/>
+      <w:bookmarkStart w:id="19" w:name="_Toc68619389"/>
+      <w:bookmarkStart w:id="20" w:name="_Toc68619992"/>
       <w:r>
         <w:rPr>
           <w:sz w:val="36"/>
@@ -3167,8 +3070,8 @@
         </w:rPr>
         <w:t>7.Static Architecture</w:t>
       </w:r>
+      <w:bookmarkEnd w:id="19"/>
       <w:bookmarkEnd w:id="20"/>
-      <w:bookmarkEnd w:id="21"/>
     </w:p>
     <w:p/>
     <w:p>
@@ -3178,15 +3081,16 @@
       <w:r>
         <w:t xml:space="preserve">      </w:t>
       </w:r>
+      <w:bookmarkStart w:id="21" w:name="_GoBack"/>
       <w:r>
         <w:rPr>
           <w:noProof/>
         </w:rPr>
         <w:drawing>
-          <wp:inline distT="0" distB="0" distL="0" distR="0" wp14:anchorId="23227E07" wp14:editId="0038A5DF">
-            <wp:extent cx="5115752" cy="2983230"/>
-            <wp:effectExtent l="0" t="0" r="8890" b="7620"/>
-            <wp:docPr id="3" name="Picture 3"/>
+          <wp:inline distT="0" distB="0" distL="0" distR="0" wp14:anchorId="183A5B60" wp14:editId="12B1A1F5">
+            <wp:extent cx="5943600" cy="3092450"/>
+            <wp:effectExtent l="0" t="0" r="0" b="0"/>
+            <wp:docPr id="1" name="Picture 1"/>
             <wp:cNvGraphicFramePr>
               <a:graphicFrameLocks xmlns:a="http://schemas.openxmlformats.org/drawingml/2006/main" noChangeAspect="1"/>
             </wp:cNvGraphicFramePr>
@@ -3206,7 +3110,7 @@
                   <pic:spPr>
                     <a:xfrm>
                       <a:off x="0" y="0"/>
-                      <a:ext cx="5126891" cy="2989726"/>
+                      <a:ext cx="5943600" cy="3092450"/>
                     </a:xfrm>
                     <a:prstGeom prst="rect">
                       <a:avLst/>
@@ -3218,6 +3122,7 @@
           </wp:inline>
         </w:drawing>
       </w:r>
+      <w:bookmarkEnd w:id="21"/>
     </w:p>
     <w:p>
       <w:pPr>
@@ -3303,14 +3208,12 @@
                 <w:b/>
               </w:rPr>
             </w:pPr>
-            <w:proofErr w:type="spellStart"/>
             <w:r>
               <w:rPr>
                 <w:b/>
               </w:rPr>
               <w:t>Req_ID</w:t>
             </w:r>
-            <w:proofErr w:type="spellEnd"/>
           </w:p>
         </w:tc>
         <w:tc>
@@ -3463,7 +3366,6 @@
                 <w:bCs/>
               </w:rPr>
             </w:pPr>
-            <w:proofErr w:type="spellStart"/>
             <w:r>
               <w:rPr>
                 <w:b/>
@@ -3471,7 +3373,6 @@
               </w:rPr>
               <w:t>Port_vidInit</w:t>
             </w:r>
-            <w:proofErr w:type="spellEnd"/>
           </w:p>
         </w:tc>
       </w:tr>
@@ -3625,14 +3526,12 @@
                 <w:b/>
               </w:rPr>
             </w:pPr>
-            <w:proofErr w:type="spellStart"/>
             <w:r>
               <w:rPr>
                 <w:b/>
               </w:rPr>
               <w:t>Req_ID</w:t>
             </w:r>
-            <w:proofErr w:type="spellEnd"/>
           </w:p>
         </w:tc>
         <w:tc>
@@ -3888,7 +3787,6 @@
                 <w:bCs/>
               </w:rPr>
             </w:pPr>
-            <w:proofErr w:type="spellStart"/>
             <w:r>
               <w:rPr>
                 <w:b/>
@@ -3896,7 +3794,6 @@
               </w:rPr>
               <w:t>Port_vidSetPinMode</w:t>
             </w:r>
-            <w:proofErr w:type="spellEnd"/>
           </w:p>
         </w:tc>
       </w:tr>
@@ -4128,7 +4025,6 @@
                 <w:b/>
               </w:rPr>
             </w:pPr>
-            <w:proofErr w:type="spellStart"/>
             <w:r>
               <w:rPr>
                 <w:b/>
@@ -4136,7 +4032,6 @@
               <w:lastRenderedPageBreak/>
               <w:t>Req_ID</w:t>
             </w:r>
-            <w:proofErr w:type="spellEnd"/>
           </w:p>
         </w:tc>
         <w:tc>
@@ -4392,7 +4287,6 @@
                 <w:bCs/>
               </w:rPr>
             </w:pPr>
-            <w:proofErr w:type="spellStart"/>
             <w:r>
               <w:rPr>
                 <w:b/>
@@ -4400,7 +4294,6 @@
               </w:rPr>
               <w:t>Port_vidSetPinDir</w:t>
             </w:r>
-            <w:proofErr w:type="spellEnd"/>
           </w:p>
         </w:tc>
       </w:tr>
@@ -4623,7 +4516,6 @@
       <w:bookmarkStart w:id="27" w:name="_Toc68619392"/>
       <w:bookmarkStart w:id="28" w:name="_Toc68619933"/>
       <w:bookmarkStart w:id="29" w:name="_Toc68619995"/>
-      <w:proofErr w:type="spellStart"/>
       <w:r>
         <w:lastRenderedPageBreak/>
         <w:t>Dio</w:t>
@@ -4631,7 +4523,6 @@
       <w:bookmarkEnd w:id="27"/>
       <w:bookmarkEnd w:id="28"/>
       <w:bookmarkEnd w:id="29"/>
-      <w:proofErr w:type="spellEnd"/>
     </w:p>
     <w:tbl>
       <w:tblPr>
@@ -4670,14 +4561,12 @@
                 <w:b/>
               </w:rPr>
             </w:pPr>
-            <w:proofErr w:type="spellStart"/>
             <w:r>
               <w:rPr>
                 <w:b/>
               </w:rPr>
               <w:t>Req_ID</w:t>
             </w:r>
-            <w:proofErr w:type="spellEnd"/>
           </w:p>
         </w:tc>
         <w:tc>
@@ -4723,11 +4612,9 @@
             <w:vAlign w:val="center"/>
           </w:tcPr>
           <w:p>
-            <w:proofErr w:type="spellStart"/>
             <w:r>
               <w:t>Dio</w:t>
             </w:r>
-            <w:proofErr w:type="spellEnd"/>
           </w:p>
         </w:tc>
       </w:tr>
@@ -5220,14 +5107,12 @@
                 <w:b/>
               </w:rPr>
             </w:pPr>
-            <w:proofErr w:type="spellStart"/>
             <w:r>
               <w:rPr>
                 <w:b/>
               </w:rPr>
               <w:t>Req_ID</w:t>
             </w:r>
-            <w:proofErr w:type="spellEnd"/>
           </w:p>
         </w:tc>
         <w:tc>
@@ -5297,11 +5182,9 @@
             <w:vAlign w:val="center"/>
           </w:tcPr>
           <w:p>
-            <w:proofErr w:type="spellStart"/>
             <w:r>
               <w:t>Dio</w:t>
             </w:r>
-            <w:proofErr w:type="spellEnd"/>
           </w:p>
         </w:tc>
       </w:tr>
@@ -5760,14 +5643,12 @@
                 <w:b/>
               </w:rPr>
             </w:pPr>
-            <w:proofErr w:type="spellStart"/>
             <w:r>
               <w:rPr>
                 <w:b/>
               </w:rPr>
               <w:t>Req_ID</w:t>
             </w:r>
-            <w:proofErr w:type="spellEnd"/>
           </w:p>
         </w:tc>
         <w:tc>
@@ -5923,7 +5804,6 @@
                 <w:bCs/>
               </w:rPr>
             </w:pPr>
-            <w:proofErr w:type="spellStart"/>
             <w:r>
               <w:rPr>
                 <w:b/>
@@ -5931,7 +5811,6 @@
               </w:rPr>
               <w:t>Gpt_vidInit</w:t>
             </w:r>
-            <w:proofErr w:type="spellEnd"/>
           </w:p>
         </w:tc>
       </w:tr>
@@ -6119,14 +5998,12 @@
                 <w:b/>
               </w:rPr>
             </w:pPr>
-            <w:proofErr w:type="spellStart"/>
             <w:r>
               <w:rPr>
                 <w:b/>
               </w:rPr>
               <w:t>Req_ID</w:t>
             </w:r>
-            <w:proofErr w:type="spellEnd"/>
           </w:p>
         </w:tc>
         <w:tc>
@@ -6285,7 +6162,6 @@
                 <w:bCs/>
               </w:rPr>
             </w:pPr>
-            <w:proofErr w:type="spellStart"/>
             <w:r>
               <w:rPr>
                 <w:b/>
@@ -6293,7 +6169,6 @@
               </w:rPr>
               <w:t>Gpt_vidStartTimer</w:t>
             </w:r>
-            <w:proofErr w:type="spellEnd"/>
           </w:p>
         </w:tc>
       </w:tr>
@@ -6489,14 +6364,12 @@
                 <w:b/>
               </w:rPr>
             </w:pPr>
-            <w:proofErr w:type="spellStart"/>
             <w:r>
               <w:rPr>
                 <w:b/>
               </w:rPr>
               <w:t>Req_ID</w:t>
             </w:r>
-            <w:proofErr w:type="spellEnd"/>
           </w:p>
         </w:tc>
         <w:tc>
@@ -6649,7 +6522,6 @@
                 <w:bCs/>
               </w:rPr>
             </w:pPr>
-            <w:proofErr w:type="spellStart"/>
             <w:r>
               <w:rPr>
                 <w:b/>
@@ -6671,7 +6543,6 @@
               </w:rPr>
               <w:t>Timer</w:t>
             </w:r>
-            <w:proofErr w:type="spellEnd"/>
           </w:p>
         </w:tc>
       </w:tr>
@@ -6859,14 +6730,12 @@
                 <w:b/>
               </w:rPr>
             </w:pPr>
-            <w:proofErr w:type="spellStart"/>
             <w:r>
               <w:rPr>
                 <w:b/>
               </w:rPr>
               <w:t>Req_ID</w:t>
             </w:r>
-            <w:proofErr w:type="spellEnd"/>
           </w:p>
         </w:tc>
         <w:tc>
@@ -6978,15 +6847,7 @@
           </w:tcPr>
           <w:p>
             <w:r>
-              <w:t>Void (*</w:t>
-            </w:r>
-            <w:proofErr w:type="spellStart"/>
-            <w:r>
-              <w:t>pfun</w:t>
-            </w:r>
-            <w:proofErr w:type="spellEnd"/>
-            <w:r>
-              <w:t>)(void)</w:t>
+              <w:t>Void (*pfun)(void)</w:t>
             </w:r>
           </w:p>
         </w:tc>
@@ -7027,7 +6888,6 @@
                 <w:bCs/>
               </w:rPr>
             </w:pPr>
-            <w:proofErr w:type="spellStart"/>
             <w:r>
               <w:rPr>
                 <w:b/>
@@ -7035,7 +6895,6 @@
               </w:rPr>
               <w:t>Gpt_vidSetCBF</w:t>
             </w:r>
-            <w:proofErr w:type="spellEnd"/>
           </w:p>
         </w:tc>
       </w:tr>
@@ -7224,14 +7083,12 @@
                 <w:b/>
               </w:rPr>
             </w:pPr>
-            <w:proofErr w:type="spellStart"/>
             <w:r>
               <w:rPr>
                 <w:b/>
               </w:rPr>
               <w:t>Req_ID</w:t>
             </w:r>
-            <w:proofErr w:type="spellEnd"/>
           </w:p>
         </w:tc>
         <w:tc>
@@ -7409,7 +7266,6 @@
                 <w:bCs/>
               </w:rPr>
             </w:pPr>
-            <w:proofErr w:type="spellStart"/>
             <w:r>
               <w:rPr>
                 <w:b/>
@@ -7417,7 +7273,6 @@
               </w:rPr>
               <w:t>Gpt_vidLoadTimer</w:t>
             </w:r>
-            <w:proofErr w:type="spellEnd"/>
           </w:p>
         </w:tc>
       </w:tr>
@@ -7712,7 +7567,6 @@
               <w:pStyle w:val="Standard"/>
               <w:spacing w:after="0"/>
             </w:pPr>
-            <w:proofErr w:type="spellStart"/>
             <w:r>
               <w:rPr>
                 <w:rFonts w:ascii="Arial-BoldMT" w:hAnsi="Arial-BoldMT" w:cs="Arial-BoldMT"/>
@@ -7723,7 +7577,6 @@
               </w:rPr>
               <w:t>Req_ID</w:t>
             </w:r>
-            <w:proofErr w:type="spellEnd"/>
           </w:p>
         </w:tc>
         <w:tc>
@@ -8179,25 +8032,7 @@
                 <w:sz w:val="24"/>
                 <w:szCs w:val="24"/>
               </w:rPr>
-              <w:t xml:space="preserve">Get Switch state according to its </w:t>
-            </w:r>
-            <w:proofErr w:type="spellStart"/>
-            <w:r>
-              <w:rPr>
-                <w:color w:val="000000"/>
-                <w:sz w:val="24"/>
-                <w:szCs w:val="24"/>
-              </w:rPr>
-              <w:t>config</w:t>
-            </w:r>
-            <w:proofErr w:type="spellEnd"/>
-            <w:r>
-              <w:rPr>
-                <w:color w:val="000000"/>
-                <w:sz w:val="24"/>
-                <w:szCs w:val="24"/>
-              </w:rPr>
-              <w:t xml:space="preserve"> file that it configures its Port and pin to get its status</w:t>
+              <w:t>Get Switch state according to its config file that it configures its Port and pin to get its status</w:t>
             </w:r>
           </w:p>
         </w:tc>
@@ -8263,21 +8098,11 @@
               <w:pStyle w:val="Standard"/>
               <w:spacing w:after="0"/>
             </w:pPr>
-            <w:proofErr w:type="spellStart"/>
             <w:r>
               <w:t>ReturnStatus_e</w:t>
             </w:r>
-            <w:proofErr w:type="spellEnd"/>
-            <w:r>
-              <w:t xml:space="preserve">  </w:t>
-            </w:r>
-            <w:proofErr w:type="spellStart"/>
-            <w:r>
-              <w:t>Switch_GetState</w:t>
-            </w:r>
-            <w:proofErr w:type="spellEnd"/>
-            <w:r>
-              <w:t xml:space="preserve"> (u8 Copy_u8Sw</w:t>
+            <w:r>
+              <w:t xml:space="preserve">  Switch_GetState (u8 Copy_u8Sw</w:t>
             </w:r>
             <w:r>
               <w:t>Id</w:t>
@@ -8289,15 +8114,7 @@
               <w:t xml:space="preserve"> p</w:t>
             </w:r>
             <w:r>
-              <w:t xml:space="preserve">u8 </w:t>
-            </w:r>
-            <w:proofErr w:type="spellStart"/>
-            <w:r>
-              <w:t>Copy_ptrState</w:t>
-            </w:r>
-            <w:proofErr w:type="spellEnd"/>
-            <w:r>
-              <w:t>)</w:t>
+              <w:t>u8 Copy_ptrState)</w:t>
             </w:r>
           </w:p>
         </w:tc>
@@ -8561,11 +8378,9 @@
               <w:spacing w:after="0"/>
               <w:jc w:val="center"/>
             </w:pPr>
-            <w:proofErr w:type="spellStart"/>
             <w:r>
               <w:t>Copy_ptrState</w:t>
             </w:r>
-            <w:proofErr w:type="spellEnd"/>
           </w:p>
         </w:tc>
         <w:tc>
@@ -8607,15 +8422,7 @@
               <w:jc w:val="center"/>
             </w:pPr>
             <w:r>
-              <w:t xml:space="preserve">Pointer to state of the switch according to </w:t>
-            </w:r>
-            <w:proofErr w:type="spellStart"/>
-            <w:r>
-              <w:t>Switch_config</w:t>
-            </w:r>
-            <w:proofErr w:type="spellEnd"/>
-            <w:r>
-              <w:t xml:space="preserve"> file</w:t>
+              <w:t>Pointer to state of the switch according to Switch_config file</w:t>
             </w:r>
           </w:p>
           <w:p>
@@ -8861,13 +8668,8 @@
               <w:spacing w:after="0"/>
               <w:jc w:val="center"/>
             </w:pPr>
-            <w:proofErr w:type="spellStart"/>
-            <w:r>
-              <w:t>ReturnStatus_e</w:t>
-            </w:r>
-            <w:proofErr w:type="spellEnd"/>
-            <w:r>
-              <w:t xml:space="preserve">  </w:t>
+            <w:r>
+              <w:t xml:space="preserve">ReturnStatus_e  </w:t>
             </w:r>
           </w:p>
         </w:tc>
@@ -8934,15 +8736,7 @@
               <w:t>E_</w:t>
             </w:r>
             <w:r>
-              <w:t xml:space="preserve">OK -&gt; If the </w:t>
-            </w:r>
-            <w:proofErr w:type="spellStart"/>
-            <w:r>
-              <w:t>SwNum</w:t>
-            </w:r>
-            <w:proofErr w:type="spellEnd"/>
-            <w:r>
-              <w:t xml:space="preserve"> sent is in the scope</w:t>
+              <w:t>OK -&gt; If the SwNum sent is in the scope</w:t>
             </w:r>
           </w:p>
           <w:p>
@@ -8961,15 +8755,7 @@
               <w:t>N</w:t>
             </w:r>
             <w:r>
-              <w:t xml:space="preserve">OK -&gt; If </w:t>
-            </w:r>
-            <w:proofErr w:type="spellStart"/>
-            <w:r>
-              <w:t>SwNum</w:t>
-            </w:r>
-            <w:proofErr w:type="spellEnd"/>
-            <w:r>
-              <w:t xml:space="preserve"> sent is out of the scope</w:t>
+              <w:t>OK -&gt; If SwNum sent is out of the scope</w:t>
             </w:r>
           </w:p>
         </w:tc>
@@ -9144,7 +8930,6 @@
               <w:pStyle w:val="Standard"/>
               <w:spacing w:after="0"/>
             </w:pPr>
-            <w:proofErr w:type="spellStart"/>
             <w:r>
               <w:rPr>
                 <w:rFonts w:ascii="Arial-BoldMT" w:hAnsi="Arial-BoldMT" w:cs="Arial-BoldMT"/>
@@ -9155,7 +8940,6 @@
               </w:rPr>
               <w:t>Req_ID</w:t>
             </w:r>
-            <w:proofErr w:type="spellEnd"/>
           </w:p>
         </w:tc>
         <w:tc>
@@ -9356,43 +9140,7 @@
                 <w:sz w:val="24"/>
                 <w:szCs w:val="24"/>
               </w:rPr>
-              <w:t xml:space="preserve">It sets buzzer state according to its </w:t>
-            </w:r>
-            <w:proofErr w:type="spellStart"/>
-            <w:r>
-              <w:rPr>
-                <w:color w:val="000000"/>
-                <w:sz w:val="24"/>
-                <w:szCs w:val="24"/>
-              </w:rPr>
-              <w:t>config</w:t>
-            </w:r>
-            <w:proofErr w:type="spellEnd"/>
-            <w:r>
-              <w:rPr>
-                <w:color w:val="000000"/>
-                <w:sz w:val="24"/>
-                <w:szCs w:val="24"/>
-              </w:rPr>
-              <w:t xml:space="preserve"> file that it </w:t>
-            </w:r>
-            <w:proofErr w:type="spellStart"/>
-            <w:r>
-              <w:rPr>
-                <w:color w:val="000000"/>
-                <w:sz w:val="24"/>
-                <w:szCs w:val="24"/>
-              </w:rPr>
-              <w:t>congiures</w:t>
-            </w:r>
-            <w:proofErr w:type="spellEnd"/>
-            <w:r>
-              <w:rPr>
-                <w:color w:val="000000"/>
-                <w:sz w:val="24"/>
-                <w:szCs w:val="24"/>
-              </w:rPr>
-              <w:t xml:space="preserve"> its port and pin</w:t>
+              <w:t>It sets buzzer state according to its config file that it congiures its port and pin</w:t>
             </w:r>
             <w:r>
               <w:rPr>
@@ -9474,21 +9222,11 @@
               <w:pStyle w:val="Standard"/>
               <w:spacing w:after="0"/>
             </w:pPr>
-            <w:proofErr w:type="spellStart"/>
             <w:r>
               <w:t>ReturnStatus_e</w:t>
             </w:r>
-            <w:proofErr w:type="spellEnd"/>
-            <w:r>
-              <w:t xml:space="preserve">  </w:t>
-            </w:r>
-            <w:proofErr w:type="spellStart"/>
-            <w:r>
-              <w:t>Buzzer_SetState</w:t>
-            </w:r>
-            <w:proofErr w:type="spellEnd"/>
-            <w:r>
-              <w:t>(u8 State)</w:t>
+            <w:r>
+              <w:t xml:space="preserve">  Buzzer_SetState(u8 State)</w:t>
             </w:r>
           </w:p>
         </w:tc>
@@ -9957,11 +9695,9 @@
               <w:spacing w:after="0"/>
               <w:jc w:val="center"/>
             </w:pPr>
-            <w:proofErr w:type="spellStart"/>
             <w:r>
               <w:t>ReturnStatus_e</w:t>
             </w:r>
-            <w:proofErr w:type="spellEnd"/>
           </w:p>
         </w:tc>
         <w:tc>
@@ -10157,7 +9893,6 @@
               <w:pStyle w:val="Standard"/>
               <w:spacing w:after="0"/>
             </w:pPr>
-            <w:proofErr w:type="spellStart"/>
             <w:r>
               <w:rPr>
                 <w:rFonts w:ascii="Arial-BoldMT" w:hAnsi="Arial-BoldMT" w:cs="Arial-BoldMT"/>
@@ -10168,7 +9903,6 @@
               </w:rPr>
               <w:t>Req_ID</w:t>
             </w:r>
-            <w:proofErr w:type="spellEnd"/>
           </w:p>
         </w:tc>
         <w:tc>
@@ -10370,43 +10104,7 @@
                 <w:sz w:val="24"/>
                 <w:szCs w:val="24"/>
               </w:rPr>
-              <w:t xml:space="preserve">It initializing the </w:t>
-            </w:r>
-            <w:proofErr w:type="spellStart"/>
-            <w:r>
-              <w:rPr>
-                <w:color w:val="000000"/>
-                <w:sz w:val="24"/>
-                <w:szCs w:val="24"/>
-              </w:rPr>
-              <w:t>Lcd</w:t>
-            </w:r>
-            <w:proofErr w:type="spellEnd"/>
-            <w:r>
-              <w:rPr>
-                <w:color w:val="000000"/>
-                <w:sz w:val="24"/>
-                <w:szCs w:val="24"/>
-              </w:rPr>
-              <w:t xml:space="preserve"> by </w:t>
-            </w:r>
-            <w:proofErr w:type="spellStart"/>
-            <w:r>
-              <w:rPr>
-                <w:color w:val="000000"/>
-                <w:sz w:val="24"/>
-                <w:szCs w:val="24"/>
-              </w:rPr>
-              <w:t>init</w:t>
-            </w:r>
-            <w:proofErr w:type="spellEnd"/>
-            <w:r>
-              <w:rPr>
-                <w:color w:val="000000"/>
-                <w:sz w:val="24"/>
-                <w:szCs w:val="24"/>
-              </w:rPr>
-              <w:t xml:space="preserve"> sequence and the configuration of pins.</w:t>
+              <w:t>It initializing the Lcd by init sequence and the configuration of pins.</w:t>
             </w:r>
           </w:p>
         </w:tc>
@@ -10472,21 +10170,8 @@
               <w:pStyle w:val="Standard"/>
               <w:spacing w:after="0"/>
             </w:pPr>
-            <w:proofErr w:type="spellStart"/>
-            <w:r>
-              <w:t>ReturnStatus_e</w:t>
-            </w:r>
-            <w:proofErr w:type="spellEnd"/>
-            <w:r>
-              <w:t xml:space="preserve"> </w:t>
-            </w:r>
-            <w:proofErr w:type="spellStart"/>
-            <w:r>
-              <w:t>Lcd_Init</w:t>
-            </w:r>
-            <w:proofErr w:type="spellEnd"/>
-            <w:r>
-              <w:t>(void)</w:t>
+            <w:r>
+              <w:t>ReturnStatus_e Lcd_Init(void)</w:t>
             </w:r>
           </w:p>
         </w:tc>
@@ -10942,11 +10627,9 @@
               <w:spacing w:after="0"/>
               <w:jc w:val="center"/>
             </w:pPr>
-            <w:proofErr w:type="spellStart"/>
             <w:r>
               <w:t>ReturnStatus_e</w:t>
             </w:r>
-            <w:proofErr w:type="spellEnd"/>
           </w:p>
         </w:tc>
         <w:tc>
@@ -11073,7 +10756,6 @@
               <w:pStyle w:val="Standard"/>
               <w:spacing w:after="0"/>
             </w:pPr>
-            <w:proofErr w:type="spellStart"/>
             <w:r>
               <w:rPr>
                 <w:rFonts w:ascii="Arial-BoldMT" w:hAnsi="Arial-BoldMT" w:cs="Arial-BoldMT"/>
@@ -11084,7 +10766,6 @@
               </w:rPr>
               <w:t>Req_ID</w:t>
             </w:r>
-            <w:proofErr w:type="spellEnd"/>
           </w:p>
         </w:tc>
         <w:tc>
@@ -11355,24 +11036,17 @@
               <w:pStyle w:val="Standard"/>
               <w:spacing w:after="0"/>
             </w:pPr>
-            <w:proofErr w:type="spellStart"/>
             <w:r>
               <w:t>ReturnStatus_e</w:t>
             </w:r>
-            <w:proofErr w:type="spellEnd"/>
             <w:r>
               <w:t xml:space="preserve"> </w:t>
             </w:r>
-            <w:proofErr w:type="spellStart"/>
             <w:r>
               <w:t>Lcd</w:t>
             </w:r>
             <w:r>
-              <w:t>_Clear</w:t>
-            </w:r>
-            <w:proofErr w:type="spellEnd"/>
-            <w:r>
-              <w:t>(void)</w:t>
+              <w:t>_Clear(void)</w:t>
             </w:r>
           </w:p>
         </w:tc>
@@ -11828,11 +11502,9 @@
               <w:spacing w:after="0"/>
               <w:jc w:val="center"/>
             </w:pPr>
-            <w:proofErr w:type="spellStart"/>
             <w:r>
               <w:t>ReturnStatus_e</w:t>
             </w:r>
-            <w:proofErr w:type="spellEnd"/>
           </w:p>
         </w:tc>
         <w:tc>
@@ -11986,7 +11658,6 @@
               <w:pStyle w:val="Standard"/>
               <w:spacing w:after="0"/>
             </w:pPr>
-            <w:proofErr w:type="spellStart"/>
             <w:r>
               <w:rPr>
                 <w:rFonts w:ascii="Arial-BoldMT" w:hAnsi="Arial-BoldMT" w:cs="Arial-BoldMT"/>
@@ -11997,7 +11668,6 @@
               </w:rPr>
               <w:t>Req_ID</w:t>
             </w:r>
-            <w:proofErr w:type="spellEnd"/>
           </w:p>
         </w:tc>
         <w:tc>
@@ -12569,44 +12239,29 @@
               <w:pStyle w:val="Standard"/>
               <w:spacing w:after="0"/>
             </w:pPr>
-            <w:proofErr w:type="spellStart"/>
             <w:r>
               <w:t>ReturnStatus_e</w:t>
             </w:r>
-            <w:proofErr w:type="spellEnd"/>
             <w:r>
               <w:t xml:space="preserve"> </w:t>
             </w:r>
-            <w:proofErr w:type="spellStart"/>
             <w:r>
               <w:t>Lcd</w:t>
             </w:r>
             <w:r>
-              <w:t>_WriteString</w:t>
-            </w:r>
-            <w:proofErr w:type="spellEnd"/>
-            <w:r>
-              <w:t>(</w:t>
+              <w:t>_WriteString(</w:t>
             </w:r>
             <w:r>
               <w:t>pu8</w:t>
             </w:r>
             <w:r>
-              <w:t xml:space="preserve"> </w:t>
-            </w:r>
-            <w:proofErr w:type="spellStart"/>
-            <w:r>
-              <w:t>Copy_p</w:t>
+              <w:t xml:space="preserve"> Copy_p</w:t>
             </w:r>
             <w:r>
               <w:t>tr</w:t>
             </w:r>
             <w:r>
-              <w:t>String</w:t>
-            </w:r>
-            <w:proofErr w:type="spellEnd"/>
-            <w:r>
-              <w:t>);</w:t>
+              <w:t>String);</w:t>
             </w:r>
           </w:p>
         </w:tc>
@@ -12830,7 +12485,6 @@
               <w:spacing w:after="0"/>
               <w:jc w:val="center"/>
             </w:pPr>
-            <w:proofErr w:type="spellStart"/>
             <w:r>
               <w:t>Copy_p</w:t>
             </w:r>
@@ -12840,7 +12494,6 @@
             <w:r>
               <w:t>String</w:t>
             </w:r>
-            <w:proofErr w:type="spellEnd"/>
           </w:p>
         </w:tc>
         <w:tc>
@@ -13063,11 +12716,9 @@
               <w:spacing w:after="0"/>
               <w:jc w:val="center"/>
             </w:pPr>
-            <w:proofErr w:type="spellStart"/>
             <w:r>
               <w:t>ReturnStatus_e</w:t>
             </w:r>
-            <w:proofErr w:type="spellEnd"/>
           </w:p>
         </w:tc>
         <w:tc>
@@ -13209,7 +12860,6 @@
               <w:pStyle w:val="Standard"/>
               <w:spacing w:after="0"/>
             </w:pPr>
-            <w:proofErr w:type="spellStart"/>
             <w:r>
               <w:rPr>
                 <w:rFonts w:ascii="Arial-BoldMT" w:hAnsi="Arial-BoldMT" w:cs="Arial-BoldMT"/>
@@ -13221,7 +12871,6 @@
               <w:lastRenderedPageBreak/>
               <w:t>Req_ID</w:t>
             </w:r>
-            <w:proofErr w:type="spellEnd"/>
           </w:p>
         </w:tc>
         <w:tc>
@@ -13447,52 +13096,32 @@
                 <w:szCs w:val="24"/>
               </w:rPr>
             </w:pPr>
-            <w:proofErr w:type="spellStart"/>
             <w:r>
               <w:rPr>
                 <w:color w:val="000000"/>
                 <w:sz w:val="24"/>
                 <w:szCs w:val="24"/>
               </w:rPr>
-              <w:t>XPos</w:t>
-            </w:r>
-            <w:proofErr w:type="spellEnd"/>
-            <w:r>
+              <w:t>XPos -&gt; which column</w:t>
+            </w:r>
+          </w:p>
+          <w:p>
+            <w:pPr>
+              <w:pStyle w:val="Standard"/>
+              <w:spacing w:after="0"/>
               <w:rPr>
                 <w:color w:val="000000"/>
                 <w:sz w:val="24"/>
                 <w:szCs w:val="24"/>
               </w:rPr>
-              <w:t xml:space="preserve"> -&gt; which column</w:t>
-            </w:r>
-          </w:p>
-          <w:p>
-            <w:pPr>
-              <w:pStyle w:val="Standard"/>
-              <w:spacing w:after="0"/>
+            </w:pPr>
+            <w:r>
               <w:rPr>
                 <w:color w:val="000000"/>
                 <w:sz w:val="24"/>
                 <w:szCs w:val="24"/>
               </w:rPr>
-            </w:pPr>
-            <w:proofErr w:type="spellStart"/>
-            <w:r>
-              <w:rPr>
-                <w:color w:val="000000"/>
-                <w:sz w:val="24"/>
-                <w:szCs w:val="24"/>
-              </w:rPr>
-              <w:t>YPos</w:t>
-            </w:r>
-            <w:proofErr w:type="spellEnd"/>
-            <w:r>
-              <w:rPr>
-                <w:color w:val="000000"/>
-                <w:sz w:val="24"/>
-                <w:szCs w:val="24"/>
-              </w:rPr>
-              <w:t xml:space="preserve"> -&gt; which Row</w:t>
+              <w:t>YPos -&gt; which Row</w:t>
             </w:r>
           </w:p>
           <w:p>
@@ -13577,17 +13206,8 @@
               <w:pStyle w:val="Standard"/>
               <w:spacing w:after="0"/>
             </w:pPr>
-            <w:proofErr w:type="spellStart"/>
-            <w:r>
-              <w:t>ReturnStatus_e</w:t>
-            </w:r>
-            <w:proofErr w:type="spellEnd"/>
-            <w:r>
-              <w:t xml:space="preserve">  </w:t>
-            </w:r>
-            <w:proofErr w:type="spellStart"/>
-            <w:r>
-              <w:t>Lcd</w:t>
+            <w:r>
+              <w:t>ReturnStatus_e  Lcd</w:t>
             </w:r>
             <w:r>
               <w:t>_Go</w:t>
@@ -13596,11 +13216,7 @@
               <w:t>t</w:t>
             </w:r>
             <w:r>
-              <w:t>oXY</w:t>
-            </w:r>
-            <w:proofErr w:type="spellEnd"/>
-            <w:r>
-              <w:t>(u8 Copy_u8XPos,</w:t>
+              <w:t>oXY(u8 Copy_u8XPos,</w:t>
             </w:r>
             <w:r>
               <w:t xml:space="preserve"> </w:t>
@@ -13877,13 +13493,8 @@
               <w:spacing w:after="0"/>
               <w:jc w:val="center"/>
             </w:pPr>
-            <w:proofErr w:type="spellStart"/>
-            <w:r>
-              <w:t>XPos</w:t>
-            </w:r>
-            <w:proofErr w:type="spellEnd"/>
-            <w:r>
-              <w:t xml:space="preserve"> -&gt; which column</w:t>
+            <w:r>
+              <w:t>XPos -&gt; which column</w:t>
             </w:r>
           </w:p>
           <w:p>
@@ -13892,13 +13503,8 @@
               <w:spacing w:after="0"/>
               <w:jc w:val="center"/>
             </w:pPr>
-            <w:proofErr w:type="spellStart"/>
-            <w:r>
-              <w:t>YPos</w:t>
-            </w:r>
-            <w:proofErr w:type="spellEnd"/>
-            <w:r>
-              <w:t xml:space="preserve"> -&gt; which row</w:t>
+            <w:r>
+              <w:t>YPos -&gt; which row</w:t>
             </w:r>
           </w:p>
         </w:tc>
@@ -14095,11 +13701,9 @@
               <w:spacing w:after="0"/>
               <w:jc w:val="center"/>
             </w:pPr>
-            <w:proofErr w:type="spellStart"/>
             <w:r>
               <w:t>ReturnStatus_e</w:t>
             </w:r>
-            <w:proofErr w:type="spellEnd"/>
           </w:p>
         </w:tc>
         <w:tc>
@@ -14165,23 +13769,7 @@
               <w:t>E_</w:t>
             </w:r>
             <w:r>
-              <w:t xml:space="preserve">OK -&gt; If </w:t>
-            </w:r>
-            <w:proofErr w:type="spellStart"/>
-            <w:r>
-              <w:t>XPos</w:t>
-            </w:r>
-            <w:proofErr w:type="spellEnd"/>
-            <w:r>
-              <w:t xml:space="preserve"> is sent between 0-15 and </w:t>
-            </w:r>
-            <w:proofErr w:type="spellStart"/>
-            <w:r>
-              <w:t>YPos</w:t>
-            </w:r>
-            <w:proofErr w:type="spellEnd"/>
-            <w:r>
-              <w:t xml:space="preserve"> is sent between 0-1</w:t>
+              <w:t>OK -&gt; If XPos is sent between 0-15 and YPos is sent between 0-1</w:t>
             </w:r>
           </w:p>
           <w:p>
@@ -14194,21 +13782,8 @@
               <w:t>E_N</w:t>
             </w:r>
             <w:r>
-              <w:t xml:space="preserve">OK -&gt; If any other range is sent either in </w:t>
-            </w:r>
-            <w:proofErr w:type="spellStart"/>
-            <w:r>
-              <w:t>XPos</w:t>
-            </w:r>
-            <w:proofErr w:type="spellEnd"/>
-            <w:r>
-              <w:t xml:space="preserve"> or </w:t>
-            </w:r>
-            <w:proofErr w:type="spellStart"/>
-            <w:r>
-              <w:t>YPos</w:t>
-            </w:r>
-            <w:proofErr w:type="spellEnd"/>
+              <w:t>OK -&gt; If any other range is sent either in XPos or YPos</w:t>
+            </w:r>
           </w:p>
         </w:tc>
       </w:tr>
@@ -14270,11 +13845,9 @@
               <w:pStyle w:val="Standard"/>
               <w:spacing w:after="0"/>
             </w:pPr>
-            <w:proofErr w:type="spellStart"/>
             <w:r>
               <w:t>Req_ID</w:t>
             </w:r>
-            <w:proofErr w:type="spellEnd"/>
           </w:p>
         </w:tc>
         <w:tc>
@@ -14537,21 +14110,8 @@
               <w:pStyle w:val="Standard"/>
               <w:spacing w:after="0"/>
             </w:pPr>
-            <w:proofErr w:type="spellStart"/>
-            <w:r>
-              <w:t>ReturnStatus_e</w:t>
-            </w:r>
-            <w:proofErr w:type="spellEnd"/>
-            <w:r>
-              <w:t xml:space="preserve"> </w:t>
-            </w:r>
-            <w:proofErr w:type="spellStart"/>
-            <w:r>
-              <w:t>Lcd_WriteNum</w:t>
-            </w:r>
-            <w:proofErr w:type="spellEnd"/>
-            <w:r>
-              <w:t xml:space="preserve"> (u</w:t>
+            <w:r>
+              <w:t>ReturnStatus_e Lcd_WriteNum (u</w:t>
             </w:r>
             <w:r>
               <w:t>16</w:t>
@@ -15002,11 +14562,9 @@
               <w:spacing w:after="0"/>
               <w:jc w:val="center"/>
             </w:pPr>
-            <w:proofErr w:type="spellStart"/>
             <w:r>
               <w:t>ReturnStatus_e</w:t>
             </w:r>
-            <w:proofErr w:type="spellEnd"/>
           </w:p>
         </w:tc>
         <w:tc>
@@ -15344,14 +14902,12 @@
                 <w:b/>
               </w:rPr>
             </w:pPr>
-            <w:proofErr w:type="spellStart"/>
             <w:r>
               <w:rPr>
                 <w:b/>
               </w:rPr>
               <w:t>Req_ID</w:t>
             </w:r>
-            <w:proofErr w:type="spellEnd"/>
           </w:p>
         </w:tc>
         <w:tc>
@@ -15417,11 +14973,9 @@
             <w:vAlign w:val="center"/>
           </w:tcPr>
           <w:p>
-            <w:proofErr w:type="spellStart"/>
             <w:r>
               <w:t>Math_calc</w:t>
             </w:r>
-            <w:proofErr w:type="spellEnd"/>
           </w:p>
         </w:tc>
       </w:tr>
@@ -15454,13 +15008,8 @@
             <w:vAlign w:val="center"/>
           </w:tcPr>
           <w:p>
-            <w:proofErr w:type="spellStart"/>
-            <w:r>
-              <w:t>ReturnStatus_e</w:t>
-            </w:r>
-            <w:proofErr w:type="spellEnd"/>
-            <w:r>
-              <w:t xml:space="preserve"> </w:t>
+            <w:r>
+              <w:t xml:space="preserve">ReturnStatus_e </w:t>
             </w:r>
           </w:p>
         </w:tc>
@@ -15534,14 +15083,12 @@
             <w:vAlign w:val="center"/>
           </w:tcPr>
           <w:p>
-            <w:proofErr w:type="spellStart"/>
             <w:r>
               <w:t>DGC_Calc</w:t>
             </w:r>
             <w:r>
               <w:t>Result</w:t>
             </w:r>
-            <w:proofErr w:type="spellEnd"/>
           </w:p>
         </w:tc>
       </w:tr>
@@ -15830,11 +15377,9 @@
             </w:r>
           </w:p>
           <w:p>
-            <w:proofErr w:type="spellStart"/>
             <w:r>
               <w:t>ReturnStatus_e</w:t>
             </w:r>
-            <w:proofErr w:type="spellEnd"/>
             <w:r>
               <w:t>: (OK, NO</w:t>
             </w:r>
@@ -15913,7 +15458,6 @@
                 <w:b/>
               </w:rPr>
             </w:pPr>
-            <w:proofErr w:type="spellStart"/>
             <w:r>
               <w:rPr>
                 <w:b/>
@@ -15921,7 +15465,6 @@
               <w:lastRenderedPageBreak/>
               <w:t>Req_ID</w:t>
             </w:r>
-            <w:proofErr w:type="spellEnd"/>
           </w:p>
         </w:tc>
         <w:tc>
@@ -16019,11 +15562,9 @@
             <w:vAlign w:val="center"/>
           </w:tcPr>
           <w:p>
-            <w:proofErr w:type="spellStart"/>
             <w:r>
               <w:t>ReturnStatus_e</w:t>
             </w:r>
-            <w:proofErr w:type="spellEnd"/>
           </w:p>
         </w:tc>
         <w:tc>
@@ -16087,11 +15628,9 @@
             <w:vAlign w:val="center"/>
           </w:tcPr>
           <w:p>
-            <w:proofErr w:type="spellStart"/>
             <w:r>
               <w:t>DGC_DisplayChar</w:t>
             </w:r>
-            <w:proofErr w:type="spellEnd"/>
           </w:p>
         </w:tc>
       </w:tr>
@@ -16342,16 +15881,11 @@
             <w:r>
               <w:t>0:9</w:t>
             </w:r>
-            <w:proofErr w:type="gramStart"/>
             <w:r>
               <w:t>]</w:t>
             </w:r>
             <w:r>
-              <w:t>,+</w:t>
-            </w:r>
-            <w:proofErr w:type="gramEnd"/>
-            <w:r>
-              <w:t>,-,*,/</w:t>
+              <w:t>,+,-,*,/</w:t>
             </w:r>
             <w:r>
               <w:t>,=</w:t>
@@ -16361,13 +15895,8 @@
             </w:r>
           </w:p>
           <w:p>
-            <w:proofErr w:type="spellStart"/>
-            <w:r>
-              <w:t>ReturnStatus_e</w:t>
-            </w:r>
-            <w:proofErr w:type="spellEnd"/>
-            <w:r>
-              <w:t>: (OK, NOK)</w:t>
+            <w:r>
+              <w:t>ReturnStatus_e: (OK, NOK)</w:t>
             </w:r>
           </w:p>
         </w:tc>
@@ -16417,14 +15946,12 @@
                 <w:b/>
               </w:rPr>
             </w:pPr>
-            <w:proofErr w:type="spellStart"/>
             <w:r>
               <w:rPr>
                 <w:b/>
               </w:rPr>
               <w:t>Req_ID</w:t>
             </w:r>
-            <w:proofErr w:type="spellEnd"/>
           </w:p>
         </w:tc>
         <w:tc>
@@ -16522,11 +16049,9 @@
             <w:vAlign w:val="center"/>
           </w:tcPr>
           <w:p>
-            <w:proofErr w:type="spellStart"/>
             <w:r>
               <w:t>ReturnStatus_e</w:t>
             </w:r>
-            <w:proofErr w:type="spellEnd"/>
           </w:p>
         </w:tc>
         <w:tc>
@@ -16593,11 +16118,9 @@
             <w:vAlign w:val="center"/>
           </w:tcPr>
           <w:p>
-            <w:proofErr w:type="spellStart"/>
             <w:r>
               <w:t>DGC_DisplayError</w:t>
             </w:r>
-            <w:proofErr w:type="spellEnd"/>
             <w:r>
               <w:t xml:space="preserve"> </w:t>
             </w:r>
@@ -16769,11 +16292,9 @@
             </w:r>
           </w:p>
           <w:p>
-            <w:proofErr w:type="spellStart"/>
             <w:r>
               <w:t>ReturnStatus_e</w:t>
             </w:r>
-            <w:proofErr w:type="spellEnd"/>
             <w:r>
               <w:t>: (OK, N</w:t>
             </w:r>
@@ -16830,14 +16351,12 @@
                 <w:b/>
               </w:rPr>
             </w:pPr>
-            <w:proofErr w:type="spellStart"/>
             <w:r>
               <w:rPr>
                 <w:b/>
               </w:rPr>
               <w:t>Req_ID</w:t>
             </w:r>
-            <w:proofErr w:type="spellEnd"/>
           </w:p>
         </w:tc>
         <w:tc>
@@ -16900,11 +16419,9 @@
             <w:vAlign w:val="center"/>
           </w:tcPr>
           <w:p>
-            <w:proofErr w:type="spellStart"/>
             <w:r>
               <w:t>PlayTone</w:t>
             </w:r>
-            <w:proofErr w:type="spellEnd"/>
           </w:p>
         </w:tc>
       </w:tr>
@@ -16937,11 +16454,9 @@
             <w:vAlign w:val="center"/>
           </w:tcPr>
           <w:p>
-            <w:proofErr w:type="spellStart"/>
             <w:r>
               <w:t>ReturnStatus_e</w:t>
             </w:r>
-            <w:proofErr w:type="spellEnd"/>
           </w:p>
         </w:tc>
         <w:tc>
@@ -17005,11 +16520,9 @@
             <w:vAlign w:val="center"/>
           </w:tcPr>
           <w:p>
-            <w:proofErr w:type="spellStart"/>
             <w:r>
               <w:t>DGC_PlayTone</w:t>
             </w:r>
-            <w:proofErr w:type="spellEnd"/>
           </w:p>
         </w:tc>
       </w:tr>
@@ -17128,13 +16641,8 @@
             <w:vAlign w:val="center"/>
           </w:tcPr>
           <w:p>
-            <w:proofErr w:type="spellStart"/>
-            <w:r>
-              <w:t>ReturnStatus_e</w:t>
-            </w:r>
-            <w:proofErr w:type="spellEnd"/>
-            <w:r>
-              <w:t>: (OK, NOK)</w:t>
+            <w:r>
+              <w:t>ReturnStatus_e: (OK, NOK)</w:t>
             </w:r>
           </w:p>
         </w:tc>
@@ -17215,7 +16723,7 @@
           <w:rPr>
             <w:noProof/>
           </w:rPr>
-          <w:t>20</w:t>
+          <w:t>7</w:t>
         </w:r>
         <w:r>
           <w:rPr>
@@ -20453,6 +19961,7 @@
   </w:compat>
   <w:rsids>
     <w:rsidRoot w:val="008304B5"/>
+    <w:rsid w:val="000822CC"/>
     <w:rsid w:val="000C5420"/>
     <w:rsid w:val="00435B8B"/>
     <w:rsid w:val="004A4A13"/>

</xml_diff>

<commit_message>
GDD + RTM done
</commit_message>
<xml_diff>
--- a/SWE/Software Specification/Architecture/GDD/PO1_GDD_DGC.docx
+++ b/SWE/Software Specification/Architecture/GDD/PO1_GDD_DGC.docx
@@ -1,6 +1,6 @@
 
 <file path=word/document.xml><?xml version="1.0" encoding="utf-8"?>
-<w:document xmlns:wpc="http://schemas.microsoft.com/office/word/2010/wordprocessingCanvas" xmlns:cx="http://schemas.microsoft.com/office/drawing/2014/chartex" xmlns:mc="http://schemas.openxmlformats.org/markup-compatibility/2006" xmlns:o="urn:schemas-microsoft-com:office:office" xmlns:r="http://schemas.openxmlformats.org/officeDocument/2006/relationships" xmlns:m="http://schemas.openxmlformats.org/officeDocument/2006/math" xmlns:v="urn:schemas-microsoft-com:vml" xmlns:wp14="http://schemas.microsoft.com/office/word/2010/wordprocessingDrawing" xmlns:wp="http://schemas.openxmlformats.org/drawingml/2006/wordprocessingDrawing" xmlns:w10="urn:schemas-microsoft-com:office:word" xmlns:w="http://schemas.openxmlformats.org/wordprocessingml/2006/main" xmlns:w14="http://schemas.microsoft.com/office/word/2010/wordml" xmlns:w15="http://schemas.microsoft.com/office/word/2012/wordml" xmlns:w16se="http://schemas.microsoft.com/office/word/2015/wordml/symex" xmlns:wpg="http://schemas.microsoft.com/office/word/2010/wordprocessingGroup" xmlns:wpi="http://schemas.microsoft.com/office/word/2010/wordprocessingInk" xmlns:wne="http://schemas.microsoft.com/office/word/2006/wordml" xmlns:wps="http://schemas.microsoft.com/office/word/2010/wordprocessingShape" mc:Ignorable="w14 w15 w16se wp14">
+<w:document xmlns:wpc="http://schemas.microsoft.com/office/word/2010/wordprocessingCanvas" xmlns:mc="http://schemas.openxmlformats.org/markup-compatibility/2006" xmlns:o="urn:schemas-microsoft-com:office:office" xmlns:r="http://schemas.openxmlformats.org/officeDocument/2006/relationships" xmlns:m="http://schemas.openxmlformats.org/officeDocument/2006/math" xmlns:v="urn:schemas-microsoft-com:vml" xmlns:wp14="http://schemas.microsoft.com/office/word/2010/wordprocessingDrawing" xmlns:wp="http://schemas.openxmlformats.org/drawingml/2006/wordprocessingDrawing" xmlns:w10="urn:schemas-microsoft-com:office:word" xmlns:w="http://schemas.openxmlformats.org/wordprocessingml/2006/main" xmlns:w14="http://schemas.microsoft.com/office/word/2010/wordml" xmlns:w15="http://schemas.microsoft.com/office/word/2012/wordml" xmlns:wpg="http://schemas.microsoft.com/office/word/2010/wordprocessingGroup" xmlns:wpi="http://schemas.microsoft.com/office/word/2010/wordprocessingInk" xmlns:wne="http://schemas.microsoft.com/office/word/2006/wordml" xmlns:wps="http://schemas.microsoft.com/office/word/2010/wordprocessingShape" mc:Ignorable="w14 w15 wp14">
   <w:body>
     <w:tbl>
       <w:tblPr>
@@ -61,7 +61,6 @@
               <w:dataBinding w:prefixMappings="xmlns:ns0='http://schemas.openxmlformats.org/package/2006/metadata/core-properties' xmlns:ns1='http://purl.org/dc/elements/1.1/'" w:xpath="/ns0:coreProperties[1]/ns1:title[1]" w:storeItemID="{6C3C8BC8-F283-45AE-878A-BAB7291924A1}"/>
               <w:text/>
             </w:sdtPr>
-            <w:sdtEndPr/>
             <w:sdtContent>
               <w:p>
                 <w:pPr>
@@ -106,7 +105,6 @@
             <w:dataBinding w:prefixMappings="xmlns:ns0='http://schemas.openxmlformats.org/package/2006/metadata/core-properties' xmlns:ns1='http://purl.org/dc/elements/1.1/'" w:xpath="/ns0:coreProperties[1]/ns1:subject[1]" w:storeItemID="{6C3C8BC8-F283-45AE-878A-BAB7291924A1}"/>
             <w:text/>
           </w:sdtPr>
-          <w:sdtEndPr/>
           <w:sdtContent>
             <w:tc>
               <w:tcPr>
@@ -1196,7 +1194,7 @@
                 <w:sz w:val="32"/>
                 <w:szCs w:val="32"/>
               </w:rPr>
-              <w:t>1.3</w:t>
+              <w:t>1.4</w:t>
             </w:r>
           </w:p>
         </w:tc>
@@ -1247,7 +1245,7 @@
                 <w:sz w:val="32"/>
                 <w:szCs w:val="32"/>
               </w:rPr>
-              <w:t>Proposed</w:t>
+              <w:t>Released</w:t>
             </w:r>
           </w:p>
         </w:tc>
@@ -1298,8 +1296,17 @@
                 <w:sz w:val="32"/>
                 <w:szCs w:val="32"/>
               </w:rPr>
-              <w:t>Andrew Ezzat</w:t>
-            </w:r>
+              <w:t xml:space="preserve">Hossam </w:t>
+            </w:r>
+            <w:proofErr w:type="spellStart"/>
+            <w:r>
+              <w:rPr>
+                <w:sz w:val="32"/>
+                <w:szCs w:val="32"/>
+              </w:rPr>
+              <w:t>Magdy</w:t>
+            </w:r>
+            <w:proofErr w:type="spellEnd"/>
           </w:p>
         </w:tc>
       </w:tr>
@@ -1349,7 +1356,14 @@
                 <w:sz w:val="32"/>
                 <w:szCs w:val="32"/>
               </w:rPr>
-              <w:t>6/4/2021</w:t>
+              <w:t>15</w:t>
+            </w:r>
+            <w:r>
+              <w:rPr>
+                <w:sz w:val="32"/>
+                <w:szCs w:val="32"/>
+              </w:rPr>
+              <w:t>/4/2021</w:t>
             </w:r>
           </w:p>
         </w:tc>
@@ -1605,14 +1619,14 @@
     <w:tbl>
       <w:tblPr>
         <w:tblStyle w:val="TableGrid"/>
-        <w:tblW w:w="9992" w:type="dxa"/>
+        <w:tblW w:w="10283" w:type="dxa"/>
         <w:tblLook w:val="04A0" w:firstRow="1" w:lastRow="0" w:firstColumn="1" w:lastColumn="0" w:noHBand="0" w:noVBand="1"/>
       </w:tblPr>
       <w:tblGrid>
         <w:gridCol w:w="1204"/>
-        <w:gridCol w:w="2571"/>
-        <w:gridCol w:w="1710"/>
-        <w:gridCol w:w="4507"/>
+        <w:gridCol w:w="1876"/>
+        <w:gridCol w:w="1633"/>
+        <w:gridCol w:w="5570"/>
       </w:tblGrid>
       <w:tr>
         <w:trPr>
@@ -1643,7 +1657,7 @@
         </w:tc>
         <w:tc>
           <w:tcPr>
-            <w:tcW w:w="2571" w:type="dxa"/>
+            <w:tcW w:w="1876" w:type="dxa"/>
           </w:tcPr>
           <w:p>
             <w:pPr>
@@ -1666,7 +1680,7 @@
         </w:tc>
         <w:tc>
           <w:tcPr>
-            <w:tcW w:w="1710" w:type="dxa"/>
+            <w:tcW w:w="1633" w:type="dxa"/>
           </w:tcPr>
           <w:p>
             <w:pPr>
@@ -1689,7 +1703,7 @@
         </w:tc>
         <w:tc>
           <w:tcPr>
-            <w:tcW w:w="4507" w:type="dxa"/>
+            <w:tcW w:w="5570" w:type="dxa"/>
           </w:tcPr>
           <w:p>
             <w:pPr>
@@ -1740,7 +1754,7 @@
         </w:tc>
         <w:tc>
           <w:tcPr>
-            <w:tcW w:w="2571" w:type="dxa"/>
+            <w:tcW w:w="1876" w:type="dxa"/>
           </w:tcPr>
           <w:p>
             <w:pPr>
@@ -1763,7 +1777,7 @@
         </w:tc>
         <w:tc>
           <w:tcPr>
-            <w:tcW w:w="1710" w:type="dxa"/>
+            <w:tcW w:w="1633" w:type="dxa"/>
           </w:tcPr>
           <w:p>
             <w:pPr>
@@ -1786,7 +1800,7 @@
         </w:tc>
         <w:tc>
           <w:tcPr>
-            <w:tcW w:w="4507" w:type="dxa"/>
+            <w:tcW w:w="5570" w:type="dxa"/>
           </w:tcPr>
           <w:p>
             <w:pPr>
@@ -1836,7 +1850,7 @@
         </w:tc>
         <w:tc>
           <w:tcPr>
-            <w:tcW w:w="2571" w:type="dxa"/>
+            <w:tcW w:w="1876" w:type="dxa"/>
           </w:tcPr>
           <w:p>
             <w:pPr>
@@ -1848,18 +1862,36 @@
                 <w:szCs w:val="32"/>
               </w:rPr>
             </w:pPr>
+            <w:proofErr w:type="spellStart"/>
             <w:r>
               <w:rPr>
                 <w:sz w:val="32"/>
                 <w:szCs w:val="32"/>
               </w:rPr>
-              <w:t>Nihal khaled</w:t>
-            </w:r>
-          </w:p>
-        </w:tc>
-        <w:tc>
-          <w:tcPr>
-            <w:tcW w:w="1710" w:type="dxa"/>
+              <w:t>Nihal</w:t>
+            </w:r>
+            <w:proofErr w:type="spellEnd"/>
+            <w:r>
+              <w:rPr>
+                <w:sz w:val="32"/>
+                <w:szCs w:val="32"/>
+              </w:rPr>
+              <w:t xml:space="preserve"> </w:t>
+            </w:r>
+            <w:proofErr w:type="spellStart"/>
+            <w:r>
+              <w:rPr>
+                <w:sz w:val="32"/>
+                <w:szCs w:val="32"/>
+              </w:rPr>
+              <w:t>khaled</w:t>
+            </w:r>
+            <w:proofErr w:type="spellEnd"/>
+          </w:p>
+        </w:tc>
+        <w:tc>
+          <w:tcPr>
+            <w:tcW w:w="1633" w:type="dxa"/>
           </w:tcPr>
           <w:p>
             <w:pPr>
@@ -1882,7 +1914,7 @@
         </w:tc>
         <w:tc>
           <w:tcPr>
-            <w:tcW w:w="4507" w:type="dxa"/>
+            <w:tcW w:w="5570" w:type="dxa"/>
           </w:tcPr>
           <w:p>
             <w:pPr>
@@ -1937,7 +1969,7 @@
         </w:tc>
         <w:tc>
           <w:tcPr>
-            <w:tcW w:w="2571" w:type="dxa"/>
+            <w:tcW w:w="1876" w:type="dxa"/>
           </w:tcPr>
           <w:p>
             <w:pPr>
@@ -1949,18 +1981,27 @@
                 <w:szCs w:val="32"/>
               </w:rPr>
             </w:pPr>
+            <w:proofErr w:type="spellStart"/>
             <w:r>
               <w:rPr>
                 <w:sz w:val="32"/>
                 <w:szCs w:val="32"/>
               </w:rPr>
-              <w:t>Habiba Mahmoud</w:t>
-            </w:r>
-          </w:p>
-        </w:tc>
-        <w:tc>
-          <w:tcPr>
-            <w:tcW w:w="1710" w:type="dxa"/>
+              <w:t>Habiba</w:t>
+            </w:r>
+            <w:proofErr w:type="spellEnd"/>
+            <w:r>
+              <w:rPr>
+                <w:sz w:val="32"/>
+                <w:szCs w:val="32"/>
+              </w:rPr>
+              <w:t xml:space="preserve"> Mahmoud</w:t>
+            </w:r>
+          </w:p>
+        </w:tc>
+        <w:tc>
+          <w:tcPr>
+            <w:tcW w:w="1633" w:type="dxa"/>
           </w:tcPr>
           <w:p>
             <w:pPr>
@@ -1983,7 +2024,7 @@
         </w:tc>
         <w:tc>
           <w:tcPr>
-            <w:tcW w:w="4507" w:type="dxa"/>
+            <w:tcW w:w="5570" w:type="dxa"/>
           </w:tcPr>
           <w:p>
             <w:pPr>
@@ -2172,7 +2213,7 @@
         </w:tc>
         <w:tc>
           <w:tcPr>
-            <w:tcW w:w="2571" w:type="dxa"/>
+            <w:tcW w:w="1876" w:type="dxa"/>
           </w:tcPr>
           <w:p>
             <w:pPr>
@@ -2184,18 +2225,36 @@
                 <w:szCs w:val="32"/>
               </w:rPr>
             </w:pPr>
+            <w:proofErr w:type="spellStart"/>
             <w:r>
               <w:rPr>
                 <w:sz w:val="32"/>
                 <w:szCs w:val="32"/>
               </w:rPr>
-              <w:t>Anrdew Ezzat</w:t>
-            </w:r>
-          </w:p>
-        </w:tc>
-        <w:tc>
-          <w:tcPr>
-            <w:tcW w:w="1710" w:type="dxa"/>
+              <w:t>Anrdew</w:t>
+            </w:r>
+            <w:proofErr w:type="spellEnd"/>
+            <w:r>
+              <w:rPr>
+                <w:sz w:val="32"/>
+                <w:szCs w:val="32"/>
+              </w:rPr>
+              <w:t xml:space="preserve"> </w:t>
+            </w:r>
+            <w:proofErr w:type="spellStart"/>
+            <w:r>
+              <w:rPr>
+                <w:sz w:val="32"/>
+                <w:szCs w:val="32"/>
+              </w:rPr>
+              <w:t>Ezzat</w:t>
+            </w:r>
+            <w:proofErr w:type="spellEnd"/>
+          </w:p>
+        </w:tc>
+        <w:tc>
+          <w:tcPr>
+            <w:tcW w:w="1633" w:type="dxa"/>
           </w:tcPr>
           <w:p>
             <w:pPr>
@@ -2218,7 +2277,7 @@
         </w:tc>
         <w:tc>
           <w:tcPr>
-            <w:tcW w:w="4507" w:type="dxa"/>
+            <w:tcW w:w="5570" w:type="dxa"/>
           </w:tcPr>
           <w:p>
             <w:pPr>
@@ -2472,6 +2531,664 @@
               <w:rPr>
                 <w:sz w:val="16"/>
                 <w:szCs w:val="16"/>
+              </w:rPr>
+            </w:pPr>
+          </w:p>
+        </w:tc>
+      </w:tr>
+      <w:tr>
+        <w:trPr>
+          <w:trHeight w:val="233"/>
+        </w:trPr>
+        <w:tc>
+          <w:tcPr>
+            <w:tcW w:w="1204" w:type="dxa"/>
+          </w:tcPr>
+          <w:p>
+            <w:pPr>
+              <w:pStyle w:val="ListParagraph"/>
+              <w:ind w:left="0"/>
+              <w:jc w:val="center"/>
+              <w:rPr>
+                <w:sz w:val="32"/>
+                <w:szCs w:val="32"/>
+              </w:rPr>
+            </w:pPr>
+            <w:r>
+              <w:rPr>
+                <w:sz w:val="32"/>
+                <w:szCs w:val="32"/>
+              </w:rPr>
+              <w:t>1.4</w:t>
+            </w:r>
+          </w:p>
+        </w:tc>
+        <w:tc>
+          <w:tcPr>
+            <w:tcW w:w="1876" w:type="dxa"/>
+          </w:tcPr>
+          <w:p>
+            <w:pPr>
+              <w:pStyle w:val="ListParagraph"/>
+              <w:ind w:left="0"/>
+              <w:jc w:val="center"/>
+              <w:rPr>
+                <w:sz w:val="32"/>
+                <w:szCs w:val="32"/>
+              </w:rPr>
+            </w:pPr>
+            <w:r>
+              <w:rPr>
+                <w:sz w:val="32"/>
+                <w:szCs w:val="32"/>
+              </w:rPr>
+              <w:t xml:space="preserve">Hossam </w:t>
+            </w:r>
+            <w:proofErr w:type="spellStart"/>
+            <w:r>
+              <w:rPr>
+                <w:sz w:val="32"/>
+                <w:szCs w:val="32"/>
+              </w:rPr>
+              <w:t>Magdy</w:t>
+            </w:r>
+            <w:proofErr w:type="spellEnd"/>
+          </w:p>
+        </w:tc>
+        <w:tc>
+          <w:tcPr>
+            <w:tcW w:w="1633" w:type="dxa"/>
+          </w:tcPr>
+          <w:p>
+            <w:pPr>
+              <w:pStyle w:val="ListParagraph"/>
+              <w:ind w:left="0"/>
+              <w:jc w:val="center"/>
+              <w:rPr>
+                <w:sz w:val="32"/>
+                <w:szCs w:val="32"/>
+              </w:rPr>
+            </w:pPr>
+            <w:r>
+              <w:rPr>
+                <w:sz w:val="32"/>
+                <w:szCs w:val="32"/>
+              </w:rPr>
+              <w:t>15/4/2021</w:t>
+            </w:r>
+          </w:p>
+        </w:tc>
+        <w:tc>
+          <w:tcPr>
+            <w:tcW w:w="5570" w:type="dxa"/>
+          </w:tcPr>
+          <w:p>
+            <w:pPr>
+              <w:rPr>
+                <w:sz w:val="32"/>
+                <w:szCs w:val="32"/>
+              </w:rPr>
+            </w:pPr>
+            <w:r>
+              <w:rPr>
+                <w:sz w:val="32"/>
+                <w:szCs w:val="32"/>
+              </w:rPr>
+              <w:t xml:space="preserve">Edited </w:t>
+            </w:r>
+            <w:r>
+              <w:rPr>
+                <w:sz w:val="32"/>
+                <w:szCs w:val="32"/>
+              </w:rPr>
+              <w:t>Requirements</w:t>
+            </w:r>
+            <w:r>
+              <w:rPr>
+                <w:sz w:val="32"/>
+                <w:szCs w:val="32"/>
+              </w:rPr>
+              <w:t>:</w:t>
+            </w:r>
+          </w:p>
+          <w:p>
+            <w:pPr>
+              <w:pStyle w:val="ListParagraph"/>
+              <w:numPr>
+                <w:ilvl w:val="0"/>
+                <w:numId w:val="24"/>
+              </w:numPr>
+              <w:spacing w:after="0" w:line="240" w:lineRule="auto"/>
+              <w:rPr>
+                <w:sz w:val="32"/>
+                <w:szCs w:val="32"/>
+              </w:rPr>
+            </w:pPr>
+            <w:r>
+              <w:t>Req_PO1_DGC_GDD_PORT_001-V1.</w:t>
+            </w:r>
+            <w:r>
+              <w:t>0</w:t>
+            </w:r>
+          </w:p>
+          <w:p>
+            <w:pPr>
+              <w:pStyle w:val="ListParagraph"/>
+              <w:numPr>
+                <w:ilvl w:val="0"/>
+                <w:numId w:val="24"/>
+              </w:numPr>
+              <w:spacing w:after="0" w:line="240" w:lineRule="auto"/>
+              <w:rPr>
+                <w:sz w:val="32"/>
+                <w:szCs w:val="32"/>
+              </w:rPr>
+            </w:pPr>
+            <w:r>
+              <w:t>Req_PO1_DGC_GDD_PORT_002-V1.0</w:t>
+            </w:r>
+          </w:p>
+          <w:p>
+            <w:pPr>
+              <w:pStyle w:val="ListParagraph"/>
+              <w:numPr>
+                <w:ilvl w:val="0"/>
+                <w:numId w:val="24"/>
+              </w:numPr>
+              <w:spacing w:after="0" w:line="240" w:lineRule="auto"/>
+              <w:rPr>
+                <w:sz w:val="32"/>
+                <w:szCs w:val="32"/>
+              </w:rPr>
+            </w:pPr>
+            <w:r>
+              <w:t>Req_PO1_DGC_GDD_PORT_003-V1.0</w:t>
+            </w:r>
+          </w:p>
+          <w:p>
+            <w:pPr>
+              <w:pStyle w:val="ListParagraph"/>
+              <w:numPr>
+                <w:ilvl w:val="0"/>
+                <w:numId w:val="24"/>
+              </w:numPr>
+              <w:spacing w:after="0" w:line="240" w:lineRule="auto"/>
+              <w:rPr>
+                <w:sz w:val="32"/>
+                <w:szCs w:val="32"/>
+              </w:rPr>
+            </w:pPr>
+            <w:r>
+              <w:t>Req_PO1_DGC_GDD_DIO_004-V1.0</w:t>
+            </w:r>
+          </w:p>
+          <w:p>
+            <w:pPr>
+              <w:pStyle w:val="ListParagraph"/>
+              <w:numPr>
+                <w:ilvl w:val="0"/>
+                <w:numId w:val="24"/>
+              </w:numPr>
+              <w:spacing w:after="0" w:line="240" w:lineRule="auto"/>
+              <w:rPr>
+                <w:sz w:val="32"/>
+                <w:szCs w:val="32"/>
+              </w:rPr>
+            </w:pPr>
+            <w:r>
+              <w:t>Req_PO1_DGC_GDD_DIO_005-V1.0</w:t>
+            </w:r>
+          </w:p>
+          <w:p>
+            <w:pPr>
+              <w:pStyle w:val="ListParagraph"/>
+              <w:numPr>
+                <w:ilvl w:val="0"/>
+                <w:numId w:val="24"/>
+              </w:numPr>
+              <w:spacing w:after="0" w:line="240" w:lineRule="auto"/>
+              <w:rPr>
+                <w:sz w:val="32"/>
+                <w:szCs w:val="32"/>
+              </w:rPr>
+            </w:pPr>
+            <w:r>
+              <w:t>Req_PO1_DGC_GDD</w:t>
+            </w:r>
+            <w:r>
+              <w:t>_</w:t>
+            </w:r>
+            <w:r>
+              <w:t>TIMER</w:t>
+            </w:r>
+            <w:r>
+              <w:t>_006-V1.0</w:t>
+            </w:r>
+          </w:p>
+          <w:p>
+            <w:pPr>
+              <w:pStyle w:val="ListParagraph"/>
+              <w:numPr>
+                <w:ilvl w:val="0"/>
+                <w:numId w:val="24"/>
+              </w:numPr>
+              <w:spacing w:after="0" w:line="240" w:lineRule="auto"/>
+              <w:rPr>
+                <w:sz w:val="32"/>
+                <w:szCs w:val="32"/>
+              </w:rPr>
+            </w:pPr>
+            <w:r>
+              <w:t>Req_PO1_DGC_GDD_TIMER_007-V1.</w:t>
+            </w:r>
+            <w:r>
+              <w:t>0</w:t>
+            </w:r>
+          </w:p>
+          <w:p>
+            <w:pPr>
+              <w:pStyle w:val="ListParagraph"/>
+              <w:numPr>
+                <w:ilvl w:val="0"/>
+                <w:numId w:val="24"/>
+              </w:numPr>
+              <w:spacing w:after="0" w:line="240" w:lineRule="auto"/>
+              <w:rPr>
+                <w:sz w:val="32"/>
+                <w:szCs w:val="32"/>
+              </w:rPr>
+            </w:pPr>
+            <w:r>
+              <w:lastRenderedPageBreak/>
+              <w:t>Req_PO1_DGC_GDD_TIMER_008-V1.</w:t>
+            </w:r>
+            <w:r>
+              <w:t>0</w:t>
+            </w:r>
+          </w:p>
+          <w:p>
+            <w:pPr>
+              <w:pStyle w:val="ListParagraph"/>
+              <w:numPr>
+                <w:ilvl w:val="0"/>
+                <w:numId w:val="24"/>
+              </w:numPr>
+              <w:spacing w:after="0" w:line="240" w:lineRule="auto"/>
+              <w:rPr>
+                <w:sz w:val="32"/>
+                <w:szCs w:val="32"/>
+              </w:rPr>
+            </w:pPr>
+            <w:r>
+              <w:t>Req_PO1_DGC_GDD_TIMER_009-V1.0</w:t>
+            </w:r>
+          </w:p>
+          <w:p>
+            <w:pPr>
+              <w:pStyle w:val="ListParagraph"/>
+              <w:numPr>
+                <w:ilvl w:val="0"/>
+                <w:numId w:val="24"/>
+              </w:numPr>
+              <w:spacing w:after="0" w:line="240" w:lineRule="auto"/>
+              <w:rPr>
+                <w:sz w:val="32"/>
+                <w:szCs w:val="32"/>
+              </w:rPr>
+            </w:pPr>
+            <w:r>
+              <w:t>Req_PO1_DGC_GDD_TIMER_0010-V1.0</w:t>
+            </w:r>
+          </w:p>
+          <w:p>
+            <w:pPr>
+              <w:pStyle w:val="ListParagraph"/>
+              <w:numPr>
+                <w:ilvl w:val="0"/>
+                <w:numId w:val="24"/>
+              </w:numPr>
+              <w:spacing w:after="0" w:line="240" w:lineRule="auto"/>
+            </w:pPr>
+            <w:r>
+              <w:t>Req_PO1_DGC_GDD</w:t>
+            </w:r>
+            <w:r>
+              <w:t>_KEYPAD</w:t>
+            </w:r>
+            <w:r>
+              <w:t>_0</w:t>
+            </w:r>
+            <w:r>
+              <w:rPr>
+                <w:rFonts w:hint="cs"/>
+                <w:rtl/>
+              </w:rPr>
+              <w:t>01</w:t>
+            </w:r>
+            <w:r>
+              <w:t>5-V1.</w:t>
+            </w:r>
+            <w:r>
+              <w:t>0</w:t>
+            </w:r>
+          </w:p>
+          <w:p>
+            <w:pPr>
+              <w:pStyle w:val="ListParagraph"/>
+              <w:numPr>
+                <w:ilvl w:val="0"/>
+                <w:numId w:val="24"/>
+              </w:numPr>
+              <w:spacing w:after="0" w:line="240" w:lineRule="auto"/>
+            </w:pPr>
+            <w:r>
+              <w:t>Req_PO1_DGC_GDD</w:t>
+            </w:r>
+            <w:r>
+              <w:t>_BUZZER</w:t>
+            </w:r>
+            <w:r>
+              <w:t>_0</w:t>
+            </w:r>
+            <w:r>
+              <w:rPr>
+                <w:rFonts w:hint="cs"/>
+                <w:rtl/>
+              </w:rPr>
+              <w:t>01</w:t>
+            </w:r>
+            <w:r>
+              <w:t>6-V1.</w:t>
+            </w:r>
+            <w:r>
+              <w:t>0</w:t>
+            </w:r>
+          </w:p>
+          <w:p>
+            <w:pPr>
+              <w:pStyle w:val="ListParagraph"/>
+              <w:numPr>
+                <w:ilvl w:val="0"/>
+                <w:numId w:val="24"/>
+              </w:numPr>
+              <w:spacing w:after="0" w:line="240" w:lineRule="auto"/>
+            </w:pPr>
+            <w:r>
+              <w:t>Req_PO1_DGC_GDD</w:t>
+            </w:r>
+            <w:r>
+              <w:t>_LCD</w:t>
+            </w:r>
+            <w:r>
+              <w:t>_0</w:t>
+            </w:r>
+            <w:r>
+              <w:rPr>
+                <w:rFonts w:hint="cs"/>
+                <w:rtl/>
+              </w:rPr>
+              <w:t>01</w:t>
+            </w:r>
+            <w:r>
+              <w:t>7-V1.</w:t>
+            </w:r>
+            <w:r>
+              <w:t>0</w:t>
+            </w:r>
+          </w:p>
+          <w:p>
+            <w:pPr>
+              <w:pStyle w:val="ListParagraph"/>
+              <w:numPr>
+                <w:ilvl w:val="0"/>
+                <w:numId w:val="24"/>
+              </w:numPr>
+              <w:spacing w:after="0" w:line="240" w:lineRule="auto"/>
+            </w:pPr>
+            <w:r>
+              <w:t>Req_PO1_DGC_GDD</w:t>
+            </w:r>
+            <w:r>
+              <w:t>_LCD</w:t>
+            </w:r>
+            <w:r>
+              <w:t xml:space="preserve"> </w:t>
+            </w:r>
+            <w:r>
+              <w:t>_0</w:t>
+            </w:r>
+            <w:r>
+              <w:rPr>
+                <w:rFonts w:hint="cs"/>
+                <w:rtl/>
+              </w:rPr>
+              <w:t>01</w:t>
+            </w:r>
+            <w:r>
+              <w:t>8-V1.</w:t>
+            </w:r>
+            <w:r>
+              <w:rPr>
+                <w:rFonts w:hint="cs"/>
+                <w:rtl/>
+              </w:rPr>
+              <w:t>0</w:t>
+            </w:r>
+          </w:p>
+          <w:p>
+            <w:pPr>
+              <w:pStyle w:val="ListParagraph"/>
+              <w:numPr>
+                <w:ilvl w:val="0"/>
+                <w:numId w:val="24"/>
+              </w:numPr>
+              <w:spacing w:after="0" w:line="240" w:lineRule="auto"/>
+            </w:pPr>
+            <w:r>
+              <w:t>Req_PO1_DGC_GDD</w:t>
+            </w:r>
+            <w:r>
+              <w:t>_LCD</w:t>
+            </w:r>
+            <w:r>
+              <w:t xml:space="preserve"> </w:t>
+            </w:r>
+            <w:r>
+              <w:t>_0</w:t>
+            </w:r>
+            <w:r>
+              <w:rPr>
+                <w:rFonts w:hint="cs"/>
+                <w:rtl/>
+              </w:rPr>
+              <w:t>01</w:t>
+            </w:r>
+            <w:r>
+              <w:t>9-V1.</w:t>
+            </w:r>
+            <w:r>
+              <w:t>0</w:t>
+            </w:r>
+          </w:p>
+          <w:p>
+            <w:pPr>
+              <w:pStyle w:val="ListParagraph"/>
+              <w:numPr>
+                <w:ilvl w:val="0"/>
+                <w:numId w:val="24"/>
+              </w:numPr>
+              <w:spacing w:after="0" w:line="240" w:lineRule="auto"/>
+            </w:pPr>
+            <w:r>
+              <w:t>Req_PO1_DGC_GDD</w:t>
+            </w:r>
+            <w:r>
+              <w:t>_LCD</w:t>
+            </w:r>
+            <w:r>
+              <w:t xml:space="preserve"> </w:t>
+            </w:r>
+            <w:r>
+              <w:t>_0</w:t>
+            </w:r>
+            <w:r>
+              <w:rPr>
+                <w:rFonts w:hint="cs"/>
+                <w:rtl/>
+              </w:rPr>
+              <w:t>0</w:t>
+            </w:r>
+            <w:r>
+              <w:t>20-V1.</w:t>
+            </w:r>
+            <w:r>
+              <w:t>0</w:t>
+            </w:r>
+          </w:p>
+          <w:p>
+            <w:pPr>
+              <w:pStyle w:val="ListParagraph"/>
+              <w:numPr>
+                <w:ilvl w:val="0"/>
+                <w:numId w:val="24"/>
+              </w:numPr>
+              <w:spacing w:after="0" w:line="240" w:lineRule="auto"/>
+            </w:pPr>
+            <w:r>
+              <w:t>Req_PO1_DGC_GDD</w:t>
+            </w:r>
+            <w:r>
+              <w:t>_LCD</w:t>
+            </w:r>
+            <w:r>
+              <w:t xml:space="preserve"> </w:t>
+            </w:r>
+            <w:r>
+              <w:t>_0</w:t>
+            </w:r>
+            <w:r>
+              <w:rPr>
+                <w:rFonts w:hint="cs"/>
+                <w:rtl/>
+              </w:rPr>
+              <w:t>0</w:t>
+            </w:r>
+            <w:r>
+              <w:t>21-V1.</w:t>
+            </w:r>
+            <w:r>
+              <w:t>0</w:t>
+            </w:r>
+          </w:p>
+          <w:p>
+            <w:pPr>
+              <w:pStyle w:val="ListParagraph"/>
+              <w:numPr>
+                <w:ilvl w:val="0"/>
+                <w:numId w:val="24"/>
+              </w:numPr>
+              <w:spacing w:after="0" w:line="240" w:lineRule="auto"/>
+            </w:pPr>
+            <w:r>
+              <w:t>Req_PO1_DGC_GDD_MATH_CALC_0</w:t>
+            </w:r>
+            <w:r>
+              <w:rPr>
+                <w:rFonts w:hint="cs"/>
+                <w:rtl/>
+              </w:rPr>
+              <w:t>011</w:t>
+            </w:r>
+            <w:r>
+              <w:t>-V1.</w:t>
+            </w:r>
+            <w:r>
+              <w:t>0</w:t>
+            </w:r>
+          </w:p>
+          <w:p>
+            <w:pPr>
+              <w:pStyle w:val="ListParagraph"/>
+              <w:numPr>
+                <w:ilvl w:val="0"/>
+                <w:numId w:val="24"/>
+              </w:numPr>
+              <w:spacing w:after="0" w:line="240" w:lineRule="auto"/>
+            </w:pPr>
+            <w:r>
+              <w:t>Req_PO1_DGC_GDD_OPERATION</w:t>
+            </w:r>
+            <w:bookmarkStart w:id="7" w:name="_GoBack"/>
+            <w:bookmarkEnd w:id="7"/>
+            <w:r>
+              <w:t>_MANAGER_0</w:t>
+            </w:r>
+            <w:r>
+              <w:rPr>
+                <w:rFonts w:hint="cs"/>
+                <w:rtl/>
+              </w:rPr>
+              <w:t>01</w:t>
+            </w:r>
+            <w:r>
+              <w:t>2</w:t>
+            </w:r>
+          </w:p>
+          <w:p>
+            <w:pPr>
+              <w:pStyle w:val="ListParagraph"/>
+              <w:numPr>
+                <w:ilvl w:val="0"/>
+                <w:numId w:val="24"/>
+              </w:numPr>
+              <w:spacing w:after="0" w:line="240" w:lineRule="auto"/>
+            </w:pPr>
+            <w:r>
+              <w:t>Req_PO1_DGC_GDD_OPERATION_MANAGER_0</w:t>
+            </w:r>
+            <w:r>
+              <w:rPr>
+                <w:rFonts w:hint="cs"/>
+                <w:rtl/>
+              </w:rPr>
+              <w:t>01</w:t>
+            </w:r>
+            <w:r>
+              <w:t>3</w:t>
+            </w:r>
+          </w:p>
+          <w:p>
+            <w:pPr>
+              <w:pStyle w:val="ListParagraph"/>
+              <w:numPr>
+                <w:ilvl w:val="0"/>
+                <w:numId w:val="24"/>
+              </w:numPr>
+              <w:spacing w:after="0" w:line="240" w:lineRule="auto"/>
+              <w:rPr>
+                <w:sz w:val="32"/>
+                <w:szCs w:val="32"/>
+              </w:rPr>
+            </w:pPr>
+            <w:r>
+              <w:t>Req_PO1_DGC_GDD_KEYPAD_MANAGER_0</w:t>
+            </w:r>
+            <w:r>
+              <w:rPr>
+                <w:rFonts w:hint="cs"/>
+                <w:rtl/>
+              </w:rPr>
+              <w:t>01</w:t>
+            </w:r>
+            <w:r>
+              <w:t>4</w:t>
+            </w:r>
+          </w:p>
+          <w:p>
+            <w:pPr>
+              <w:rPr>
+                <w:sz w:val="32"/>
+                <w:szCs w:val="32"/>
               </w:rPr>
             </w:pPr>
           </w:p>
@@ -2496,18 +3213,17 @@
           <w:szCs w:val="36"/>
         </w:rPr>
       </w:pPr>
-      <w:bookmarkStart w:id="7" w:name="_Toc68619385"/>
-      <w:bookmarkStart w:id="8" w:name="_Toc68619988"/>
+      <w:bookmarkStart w:id="8" w:name="_Toc68619385"/>
+      <w:bookmarkStart w:id="9" w:name="_Toc68619988"/>
       <w:r>
         <w:rPr>
           <w:sz w:val="36"/>
           <w:szCs w:val="36"/>
         </w:rPr>
-        <w:lastRenderedPageBreak/>
         <w:t>Reference Do</w:t>
       </w:r>
-      <w:bookmarkStart w:id="9" w:name="Reference_Documents"/>
-      <w:bookmarkEnd w:id="9"/>
+      <w:bookmarkStart w:id="10" w:name="Reference_Documents"/>
+      <w:bookmarkEnd w:id="10"/>
       <w:r>
         <w:rPr>
           <w:sz w:val="36"/>
@@ -2515,8 +3231,8 @@
         </w:rPr>
         <w:t>cuments</w:t>
       </w:r>
-      <w:bookmarkEnd w:id="7"/>
       <w:bookmarkEnd w:id="8"/>
+      <w:bookmarkEnd w:id="9"/>
     </w:p>
     <w:p/>
     <w:p/>
@@ -2723,7 +3439,7 @@
                 <w:sz w:val="32"/>
                 <w:szCs w:val="32"/>
               </w:rPr>
-              <w:t>3</w:t>
+              <w:t>4</w:t>
             </w:r>
           </w:p>
         </w:tc>
@@ -2744,7 +3460,7 @@
                 <w:sz w:val="32"/>
                 <w:szCs w:val="32"/>
               </w:rPr>
-              <w:t>proposed</w:t>
+              <w:t>Released</w:t>
             </w:r>
           </w:p>
         </w:tc>
@@ -2763,8 +3479,8 @@
           <w:szCs w:val="36"/>
         </w:rPr>
       </w:pPr>
-      <w:bookmarkStart w:id="10" w:name="_Toc68619386"/>
-      <w:bookmarkStart w:id="11" w:name="_Toc68619989"/>
+      <w:bookmarkStart w:id="11" w:name="_Toc68619386"/>
+      <w:bookmarkStart w:id="12" w:name="_Toc68619989"/>
       <w:r>
         <w:rPr>
           <w:sz w:val="36"/>
@@ -2772,8 +3488,8 @@
         </w:rPr>
         <w:t>Project Descri</w:t>
       </w:r>
-      <w:bookmarkStart w:id="12" w:name="Project_Description"/>
-      <w:bookmarkEnd w:id="12"/>
+      <w:bookmarkStart w:id="13" w:name="Project_Description"/>
+      <w:bookmarkEnd w:id="13"/>
       <w:r>
         <w:rPr>
           <w:sz w:val="36"/>
@@ -2781,8 +3497,8 @@
         </w:rPr>
         <w:t>ption</w:t>
       </w:r>
-      <w:bookmarkEnd w:id="10"/>
       <w:bookmarkEnd w:id="11"/>
+      <w:bookmarkEnd w:id="12"/>
       <w:r>
         <w:rPr>
           <w:sz w:val="36"/>
@@ -2822,7 +3538,24 @@
           <w:sz w:val="32"/>
           <w:szCs w:val="32"/>
         </w:rPr>
-        <w:t>“Sovy” is a simple digital calculator that performs basic mathematical operations and displays the operation on an LCD-screen, with an ON/OFF button and keypad for user input.</w:t>
+        <w:lastRenderedPageBreak/>
+        <w:t>“</w:t>
+      </w:r>
+      <w:proofErr w:type="spellStart"/>
+      <w:r>
+        <w:rPr>
+          <w:sz w:val="32"/>
+          <w:szCs w:val="32"/>
+        </w:rPr>
+        <w:t>Sovy</w:t>
+      </w:r>
+      <w:proofErr w:type="spellEnd"/>
+      <w:r>
+        <w:rPr>
+          <w:sz w:val="32"/>
+          <w:szCs w:val="32"/>
+        </w:rPr>
+        <w:t>” is a simple digital calculator that performs basic mathematical operations and displays the operation on an LCD-screen, with an ON/OFF button and keypad for user input.</w:t>
       </w:r>
     </w:p>
     <w:p>
@@ -2837,20 +3570,19 @@
           <w:szCs w:val="36"/>
         </w:rPr>
       </w:pPr>
-      <w:bookmarkStart w:id="13" w:name="_Software_Context_Diagram"/>
-      <w:bookmarkStart w:id="14" w:name="_Toc68619387"/>
-      <w:bookmarkStart w:id="15" w:name="_Toc68619990"/>
-      <w:bookmarkEnd w:id="13"/>
+      <w:bookmarkStart w:id="14" w:name="_Software_Context_Diagram"/>
+      <w:bookmarkStart w:id="15" w:name="_Toc68619387"/>
+      <w:bookmarkStart w:id="16" w:name="_Toc68619990"/>
+      <w:bookmarkEnd w:id="14"/>
       <w:r>
         <w:rPr>
           <w:sz w:val="36"/>
           <w:szCs w:val="36"/>
         </w:rPr>
-        <w:lastRenderedPageBreak/>
         <w:t>Software Context Diagram</w:t>
       </w:r>
-      <w:bookmarkEnd w:id="14"/>
       <w:bookmarkEnd w:id="15"/>
+      <w:bookmarkEnd w:id="16"/>
       <w:r>
         <w:rPr>
           <w:sz w:val="36"/>
@@ -2974,10 +3706,10 @@
           <w:szCs w:val="36"/>
         </w:rPr>
       </w:pPr>
-      <w:bookmarkStart w:id="16" w:name="_6.Software_features"/>
-      <w:bookmarkStart w:id="17" w:name="_Toc68619388"/>
-      <w:bookmarkStart w:id="18" w:name="_Toc68619991"/>
-      <w:bookmarkEnd w:id="16"/>
+      <w:bookmarkStart w:id="17" w:name="_6.Software_features"/>
+      <w:bookmarkStart w:id="18" w:name="_Toc68619388"/>
+      <w:bookmarkStart w:id="19" w:name="_Toc68619991"/>
+      <w:bookmarkEnd w:id="17"/>
       <w:r>
         <w:rPr>
           <w:sz w:val="36"/>
@@ -3000,8 +3732,8 @@
         </w:rPr>
         <w:t>Software features</w:t>
       </w:r>
-      <w:bookmarkEnd w:id="17"/>
       <w:bookmarkEnd w:id="18"/>
+      <w:bookmarkEnd w:id="19"/>
       <w:r>
         <w:rPr>
           <w:sz w:val="36"/>
@@ -3061,17 +3793,26 @@
           <w:szCs w:val="36"/>
         </w:rPr>
       </w:pPr>
-      <w:bookmarkStart w:id="19" w:name="_Toc68619389"/>
-      <w:bookmarkStart w:id="20" w:name="_Toc68619992"/>
+      <w:bookmarkStart w:id="20" w:name="_Toc68619389"/>
+      <w:bookmarkStart w:id="21" w:name="_Toc68619992"/>
+      <w:proofErr w:type="gramStart"/>
       <w:r>
         <w:rPr>
           <w:sz w:val="36"/>
           <w:szCs w:val="36"/>
         </w:rPr>
-        <w:t>7.Static Architecture</w:t>
+        <w:t>7.Static</w:t>
       </w:r>
-      <w:bookmarkEnd w:id="19"/>
+      <w:proofErr w:type="gramEnd"/>
+      <w:r>
+        <w:rPr>
+          <w:sz w:val="36"/>
+          <w:szCs w:val="36"/>
+        </w:rPr>
+        <w:t xml:space="preserve"> Architecture</w:t>
+      </w:r>
       <w:bookmarkEnd w:id="20"/>
+      <w:bookmarkEnd w:id="21"/>
     </w:p>
     <w:p/>
     <w:p>
@@ -3081,7 +3822,6 @@
       <w:r>
         <w:t xml:space="preserve">      </w:t>
       </w:r>
-      <w:bookmarkStart w:id="21" w:name="_GoBack"/>
       <w:r>
         <w:rPr>
           <w:noProof/>
@@ -3122,7 +3862,6 @@
           </wp:inline>
         </w:drawing>
       </w:r>
-      <w:bookmarkEnd w:id="21"/>
     </w:p>
     <w:p>
       <w:pPr>
@@ -3208,12 +3947,14 @@
                 <w:b/>
               </w:rPr>
             </w:pPr>
+            <w:proofErr w:type="spellStart"/>
             <w:r>
               <w:rPr>
                 <w:b/>
               </w:rPr>
               <w:t>Req_ID</w:t>
             </w:r>
+            <w:proofErr w:type="spellEnd"/>
           </w:p>
         </w:tc>
         <w:tc>
@@ -3224,7 +3965,13 @@
           </w:tcPr>
           <w:p>
             <w:r>
-              <w:t>Req_PO1_DGC_GDD_001-V1.0</w:t>
+              <w:t>Req_PO1_DGC_GDD_</w:t>
+            </w:r>
+            <w:r>
+              <w:t>PORT_</w:t>
+            </w:r>
+            <w:r>
+              <w:t>001-V1.1</w:t>
             </w:r>
           </w:p>
         </w:tc>
@@ -3295,7 +4042,10 @@
           </w:tcPr>
           <w:p>
             <w:r>
-              <w:t>void</w:t>
+              <w:t>V</w:t>
+            </w:r>
+            <w:r>
+              <w:t>oid</w:t>
             </w:r>
           </w:p>
         </w:tc>
@@ -3366,6 +4116,7 @@
                 <w:bCs/>
               </w:rPr>
             </w:pPr>
+            <w:proofErr w:type="spellStart"/>
             <w:r>
               <w:rPr>
                 <w:b/>
@@ -3373,6 +4124,7 @@
               </w:rPr>
               <w:t>Port_vidInit</w:t>
             </w:r>
+            <w:proofErr w:type="spellEnd"/>
           </w:p>
         </w:tc>
       </w:tr>
@@ -3526,12 +4278,14 @@
                 <w:b/>
               </w:rPr>
             </w:pPr>
+            <w:proofErr w:type="spellStart"/>
             <w:r>
               <w:rPr>
                 <w:b/>
               </w:rPr>
               <w:t>Req_ID</w:t>
             </w:r>
+            <w:proofErr w:type="spellEnd"/>
           </w:p>
         </w:tc>
         <w:tc>
@@ -3542,7 +4296,13 @@
           </w:tcPr>
           <w:p>
             <w:r>
-              <w:t>Req_PO1_DGC_GDD_002-V1.0</w:t>
+              <w:t>Req_PO1_DGC_GDD_</w:t>
+            </w:r>
+            <w:r>
+              <w:t>PORT_</w:t>
+            </w:r>
+            <w:r>
+              <w:t>002-V1.1</w:t>
             </w:r>
           </w:p>
         </w:tc>
@@ -3615,7 +4375,10 @@
           </w:tcPr>
           <w:p>
             <w:r>
-              <w:t>void</w:t>
+              <w:t>V</w:t>
+            </w:r>
+            <w:r>
+              <w:t>oid</w:t>
             </w:r>
           </w:p>
         </w:tc>
@@ -3787,6 +4550,7 @@
                 <w:bCs/>
               </w:rPr>
             </w:pPr>
+            <w:proofErr w:type="spellStart"/>
             <w:r>
               <w:rPr>
                 <w:b/>
@@ -3794,6 +4558,7 @@
               </w:rPr>
               <w:t>Port_vidSetPinMode</w:t>
             </w:r>
+            <w:proofErr w:type="spellEnd"/>
           </w:p>
         </w:tc>
       </w:tr>
@@ -4025,6 +4790,7 @@
                 <w:b/>
               </w:rPr>
             </w:pPr>
+            <w:proofErr w:type="spellStart"/>
             <w:r>
               <w:rPr>
                 <w:b/>
@@ -4032,6 +4798,7 @@
               <w:lastRenderedPageBreak/>
               <w:t>Req_ID</w:t>
             </w:r>
+            <w:proofErr w:type="spellEnd"/>
           </w:p>
         </w:tc>
         <w:tc>
@@ -4042,7 +4809,13 @@
           </w:tcPr>
           <w:p>
             <w:r>
-              <w:t>Req_PO1_DGC_GDD_003-V1.0</w:t>
+              <w:t>Req_PO1_DGC_GDD</w:t>
+            </w:r>
+            <w:r>
+              <w:t>_PORT</w:t>
+            </w:r>
+            <w:r>
+              <w:t>_003-V1.1</w:t>
             </w:r>
           </w:p>
         </w:tc>
@@ -4115,7 +4888,10 @@
           </w:tcPr>
           <w:p>
             <w:r>
-              <w:t>void</w:t>
+              <w:t>V</w:t>
+            </w:r>
+            <w:r>
+              <w:t>oid</w:t>
             </w:r>
           </w:p>
         </w:tc>
@@ -4287,6 +5063,7 @@
                 <w:bCs/>
               </w:rPr>
             </w:pPr>
+            <w:proofErr w:type="spellStart"/>
             <w:r>
               <w:rPr>
                 <w:b/>
@@ -4294,6 +5071,7 @@
               </w:rPr>
               <w:t>Port_vidSetPinDir</w:t>
             </w:r>
+            <w:proofErr w:type="spellEnd"/>
           </w:p>
         </w:tc>
       </w:tr>
@@ -4516,6 +5294,7 @@
       <w:bookmarkStart w:id="27" w:name="_Toc68619392"/>
       <w:bookmarkStart w:id="28" w:name="_Toc68619933"/>
       <w:bookmarkStart w:id="29" w:name="_Toc68619995"/>
+      <w:proofErr w:type="spellStart"/>
       <w:r>
         <w:lastRenderedPageBreak/>
         <w:t>Dio</w:t>
@@ -4523,6 +5302,7 @@
       <w:bookmarkEnd w:id="27"/>
       <w:bookmarkEnd w:id="28"/>
       <w:bookmarkEnd w:id="29"/>
+      <w:proofErr w:type="spellEnd"/>
     </w:p>
     <w:tbl>
       <w:tblPr>
@@ -4561,12 +5341,14 @@
                 <w:b/>
               </w:rPr>
             </w:pPr>
+            <w:proofErr w:type="spellStart"/>
             <w:r>
               <w:rPr>
                 <w:b/>
               </w:rPr>
               <w:t>Req_ID</w:t>
             </w:r>
+            <w:proofErr w:type="spellEnd"/>
           </w:p>
         </w:tc>
         <w:tc>
@@ -4577,7 +5359,13 @@
           </w:tcPr>
           <w:p>
             <w:r>
-              <w:t>Req_PO1_DGC_GDD_004-V1.0</w:t>
+              <w:t>Req_PO1_DGC_GDD</w:t>
+            </w:r>
+            <w:r>
+              <w:t>_DIO</w:t>
+            </w:r>
+            <w:r>
+              <w:t>_004-V1.1</w:t>
             </w:r>
           </w:p>
         </w:tc>
@@ -4612,9 +5400,11 @@
             <w:vAlign w:val="center"/>
           </w:tcPr>
           <w:p>
+            <w:proofErr w:type="spellStart"/>
             <w:r>
               <w:t>Dio</w:t>
             </w:r>
+            <w:proofErr w:type="spellEnd"/>
           </w:p>
         </w:tc>
       </w:tr>
@@ -5107,12 +5897,14 @@
                 <w:b/>
               </w:rPr>
             </w:pPr>
+            <w:proofErr w:type="spellStart"/>
             <w:r>
               <w:rPr>
                 <w:b/>
               </w:rPr>
               <w:t>Req_ID</w:t>
             </w:r>
+            <w:proofErr w:type="spellEnd"/>
           </w:p>
         </w:tc>
         <w:tc>
@@ -5129,13 +5921,19 @@
           </w:tcPr>
           <w:p>
             <w:r>
-              <w:t>Req_PO1_DGC_GDD_00</w:t>
+              <w:t>Req_PO1_DGC_GDD</w:t>
+            </w:r>
+            <w:r>
+              <w:t>_DIO</w:t>
+            </w:r>
+            <w:r>
+              <w:t>_00</w:t>
             </w:r>
             <w:r>
               <w:t>5</w:t>
             </w:r>
             <w:r>
-              <w:t>-V1.0</w:t>
+              <w:t>-V1.1</w:t>
             </w:r>
           </w:p>
         </w:tc>
@@ -5182,9 +5980,11 @@
             <w:vAlign w:val="center"/>
           </w:tcPr>
           <w:p>
+            <w:proofErr w:type="spellStart"/>
             <w:r>
               <w:t>Dio</w:t>
             </w:r>
+            <w:proofErr w:type="spellEnd"/>
           </w:p>
         </w:tc>
       </w:tr>
@@ -5643,12 +6443,14 @@
                 <w:b/>
               </w:rPr>
             </w:pPr>
+            <w:proofErr w:type="spellStart"/>
             <w:r>
               <w:rPr>
                 <w:b/>
               </w:rPr>
               <w:t>Req_ID</w:t>
             </w:r>
+            <w:proofErr w:type="spellEnd"/>
           </w:p>
         </w:tc>
         <w:tc>
@@ -5659,10 +6461,16 @@
           </w:tcPr>
           <w:p>
             <w:r>
-              <w:t>Req_PO1_DGC_GDD_006</w:t>
-            </w:r>
-            <w:r>
-              <w:t>-V1.0</w:t>
+              <w:t>Req_PO1_DGC_GDD</w:t>
+            </w:r>
+            <w:r>
+              <w:t>_TIMER</w:t>
+            </w:r>
+            <w:r>
+              <w:t>_006</w:t>
+            </w:r>
+            <w:r>
+              <w:t>-V1.1</w:t>
             </w:r>
           </w:p>
         </w:tc>
@@ -5804,6 +6612,7 @@
                 <w:bCs/>
               </w:rPr>
             </w:pPr>
+            <w:proofErr w:type="spellStart"/>
             <w:r>
               <w:rPr>
                 <w:b/>
@@ -5811,6 +6620,7 @@
               </w:rPr>
               <w:t>Gpt_vidInit</w:t>
             </w:r>
+            <w:proofErr w:type="spellEnd"/>
           </w:p>
         </w:tc>
       </w:tr>
@@ -5998,12 +6808,14 @@
                 <w:b/>
               </w:rPr>
             </w:pPr>
+            <w:proofErr w:type="spellStart"/>
             <w:r>
               <w:rPr>
                 <w:b/>
               </w:rPr>
               <w:t>Req_ID</w:t>
             </w:r>
+            <w:proofErr w:type="spellEnd"/>
           </w:p>
         </w:tc>
         <w:tc>
@@ -6014,13 +6826,19 @@
           </w:tcPr>
           <w:p>
             <w:r>
-              <w:t>Req_PO1_DGC_GDD_00</w:t>
+              <w:t>Req_PO1_DGC_GDD</w:t>
+            </w:r>
+            <w:r>
+              <w:t>_TIMER</w:t>
+            </w:r>
+            <w:r>
+              <w:t>_00</w:t>
             </w:r>
             <w:r>
               <w:t>7</w:t>
             </w:r>
             <w:r>
-              <w:t>-V1.0</w:t>
+              <w:t>-V1.1</w:t>
             </w:r>
           </w:p>
         </w:tc>
@@ -6162,6 +6980,7 @@
                 <w:bCs/>
               </w:rPr>
             </w:pPr>
+            <w:proofErr w:type="spellStart"/>
             <w:r>
               <w:rPr>
                 <w:b/>
@@ -6169,6 +6988,7 @@
               </w:rPr>
               <w:t>Gpt_vidStartTimer</w:t>
             </w:r>
+            <w:proofErr w:type="spellEnd"/>
           </w:p>
         </w:tc>
       </w:tr>
@@ -6364,12 +7184,14 @@
                 <w:b/>
               </w:rPr>
             </w:pPr>
+            <w:proofErr w:type="spellStart"/>
             <w:r>
               <w:rPr>
                 <w:b/>
               </w:rPr>
               <w:t>Req_ID</w:t>
             </w:r>
+            <w:proofErr w:type="spellEnd"/>
           </w:p>
         </w:tc>
         <w:tc>
@@ -6380,7 +7202,13 @@
           </w:tcPr>
           <w:p>
             <w:r>
-              <w:t>Req_PO1_DGC_GDD_008-V1.0</w:t>
+              <w:t>Req_PO1_DGC_GDD</w:t>
+            </w:r>
+            <w:r>
+              <w:t>_TIMER</w:t>
+            </w:r>
+            <w:r>
+              <w:t>_008-V1.1</w:t>
             </w:r>
           </w:p>
         </w:tc>
@@ -6522,6 +7350,7 @@
                 <w:bCs/>
               </w:rPr>
             </w:pPr>
+            <w:proofErr w:type="spellStart"/>
             <w:r>
               <w:rPr>
                 <w:b/>
@@ -6543,6 +7372,7 @@
               </w:rPr>
               <w:t>Timer</w:t>
             </w:r>
+            <w:proofErr w:type="spellEnd"/>
           </w:p>
         </w:tc>
       </w:tr>
@@ -6730,12 +7560,14 @@
                 <w:b/>
               </w:rPr>
             </w:pPr>
+            <w:proofErr w:type="spellStart"/>
             <w:r>
               <w:rPr>
                 <w:b/>
               </w:rPr>
               <w:t>Req_ID</w:t>
             </w:r>
+            <w:proofErr w:type="spellEnd"/>
           </w:p>
         </w:tc>
         <w:tc>
@@ -6746,7 +7578,13 @@
           </w:tcPr>
           <w:p>
             <w:r>
-              <w:t>Req_PO1_DGC_GDD_009-V1.0</w:t>
+              <w:t>Req_PO1_DGC_GDD</w:t>
+            </w:r>
+            <w:r>
+              <w:t>_TIMER</w:t>
+            </w:r>
+            <w:r>
+              <w:t>_009-V1.1</w:t>
             </w:r>
           </w:p>
         </w:tc>
@@ -6847,7 +7685,15 @@
           </w:tcPr>
           <w:p>
             <w:r>
-              <w:t>Void (*pfun)(void)</w:t>
+              <w:t>Void (*</w:t>
+            </w:r>
+            <w:proofErr w:type="spellStart"/>
+            <w:r>
+              <w:t>pfun</w:t>
+            </w:r>
+            <w:proofErr w:type="spellEnd"/>
+            <w:r>
+              <w:t>)(void)</w:t>
             </w:r>
           </w:p>
         </w:tc>
@@ -6888,6 +7734,7 @@
                 <w:bCs/>
               </w:rPr>
             </w:pPr>
+            <w:proofErr w:type="spellStart"/>
             <w:r>
               <w:rPr>
                 <w:b/>
@@ -6895,6 +7742,7 @@
               </w:rPr>
               <w:t>Gpt_vidSetCBF</w:t>
             </w:r>
+            <w:proofErr w:type="spellEnd"/>
           </w:p>
         </w:tc>
       </w:tr>
@@ -7083,12 +7931,14 @@
                 <w:b/>
               </w:rPr>
             </w:pPr>
+            <w:proofErr w:type="spellStart"/>
             <w:r>
               <w:rPr>
                 <w:b/>
               </w:rPr>
               <w:t>Req_ID</w:t>
             </w:r>
+            <w:proofErr w:type="spellEnd"/>
           </w:p>
         </w:tc>
         <w:tc>
@@ -7099,7 +7949,13 @@
           </w:tcPr>
           <w:p>
             <w:r>
-              <w:t>Req_PO1_DGC_GDD_0010-V1.0</w:t>
+              <w:t>Req_PO1_DGC_GDD</w:t>
+            </w:r>
+            <w:r>
+              <w:t>_TIMER</w:t>
+            </w:r>
+            <w:r>
+              <w:t>_0010-V1.1</w:t>
             </w:r>
           </w:p>
         </w:tc>
@@ -7266,6 +8122,7 @@
                 <w:bCs/>
               </w:rPr>
             </w:pPr>
+            <w:proofErr w:type="spellStart"/>
             <w:r>
               <w:rPr>
                 <w:b/>
@@ -7273,6 +8130,7 @@
               </w:rPr>
               <w:t>Gpt_vidLoadTimer</w:t>
             </w:r>
+            <w:proofErr w:type="spellEnd"/>
           </w:p>
         </w:tc>
       </w:tr>
@@ -7567,6 +8425,7 @@
               <w:pStyle w:val="Standard"/>
               <w:spacing w:after="0"/>
             </w:pPr>
+            <w:proofErr w:type="spellStart"/>
             <w:r>
               <w:rPr>
                 <w:rFonts w:ascii="Arial-BoldMT" w:hAnsi="Arial-BoldMT" w:cs="Arial-BoldMT"/>
@@ -7577,6 +8436,7 @@
               </w:rPr>
               <w:t>Req_ID</w:t>
             </w:r>
+            <w:proofErr w:type="spellEnd"/>
           </w:p>
         </w:tc>
         <w:tc>
@@ -7603,7 +8463,13 @@
               <w:spacing w:after="0"/>
             </w:pPr>
             <w:r>
-              <w:t>Req_PO1_DGC_GDD_0</w:t>
+              <w:t>Req_PO1_DGC_GDD</w:t>
+            </w:r>
+            <w:r>
+              <w:t>_KEYYPAD</w:t>
+            </w:r>
+            <w:r>
+              <w:t>_0</w:t>
             </w:r>
             <w:r>
               <w:rPr>
@@ -7616,11 +8482,7 @@
               <w:t>5-V1.</w:t>
             </w:r>
             <w:r>
-              <w:rPr>
-                <w:rFonts w:hint="cs"/>
-                <w:rtl/>
-              </w:rPr>
-              <w:t>0</w:t>
+              <w:t>1</w:t>
             </w:r>
           </w:p>
         </w:tc>
@@ -7733,7 +8595,7 @@
                 <w:sz w:val="22"/>
                 <w:szCs w:val="22"/>
               </w:rPr>
-              <w:t>Req_1ST123_SRS_overall_002-V1.0</w:t>
+              <w:t>Req_1ST123_SRS_overall_002-V1.1</w:t>
             </w:r>
           </w:p>
           <w:p>
@@ -7754,7 +8616,7 @@
                 <w:sz w:val="22"/>
                 <w:szCs w:val="22"/>
               </w:rPr>
-              <w:t>Req_1ST123_SRS_overall_003-V1.1</w:t>
+              <w:t>Req_1ST123_SRS_overall_003-V1.2</w:t>
             </w:r>
           </w:p>
           <w:p>
@@ -7775,7 +8637,7 @@
                 <w:sz w:val="22"/>
                 <w:szCs w:val="22"/>
               </w:rPr>
-              <w:t>Req_1ST123_SRS_overall_004-V1.1</w:t>
+              <w:t>Req_1ST123_SRS_overall_004-V1.2</w:t>
             </w:r>
           </w:p>
           <w:p>
@@ -7794,7 +8656,7 @@
                 <w:sz w:val="22"/>
                 <w:szCs w:val="22"/>
               </w:rPr>
-              <w:t>Req_1ST123_SRS_overall_005-V1.1</w:t>
+              <w:t>Req_1ST123_SRS_overall_005-V1.2</w:t>
             </w:r>
           </w:p>
           <w:p>
@@ -7831,7 +8693,7 @@
                 <w:sz w:val="22"/>
                 <w:szCs w:val="22"/>
               </w:rPr>
-              <w:t>-V1.1</w:t>
+              <w:t>-V1.2</w:t>
             </w:r>
           </w:p>
           <w:p>
@@ -7877,7 +8739,7 @@
                 <w:sz w:val="22"/>
                 <w:szCs w:val="22"/>
               </w:rPr>
-              <w:t>0</w:t>
+              <w:t>1</w:t>
             </w:r>
           </w:p>
           <w:p>
@@ -7923,7 +8785,7 @@
                 <w:sz w:val="22"/>
                 <w:szCs w:val="22"/>
               </w:rPr>
-              <w:t>0</w:t>
+              <w:t>1</w:t>
             </w:r>
           </w:p>
           <w:p>
@@ -7960,7 +8822,7 @@
                 <w:sz w:val="22"/>
                 <w:szCs w:val="22"/>
               </w:rPr>
-              <w:t>-V1.1</w:t>
+              <w:t>-V1.2</w:t>
             </w:r>
           </w:p>
         </w:tc>
@@ -8032,7 +8894,25 @@
                 <w:sz w:val="24"/>
                 <w:szCs w:val="24"/>
               </w:rPr>
-              <w:t>Get Switch state according to its config file that it configures its Port and pin to get its status</w:t>
+              <w:t xml:space="preserve">Get Switch state according to its </w:t>
+            </w:r>
+            <w:proofErr w:type="spellStart"/>
+            <w:r>
+              <w:rPr>
+                <w:color w:val="000000"/>
+                <w:sz w:val="24"/>
+                <w:szCs w:val="24"/>
+              </w:rPr>
+              <w:t>config</w:t>
+            </w:r>
+            <w:proofErr w:type="spellEnd"/>
+            <w:r>
+              <w:rPr>
+                <w:color w:val="000000"/>
+                <w:sz w:val="24"/>
+                <w:szCs w:val="24"/>
+              </w:rPr>
+              <w:t xml:space="preserve"> file that it configures its Port and pin to get its status</w:t>
             </w:r>
           </w:p>
         </w:tc>
@@ -8098,11 +8978,21 @@
               <w:pStyle w:val="Standard"/>
               <w:spacing w:after="0"/>
             </w:pPr>
+            <w:proofErr w:type="spellStart"/>
             <w:r>
               <w:t>ReturnStatus_e</w:t>
             </w:r>
-            <w:r>
-              <w:t xml:space="preserve">  Switch_GetState (u8 Copy_u8Sw</w:t>
+            <w:proofErr w:type="spellEnd"/>
+            <w:r>
+              <w:t xml:space="preserve">  </w:t>
+            </w:r>
+            <w:proofErr w:type="spellStart"/>
+            <w:r>
+              <w:t>Switch_GetState</w:t>
+            </w:r>
+            <w:proofErr w:type="spellEnd"/>
+            <w:r>
+              <w:t xml:space="preserve"> (u8 Copy_u8Sw</w:t>
             </w:r>
             <w:r>
               <w:t>Id</w:t>
@@ -8114,7 +9004,15 @@
               <w:t xml:space="preserve"> p</w:t>
             </w:r>
             <w:r>
-              <w:t>u8 Copy_ptrState)</w:t>
+              <w:t xml:space="preserve">u8 </w:t>
+            </w:r>
+            <w:proofErr w:type="spellStart"/>
+            <w:r>
+              <w:t>Copy_ptrState</w:t>
+            </w:r>
+            <w:proofErr w:type="spellEnd"/>
+            <w:r>
+              <w:t>)</w:t>
             </w:r>
           </w:p>
         </w:tc>
@@ -8378,9 +9276,11 @@
               <w:spacing w:after="0"/>
               <w:jc w:val="center"/>
             </w:pPr>
+            <w:proofErr w:type="spellStart"/>
             <w:r>
               <w:t>Copy_ptrState</w:t>
             </w:r>
+            <w:proofErr w:type="spellEnd"/>
           </w:p>
         </w:tc>
         <w:tc>
@@ -8422,7 +9322,15 @@
               <w:jc w:val="center"/>
             </w:pPr>
             <w:r>
-              <w:t>Pointer to state of the switch according to Switch_config file</w:t>
+              <w:t xml:space="preserve">Pointer to state of the switch according to </w:t>
+            </w:r>
+            <w:proofErr w:type="spellStart"/>
+            <w:r>
+              <w:t>Switch_config</w:t>
+            </w:r>
+            <w:proofErr w:type="spellEnd"/>
+            <w:r>
+              <w:t xml:space="preserve"> file</w:t>
             </w:r>
           </w:p>
           <w:p>
@@ -8668,8 +9576,13 @@
               <w:spacing w:after="0"/>
               <w:jc w:val="center"/>
             </w:pPr>
-            <w:r>
-              <w:t xml:space="preserve">ReturnStatus_e  </w:t>
+            <w:proofErr w:type="spellStart"/>
+            <w:r>
+              <w:t>ReturnStatus_e</w:t>
+            </w:r>
+            <w:proofErr w:type="spellEnd"/>
+            <w:r>
+              <w:t xml:space="preserve">  </w:t>
             </w:r>
           </w:p>
         </w:tc>
@@ -8736,7 +9649,21 @@
               <w:t>E_</w:t>
             </w:r>
             <w:r>
-              <w:t>OK -&gt; If the SwNum sent is in the scope</w:t>
+              <w:t>OK</w:t>
+            </w:r>
+            <w:r>
+              <w:t>=0</w:t>
+            </w:r>
+            <w:r>
+              <w:t xml:space="preserve"> -&gt; If the </w:t>
+            </w:r>
+            <w:proofErr w:type="spellStart"/>
+            <w:r>
+              <w:t>SwNum</w:t>
+            </w:r>
+            <w:proofErr w:type="spellEnd"/>
+            <w:r>
+              <w:t xml:space="preserve"> sent is in the scope</w:t>
             </w:r>
           </w:p>
           <w:p>
@@ -8755,7 +9682,21 @@
               <w:t>N</w:t>
             </w:r>
             <w:r>
-              <w:t>OK -&gt; If SwNum sent is out of the scope</w:t>
+              <w:t>OK</w:t>
+            </w:r>
+            <w:r>
+              <w:t>=1</w:t>
+            </w:r>
+            <w:r>
+              <w:t xml:space="preserve"> -&gt; If </w:t>
+            </w:r>
+            <w:proofErr w:type="spellStart"/>
+            <w:r>
+              <w:t>SwNum</w:t>
+            </w:r>
+            <w:proofErr w:type="spellEnd"/>
+            <w:r>
+              <w:t xml:space="preserve"> sent is out of the scope</w:t>
             </w:r>
           </w:p>
         </w:tc>
@@ -8930,6 +9871,7 @@
               <w:pStyle w:val="Standard"/>
               <w:spacing w:after="0"/>
             </w:pPr>
+            <w:proofErr w:type="spellStart"/>
             <w:r>
               <w:rPr>
                 <w:rFonts w:ascii="Arial-BoldMT" w:hAnsi="Arial-BoldMT" w:cs="Arial-BoldMT"/>
@@ -8940,6 +9882,7 @@
               </w:rPr>
               <w:t>Req_ID</w:t>
             </w:r>
+            <w:proofErr w:type="spellEnd"/>
           </w:p>
         </w:tc>
         <w:tc>
@@ -8966,7 +9909,13 @@
               <w:spacing w:after="0"/>
             </w:pPr>
             <w:r>
-              <w:t>Req_PO1_DGC_GDD_0</w:t>
+              <w:t>Req_PO1_DGC_GDD_</w:t>
+            </w:r>
+            <w:r>
+              <w:t>BUZZER_</w:t>
+            </w:r>
+            <w:r>
+              <w:t>0</w:t>
             </w:r>
             <w:r>
               <w:rPr>
@@ -8979,11 +9928,7 @@
               <w:t>6-V1.</w:t>
             </w:r>
             <w:r>
-              <w:rPr>
-                <w:rFonts w:hint="cs"/>
-                <w:rtl/>
-              </w:rPr>
-              <w:t>0</w:t>
+              <w:t>1</w:t>
             </w:r>
           </w:p>
         </w:tc>
@@ -9060,16 +10005,61 @@
             <w:pPr>
               <w:pStyle w:val="Standard"/>
               <w:spacing w:after="0"/>
-            </w:pPr>
-            <w:r>
               <w:rPr>
                 <w:rStyle w:val="fontstyle01"/>
                 <w:rFonts w:cs="Calibri"/>
                 <w:sz w:val="22"/>
                 <w:szCs w:val="22"/>
               </w:rPr>
-              <w:t>Req_1ST123_SRS_overall_026-V1.0</w:t>
-            </w:r>
+            </w:pPr>
+            <w:r>
+              <w:rPr>
+                <w:rStyle w:val="fontstyle01"/>
+                <w:rFonts w:cs="Calibri"/>
+                <w:sz w:val="22"/>
+                <w:szCs w:val="22"/>
+              </w:rPr>
+              <w:t>Req_1ST123_SRS_overall_026-V1.1</w:t>
+            </w:r>
+          </w:p>
+          <w:p>
+            <w:pPr>
+              <w:pStyle w:val="Standard"/>
+              <w:spacing w:after="0"/>
+            </w:pPr>
+            <w:r>
+              <w:rPr>
+                <w:rStyle w:val="fontstyle01"/>
+                <w:rFonts w:cs="Calibri"/>
+                <w:sz w:val="22"/>
+                <w:szCs w:val="22"/>
+              </w:rPr>
+              <w:t>Req_1ST123_SRS_overall_027</w:t>
+            </w:r>
+            <w:r>
+              <w:rPr>
+                <w:rStyle w:val="fontstyle01"/>
+                <w:rFonts w:cs="Calibri"/>
+                <w:sz w:val="22"/>
+                <w:szCs w:val="22"/>
+              </w:rPr>
+              <w:t>-V1.</w:t>
+            </w:r>
+            <w:r>
+              <w:rPr>
+                <w:rStyle w:val="fontstyle01"/>
+                <w:rFonts w:cs="Calibri"/>
+                <w:sz w:val="22"/>
+                <w:szCs w:val="22"/>
+              </w:rPr>
+              <w:t>0</w:t>
+            </w:r>
+          </w:p>
+          <w:p>
+            <w:pPr>
+              <w:pStyle w:val="Standard"/>
+              <w:spacing w:after="0"/>
+            </w:pPr>
           </w:p>
         </w:tc>
       </w:tr>
@@ -9140,7 +10130,43 @@
                 <w:sz w:val="24"/>
                 <w:szCs w:val="24"/>
               </w:rPr>
-              <w:t>It sets buzzer state according to its config file that it congiures its port and pin</w:t>
+              <w:t xml:space="preserve">It sets buzzer state according to its </w:t>
+            </w:r>
+            <w:proofErr w:type="spellStart"/>
+            <w:r>
+              <w:rPr>
+                <w:color w:val="000000"/>
+                <w:sz w:val="24"/>
+                <w:szCs w:val="24"/>
+              </w:rPr>
+              <w:t>config</w:t>
+            </w:r>
+            <w:proofErr w:type="spellEnd"/>
+            <w:r>
+              <w:rPr>
+                <w:color w:val="000000"/>
+                <w:sz w:val="24"/>
+                <w:szCs w:val="24"/>
+              </w:rPr>
+              <w:t xml:space="preserve"> file that it </w:t>
+            </w:r>
+            <w:proofErr w:type="spellStart"/>
+            <w:r>
+              <w:rPr>
+                <w:color w:val="000000"/>
+                <w:sz w:val="24"/>
+                <w:szCs w:val="24"/>
+              </w:rPr>
+              <w:t>congiures</w:t>
+            </w:r>
+            <w:proofErr w:type="spellEnd"/>
+            <w:r>
+              <w:rPr>
+                <w:color w:val="000000"/>
+                <w:sz w:val="24"/>
+                <w:szCs w:val="24"/>
+              </w:rPr>
+              <w:t xml:space="preserve"> its port and pin</w:t>
             </w:r>
             <w:r>
               <w:rPr>
@@ -9222,11 +10248,21 @@
               <w:pStyle w:val="Standard"/>
               <w:spacing w:after="0"/>
             </w:pPr>
+            <w:proofErr w:type="spellStart"/>
             <w:r>
               <w:t>ReturnStatus_e</w:t>
             </w:r>
-            <w:r>
-              <w:t xml:space="preserve">  Buzzer_SetState(u8 State)</w:t>
+            <w:proofErr w:type="spellEnd"/>
+            <w:r>
+              <w:t xml:space="preserve">  </w:t>
+            </w:r>
+            <w:proofErr w:type="spellStart"/>
+            <w:r>
+              <w:t>Buzzer_SetState</w:t>
+            </w:r>
+            <w:proofErr w:type="spellEnd"/>
+            <w:r>
+              <w:t>(u8 State)</w:t>
             </w:r>
           </w:p>
         </w:tc>
@@ -9695,9 +10731,11 @@
               <w:spacing w:after="0"/>
               <w:jc w:val="center"/>
             </w:pPr>
+            <w:proofErr w:type="spellStart"/>
             <w:r>
               <w:t>ReturnStatus_e</w:t>
             </w:r>
+            <w:proofErr w:type="spellEnd"/>
           </w:p>
         </w:tc>
         <w:tc>
@@ -9763,7 +10801,13 @@
               <w:t>E_</w:t>
             </w:r>
             <w:r>
-              <w:t>OK -&gt; If State Sent is 0 or 1</w:t>
+              <w:t>OK</w:t>
+            </w:r>
+            <w:r>
+              <w:t xml:space="preserve"> = 0</w:t>
+            </w:r>
+            <w:r>
+              <w:t xml:space="preserve"> -&gt; If State Sent is 0 or 1</w:t>
             </w:r>
           </w:p>
           <w:p>
@@ -9776,7 +10820,13 @@
               <w:t>E_N</w:t>
             </w:r>
             <w:r>
-              <w:t>OK -&gt; If State send is not 0 nor 1</w:t>
+              <w:t>OK</w:t>
+            </w:r>
+            <w:r>
+              <w:t xml:space="preserve"> = 1 </w:t>
+            </w:r>
+            <w:r>
+              <w:t>-&gt; If State send is not 0 nor 1</w:t>
             </w:r>
           </w:p>
         </w:tc>
@@ -9847,7 +10897,6 @@
       <w:bookmarkEnd w:id="44"/>
     </w:p>
     <w:p/>
-    <w:p/>
     <w:tbl>
       <w:tblPr>
         <w:tblW w:w="10975" w:type="dxa"/>
@@ -9893,6 +10942,7 @@
               <w:pStyle w:val="Standard"/>
               <w:spacing w:after="0"/>
             </w:pPr>
+            <w:proofErr w:type="spellStart"/>
             <w:r>
               <w:rPr>
                 <w:rFonts w:ascii="Arial-BoldMT" w:hAnsi="Arial-BoldMT" w:cs="Arial-BoldMT"/>
@@ -9903,6 +10953,7 @@
               </w:rPr>
               <w:t>Req_ID</w:t>
             </w:r>
+            <w:proofErr w:type="spellEnd"/>
           </w:p>
         </w:tc>
         <w:tc>
@@ -9929,7 +10980,13 @@
               <w:spacing w:after="0"/>
             </w:pPr>
             <w:r>
-              <w:t>Req_PO1_DGC_GDD_0</w:t>
+              <w:t>Req_PO1_DGC_GDD</w:t>
+            </w:r>
+            <w:r>
+              <w:t>_LCD</w:t>
+            </w:r>
+            <w:r>
+              <w:t>_0</w:t>
             </w:r>
             <w:r>
               <w:rPr>
@@ -9942,11 +10999,7 @@
               <w:t>7-V1.</w:t>
             </w:r>
             <w:r>
-              <w:rPr>
-                <w:rFonts w:hint="cs"/>
-                <w:rtl/>
-              </w:rPr>
-              <w:t>0</w:t>
+              <w:t>1</w:t>
             </w:r>
           </w:p>
         </w:tc>
@@ -10032,7 +11085,7 @@
                 <w:sz w:val="22"/>
                 <w:szCs w:val="22"/>
               </w:rPr>
-              <w:t>Req_1ST123_SRS_overall_013-V1.0</w:t>
+              <w:t>Req_1ST123_SRS_overall_013-V1.1</w:t>
             </w:r>
           </w:p>
         </w:tc>
@@ -10104,7 +11157,25 @@
                 <w:sz w:val="24"/>
                 <w:szCs w:val="24"/>
               </w:rPr>
-              <w:t>It initializing the Lcd by init sequence and the configuration of pins.</w:t>
+              <w:t xml:space="preserve">It initializing the Lcd by </w:t>
+            </w:r>
+            <w:proofErr w:type="spellStart"/>
+            <w:r>
+              <w:rPr>
+                <w:color w:val="000000"/>
+                <w:sz w:val="24"/>
+                <w:szCs w:val="24"/>
+              </w:rPr>
+              <w:t>init</w:t>
+            </w:r>
+            <w:proofErr w:type="spellEnd"/>
+            <w:r>
+              <w:rPr>
+                <w:color w:val="000000"/>
+                <w:sz w:val="24"/>
+                <w:szCs w:val="24"/>
+              </w:rPr>
+              <w:t xml:space="preserve"> sequence and the configuration of pins.</w:t>
             </w:r>
           </w:p>
         </w:tc>
@@ -10170,8 +11241,21 @@
               <w:pStyle w:val="Standard"/>
               <w:spacing w:after="0"/>
             </w:pPr>
-            <w:r>
-              <w:t>ReturnStatus_e Lcd_Init(void)</w:t>
+            <w:proofErr w:type="spellStart"/>
+            <w:r>
+              <w:t>ReturnStatus_e</w:t>
+            </w:r>
+            <w:proofErr w:type="spellEnd"/>
+            <w:r>
+              <w:t xml:space="preserve"> </w:t>
+            </w:r>
+            <w:proofErr w:type="spellStart"/>
+            <w:r>
+              <w:t>Lcd_Init</w:t>
+            </w:r>
+            <w:proofErr w:type="spellEnd"/>
+            <w:r>
+              <w:t>(void)</w:t>
             </w:r>
           </w:p>
         </w:tc>
@@ -10369,7 +11453,10 @@
               <w:jc w:val="center"/>
             </w:pPr>
             <w:r>
-              <w:t>void</w:t>
+              <w:t>V</w:t>
+            </w:r>
+            <w:r>
+              <w:t>oid</w:t>
             </w:r>
           </w:p>
         </w:tc>
@@ -10627,9 +11714,11 @@
               <w:spacing w:after="0"/>
               <w:jc w:val="center"/>
             </w:pPr>
+            <w:proofErr w:type="spellStart"/>
             <w:r>
               <w:t>ReturnStatus_e</w:t>
             </w:r>
+            <w:proofErr w:type="spellEnd"/>
           </w:p>
         </w:tc>
         <w:tc>
@@ -10756,6 +11845,7 @@
               <w:pStyle w:val="Standard"/>
               <w:spacing w:after="0"/>
             </w:pPr>
+            <w:proofErr w:type="spellStart"/>
             <w:r>
               <w:rPr>
                 <w:rFonts w:ascii="Arial-BoldMT" w:hAnsi="Arial-BoldMT" w:cs="Arial-BoldMT"/>
@@ -10766,6 +11856,7 @@
               </w:rPr>
               <w:t>Req_ID</w:t>
             </w:r>
+            <w:proofErr w:type="spellEnd"/>
           </w:p>
         </w:tc>
         <w:tc>
@@ -10792,7 +11883,13 @@
               <w:spacing w:after="0"/>
             </w:pPr>
             <w:r>
-              <w:t>Req_PO1_DGC_GDD_0</w:t>
+              <w:t>Req_PO1_DGC_GDD</w:t>
+            </w:r>
+            <w:r>
+              <w:t>_LCD</w:t>
+            </w:r>
+            <w:r>
+              <w:t>_0</w:t>
             </w:r>
             <w:r>
               <w:rPr>
@@ -10808,11 +11905,7 @@
               <w:t>-V1.</w:t>
             </w:r>
             <w:r>
-              <w:rPr>
-                <w:rFonts w:hint="cs"/>
-                <w:rtl/>
-              </w:rPr>
-              <w:t>0</w:t>
+              <w:t>1</w:t>
             </w:r>
           </w:p>
         </w:tc>
@@ -10898,7 +11991,7 @@
                 <w:sz w:val="22"/>
                 <w:szCs w:val="22"/>
               </w:rPr>
-              <w:t>Req_1ST123_SRS_overall_025-V1.0</w:t>
+              <w:t>Req_1ST123_SRS_overall_025-V1.1</w:t>
             </w:r>
           </w:p>
         </w:tc>
@@ -11036,17 +12129,24 @@
               <w:pStyle w:val="Standard"/>
               <w:spacing w:after="0"/>
             </w:pPr>
+            <w:proofErr w:type="spellStart"/>
             <w:r>
               <w:t>ReturnStatus_e</w:t>
             </w:r>
+            <w:proofErr w:type="spellEnd"/>
             <w:r>
               <w:t xml:space="preserve"> </w:t>
             </w:r>
+            <w:proofErr w:type="spellStart"/>
             <w:r>
               <w:t>Lcd</w:t>
             </w:r>
             <w:r>
-              <w:t>_Clear(void)</w:t>
+              <w:t>_Clear</w:t>
+            </w:r>
+            <w:proofErr w:type="spellEnd"/>
+            <w:r>
+              <w:t>(void)</w:t>
             </w:r>
           </w:p>
         </w:tc>
@@ -11244,7 +12344,10 @@
               <w:jc w:val="center"/>
             </w:pPr>
             <w:r>
-              <w:t>void</w:t>
+              <w:t>V</w:t>
+            </w:r>
+            <w:r>
+              <w:t>oid</w:t>
             </w:r>
           </w:p>
         </w:tc>
@@ -11502,9 +12605,11 @@
               <w:spacing w:after="0"/>
               <w:jc w:val="center"/>
             </w:pPr>
+            <w:proofErr w:type="spellStart"/>
             <w:r>
               <w:t>ReturnStatus_e</w:t>
             </w:r>
+            <w:proofErr w:type="spellEnd"/>
           </w:p>
         </w:tc>
         <w:tc>
@@ -11570,7 +12675,13 @@
               <w:t>E_</w:t>
             </w:r>
             <w:r>
-              <w:t>OK -&gt; If the function cleared the LCD successfully</w:t>
+              <w:t xml:space="preserve">OK </w:t>
+            </w:r>
+            <w:r>
+              <w:t xml:space="preserve">= 0 </w:t>
+            </w:r>
+            <w:r>
+              <w:t>-&gt; If the function cleared the LCD successfully</w:t>
             </w:r>
           </w:p>
           <w:p>
@@ -11583,7 +12694,13 @@
               <w:t>E_N</w:t>
             </w:r>
             <w:r>
-              <w:t>OK -&gt; If any problem occurred while clearing the LCD</w:t>
+              <w:t>OK</w:t>
+            </w:r>
+            <w:r>
+              <w:t xml:space="preserve"> = 1</w:t>
+            </w:r>
+            <w:r>
+              <w:t xml:space="preserve"> -&gt; If any problem occurred while clearing the LCD</w:t>
             </w:r>
           </w:p>
         </w:tc>
@@ -11658,6 +12775,7 @@
               <w:pStyle w:val="Standard"/>
               <w:spacing w:after="0"/>
             </w:pPr>
+            <w:proofErr w:type="spellStart"/>
             <w:r>
               <w:rPr>
                 <w:rFonts w:ascii="Arial-BoldMT" w:hAnsi="Arial-BoldMT" w:cs="Arial-BoldMT"/>
@@ -11668,6 +12786,7 @@
               </w:rPr>
               <w:t>Req_ID</w:t>
             </w:r>
+            <w:proofErr w:type="spellEnd"/>
           </w:p>
         </w:tc>
         <w:tc>
@@ -11694,7 +12813,13 @@
               <w:spacing w:after="0"/>
             </w:pPr>
             <w:r>
-              <w:t>Req_PO1_DGC_GDD_0</w:t>
+              <w:t>Req_PO1_DGC_GDD</w:t>
+            </w:r>
+            <w:r>
+              <w:t>_LCD</w:t>
+            </w:r>
+            <w:r>
+              <w:t>_0</w:t>
             </w:r>
             <w:r>
               <w:rPr>
@@ -11710,11 +12835,7 @@
               <w:t>-V1.</w:t>
             </w:r>
             <w:r>
-              <w:rPr>
-                <w:rFonts w:hint="cs"/>
-                <w:rtl/>
-              </w:rPr>
-              <w:t>0</w:t>
+              <w:t>1</w:t>
             </w:r>
           </w:p>
         </w:tc>
@@ -11805,7 +12926,7 @@
                 <w:sz w:val="22"/>
                 <w:szCs w:val="22"/>
               </w:rPr>
-              <w:t>Req_1ST123_SRS_overall_022-V1.0</w:t>
+              <w:t>Req_1ST123_SRS_overall_022-V1.1</w:t>
             </w:r>
           </w:p>
           <w:p>
@@ -11826,7 +12947,7 @@
                 <w:sz w:val="22"/>
                 <w:szCs w:val="22"/>
               </w:rPr>
-              <w:t>Req_1ST123_SRS_overall_021-V1.0</w:t>
+              <w:t>Req_1ST123_SRS_overall_021-V1.1</w:t>
             </w:r>
           </w:p>
           <w:p>
@@ -11847,29 +12968,29 @@
                 <w:sz w:val="22"/>
                 <w:szCs w:val="22"/>
               </w:rPr>
-              <w:t>Req_1ST123_SRS_overall_014-V1.0</w:t>
-            </w:r>
-          </w:p>
-          <w:p>
-            <w:pPr>
-              <w:pStyle w:val="Standard"/>
-              <w:spacing w:after="0"/>
+              <w:t>Req_1ST123_SRS_overall_014-</w:t>
+            </w:r>
+            <w:r>
               <w:rPr>
                 <w:rStyle w:val="fontstyle01"/>
                 <w:rFonts w:cs="Calibri"/>
                 <w:sz w:val="22"/>
                 <w:szCs w:val="22"/>
               </w:rPr>
-            </w:pPr>
-            <w:r>
+              <w:t>V1.1</w:t>
+            </w:r>
+          </w:p>
+          <w:p>
+            <w:pPr>
+              <w:pStyle w:val="Standard"/>
+              <w:spacing w:after="0"/>
               <w:rPr>
                 <w:rStyle w:val="fontstyle01"/>
                 <w:rFonts w:cs="Calibri"/>
                 <w:sz w:val="22"/>
                 <w:szCs w:val="22"/>
               </w:rPr>
-              <w:t>Req_1ST123_SRS_overall_01</w:t>
-            </w:r>
+            </w:pPr>
             <w:r>
               <w:rPr>
                 <w:rStyle w:val="fontstyle01"/>
@@ -11877,7 +12998,7 @@
                 <w:sz w:val="22"/>
                 <w:szCs w:val="22"/>
               </w:rPr>
-              <w:t>5</w:t>
+              <w:t>Req_1ST123_SRS_overall_01</w:t>
             </w:r>
             <w:r>
               <w:rPr>
@@ -11886,29 +13007,29 @@
                 <w:sz w:val="22"/>
                 <w:szCs w:val="22"/>
               </w:rPr>
-              <w:t>-V1.0</w:t>
-            </w:r>
-          </w:p>
-          <w:p>
-            <w:pPr>
-              <w:pStyle w:val="Standard"/>
-              <w:spacing w:after="0"/>
+              <w:t>5</w:t>
+            </w:r>
+            <w:r>
               <w:rPr>
                 <w:rStyle w:val="fontstyle01"/>
                 <w:rFonts w:cs="Calibri"/>
                 <w:sz w:val="22"/>
                 <w:szCs w:val="22"/>
               </w:rPr>
-            </w:pPr>
-            <w:r>
+              <w:t>-V1.1</w:t>
+            </w:r>
+          </w:p>
+          <w:p>
+            <w:pPr>
+              <w:pStyle w:val="Standard"/>
+              <w:spacing w:after="0"/>
               <w:rPr>
                 <w:rStyle w:val="fontstyle01"/>
                 <w:rFonts w:cs="Calibri"/>
                 <w:sz w:val="22"/>
                 <w:szCs w:val="22"/>
               </w:rPr>
-              <w:t>Req_1ST123_SRS_overall_01</w:t>
-            </w:r>
+            </w:pPr>
             <w:r>
               <w:rPr>
                 <w:rStyle w:val="fontstyle01"/>
@@ -11916,7 +13037,7 @@
                 <w:sz w:val="22"/>
                 <w:szCs w:val="22"/>
               </w:rPr>
-              <w:t>6</w:t>
+              <w:t>Req_1ST123_SRS_overall_01</w:t>
             </w:r>
             <w:r>
               <w:rPr>
@@ -11925,29 +13046,29 @@
                 <w:sz w:val="22"/>
                 <w:szCs w:val="22"/>
               </w:rPr>
-              <w:t>-V1.0</w:t>
-            </w:r>
-          </w:p>
-          <w:p>
-            <w:pPr>
-              <w:pStyle w:val="Standard"/>
-              <w:spacing w:after="0"/>
+              <w:t>6</w:t>
+            </w:r>
+            <w:r>
               <w:rPr>
                 <w:rStyle w:val="fontstyle01"/>
                 <w:rFonts w:cs="Calibri"/>
                 <w:sz w:val="22"/>
                 <w:szCs w:val="22"/>
               </w:rPr>
-            </w:pPr>
-            <w:r>
+              <w:t>-V1.1</w:t>
+            </w:r>
+          </w:p>
+          <w:p>
+            <w:pPr>
+              <w:pStyle w:val="Standard"/>
+              <w:spacing w:after="0"/>
               <w:rPr>
                 <w:rStyle w:val="fontstyle01"/>
                 <w:rFonts w:cs="Calibri"/>
                 <w:sz w:val="22"/>
                 <w:szCs w:val="22"/>
               </w:rPr>
-              <w:t>Req_1ST123_SRS_overall_01</w:t>
-            </w:r>
+            </w:pPr>
             <w:r>
               <w:rPr>
                 <w:rStyle w:val="fontstyle01"/>
@@ -11955,7 +13076,7 @@
                 <w:sz w:val="22"/>
                 <w:szCs w:val="22"/>
               </w:rPr>
-              <w:t>7</w:t>
+              <w:t>Req_1ST123_SRS_overall_01</w:t>
             </w:r>
             <w:r>
               <w:rPr>
@@ -11964,29 +13085,29 @@
                 <w:sz w:val="22"/>
                 <w:szCs w:val="22"/>
               </w:rPr>
-              <w:t>-V1.0</w:t>
-            </w:r>
-          </w:p>
-          <w:p>
-            <w:pPr>
-              <w:pStyle w:val="Standard"/>
-              <w:spacing w:after="0"/>
+              <w:t>7</w:t>
+            </w:r>
+            <w:r>
               <w:rPr>
                 <w:rStyle w:val="fontstyle01"/>
                 <w:rFonts w:cs="Calibri"/>
                 <w:sz w:val="22"/>
                 <w:szCs w:val="22"/>
               </w:rPr>
-            </w:pPr>
-            <w:r>
+              <w:t>-V1.1</w:t>
+            </w:r>
+          </w:p>
+          <w:p>
+            <w:pPr>
+              <w:pStyle w:val="Standard"/>
+              <w:spacing w:after="0"/>
               <w:rPr>
                 <w:rStyle w:val="fontstyle01"/>
                 <w:rFonts w:cs="Calibri"/>
                 <w:sz w:val="22"/>
                 <w:szCs w:val="22"/>
               </w:rPr>
-              <w:t>Req_1ST123_SRS_overall_01</w:t>
-            </w:r>
+            </w:pPr>
             <w:r>
               <w:rPr>
                 <w:rStyle w:val="fontstyle01"/>
@@ -11994,7 +13115,7 @@
                 <w:sz w:val="22"/>
                 <w:szCs w:val="22"/>
               </w:rPr>
-              <w:t>8</w:t>
+              <w:t>Req_1ST123_SRS_overall_01</w:t>
             </w:r>
             <w:r>
               <w:rPr>
@@ -12003,29 +13124,29 @@
                 <w:sz w:val="22"/>
                 <w:szCs w:val="22"/>
               </w:rPr>
-              <w:t>-V1.0</w:t>
-            </w:r>
-          </w:p>
-          <w:p>
-            <w:pPr>
-              <w:pStyle w:val="Standard"/>
-              <w:spacing w:after="0"/>
+              <w:t>8</w:t>
+            </w:r>
+            <w:r>
               <w:rPr>
                 <w:rStyle w:val="fontstyle01"/>
                 <w:rFonts w:cs="Calibri"/>
                 <w:sz w:val="22"/>
                 <w:szCs w:val="22"/>
               </w:rPr>
-            </w:pPr>
-            <w:r>
+              <w:t>-V1.1</w:t>
+            </w:r>
+          </w:p>
+          <w:p>
+            <w:pPr>
+              <w:pStyle w:val="Standard"/>
+              <w:spacing w:after="0"/>
               <w:rPr>
                 <w:rStyle w:val="fontstyle01"/>
                 <w:rFonts w:cs="Calibri"/>
                 <w:sz w:val="22"/>
                 <w:szCs w:val="22"/>
               </w:rPr>
-              <w:t>Req_1ST123_SRS_overall_01</w:t>
-            </w:r>
+            </w:pPr>
             <w:r>
               <w:rPr>
                 <w:rStyle w:val="fontstyle01"/>
@@ -12033,7 +13154,7 @@
                 <w:sz w:val="22"/>
                 <w:szCs w:val="22"/>
               </w:rPr>
-              <w:t>9</w:t>
+              <w:t>Req_1ST123_SRS_overall_01</w:t>
             </w:r>
             <w:r>
               <w:rPr>
@@ -12042,34 +13163,28 @@
                 <w:sz w:val="22"/>
                 <w:szCs w:val="22"/>
               </w:rPr>
-              <w:t>-V1.0</w:t>
-            </w:r>
-          </w:p>
-          <w:p>
-            <w:pPr>
-              <w:pStyle w:val="Standard"/>
-              <w:spacing w:after="0"/>
+              <w:t>9</w:t>
+            </w:r>
+            <w:r>
               <w:rPr>
                 <w:rStyle w:val="fontstyle01"/>
                 <w:rFonts w:cs="Calibri"/>
                 <w:sz w:val="22"/>
                 <w:szCs w:val="22"/>
               </w:rPr>
-            </w:pPr>
-            <w:r>
+              <w:t>-V1.1</w:t>
+            </w:r>
+          </w:p>
+          <w:p>
+            <w:pPr>
+              <w:pStyle w:val="Standard"/>
+              <w:spacing w:after="0"/>
               <w:rPr>
                 <w:rStyle w:val="fontstyle01"/>
                 <w:rFonts w:cs="Calibri"/>
                 <w:sz w:val="22"/>
                 <w:szCs w:val="22"/>
               </w:rPr>
-              <w:t>Req_1ST123_SRS_overall_012-V1.1</w:t>
-            </w:r>
-          </w:p>
-          <w:p>
-            <w:pPr>
-              <w:pStyle w:val="Standard"/>
-              <w:spacing w:after="0"/>
             </w:pPr>
             <w:r>
               <w:rPr>
@@ -12078,8 +13193,14 @@
                 <w:sz w:val="22"/>
                 <w:szCs w:val="22"/>
               </w:rPr>
-              <w:t>Req_1ST123_SRS_overall_01</w:t>
-            </w:r>
+              <w:t>Req_1ST123_SRS_overall_012-V1.2</w:t>
+            </w:r>
+          </w:p>
+          <w:p>
+            <w:pPr>
+              <w:pStyle w:val="Standard"/>
+              <w:spacing w:after="0"/>
+            </w:pPr>
             <w:r>
               <w:rPr>
                 <w:rStyle w:val="fontstyle01"/>
@@ -12087,7 +13208,7 @@
                 <w:sz w:val="22"/>
                 <w:szCs w:val="22"/>
               </w:rPr>
-              <w:t>1</w:t>
+              <w:t>Req_1ST123_SRS_overall_01</w:t>
             </w:r>
             <w:r>
               <w:rPr>
@@ -12096,7 +13217,16 @@
                 <w:sz w:val="22"/>
                 <w:szCs w:val="22"/>
               </w:rPr>
-              <w:t>-V1.1</w:t>
+              <w:t>1</w:t>
+            </w:r>
+            <w:r>
+              <w:rPr>
+                <w:rStyle w:val="fontstyle01"/>
+                <w:rFonts w:cs="Calibri"/>
+                <w:sz w:val="22"/>
+                <w:szCs w:val="22"/>
+              </w:rPr>
+              <w:t>-V1.2</w:t>
             </w:r>
           </w:p>
         </w:tc>
@@ -12239,29 +13369,44 @@
               <w:pStyle w:val="Standard"/>
               <w:spacing w:after="0"/>
             </w:pPr>
+            <w:proofErr w:type="spellStart"/>
             <w:r>
               <w:t>ReturnStatus_e</w:t>
             </w:r>
+            <w:proofErr w:type="spellEnd"/>
             <w:r>
               <w:t xml:space="preserve"> </w:t>
             </w:r>
+            <w:proofErr w:type="spellStart"/>
             <w:r>
               <w:t>Lcd</w:t>
             </w:r>
             <w:r>
-              <w:t>_WriteString(</w:t>
+              <w:t>_WriteString</w:t>
+            </w:r>
+            <w:proofErr w:type="spellEnd"/>
+            <w:r>
+              <w:t>(</w:t>
             </w:r>
             <w:r>
               <w:t>pu8</w:t>
             </w:r>
             <w:r>
-              <w:t xml:space="preserve"> Copy_p</w:t>
+              <w:t xml:space="preserve"> </w:t>
+            </w:r>
+            <w:proofErr w:type="spellStart"/>
+            <w:r>
+              <w:t>Copy_p</w:t>
             </w:r>
             <w:r>
               <w:t>tr</w:t>
             </w:r>
             <w:r>
-              <w:t>String);</w:t>
+              <w:t>String</w:t>
+            </w:r>
+            <w:proofErr w:type="spellEnd"/>
+            <w:r>
+              <w:t>);</w:t>
             </w:r>
           </w:p>
         </w:tc>
@@ -12485,6 +13630,7 @@
               <w:spacing w:after="0"/>
               <w:jc w:val="center"/>
             </w:pPr>
+            <w:proofErr w:type="spellStart"/>
             <w:r>
               <w:t>Copy_p</w:t>
             </w:r>
@@ -12494,6 +13640,7 @@
             <w:r>
               <w:t>String</w:t>
             </w:r>
+            <w:proofErr w:type="spellEnd"/>
           </w:p>
         </w:tc>
         <w:tc>
@@ -12716,9 +13863,11 @@
               <w:spacing w:after="0"/>
               <w:jc w:val="center"/>
             </w:pPr>
+            <w:proofErr w:type="spellStart"/>
             <w:r>
               <w:t>ReturnStatus_e</w:t>
             </w:r>
+            <w:proofErr w:type="spellEnd"/>
           </w:p>
         </w:tc>
         <w:tc>
@@ -12784,7 +13933,13 @@
               <w:t>E_</w:t>
             </w:r>
             <w:r>
-              <w:t>OK -&gt; If sent character pattern valid in the CGROM</w:t>
+              <w:t>OK</w:t>
+            </w:r>
+            <w:r>
+              <w:t xml:space="preserve"> = 0</w:t>
+            </w:r>
+            <w:r>
+              <w:t xml:space="preserve"> -&gt; If sent character pattern valid in the CGROM</w:t>
             </w:r>
           </w:p>
           <w:p>
@@ -12797,7 +13952,13 @@
               <w:t>E_N</w:t>
             </w:r>
             <w:r>
-              <w:t>OK -&gt; If a pattern sent outside the scope of the CGROM</w:t>
+              <w:t>OK</w:t>
+            </w:r>
+            <w:r>
+              <w:t xml:space="preserve"> = 1</w:t>
+            </w:r>
+            <w:r>
+              <w:t xml:space="preserve"> -&gt; If a pattern sent outside the scope of the CGROM</w:t>
             </w:r>
           </w:p>
         </w:tc>
@@ -12860,6 +14021,7 @@
               <w:pStyle w:val="Standard"/>
               <w:spacing w:after="0"/>
             </w:pPr>
+            <w:proofErr w:type="spellStart"/>
             <w:r>
               <w:rPr>
                 <w:rFonts w:ascii="Arial-BoldMT" w:hAnsi="Arial-BoldMT" w:cs="Arial-BoldMT"/>
@@ -12871,6 +14033,7 @@
               <w:lastRenderedPageBreak/>
               <w:t>Req_ID</w:t>
             </w:r>
+            <w:proofErr w:type="spellEnd"/>
           </w:p>
         </w:tc>
         <w:tc>
@@ -12897,7 +14060,13 @@
               <w:spacing w:after="0"/>
             </w:pPr>
             <w:r>
-              <w:t>Req_PO1_DGC_GDD_0</w:t>
+              <w:t>Req_PO1_DGC_GDD</w:t>
+            </w:r>
+            <w:r>
+              <w:t>_LCD</w:t>
+            </w:r>
+            <w:r>
+              <w:t>_0</w:t>
             </w:r>
             <w:r>
               <w:rPr>
@@ -12913,11 +14082,7 @@
               <w:t>-V1.</w:t>
             </w:r>
             <w:r>
-              <w:rPr>
-                <w:rFonts w:hint="cs"/>
-                <w:rtl/>
-              </w:rPr>
-              <w:t>0</w:t>
+              <w:t>1</w:t>
             </w:r>
           </w:p>
         </w:tc>
@@ -13006,7 +14171,7 @@
                 <w:sz w:val="22"/>
                 <w:szCs w:val="22"/>
               </w:rPr>
-              <w:t>Req_1ST123_SRS_overall_019-V1.0</w:t>
+              <w:t>Req_1ST123_SRS_overall_019-V1.1</w:t>
             </w:r>
           </w:p>
         </w:tc>
@@ -13096,32 +14261,52 @@
                 <w:szCs w:val="24"/>
               </w:rPr>
             </w:pPr>
+            <w:proofErr w:type="spellStart"/>
             <w:r>
               <w:rPr>
                 <w:color w:val="000000"/>
                 <w:sz w:val="24"/>
                 <w:szCs w:val="24"/>
               </w:rPr>
-              <w:t>XPos -&gt; which column</w:t>
-            </w:r>
-          </w:p>
-          <w:p>
-            <w:pPr>
-              <w:pStyle w:val="Standard"/>
-              <w:spacing w:after="0"/>
+              <w:t>XPos</w:t>
+            </w:r>
+            <w:proofErr w:type="spellEnd"/>
+            <w:r>
               <w:rPr>
                 <w:color w:val="000000"/>
                 <w:sz w:val="24"/>
                 <w:szCs w:val="24"/>
               </w:rPr>
-            </w:pPr>
-            <w:r>
+              <w:t xml:space="preserve"> -&gt; which column</w:t>
+            </w:r>
+          </w:p>
+          <w:p>
+            <w:pPr>
+              <w:pStyle w:val="Standard"/>
+              <w:spacing w:after="0"/>
               <w:rPr>
                 <w:color w:val="000000"/>
                 <w:sz w:val="24"/>
                 <w:szCs w:val="24"/>
               </w:rPr>
-              <w:t>YPos -&gt; which Row</w:t>
+            </w:pPr>
+            <w:proofErr w:type="spellStart"/>
+            <w:r>
+              <w:rPr>
+                <w:color w:val="000000"/>
+                <w:sz w:val="24"/>
+                <w:szCs w:val="24"/>
+              </w:rPr>
+              <w:t>YPos</w:t>
+            </w:r>
+            <w:proofErr w:type="spellEnd"/>
+            <w:r>
+              <w:rPr>
+                <w:color w:val="000000"/>
+                <w:sz w:val="24"/>
+                <w:szCs w:val="24"/>
+              </w:rPr>
+              <w:t xml:space="preserve"> -&gt; which Row</w:t>
             </w:r>
           </w:p>
           <w:p>
@@ -13206,8 +14391,17 @@
               <w:pStyle w:val="Standard"/>
               <w:spacing w:after="0"/>
             </w:pPr>
-            <w:r>
-              <w:t>ReturnStatus_e  Lcd</w:t>
+            <w:proofErr w:type="spellStart"/>
+            <w:r>
+              <w:t>ReturnStatus_e</w:t>
+            </w:r>
+            <w:proofErr w:type="spellEnd"/>
+            <w:r>
+              <w:t xml:space="preserve">  </w:t>
+            </w:r>
+            <w:proofErr w:type="spellStart"/>
+            <w:r>
+              <w:t>Lcd</w:t>
             </w:r>
             <w:r>
               <w:t>_Go</w:t>
@@ -13216,7 +14410,11 @@
               <w:t>t</w:t>
             </w:r>
             <w:r>
-              <w:t>oXY(u8 Copy_u8XPos,</w:t>
+              <w:t>oXY</w:t>
+            </w:r>
+            <w:proofErr w:type="spellEnd"/>
+            <w:r>
+              <w:t>(u8 Copy_u8XPos,</w:t>
             </w:r>
             <w:r>
               <w:t xml:space="preserve"> </w:t>
@@ -13493,8 +14691,13 @@
               <w:spacing w:after="0"/>
               <w:jc w:val="center"/>
             </w:pPr>
-            <w:r>
-              <w:t>XPos -&gt; which column</w:t>
+            <w:proofErr w:type="spellStart"/>
+            <w:r>
+              <w:t>XPos</w:t>
+            </w:r>
+            <w:proofErr w:type="spellEnd"/>
+            <w:r>
+              <w:t xml:space="preserve"> -&gt; which column</w:t>
             </w:r>
           </w:p>
           <w:p>
@@ -13503,8 +14706,13 @@
               <w:spacing w:after="0"/>
               <w:jc w:val="center"/>
             </w:pPr>
-            <w:r>
-              <w:t>YPos -&gt; which row</w:t>
+            <w:proofErr w:type="spellStart"/>
+            <w:r>
+              <w:t>YPos</w:t>
+            </w:r>
+            <w:proofErr w:type="spellEnd"/>
+            <w:r>
+              <w:t xml:space="preserve"> -&gt; which row</w:t>
             </w:r>
           </w:p>
         </w:tc>
@@ -13701,9 +14909,11 @@
               <w:spacing w:after="0"/>
               <w:jc w:val="center"/>
             </w:pPr>
+            <w:proofErr w:type="spellStart"/>
             <w:r>
               <w:t>ReturnStatus_e</w:t>
             </w:r>
+            <w:proofErr w:type="spellEnd"/>
           </w:p>
         </w:tc>
         <w:tc>
@@ -13769,7 +14979,29 @@
               <w:t>E_</w:t>
             </w:r>
             <w:r>
-              <w:t>OK -&gt; If XPos is sent between 0-15 and YPos is sent between 0-1</w:t>
+              <w:t>OK</w:t>
+            </w:r>
+            <w:r>
+              <w:t xml:space="preserve"> = 0</w:t>
+            </w:r>
+            <w:r>
+              <w:t xml:space="preserve"> -&gt; If </w:t>
+            </w:r>
+            <w:proofErr w:type="spellStart"/>
+            <w:r>
+              <w:t>XPos</w:t>
+            </w:r>
+            <w:proofErr w:type="spellEnd"/>
+            <w:r>
+              <w:t xml:space="preserve"> is sent between 0-15 and </w:t>
+            </w:r>
+            <w:proofErr w:type="spellStart"/>
+            <w:r>
+              <w:t>YPos</w:t>
+            </w:r>
+            <w:proofErr w:type="spellEnd"/>
+            <w:r>
+              <w:t xml:space="preserve"> is sent between 0-1</w:t>
             </w:r>
           </w:p>
           <w:p>
@@ -13782,8 +15014,27 @@
               <w:t>E_N</w:t>
             </w:r>
             <w:r>
-              <w:t>OK -&gt; If any other range is sent either in XPos or YPos</w:t>
-            </w:r>
+              <w:t xml:space="preserve">OK </w:t>
+            </w:r>
+            <w:r>
+              <w:t xml:space="preserve">= 1 </w:t>
+            </w:r>
+            <w:r>
+              <w:t xml:space="preserve">-&gt; If any other range is sent either in </w:t>
+            </w:r>
+            <w:proofErr w:type="spellStart"/>
+            <w:r>
+              <w:t>XPos</w:t>
+            </w:r>
+            <w:proofErr w:type="spellEnd"/>
+            <w:r>
+              <w:t xml:space="preserve"> or </w:t>
+            </w:r>
+            <w:proofErr w:type="spellStart"/>
+            <w:r>
+              <w:t>YPos</w:t>
+            </w:r>
+            <w:proofErr w:type="spellEnd"/>
           </w:p>
         </w:tc>
       </w:tr>
@@ -13845,9 +15096,11 @@
               <w:pStyle w:val="Standard"/>
               <w:spacing w:after="0"/>
             </w:pPr>
+            <w:proofErr w:type="spellStart"/>
             <w:r>
               <w:t>Req_ID</w:t>
             </w:r>
+            <w:proofErr w:type="spellEnd"/>
           </w:p>
         </w:tc>
         <w:tc>
@@ -13874,7 +15127,13 @@
               <w:spacing w:after="0"/>
             </w:pPr>
             <w:r>
-              <w:t>Req_PO1_DGC_GDD_0</w:t>
+              <w:t>Req_PO1_DGC_GDD</w:t>
+            </w:r>
+            <w:r>
+              <w:t>_LCD</w:t>
+            </w:r>
+            <w:r>
+              <w:t>_0</w:t>
             </w:r>
             <w:r>
               <w:rPr>
@@ -13887,11 +15146,7 @@
               <w:t>21-V1.</w:t>
             </w:r>
             <w:r>
-              <w:rPr>
-                <w:rFonts w:hint="cs"/>
-                <w:rtl/>
-              </w:rPr>
-              <w:t>0</w:t>
+              <w:t>1</w:t>
             </w:r>
           </w:p>
         </w:tc>
@@ -13980,7 +15235,16 @@
                 <w:sz w:val="22"/>
                 <w:szCs w:val="22"/>
               </w:rPr>
-              <w:t>Req_1ST123_SRS_overall_020-V1.0</w:t>
+              <w:t>Req_</w:t>
+            </w:r>
+            <w:r>
+              <w:rPr>
+                <w:rStyle w:val="fontstyle01"/>
+                <w:rFonts w:cs="Calibri"/>
+                <w:sz w:val="22"/>
+                <w:szCs w:val="22"/>
+              </w:rPr>
+              <w:t>1ST123_SRS_overall_020-V1.1</w:t>
             </w:r>
           </w:p>
         </w:tc>
@@ -14110,8 +15374,21 @@
               <w:pStyle w:val="Standard"/>
               <w:spacing w:after="0"/>
             </w:pPr>
-            <w:r>
-              <w:t>ReturnStatus_e Lcd_WriteNum (u</w:t>
+            <w:proofErr w:type="spellStart"/>
+            <w:r>
+              <w:t>ReturnStatus_e</w:t>
+            </w:r>
+            <w:proofErr w:type="spellEnd"/>
+            <w:r>
+              <w:t xml:space="preserve"> </w:t>
+            </w:r>
+            <w:proofErr w:type="spellStart"/>
+            <w:r>
+              <w:t>Lcd_WriteNum</w:t>
+            </w:r>
+            <w:proofErr w:type="spellEnd"/>
+            <w:r>
+              <w:t xml:space="preserve"> (u</w:t>
             </w:r>
             <w:r>
               <w:t>16</w:t>
@@ -14562,9 +15839,11 @@
               <w:spacing w:after="0"/>
               <w:jc w:val="center"/>
             </w:pPr>
+            <w:proofErr w:type="spellStart"/>
             <w:r>
               <w:t>ReturnStatus_e</w:t>
             </w:r>
+            <w:proofErr w:type="spellEnd"/>
           </w:p>
         </w:tc>
         <w:tc>
@@ -14628,7 +15907,13 @@
               <w:t>E_</w:t>
             </w:r>
             <w:r>
-              <w:t>OK -&gt; If Numbers between 0-9 are sent</w:t>
+              <w:t>OK</w:t>
+            </w:r>
+            <w:r>
+              <w:t xml:space="preserve"> = 0 </w:t>
+            </w:r>
+            <w:r>
+              <w:t xml:space="preserve"> -&gt; If Numbers between 0-9 are sent</w:t>
             </w:r>
           </w:p>
           <w:p>
@@ -14641,193 +15926,14 @@
               <w:t>E_N</w:t>
             </w:r>
             <w:r>
-              <w:t>OK -&gt; If anything except 0-9 is sent to the function</w:t>
-            </w:r>
-          </w:p>
-        </w:tc>
-      </w:tr>
-      <w:tr>
-        <w:trPr>
-          <w:trHeight w:val="454"/>
-        </w:trPr>
-        <w:tc>
-          <w:tcPr>
-            <w:tcW w:w="2545" w:type="dxa"/>
-            <w:tcBorders>
-              <w:left w:val="single" w:sz="4" w:space="0" w:color="000000"/>
-              <w:right w:val="single" w:sz="4" w:space="0" w:color="000000"/>
-            </w:tcBorders>
-            <w:shd w:val="clear" w:color="auto" w:fill="auto"/>
-            <w:tcMar>
-              <w:top w:w="0" w:type="dxa"/>
-              <w:left w:w="113" w:type="dxa"/>
-              <w:bottom w:w="0" w:type="dxa"/>
-              <w:right w:w="108" w:type="dxa"/>
-            </w:tcMar>
-          </w:tcPr>
-          <w:p/>
-        </w:tc>
-        <w:tc>
-          <w:tcPr>
-            <w:tcW w:w="2671" w:type="dxa"/>
-            <w:tcBorders>
-              <w:left w:val="single" w:sz="4" w:space="0" w:color="000000"/>
-            </w:tcBorders>
-            <w:shd w:val="clear" w:color="auto" w:fill="auto"/>
-            <w:tcMar>
-              <w:top w:w="0" w:type="dxa"/>
-              <w:left w:w="113" w:type="dxa"/>
-              <w:bottom w:w="0" w:type="dxa"/>
-              <w:right w:w="108" w:type="dxa"/>
-            </w:tcMar>
-          </w:tcPr>
-          <w:p>
-            <w:pPr>
-              <w:pStyle w:val="Standard"/>
-              <w:spacing w:after="0"/>
-              <w:jc w:val="center"/>
-            </w:pPr>
-          </w:p>
-        </w:tc>
-        <w:tc>
-          <w:tcPr>
-            <w:tcW w:w="2180" w:type="dxa"/>
-            <w:gridSpan w:val="3"/>
-            <w:tcBorders>
-              <w:left w:val="single" w:sz="4" w:space="0" w:color="000000"/>
-            </w:tcBorders>
-            <w:shd w:val="clear" w:color="auto" w:fill="auto"/>
-            <w:tcMar>
-              <w:top w:w="0" w:type="dxa"/>
-              <w:left w:w="113" w:type="dxa"/>
-              <w:bottom w:w="0" w:type="dxa"/>
-              <w:right w:w="108" w:type="dxa"/>
-            </w:tcMar>
-          </w:tcPr>
-          <w:p>
-            <w:pPr>
-              <w:pStyle w:val="Standard"/>
-              <w:spacing w:after="0"/>
-              <w:jc w:val="center"/>
-            </w:pPr>
-          </w:p>
-        </w:tc>
-        <w:tc>
-          <w:tcPr>
-            <w:tcW w:w="3579" w:type="dxa"/>
-            <w:tcBorders>
-              <w:left w:val="single" w:sz="4" w:space="0" w:color="000000"/>
-              <w:right w:val="single" w:sz="4" w:space="0" w:color="000000"/>
-            </w:tcBorders>
-            <w:shd w:val="clear" w:color="auto" w:fill="auto"/>
-            <w:tcMar>
-              <w:top w:w="0" w:type="dxa"/>
-              <w:left w:w="113" w:type="dxa"/>
-              <w:bottom w:w="0" w:type="dxa"/>
-              <w:right w:w="108" w:type="dxa"/>
-            </w:tcMar>
-          </w:tcPr>
-          <w:p>
-            <w:pPr>
-              <w:pStyle w:val="Standard"/>
-              <w:spacing w:after="0"/>
-              <w:jc w:val="center"/>
-            </w:pPr>
-          </w:p>
-        </w:tc>
-      </w:tr>
-      <w:tr>
-        <w:trPr>
-          <w:trHeight w:val="57"/>
-        </w:trPr>
-        <w:tc>
-          <w:tcPr>
-            <w:tcW w:w="2545" w:type="dxa"/>
-            <w:tcBorders>
-              <w:left w:val="single" w:sz="4" w:space="0" w:color="000000"/>
-              <w:bottom w:val="single" w:sz="4" w:space="0" w:color="000000"/>
-              <w:right w:val="single" w:sz="4" w:space="0" w:color="000000"/>
-            </w:tcBorders>
-            <w:shd w:val="clear" w:color="auto" w:fill="auto"/>
-            <w:tcMar>
-              <w:top w:w="0" w:type="dxa"/>
-              <w:left w:w="113" w:type="dxa"/>
-              <w:bottom w:w="0" w:type="dxa"/>
-              <w:right w:w="108" w:type="dxa"/>
-            </w:tcMar>
-          </w:tcPr>
-          <w:p/>
-          <w:p/>
-          <w:p/>
-        </w:tc>
-        <w:tc>
-          <w:tcPr>
-            <w:tcW w:w="2671" w:type="dxa"/>
-            <w:tcBorders>
-              <w:left w:val="single" w:sz="4" w:space="0" w:color="000000"/>
-              <w:bottom w:val="single" w:sz="4" w:space="0" w:color="000000"/>
-            </w:tcBorders>
-            <w:shd w:val="clear" w:color="auto" w:fill="auto"/>
-            <w:tcMar>
-              <w:top w:w="0" w:type="dxa"/>
-              <w:left w:w="113" w:type="dxa"/>
-              <w:bottom w:w="0" w:type="dxa"/>
-              <w:right w:w="108" w:type="dxa"/>
-            </w:tcMar>
-          </w:tcPr>
-          <w:p>
-            <w:pPr>
-              <w:pStyle w:val="Standard"/>
-              <w:spacing w:after="0"/>
-              <w:jc w:val="center"/>
-            </w:pPr>
-          </w:p>
-        </w:tc>
-        <w:tc>
-          <w:tcPr>
-            <w:tcW w:w="2180" w:type="dxa"/>
-            <w:gridSpan w:val="3"/>
-            <w:tcBorders>
-              <w:left w:val="single" w:sz="4" w:space="0" w:color="000000"/>
-              <w:bottom w:val="single" w:sz="4" w:space="0" w:color="000000"/>
-            </w:tcBorders>
-            <w:shd w:val="clear" w:color="auto" w:fill="auto"/>
-            <w:tcMar>
-              <w:top w:w="0" w:type="dxa"/>
-              <w:left w:w="113" w:type="dxa"/>
-              <w:bottom w:w="0" w:type="dxa"/>
-              <w:right w:w="108" w:type="dxa"/>
-            </w:tcMar>
-          </w:tcPr>
-          <w:p>
-            <w:pPr>
-              <w:pStyle w:val="Standard"/>
-              <w:spacing w:after="0"/>
-              <w:jc w:val="center"/>
-            </w:pPr>
-          </w:p>
-        </w:tc>
-        <w:tc>
-          <w:tcPr>
-            <w:tcW w:w="3579" w:type="dxa"/>
-            <w:tcBorders>
-              <w:left w:val="single" w:sz="4" w:space="0" w:color="000000"/>
-              <w:bottom w:val="single" w:sz="4" w:space="0" w:color="000000"/>
-              <w:right w:val="single" w:sz="4" w:space="0" w:color="000000"/>
-            </w:tcBorders>
-            <w:shd w:val="clear" w:color="auto" w:fill="auto"/>
-            <w:tcMar>
-              <w:top w:w="0" w:type="dxa"/>
-              <w:left w:w="113" w:type="dxa"/>
-              <w:bottom w:w="0" w:type="dxa"/>
-              <w:right w:w="108" w:type="dxa"/>
-            </w:tcMar>
-          </w:tcPr>
-          <w:p>
-            <w:pPr>
-              <w:pStyle w:val="Standard"/>
-              <w:spacing w:after="0"/>
-            </w:pPr>
+              <w:t xml:space="preserve">OK </w:t>
+            </w:r>
+            <w:r>
+              <w:t xml:space="preserve">= 1 </w:t>
+            </w:r>
+            <w:r>
+              <w:t>-&gt; If anything except 0-9 is sent to the function</w:t>
+            </w:r>
           </w:p>
         </w:tc>
       </w:tr>
@@ -14852,7 +15958,6 @@
           <w:sz w:val="36"/>
           <w:szCs w:val="36"/>
         </w:rPr>
-        <w:lastRenderedPageBreak/>
         <w:t xml:space="preserve"> </w:t>
       </w:r>
       <w:bookmarkStart w:id="47" w:name="_Toc68620001"/>
@@ -14902,12 +16007,14 @@
                 <w:b/>
               </w:rPr>
             </w:pPr>
+            <w:proofErr w:type="spellStart"/>
             <w:r>
               <w:rPr>
                 <w:b/>
               </w:rPr>
               <w:t>Req_ID</w:t>
             </w:r>
+            <w:proofErr w:type="spellEnd"/>
           </w:p>
         </w:tc>
         <w:tc>
@@ -14918,7 +16025,16 @@
           </w:tcPr>
           <w:p>
             <w:r>
-              <w:t>Req_PO1_DGC_GDD_0</w:t>
+              <w:t>Req_PO1_DGC_GDD</w:t>
+            </w:r>
+            <w:r>
+              <w:t>_</w:t>
+            </w:r>
+            <w:r>
+              <w:t>MATH_CALC</w:t>
+            </w:r>
+            <w:r>
+              <w:t>_0</w:t>
             </w:r>
             <w:r>
               <w:rPr>
@@ -14934,11 +16050,7 @@
               <w:t>V1.</w:t>
             </w:r>
             <w:r>
-              <w:rPr>
-                <w:rFonts w:hint="cs"/>
-                <w:rtl/>
-              </w:rPr>
-              <w:t>0</w:t>
+              <w:t>1</w:t>
             </w:r>
           </w:p>
         </w:tc>
@@ -14973,9 +16085,11 @@
             <w:vAlign w:val="center"/>
           </w:tcPr>
           <w:p>
-            <w:r>
-              <w:t>Math_calc</w:t>
-            </w:r>
+            <w:proofErr w:type="spellStart"/>
+            <w:r>
+              <w:t>Math_Calc</w:t>
+            </w:r>
+            <w:proofErr w:type="spellEnd"/>
           </w:p>
         </w:tc>
       </w:tr>
@@ -15008,8 +16122,13 @@
             <w:vAlign w:val="center"/>
           </w:tcPr>
           <w:p>
-            <w:r>
-              <w:t xml:space="preserve">ReturnStatus_e </w:t>
+            <w:proofErr w:type="spellStart"/>
+            <w:r>
+              <w:t>ReturnStatus_e</w:t>
+            </w:r>
+            <w:proofErr w:type="spellEnd"/>
+            <w:r>
+              <w:t xml:space="preserve"> </w:t>
             </w:r>
           </w:p>
         </w:tc>
@@ -15072,6 +16191,7 @@
               <w:rPr>
                 <w:b/>
               </w:rPr>
+              <w:lastRenderedPageBreak/>
               <w:t>Name</w:t>
             </w:r>
           </w:p>
@@ -15083,12 +16203,14 @@
             <w:vAlign w:val="center"/>
           </w:tcPr>
           <w:p>
+            <w:proofErr w:type="spellStart"/>
             <w:r>
               <w:t>DGC_Calc</w:t>
             </w:r>
             <w:r>
               <w:t>Result</w:t>
             </w:r>
+            <w:proofErr w:type="spellEnd"/>
           </w:p>
         </w:tc>
       </w:tr>
@@ -15175,7 +16297,7 @@
               <w:jc w:val="both"/>
             </w:pPr>
             <w:r>
-              <w:t>-Req_1ST123_SRS_overall_003-V1.1</w:t>
+              <w:t>-Req_1ST123_SRS_overall_003-V1.2</w:t>
             </w:r>
             <w:r>
               <w:t xml:space="preserve"> </w:t>
@@ -15193,7 +16315,7 @@
               <w:t>SRS_overall_004</w:t>
             </w:r>
             <w:r>
-              <w:t>-V1.1</w:t>
+              <w:t>-V1.2</w:t>
             </w:r>
             <w:r>
               <w:t xml:space="preserve"> </w:t>
@@ -15211,7 +16333,7 @@
               <w:t>SRS_overall_005</w:t>
             </w:r>
             <w:r>
-              <w:t>-V1.1</w:t>
+              <w:t>-V1.2</w:t>
             </w:r>
             <w:r>
               <w:t xml:space="preserve"> </w:t>
@@ -15229,7 +16351,7 @@
               <w:t>SRS_overall_006</w:t>
             </w:r>
             <w:r>
-              <w:t>-V1.1</w:t>
+              <w:t>-V1.2</w:t>
             </w:r>
             <w:r>
               <w:t xml:space="preserve"> </w:t>
@@ -15250,7 +16372,10 @@
               <w:t>-</w:t>
             </w:r>
             <w:r>
-              <w:t xml:space="preserve">V1.0 </w:t>
+              <w:t>V1.1</w:t>
+            </w:r>
+            <w:r>
+              <w:t xml:space="preserve"> </w:t>
             </w:r>
           </w:p>
           <w:p>
@@ -15268,7 +16393,7 @@
               <w:t>-</w:t>
             </w:r>
             <w:r>
-              <w:t>V1.1</w:t>
+              <w:t>V1.2</w:t>
             </w:r>
           </w:p>
           <w:p>
@@ -15286,7 +16411,10 @@
               <w:t>-</w:t>
             </w:r>
             <w:r>
-              <w:t xml:space="preserve">V1.1 </w:t>
+              <w:t>V1.2</w:t>
+            </w:r>
+            <w:r>
+              <w:t xml:space="preserve"> </w:t>
             </w:r>
           </w:p>
           <w:p>
@@ -15304,7 +16432,7 @@
               <w:t>011</w:t>
             </w:r>
             <w:r>
-              <w:t>-V1.1</w:t>
+              <w:t>-V1.2</w:t>
             </w:r>
             <w:r>
               <w:t xml:space="preserve"> </w:t>
@@ -15322,7 +16450,7 @@
               <w:t>SRS_overall_012</w:t>
             </w:r>
             <w:r>
-              <w:t>-V1.1</w:t>
+              <w:t>-V1.2</w:t>
             </w:r>
             <w:r>
               <w:t xml:space="preserve"> </w:t>
@@ -15377,14 +16505,40 @@
             </w:r>
           </w:p>
           <w:p>
+            <w:proofErr w:type="spellStart"/>
             <w:r>
               <w:t>ReturnStatus_e</w:t>
             </w:r>
-            <w:r>
-              <w:t>: (OK, NO</w:t>
-            </w:r>
-            <w:r>
-              <w:t>K)</w:t>
+            <w:proofErr w:type="spellEnd"/>
+            <w:r>
+              <w:t>: (</w:t>
+            </w:r>
+            <w:r>
+              <w:t>E_</w:t>
+            </w:r>
+            <w:r>
+              <w:t>OK</w:t>
+            </w:r>
+            <w:r>
+              <w:t xml:space="preserve"> = 0 </w:t>
+            </w:r>
+            <w:r>
+              <w:t xml:space="preserve">, </w:t>
+            </w:r>
+            <w:r>
+              <w:t>E_</w:t>
+            </w:r>
+            <w:r>
+              <w:t>NO</w:t>
+            </w:r>
+            <w:r>
+              <w:t>K</w:t>
+            </w:r>
+            <w:r>
+              <w:t xml:space="preserve"> = 1</w:t>
+            </w:r>
+            <w:r>
+              <w:t>)</w:t>
             </w:r>
           </w:p>
         </w:tc>
@@ -15458,13 +16612,14 @@
                 <w:b/>
               </w:rPr>
             </w:pPr>
-            <w:r>
-              <w:rPr>
-                <w:b/>
-              </w:rPr>
-              <w:lastRenderedPageBreak/>
+            <w:proofErr w:type="spellStart"/>
+            <w:r>
+              <w:rPr>
+                <w:b/>
+              </w:rPr>
               <w:t>Req_ID</w:t>
             </w:r>
+            <w:proofErr w:type="spellEnd"/>
           </w:p>
         </w:tc>
         <w:tc>
@@ -15475,7 +16630,16 @@
           </w:tcPr>
           <w:p>
             <w:r>
-              <w:t>Req_PO1_DGC_GDD_0</w:t>
+              <w:t>Req_PO1_DGC_GDD</w:t>
+            </w:r>
+            <w:r>
+              <w:t>_</w:t>
+            </w:r>
+            <w:r>
+              <w:t>OPERATION_MANAGER</w:t>
+            </w:r>
+            <w:r>
+              <w:t>_0</w:t>
             </w:r>
             <w:r>
               <w:rPr>
@@ -15488,11 +16652,7 @@
               <w:t>2-V1.</w:t>
             </w:r>
             <w:r>
-              <w:rPr>
-                <w:rFonts w:hint="cs"/>
-                <w:rtl/>
-              </w:rPr>
-              <w:t>0</w:t>
+              <w:t>1</w:t>
             </w:r>
           </w:p>
         </w:tc>
@@ -15527,9 +16687,11 @@
             <w:vAlign w:val="center"/>
           </w:tcPr>
           <w:p>
-            <w:r>
-              <w:t>Display</w:t>
-            </w:r>
+            <w:proofErr w:type="spellStart"/>
+            <w:r>
+              <w:t>Operation_Manager</w:t>
+            </w:r>
+            <w:proofErr w:type="spellEnd"/>
           </w:p>
         </w:tc>
       </w:tr>
@@ -15562,9 +16724,11 @@
             <w:vAlign w:val="center"/>
           </w:tcPr>
           <w:p>
+            <w:proofErr w:type="spellStart"/>
             <w:r>
               <w:t>ReturnStatus_e</w:t>
             </w:r>
+            <w:proofErr w:type="spellEnd"/>
           </w:p>
         </w:tc>
         <w:tc>
@@ -15617,6 +16781,7 @@
               <w:rPr>
                 <w:b/>
               </w:rPr>
+              <w:lastRenderedPageBreak/>
               <w:t>Name</w:t>
             </w:r>
           </w:p>
@@ -15628,9 +16793,11 @@
             <w:vAlign w:val="center"/>
           </w:tcPr>
           <w:p>
+            <w:proofErr w:type="spellStart"/>
             <w:r>
               <w:t>DGC_DisplayChar</w:t>
             </w:r>
+            <w:proofErr w:type="spellEnd"/>
           </w:p>
         </w:tc>
       </w:tr>
@@ -15717,7 +16884,7 @@
               <w:t>-</w:t>
             </w:r>
             <w:r>
-              <w:t>V1.0</w:t>
+              <w:t>V1.1</w:t>
             </w:r>
           </w:p>
           <w:p>
@@ -15735,7 +16902,7 @@
               <w:t>-</w:t>
             </w:r>
             <w:r>
-              <w:t>V1.0</w:t>
+              <w:t>V1.1</w:t>
             </w:r>
           </w:p>
           <w:p>
@@ -15753,7 +16920,7 @@
               <w:t>-</w:t>
             </w:r>
             <w:r>
-              <w:t>V1.0</w:t>
+              <w:t>V1.1</w:t>
             </w:r>
           </w:p>
           <w:p>
@@ -15771,7 +16938,7 @@
               <w:t>-</w:t>
             </w:r>
             <w:r>
-              <w:t>V1.0</w:t>
+              <w:t>V1.1</w:t>
             </w:r>
           </w:p>
           <w:p>
@@ -15789,7 +16956,7 @@
               <w:t>-</w:t>
             </w:r>
             <w:r>
-              <w:t>V1.0</w:t>
+              <w:t>V1.1</w:t>
             </w:r>
           </w:p>
           <w:p>
@@ -15807,7 +16974,7 @@
               <w:t>-</w:t>
             </w:r>
             <w:r>
-              <w:t>V1.0</w:t>
+              <w:t>V1.1</w:t>
             </w:r>
           </w:p>
           <w:p>
@@ -15825,7 +16992,7 @@
               <w:t>-</w:t>
             </w:r>
             <w:r>
-              <w:t>V1.0</w:t>
+              <w:t>V1.1</w:t>
             </w:r>
           </w:p>
           <w:p>
@@ -15895,8 +17062,37 @@
             </w:r>
           </w:p>
           <w:p>
-            <w:r>
-              <w:t>ReturnStatus_e: (OK, NOK)</w:t>
+            <w:proofErr w:type="spellStart"/>
+            <w:r>
+              <w:t>ReturnStatus_e</w:t>
+            </w:r>
+            <w:proofErr w:type="spellEnd"/>
+            <w:r>
+              <w:t>: (</w:t>
+            </w:r>
+            <w:r>
+              <w:t>E_</w:t>
+            </w:r>
+            <w:r>
+              <w:t>OK</w:t>
+            </w:r>
+            <w:r>
+              <w:t xml:space="preserve"> = 0</w:t>
+            </w:r>
+            <w:r>
+              <w:t xml:space="preserve">, </w:t>
+            </w:r>
+            <w:r>
+              <w:t>E_</w:t>
+            </w:r>
+            <w:r>
+              <w:t>NOK</w:t>
+            </w:r>
+            <w:r>
+              <w:t xml:space="preserve"> = 1</w:t>
+            </w:r>
+            <w:r>
+              <w:t>)</w:t>
             </w:r>
           </w:p>
         </w:tc>
@@ -15946,12 +17142,14 @@
                 <w:b/>
               </w:rPr>
             </w:pPr>
+            <w:proofErr w:type="spellStart"/>
             <w:r>
               <w:rPr>
                 <w:b/>
               </w:rPr>
               <w:t>Req_ID</w:t>
             </w:r>
+            <w:proofErr w:type="spellEnd"/>
           </w:p>
         </w:tc>
         <w:tc>
@@ -15962,7 +17160,13 @@
           </w:tcPr>
           <w:p>
             <w:r>
-              <w:t>Req_PO1_DGC_GDD_0</w:t>
+              <w:t>Req_PO1_DGC_GDD</w:t>
+            </w:r>
+            <w:r>
+              <w:t>_OPERATION_MANAGER</w:t>
+            </w:r>
+            <w:r>
+              <w:t>_0</w:t>
             </w:r>
             <w:r>
               <w:rPr>
@@ -15975,11 +17179,7 @@
               <w:t>3-V1.</w:t>
             </w:r>
             <w:r>
-              <w:rPr>
-                <w:rFonts w:hint="cs"/>
-                <w:rtl/>
-              </w:rPr>
-              <w:t>0</w:t>
+              <w:t>1</w:t>
             </w:r>
           </w:p>
         </w:tc>
@@ -16014,9 +17214,11 @@
             <w:vAlign w:val="center"/>
           </w:tcPr>
           <w:p>
-            <w:r>
-              <w:t>Display</w:t>
-            </w:r>
+            <w:proofErr w:type="spellStart"/>
+            <w:r>
+              <w:t>Operation_Manager</w:t>
+            </w:r>
+            <w:proofErr w:type="spellEnd"/>
           </w:p>
         </w:tc>
       </w:tr>
@@ -16049,9 +17251,11 @@
             <w:vAlign w:val="center"/>
           </w:tcPr>
           <w:p>
+            <w:proofErr w:type="spellStart"/>
             <w:r>
               <w:t>ReturnStatus_e</w:t>
             </w:r>
+            <w:proofErr w:type="spellEnd"/>
           </w:p>
         </w:tc>
         <w:tc>
@@ -16118,9 +17322,11 @@
             <w:vAlign w:val="center"/>
           </w:tcPr>
           <w:p>
+            <w:proofErr w:type="spellStart"/>
             <w:r>
               <w:t>DGC_DisplayError</w:t>
             </w:r>
+            <w:proofErr w:type="spellEnd"/>
             <w:r>
               <w:t xml:space="preserve"> </w:t>
             </w:r>
@@ -16213,7 +17419,7 @@
               <w:t>-</w:t>
             </w:r>
             <w:r>
-              <w:t>V1.0</w:t>
+              <w:t>V1.1</w:t>
             </w:r>
           </w:p>
           <w:p>
@@ -16231,7 +17437,7 @@
               <w:t>-</w:t>
             </w:r>
             <w:r>
-              <w:t>V1.0</w:t>
+              <w:t>V1.1</w:t>
             </w:r>
           </w:p>
           <w:p>
@@ -16292,14 +17498,40 @@
             </w:r>
           </w:p>
           <w:p>
+            <w:proofErr w:type="spellStart"/>
             <w:r>
               <w:t>ReturnStatus_e</w:t>
             </w:r>
-            <w:r>
-              <w:t>: (OK, N</w:t>
-            </w:r>
-            <w:r>
-              <w:t>OK)</w:t>
+            <w:proofErr w:type="spellEnd"/>
+            <w:r>
+              <w:t>: (</w:t>
+            </w:r>
+            <w:r>
+              <w:t>E_</w:t>
+            </w:r>
+            <w:r>
+              <w:t>OK</w:t>
+            </w:r>
+            <w:r>
+              <w:t xml:space="preserve"> = 0</w:t>
+            </w:r>
+            <w:r>
+              <w:t xml:space="preserve">, </w:t>
+            </w:r>
+            <w:r>
+              <w:t>E_</w:t>
+            </w:r>
+            <w:r>
+              <w:t>N</w:t>
+            </w:r>
+            <w:r>
+              <w:t>OK</w:t>
+            </w:r>
+            <w:r>
+              <w:t xml:space="preserve"> = 1</w:t>
+            </w:r>
+            <w:r>
+              <w:t>)</w:t>
             </w:r>
           </w:p>
         </w:tc>
@@ -16313,6 +17545,7 @@
         </w:rPr>
       </w:pPr>
     </w:p>
+    <w:p/>
     <w:p/>
     <w:p/>
     <w:tbl>
@@ -16351,12 +17584,15 @@
                 <w:b/>
               </w:rPr>
             </w:pPr>
-            <w:r>
-              <w:rPr>
-                <w:b/>
-              </w:rPr>
+            <w:proofErr w:type="spellStart"/>
+            <w:r>
+              <w:rPr>
+                <w:b/>
+              </w:rPr>
+              <w:lastRenderedPageBreak/>
               <w:t>Req_ID</w:t>
             </w:r>
+            <w:proofErr w:type="spellEnd"/>
           </w:p>
         </w:tc>
         <w:tc>
@@ -16367,7 +17603,13 @@
           </w:tcPr>
           <w:p>
             <w:r>
-              <w:t>Req_PO1_DGC_GDD_0</w:t>
+              <w:t>Req_PO1_DGC_GDD</w:t>
+            </w:r>
+            <w:r>
+              <w:t>_KEYPAD_MANAGER</w:t>
+            </w:r>
+            <w:r>
+              <w:t>_0</w:t>
             </w:r>
             <w:r>
               <w:rPr>
@@ -16380,11 +17622,7 @@
               <w:t>4-V1.</w:t>
             </w:r>
             <w:r>
-              <w:rPr>
-                <w:rFonts w:hint="cs"/>
-                <w:rtl/>
-              </w:rPr>
-              <w:t>0</w:t>
+              <w:t>1</w:t>
             </w:r>
           </w:p>
         </w:tc>
@@ -16419,9 +17657,11 @@
             <w:vAlign w:val="center"/>
           </w:tcPr>
           <w:p>
-            <w:r>
-              <w:t>PlayTone</w:t>
-            </w:r>
+            <w:proofErr w:type="spellStart"/>
+            <w:r>
+              <w:t>KeyPad_Manager</w:t>
+            </w:r>
+            <w:proofErr w:type="spellEnd"/>
           </w:p>
         </w:tc>
       </w:tr>
@@ -16454,9 +17694,11 @@
             <w:vAlign w:val="center"/>
           </w:tcPr>
           <w:p>
+            <w:proofErr w:type="spellStart"/>
             <w:r>
               <w:t>ReturnStatus_e</w:t>
             </w:r>
+            <w:proofErr w:type="spellEnd"/>
           </w:p>
         </w:tc>
         <w:tc>
@@ -16520,9 +17762,11 @@
             <w:vAlign w:val="center"/>
           </w:tcPr>
           <w:p>
+            <w:proofErr w:type="spellStart"/>
             <w:r>
               <w:t>DGC_PlayTone</w:t>
             </w:r>
+            <w:proofErr w:type="spellEnd"/>
           </w:p>
         </w:tc>
       </w:tr>
@@ -16641,8 +17885,37 @@
             <w:vAlign w:val="center"/>
           </w:tcPr>
           <w:p>
-            <w:r>
-              <w:t>ReturnStatus_e: (OK, NOK)</w:t>
+            <w:proofErr w:type="spellStart"/>
+            <w:r>
+              <w:t>ReturnStatus_e</w:t>
+            </w:r>
+            <w:proofErr w:type="spellEnd"/>
+            <w:r>
+              <w:t>: (</w:t>
+            </w:r>
+            <w:r>
+              <w:t>E_</w:t>
+            </w:r>
+            <w:r>
+              <w:t>OK</w:t>
+            </w:r>
+            <w:r>
+              <w:t xml:space="preserve"> = 0</w:t>
+            </w:r>
+            <w:r>
+              <w:t xml:space="preserve">, </w:t>
+            </w:r>
+            <w:r>
+              <w:t>E_</w:t>
+            </w:r>
+            <w:r>
+              <w:t>NOK</w:t>
+            </w:r>
+            <w:r>
+              <w:t xml:space="preserve"> = 1</w:t>
+            </w:r>
+            <w:r>
+              <w:t>)</w:t>
             </w:r>
           </w:p>
         </w:tc>
@@ -16665,7 +17938,7 @@
 </file>
 
 <file path=word/endnotes.xml><?xml version="1.0" encoding="utf-8"?>
-<w:endnotes xmlns:wpc="http://schemas.microsoft.com/office/word/2010/wordprocessingCanvas" xmlns:cx="http://schemas.microsoft.com/office/drawing/2014/chartex" xmlns:mc="http://schemas.openxmlformats.org/markup-compatibility/2006" xmlns:o="urn:schemas-microsoft-com:office:office" xmlns:r="http://schemas.openxmlformats.org/officeDocument/2006/relationships" xmlns:m="http://schemas.openxmlformats.org/officeDocument/2006/math" xmlns:v="urn:schemas-microsoft-com:vml" xmlns:wp14="http://schemas.microsoft.com/office/word/2010/wordprocessingDrawing" xmlns:wp="http://schemas.openxmlformats.org/drawingml/2006/wordprocessingDrawing" xmlns:w10="urn:schemas-microsoft-com:office:word" xmlns:w="http://schemas.openxmlformats.org/wordprocessingml/2006/main" xmlns:w14="http://schemas.microsoft.com/office/word/2010/wordml" xmlns:w15="http://schemas.microsoft.com/office/word/2012/wordml" xmlns:w16se="http://schemas.microsoft.com/office/word/2015/wordml/symex" xmlns:wpg="http://schemas.microsoft.com/office/word/2010/wordprocessingGroup" xmlns:wpi="http://schemas.microsoft.com/office/word/2010/wordprocessingInk" xmlns:wne="http://schemas.microsoft.com/office/word/2006/wordml" xmlns:wps="http://schemas.microsoft.com/office/word/2010/wordprocessingShape" mc:Ignorable="w14 w15 w16se wp14">
+<w:endnotes xmlns:wpc="http://schemas.microsoft.com/office/word/2010/wordprocessingCanvas" xmlns:mc="http://schemas.openxmlformats.org/markup-compatibility/2006" xmlns:o="urn:schemas-microsoft-com:office:office" xmlns:r="http://schemas.openxmlformats.org/officeDocument/2006/relationships" xmlns:m="http://schemas.openxmlformats.org/officeDocument/2006/math" xmlns:v="urn:schemas-microsoft-com:vml" xmlns:wp14="http://schemas.microsoft.com/office/word/2010/wordprocessingDrawing" xmlns:wp="http://schemas.openxmlformats.org/drawingml/2006/wordprocessingDrawing" xmlns:w10="urn:schemas-microsoft-com:office:word" xmlns:w="http://schemas.openxmlformats.org/wordprocessingml/2006/main" xmlns:w14="http://schemas.microsoft.com/office/word/2010/wordml" xmlns:w15="http://schemas.microsoft.com/office/word/2012/wordml" xmlns:wpg="http://schemas.microsoft.com/office/word/2010/wordprocessingGroup" xmlns:wpi="http://schemas.microsoft.com/office/word/2010/wordprocessingInk" xmlns:wne="http://schemas.microsoft.com/office/word/2006/wordml" xmlns:wps="http://schemas.microsoft.com/office/word/2010/wordprocessingShape" mc:Ignorable="w14 w15 wp14">
   <w:endnote w:type="separator" w:id="-1">
     <w:p>
       <w:pPr>
@@ -16690,7 +17963,7 @@
 </file>
 
 <file path=word/footer1.xml><?xml version="1.0" encoding="utf-8"?>
-<w:ftr xmlns:wpc="http://schemas.microsoft.com/office/word/2010/wordprocessingCanvas" xmlns:cx="http://schemas.microsoft.com/office/drawing/2014/chartex" xmlns:mc="http://schemas.openxmlformats.org/markup-compatibility/2006" xmlns:o="urn:schemas-microsoft-com:office:office" xmlns:r="http://schemas.openxmlformats.org/officeDocument/2006/relationships" xmlns:m="http://schemas.openxmlformats.org/officeDocument/2006/math" xmlns:v="urn:schemas-microsoft-com:vml" xmlns:wp14="http://schemas.microsoft.com/office/word/2010/wordprocessingDrawing" xmlns:wp="http://schemas.openxmlformats.org/drawingml/2006/wordprocessingDrawing" xmlns:w10="urn:schemas-microsoft-com:office:word" xmlns:w="http://schemas.openxmlformats.org/wordprocessingml/2006/main" xmlns:w14="http://schemas.microsoft.com/office/word/2010/wordml" xmlns:w15="http://schemas.microsoft.com/office/word/2012/wordml" xmlns:w16se="http://schemas.microsoft.com/office/word/2015/wordml/symex" xmlns:wpg="http://schemas.microsoft.com/office/word/2010/wordprocessingGroup" xmlns:wpi="http://schemas.microsoft.com/office/word/2010/wordprocessingInk" xmlns:wne="http://schemas.microsoft.com/office/word/2006/wordml" xmlns:wps="http://schemas.microsoft.com/office/word/2010/wordprocessingShape" mc:Ignorable="w14 w15 w16se wp14">
+<w:ftr xmlns:wpc="http://schemas.microsoft.com/office/word/2010/wordprocessingCanvas" xmlns:mc="http://schemas.openxmlformats.org/markup-compatibility/2006" xmlns:o="urn:schemas-microsoft-com:office:office" xmlns:r="http://schemas.openxmlformats.org/officeDocument/2006/relationships" xmlns:m="http://schemas.openxmlformats.org/officeDocument/2006/math" xmlns:v="urn:schemas-microsoft-com:vml" xmlns:wp14="http://schemas.microsoft.com/office/word/2010/wordprocessingDrawing" xmlns:wp="http://schemas.openxmlformats.org/drawingml/2006/wordprocessingDrawing" xmlns:w10="urn:schemas-microsoft-com:office:word" xmlns:w="http://schemas.openxmlformats.org/wordprocessingml/2006/main" xmlns:w14="http://schemas.microsoft.com/office/word/2010/wordml" xmlns:w15="http://schemas.microsoft.com/office/word/2012/wordml" xmlns:wpg="http://schemas.microsoft.com/office/word/2010/wordprocessingGroup" xmlns:wpi="http://schemas.microsoft.com/office/word/2010/wordprocessingInk" xmlns:wne="http://schemas.microsoft.com/office/word/2006/wordml" xmlns:wps="http://schemas.microsoft.com/office/word/2010/wordprocessingShape" mc:Ignorable="w14 w15 wp14">
   <w:sdt>
     <w:sdtPr>
       <w:id w:val="-761226007"/>
@@ -16723,7 +17996,7 @@
           <w:rPr>
             <w:noProof/>
           </w:rPr>
-          <w:t>7</w:t>
+          <w:t>20</w:t>
         </w:r>
         <w:r>
           <w:rPr>
@@ -16743,7 +18016,7 @@
 </file>
 
 <file path=word/footnotes.xml><?xml version="1.0" encoding="utf-8"?>
-<w:footnotes xmlns:wpc="http://schemas.microsoft.com/office/word/2010/wordprocessingCanvas" xmlns:cx="http://schemas.microsoft.com/office/drawing/2014/chartex" xmlns:mc="http://schemas.openxmlformats.org/markup-compatibility/2006" xmlns:o="urn:schemas-microsoft-com:office:office" xmlns:r="http://schemas.openxmlformats.org/officeDocument/2006/relationships" xmlns:m="http://schemas.openxmlformats.org/officeDocument/2006/math" xmlns:v="urn:schemas-microsoft-com:vml" xmlns:wp14="http://schemas.microsoft.com/office/word/2010/wordprocessingDrawing" xmlns:wp="http://schemas.openxmlformats.org/drawingml/2006/wordprocessingDrawing" xmlns:w10="urn:schemas-microsoft-com:office:word" xmlns:w="http://schemas.openxmlformats.org/wordprocessingml/2006/main" xmlns:w14="http://schemas.microsoft.com/office/word/2010/wordml" xmlns:w15="http://schemas.microsoft.com/office/word/2012/wordml" xmlns:w16se="http://schemas.microsoft.com/office/word/2015/wordml/symex" xmlns:wpg="http://schemas.microsoft.com/office/word/2010/wordprocessingGroup" xmlns:wpi="http://schemas.microsoft.com/office/word/2010/wordprocessingInk" xmlns:wne="http://schemas.microsoft.com/office/word/2006/wordml" xmlns:wps="http://schemas.microsoft.com/office/word/2010/wordprocessingShape" mc:Ignorable="w14 w15 w16se wp14">
+<w:footnotes xmlns:wpc="http://schemas.microsoft.com/office/word/2010/wordprocessingCanvas" xmlns:mc="http://schemas.openxmlformats.org/markup-compatibility/2006" xmlns:o="urn:schemas-microsoft-com:office:office" xmlns:r="http://schemas.openxmlformats.org/officeDocument/2006/relationships" xmlns:m="http://schemas.openxmlformats.org/officeDocument/2006/math" xmlns:v="urn:schemas-microsoft-com:vml" xmlns:wp14="http://schemas.microsoft.com/office/word/2010/wordprocessingDrawing" xmlns:wp="http://schemas.openxmlformats.org/drawingml/2006/wordprocessingDrawing" xmlns:w10="urn:schemas-microsoft-com:office:word" xmlns:w="http://schemas.openxmlformats.org/wordprocessingml/2006/main" xmlns:w14="http://schemas.microsoft.com/office/word/2010/wordml" xmlns:w15="http://schemas.microsoft.com/office/word/2012/wordml" xmlns:wpg="http://schemas.microsoft.com/office/word/2010/wordprocessingGroup" xmlns:wpi="http://schemas.microsoft.com/office/word/2010/wordprocessingInk" xmlns:wne="http://schemas.microsoft.com/office/word/2006/wordml" xmlns:wps="http://schemas.microsoft.com/office/word/2010/wordprocessingShape" mc:Ignorable="w14 w15 wp14">
   <w:footnote w:type="separator" w:id="-1">
     <w:p>
       <w:pPr>
@@ -16768,7 +18041,7 @@
 </file>
 
 <file path=word/numbering.xml><?xml version="1.0" encoding="utf-8"?>
-<w:numbering xmlns:wpc="http://schemas.microsoft.com/office/word/2010/wordprocessingCanvas" xmlns:cx="http://schemas.microsoft.com/office/drawing/2014/chartex" xmlns:mc="http://schemas.openxmlformats.org/markup-compatibility/2006" xmlns:o="urn:schemas-microsoft-com:office:office" xmlns:r="http://schemas.openxmlformats.org/officeDocument/2006/relationships" xmlns:m="http://schemas.openxmlformats.org/officeDocument/2006/math" xmlns:v="urn:schemas-microsoft-com:vml" xmlns:wp14="http://schemas.microsoft.com/office/word/2010/wordprocessingDrawing" xmlns:wp="http://schemas.openxmlformats.org/drawingml/2006/wordprocessingDrawing" xmlns:w10="urn:schemas-microsoft-com:office:word" xmlns:w="http://schemas.openxmlformats.org/wordprocessingml/2006/main" xmlns:w14="http://schemas.microsoft.com/office/word/2010/wordml" xmlns:w15="http://schemas.microsoft.com/office/word/2012/wordml" xmlns:w16se="http://schemas.microsoft.com/office/word/2015/wordml/symex" xmlns:wpg="http://schemas.microsoft.com/office/word/2010/wordprocessingGroup" xmlns:wpi="http://schemas.microsoft.com/office/word/2010/wordprocessingInk" xmlns:wne="http://schemas.microsoft.com/office/word/2006/wordml" xmlns:wps="http://schemas.microsoft.com/office/word/2010/wordprocessingShape" mc:Ignorable="w14 w15 w16se wp14">
+<w:numbering xmlns:wpc="http://schemas.microsoft.com/office/word/2010/wordprocessingCanvas" xmlns:mc="http://schemas.openxmlformats.org/markup-compatibility/2006" xmlns:o="urn:schemas-microsoft-com:office:office" xmlns:r="http://schemas.openxmlformats.org/officeDocument/2006/relationships" xmlns:m="http://schemas.openxmlformats.org/officeDocument/2006/math" xmlns:v="urn:schemas-microsoft-com:vml" xmlns:wp14="http://schemas.microsoft.com/office/word/2010/wordprocessingDrawing" xmlns:wp="http://schemas.openxmlformats.org/drawingml/2006/wordprocessingDrawing" xmlns:w10="urn:schemas-microsoft-com:office:word" xmlns:w="http://schemas.openxmlformats.org/wordprocessingml/2006/main" xmlns:w14="http://schemas.microsoft.com/office/word/2010/wordml" xmlns:w15="http://schemas.microsoft.com/office/word/2012/wordml" xmlns:wpg="http://schemas.microsoft.com/office/word/2010/wordprocessingGroup" xmlns:wpi="http://schemas.microsoft.com/office/word/2010/wordprocessingInk" xmlns:wne="http://schemas.microsoft.com/office/word/2006/wordml" xmlns:wps="http://schemas.microsoft.com/office/word/2010/wordprocessingShape" mc:Ignorable="w14 w15 wp14">
   <w:abstractNum w:abstractNumId="0" w15:restartNumberingAfterBreak="0">
     <w:nsid w:val="005C77CB"/>
     <w:multiLevelType w:val="hybridMultilevel"/>
@@ -18034,6 +19307,120 @@
     </w:lvl>
   </w:abstractNum>
   <w:abstractNum w:abstractNumId="12" w15:restartNumberingAfterBreak="0">
+    <w:nsid w:val="36C27150"/>
+    <w:multiLevelType w:val="hybridMultilevel"/>
+    <w:tmpl w:val="C21AEDD2"/>
+    <w:lvl w:ilvl="0" w:tplc="EF7E5E36">
+      <w:start w:val="1"/>
+      <w:numFmt w:val="bullet"/>
+      <w:lvlText w:val=""/>
+      <w:lvlJc w:val="left"/>
+      <w:pPr>
+        <w:ind w:left="720" w:hanging="360"/>
+      </w:pPr>
+      <w:rPr>
+        <w:rFonts w:ascii="Symbol" w:hAnsi="Symbol" w:cs="Symbol" w:hint="default"/>
+        <w:sz w:val="16"/>
+      </w:rPr>
+    </w:lvl>
+    <w:lvl w:ilvl="1" w:tplc="04090003" w:tentative="1">
+      <w:start w:val="1"/>
+      <w:numFmt w:val="bullet"/>
+      <w:lvlText w:val="o"/>
+      <w:lvlJc w:val="left"/>
+      <w:pPr>
+        <w:ind w:left="1440" w:hanging="360"/>
+      </w:pPr>
+      <w:rPr>
+        <w:rFonts w:ascii="Courier New" w:hAnsi="Courier New" w:cs="Courier New" w:hint="default"/>
+      </w:rPr>
+    </w:lvl>
+    <w:lvl w:ilvl="2" w:tplc="04090005">
+      <w:start w:val="1"/>
+      <w:numFmt w:val="bullet"/>
+      <w:lvlText w:val=""/>
+      <w:lvlJc w:val="left"/>
+      <w:pPr>
+        <w:ind w:left="2160" w:hanging="360"/>
+      </w:pPr>
+      <w:rPr>
+        <w:rFonts w:ascii="Wingdings" w:hAnsi="Wingdings" w:hint="default"/>
+      </w:rPr>
+    </w:lvl>
+    <w:lvl w:ilvl="3" w:tplc="04090001" w:tentative="1">
+      <w:start w:val="1"/>
+      <w:numFmt w:val="bullet"/>
+      <w:lvlText w:val=""/>
+      <w:lvlJc w:val="left"/>
+      <w:pPr>
+        <w:ind w:left="2880" w:hanging="360"/>
+      </w:pPr>
+      <w:rPr>
+        <w:rFonts w:ascii="Symbol" w:hAnsi="Symbol" w:hint="default"/>
+      </w:rPr>
+    </w:lvl>
+    <w:lvl w:ilvl="4" w:tplc="04090003" w:tentative="1">
+      <w:start w:val="1"/>
+      <w:numFmt w:val="bullet"/>
+      <w:lvlText w:val="o"/>
+      <w:lvlJc w:val="left"/>
+      <w:pPr>
+        <w:ind w:left="3600" w:hanging="360"/>
+      </w:pPr>
+      <w:rPr>
+        <w:rFonts w:ascii="Courier New" w:hAnsi="Courier New" w:cs="Courier New" w:hint="default"/>
+      </w:rPr>
+    </w:lvl>
+    <w:lvl w:ilvl="5" w:tplc="04090005" w:tentative="1">
+      <w:start w:val="1"/>
+      <w:numFmt w:val="bullet"/>
+      <w:lvlText w:val=""/>
+      <w:lvlJc w:val="left"/>
+      <w:pPr>
+        <w:ind w:left="4320" w:hanging="360"/>
+      </w:pPr>
+      <w:rPr>
+        <w:rFonts w:ascii="Wingdings" w:hAnsi="Wingdings" w:hint="default"/>
+      </w:rPr>
+    </w:lvl>
+    <w:lvl w:ilvl="6" w:tplc="04090001" w:tentative="1">
+      <w:start w:val="1"/>
+      <w:numFmt w:val="bullet"/>
+      <w:lvlText w:val=""/>
+      <w:lvlJc w:val="left"/>
+      <w:pPr>
+        <w:ind w:left="5040" w:hanging="360"/>
+      </w:pPr>
+      <w:rPr>
+        <w:rFonts w:ascii="Symbol" w:hAnsi="Symbol" w:hint="default"/>
+      </w:rPr>
+    </w:lvl>
+    <w:lvl w:ilvl="7" w:tplc="04090003" w:tentative="1">
+      <w:start w:val="1"/>
+      <w:numFmt w:val="bullet"/>
+      <w:lvlText w:val="o"/>
+      <w:lvlJc w:val="left"/>
+      <w:pPr>
+        <w:ind w:left="5760" w:hanging="360"/>
+      </w:pPr>
+      <w:rPr>
+        <w:rFonts w:ascii="Courier New" w:hAnsi="Courier New" w:cs="Courier New" w:hint="default"/>
+      </w:rPr>
+    </w:lvl>
+    <w:lvl w:ilvl="8" w:tplc="04090005" w:tentative="1">
+      <w:start w:val="1"/>
+      <w:numFmt w:val="bullet"/>
+      <w:lvlText w:val=""/>
+      <w:lvlJc w:val="left"/>
+      <w:pPr>
+        <w:ind w:left="6480" w:hanging="360"/>
+      </w:pPr>
+      <w:rPr>
+        <w:rFonts w:ascii="Wingdings" w:hAnsi="Wingdings" w:hint="default"/>
+      </w:rPr>
+    </w:lvl>
+  </w:abstractNum>
+  <w:abstractNum w:abstractNumId="13" w15:restartNumberingAfterBreak="0">
     <w:nsid w:val="3E43489F"/>
     <w:multiLevelType w:val="hybridMultilevel"/>
     <w:tmpl w:val="6F6269F6"/>
@@ -18125,7 +19512,7 @@
       </w:pPr>
     </w:lvl>
   </w:abstractNum>
-  <w:abstractNum w:abstractNumId="13" w15:restartNumberingAfterBreak="0">
+  <w:abstractNum w:abstractNumId="14" w15:restartNumberingAfterBreak="0">
     <w:nsid w:val="46032060"/>
     <w:multiLevelType w:val="hybridMultilevel"/>
     <w:tmpl w:val="085614AE"/>
@@ -18216,7 +19603,7 @@
       </w:pPr>
     </w:lvl>
   </w:abstractNum>
-  <w:abstractNum w:abstractNumId="14" w15:restartNumberingAfterBreak="0">
+  <w:abstractNum w:abstractNumId="15" w15:restartNumberingAfterBreak="0">
     <w:nsid w:val="4D2724E3"/>
     <w:multiLevelType w:val="hybridMultilevel"/>
     <w:tmpl w:val="634E2AEC"/>
@@ -18329,7 +19716,7 @@
       </w:rPr>
     </w:lvl>
   </w:abstractNum>
-  <w:abstractNum w:abstractNumId="15" w15:restartNumberingAfterBreak="0">
+  <w:abstractNum w:abstractNumId="16" w15:restartNumberingAfterBreak="0">
     <w:nsid w:val="54311A8A"/>
     <w:multiLevelType w:val="hybridMultilevel"/>
     <w:tmpl w:val="BDAE432A"/>
@@ -18420,7 +19807,7 @@
       </w:pPr>
     </w:lvl>
   </w:abstractNum>
-  <w:abstractNum w:abstractNumId="16" w15:restartNumberingAfterBreak="0">
+  <w:abstractNum w:abstractNumId="17" w15:restartNumberingAfterBreak="0">
     <w:nsid w:val="5E401535"/>
     <w:multiLevelType w:val="hybridMultilevel"/>
     <w:tmpl w:val="CF406D92"/>
@@ -18509,7 +19896,7 @@
       </w:pPr>
     </w:lvl>
   </w:abstractNum>
-  <w:abstractNum w:abstractNumId="17" w15:restartNumberingAfterBreak="0">
+  <w:abstractNum w:abstractNumId="18" w15:restartNumberingAfterBreak="0">
     <w:nsid w:val="5FCA1998"/>
     <w:multiLevelType w:val="hybridMultilevel"/>
     <w:tmpl w:val="085614AE"/>
@@ -18600,7 +19987,7 @@
       </w:pPr>
     </w:lvl>
   </w:abstractNum>
-  <w:abstractNum w:abstractNumId="18" w15:restartNumberingAfterBreak="0">
+  <w:abstractNum w:abstractNumId="19" w15:restartNumberingAfterBreak="0">
     <w:nsid w:val="67C53E08"/>
     <w:multiLevelType w:val="hybridMultilevel"/>
     <w:tmpl w:val="E8582C82"/>
@@ -18689,7 +20076,7 @@
       </w:pPr>
     </w:lvl>
   </w:abstractNum>
-  <w:abstractNum w:abstractNumId="19" w15:restartNumberingAfterBreak="0">
+  <w:abstractNum w:abstractNumId="20" w15:restartNumberingAfterBreak="0">
     <w:nsid w:val="6F055B8D"/>
     <w:multiLevelType w:val="hybridMultilevel"/>
     <w:tmpl w:val="CF744D14"/>
@@ -18802,7 +20189,7 @@
       </w:rPr>
     </w:lvl>
   </w:abstractNum>
-  <w:abstractNum w:abstractNumId="20" w15:restartNumberingAfterBreak="0">
+  <w:abstractNum w:abstractNumId="21" w15:restartNumberingAfterBreak="0">
     <w:nsid w:val="71575592"/>
     <w:multiLevelType w:val="hybridMultilevel"/>
     <w:tmpl w:val="85CA2126"/>
@@ -18891,10 +20278,10 @@
       </w:pPr>
     </w:lvl>
   </w:abstractNum>
-  <w:abstractNum w:abstractNumId="21" w15:restartNumberingAfterBreak="0">
-    <w:nsid w:val="779E327C"/>
+  <w:abstractNum w:abstractNumId="22" w15:restartNumberingAfterBreak="0">
+    <w:nsid w:val="733925DE"/>
     <w:multiLevelType w:val="hybridMultilevel"/>
-    <w:tmpl w:val="E9A26AF0"/>
+    <w:tmpl w:val="0340265A"/>
     <w:lvl w:ilvl="0" w:tplc="04090001">
       <w:start w:val="1"/>
       <w:numFmt w:val="bullet"/>
@@ -19004,29 +20391,142 @@
       </w:rPr>
     </w:lvl>
   </w:abstractNum>
+  <w:abstractNum w:abstractNumId="23" w15:restartNumberingAfterBreak="0">
+    <w:nsid w:val="779E327C"/>
+    <w:multiLevelType w:val="hybridMultilevel"/>
+    <w:tmpl w:val="E9A26AF0"/>
+    <w:lvl w:ilvl="0" w:tplc="04090001">
+      <w:start w:val="1"/>
+      <w:numFmt w:val="bullet"/>
+      <w:lvlText w:val=""/>
+      <w:lvlJc w:val="left"/>
+      <w:pPr>
+        <w:ind w:left="720" w:hanging="360"/>
+      </w:pPr>
+      <w:rPr>
+        <w:rFonts w:ascii="Symbol" w:hAnsi="Symbol" w:hint="default"/>
+      </w:rPr>
+    </w:lvl>
+    <w:lvl w:ilvl="1" w:tplc="04090003" w:tentative="1">
+      <w:start w:val="1"/>
+      <w:numFmt w:val="bullet"/>
+      <w:lvlText w:val="o"/>
+      <w:lvlJc w:val="left"/>
+      <w:pPr>
+        <w:ind w:left="1440" w:hanging="360"/>
+      </w:pPr>
+      <w:rPr>
+        <w:rFonts w:ascii="Courier New" w:hAnsi="Courier New" w:cs="Courier New" w:hint="default"/>
+      </w:rPr>
+    </w:lvl>
+    <w:lvl w:ilvl="2" w:tplc="04090005" w:tentative="1">
+      <w:start w:val="1"/>
+      <w:numFmt w:val="bullet"/>
+      <w:lvlText w:val=""/>
+      <w:lvlJc w:val="left"/>
+      <w:pPr>
+        <w:ind w:left="2160" w:hanging="360"/>
+      </w:pPr>
+      <w:rPr>
+        <w:rFonts w:ascii="Wingdings" w:hAnsi="Wingdings" w:hint="default"/>
+      </w:rPr>
+    </w:lvl>
+    <w:lvl w:ilvl="3" w:tplc="04090001" w:tentative="1">
+      <w:start w:val="1"/>
+      <w:numFmt w:val="bullet"/>
+      <w:lvlText w:val=""/>
+      <w:lvlJc w:val="left"/>
+      <w:pPr>
+        <w:ind w:left="2880" w:hanging="360"/>
+      </w:pPr>
+      <w:rPr>
+        <w:rFonts w:ascii="Symbol" w:hAnsi="Symbol" w:hint="default"/>
+      </w:rPr>
+    </w:lvl>
+    <w:lvl w:ilvl="4" w:tplc="04090003" w:tentative="1">
+      <w:start w:val="1"/>
+      <w:numFmt w:val="bullet"/>
+      <w:lvlText w:val="o"/>
+      <w:lvlJc w:val="left"/>
+      <w:pPr>
+        <w:ind w:left="3600" w:hanging="360"/>
+      </w:pPr>
+      <w:rPr>
+        <w:rFonts w:ascii="Courier New" w:hAnsi="Courier New" w:cs="Courier New" w:hint="default"/>
+      </w:rPr>
+    </w:lvl>
+    <w:lvl w:ilvl="5" w:tplc="04090005" w:tentative="1">
+      <w:start w:val="1"/>
+      <w:numFmt w:val="bullet"/>
+      <w:lvlText w:val=""/>
+      <w:lvlJc w:val="left"/>
+      <w:pPr>
+        <w:ind w:left="4320" w:hanging="360"/>
+      </w:pPr>
+      <w:rPr>
+        <w:rFonts w:ascii="Wingdings" w:hAnsi="Wingdings" w:hint="default"/>
+      </w:rPr>
+    </w:lvl>
+    <w:lvl w:ilvl="6" w:tplc="04090001" w:tentative="1">
+      <w:start w:val="1"/>
+      <w:numFmt w:val="bullet"/>
+      <w:lvlText w:val=""/>
+      <w:lvlJc w:val="left"/>
+      <w:pPr>
+        <w:ind w:left="5040" w:hanging="360"/>
+      </w:pPr>
+      <w:rPr>
+        <w:rFonts w:ascii="Symbol" w:hAnsi="Symbol" w:hint="default"/>
+      </w:rPr>
+    </w:lvl>
+    <w:lvl w:ilvl="7" w:tplc="04090003" w:tentative="1">
+      <w:start w:val="1"/>
+      <w:numFmt w:val="bullet"/>
+      <w:lvlText w:val="o"/>
+      <w:lvlJc w:val="left"/>
+      <w:pPr>
+        <w:ind w:left="5760" w:hanging="360"/>
+      </w:pPr>
+      <w:rPr>
+        <w:rFonts w:ascii="Courier New" w:hAnsi="Courier New" w:cs="Courier New" w:hint="default"/>
+      </w:rPr>
+    </w:lvl>
+    <w:lvl w:ilvl="8" w:tplc="04090005" w:tentative="1">
+      <w:start w:val="1"/>
+      <w:numFmt w:val="bullet"/>
+      <w:lvlText w:val=""/>
+      <w:lvlJc w:val="left"/>
+      <w:pPr>
+        <w:ind w:left="6480" w:hanging="360"/>
+      </w:pPr>
+      <w:rPr>
+        <w:rFonts w:ascii="Wingdings" w:hAnsi="Wingdings" w:hint="default"/>
+      </w:rPr>
+    </w:lvl>
+  </w:abstractNum>
   <w:num w:numId="1">
-    <w:abstractNumId w:val="12"/>
+    <w:abstractNumId w:val="13"/>
   </w:num>
   <w:num w:numId="2">
-    <w:abstractNumId w:val="13"/>
+    <w:abstractNumId w:val="14"/>
   </w:num>
   <w:num w:numId="3">
     <w:abstractNumId w:val="4"/>
   </w:num>
   <w:num w:numId="4">
-    <w:abstractNumId w:val="15"/>
+    <w:abstractNumId w:val="16"/>
   </w:num>
   <w:num w:numId="5">
-    <w:abstractNumId w:val="14"/>
+    <w:abstractNumId w:val="15"/>
   </w:num>
   <w:num w:numId="6">
     <w:abstractNumId w:val="3"/>
   </w:num>
   <w:num w:numId="7">
-    <w:abstractNumId w:val="16"/>
+    <w:abstractNumId w:val="17"/>
   </w:num>
   <w:num w:numId="8">
-    <w:abstractNumId w:val="20"/>
+    <w:abstractNumId w:val="21"/>
   </w:num>
   <w:num w:numId="9">
     <w:abstractNumId w:val="2"/>
@@ -19047,7 +20547,7 @@
     <w:abstractNumId w:val="9"/>
   </w:num>
   <w:num w:numId="15">
-    <w:abstractNumId w:val="21"/>
+    <w:abstractNumId w:val="23"/>
   </w:num>
   <w:num w:numId="16">
     <w:abstractNumId w:val="11"/>
@@ -19059,22 +20559,28 @@
     <w:abstractNumId w:val="7"/>
   </w:num>
   <w:num w:numId="19">
-    <w:abstractNumId w:val="19"/>
+    <w:abstractNumId w:val="20"/>
   </w:num>
   <w:num w:numId="20">
     <w:abstractNumId w:val="0"/>
   </w:num>
   <w:num w:numId="21">
-    <w:abstractNumId w:val="17"/>
+    <w:abstractNumId w:val="18"/>
   </w:num>
   <w:num w:numId="22">
-    <w:abstractNumId w:val="18"/>
+    <w:abstractNumId w:val="19"/>
+  </w:num>
+  <w:num w:numId="23">
+    <w:abstractNumId w:val="22"/>
+  </w:num>
+  <w:num w:numId="24">
+    <w:abstractNumId w:val="12"/>
   </w:num>
 </w:numbering>
 </file>
 
 <file path=word/styles.xml><?xml version="1.0" encoding="utf-8"?>
-<w:styles xmlns:mc="http://schemas.openxmlformats.org/markup-compatibility/2006" xmlns:r="http://schemas.openxmlformats.org/officeDocument/2006/relationships" xmlns:w="http://schemas.openxmlformats.org/wordprocessingml/2006/main" xmlns:w14="http://schemas.microsoft.com/office/word/2010/wordml" xmlns:w15="http://schemas.microsoft.com/office/word/2012/wordml" xmlns:w16se="http://schemas.microsoft.com/office/word/2015/wordml/symex" mc:Ignorable="w14 w15 w16se">
+<w:styles xmlns:mc="http://schemas.openxmlformats.org/markup-compatibility/2006" xmlns:r="http://schemas.openxmlformats.org/officeDocument/2006/relationships" xmlns:w="http://schemas.openxmlformats.org/wordprocessingml/2006/main" xmlns:w14="http://schemas.microsoft.com/office/word/2010/wordml" xmlns:w15="http://schemas.microsoft.com/office/word/2012/wordml" mc:Ignorable="w14 w15">
   <w:docDefaults>
     <w:rPrDefault>
       <w:rPr>
@@ -19797,7 +21303,7 @@
 </file>
 
 <file path=word/glossary/document.xml><?xml version="1.0" encoding="utf-8"?>
-<w:glossaryDocument xmlns:wpc="http://schemas.microsoft.com/office/word/2010/wordprocessingCanvas" xmlns:cx="http://schemas.microsoft.com/office/drawing/2014/chartex" xmlns:mc="http://schemas.openxmlformats.org/markup-compatibility/2006" xmlns:o="urn:schemas-microsoft-com:office:office" xmlns:r="http://schemas.openxmlformats.org/officeDocument/2006/relationships" xmlns:m="http://schemas.openxmlformats.org/officeDocument/2006/math" xmlns:v="urn:schemas-microsoft-com:vml" xmlns:wp14="http://schemas.microsoft.com/office/word/2010/wordprocessingDrawing" xmlns:wp="http://schemas.openxmlformats.org/drawingml/2006/wordprocessingDrawing" xmlns:w10="urn:schemas-microsoft-com:office:word" xmlns:w="http://schemas.openxmlformats.org/wordprocessingml/2006/main" xmlns:w14="http://schemas.microsoft.com/office/word/2010/wordml" xmlns:w15="http://schemas.microsoft.com/office/word/2012/wordml" xmlns:w16se="http://schemas.microsoft.com/office/word/2015/wordml/symex" xmlns:wpg="http://schemas.microsoft.com/office/word/2010/wordprocessingGroup" xmlns:wpi="http://schemas.microsoft.com/office/word/2010/wordprocessingInk" xmlns:wne="http://schemas.microsoft.com/office/word/2006/wordml" xmlns:wps="http://schemas.microsoft.com/office/word/2010/wordprocessingShape" mc:Ignorable="w14 w15 w16se wp14">
+<w:glossaryDocument xmlns:wpc="http://schemas.microsoft.com/office/word/2010/wordprocessingCanvas" xmlns:mc="http://schemas.openxmlformats.org/markup-compatibility/2006" xmlns:o="urn:schemas-microsoft-com:office:office" xmlns:r="http://schemas.openxmlformats.org/officeDocument/2006/relationships" xmlns:m="http://schemas.openxmlformats.org/officeDocument/2006/math" xmlns:v="urn:schemas-microsoft-com:vml" xmlns:wp14="http://schemas.microsoft.com/office/word/2010/wordprocessingDrawing" xmlns:wp="http://schemas.openxmlformats.org/drawingml/2006/wordprocessingDrawing" xmlns:w10="urn:schemas-microsoft-com:office:word" xmlns:w="http://schemas.openxmlformats.org/wordprocessingml/2006/main" xmlns:w14="http://schemas.microsoft.com/office/word/2010/wordml" xmlns:w15="http://schemas.microsoft.com/office/word/2012/wordml" xmlns:wpg="http://schemas.microsoft.com/office/word/2010/wordprocessingGroup" xmlns:wpi="http://schemas.microsoft.com/office/word/2010/wordprocessingInk" xmlns:wne="http://schemas.microsoft.com/office/word/2006/wordml" xmlns:wps="http://schemas.microsoft.com/office/word/2010/wordprocessingShape" mc:Ignorable="w14 w15 wp14">
   <w:docParts>
     <w:docPart>
       <w:docPartPr>
@@ -19867,13 +21373,13 @@
 </file>
 
 <file path=word/glossary/fontTable.xml><?xml version="1.0" encoding="utf-8"?>
-<w:fonts xmlns:mc="http://schemas.openxmlformats.org/markup-compatibility/2006" xmlns:r="http://schemas.openxmlformats.org/officeDocument/2006/relationships" xmlns:w="http://schemas.openxmlformats.org/wordprocessingml/2006/main" xmlns:w14="http://schemas.microsoft.com/office/word/2010/wordml" xmlns:w15="http://schemas.microsoft.com/office/word/2012/wordml" xmlns:w16se="http://schemas.microsoft.com/office/word/2015/wordml/symex" mc:Ignorable="w14 w15 w16se">
+<w:fonts xmlns:mc="http://schemas.openxmlformats.org/markup-compatibility/2006" xmlns:r="http://schemas.openxmlformats.org/officeDocument/2006/relationships" xmlns:w="http://schemas.openxmlformats.org/wordprocessingml/2006/main" xmlns:w14="http://schemas.microsoft.com/office/word/2010/wordml" xmlns:w15="http://schemas.microsoft.com/office/word/2012/wordml" mc:Ignorable="w14 w15">
   <w:font w:name="Times New Roman">
     <w:panose1 w:val="02020603050405020304"/>
     <w:charset w:val="00"/>
     <w:family w:val="roman"/>
     <w:pitch w:val="variable"/>
-    <w:sig w:usb0="E0002EFF" w:usb1="C000785B" w:usb2="00000009" w:usb3="00000000" w:csb0="000001FF" w:csb1="00000000"/>
+    <w:sig w:usb0="E0002AFF" w:usb1="C0007841" w:usb2="00000009" w:usb3="00000000" w:csb0="000001FF" w:csb1="00000000"/>
   </w:font>
   <w:font w:name="Symbol">
     <w:panose1 w:val="05050102010706020507"/>
@@ -19887,7 +21393,7 @@
     <w:charset w:val="00"/>
     <w:family w:val="modern"/>
     <w:pitch w:val="fixed"/>
-    <w:sig w:usb0="E0002EFF" w:usb1="C0007843" w:usb2="00000009" w:usb3="00000000" w:csb0="000001FF" w:csb1="00000000"/>
+    <w:sig w:usb0="E0002AFF" w:usb1="C0007843" w:usb2="00000009" w:usb3="00000000" w:csb0="000001FF" w:csb1="00000000"/>
   </w:font>
   <w:font w:name="Wingdings">
     <w:panose1 w:val="05000000000000000000"/>
@@ -19901,28 +21407,28 @@
     <w:charset w:val="00"/>
     <w:family w:val="swiss"/>
     <w:pitch w:val="variable"/>
-    <w:sig w:usb0="E4002EFF" w:usb1="C000247B" w:usb2="00000009" w:usb3="00000000" w:csb0="000001FF" w:csb1="00000000"/>
+    <w:sig w:usb0="E00002FF" w:usb1="4000ACFF" w:usb2="00000001" w:usb3="00000000" w:csb0="0000019F" w:csb1="00000000"/>
   </w:font>
   <w:font w:name="Arial">
     <w:panose1 w:val="020B0604020202020204"/>
     <w:charset w:val="00"/>
     <w:family w:val="swiss"/>
     <w:pitch w:val="variable"/>
-    <w:sig w:usb0="E0002EFF" w:usb1="C000785B" w:usb2="00000009" w:usb3="00000000" w:csb0="000001FF" w:csb1="00000000"/>
+    <w:sig w:usb0="E0002AFF" w:usb1="C0007843" w:usb2="00000009" w:usb3="00000000" w:csb0="000001FF" w:csb1="00000000"/>
   </w:font>
   <w:font w:name="Calibri Light">
     <w:panose1 w:val="020F0302020204030204"/>
     <w:charset w:val="00"/>
     <w:family w:val="swiss"/>
     <w:pitch w:val="variable"/>
-    <w:sig w:usb0="E4002EFF" w:usb1="C000247B" w:usb2="00000009" w:usb3="00000000" w:csb0="000001FF" w:csb1="00000000"/>
+    <w:sig w:usb0="A00002EF" w:usb1="4000207B" w:usb2="00000000" w:usb3="00000000" w:csb0="0000019F" w:csb1="00000000"/>
   </w:font>
   <w:font w:name="Segoe UI">
     <w:panose1 w:val="020B0502040204020203"/>
     <w:charset w:val="00"/>
     <w:family w:val="swiss"/>
     <w:pitch w:val="variable"/>
-    <w:sig w:usb0="E4002EFF" w:usb1="C000E47F" w:usb2="00000009" w:usb3="00000000" w:csb0="000001FF" w:csb1="00000000"/>
+    <w:sig w:usb0="E10022FF" w:usb1="C000E47F" w:usb2="00000029" w:usb3="00000000" w:csb0="000001DF" w:csb1="00000000"/>
   </w:font>
   <w:font w:name="ArialMT">
     <w:altName w:val="Times New Roman"/>
@@ -19947,7 +21453,7 @@
 </file>
 
 <file path=word/glossary/settings.xml><?xml version="1.0" encoding="utf-8"?>
-<w:settings xmlns:mc="http://schemas.openxmlformats.org/markup-compatibility/2006" xmlns:o="urn:schemas-microsoft-com:office:office" xmlns:r="http://schemas.openxmlformats.org/officeDocument/2006/relationships" xmlns:m="http://schemas.openxmlformats.org/officeDocument/2006/math" xmlns:v="urn:schemas-microsoft-com:vml" xmlns:w10="urn:schemas-microsoft-com:office:word" xmlns:w="http://schemas.openxmlformats.org/wordprocessingml/2006/main" xmlns:w14="http://schemas.microsoft.com/office/word/2010/wordml" xmlns:w15="http://schemas.microsoft.com/office/word/2012/wordml" xmlns:w16se="http://schemas.microsoft.com/office/word/2015/wordml/symex" xmlns:sl="http://schemas.openxmlformats.org/schemaLibrary/2006/main" mc:Ignorable="w14 w15 w16se">
+<w:settings xmlns:mc="http://schemas.openxmlformats.org/markup-compatibility/2006" xmlns:o="urn:schemas-microsoft-com:office:office" xmlns:r="http://schemas.openxmlformats.org/officeDocument/2006/relationships" xmlns:m="http://schemas.openxmlformats.org/officeDocument/2006/math" xmlns:v="urn:schemas-microsoft-com:vml" xmlns:w10="urn:schemas-microsoft-com:office:word" xmlns:w="http://schemas.openxmlformats.org/wordprocessingml/2006/main" xmlns:w14="http://schemas.microsoft.com/office/word/2010/wordml" xmlns:w15="http://schemas.microsoft.com/office/word/2012/wordml" xmlns:sl="http://schemas.openxmlformats.org/schemaLibrary/2006/main" mc:Ignorable="w14 w15">
   <w:view w:val="normal"/>
   <w:defaultTabStop w:val="720"/>
   <w:characterSpacingControl w:val="doNotCompress"/>
@@ -19963,6 +21469,7 @@
     <w:rsidRoot w:val="008304B5"/>
     <w:rsid w:val="000822CC"/>
     <w:rsid w:val="000C5420"/>
+    <w:rsid w:val="002A30BE"/>
     <w:rsid w:val="00435B8B"/>
     <w:rsid w:val="004A4A13"/>
     <w:rsid w:val="00586F6A"/>
@@ -19996,7 +21503,7 @@
 </file>
 
 <file path=word/glossary/styles.xml><?xml version="1.0" encoding="utf-8"?>
-<w:styles xmlns:mc="http://schemas.openxmlformats.org/markup-compatibility/2006" xmlns:r="http://schemas.openxmlformats.org/officeDocument/2006/relationships" xmlns:w="http://schemas.openxmlformats.org/wordprocessingml/2006/main" xmlns:w14="http://schemas.microsoft.com/office/word/2010/wordml" xmlns:w15="http://schemas.microsoft.com/office/word/2012/wordml" xmlns:w16se="http://schemas.microsoft.com/office/word/2015/wordml/symex" mc:Ignorable="w14 w15 w16se">
+<w:styles xmlns:mc="http://schemas.openxmlformats.org/markup-compatibility/2006" xmlns:r="http://schemas.openxmlformats.org/officeDocument/2006/relationships" xmlns:w="http://schemas.openxmlformats.org/wordprocessingml/2006/main" xmlns:w14="http://schemas.microsoft.com/office/word/2010/wordml" xmlns:w15="http://schemas.microsoft.com/office/word/2012/wordml" mc:Ignorable="w14 w15">
   <w:docDefaults>
     <w:rPrDefault>
       <w:rPr>
@@ -20428,7 +21935,7 @@
 </file>
 
 <file path=word/glossary/webSettings.xml><?xml version="1.0" encoding="utf-8"?>
-<w:webSettings xmlns:mc="http://schemas.openxmlformats.org/markup-compatibility/2006" xmlns:r="http://schemas.openxmlformats.org/officeDocument/2006/relationships" xmlns:w="http://schemas.openxmlformats.org/wordprocessingml/2006/main" xmlns:w14="http://schemas.microsoft.com/office/word/2010/wordml" xmlns:w15="http://schemas.microsoft.com/office/word/2012/wordml" xmlns:w16se="http://schemas.microsoft.com/office/word/2015/wordml/symex" mc:Ignorable="w14 w15 w16se">
+<w:webSettings xmlns:mc="http://schemas.openxmlformats.org/markup-compatibility/2006" xmlns:r="http://schemas.openxmlformats.org/officeDocument/2006/relationships" xmlns:w="http://schemas.openxmlformats.org/wordprocessingml/2006/main" xmlns:w14="http://schemas.microsoft.com/office/word/2010/wordml" xmlns:w15="http://schemas.microsoft.com/office/word/2012/wordml" mc:Ignorable="w14 w15">
   <w:optimizeForBrowser/>
   <w:allowPNG/>
 </w:webSettings>

</xml_diff>

<commit_message>
edit name,version and date -> GDD
</commit_message>
<xml_diff>
--- a/SWE/Software Specification/Architecture/GDD/PO1_GDD_DGC.docx
+++ b/SWE/Software Specification/Architecture/GDD/PO1_GDD_DGC.docx
@@ -61,6 +61,7 @@
               <w:dataBinding w:prefixMappings="xmlns:ns0='http://schemas.openxmlformats.org/package/2006/metadata/core-properties' xmlns:ns1='http://purl.org/dc/elements/1.1/'" w:xpath="/ns0:coreProperties[1]/ns1:title[1]" w:storeItemID="{6C3C8BC8-F283-45AE-878A-BAB7291924A1}"/>
               <w:text/>
             </w:sdtPr>
+            <w:sdtEndPr/>
             <w:sdtContent>
               <w:p>
                 <w:pPr>
@@ -105,6 +106,7 @@
             <w:dataBinding w:prefixMappings="xmlns:ns0='http://schemas.openxmlformats.org/package/2006/metadata/core-properties' xmlns:ns1='http://purl.org/dc/elements/1.1/'" w:xpath="/ns0:coreProperties[1]/ns1:subject[1]" w:storeItemID="{6C3C8BC8-F283-45AE-878A-BAB7291924A1}"/>
             <w:text/>
           </w:sdtPr>
+          <w:sdtEndPr/>
           <w:sdtContent>
             <w:tc>
               <w:tcPr>
@@ -1230,8 +1232,10 @@
                 <w:sz w:val="32"/>
                 <w:szCs w:val="32"/>
               </w:rPr>
-              <w:t>1.4</w:t>
-            </w:r>
+              <w:t>1.5</w:t>
+            </w:r>
+            <w:bookmarkStart w:id="3" w:name="_GoBack"/>
+            <w:bookmarkEnd w:id="3"/>
           </w:p>
         </w:tc>
       </w:tr>
@@ -1327,31 +1331,13 @@
                 <w:szCs w:val="32"/>
               </w:rPr>
             </w:pPr>
-            <w:proofErr w:type="spellStart"/>
             <w:r>
               <w:rPr>
                 <w:sz w:val="32"/>
                 <w:szCs w:val="32"/>
               </w:rPr>
-              <w:t>Hossam</w:t>
-            </w:r>
-            <w:proofErr w:type="spellEnd"/>
-            <w:r>
-              <w:rPr>
-                <w:sz w:val="32"/>
-                <w:szCs w:val="32"/>
-              </w:rPr>
-              <w:t xml:space="preserve"> </w:t>
-            </w:r>
-            <w:proofErr w:type="spellStart"/>
-            <w:r>
-              <w:rPr>
-                <w:sz w:val="32"/>
-                <w:szCs w:val="32"/>
-              </w:rPr>
-              <w:t>Magdy</w:t>
-            </w:r>
-            <w:proofErr w:type="spellEnd"/>
+              <w:t>Habiba Mahmoud</w:t>
+            </w:r>
           </w:p>
         </w:tc>
       </w:tr>
@@ -1401,14 +1387,14 @@
                 <w:sz w:val="32"/>
                 <w:szCs w:val="32"/>
               </w:rPr>
-              <w:t>15</w:t>
+              <w:t>28/5</w:t>
             </w:r>
             <w:r>
               <w:rPr>
                 <w:sz w:val="32"/>
                 <w:szCs w:val="32"/>
               </w:rPr>
-              <w:t>/4/2021</w:t>
+              <w:t>/2021</w:t>
             </w:r>
           </w:p>
         </w:tc>
@@ -1422,8 +1408,8 @@
         <w:pStyle w:val="ListParagraph"/>
         <w:ind w:left="1080"/>
       </w:pPr>
-      <w:bookmarkStart w:id="3" w:name="_Document_Status"/>
-      <w:bookmarkEnd w:id="3"/>
+      <w:bookmarkStart w:id="4" w:name="_Document_Status"/>
+      <w:bookmarkEnd w:id="4"/>
     </w:p>
     <w:p>
       <w:pPr>
@@ -1630,8 +1616,8 @@
           <w:szCs w:val="36"/>
         </w:rPr>
       </w:pPr>
-      <w:bookmarkStart w:id="4" w:name="_Toc68619384"/>
-      <w:bookmarkStart w:id="5" w:name="_Toc68619987"/>
+      <w:bookmarkStart w:id="5" w:name="_Toc68619384"/>
+      <w:bookmarkStart w:id="6" w:name="_Toc68619987"/>
       <w:r>
         <w:rPr>
           <w:sz w:val="36"/>
@@ -1639,8 +1625,8 @@
         </w:rPr>
         <w:t>Document Hist</w:t>
       </w:r>
-      <w:bookmarkStart w:id="6" w:name="Document_History"/>
-      <w:bookmarkEnd w:id="6"/>
+      <w:bookmarkStart w:id="7" w:name="Document_History"/>
+      <w:bookmarkEnd w:id="7"/>
       <w:r>
         <w:rPr>
           <w:sz w:val="36"/>
@@ -1648,8 +1634,8 @@
         </w:rPr>
         <w:t>ory</w:t>
       </w:r>
-      <w:bookmarkEnd w:id="4"/>
       <w:bookmarkEnd w:id="5"/>
+      <w:bookmarkEnd w:id="6"/>
     </w:p>
     <w:p>
       <w:pPr>
@@ -3282,10 +3268,7 @@
               <w:t>Exchange switch component with keypad component</w:t>
             </w:r>
             <w:r>
-              <w:t xml:space="preserve">, add: </w:t>
-            </w:r>
-            <w:r>
-              <w:t>Req_PO1_DGC_GDD_KEYYPAD_002-V1.</w:t>
+              <w:t>, add: Req_PO1_DGC_GDD_KEYYPAD_002-V1.</w:t>
             </w:r>
             <w:r>
               <w:rPr>
@@ -3314,16 +3297,7 @@
               <w:spacing w:after="0" w:line="240" w:lineRule="auto"/>
             </w:pPr>
             <w:r>
-              <w:t>R</w:t>
-            </w:r>
-            <w:r>
-              <w:t>eq_PO1_DGC_GDD_PORT</w:t>
-            </w:r>
-            <w:r>
-              <w:t>_002</w:t>
-            </w:r>
-            <w:r>
-              <w:t>-V1.1</w:t>
+              <w:t>Req_PO1_DGC_GDD_PORT_002-V1.1</w:t>
             </w:r>
           </w:p>
           <w:p>
@@ -3336,13 +3310,7 @@
               <w:spacing w:after="0" w:line="240" w:lineRule="auto"/>
             </w:pPr>
             <w:r>
-              <w:t>Req_PO1_DGC_GDD_PORT</w:t>
-            </w:r>
-            <w:r>
-              <w:t>_003</w:t>
-            </w:r>
-            <w:r>
-              <w:t>-V1.1</w:t>
+              <w:t>Req_PO1_DGC_GDD_PORT_003-V1.1</w:t>
             </w:r>
           </w:p>
           <w:p>
@@ -3454,8 +3422,8 @@
           <w:szCs w:val="36"/>
         </w:rPr>
       </w:pPr>
-      <w:bookmarkStart w:id="7" w:name="_Toc68619385"/>
-      <w:bookmarkStart w:id="8" w:name="_Toc68619988"/>
+      <w:bookmarkStart w:id="8" w:name="_Toc68619385"/>
+      <w:bookmarkStart w:id="9" w:name="_Toc68619988"/>
       <w:r>
         <w:rPr>
           <w:sz w:val="36"/>
@@ -3463,8 +3431,8 @@
         </w:rPr>
         <w:t>Reference Do</w:t>
       </w:r>
-      <w:bookmarkStart w:id="9" w:name="Reference_Documents"/>
-      <w:bookmarkEnd w:id="9"/>
+      <w:bookmarkStart w:id="10" w:name="Reference_Documents"/>
+      <w:bookmarkEnd w:id="10"/>
       <w:r>
         <w:rPr>
           <w:sz w:val="36"/>
@@ -3472,8 +3440,8 @@
         </w:rPr>
         <w:t>cuments</w:t>
       </w:r>
-      <w:bookmarkEnd w:id="7"/>
       <w:bookmarkEnd w:id="8"/>
+      <w:bookmarkEnd w:id="9"/>
     </w:p>
     <w:p/>
     <w:p/>
@@ -3721,8 +3689,8 @@
           <w:szCs w:val="36"/>
         </w:rPr>
       </w:pPr>
-      <w:bookmarkStart w:id="10" w:name="_Toc68619386"/>
-      <w:bookmarkStart w:id="11" w:name="_Toc68619989"/>
+      <w:bookmarkStart w:id="11" w:name="_Toc68619386"/>
+      <w:bookmarkStart w:id="12" w:name="_Toc68619989"/>
       <w:r>
         <w:rPr>
           <w:sz w:val="36"/>
@@ -3730,8 +3698,8 @@
         </w:rPr>
         <w:t>Project Descri</w:t>
       </w:r>
-      <w:bookmarkStart w:id="12" w:name="Project_Description"/>
-      <w:bookmarkEnd w:id="12"/>
+      <w:bookmarkStart w:id="13" w:name="Project_Description"/>
+      <w:bookmarkEnd w:id="13"/>
       <w:r>
         <w:rPr>
           <w:sz w:val="36"/>
@@ -3739,8 +3707,8 @@
         </w:rPr>
         <w:t>ption</w:t>
       </w:r>
-      <w:bookmarkEnd w:id="10"/>
       <w:bookmarkEnd w:id="11"/>
+      <w:bookmarkEnd w:id="12"/>
       <w:r>
         <w:rPr>
           <w:sz w:val="36"/>
@@ -3795,10 +3763,10 @@
           <w:szCs w:val="36"/>
         </w:rPr>
       </w:pPr>
-      <w:bookmarkStart w:id="13" w:name="_Software_Context_Diagram"/>
-      <w:bookmarkStart w:id="14" w:name="_Toc68619387"/>
-      <w:bookmarkStart w:id="15" w:name="_Toc68619990"/>
-      <w:bookmarkEnd w:id="13"/>
+      <w:bookmarkStart w:id="14" w:name="_Software_Context_Diagram"/>
+      <w:bookmarkStart w:id="15" w:name="_Toc68619387"/>
+      <w:bookmarkStart w:id="16" w:name="_Toc68619990"/>
+      <w:bookmarkEnd w:id="14"/>
       <w:r>
         <w:rPr>
           <w:sz w:val="36"/>
@@ -3806,8 +3774,8 @@
         </w:rPr>
         <w:t>Software Context Diagram</w:t>
       </w:r>
-      <w:bookmarkEnd w:id="14"/>
       <w:bookmarkEnd w:id="15"/>
+      <w:bookmarkEnd w:id="16"/>
       <w:r>
         <w:rPr>
           <w:sz w:val="36"/>
@@ -3931,10 +3899,10 @@
           <w:szCs w:val="36"/>
         </w:rPr>
       </w:pPr>
-      <w:bookmarkStart w:id="16" w:name="_6.Software_features"/>
-      <w:bookmarkStart w:id="17" w:name="_Toc68619388"/>
-      <w:bookmarkStart w:id="18" w:name="_Toc68619991"/>
-      <w:bookmarkEnd w:id="16"/>
+      <w:bookmarkStart w:id="17" w:name="_6.Software_features"/>
+      <w:bookmarkStart w:id="18" w:name="_Toc68619388"/>
+      <w:bookmarkStart w:id="19" w:name="_Toc68619991"/>
+      <w:bookmarkEnd w:id="17"/>
       <w:r>
         <w:rPr>
           <w:sz w:val="36"/>
@@ -3956,8 +3924,8 @@
         </w:rPr>
         <w:t>Software features</w:t>
       </w:r>
-      <w:bookmarkEnd w:id="17"/>
       <w:bookmarkEnd w:id="18"/>
+      <w:bookmarkEnd w:id="19"/>
       <w:r>
         <w:rPr>
           <w:sz w:val="36"/>
@@ -4017,8 +3985,8 @@
           <w:szCs w:val="36"/>
         </w:rPr>
       </w:pPr>
-      <w:bookmarkStart w:id="19" w:name="_Toc68619389"/>
-      <w:bookmarkStart w:id="20" w:name="_Toc68619992"/>
+      <w:bookmarkStart w:id="20" w:name="_Toc68619389"/>
+      <w:bookmarkStart w:id="21" w:name="_Toc68619992"/>
       <w:proofErr w:type="gramStart"/>
       <w:r>
         <w:rPr>
@@ -4035,8 +4003,8 @@
         </w:rPr>
         <w:t xml:space="preserve"> Architecture</w:t>
       </w:r>
-      <w:bookmarkEnd w:id="19"/>
       <w:bookmarkEnd w:id="20"/>
+      <w:bookmarkEnd w:id="21"/>
     </w:p>
     <w:p/>
     <w:p>
@@ -4097,8 +4065,8 @@
           <w:szCs w:val="36"/>
         </w:rPr>
       </w:pPr>
-      <w:bookmarkStart w:id="21" w:name="_Toc68619390"/>
-      <w:bookmarkStart w:id="22" w:name="_Toc68619993"/>
+      <w:bookmarkStart w:id="22" w:name="_Toc68619390"/>
+      <w:bookmarkStart w:id="23" w:name="_Toc68619993"/>
       <w:r>
         <w:rPr>
           <w:sz w:val="36"/>
@@ -4113,8 +4081,8 @@
         </w:rPr>
         <w:t>MCAL Component APIs</w:t>
       </w:r>
-      <w:bookmarkEnd w:id="21"/>
       <w:bookmarkEnd w:id="22"/>
+      <w:bookmarkEnd w:id="23"/>
     </w:p>
     <w:p>
       <w:pPr>
@@ -4124,15 +4092,15 @@
           <w:numId w:val="9"/>
         </w:numPr>
       </w:pPr>
-      <w:bookmarkStart w:id="23" w:name="_Toc68619391"/>
-      <w:bookmarkStart w:id="24" w:name="_Toc68619932"/>
-      <w:bookmarkStart w:id="25" w:name="_Toc68619994"/>
+      <w:bookmarkStart w:id="24" w:name="_Toc68619391"/>
+      <w:bookmarkStart w:id="25" w:name="_Toc68619932"/>
+      <w:bookmarkStart w:id="26" w:name="_Toc68619994"/>
       <w:r>
         <w:t>Port:</w:t>
       </w:r>
-      <w:bookmarkEnd w:id="23"/>
       <w:bookmarkEnd w:id="24"/>
       <w:bookmarkEnd w:id="25"/>
+      <w:bookmarkEnd w:id="26"/>
     </w:p>
     <w:p/>
     <w:tbl>
@@ -5573,21 +5541,7 @@
                 <w:sz w:val="18"/>
                 <w:szCs w:val="18"/>
               </w:rPr>
-              <w:t xml:space="preserve"> </w:t>
-            </w:r>
-            <w:r>
-              <w:rPr>
-                <w:sz w:val="18"/>
-                <w:szCs w:val="18"/>
-              </w:rPr>
-              <w:t xml:space="preserve">to </w:t>
-            </w:r>
-            <w:r>
-              <w:rPr>
-                <w:sz w:val="18"/>
-                <w:szCs w:val="18"/>
-              </w:rPr>
-              <w:t>3</w:t>
+              <w:t xml:space="preserve"> to 3</w:t>
             </w:r>
             <w:r>
               <w:rPr>
@@ -5665,14 +5619,7 @@
                 <w:sz w:val="18"/>
                 <w:szCs w:val="18"/>
               </w:rPr>
-              <w:t xml:space="preserve"> </w:t>
-            </w:r>
-            <w:r>
-              <w:rPr>
-                <w:sz w:val="18"/>
-                <w:szCs w:val="18"/>
-              </w:rPr>
-              <w:t>or 1</w:t>
+              <w:t xml:space="preserve"> or 1</w:t>
             </w:r>
             <w:r>
               <w:rPr>
@@ -5760,15 +5707,15 @@
           <w:numId w:val="9"/>
         </w:numPr>
       </w:pPr>
-      <w:bookmarkStart w:id="26" w:name="_Toc68619392"/>
-      <w:bookmarkStart w:id="27" w:name="_Toc68619933"/>
-      <w:bookmarkStart w:id="28" w:name="_Toc68619995"/>
+      <w:bookmarkStart w:id="27" w:name="_Toc68619392"/>
+      <w:bookmarkStart w:id="28" w:name="_Toc68619933"/>
+      <w:bookmarkStart w:id="29" w:name="_Toc68619995"/>
       <w:r>
         <w:t>Dio</w:t>
       </w:r>
-      <w:bookmarkEnd w:id="26"/>
       <w:bookmarkEnd w:id="27"/>
       <w:bookmarkEnd w:id="28"/>
+      <w:bookmarkEnd w:id="29"/>
     </w:p>
     <w:tbl>
       <w:tblPr>
@@ -6977,15 +6924,15 @@
           <w:numId w:val="9"/>
         </w:numPr>
       </w:pPr>
-      <w:bookmarkStart w:id="29" w:name="_Toc68619393"/>
-      <w:bookmarkStart w:id="30" w:name="_Toc68619934"/>
-      <w:bookmarkStart w:id="31" w:name="_Toc68619996"/>
+      <w:bookmarkStart w:id="30" w:name="_Toc68619393"/>
+      <w:bookmarkStart w:id="31" w:name="_Toc68619934"/>
+      <w:bookmarkStart w:id="32" w:name="_Toc68619996"/>
       <w:r>
         <w:t>Timer</w:t>
       </w:r>
-      <w:bookmarkEnd w:id="29"/>
       <w:bookmarkEnd w:id="30"/>
       <w:bookmarkEnd w:id="31"/>
+      <w:bookmarkEnd w:id="32"/>
     </w:p>
     <w:tbl>
       <w:tblPr>
@@ -8438,10 +8385,7 @@
               <w:t>-</w:t>
             </w:r>
             <w:r>
-              <w:t xml:space="preserve"> </w:t>
-            </w:r>
-            <w:r>
-              <w:t>None</w:t>
+              <w:t xml:space="preserve"> None</w:t>
             </w:r>
           </w:p>
         </w:tc>
@@ -8899,7 +8843,7 @@
           <w:szCs w:val="96"/>
         </w:rPr>
       </w:pPr>
-      <w:bookmarkStart w:id="32" w:name="_Toc35078929"/>
+      <w:bookmarkStart w:id="33" w:name="_Toc35078929"/>
     </w:p>
     <w:p>
       <w:pPr>
@@ -8910,7 +8854,7 @@
           <w:u w:val="single"/>
         </w:rPr>
       </w:pPr>
-      <w:bookmarkStart w:id="33" w:name="_Toc68619997"/>
+      <w:bookmarkStart w:id="34" w:name="_Toc68619997"/>
       <w:r>
         <w:rPr>
           <w:sz w:val="36"/>
@@ -8932,7 +8876,7 @@
         </w:rPr>
         <w:t>AL Component APIs</w:t>
       </w:r>
-      <w:bookmarkEnd w:id="33"/>
+      <w:bookmarkEnd w:id="34"/>
     </w:p>
     <w:p>
       <w:pPr>
@@ -8948,9 +8892,9 @@
           <w:u w:val="single"/>
         </w:rPr>
       </w:pPr>
-      <w:bookmarkStart w:id="34" w:name="_Toc68619395"/>
-      <w:bookmarkStart w:id="35" w:name="_Toc68619936"/>
-      <w:bookmarkStart w:id="36" w:name="_Toc68619998"/>
+      <w:bookmarkStart w:id="35" w:name="_Toc68619395"/>
+      <w:bookmarkStart w:id="36" w:name="_Toc68619936"/>
+      <w:bookmarkStart w:id="37" w:name="_Toc68619998"/>
       <w:r>
         <w:rPr>
           <w:rFonts w:ascii="Calibri Light" w:eastAsia="F" w:hAnsi="Calibri Light"/>
@@ -8978,10 +8922,10 @@
         </w:rPr>
         <w:t xml:space="preserve"> Component:</w:t>
       </w:r>
-      <w:bookmarkEnd w:id="32"/>
-      <w:bookmarkEnd w:id="34"/>
+      <w:bookmarkEnd w:id="33"/>
       <w:bookmarkEnd w:id="35"/>
       <w:bookmarkEnd w:id="36"/>
+      <w:bookmarkEnd w:id="37"/>
     </w:p>
     <w:p/>
     <w:tbl>
@@ -10326,10 +10270,10 @@
           <w:u w:val="single"/>
         </w:rPr>
       </w:pPr>
-      <w:bookmarkStart w:id="37" w:name="_Toc35078930"/>
-      <w:bookmarkStart w:id="38" w:name="_Toc68619396"/>
-      <w:bookmarkStart w:id="39" w:name="_Toc68619937"/>
-      <w:bookmarkStart w:id="40" w:name="_Toc68619999"/>
+      <w:bookmarkStart w:id="38" w:name="_Toc35078930"/>
+      <w:bookmarkStart w:id="39" w:name="_Toc68619396"/>
+      <w:bookmarkStart w:id="40" w:name="_Toc68619937"/>
+      <w:bookmarkStart w:id="41" w:name="_Toc68619999"/>
       <w:r>
         <w:rPr>
           <w:rFonts w:ascii="Calibri Light" w:eastAsia="F" w:hAnsi="Calibri Light"/>
@@ -10360,10 +10304,10 @@
         </w:rPr>
         <w:t xml:space="preserve"> Buzzer Component:</w:t>
       </w:r>
-      <w:bookmarkEnd w:id="37"/>
       <w:bookmarkEnd w:id="38"/>
       <w:bookmarkEnd w:id="39"/>
       <w:bookmarkEnd w:id="40"/>
+      <w:bookmarkEnd w:id="41"/>
     </w:p>
     <w:p>
       <w:pPr>
@@ -11397,9 +11341,9 @@
           <w:u w:val="single"/>
         </w:rPr>
       </w:pPr>
-      <w:bookmarkStart w:id="41" w:name="_Toc68619397"/>
-      <w:bookmarkStart w:id="42" w:name="_Toc68619938"/>
-      <w:bookmarkStart w:id="43" w:name="_Toc68620000"/>
+      <w:bookmarkStart w:id="42" w:name="_Toc68619397"/>
+      <w:bookmarkStart w:id="43" w:name="_Toc68619938"/>
+      <w:bookmarkStart w:id="44" w:name="_Toc68620000"/>
       <w:r>
         <w:rPr>
           <w:rFonts w:ascii="Calibri Light" w:eastAsia="F" w:hAnsi="Calibri Light"/>
@@ -11420,9 +11364,9 @@
         </w:rPr>
         <w:t xml:space="preserve"> LCD Component:</w:t>
       </w:r>
-      <w:bookmarkEnd w:id="41"/>
       <w:bookmarkEnd w:id="42"/>
       <w:bookmarkEnd w:id="43"/>
+      <w:bookmarkEnd w:id="44"/>
     </w:p>
     <w:p/>
     <w:tbl>
@@ -12424,8 +12368,6 @@
             <w:r>
               <w:t>2</w:t>
             </w:r>
-            <w:bookmarkStart w:id="44" w:name="_GoBack"/>
-            <w:bookmarkEnd w:id="44"/>
           </w:p>
         </w:tc>
         <w:tc>
@@ -18465,7 +18407,7 @@
           <w:rPr>
             <w:noProof/>
           </w:rPr>
-          <w:t>20</w:t>
+          <w:t>21</w:t>
         </w:r>
         <w:r>
           <w:rPr>
@@ -22333,6 +22275,7 @@
     <w:rsid w:val="000822CC"/>
     <w:rsid w:val="000C5420"/>
     <w:rsid w:val="002A30BE"/>
+    <w:rsid w:val="003121CB"/>
     <w:rsid w:val="00435B8B"/>
     <w:rsid w:val="004A4A13"/>
     <w:rsid w:val="00586F6A"/>

</xml_diff>

<commit_message>
Adding a requirement in the buzzer module and editing another
</commit_message>
<xml_diff>
--- a/SWE/Software Specification/Architecture/GDD/PO1_GDD_DGC.docx
+++ b/SWE/Software Specification/Architecture/GDD/PO1_GDD_DGC.docx
@@ -1,6 +1,6 @@
 
 <file path=word/document.xml><?xml version="1.0" encoding="utf-8"?>
-<w:document xmlns:wpc="http://schemas.microsoft.com/office/word/2010/wordprocessingCanvas" xmlns:mc="http://schemas.openxmlformats.org/markup-compatibility/2006" xmlns:o="urn:schemas-microsoft-com:office:office" xmlns:r="http://schemas.openxmlformats.org/officeDocument/2006/relationships" xmlns:m="http://schemas.openxmlformats.org/officeDocument/2006/math" xmlns:v="urn:schemas-microsoft-com:vml" xmlns:wp14="http://schemas.microsoft.com/office/word/2010/wordprocessingDrawing" xmlns:wp="http://schemas.openxmlformats.org/drawingml/2006/wordprocessingDrawing" xmlns:w10="urn:schemas-microsoft-com:office:word" xmlns:w="http://schemas.openxmlformats.org/wordprocessingml/2006/main" xmlns:w14="http://schemas.microsoft.com/office/word/2010/wordml" xmlns:w15="http://schemas.microsoft.com/office/word/2012/wordml" xmlns:wpg="http://schemas.microsoft.com/office/word/2010/wordprocessingGroup" xmlns:wpi="http://schemas.microsoft.com/office/word/2010/wordprocessingInk" xmlns:wne="http://schemas.microsoft.com/office/word/2006/wordml" xmlns:wps="http://schemas.microsoft.com/office/word/2010/wordprocessingShape" mc:Ignorable="w14 w15 wp14">
+<w:document xmlns:wpc="http://schemas.microsoft.com/office/word/2010/wordprocessingCanvas" xmlns:cx="http://schemas.microsoft.com/office/drawing/2014/chartex" xmlns:mc="http://schemas.openxmlformats.org/markup-compatibility/2006" xmlns:o="urn:schemas-microsoft-com:office:office" xmlns:r="http://schemas.openxmlformats.org/officeDocument/2006/relationships" xmlns:m="http://schemas.openxmlformats.org/officeDocument/2006/math" xmlns:v="urn:schemas-microsoft-com:vml" xmlns:wp14="http://schemas.microsoft.com/office/word/2010/wordprocessingDrawing" xmlns:wp="http://schemas.openxmlformats.org/drawingml/2006/wordprocessingDrawing" xmlns:w10="urn:schemas-microsoft-com:office:word" xmlns:w="http://schemas.openxmlformats.org/wordprocessingml/2006/main" xmlns:w14="http://schemas.microsoft.com/office/word/2010/wordml" xmlns:w15="http://schemas.microsoft.com/office/word/2012/wordml" xmlns:w16se="http://schemas.microsoft.com/office/word/2015/wordml/symex" xmlns:wpg="http://schemas.microsoft.com/office/word/2010/wordprocessingGroup" xmlns:wpi="http://schemas.microsoft.com/office/word/2010/wordprocessingInk" xmlns:wne="http://schemas.microsoft.com/office/word/2006/wordml" xmlns:wps="http://schemas.microsoft.com/office/word/2010/wordprocessingShape" mc:Ignorable="w14 w15 w16se wp14">
   <w:body>
     <w:tbl>
       <w:tblPr>
@@ -3531,16 +3531,208 @@
           </w:p>
         </w:tc>
       </w:tr>
+      <w:tr>
+        <w:trPr>
+          <w:trHeight w:val="233"/>
+        </w:trPr>
+        <w:tc>
+          <w:tcPr>
+            <w:tcW w:w="1204" w:type="dxa"/>
+          </w:tcPr>
+          <w:p>
+            <w:pPr>
+              <w:pStyle w:val="ListParagraph"/>
+              <w:ind w:left="0"/>
+              <w:jc w:val="center"/>
+              <w:rPr>
+                <w:sz w:val="32"/>
+                <w:szCs w:val="32"/>
+              </w:rPr>
+            </w:pPr>
+            <w:r>
+              <w:rPr>
+                <w:sz w:val="32"/>
+                <w:szCs w:val="32"/>
+              </w:rPr>
+              <w:t>1.7</w:t>
+            </w:r>
+          </w:p>
+        </w:tc>
+        <w:tc>
+          <w:tcPr>
+            <w:tcW w:w="1761" w:type="dxa"/>
+          </w:tcPr>
+          <w:p>
+            <w:pPr>
+              <w:pStyle w:val="ListParagraph"/>
+              <w:ind w:left="0"/>
+              <w:jc w:val="center"/>
+              <w:rPr>
+                <w:sz w:val="32"/>
+                <w:szCs w:val="32"/>
+              </w:rPr>
+            </w:pPr>
+            <w:proofErr w:type="spellStart"/>
+            <w:r>
+              <w:rPr>
+                <w:sz w:val="32"/>
+                <w:szCs w:val="32"/>
+              </w:rPr>
+              <w:t>Nihal</w:t>
+            </w:r>
+            <w:proofErr w:type="spellEnd"/>
+            <w:r>
+              <w:rPr>
+                <w:sz w:val="32"/>
+                <w:szCs w:val="32"/>
+              </w:rPr>
+              <w:t xml:space="preserve"> </w:t>
+            </w:r>
+            <w:proofErr w:type="spellStart"/>
+            <w:r>
+              <w:rPr>
+                <w:sz w:val="32"/>
+                <w:szCs w:val="32"/>
+              </w:rPr>
+              <w:t>khaled</w:t>
+            </w:r>
+            <w:proofErr w:type="spellEnd"/>
+          </w:p>
+        </w:tc>
+        <w:tc>
+          <w:tcPr>
+            <w:tcW w:w="1620" w:type="dxa"/>
+          </w:tcPr>
+          <w:p>
+            <w:pPr>
+              <w:pStyle w:val="ListParagraph"/>
+              <w:ind w:left="0"/>
+              <w:jc w:val="center"/>
+              <w:rPr>
+                <w:sz w:val="32"/>
+                <w:szCs w:val="32"/>
+              </w:rPr>
+            </w:pPr>
+            <w:r>
+              <w:rPr>
+                <w:sz w:val="32"/>
+                <w:szCs w:val="32"/>
+              </w:rPr>
+              <w:t>17/5/2021</w:t>
+            </w:r>
+          </w:p>
+        </w:tc>
+        <w:tc>
+          <w:tcPr>
+            <w:tcW w:w="5698" w:type="dxa"/>
+          </w:tcPr>
+          <w:p>
+            <w:pPr>
+              <w:rPr>
+                <w:sz w:val="32"/>
+                <w:szCs w:val="32"/>
+              </w:rPr>
+            </w:pPr>
+            <w:r>
+              <w:rPr>
+                <w:sz w:val="32"/>
+                <w:szCs w:val="32"/>
+              </w:rPr>
+              <w:t>Edited Requirements:</w:t>
+            </w:r>
+          </w:p>
+          <w:p>
+            <w:pPr>
+              <w:pStyle w:val="ListParagraph"/>
+              <w:numPr>
+                <w:ilvl w:val="0"/>
+                <w:numId w:val="24"/>
+              </w:numPr>
+              <w:spacing w:after="0" w:line="240" w:lineRule="auto"/>
+            </w:pPr>
+            <w:r>
+              <w:t xml:space="preserve"> </w:t>
+            </w:r>
+            <w:r>
+              <w:t>Req_PO1_DGC_</w:t>
+            </w:r>
+            <w:r>
+              <w:t xml:space="preserve"> GDD_BUZZER_0</w:t>
+            </w:r>
+            <w:r>
+              <w:rPr>
+                <w:rFonts w:hint="cs"/>
+                <w:rtl/>
+              </w:rPr>
+              <w:t>0</w:t>
+            </w:r>
+            <w:r>
+              <w:t>1</w:t>
+            </w:r>
+            <w:r>
+              <w:t>-V1.0</w:t>
+            </w:r>
+          </w:p>
+          <w:p>
+            <w:pPr>
+              <w:rPr>
+                <w:sz w:val="32"/>
+                <w:szCs w:val="32"/>
+              </w:rPr>
+            </w:pPr>
+            <w:r>
+              <w:rPr>
+                <w:sz w:val="32"/>
+                <w:szCs w:val="32"/>
+              </w:rPr>
+              <w:t>Added Requirements:</w:t>
+            </w:r>
+          </w:p>
+          <w:p>
+            <w:pPr>
+              <w:pStyle w:val="ListParagraph"/>
+              <w:spacing w:after="0" w:line="240" w:lineRule="auto"/>
+            </w:pPr>
+            <w:r>
+              <w:t>Req_PO1_</w:t>
+            </w:r>
+            <w:r>
+              <w:t xml:space="preserve"> </w:t>
+            </w:r>
+            <w:r>
+              <w:t>DGC_GDD_BUZZER_0</w:t>
+            </w:r>
+            <w:r>
+              <w:rPr>
+                <w:rFonts w:hint="cs"/>
+                <w:rtl/>
+              </w:rPr>
+              <w:t>0</w:t>
+            </w:r>
+            <w:r>
+              <w:t>2</w:t>
+            </w:r>
+            <w:r>
+              <w:t>-V1.0</w:t>
+            </w:r>
+          </w:p>
+          <w:p>
+            <w:pPr>
+              <w:rPr>
+                <w:sz w:val="24"/>
+                <w:szCs w:val="24"/>
+              </w:rPr>
+            </w:pPr>
+          </w:p>
+        </w:tc>
+      </w:tr>
     </w:tbl>
     <w:p/>
     <w:p/>
     <w:p/>
     <w:p/>
     <w:p/>
-    <w:p>
-      <w:bookmarkStart w:id="7" w:name="_GoBack"/>
-      <w:bookmarkEnd w:id="7"/>
-    </w:p>
+    <w:p/>
     <w:p>
       <w:pPr>
         <w:pStyle w:val="Heading1"/>
@@ -3553,17 +3745,18 @@
           <w:szCs w:val="36"/>
         </w:rPr>
       </w:pPr>
-      <w:bookmarkStart w:id="8" w:name="_Toc68619385"/>
-      <w:bookmarkStart w:id="9" w:name="_Toc68619988"/>
+      <w:bookmarkStart w:id="7" w:name="_Toc68619385"/>
+      <w:bookmarkStart w:id="8" w:name="_Toc68619988"/>
       <w:r>
         <w:rPr>
           <w:sz w:val="36"/>
           <w:szCs w:val="36"/>
         </w:rPr>
+        <w:lastRenderedPageBreak/>
         <w:t>Reference Do</w:t>
       </w:r>
-      <w:bookmarkStart w:id="10" w:name="Reference_Documents"/>
-      <w:bookmarkEnd w:id="10"/>
+      <w:bookmarkStart w:id="9" w:name="Reference_Documents"/>
+      <w:bookmarkEnd w:id="9"/>
       <w:r>
         <w:rPr>
           <w:sz w:val="36"/>
@@ -3571,8 +3764,8 @@
         </w:rPr>
         <w:t>cuments</w:t>
       </w:r>
+      <w:bookmarkEnd w:id="7"/>
       <w:bookmarkEnd w:id="8"/>
-      <w:bookmarkEnd w:id="9"/>
     </w:p>
     <w:p/>
     <w:p/>
@@ -3611,7 +3804,6 @@
                 <w:sz w:val="32"/>
                 <w:szCs w:val="32"/>
               </w:rPr>
-              <w:lastRenderedPageBreak/>
               <w:t>Ref. N</w:t>
             </w:r>
             <w:r>
@@ -3820,8 +4012,8 @@
           <w:szCs w:val="36"/>
         </w:rPr>
       </w:pPr>
-      <w:bookmarkStart w:id="11" w:name="_Toc68619386"/>
-      <w:bookmarkStart w:id="12" w:name="_Toc68619989"/>
+      <w:bookmarkStart w:id="10" w:name="_Toc68619386"/>
+      <w:bookmarkStart w:id="11" w:name="_Toc68619989"/>
       <w:r>
         <w:rPr>
           <w:sz w:val="36"/>
@@ -3829,8 +4021,8 @@
         </w:rPr>
         <w:t>Project Descri</w:t>
       </w:r>
-      <w:bookmarkStart w:id="13" w:name="Project_Description"/>
-      <w:bookmarkEnd w:id="13"/>
+      <w:bookmarkStart w:id="12" w:name="Project_Description"/>
+      <w:bookmarkEnd w:id="12"/>
       <w:r>
         <w:rPr>
           <w:sz w:val="36"/>
@@ -3838,8 +4030,8 @@
         </w:rPr>
         <w:t>ption</w:t>
       </w:r>
+      <w:bookmarkEnd w:id="10"/>
       <w:bookmarkEnd w:id="11"/>
-      <w:bookmarkEnd w:id="12"/>
       <w:r>
         <w:rPr>
           <w:sz w:val="36"/>
@@ -3894,19 +4086,20 @@
           <w:szCs w:val="36"/>
         </w:rPr>
       </w:pPr>
-      <w:bookmarkStart w:id="14" w:name="_Software_Context_Diagram"/>
-      <w:bookmarkStart w:id="15" w:name="_Toc68619387"/>
-      <w:bookmarkStart w:id="16" w:name="_Toc68619990"/>
-      <w:bookmarkEnd w:id="14"/>
+      <w:bookmarkStart w:id="13" w:name="_Software_Context_Diagram"/>
+      <w:bookmarkStart w:id="14" w:name="_Toc68619387"/>
+      <w:bookmarkStart w:id="15" w:name="_Toc68619990"/>
+      <w:bookmarkEnd w:id="13"/>
       <w:r>
         <w:rPr>
           <w:sz w:val="36"/>
           <w:szCs w:val="36"/>
         </w:rPr>
+        <w:lastRenderedPageBreak/>
         <w:t>Software Context Diagram</w:t>
       </w:r>
+      <w:bookmarkEnd w:id="14"/>
       <w:bookmarkEnd w:id="15"/>
-      <w:bookmarkEnd w:id="16"/>
       <w:r>
         <w:rPr>
           <w:sz w:val="36"/>
@@ -4030,15 +4223,16 @@
           <w:szCs w:val="36"/>
         </w:rPr>
       </w:pPr>
-      <w:bookmarkStart w:id="17" w:name="_6.Software_features"/>
-      <w:bookmarkStart w:id="18" w:name="_Toc68619388"/>
-      <w:bookmarkStart w:id="19" w:name="_Toc68619991"/>
-      <w:bookmarkEnd w:id="17"/>
+      <w:bookmarkStart w:id="16" w:name="_6.Software_features"/>
+      <w:bookmarkStart w:id="17" w:name="_Toc68619388"/>
+      <w:bookmarkStart w:id="18" w:name="_Toc68619991"/>
+      <w:bookmarkEnd w:id="16"/>
       <w:r>
         <w:rPr>
           <w:sz w:val="36"/>
           <w:szCs w:val="36"/>
         </w:rPr>
+        <w:lastRenderedPageBreak/>
         <w:t>6.</w:t>
       </w:r>
       <w:r>
@@ -4055,8 +4249,8 @@
         </w:rPr>
         <w:t>Software features</w:t>
       </w:r>
+      <w:bookmarkEnd w:id="17"/>
       <w:bookmarkEnd w:id="18"/>
-      <w:bookmarkEnd w:id="19"/>
       <w:r>
         <w:rPr>
           <w:sz w:val="36"/>
@@ -4116,26 +4310,17 @@
           <w:szCs w:val="36"/>
         </w:rPr>
       </w:pPr>
-      <w:bookmarkStart w:id="20" w:name="_Toc68619389"/>
-      <w:bookmarkStart w:id="21" w:name="_Toc68619992"/>
-      <w:proofErr w:type="gramStart"/>
+      <w:bookmarkStart w:id="19" w:name="_Toc68619389"/>
+      <w:bookmarkStart w:id="20" w:name="_Toc68619992"/>
       <w:r>
         <w:rPr>
           <w:sz w:val="36"/>
           <w:szCs w:val="36"/>
         </w:rPr>
-        <w:t>7.Static</w:t>
+        <w:t>7.Static Architecture</w:t>
       </w:r>
-      <w:proofErr w:type="gramEnd"/>
-      <w:r>
-        <w:rPr>
-          <w:sz w:val="36"/>
-          <w:szCs w:val="36"/>
-        </w:rPr>
-        <w:t xml:space="preserve"> Architecture</w:t>
-      </w:r>
+      <w:bookmarkEnd w:id="19"/>
       <w:bookmarkEnd w:id="20"/>
-      <w:bookmarkEnd w:id="21"/>
     </w:p>
     <w:p/>
     <w:p>
@@ -4143,7 +4328,6 @@
         <w:jc w:val="center"/>
       </w:pPr>
       <w:r>
-        <w:lastRenderedPageBreak/>
         <w:t xml:space="preserve">      </w:t>
       </w:r>
       <w:r>
@@ -4196,13 +4380,14 @@
           <w:szCs w:val="36"/>
         </w:rPr>
       </w:pPr>
-      <w:bookmarkStart w:id="22" w:name="_Toc68619390"/>
-      <w:bookmarkStart w:id="23" w:name="_Toc68619993"/>
+      <w:bookmarkStart w:id="21" w:name="_Toc68619390"/>
+      <w:bookmarkStart w:id="22" w:name="_Toc68619993"/>
       <w:r>
         <w:rPr>
           <w:sz w:val="36"/>
           <w:szCs w:val="36"/>
         </w:rPr>
+        <w:lastRenderedPageBreak/>
         <w:t xml:space="preserve">8. </w:t>
       </w:r>
       <w:r>
@@ -4212,8 +4397,8 @@
         </w:rPr>
         <w:t>MCAL Component APIs</w:t>
       </w:r>
+      <w:bookmarkEnd w:id="21"/>
       <w:bookmarkEnd w:id="22"/>
-      <w:bookmarkEnd w:id="23"/>
     </w:p>
     <w:p>
       <w:pPr>
@@ -4223,15 +4408,15 @@
           <w:numId w:val="9"/>
         </w:numPr>
       </w:pPr>
-      <w:bookmarkStart w:id="24" w:name="_Toc68619391"/>
-      <w:bookmarkStart w:id="25" w:name="_Toc68619932"/>
-      <w:bookmarkStart w:id="26" w:name="_Toc68619994"/>
+      <w:bookmarkStart w:id="23" w:name="_Toc68619391"/>
+      <w:bookmarkStart w:id="24" w:name="_Toc68619932"/>
+      <w:bookmarkStart w:id="25" w:name="_Toc68619994"/>
       <w:r>
         <w:t>Port:</w:t>
       </w:r>
+      <w:bookmarkEnd w:id="23"/>
       <w:bookmarkEnd w:id="24"/>
       <w:bookmarkEnd w:id="25"/>
-      <w:bookmarkEnd w:id="26"/>
     </w:p>
     <w:p/>
     <w:tbl>
@@ -4645,7 +4830,6 @@
               <w:rPr>
                 <w:b/>
               </w:rPr>
-              <w:lastRenderedPageBreak/>
               <w:t>Component</w:t>
             </w:r>
           </w:p>
@@ -5838,15 +6022,15 @@
           <w:numId w:val="9"/>
         </w:numPr>
       </w:pPr>
-      <w:bookmarkStart w:id="27" w:name="_Toc68619392"/>
-      <w:bookmarkStart w:id="28" w:name="_Toc68619933"/>
-      <w:bookmarkStart w:id="29" w:name="_Toc68619995"/>
+      <w:bookmarkStart w:id="26" w:name="_Toc68619392"/>
+      <w:bookmarkStart w:id="27" w:name="_Toc68619933"/>
+      <w:bookmarkStart w:id="28" w:name="_Toc68619995"/>
       <w:r>
         <w:t>Dio</w:t>
       </w:r>
+      <w:bookmarkEnd w:id="26"/>
       <w:bookmarkEnd w:id="27"/>
       <w:bookmarkEnd w:id="28"/>
-      <w:bookmarkEnd w:id="29"/>
     </w:p>
     <w:tbl>
       <w:tblPr>
@@ -6417,7 +6601,6 @@
               </w:rPr>
             </w:pPr>
             <w:r>
-              <w:lastRenderedPageBreak/>
               <w:t xml:space="preserve">- </w:t>
             </w:r>
             <w:r>
@@ -6867,6 +7050,7 @@
               <w:rPr>
                 <w:b/>
               </w:rPr>
+              <w:lastRenderedPageBreak/>
               <w:t>Range</w:t>
             </w:r>
           </w:p>
@@ -7055,15 +7239,15 @@
           <w:numId w:val="9"/>
         </w:numPr>
       </w:pPr>
-      <w:bookmarkStart w:id="30" w:name="_Toc68619393"/>
-      <w:bookmarkStart w:id="31" w:name="_Toc68619934"/>
-      <w:bookmarkStart w:id="32" w:name="_Toc68619996"/>
+      <w:bookmarkStart w:id="29" w:name="_Toc68619393"/>
+      <w:bookmarkStart w:id="30" w:name="_Toc68619934"/>
+      <w:bookmarkStart w:id="31" w:name="_Toc68619996"/>
       <w:r>
         <w:t>Timer</w:t>
       </w:r>
+      <w:bookmarkEnd w:id="29"/>
       <w:bookmarkEnd w:id="30"/>
       <w:bookmarkEnd w:id="31"/>
-      <w:bookmarkEnd w:id="32"/>
     </w:p>
     <w:tbl>
       <w:tblPr>
@@ -7740,6 +7924,7 @@
               <w:rPr>
                 <w:b/>
               </w:rPr>
+              <w:lastRenderedPageBreak/>
               <w:t>Range</w:t>
             </w:r>
           </w:p>
@@ -8122,7 +8307,6 @@
               <w:rPr>
                 <w:b/>
               </w:rPr>
-              <w:lastRenderedPageBreak/>
               <w:t>Range</w:t>
             </w:r>
           </w:p>
@@ -8451,6 +8635,7 @@
               <w:rPr>
                 <w:b/>
               </w:rPr>
+              <w:lastRenderedPageBreak/>
               <w:t>Covers</w:t>
             </w:r>
           </w:p>
@@ -8974,7 +9159,7 @@
           <w:szCs w:val="96"/>
         </w:rPr>
       </w:pPr>
-      <w:bookmarkStart w:id="33" w:name="_Toc35078929"/>
+      <w:bookmarkStart w:id="32" w:name="_Toc35078929"/>
     </w:p>
     <w:p>
       <w:pPr>
@@ -8985,7 +9170,7 @@
           <w:u w:val="single"/>
         </w:rPr>
       </w:pPr>
-      <w:bookmarkStart w:id="34" w:name="_Toc68619997"/>
+      <w:bookmarkStart w:id="33" w:name="_Toc68619997"/>
       <w:r>
         <w:rPr>
           <w:sz w:val="36"/>
@@ -9007,7 +9192,7 @@
         </w:rPr>
         <w:t>AL Component APIs</w:t>
       </w:r>
-      <w:bookmarkEnd w:id="34"/>
+      <w:bookmarkEnd w:id="33"/>
     </w:p>
     <w:p>
       <w:pPr>
@@ -9023,9 +9208,9 @@
           <w:u w:val="single"/>
         </w:rPr>
       </w:pPr>
-      <w:bookmarkStart w:id="35" w:name="_Toc68619395"/>
-      <w:bookmarkStart w:id="36" w:name="_Toc68619936"/>
-      <w:bookmarkStart w:id="37" w:name="_Toc68619998"/>
+      <w:bookmarkStart w:id="34" w:name="_Toc68619395"/>
+      <w:bookmarkStart w:id="35" w:name="_Toc68619936"/>
+      <w:bookmarkStart w:id="36" w:name="_Toc68619998"/>
       <w:r>
         <w:rPr>
           <w:rFonts w:ascii="Calibri Light" w:eastAsia="F" w:hAnsi="Calibri Light"/>
@@ -9053,10 +9238,10 @@
         </w:rPr>
         <w:t xml:space="preserve"> Component:</w:t>
       </w:r>
-      <w:bookmarkEnd w:id="33"/>
+      <w:bookmarkEnd w:id="32"/>
+      <w:bookmarkEnd w:id="34"/>
       <w:bookmarkEnd w:id="35"/>
       <w:bookmarkEnd w:id="36"/>
-      <w:bookmarkEnd w:id="37"/>
     </w:p>
     <w:p>
       <w:pPr>
@@ -9433,7 +9618,6 @@
                 <w:sz w:val="22"/>
                 <w:szCs w:val="22"/>
               </w:rPr>
-              <w:lastRenderedPageBreak/>
               <w:t>Req_1ST123_SRS_overall_003-V1.2</w:t>
             </w:r>
           </w:p>
@@ -9638,7 +9822,6 @@
               <w:rPr>
                 <w:b/>
               </w:rPr>
-              <w:lastRenderedPageBreak/>
               <w:t>Range</w:t>
             </w:r>
           </w:p>
@@ -9706,45 +9889,12 @@
                 <w:sz w:val="18"/>
                 <w:szCs w:val="18"/>
               </w:rPr>
-              <w:t>0xff “no key pressed”   0r  (0 to 9)</w:t>
-            </w:r>
-            <w:r>
-              <w:rPr>
-                <w:sz w:val="18"/>
-                <w:szCs w:val="18"/>
-              </w:rPr>
-              <w:t xml:space="preserve">  or (=) or (C) or (*</w:t>
-            </w:r>
-            <w:r>
-              <w:rPr>
-                <w:sz w:val="18"/>
-                <w:szCs w:val="18"/>
-              </w:rPr>
-              <w:t>) or (/) or (+) or (-))</w:t>
-            </w:r>
-            <w:r>
-              <w:rPr>
-                <w:sz w:val="18"/>
-                <w:szCs w:val="18"/>
-              </w:rPr>
-              <w:t>”</w:t>
+              <w:t>0xff “no key pressed”   0r  (0 to 9)  or (=) or (C) or (*) or (/) or (+) or (-))”</w:t>
             </w:r>
           </w:p>
         </w:tc>
       </w:tr>
     </w:tbl>
-    <w:p>
-      <w:pPr>
-        <w:rPr>
-          <w:rFonts w:ascii="Calibri Light" w:hAnsi="Calibri Light" w:cs="Calibri Light"/>
-          <w:b/>
-          <w:bCs/>
-          <w:sz w:val="24"/>
-          <w:szCs w:val="24"/>
-          <w:u w:val="single"/>
-        </w:rPr>
-      </w:pPr>
-    </w:p>
     <w:p>
       <w:pPr>
         <w:rPr>
@@ -9818,10 +9968,10 @@
           <w:u w:val="single"/>
         </w:rPr>
       </w:pPr>
-      <w:bookmarkStart w:id="38" w:name="_Toc35078930"/>
-      <w:bookmarkStart w:id="39" w:name="_Toc68619396"/>
-      <w:bookmarkStart w:id="40" w:name="_Toc68619937"/>
-      <w:bookmarkStart w:id="41" w:name="_Toc68619999"/>
+      <w:bookmarkStart w:id="37" w:name="_Toc35078930"/>
+      <w:bookmarkStart w:id="38" w:name="_Toc68619396"/>
+      <w:bookmarkStart w:id="39" w:name="_Toc68619937"/>
+      <w:bookmarkStart w:id="40" w:name="_Toc68619999"/>
       <w:r>
         <w:rPr>
           <w:rFonts w:ascii="Calibri Light" w:eastAsia="F" w:hAnsi="Calibri Light"/>
@@ -9830,6 +9980,7 @@
           <w:szCs w:val="26"/>
           <w:u w:val="single"/>
         </w:rPr>
+        <w:lastRenderedPageBreak/>
         <w:t>2</w:t>
       </w:r>
       <w:r>
@@ -9852,10 +10003,10 @@
         </w:rPr>
         <w:t xml:space="preserve"> Buzzer Component:</w:t>
       </w:r>
+      <w:bookmarkEnd w:id="37"/>
       <w:bookmarkEnd w:id="38"/>
       <w:bookmarkEnd w:id="39"/>
       <w:bookmarkEnd w:id="40"/>
-      <w:bookmarkEnd w:id="41"/>
     </w:p>
     <w:p>
       <w:pPr>
@@ -9946,31 +10097,33 @@
           </w:tcPr>
           <w:p>
             <w:pPr>
+              <w:spacing w:after="0" w:line="240" w:lineRule="auto"/>
+            </w:pPr>
+            <w:r>
+              <w:t>Req_PO1_DGC_</w:t>
+            </w:r>
+            <w:r>
+              <w:t>GDD_BUZZER_0</w:t>
+            </w:r>
+            <w:r>
+              <w:rPr>
+                <w:rFonts w:hint="cs"/>
+                <w:rtl/>
+              </w:rPr>
+              <w:t>0</w:t>
+            </w:r>
+            <w:r>
+              <w:t>1</w:t>
+            </w:r>
+            <w:r>
+              <w:t>-V1.1</w:t>
+            </w:r>
+          </w:p>
+          <w:p>
+            <w:pPr>
               <w:pStyle w:val="Standard"/>
               <w:spacing w:after="0"/>
             </w:pPr>
-            <w:r>
-              <w:t>Req_PO1_DGC_GDD_</w:t>
-            </w:r>
-            <w:r>
-              <w:t>BUZZER_</w:t>
-            </w:r>
-            <w:r>
-              <w:t>0</w:t>
-            </w:r>
-            <w:r>
-              <w:rPr>
-                <w:rFonts w:hint="cs"/>
-                <w:rtl/>
-              </w:rPr>
-              <w:t>01</w:t>
-            </w:r>
-            <w:r>
-              <w:t>6-V1.</w:t>
-            </w:r>
-            <w:r>
-              <w:t>1</w:t>
-            </w:r>
           </w:p>
         </w:tc>
         <w:tc>
@@ -10153,7 +10306,7 @@
                 <w:sz w:val="24"/>
                 <w:szCs w:val="24"/>
               </w:rPr>
-              <w:t xml:space="preserve">It sets buzzer state according to its </w:t>
+              <w:t xml:space="preserve">This </w:t>
             </w:r>
             <w:proofErr w:type="spellStart"/>
             <w:r>
@@ -10162,7 +10315,7 @@
                 <w:sz w:val="24"/>
                 <w:szCs w:val="24"/>
               </w:rPr>
-              <w:t>config</w:t>
+              <w:t>Api</w:t>
             </w:r>
             <w:proofErr w:type="spellEnd"/>
             <w:r>
@@ -10171,41 +10324,7 @@
                 <w:sz w:val="24"/>
                 <w:szCs w:val="24"/>
               </w:rPr>
-              <w:t xml:space="preserve"> file that it </w:t>
-            </w:r>
-            <w:proofErr w:type="spellStart"/>
-            <w:r>
-              <w:rPr>
-                <w:color w:val="000000"/>
-                <w:sz w:val="24"/>
-                <w:szCs w:val="24"/>
-              </w:rPr>
-              <w:t>congiures</w:t>
-            </w:r>
-            <w:proofErr w:type="spellEnd"/>
-            <w:r>
-              <w:rPr>
-                <w:color w:val="000000"/>
-                <w:sz w:val="24"/>
-                <w:szCs w:val="24"/>
-              </w:rPr>
-              <w:t xml:space="preserve"> its port and pin</w:t>
-            </w:r>
-            <w:r>
-              <w:rPr>
-                <w:color w:val="000000"/>
-                <w:sz w:val="24"/>
-                <w:szCs w:val="24"/>
-              </w:rPr>
-              <w:t xml:space="preserve"> make sound when button is pressed</w:t>
-            </w:r>
-            <w:r>
-              <w:rPr>
-                <w:color w:val="000000"/>
-                <w:sz w:val="24"/>
-                <w:szCs w:val="24"/>
-              </w:rPr>
-              <w:t>.</w:t>
+              <w:t xml:space="preserve"> is used to initialize the Buzzer</w:t>
             </w:r>
           </w:p>
         </w:tc>
@@ -10272,290 +10391,7 @@
               <w:spacing w:after="0"/>
             </w:pPr>
             <w:r>
-              <w:t>ReturnStatus_e</w:t>
-            </w:r>
-            <w:r>
-              <w:t xml:space="preserve">  </w:t>
-            </w:r>
-            <w:proofErr w:type="spellStart"/>
-            <w:r>
-              <w:t>Buzzer_SetState</w:t>
-            </w:r>
-            <w:proofErr w:type="spellEnd"/>
-            <w:r>
-              <w:t>(u8 State)</w:t>
-            </w:r>
-          </w:p>
-        </w:tc>
-      </w:tr>
-      <w:tr>
-        <w:trPr>
-          <w:trHeight w:val="363"/>
-        </w:trPr>
-        <w:tc>
-          <w:tcPr>
-            <w:tcW w:w="2545" w:type="dxa"/>
-            <w:vMerge w:val="restart"/>
-            <w:tcBorders>
-              <w:top w:val="single" w:sz="4" w:space="0" w:color="000000"/>
-              <w:left w:val="single" w:sz="4" w:space="0" w:color="000000"/>
-              <w:bottom w:val="single" w:sz="4" w:space="0" w:color="000000"/>
-              <w:right w:val="single" w:sz="4" w:space="0" w:color="000000"/>
-            </w:tcBorders>
-            <w:shd w:val="clear" w:color="auto" w:fill="auto"/>
-            <w:tcMar>
-              <w:top w:w="0" w:type="dxa"/>
-              <w:left w:w="113" w:type="dxa"/>
-              <w:bottom w:w="0" w:type="dxa"/>
-              <w:right w:w="108" w:type="dxa"/>
-            </w:tcMar>
-          </w:tcPr>
-          <w:p>
-            <w:pPr>
-              <w:pStyle w:val="Standard"/>
-              <w:spacing w:after="0"/>
-            </w:pPr>
-            <w:r>
-              <w:rPr>
-                <w:rFonts w:ascii="Arial-BoldMT" w:hAnsi="Arial-BoldMT" w:cs="Arial-BoldMT"/>
-                <w:b/>
-                <w:bCs/>
-                <w:sz w:val="24"/>
-                <w:szCs w:val="24"/>
-              </w:rPr>
-              <w:t>Parameters</w:t>
-            </w:r>
-          </w:p>
-        </w:tc>
-        <w:tc>
-          <w:tcPr>
-            <w:tcW w:w="2671" w:type="dxa"/>
-            <w:tcBorders>
-              <w:top w:val="single" w:sz="4" w:space="0" w:color="000000"/>
-              <w:left w:val="single" w:sz="4" w:space="0" w:color="000000"/>
-              <w:bottom w:val="single" w:sz="4" w:space="0" w:color="000000"/>
-            </w:tcBorders>
-            <w:shd w:val="clear" w:color="auto" w:fill="auto"/>
-            <w:tcMar>
-              <w:top w:w="0" w:type="dxa"/>
-              <w:left w:w="113" w:type="dxa"/>
-              <w:bottom w:w="0" w:type="dxa"/>
-              <w:right w:w="108" w:type="dxa"/>
-            </w:tcMar>
-          </w:tcPr>
-          <w:p>
-            <w:pPr>
-              <w:pStyle w:val="Standard"/>
-              <w:spacing w:after="0"/>
-              <w:jc w:val="center"/>
-              <w:rPr>
-                <w:b/>
-                <w:bCs/>
-              </w:rPr>
-            </w:pPr>
-            <w:r>
-              <w:rPr>
-                <w:b/>
-                <w:bCs/>
-              </w:rPr>
-              <w:t>Type</w:t>
-            </w:r>
-          </w:p>
-        </w:tc>
-        <w:tc>
-          <w:tcPr>
-            <w:tcW w:w="2180" w:type="dxa"/>
-            <w:gridSpan w:val="3"/>
-            <w:tcBorders>
-              <w:top w:val="single" w:sz="4" w:space="0" w:color="000000"/>
-              <w:left w:val="single" w:sz="4" w:space="0" w:color="000000"/>
-              <w:bottom w:val="single" w:sz="4" w:space="0" w:color="000000"/>
-            </w:tcBorders>
-            <w:shd w:val="clear" w:color="auto" w:fill="auto"/>
-            <w:tcMar>
-              <w:top w:w="0" w:type="dxa"/>
-              <w:left w:w="113" w:type="dxa"/>
-              <w:bottom w:w="0" w:type="dxa"/>
-              <w:right w:w="108" w:type="dxa"/>
-            </w:tcMar>
-          </w:tcPr>
-          <w:p>
-            <w:pPr>
-              <w:pStyle w:val="Standard"/>
-              <w:spacing w:after="0"/>
-              <w:jc w:val="center"/>
-              <w:rPr>
-                <w:b/>
-                <w:bCs/>
-              </w:rPr>
-            </w:pPr>
-            <w:r>
-              <w:rPr>
-                <w:b/>
-                <w:bCs/>
-              </w:rPr>
-              <w:t>Name</w:t>
-            </w:r>
-          </w:p>
-        </w:tc>
-        <w:tc>
-          <w:tcPr>
-            <w:tcW w:w="3579" w:type="dxa"/>
-            <w:tcBorders>
-              <w:top w:val="single" w:sz="4" w:space="0" w:color="000000"/>
-              <w:left w:val="single" w:sz="4" w:space="0" w:color="000000"/>
-              <w:bottom w:val="single" w:sz="4" w:space="0" w:color="000000"/>
-              <w:right w:val="single" w:sz="4" w:space="0" w:color="000000"/>
-            </w:tcBorders>
-            <w:shd w:val="clear" w:color="auto" w:fill="auto"/>
-            <w:tcMar>
-              <w:top w:w="0" w:type="dxa"/>
-              <w:left w:w="113" w:type="dxa"/>
-              <w:bottom w:w="0" w:type="dxa"/>
-              <w:right w:w="108" w:type="dxa"/>
-            </w:tcMar>
-          </w:tcPr>
-          <w:p>
-            <w:pPr>
-              <w:pStyle w:val="Standard"/>
-              <w:spacing w:after="0"/>
-              <w:jc w:val="center"/>
-              <w:rPr>
-                <w:b/>
-                <w:bCs/>
-              </w:rPr>
-            </w:pPr>
-            <w:r>
-              <w:rPr>
-                <w:b/>
-                <w:bCs/>
-              </w:rPr>
-              <w:t>Description</w:t>
-            </w:r>
-          </w:p>
-        </w:tc>
-      </w:tr>
-      <w:tr>
-        <w:trPr>
-          <w:trHeight w:val="269"/>
-        </w:trPr>
-        <w:tc>
-          <w:tcPr>
-            <w:tcW w:w="2545" w:type="dxa"/>
-            <w:vMerge/>
-            <w:tcBorders>
-              <w:top w:val="single" w:sz="4" w:space="0" w:color="000000"/>
-              <w:left w:val="single" w:sz="4" w:space="0" w:color="000000"/>
-              <w:bottom w:val="single" w:sz="4" w:space="0" w:color="000000"/>
-              <w:right w:val="single" w:sz="4" w:space="0" w:color="000000"/>
-            </w:tcBorders>
-            <w:shd w:val="clear" w:color="auto" w:fill="auto"/>
-            <w:tcMar>
-              <w:top w:w="0" w:type="dxa"/>
-              <w:left w:w="113" w:type="dxa"/>
-              <w:bottom w:w="0" w:type="dxa"/>
-              <w:right w:w="108" w:type="dxa"/>
-            </w:tcMar>
-          </w:tcPr>
-          <w:p/>
-        </w:tc>
-        <w:tc>
-          <w:tcPr>
-            <w:tcW w:w="2671" w:type="dxa"/>
-            <w:tcBorders>
-              <w:left w:val="single" w:sz="4" w:space="0" w:color="000000"/>
-              <w:bottom w:val="single" w:sz="4" w:space="0" w:color="000000"/>
-            </w:tcBorders>
-            <w:shd w:val="clear" w:color="auto" w:fill="auto"/>
-            <w:tcMar>
-              <w:top w:w="0" w:type="dxa"/>
-              <w:left w:w="113" w:type="dxa"/>
-              <w:bottom w:w="0" w:type="dxa"/>
-              <w:right w:w="108" w:type="dxa"/>
-            </w:tcMar>
-          </w:tcPr>
-          <w:p>
-            <w:pPr>
-              <w:pStyle w:val="Standard"/>
-              <w:spacing w:after="0"/>
-              <w:jc w:val="center"/>
-            </w:pPr>
-            <w:r>
-              <w:t>u8</w:t>
-            </w:r>
-          </w:p>
-        </w:tc>
-        <w:tc>
-          <w:tcPr>
-            <w:tcW w:w="2180" w:type="dxa"/>
-            <w:gridSpan w:val="3"/>
-            <w:tcBorders>
-              <w:left w:val="single" w:sz="4" w:space="0" w:color="000000"/>
-              <w:bottom w:val="single" w:sz="4" w:space="0" w:color="000000"/>
-            </w:tcBorders>
-            <w:shd w:val="clear" w:color="auto" w:fill="auto"/>
-            <w:tcMar>
-              <w:top w:w="0" w:type="dxa"/>
-              <w:left w:w="113" w:type="dxa"/>
-              <w:bottom w:w="0" w:type="dxa"/>
-              <w:right w:w="108" w:type="dxa"/>
-            </w:tcMar>
-          </w:tcPr>
-          <w:p>
-            <w:pPr>
-              <w:pStyle w:val="Standard"/>
-              <w:spacing w:after="0"/>
-              <w:jc w:val="center"/>
-            </w:pPr>
-            <w:r>
-              <w:t>State</w:t>
-            </w:r>
-          </w:p>
-        </w:tc>
-        <w:tc>
-          <w:tcPr>
-            <w:tcW w:w="3579" w:type="dxa"/>
-            <w:tcBorders>
-              <w:left w:val="single" w:sz="4" w:space="0" w:color="000000"/>
-              <w:bottom w:val="single" w:sz="4" w:space="0" w:color="000000"/>
-              <w:right w:val="single" w:sz="4" w:space="0" w:color="000000"/>
-            </w:tcBorders>
-            <w:shd w:val="clear" w:color="auto" w:fill="auto"/>
-            <w:tcMar>
-              <w:top w:w="0" w:type="dxa"/>
-              <w:left w:w="113" w:type="dxa"/>
-              <w:bottom w:w="0" w:type="dxa"/>
-              <w:right w:w="108" w:type="dxa"/>
-            </w:tcMar>
-          </w:tcPr>
-          <w:p>
-            <w:pPr>
-              <w:pStyle w:val="Standard"/>
-              <w:spacing w:after="0"/>
-              <w:jc w:val="center"/>
-            </w:pPr>
-            <w:r>
-              <w:t>Buzzer state to set its pin to this state</w:t>
-            </w:r>
-          </w:p>
-          <w:p>
-            <w:pPr>
-              <w:pStyle w:val="Standard"/>
-              <w:spacing w:after="0"/>
-              <w:jc w:val="center"/>
-            </w:pPr>
-            <w:r>
-              <w:t>High -&gt; 1</w:t>
-            </w:r>
-          </w:p>
-          <w:p>
-            <w:pPr>
-              <w:pStyle w:val="Standard"/>
-              <w:spacing w:after="0"/>
-              <w:jc w:val="center"/>
-            </w:pPr>
-            <w:r>
-              <w:t>Low -&gt; 0</w:t>
+              <w:t>Buzzer_u8Init</w:t>
             </w:r>
           </w:p>
         </w:tc>
@@ -10807,7 +10643,12 @@
               <w:jc w:val="center"/>
             </w:pPr>
             <w:r>
-              <w:t xml:space="preserve">STD_ERORR </w:t>
+              <w:t>STD_E</w:t>
+            </w:r>
+            <w:bookmarkStart w:id="41" w:name="_GoBack"/>
+            <w:bookmarkEnd w:id="41"/>
+            <w:r>
+              <w:t xml:space="preserve">RORR </w:t>
             </w:r>
           </w:p>
           <w:p>
@@ -10846,6 +10687,677 @@
             </w:r>
             <w:r>
               <w:t>-&gt; If State send is not 0 nor 1</w:t>
+            </w:r>
+          </w:p>
+        </w:tc>
+      </w:tr>
+    </w:tbl>
+    <w:p>
+      <w:pPr>
+        <w:rPr>
+          <w:rFonts w:ascii="Calibri Light" w:hAnsi="Calibri Light" w:cs="Calibri Light"/>
+          <w:b/>
+          <w:bCs/>
+          <w:sz w:val="24"/>
+          <w:szCs w:val="24"/>
+          <w:u w:val="single"/>
+        </w:rPr>
+      </w:pPr>
+    </w:p>
+    <w:tbl>
+      <w:tblPr>
+        <w:tblW w:w="10975" w:type="dxa"/>
+        <w:tblInd w:w="-765" w:type="dxa"/>
+        <w:tblLayout w:type="fixed"/>
+        <w:tblCellMar>
+          <w:left w:w="10" w:type="dxa"/>
+          <w:right w:w="10" w:type="dxa"/>
+        </w:tblCellMar>
+        <w:tblLook w:val="0000" w:firstRow="0" w:lastRow="0" w:firstColumn="0" w:lastColumn="0" w:noHBand="0" w:noVBand="0"/>
+      </w:tblPr>
+      <w:tblGrid>
+        <w:gridCol w:w="2545"/>
+        <w:gridCol w:w="2671"/>
+        <w:gridCol w:w="504"/>
+        <w:gridCol w:w="1361"/>
+        <w:gridCol w:w="315"/>
+        <w:gridCol w:w="3579"/>
+      </w:tblGrid>
+      <w:tr>
+        <w:trPr>
+          <w:trHeight w:val="678"/>
+        </w:trPr>
+        <w:tc>
+          <w:tcPr>
+            <w:tcW w:w="2545" w:type="dxa"/>
+            <w:tcBorders>
+              <w:top w:val="single" w:sz="4" w:space="0" w:color="000000"/>
+              <w:left w:val="single" w:sz="4" w:space="0" w:color="000000"/>
+              <w:bottom w:val="single" w:sz="4" w:space="0" w:color="000000"/>
+              <w:right w:val="single" w:sz="4" w:space="0" w:color="000000"/>
+            </w:tcBorders>
+            <w:shd w:val="clear" w:color="auto" w:fill="auto"/>
+            <w:tcMar>
+              <w:top w:w="0" w:type="dxa"/>
+              <w:left w:w="113" w:type="dxa"/>
+              <w:bottom w:w="0" w:type="dxa"/>
+              <w:right w:w="108" w:type="dxa"/>
+            </w:tcMar>
+          </w:tcPr>
+          <w:p>
+            <w:pPr>
+              <w:pStyle w:val="Standard"/>
+              <w:spacing w:after="0"/>
+            </w:pPr>
+            <w:proofErr w:type="spellStart"/>
+            <w:r>
+              <w:rPr>
+                <w:rFonts w:ascii="Arial-BoldMT" w:hAnsi="Arial-BoldMT" w:cs="Arial-BoldMT"/>
+                <w:b/>
+                <w:bCs/>
+                <w:sz w:val="24"/>
+                <w:szCs w:val="24"/>
+              </w:rPr>
+              <w:t>Req_ID</w:t>
+            </w:r>
+            <w:proofErr w:type="spellEnd"/>
+          </w:p>
+        </w:tc>
+        <w:tc>
+          <w:tcPr>
+            <w:tcW w:w="3175" w:type="dxa"/>
+            <w:gridSpan w:val="2"/>
+            <w:tcBorders>
+              <w:top w:val="single" w:sz="4" w:space="0" w:color="000000"/>
+              <w:left w:val="single" w:sz="4" w:space="0" w:color="000000"/>
+              <w:bottom w:val="single" w:sz="4" w:space="0" w:color="000000"/>
+              <w:right w:val="single" w:sz="4" w:space="0" w:color="000000"/>
+            </w:tcBorders>
+            <w:shd w:val="clear" w:color="auto" w:fill="auto"/>
+            <w:tcMar>
+              <w:top w:w="0" w:type="dxa"/>
+              <w:left w:w="113" w:type="dxa"/>
+              <w:bottom w:w="0" w:type="dxa"/>
+              <w:right w:w="108" w:type="dxa"/>
+            </w:tcMar>
+          </w:tcPr>
+          <w:p>
+            <w:pPr>
+              <w:pStyle w:val="Standard"/>
+              <w:spacing w:after="0"/>
+            </w:pPr>
+            <w:r>
+              <w:t>Req_PO1_</w:t>
+            </w:r>
+            <w:r>
+              <w:t>DGC_GDD_BUZZER_002-V1.0</w:t>
+            </w:r>
+          </w:p>
+        </w:tc>
+        <w:tc>
+          <w:tcPr>
+            <w:tcW w:w="1361" w:type="dxa"/>
+            <w:tcBorders>
+              <w:top w:val="single" w:sz="4" w:space="0" w:color="000000"/>
+              <w:right w:val="single" w:sz="4" w:space="0" w:color="000000"/>
+            </w:tcBorders>
+            <w:shd w:val="clear" w:color="auto" w:fill="auto"/>
+            <w:tcMar>
+              <w:top w:w="0" w:type="dxa"/>
+              <w:left w:w="10" w:type="dxa"/>
+              <w:bottom w:w="0" w:type="dxa"/>
+              <w:right w:w="10" w:type="dxa"/>
+            </w:tcMar>
+          </w:tcPr>
+          <w:p>
+            <w:pPr>
+              <w:pStyle w:val="Standard"/>
+              <w:spacing w:after="0"/>
+            </w:pPr>
+            <w:r>
+              <w:rPr>
+                <w:rFonts w:ascii="Arial-BoldMT" w:hAnsi="Arial-BoldMT"/>
+                <w:b/>
+                <w:bCs/>
+                <w:sz w:val="24"/>
+                <w:szCs w:val="24"/>
+              </w:rPr>
+              <w:t xml:space="preserve"> Covers</w:t>
+            </w:r>
+          </w:p>
+        </w:tc>
+        <w:tc>
+          <w:tcPr>
+            <w:tcW w:w="315" w:type="dxa"/>
+            <w:tcBorders>
+              <w:top w:val="single" w:sz="4" w:space="0" w:color="000000"/>
+              <w:left w:val="single" w:sz="4" w:space="0" w:color="000000"/>
+            </w:tcBorders>
+            <w:shd w:val="clear" w:color="auto" w:fill="auto"/>
+            <w:tcMar>
+              <w:top w:w="0" w:type="dxa"/>
+              <w:left w:w="10" w:type="dxa"/>
+              <w:bottom w:w="0" w:type="dxa"/>
+              <w:right w:w="10" w:type="dxa"/>
+            </w:tcMar>
+          </w:tcPr>
+          <w:p>
+            <w:pPr>
+              <w:pStyle w:val="Standard"/>
+              <w:spacing w:after="0"/>
+            </w:pPr>
+          </w:p>
+        </w:tc>
+        <w:tc>
+          <w:tcPr>
+            <w:tcW w:w="3579" w:type="dxa"/>
+            <w:tcBorders>
+              <w:top w:val="single" w:sz="4" w:space="0" w:color="000000"/>
+              <w:right w:val="single" w:sz="4" w:space="0" w:color="000000"/>
+            </w:tcBorders>
+            <w:shd w:val="clear" w:color="auto" w:fill="auto"/>
+            <w:tcMar>
+              <w:top w:w="0" w:type="dxa"/>
+              <w:left w:w="10" w:type="dxa"/>
+              <w:bottom w:w="0" w:type="dxa"/>
+              <w:right w:w="10" w:type="dxa"/>
+            </w:tcMar>
+          </w:tcPr>
+          <w:p>
+            <w:pPr>
+              <w:pStyle w:val="Standard"/>
+              <w:spacing w:after="0"/>
+              <w:rPr>
+                <w:rStyle w:val="fontstyle01"/>
+                <w:rFonts w:cs="Calibri"/>
+                <w:sz w:val="22"/>
+                <w:szCs w:val="22"/>
+              </w:rPr>
+            </w:pPr>
+            <w:r>
+              <w:rPr>
+                <w:rStyle w:val="fontstyle01"/>
+                <w:rFonts w:cs="Calibri"/>
+                <w:sz w:val="22"/>
+                <w:szCs w:val="22"/>
+              </w:rPr>
+              <w:t>Req_1ST123_SRS_overall_026-V1.1</w:t>
+            </w:r>
+          </w:p>
+          <w:p>
+            <w:pPr>
+              <w:pStyle w:val="Standard"/>
+              <w:spacing w:after="0"/>
+            </w:pPr>
+            <w:r>
+              <w:rPr>
+                <w:rStyle w:val="fontstyle01"/>
+                <w:rFonts w:cs="Calibri"/>
+                <w:sz w:val="22"/>
+                <w:szCs w:val="22"/>
+              </w:rPr>
+              <w:t>Req_1ST123_SRS_overall_027-V1.0</w:t>
+            </w:r>
+          </w:p>
+          <w:p>
+            <w:pPr>
+              <w:pStyle w:val="Standard"/>
+              <w:spacing w:after="0"/>
+            </w:pPr>
+          </w:p>
+        </w:tc>
+      </w:tr>
+      <w:tr>
+        <w:trPr>
+          <w:trHeight w:val="538"/>
+        </w:trPr>
+        <w:tc>
+          <w:tcPr>
+            <w:tcW w:w="2545" w:type="dxa"/>
+            <w:tcBorders>
+              <w:top w:val="single" w:sz="4" w:space="0" w:color="000000"/>
+              <w:left w:val="single" w:sz="4" w:space="0" w:color="000000"/>
+              <w:bottom w:val="single" w:sz="4" w:space="0" w:color="000000"/>
+              <w:right w:val="single" w:sz="4" w:space="0" w:color="000000"/>
+            </w:tcBorders>
+            <w:shd w:val="clear" w:color="auto" w:fill="auto"/>
+            <w:tcMar>
+              <w:top w:w="0" w:type="dxa"/>
+              <w:left w:w="113" w:type="dxa"/>
+              <w:bottom w:w="0" w:type="dxa"/>
+              <w:right w:w="108" w:type="dxa"/>
+            </w:tcMar>
+          </w:tcPr>
+          <w:p>
+            <w:pPr>
+              <w:pStyle w:val="Standard"/>
+              <w:spacing w:after="0"/>
+            </w:pPr>
+            <w:r>
+              <w:rPr>
+                <w:rFonts w:ascii="Arial-BoldMT" w:hAnsi="Arial-BoldMT" w:cs="Arial-BoldMT"/>
+                <w:b/>
+                <w:bCs/>
+                <w:sz w:val="24"/>
+                <w:szCs w:val="24"/>
+              </w:rPr>
+              <w:t>Description:</w:t>
+            </w:r>
+          </w:p>
+        </w:tc>
+        <w:tc>
+          <w:tcPr>
+            <w:tcW w:w="8430" w:type="dxa"/>
+            <w:gridSpan w:val="5"/>
+            <w:tcBorders>
+              <w:top w:val="single" w:sz="4" w:space="0" w:color="000000"/>
+              <w:left w:val="single" w:sz="4" w:space="0" w:color="000000"/>
+              <w:bottom w:val="single" w:sz="4" w:space="0" w:color="000000"/>
+              <w:right w:val="single" w:sz="4" w:space="0" w:color="000000"/>
+            </w:tcBorders>
+            <w:shd w:val="clear" w:color="auto" w:fill="auto"/>
+            <w:tcMar>
+              <w:top w:w="0" w:type="dxa"/>
+              <w:left w:w="113" w:type="dxa"/>
+              <w:bottom w:w="0" w:type="dxa"/>
+              <w:right w:w="108" w:type="dxa"/>
+            </w:tcMar>
+          </w:tcPr>
+          <w:p>
+            <w:pPr>
+              <w:pStyle w:val="Standard"/>
+              <w:rPr>
+                <w:color w:val="000000"/>
+                <w:sz w:val="24"/>
+                <w:szCs w:val="24"/>
+              </w:rPr>
+            </w:pPr>
+            <w:r>
+              <w:rPr>
+                <w:color w:val="000000"/>
+                <w:sz w:val="24"/>
+                <w:szCs w:val="24"/>
+              </w:rPr>
+              <w:t xml:space="preserve">This </w:t>
+            </w:r>
+            <w:proofErr w:type="spellStart"/>
+            <w:r>
+              <w:rPr>
+                <w:color w:val="000000"/>
+                <w:sz w:val="24"/>
+                <w:szCs w:val="24"/>
+                <w:u w:val="single"/>
+              </w:rPr>
+              <w:t>Api</w:t>
+            </w:r>
+            <w:proofErr w:type="spellEnd"/>
+            <w:r>
+              <w:rPr>
+                <w:color w:val="000000"/>
+                <w:sz w:val="24"/>
+                <w:szCs w:val="24"/>
+              </w:rPr>
+              <w:t xml:space="preserve"> is used to set the Buzzer on for the required time (</w:t>
+            </w:r>
+            <w:proofErr w:type="spellStart"/>
+            <w:r>
+              <w:rPr>
+                <w:color w:val="000000"/>
+                <w:sz w:val="24"/>
+                <w:szCs w:val="24"/>
+                <w:u w:val="single"/>
+              </w:rPr>
+              <w:t>ms</w:t>
+            </w:r>
+            <w:proofErr w:type="spellEnd"/>
+            <w:r>
+              <w:rPr>
+                <w:color w:val="000000"/>
+                <w:sz w:val="24"/>
+                <w:szCs w:val="24"/>
+              </w:rPr>
+              <w:t>) based on the configuration</w:t>
+            </w:r>
+          </w:p>
+        </w:tc>
+      </w:tr>
+      <w:tr>
+        <w:trPr>
+          <w:trHeight w:val="634"/>
+        </w:trPr>
+        <w:tc>
+          <w:tcPr>
+            <w:tcW w:w="2545" w:type="dxa"/>
+            <w:tcBorders>
+              <w:top w:val="single" w:sz="4" w:space="0" w:color="000000"/>
+              <w:left w:val="single" w:sz="4" w:space="0" w:color="000000"/>
+              <w:bottom w:val="single" w:sz="4" w:space="0" w:color="000000"/>
+              <w:right w:val="single" w:sz="4" w:space="0" w:color="000000"/>
+            </w:tcBorders>
+            <w:shd w:val="clear" w:color="auto" w:fill="auto"/>
+            <w:tcMar>
+              <w:top w:w="0" w:type="dxa"/>
+              <w:left w:w="113" w:type="dxa"/>
+              <w:bottom w:w="0" w:type="dxa"/>
+              <w:right w:w="108" w:type="dxa"/>
+            </w:tcMar>
+          </w:tcPr>
+          <w:p>
+            <w:pPr>
+              <w:pStyle w:val="Standard"/>
+              <w:spacing w:after="0"/>
+            </w:pPr>
+            <w:r>
+              <w:rPr>
+                <w:rFonts w:ascii="Arial-BoldMT" w:hAnsi="Arial-BoldMT" w:cs="Arial-BoldMT"/>
+                <w:b/>
+                <w:bCs/>
+                <w:sz w:val="24"/>
+                <w:szCs w:val="24"/>
+              </w:rPr>
+              <w:t>API</w:t>
+            </w:r>
+          </w:p>
+        </w:tc>
+        <w:tc>
+          <w:tcPr>
+            <w:tcW w:w="8430" w:type="dxa"/>
+            <w:gridSpan w:val="5"/>
+            <w:tcBorders>
+              <w:top w:val="single" w:sz="4" w:space="0" w:color="000000"/>
+              <w:left w:val="single" w:sz="4" w:space="0" w:color="000000"/>
+              <w:bottom w:val="single" w:sz="4" w:space="0" w:color="000000"/>
+              <w:right w:val="single" w:sz="4" w:space="0" w:color="000000"/>
+            </w:tcBorders>
+            <w:shd w:val="clear" w:color="auto" w:fill="auto"/>
+            <w:tcMar>
+              <w:top w:w="0" w:type="dxa"/>
+              <w:left w:w="113" w:type="dxa"/>
+              <w:bottom w:w="0" w:type="dxa"/>
+              <w:right w:w="108" w:type="dxa"/>
+            </w:tcMar>
+          </w:tcPr>
+          <w:p>
+            <w:pPr>
+              <w:pStyle w:val="Standard"/>
+              <w:spacing w:after="0"/>
+            </w:pPr>
+            <w:r>
+              <w:t>Buzzer_u8Start</w:t>
+            </w:r>
+          </w:p>
+        </w:tc>
+      </w:tr>
+      <w:tr>
+        <w:trPr>
+          <w:trHeight w:val="269"/>
+        </w:trPr>
+        <w:tc>
+          <w:tcPr>
+            <w:tcW w:w="2545" w:type="dxa"/>
+            <w:vMerge w:val="restart"/>
+            <w:tcBorders>
+              <w:left w:val="single" w:sz="4" w:space="0" w:color="000000"/>
+              <w:bottom w:val="single" w:sz="4" w:space="0" w:color="000000"/>
+              <w:right w:val="single" w:sz="4" w:space="0" w:color="000000"/>
+            </w:tcBorders>
+            <w:shd w:val="clear" w:color="auto" w:fill="auto"/>
+            <w:tcMar>
+              <w:top w:w="0" w:type="dxa"/>
+              <w:left w:w="113" w:type="dxa"/>
+              <w:bottom w:w="0" w:type="dxa"/>
+              <w:right w:w="108" w:type="dxa"/>
+            </w:tcMar>
+          </w:tcPr>
+          <w:p>
+            <w:pPr>
+              <w:pStyle w:val="Standard"/>
+              <w:spacing w:after="0"/>
+              <w:rPr>
+                <w:b/>
+                <w:bCs/>
+                <w:sz w:val="24"/>
+                <w:szCs w:val="24"/>
+              </w:rPr>
+            </w:pPr>
+            <w:r>
+              <w:rPr>
+                <w:b/>
+                <w:bCs/>
+                <w:sz w:val="24"/>
+                <w:szCs w:val="24"/>
+              </w:rPr>
+              <w:t>Return</w:t>
+            </w:r>
+          </w:p>
+        </w:tc>
+        <w:tc>
+          <w:tcPr>
+            <w:tcW w:w="2671" w:type="dxa"/>
+            <w:tcBorders>
+              <w:left w:val="single" w:sz="4" w:space="0" w:color="000000"/>
+              <w:bottom w:val="single" w:sz="4" w:space="0" w:color="000000"/>
+            </w:tcBorders>
+            <w:shd w:val="clear" w:color="auto" w:fill="auto"/>
+            <w:tcMar>
+              <w:top w:w="0" w:type="dxa"/>
+              <w:left w:w="113" w:type="dxa"/>
+              <w:bottom w:w="0" w:type="dxa"/>
+              <w:right w:w="108" w:type="dxa"/>
+            </w:tcMar>
+          </w:tcPr>
+          <w:p>
+            <w:pPr>
+              <w:pStyle w:val="Standard"/>
+              <w:spacing w:after="0"/>
+              <w:jc w:val="center"/>
+              <w:rPr>
+                <w:b/>
+                <w:bCs/>
+              </w:rPr>
+            </w:pPr>
+            <w:r>
+              <w:rPr>
+                <w:b/>
+                <w:bCs/>
+              </w:rPr>
+              <w:t>Type</w:t>
+            </w:r>
+          </w:p>
+        </w:tc>
+        <w:tc>
+          <w:tcPr>
+            <w:tcW w:w="2180" w:type="dxa"/>
+            <w:gridSpan w:val="3"/>
+            <w:tcBorders>
+              <w:left w:val="single" w:sz="4" w:space="0" w:color="000000"/>
+              <w:bottom w:val="single" w:sz="4" w:space="0" w:color="000000"/>
+            </w:tcBorders>
+            <w:shd w:val="clear" w:color="auto" w:fill="auto"/>
+            <w:tcMar>
+              <w:top w:w="0" w:type="dxa"/>
+              <w:left w:w="113" w:type="dxa"/>
+              <w:bottom w:w="0" w:type="dxa"/>
+              <w:right w:w="108" w:type="dxa"/>
+            </w:tcMar>
+          </w:tcPr>
+          <w:p>
+            <w:pPr>
+              <w:pStyle w:val="Standard"/>
+              <w:spacing w:after="0"/>
+              <w:jc w:val="center"/>
+              <w:rPr>
+                <w:b/>
+                <w:bCs/>
+              </w:rPr>
+            </w:pPr>
+            <w:r>
+              <w:rPr>
+                <w:b/>
+                <w:bCs/>
+              </w:rPr>
+              <w:t>Name</w:t>
+            </w:r>
+          </w:p>
+        </w:tc>
+        <w:tc>
+          <w:tcPr>
+            <w:tcW w:w="3579" w:type="dxa"/>
+            <w:tcBorders>
+              <w:left w:val="single" w:sz="4" w:space="0" w:color="000000"/>
+              <w:bottom w:val="single" w:sz="4" w:space="0" w:color="000000"/>
+              <w:right w:val="single" w:sz="4" w:space="0" w:color="000000"/>
+            </w:tcBorders>
+            <w:shd w:val="clear" w:color="auto" w:fill="auto"/>
+            <w:tcMar>
+              <w:top w:w="0" w:type="dxa"/>
+              <w:left w:w="113" w:type="dxa"/>
+              <w:bottom w:w="0" w:type="dxa"/>
+              <w:right w:w="108" w:type="dxa"/>
+            </w:tcMar>
+          </w:tcPr>
+          <w:p>
+            <w:pPr>
+              <w:pStyle w:val="Standard"/>
+              <w:spacing w:after="0"/>
+              <w:jc w:val="center"/>
+              <w:rPr>
+                <w:b/>
+                <w:bCs/>
+              </w:rPr>
+            </w:pPr>
+            <w:r>
+              <w:rPr>
+                <w:b/>
+                <w:bCs/>
+              </w:rPr>
+              <w:t>Description</w:t>
+            </w:r>
+          </w:p>
+        </w:tc>
+      </w:tr>
+      <w:tr>
+        <w:trPr>
+          <w:trHeight w:val="454"/>
+        </w:trPr>
+        <w:tc>
+          <w:tcPr>
+            <w:tcW w:w="2545" w:type="dxa"/>
+            <w:vMerge/>
+            <w:tcBorders>
+              <w:left w:val="single" w:sz="4" w:space="0" w:color="000000"/>
+              <w:bottom w:val="single" w:sz="4" w:space="0" w:color="000000"/>
+              <w:right w:val="single" w:sz="4" w:space="0" w:color="000000"/>
+            </w:tcBorders>
+            <w:shd w:val="clear" w:color="auto" w:fill="auto"/>
+            <w:tcMar>
+              <w:top w:w="0" w:type="dxa"/>
+              <w:left w:w="113" w:type="dxa"/>
+              <w:bottom w:w="0" w:type="dxa"/>
+              <w:right w:w="108" w:type="dxa"/>
+            </w:tcMar>
+          </w:tcPr>
+          <w:p/>
+        </w:tc>
+        <w:tc>
+          <w:tcPr>
+            <w:tcW w:w="2671" w:type="dxa"/>
+            <w:tcBorders>
+              <w:left w:val="single" w:sz="4" w:space="0" w:color="000000"/>
+              <w:bottom w:val="single" w:sz="4" w:space="0" w:color="000000"/>
+            </w:tcBorders>
+            <w:shd w:val="clear" w:color="auto" w:fill="auto"/>
+            <w:tcMar>
+              <w:top w:w="0" w:type="dxa"/>
+              <w:left w:w="113" w:type="dxa"/>
+              <w:bottom w:w="0" w:type="dxa"/>
+              <w:right w:w="108" w:type="dxa"/>
+            </w:tcMar>
+          </w:tcPr>
+          <w:p>
+            <w:pPr>
+              <w:pStyle w:val="Standard"/>
+              <w:spacing w:after="0"/>
+              <w:jc w:val="center"/>
+            </w:pPr>
+            <w:proofErr w:type="spellStart"/>
+            <w:r>
+              <w:t>ReturnStatus_e</w:t>
+            </w:r>
+            <w:proofErr w:type="spellEnd"/>
+          </w:p>
+        </w:tc>
+        <w:tc>
+          <w:tcPr>
+            <w:tcW w:w="2180" w:type="dxa"/>
+            <w:gridSpan w:val="3"/>
+            <w:tcBorders>
+              <w:left w:val="single" w:sz="4" w:space="0" w:color="000000"/>
+              <w:bottom w:val="single" w:sz="4" w:space="0" w:color="000000"/>
+            </w:tcBorders>
+            <w:shd w:val="clear" w:color="auto" w:fill="auto"/>
+            <w:tcMar>
+              <w:top w:w="0" w:type="dxa"/>
+              <w:left w:w="113" w:type="dxa"/>
+              <w:bottom w:w="0" w:type="dxa"/>
+              <w:right w:w="108" w:type="dxa"/>
+            </w:tcMar>
+          </w:tcPr>
+          <w:p>
+            <w:pPr>
+              <w:pStyle w:val="Standard"/>
+              <w:spacing w:after="0"/>
+              <w:jc w:val="center"/>
+            </w:pPr>
+            <w:r>
+              <w:t>_____</w:t>
+            </w:r>
+          </w:p>
+        </w:tc>
+        <w:tc>
+          <w:tcPr>
+            <w:tcW w:w="3579" w:type="dxa"/>
+            <w:tcBorders>
+              <w:left w:val="single" w:sz="4" w:space="0" w:color="000000"/>
+              <w:bottom w:val="single" w:sz="4" w:space="0" w:color="000000"/>
+              <w:right w:val="single" w:sz="4" w:space="0" w:color="000000"/>
+            </w:tcBorders>
+            <w:shd w:val="clear" w:color="auto" w:fill="auto"/>
+            <w:tcMar>
+              <w:top w:w="0" w:type="dxa"/>
+              <w:left w:w="113" w:type="dxa"/>
+              <w:bottom w:w="0" w:type="dxa"/>
+              <w:right w:w="108" w:type="dxa"/>
+            </w:tcMar>
+          </w:tcPr>
+          <w:p>
+            <w:pPr>
+              <w:pStyle w:val="Standard"/>
+              <w:spacing w:after="0"/>
+              <w:jc w:val="center"/>
+            </w:pPr>
+            <w:r>
+              <w:t xml:space="preserve">STD_ERORR </w:t>
+            </w:r>
+          </w:p>
+          <w:p>
+            <w:pPr>
+              <w:pStyle w:val="Standard"/>
+              <w:spacing w:after="0"/>
+              <w:jc w:val="center"/>
+            </w:pPr>
+            <w:r>
+              <w:t>E_OK = 0 -&gt; If State Sent is 0 or 1</w:t>
+            </w:r>
+          </w:p>
+          <w:p>
+            <w:pPr>
+              <w:pStyle w:val="Standard"/>
+              <w:spacing w:after="0"/>
+              <w:jc w:val="center"/>
+            </w:pPr>
+            <w:r>
+              <w:t>E_NOK = 1 -&gt; If State send is not 0 nor 1</w:t>
             </w:r>
           </w:p>
         </w:tc>
@@ -10899,7 +11411,6 @@
           <w:szCs w:val="26"/>
           <w:u w:val="single"/>
         </w:rPr>
-        <w:lastRenderedPageBreak/>
         <w:t>3.</w:t>
       </w:r>
       <w:r>
@@ -11175,7 +11686,25 @@
                 <w:sz w:val="24"/>
                 <w:szCs w:val="24"/>
               </w:rPr>
-              <w:t xml:space="preserve">It initializing the Lcd by </w:t>
+              <w:t xml:space="preserve">It initializing the </w:t>
+            </w:r>
+            <w:proofErr w:type="spellStart"/>
+            <w:r>
+              <w:rPr>
+                <w:color w:val="000000"/>
+                <w:sz w:val="24"/>
+                <w:szCs w:val="24"/>
+              </w:rPr>
+              <w:t>Lcd</w:t>
+            </w:r>
+            <w:proofErr w:type="spellEnd"/>
+            <w:r>
+              <w:rPr>
+                <w:color w:val="000000"/>
+                <w:sz w:val="24"/>
+                <w:szCs w:val="24"/>
+              </w:rPr>
+              <w:t xml:space="preserve"> by </w:t>
             </w:r>
             <w:proofErr w:type="spellStart"/>
             <w:r>
@@ -11259,8 +11788,13 @@
               <w:pStyle w:val="Standard"/>
               <w:spacing w:after="0"/>
             </w:pPr>
-            <w:r>
-              <w:t xml:space="preserve">ReturnStatus_e </w:t>
+            <w:proofErr w:type="spellStart"/>
+            <w:r>
+              <w:t>ReturnStatus_e</w:t>
+            </w:r>
+            <w:proofErr w:type="spellEnd"/>
+            <w:r>
+              <w:t xml:space="preserve"> </w:t>
             </w:r>
             <w:proofErr w:type="spellStart"/>
             <w:r>
@@ -11574,6 +12108,7 @@
                 <w:sz w:val="24"/>
                 <w:szCs w:val="24"/>
               </w:rPr>
+              <w:lastRenderedPageBreak/>
               <w:t>Return</w:t>
             </w:r>
           </w:p>
@@ -12138,9 +12673,11 @@
               <w:pStyle w:val="Standard"/>
               <w:spacing w:after="0"/>
             </w:pPr>
+            <w:proofErr w:type="spellStart"/>
             <w:r>
               <w:t>ReturnStatus_e</w:t>
             </w:r>
+            <w:proofErr w:type="spellEnd"/>
             <w:r>
               <w:t xml:space="preserve"> </w:t>
             </w:r>
@@ -13100,7 +13637,6 @@
                 <w:sz w:val="22"/>
                 <w:szCs w:val="22"/>
               </w:rPr>
-              <w:lastRenderedPageBreak/>
               <w:t>Req_1ST123_SRS_overall_01</w:t>
             </w:r>
             <w:r>
@@ -13251,7 +13787,6 @@
                 <w:sz w:val="24"/>
                 <w:szCs w:val="24"/>
               </w:rPr>
-              <w:lastRenderedPageBreak/>
               <w:t>Description:</w:t>
             </w:r>
           </w:p>
@@ -13356,9 +13891,11 @@
               <w:pStyle w:val="Standard"/>
               <w:spacing w:after="0"/>
             </w:pPr>
+            <w:proofErr w:type="spellStart"/>
             <w:r>
               <w:t>ReturnStatus_e</w:t>
             </w:r>
+            <w:proofErr w:type="spellEnd"/>
             <w:r>
               <w:t xml:space="preserve"> </w:t>
             </w:r>
@@ -14371,8 +14908,13 @@
               <w:pStyle w:val="Standard"/>
               <w:spacing w:after="0"/>
             </w:pPr>
-            <w:r>
-              <w:t xml:space="preserve">ReturnStatus_e  </w:t>
+            <w:proofErr w:type="spellStart"/>
+            <w:r>
+              <w:t>ReturnStatus_e</w:t>
+            </w:r>
+            <w:proofErr w:type="spellEnd"/>
+            <w:r>
+              <w:t xml:space="preserve">  </w:t>
             </w:r>
             <w:proofErr w:type="spellStart"/>
             <w:r>
@@ -15330,7 +15872,6 @@
               <w:spacing w:after="0"/>
             </w:pPr>
             <w:r>
-              <w:lastRenderedPageBreak/>
               <w:t>API</w:t>
             </w:r>
           </w:p>
@@ -15358,8 +15899,13 @@
               <w:pStyle w:val="Standard"/>
               <w:spacing w:after="0"/>
             </w:pPr>
-            <w:r>
-              <w:t xml:space="preserve">ReturnStatus_e </w:t>
+            <w:proofErr w:type="spellStart"/>
+            <w:r>
+              <w:t>ReturnStatus_e</w:t>
+            </w:r>
+            <w:proofErr w:type="spellEnd"/>
+            <w:r>
+              <w:t xml:space="preserve"> </w:t>
             </w:r>
             <w:proofErr w:type="spellStart"/>
             <w:r>
@@ -15951,6 +16497,7 @@
           <w:sz w:val="36"/>
           <w:szCs w:val="36"/>
         </w:rPr>
+        <w:lastRenderedPageBreak/>
         <w:t xml:space="preserve"> </w:t>
       </w:r>
       <w:bookmarkStart w:id="47" w:name="_Toc68620001"/>
@@ -16599,6 +17146,7 @@
               <w:rPr>
                 <w:b/>
               </w:rPr>
+              <w:lastRenderedPageBreak/>
               <w:t>Req_ID</w:t>
             </w:r>
           </w:p>
@@ -17174,7 +17722,6 @@
               <w:rPr>
                 <w:b/>
               </w:rPr>
-              <w:lastRenderedPageBreak/>
               <w:t>Component</w:t>
             </w:r>
           </w:p>
@@ -17732,10 +18279,7 @@
           </w:tcPr>
           <w:p>
             <w:r>
-              <w:t>Keyp</w:t>
-            </w:r>
-            <w:r>
-              <w:t>ad_Manager</w:t>
+              <w:t>Keypad_Manager</w:t>
             </w:r>
             <w:r>
               <w:t>_PlayTone</w:t>
@@ -17930,7 +18474,6 @@
               <w:rPr>
                 <w:b/>
               </w:rPr>
-              <w:lastRenderedPageBreak/>
               <w:t>Req_ID</w:t>
             </w:r>
           </w:p>
@@ -18165,6 +18708,7 @@
               <w:rPr>
                 <w:b/>
               </w:rPr>
+              <w:lastRenderedPageBreak/>
               <w:t>Covers</w:t>
             </w:r>
           </w:p>
@@ -18442,7 +18986,7 @@
 </file>
 
 <file path=word/endnotes.xml><?xml version="1.0" encoding="utf-8"?>
-<w:endnotes xmlns:wpc="http://schemas.microsoft.com/office/word/2010/wordprocessingCanvas" xmlns:mc="http://schemas.openxmlformats.org/markup-compatibility/2006" xmlns:o="urn:schemas-microsoft-com:office:office" xmlns:r="http://schemas.openxmlformats.org/officeDocument/2006/relationships" xmlns:m="http://schemas.openxmlformats.org/officeDocument/2006/math" xmlns:v="urn:schemas-microsoft-com:vml" xmlns:wp14="http://schemas.microsoft.com/office/word/2010/wordprocessingDrawing" xmlns:wp="http://schemas.openxmlformats.org/drawingml/2006/wordprocessingDrawing" xmlns:w10="urn:schemas-microsoft-com:office:word" xmlns:w="http://schemas.openxmlformats.org/wordprocessingml/2006/main" xmlns:w14="http://schemas.microsoft.com/office/word/2010/wordml" xmlns:w15="http://schemas.microsoft.com/office/word/2012/wordml" xmlns:wpg="http://schemas.microsoft.com/office/word/2010/wordprocessingGroup" xmlns:wpi="http://schemas.microsoft.com/office/word/2010/wordprocessingInk" xmlns:wne="http://schemas.microsoft.com/office/word/2006/wordml" xmlns:wps="http://schemas.microsoft.com/office/word/2010/wordprocessingShape" mc:Ignorable="w14 w15 wp14">
+<w:endnotes xmlns:wpc="http://schemas.microsoft.com/office/word/2010/wordprocessingCanvas" xmlns:cx="http://schemas.microsoft.com/office/drawing/2014/chartex" xmlns:mc="http://schemas.openxmlformats.org/markup-compatibility/2006" xmlns:o="urn:schemas-microsoft-com:office:office" xmlns:r="http://schemas.openxmlformats.org/officeDocument/2006/relationships" xmlns:m="http://schemas.openxmlformats.org/officeDocument/2006/math" xmlns:v="urn:schemas-microsoft-com:vml" xmlns:wp14="http://schemas.microsoft.com/office/word/2010/wordprocessingDrawing" xmlns:wp="http://schemas.openxmlformats.org/drawingml/2006/wordprocessingDrawing" xmlns:w10="urn:schemas-microsoft-com:office:word" xmlns:w="http://schemas.openxmlformats.org/wordprocessingml/2006/main" xmlns:w14="http://schemas.microsoft.com/office/word/2010/wordml" xmlns:w15="http://schemas.microsoft.com/office/word/2012/wordml" xmlns:w16se="http://schemas.microsoft.com/office/word/2015/wordml/symex" xmlns:wpg="http://schemas.microsoft.com/office/word/2010/wordprocessingGroup" xmlns:wpi="http://schemas.microsoft.com/office/word/2010/wordprocessingInk" xmlns:wne="http://schemas.microsoft.com/office/word/2006/wordml" xmlns:wps="http://schemas.microsoft.com/office/word/2010/wordprocessingShape" mc:Ignorable="w14 w15 w16se wp14">
   <w:endnote w:type="separator" w:id="-1">
     <w:p>
       <w:pPr>
@@ -18467,7 +19011,7 @@
 </file>
 
 <file path=word/footer1.xml><?xml version="1.0" encoding="utf-8"?>
-<w:ftr xmlns:wpc="http://schemas.microsoft.com/office/word/2010/wordprocessingCanvas" xmlns:mc="http://schemas.openxmlformats.org/markup-compatibility/2006" xmlns:o="urn:schemas-microsoft-com:office:office" xmlns:r="http://schemas.openxmlformats.org/officeDocument/2006/relationships" xmlns:m="http://schemas.openxmlformats.org/officeDocument/2006/math" xmlns:v="urn:schemas-microsoft-com:vml" xmlns:wp14="http://schemas.microsoft.com/office/word/2010/wordprocessingDrawing" xmlns:wp="http://schemas.openxmlformats.org/drawingml/2006/wordprocessingDrawing" xmlns:w10="urn:schemas-microsoft-com:office:word" xmlns:w="http://schemas.openxmlformats.org/wordprocessingml/2006/main" xmlns:w14="http://schemas.microsoft.com/office/word/2010/wordml" xmlns:w15="http://schemas.microsoft.com/office/word/2012/wordml" xmlns:wpg="http://schemas.microsoft.com/office/word/2010/wordprocessingGroup" xmlns:wpi="http://schemas.microsoft.com/office/word/2010/wordprocessingInk" xmlns:wne="http://schemas.microsoft.com/office/word/2006/wordml" xmlns:wps="http://schemas.microsoft.com/office/word/2010/wordprocessingShape" mc:Ignorable="w14 w15 wp14">
+<w:ftr xmlns:wpc="http://schemas.microsoft.com/office/word/2010/wordprocessingCanvas" xmlns:cx="http://schemas.microsoft.com/office/drawing/2014/chartex" xmlns:mc="http://schemas.openxmlformats.org/markup-compatibility/2006" xmlns:o="urn:schemas-microsoft-com:office:office" xmlns:r="http://schemas.openxmlformats.org/officeDocument/2006/relationships" xmlns:m="http://schemas.openxmlformats.org/officeDocument/2006/math" xmlns:v="urn:schemas-microsoft-com:vml" xmlns:wp14="http://schemas.microsoft.com/office/word/2010/wordprocessingDrawing" xmlns:wp="http://schemas.openxmlformats.org/drawingml/2006/wordprocessingDrawing" xmlns:w10="urn:schemas-microsoft-com:office:word" xmlns:w="http://schemas.openxmlformats.org/wordprocessingml/2006/main" xmlns:w14="http://schemas.microsoft.com/office/word/2010/wordml" xmlns:w15="http://schemas.microsoft.com/office/word/2012/wordml" xmlns:w16se="http://schemas.microsoft.com/office/word/2015/wordml/symex" xmlns:wpg="http://schemas.microsoft.com/office/word/2010/wordprocessingGroup" xmlns:wpi="http://schemas.microsoft.com/office/word/2010/wordprocessingInk" xmlns:wne="http://schemas.microsoft.com/office/word/2006/wordml" xmlns:wps="http://schemas.microsoft.com/office/word/2010/wordprocessingShape" mc:Ignorable="w14 w15 w16se wp14">
   <w:sdt>
     <w:sdtPr>
       <w:id w:val="-761226007"/>
@@ -18500,7 +19044,7 @@
           <w:rPr>
             <w:noProof/>
           </w:rPr>
-          <w:t>6</w:t>
+          <w:t>17</w:t>
         </w:r>
         <w:r>
           <w:rPr>
@@ -18520,7 +19064,7 @@
 </file>
 
 <file path=word/footnotes.xml><?xml version="1.0" encoding="utf-8"?>
-<w:footnotes xmlns:wpc="http://schemas.microsoft.com/office/word/2010/wordprocessingCanvas" xmlns:mc="http://schemas.openxmlformats.org/markup-compatibility/2006" xmlns:o="urn:schemas-microsoft-com:office:office" xmlns:r="http://schemas.openxmlformats.org/officeDocument/2006/relationships" xmlns:m="http://schemas.openxmlformats.org/officeDocument/2006/math" xmlns:v="urn:schemas-microsoft-com:vml" xmlns:wp14="http://schemas.microsoft.com/office/word/2010/wordprocessingDrawing" xmlns:wp="http://schemas.openxmlformats.org/drawingml/2006/wordprocessingDrawing" xmlns:w10="urn:schemas-microsoft-com:office:word" xmlns:w="http://schemas.openxmlformats.org/wordprocessingml/2006/main" xmlns:w14="http://schemas.microsoft.com/office/word/2010/wordml" xmlns:w15="http://schemas.microsoft.com/office/word/2012/wordml" xmlns:wpg="http://schemas.microsoft.com/office/word/2010/wordprocessingGroup" xmlns:wpi="http://schemas.microsoft.com/office/word/2010/wordprocessingInk" xmlns:wne="http://schemas.microsoft.com/office/word/2006/wordml" xmlns:wps="http://schemas.microsoft.com/office/word/2010/wordprocessingShape" mc:Ignorable="w14 w15 wp14">
+<w:footnotes xmlns:wpc="http://schemas.microsoft.com/office/word/2010/wordprocessingCanvas" xmlns:cx="http://schemas.microsoft.com/office/drawing/2014/chartex" xmlns:mc="http://schemas.openxmlformats.org/markup-compatibility/2006" xmlns:o="urn:schemas-microsoft-com:office:office" xmlns:r="http://schemas.openxmlformats.org/officeDocument/2006/relationships" xmlns:m="http://schemas.openxmlformats.org/officeDocument/2006/math" xmlns:v="urn:schemas-microsoft-com:vml" xmlns:wp14="http://schemas.microsoft.com/office/word/2010/wordprocessingDrawing" xmlns:wp="http://schemas.openxmlformats.org/drawingml/2006/wordprocessingDrawing" xmlns:w10="urn:schemas-microsoft-com:office:word" xmlns:w="http://schemas.openxmlformats.org/wordprocessingml/2006/main" xmlns:w14="http://schemas.microsoft.com/office/word/2010/wordml" xmlns:w15="http://schemas.microsoft.com/office/word/2012/wordml" xmlns:w16se="http://schemas.microsoft.com/office/word/2015/wordml/symex" xmlns:wpg="http://schemas.microsoft.com/office/word/2010/wordprocessingGroup" xmlns:wpi="http://schemas.microsoft.com/office/word/2010/wordprocessingInk" xmlns:wne="http://schemas.microsoft.com/office/word/2006/wordml" xmlns:wps="http://schemas.microsoft.com/office/word/2010/wordprocessingShape" mc:Ignorable="w14 w15 w16se wp14">
   <w:footnote w:type="separator" w:id="-1">
     <w:p>
       <w:pPr>
@@ -18545,8 +19089,8 @@
 </file>
 
 <file path=word/numbering.xml><?xml version="1.0" encoding="utf-8"?>
-<w:numbering xmlns:wpc="http://schemas.microsoft.com/office/word/2010/wordprocessingCanvas" xmlns:mc="http://schemas.openxmlformats.org/markup-compatibility/2006" xmlns:o="urn:schemas-microsoft-com:office:office" xmlns:r="http://schemas.openxmlformats.org/officeDocument/2006/relationships" xmlns:m="http://schemas.openxmlformats.org/officeDocument/2006/math" xmlns:v="urn:schemas-microsoft-com:vml" xmlns:wp14="http://schemas.microsoft.com/office/word/2010/wordprocessingDrawing" xmlns:wp="http://schemas.openxmlformats.org/drawingml/2006/wordprocessingDrawing" xmlns:w10="urn:schemas-microsoft-com:office:word" xmlns:w="http://schemas.openxmlformats.org/wordprocessingml/2006/main" xmlns:w14="http://schemas.microsoft.com/office/word/2010/wordml" xmlns:w15="http://schemas.microsoft.com/office/word/2012/wordml" xmlns:wpg="http://schemas.microsoft.com/office/word/2010/wordprocessingGroup" xmlns:wpi="http://schemas.microsoft.com/office/word/2010/wordprocessingInk" xmlns:wne="http://schemas.microsoft.com/office/word/2006/wordml" xmlns:wps="http://schemas.microsoft.com/office/word/2010/wordprocessingShape" mc:Ignorable="w14 w15 wp14">
-  <w:abstractNum w:abstractNumId="0">
+<w:numbering xmlns:wpc="http://schemas.microsoft.com/office/word/2010/wordprocessingCanvas" xmlns:cx="http://schemas.microsoft.com/office/drawing/2014/chartex" xmlns:mc="http://schemas.openxmlformats.org/markup-compatibility/2006" xmlns:o="urn:schemas-microsoft-com:office:office" xmlns:r="http://schemas.openxmlformats.org/officeDocument/2006/relationships" xmlns:m="http://schemas.openxmlformats.org/officeDocument/2006/math" xmlns:v="urn:schemas-microsoft-com:vml" xmlns:wp14="http://schemas.microsoft.com/office/word/2010/wordprocessingDrawing" xmlns:wp="http://schemas.openxmlformats.org/drawingml/2006/wordprocessingDrawing" xmlns:w10="urn:schemas-microsoft-com:office:word" xmlns:w="http://schemas.openxmlformats.org/wordprocessingml/2006/main" xmlns:w14="http://schemas.microsoft.com/office/word/2010/wordml" xmlns:w15="http://schemas.microsoft.com/office/word/2012/wordml" xmlns:w16se="http://schemas.microsoft.com/office/word/2015/wordml/symex" xmlns:wpg="http://schemas.microsoft.com/office/word/2010/wordprocessingGroup" xmlns:wpi="http://schemas.microsoft.com/office/word/2010/wordprocessingInk" xmlns:wne="http://schemas.microsoft.com/office/word/2006/wordml" xmlns:wps="http://schemas.microsoft.com/office/word/2010/wordprocessingShape" mc:Ignorable="w14 w15 w16se wp14">
+  <w:abstractNum w:abstractNumId="0" w15:restartNumberingAfterBreak="0">
     <w:nsid w:val="005C77CB"/>
     <w:multiLevelType w:val="hybridMultilevel"/>
     <w:tmpl w:val="33BC368C"/>
@@ -18635,7 +19179,7 @@
       </w:pPr>
     </w:lvl>
   </w:abstractNum>
-  <w:abstractNum w:abstractNumId="1">
+  <w:abstractNum w:abstractNumId="1" w15:restartNumberingAfterBreak="0">
     <w:nsid w:val="013D28FB"/>
     <w:multiLevelType w:val="hybridMultilevel"/>
     <w:tmpl w:val="A9DA952C"/>
@@ -18748,7 +19292,7 @@
       </w:rPr>
     </w:lvl>
   </w:abstractNum>
-  <w:abstractNum w:abstractNumId="2">
+  <w:abstractNum w:abstractNumId="2" w15:restartNumberingAfterBreak="0">
     <w:nsid w:val="0EB311B9"/>
     <w:multiLevelType w:val="hybridMultilevel"/>
     <w:tmpl w:val="74BAA3F0"/>
@@ -18837,7 +19381,7 @@
       </w:pPr>
     </w:lvl>
   </w:abstractNum>
-  <w:abstractNum w:abstractNumId="3">
+  <w:abstractNum w:abstractNumId="3" w15:restartNumberingAfterBreak="0">
     <w:nsid w:val="1049794A"/>
     <w:multiLevelType w:val="hybridMultilevel"/>
     <w:tmpl w:val="CF325C50"/>
@@ -18951,7 +19495,7 @@
       </w:rPr>
     </w:lvl>
   </w:abstractNum>
-  <w:abstractNum w:abstractNumId="4">
+  <w:abstractNum w:abstractNumId="4" w15:restartNumberingAfterBreak="0">
     <w:nsid w:val="14EC59FC"/>
     <w:multiLevelType w:val="hybridMultilevel"/>
     <w:tmpl w:val="A71A1220"/>
@@ -19064,7 +19608,7 @@
       </w:rPr>
     </w:lvl>
   </w:abstractNum>
-  <w:abstractNum w:abstractNumId="5">
+  <w:abstractNum w:abstractNumId="5" w15:restartNumberingAfterBreak="0">
     <w:nsid w:val="193A733C"/>
     <w:multiLevelType w:val="hybridMultilevel"/>
     <w:tmpl w:val="BDAE432A"/>
@@ -19155,7 +19699,7 @@
       </w:pPr>
     </w:lvl>
   </w:abstractNum>
-  <w:abstractNum w:abstractNumId="6">
+  <w:abstractNum w:abstractNumId="6" w15:restartNumberingAfterBreak="0">
     <w:nsid w:val="19A03816"/>
     <w:multiLevelType w:val="hybridMultilevel"/>
     <w:tmpl w:val="D108976A"/>
@@ -19268,7 +19812,7 @@
       </w:rPr>
     </w:lvl>
   </w:abstractNum>
-  <w:abstractNum w:abstractNumId="7">
+  <w:abstractNum w:abstractNumId="7" w15:restartNumberingAfterBreak="0">
     <w:nsid w:val="1B960835"/>
     <w:multiLevelType w:val="hybridMultilevel"/>
     <w:tmpl w:val="0F5A6B26"/>
@@ -19381,7 +19925,120 @@
       </w:rPr>
     </w:lvl>
   </w:abstractNum>
-  <w:abstractNum w:abstractNumId="8">
+  <w:abstractNum w:abstractNumId="8" w15:restartNumberingAfterBreak="0">
+    <w:nsid w:val="1C826242"/>
+    <w:multiLevelType w:val="hybridMultilevel"/>
+    <w:tmpl w:val="763E96A4"/>
+    <w:lvl w:ilvl="0" w:tplc="04090001">
+      <w:start w:val="1"/>
+      <w:numFmt w:val="bullet"/>
+      <w:lvlText w:val=""/>
+      <w:lvlJc w:val="left"/>
+      <w:pPr>
+        <w:ind w:left="1440" w:hanging="360"/>
+      </w:pPr>
+      <w:rPr>
+        <w:rFonts w:ascii="Symbol" w:hAnsi="Symbol" w:hint="default"/>
+      </w:rPr>
+    </w:lvl>
+    <w:lvl w:ilvl="1" w:tplc="04090003" w:tentative="1">
+      <w:start w:val="1"/>
+      <w:numFmt w:val="bullet"/>
+      <w:lvlText w:val="o"/>
+      <w:lvlJc w:val="left"/>
+      <w:pPr>
+        <w:ind w:left="2160" w:hanging="360"/>
+      </w:pPr>
+      <w:rPr>
+        <w:rFonts w:ascii="Courier New" w:hAnsi="Courier New" w:cs="Courier New" w:hint="default"/>
+      </w:rPr>
+    </w:lvl>
+    <w:lvl w:ilvl="2" w:tplc="04090005" w:tentative="1">
+      <w:start w:val="1"/>
+      <w:numFmt w:val="bullet"/>
+      <w:lvlText w:val=""/>
+      <w:lvlJc w:val="left"/>
+      <w:pPr>
+        <w:ind w:left="2880" w:hanging="360"/>
+      </w:pPr>
+      <w:rPr>
+        <w:rFonts w:ascii="Wingdings" w:hAnsi="Wingdings" w:hint="default"/>
+      </w:rPr>
+    </w:lvl>
+    <w:lvl w:ilvl="3" w:tplc="04090001" w:tentative="1">
+      <w:start w:val="1"/>
+      <w:numFmt w:val="bullet"/>
+      <w:lvlText w:val=""/>
+      <w:lvlJc w:val="left"/>
+      <w:pPr>
+        <w:ind w:left="3600" w:hanging="360"/>
+      </w:pPr>
+      <w:rPr>
+        <w:rFonts w:ascii="Symbol" w:hAnsi="Symbol" w:hint="default"/>
+      </w:rPr>
+    </w:lvl>
+    <w:lvl w:ilvl="4" w:tplc="04090003" w:tentative="1">
+      <w:start w:val="1"/>
+      <w:numFmt w:val="bullet"/>
+      <w:lvlText w:val="o"/>
+      <w:lvlJc w:val="left"/>
+      <w:pPr>
+        <w:ind w:left="4320" w:hanging="360"/>
+      </w:pPr>
+      <w:rPr>
+        <w:rFonts w:ascii="Courier New" w:hAnsi="Courier New" w:cs="Courier New" w:hint="default"/>
+      </w:rPr>
+    </w:lvl>
+    <w:lvl w:ilvl="5" w:tplc="04090005" w:tentative="1">
+      <w:start w:val="1"/>
+      <w:numFmt w:val="bullet"/>
+      <w:lvlText w:val=""/>
+      <w:lvlJc w:val="left"/>
+      <w:pPr>
+        <w:ind w:left="5040" w:hanging="360"/>
+      </w:pPr>
+      <w:rPr>
+        <w:rFonts w:ascii="Wingdings" w:hAnsi="Wingdings" w:hint="default"/>
+      </w:rPr>
+    </w:lvl>
+    <w:lvl w:ilvl="6" w:tplc="04090001" w:tentative="1">
+      <w:start w:val="1"/>
+      <w:numFmt w:val="bullet"/>
+      <w:lvlText w:val=""/>
+      <w:lvlJc w:val="left"/>
+      <w:pPr>
+        <w:ind w:left="5760" w:hanging="360"/>
+      </w:pPr>
+      <w:rPr>
+        <w:rFonts w:ascii="Symbol" w:hAnsi="Symbol" w:hint="default"/>
+      </w:rPr>
+    </w:lvl>
+    <w:lvl w:ilvl="7" w:tplc="04090003" w:tentative="1">
+      <w:start w:val="1"/>
+      <w:numFmt w:val="bullet"/>
+      <w:lvlText w:val="o"/>
+      <w:lvlJc w:val="left"/>
+      <w:pPr>
+        <w:ind w:left="6480" w:hanging="360"/>
+      </w:pPr>
+      <w:rPr>
+        <w:rFonts w:ascii="Courier New" w:hAnsi="Courier New" w:cs="Courier New" w:hint="default"/>
+      </w:rPr>
+    </w:lvl>
+    <w:lvl w:ilvl="8" w:tplc="04090005" w:tentative="1">
+      <w:start w:val="1"/>
+      <w:numFmt w:val="bullet"/>
+      <w:lvlText w:val=""/>
+      <w:lvlJc w:val="left"/>
+      <w:pPr>
+        <w:ind w:left="7200" w:hanging="360"/>
+      </w:pPr>
+      <w:rPr>
+        <w:rFonts w:ascii="Wingdings" w:hAnsi="Wingdings" w:hint="default"/>
+      </w:rPr>
+    </w:lvl>
+  </w:abstractNum>
+  <w:abstractNum w:abstractNumId="9" w15:restartNumberingAfterBreak="0">
     <w:nsid w:val="1F0E0365"/>
     <w:multiLevelType w:val="hybridMultilevel"/>
     <w:tmpl w:val="202A393C"/>
@@ -19493,7 +20150,7 @@
       </w:rPr>
     </w:lvl>
   </w:abstractNum>
-  <w:abstractNum w:abstractNumId="9">
+  <w:abstractNum w:abstractNumId="10" w15:restartNumberingAfterBreak="0">
     <w:nsid w:val="1FF53BA8"/>
     <w:multiLevelType w:val="hybridMultilevel"/>
     <w:tmpl w:val="A3940DFA"/>
@@ -19606,7 +20263,7 @@
       </w:rPr>
     </w:lvl>
   </w:abstractNum>
-  <w:abstractNum w:abstractNumId="10">
+  <w:abstractNum w:abstractNumId="11" w15:restartNumberingAfterBreak="0">
     <w:nsid w:val="202F65F3"/>
     <w:multiLevelType w:val="hybridMultilevel"/>
     <w:tmpl w:val="085614AE"/>
@@ -19697,7 +20354,120 @@
       </w:pPr>
     </w:lvl>
   </w:abstractNum>
-  <w:abstractNum w:abstractNumId="11">
+  <w:abstractNum w:abstractNumId="12" w15:restartNumberingAfterBreak="0">
+    <w:nsid w:val="23496910"/>
+    <w:multiLevelType w:val="hybridMultilevel"/>
+    <w:tmpl w:val="AC3C04FA"/>
+    <w:lvl w:ilvl="0" w:tplc="04090001">
+      <w:start w:val="1"/>
+      <w:numFmt w:val="bullet"/>
+      <w:lvlText w:val=""/>
+      <w:lvlJc w:val="left"/>
+      <w:pPr>
+        <w:ind w:left="720" w:hanging="360"/>
+      </w:pPr>
+      <w:rPr>
+        <w:rFonts w:ascii="Symbol" w:hAnsi="Symbol" w:hint="default"/>
+      </w:rPr>
+    </w:lvl>
+    <w:lvl w:ilvl="1" w:tplc="04090003" w:tentative="1">
+      <w:start w:val="1"/>
+      <w:numFmt w:val="bullet"/>
+      <w:lvlText w:val="o"/>
+      <w:lvlJc w:val="left"/>
+      <w:pPr>
+        <w:ind w:left="1440" w:hanging="360"/>
+      </w:pPr>
+      <w:rPr>
+        <w:rFonts w:ascii="Courier New" w:hAnsi="Courier New" w:cs="Courier New" w:hint="default"/>
+      </w:rPr>
+    </w:lvl>
+    <w:lvl w:ilvl="2" w:tplc="04090005" w:tentative="1">
+      <w:start w:val="1"/>
+      <w:numFmt w:val="bullet"/>
+      <w:lvlText w:val=""/>
+      <w:lvlJc w:val="left"/>
+      <w:pPr>
+        <w:ind w:left="2160" w:hanging="360"/>
+      </w:pPr>
+      <w:rPr>
+        <w:rFonts w:ascii="Wingdings" w:hAnsi="Wingdings" w:hint="default"/>
+      </w:rPr>
+    </w:lvl>
+    <w:lvl w:ilvl="3" w:tplc="04090001" w:tentative="1">
+      <w:start w:val="1"/>
+      <w:numFmt w:val="bullet"/>
+      <w:lvlText w:val=""/>
+      <w:lvlJc w:val="left"/>
+      <w:pPr>
+        <w:ind w:left="2880" w:hanging="360"/>
+      </w:pPr>
+      <w:rPr>
+        <w:rFonts w:ascii="Symbol" w:hAnsi="Symbol" w:hint="default"/>
+      </w:rPr>
+    </w:lvl>
+    <w:lvl w:ilvl="4" w:tplc="04090003" w:tentative="1">
+      <w:start w:val="1"/>
+      <w:numFmt w:val="bullet"/>
+      <w:lvlText w:val="o"/>
+      <w:lvlJc w:val="left"/>
+      <w:pPr>
+        <w:ind w:left="3600" w:hanging="360"/>
+      </w:pPr>
+      <w:rPr>
+        <w:rFonts w:ascii="Courier New" w:hAnsi="Courier New" w:cs="Courier New" w:hint="default"/>
+      </w:rPr>
+    </w:lvl>
+    <w:lvl w:ilvl="5" w:tplc="04090005" w:tentative="1">
+      <w:start w:val="1"/>
+      <w:numFmt w:val="bullet"/>
+      <w:lvlText w:val=""/>
+      <w:lvlJc w:val="left"/>
+      <w:pPr>
+        <w:ind w:left="4320" w:hanging="360"/>
+      </w:pPr>
+      <w:rPr>
+        <w:rFonts w:ascii="Wingdings" w:hAnsi="Wingdings" w:hint="default"/>
+      </w:rPr>
+    </w:lvl>
+    <w:lvl w:ilvl="6" w:tplc="04090001" w:tentative="1">
+      <w:start w:val="1"/>
+      <w:numFmt w:val="bullet"/>
+      <w:lvlText w:val=""/>
+      <w:lvlJc w:val="left"/>
+      <w:pPr>
+        <w:ind w:left="5040" w:hanging="360"/>
+      </w:pPr>
+      <w:rPr>
+        <w:rFonts w:ascii="Symbol" w:hAnsi="Symbol" w:hint="default"/>
+      </w:rPr>
+    </w:lvl>
+    <w:lvl w:ilvl="7" w:tplc="04090003" w:tentative="1">
+      <w:start w:val="1"/>
+      <w:numFmt w:val="bullet"/>
+      <w:lvlText w:val="o"/>
+      <w:lvlJc w:val="left"/>
+      <w:pPr>
+        <w:ind w:left="5760" w:hanging="360"/>
+      </w:pPr>
+      <w:rPr>
+        <w:rFonts w:ascii="Courier New" w:hAnsi="Courier New" w:cs="Courier New" w:hint="default"/>
+      </w:rPr>
+    </w:lvl>
+    <w:lvl w:ilvl="8" w:tplc="04090005" w:tentative="1">
+      <w:start w:val="1"/>
+      <w:numFmt w:val="bullet"/>
+      <w:lvlText w:val=""/>
+      <w:lvlJc w:val="left"/>
+      <w:pPr>
+        <w:ind w:left="6480" w:hanging="360"/>
+      </w:pPr>
+      <w:rPr>
+        <w:rFonts w:ascii="Wingdings" w:hAnsi="Wingdings" w:hint="default"/>
+      </w:rPr>
+    </w:lvl>
+  </w:abstractNum>
+  <w:abstractNum w:abstractNumId="13" w15:restartNumberingAfterBreak="0">
     <w:nsid w:val="28516AB5"/>
     <w:multiLevelType w:val="hybridMultilevel"/>
     <w:tmpl w:val="BB9CF0E8"/>
@@ -19810,7 +20580,7 @@
       </w:rPr>
     </w:lvl>
   </w:abstractNum>
-  <w:abstractNum w:abstractNumId="12">
+  <w:abstractNum w:abstractNumId="14" w15:restartNumberingAfterBreak="0">
     <w:nsid w:val="2BBC0FCC"/>
     <w:multiLevelType w:val="hybridMultilevel"/>
     <w:tmpl w:val="CE8672CA"/>
@@ -19923,7 +20693,7 @@
       </w:rPr>
     </w:lvl>
   </w:abstractNum>
-  <w:abstractNum w:abstractNumId="13">
+  <w:abstractNum w:abstractNumId="15" w15:restartNumberingAfterBreak="0">
     <w:nsid w:val="2E25732F"/>
     <w:multiLevelType w:val="hybridMultilevel"/>
     <w:tmpl w:val="B9E07E1A"/>
@@ -20036,7 +20806,7 @@
       </w:rPr>
     </w:lvl>
   </w:abstractNum>
-  <w:abstractNum w:abstractNumId="14">
+  <w:abstractNum w:abstractNumId="16" w15:restartNumberingAfterBreak="0">
     <w:nsid w:val="319D0284"/>
     <w:multiLevelType w:val="hybridMultilevel"/>
     <w:tmpl w:val="76AC02AA"/>
@@ -20149,7 +20919,7 @@
       </w:rPr>
     </w:lvl>
   </w:abstractNum>
-  <w:abstractNum w:abstractNumId="15">
+  <w:abstractNum w:abstractNumId="17" w15:restartNumberingAfterBreak="0">
     <w:nsid w:val="36C27150"/>
     <w:multiLevelType w:val="hybridMultilevel"/>
     <w:tmpl w:val="C21AEDD2"/>
@@ -20263,7 +21033,7 @@
       </w:rPr>
     </w:lvl>
   </w:abstractNum>
-  <w:abstractNum w:abstractNumId="16">
+  <w:abstractNum w:abstractNumId="18" w15:restartNumberingAfterBreak="0">
     <w:nsid w:val="3E43489F"/>
     <w:multiLevelType w:val="hybridMultilevel"/>
     <w:tmpl w:val="6F6269F6"/>
@@ -20355,7 +21125,120 @@
       </w:pPr>
     </w:lvl>
   </w:abstractNum>
-  <w:abstractNum w:abstractNumId="17">
+  <w:abstractNum w:abstractNumId="19" w15:restartNumberingAfterBreak="0">
+    <w:nsid w:val="3F596F57"/>
+    <w:multiLevelType w:val="hybridMultilevel"/>
+    <w:tmpl w:val="73921B0C"/>
+    <w:lvl w:ilvl="0" w:tplc="04090001">
+      <w:start w:val="1"/>
+      <w:numFmt w:val="bullet"/>
+      <w:lvlText w:val=""/>
+      <w:lvlJc w:val="left"/>
+      <w:pPr>
+        <w:ind w:left="720" w:hanging="360"/>
+      </w:pPr>
+      <w:rPr>
+        <w:rFonts w:ascii="Symbol" w:hAnsi="Symbol" w:hint="default"/>
+      </w:rPr>
+    </w:lvl>
+    <w:lvl w:ilvl="1" w:tplc="04090003" w:tentative="1">
+      <w:start w:val="1"/>
+      <w:numFmt w:val="bullet"/>
+      <w:lvlText w:val="o"/>
+      <w:lvlJc w:val="left"/>
+      <w:pPr>
+        <w:ind w:left="1440" w:hanging="360"/>
+      </w:pPr>
+      <w:rPr>
+        <w:rFonts w:ascii="Courier New" w:hAnsi="Courier New" w:cs="Courier New" w:hint="default"/>
+      </w:rPr>
+    </w:lvl>
+    <w:lvl w:ilvl="2" w:tplc="04090005" w:tentative="1">
+      <w:start w:val="1"/>
+      <w:numFmt w:val="bullet"/>
+      <w:lvlText w:val=""/>
+      <w:lvlJc w:val="left"/>
+      <w:pPr>
+        <w:ind w:left="2160" w:hanging="360"/>
+      </w:pPr>
+      <w:rPr>
+        <w:rFonts w:ascii="Wingdings" w:hAnsi="Wingdings" w:hint="default"/>
+      </w:rPr>
+    </w:lvl>
+    <w:lvl w:ilvl="3" w:tplc="04090001" w:tentative="1">
+      <w:start w:val="1"/>
+      <w:numFmt w:val="bullet"/>
+      <w:lvlText w:val=""/>
+      <w:lvlJc w:val="left"/>
+      <w:pPr>
+        <w:ind w:left="2880" w:hanging="360"/>
+      </w:pPr>
+      <w:rPr>
+        <w:rFonts w:ascii="Symbol" w:hAnsi="Symbol" w:hint="default"/>
+      </w:rPr>
+    </w:lvl>
+    <w:lvl w:ilvl="4" w:tplc="04090003" w:tentative="1">
+      <w:start w:val="1"/>
+      <w:numFmt w:val="bullet"/>
+      <w:lvlText w:val="o"/>
+      <w:lvlJc w:val="left"/>
+      <w:pPr>
+        <w:ind w:left="3600" w:hanging="360"/>
+      </w:pPr>
+      <w:rPr>
+        <w:rFonts w:ascii="Courier New" w:hAnsi="Courier New" w:cs="Courier New" w:hint="default"/>
+      </w:rPr>
+    </w:lvl>
+    <w:lvl w:ilvl="5" w:tplc="04090005" w:tentative="1">
+      <w:start w:val="1"/>
+      <w:numFmt w:val="bullet"/>
+      <w:lvlText w:val=""/>
+      <w:lvlJc w:val="left"/>
+      <w:pPr>
+        <w:ind w:left="4320" w:hanging="360"/>
+      </w:pPr>
+      <w:rPr>
+        <w:rFonts w:ascii="Wingdings" w:hAnsi="Wingdings" w:hint="default"/>
+      </w:rPr>
+    </w:lvl>
+    <w:lvl w:ilvl="6" w:tplc="04090001" w:tentative="1">
+      <w:start w:val="1"/>
+      <w:numFmt w:val="bullet"/>
+      <w:lvlText w:val=""/>
+      <w:lvlJc w:val="left"/>
+      <w:pPr>
+        <w:ind w:left="5040" w:hanging="360"/>
+      </w:pPr>
+      <w:rPr>
+        <w:rFonts w:ascii="Symbol" w:hAnsi="Symbol" w:hint="default"/>
+      </w:rPr>
+    </w:lvl>
+    <w:lvl w:ilvl="7" w:tplc="04090003" w:tentative="1">
+      <w:start w:val="1"/>
+      <w:numFmt w:val="bullet"/>
+      <w:lvlText w:val="o"/>
+      <w:lvlJc w:val="left"/>
+      <w:pPr>
+        <w:ind w:left="5760" w:hanging="360"/>
+      </w:pPr>
+      <w:rPr>
+        <w:rFonts w:ascii="Courier New" w:hAnsi="Courier New" w:cs="Courier New" w:hint="default"/>
+      </w:rPr>
+    </w:lvl>
+    <w:lvl w:ilvl="8" w:tplc="04090005" w:tentative="1">
+      <w:start w:val="1"/>
+      <w:numFmt w:val="bullet"/>
+      <w:lvlText w:val=""/>
+      <w:lvlJc w:val="left"/>
+      <w:pPr>
+        <w:ind w:left="6480" w:hanging="360"/>
+      </w:pPr>
+      <w:rPr>
+        <w:rFonts w:ascii="Wingdings" w:hAnsi="Wingdings" w:hint="default"/>
+      </w:rPr>
+    </w:lvl>
+  </w:abstractNum>
+  <w:abstractNum w:abstractNumId="20" w15:restartNumberingAfterBreak="0">
     <w:nsid w:val="41077011"/>
     <w:multiLevelType w:val="hybridMultilevel"/>
     <w:tmpl w:val="11065FCC"/>
@@ -20468,7 +21351,7 @@
       </w:rPr>
     </w:lvl>
   </w:abstractNum>
-  <w:abstractNum w:abstractNumId="18">
+  <w:abstractNum w:abstractNumId="21" w15:restartNumberingAfterBreak="0">
     <w:nsid w:val="46032060"/>
     <w:multiLevelType w:val="hybridMultilevel"/>
     <w:tmpl w:val="085614AE"/>
@@ -20559,7 +21442,7 @@
       </w:pPr>
     </w:lvl>
   </w:abstractNum>
-  <w:abstractNum w:abstractNumId="19">
+  <w:abstractNum w:abstractNumId="22" w15:restartNumberingAfterBreak="0">
     <w:nsid w:val="4D2724E3"/>
     <w:multiLevelType w:val="hybridMultilevel"/>
     <w:tmpl w:val="634E2AEC"/>
@@ -20672,7 +21555,7 @@
       </w:rPr>
     </w:lvl>
   </w:abstractNum>
-  <w:abstractNum w:abstractNumId="20">
+  <w:abstractNum w:abstractNumId="23" w15:restartNumberingAfterBreak="0">
     <w:nsid w:val="51EE6377"/>
     <w:multiLevelType w:val="hybridMultilevel"/>
     <w:tmpl w:val="75F23794"/>
@@ -20784,7 +21667,7 @@
       </w:rPr>
     </w:lvl>
   </w:abstractNum>
-  <w:abstractNum w:abstractNumId="21">
+  <w:abstractNum w:abstractNumId="24" w15:restartNumberingAfterBreak="0">
     <w:nsid w:val="54311A8A"/>
     <w:multiLevelType w:val="hybridMultilevel"/>
     <w:tmpl w:val="BDAE432A"/>
@@ -20875,7 +21758,7 @@
       </w:pPr>
     </w:lvl>
   </w:abstractNum>
-  <w:abstractNum w:abstractNumId="22">
+  <w:abstractNum w:abstractNumId="25" w15:restartNumberingAfterBreak="0">
     <w:nsid w:val="5BCC6F98"/>
     <w:multiLevelType w:val="hybridMultilevel"/>
     <w:tmpl w:val="894EF312"/>
@@ -20988,7 +21871,7 @@
       </w:rPr>
     </w:lvl>
   </w:abstractNum>
-  <w:abstractNum w:abstractNumId="23">
+  <w:abstractNum w:abstractNumId="26" w15:restartNumberingAfterBreak="0">
     <w:nsid w:val="5E401535"/>
     <w:multiLevelType w:val="hybridMultilevel"/>
     <w:tmpl w:val="CF406D92"/>
@@ -21077,7 +21960,7 @@
       </w:pPr>
     </w:lvl>
   </w:abstractNum>
-  <w:abstractNum w:abstractNumId="24">
+  <w:abstractNum w:abstractNumId="27" w15:restartNumberingAfterBreak="0">
     <w:nsid w:val="5E4845AB"/>
     <w:multiLevelType w:val="hybridMultilevel"/>
     <w:tmpl w:val="6748BC48"/>
@@ -21190,7 +22073,7 @@
       </w:rPr>
     </w:lvl>
   </w:abstractNum>
-  <w:abstractNum w:abstractNumId="25">
+  <w:abstractNum w:abstractNumId="28" w15:restartNumberingAfterBreak="0">
     <w:nsid w:val="5FCA1998"/>
     <w:multiLevelType w:val="hybridMultilevel"/>
     <w:tmpl w:val="085614AE"/>
@@ -21281,7 +22164,7 @@
       </w:pPr>
     </w:lvl>
   </w:abstractNum>
-  <w:abstractNum w:abstractNumId="26">
+  <w:abstractNum w:abstractNumId="29" w15:restartNumberingAfterBreak="0">
     <w:nsid w:val="67C53E08"/>
     <w:multiLevelType w:val="hybridMultilevel"/>
     <w:tmpl w:val="E8582C82"/>
@@ -21370,7 +22253,7 @@
       </w:pPr>
     </w:lvl>
   </w:abstractNum>
-  <w:abstractNum w:abstractNumId="27">
+  <w:abstractNum w:abstractNumId="30" w15:restartNumberingAfterBreak="0">
     <w:nsid w:val="6F055B8D"/>
     <w:multiLevelType w:val="hybridMultilevel"/>
     <w:tmpl w:val="CF744D14"/>
@@ -21483,7 +22366,7 @@
       </w:rPr>
     </w:lvl>
   </w:abstractNum>
-  <w:abstractNum w:abstractNumId="28">
+  <w:abstractNum w:abstractNumId="31" w15:restartNumberingAfterBreak="0">
     <w:nsid w:val="71575592"/>
     <w:multiLevelType w:val="hybridMultilevel"/>
     <w:tmpl w:val="85CA2126"/>
@@ -21572,7 +22455,7 @@
       </w:pPr>
     </w:lvl>
   </w:abstractNum>
-  <w:abstractNum w:abstractNumId="29">
+  <w:abstractNum w:abstractNumId="32" w15:restartNumberingAfterBreak="0">
     <w:nsid w:val="733925DE"/>
     <w:multiLevelType w:val="hybridMultilevel"/>
     <w:tmpl w:val="0340265A"/>
@@ -21685,7 +22568,7 @@
       </w:rPr>
     </w:lvl>
   </w:abstractNum>
-  <w:abstractNum w:abstractNumId="30">
+  <w:abstractNum w:abstractNumId="33" w15:restartNumberingAfterBreak="0">
     <w:nsid w:val="779E327C"/>
     <w:multiLevelType w:val="hybridMultilevel"/>
     <w:tmpl w:val="E9A26AF0"/>
@@ -21799,103 +22682,112 @@
     </w:lvl>
   </w:abstractNum>
   <w:num w:numId="1">
-    <w:abstractNumId w:val="16"/>
+    <w:abstractNumId w:val="18"/>
   </w:num>
   <w:num w:numId="2">
-    <w:abstractNumId w:val="18"/>
+    <w:abstractNumId w:val="21"/>
   </w:num>
   <w:num w:numId="3">
     <w:abstractNumId w:val="5"/>
   </w:num>
   <w:num w:numId="4">
-    <w:abstractNumId w:val="21"/>
+    <w:abstractNumId w:val="24"/>
   </w:num>
   <w:num w:numId="5">
-    <w:abstractNumId w:val="19"/>
+    <w:abstractNumId w:val="22"/>
   </w:num>
   <w:num w:numId="6">
     <w:abstractNumId w:val="3"/>
   </w:num>
   <w:num w:numId="7">
-    <w:abstractNumId w:val="23"/>
+    <w:abstractNumId w:val="26"/>
   </w:num>
   <w:num w:numId="8">
-    <w:abstractNumId w:val="28"/>
+    <w:abstractNumId w:val="31"/>
   </w:num>
   <w:num w:numId="9">
     <w:abstractNumId w:val="2"/>
   </w:num>
   <w:num w:numId="10">
-    <w:abstractNumId w:val="8"/>
+    <w:abstractNumId w:val="9"/>
   </w:num>
   <w:num w:numId="11">
-    <w:abstractNumId w:val="10"/>
+    <w:abstractNumId w:val="11"/>
   </w:num>
   <w:num w:numId="12">
     <w:abstractNumId w:val="6"/>
   </w:num>
   <w:num w:numId="13">
-    <w:abstractNumId w:val="12"/>
+    <w:abstractNumId w:val="14"/>
   </w:num>
   <w:num w:numId="14">
-    <w:abstractNumId w:val="11"/>
+    <w:abstractNumId w:val="13"/>
   </w:num>
   <w:num w:numId="15">
-    <w:abstractNumId w:val="30"/>
+    <w:abstractNumId w:val="33"/>
   </w:num>
   <w:num w:numId="16">
-    <w:abstractNumId w:val="13"/>
+    <w:abstractNumId w:val="15"/>
   </w:num>
   <w:num w:numId="17">
     <w:abstractNumId w:val="1"/>
   </w:num>
   <w:num w:numId="18">
-    <w:abstractNumId w:val="9"/>
+    <w:abstractNumId w:val="10"/>
   </w:num>
   <w:num w:numId="19">
-    <w:abstractNumId w:val="27"/>
+    <w:abstractNumId w:val="30"/>
   </w:num>
   <w:num w:numId="20">
     <w:abstractNumId w:val="0"/>
   </w:num>
   <w:num w:numId="21">
-    <w:abstractNumId w:val="25"/>
+    <w:abstractNumId w:val="28"/>
   </w:num>
   <w:num w:numId="22">
-    <w:abstractNumId w:val="26"/>
+    <w:abstractNumId w:val="29"/>
   </w:num>
   <w:num w:numId="23">
-    <w:abstractNumId w:val="29"/>
+    <w:abstractNumId w:val="32"/>
   </w:num>
   <w:num w:numId="24">
-    <w:abstractNumId w:val="15"/>
+    <w:abstractNumId w:val="17"/>
   </w:num>
   <w:num w:numId="25">
     <w:abstractNumId w:val="4"/>
   </w:num>
   <w:num w:numId="26">
-    <w:abstractNumId w:val="14"/>
+    <w:abstractNumId w:val="16"/>
   </w:num>
   <w:num w:numId="27">
     <w:abstractNumId w:val="7"/>
   </w:num>
   <w:num w:numId="28">
-    <w:abstractNumId w:val="22"/>
+    <w:abstractNumId w:val="25"/>
   </w:num>
   <w:num w:numId="29">
+    <w:abstractNumId w:val="23"/>
+  </w:num>
+  <w:num w:numId="30">
+    <w:abstractNumId w:val="27"/>
+  </w:num>
+  <w:num w:numId="31">
     <w:abstractNumId w:val="20"/>
   </w:num>
-  <w:num w:numId="30">
-    <w:abstractNumId w:val="24"/>
+  <w:num w:numId="32">
+    <w:abstractNumId w:val="19"/>
   </w:num>
-  <w:num w:numId="31">
-    <w:abstractNumId w:val="17"/>
+  <w:num w:numId="33">
+    <w:abstractNumId w:val="8"/>
+  </w:num>
+  <w:num w:numId="34">
+    <w:abstractNumId w:val="12"/>
   </w:num>
 </w:numbering>
 </file>
 
 <file path=word/styles.xml><?xml version="1.0" encoding="utf-8"?>
-<w:styles xmlns:mc="http://schemas.openxmlformats.org/markup-compatibility/2006" xmlns:r="http://schemas.openxmlformats.org/officeDocument/2006/relationships" xmlns:w="http://schemas.openxmlformats.org/wordprocessingml/2006/main" xmlns:w14="http://schemas.microsoft.com/office/word/2010/wordml" xmlns:w15="http://schemas.microsoft.com/office/word/2012/wordml" mc:Ignorable="w14 w15">
+<w:styles xmlns:mc="http://schemas.openxmlformats.org/markup-compatibility/2006" xmlns:r="http://schemas.openxmlformats.org/officeDocument/2006/relationships" xmlns:w="http://schemas.openxmlformats.org/wordprocessingml/2006/main" xmlns:w14="http://schemas.microsoft.com/office/word/2010/wordml" xmlns:w15="http://schemas.microsoft.com/office/word/2012/wordml" xmlns:w16se="http://schemas.microsoft.com/office/word/2015/wordml/symex" mc:Ignorable="w14 w15 w16se">
   <w:docDefaults>
     <w:rPrDefault>
       <w:rPr>
@@ -22336,7 +23228,6 @@
   <w:style w:type="character" w:default="1" w:styleId="DefaultParagraphFont">
     <w:name w:val="Default Paragraph Font"/>
     <w:uiPriority w:val="1"/>
-    <w:semiHidden/>
     <w:unhideWhenUsed/>
   </w:style>
   <w:style w:type="table" w:default="1" w:styleId="TableNormal">
@@ -22422,7 +23313,6 @@
       <w:spacing w:after="0" w:line="240" w:lineRule="auto"/>
     </w:pPr>
     <w:tblPr>
-      <w:tblInd w:w="0" w:type="dxa"/>
       <w:tblBorders>
         <w:top w:val="single" w:sz="4" w:space="0" w:color="auto"/>
         <w:left w:val="single" w:sz="4" w:space="0" w:color="auto"/>
@@ -22431,12 +23321,6 @@
         <w:insideH w:val="single" w:sz="4" w:space="0" w:color="auto"/>
         <w:insideV w:val="single" w:sz="4" w:space="0" w:color="auto"/>
       </w:tblBorders>
-      <w:tblCellMar>
-        <w:top w:w="0" w:type="dxa"/>
-        <w:left w:w="108" w:type="dxa"/>
-        <w:bottom w:w="0" w:type="dxa"/>
-        <w:right w:w="108" w:type="dxa"/>
-      </w:tblCellMar>
     </w:tblPr>
   </w:style>
   <w:style w:type="character" w:styleId="Hyperlink">
@@ -22656,7 +23540,7 @@
 </file>
 
 <file path=word/glossary/document.xml><?xml version="1.0" encoding="utf-8"?>
-<w:glossaryDocument xmlns:wpc="http://schemas.microsoft.com/office/word/2010/wordprocessingCanvas" xmlns:mc="http://schemas.openxmlformats.org/markup-compatibility/2006" xmlns:o="urn:schemas-microsoft-com:office:office" xmlns:r="http://schemas.openxmlformats.org/officeDocument/2006/relationships" xmlns:m="http://schemas.openxmlformats.org/officeDocument/2006/math" xmlns:v="urn:schemas-microsoft-com:vml" xmlns:wp14="http://schemas.microsoft.com/office/word/2010/wordprocessingDrawing" xmlns:wp="http://schemas.openxmlformats.org/drawingml/2006/wordprocessingDrawing" xmlns:w10="urn:schemas-microsoft-com:office:word" xmlns:w="http://schemas.openxmlformats.org/wordprocessingml/2006/main" xmlns:w14="http://schemas.microsoft.com/office/word/2010/wordml" xmlns:w15="http://schemas.microsoft.com/office/word/2012/wordml" xmlns:wpg="http://schemas.microsoft.com/office/word/2010/wordprocessingGroup" xmlns:wpi="http://schemas.microsoft.com/office/word/2010/wordprocessingInk" xmlns:wne="http://schemas.microsoft.com/office/word/2006/wordml" xmlns:wps="http://schemas.microsoft.com/office/word/2010/wordprocessingShape" mc:Ignorable="w14 w15 wp14">
+<w:glossaryDocument xmlns:wpc="http://schemas.microsoft.com/office/word/2010/wordprocessingCanvas" xmlns:cx="http://schemas.microsoft.com/office/drawing/2014/chartex" xmlns:mc="http://schemas.openxmlformats.org/markup-compatibility/2006" xmlns:o="urn:schemas-microsoft-com:office:office" xmlns:r="http://schemas.openxmlformats.org/officeDocument/2006/relationships" xmlns:m="http://schemas.openxmlformats.org/officeDocument/2006/math" xmlns:v="urn:schemas-microsoft-com:vml" xmlns:wp14="http://schemas.microsoft.com/office/word/2010/wordprocessingDrawing" xmlns:wp="http://schemas.openxmlformats.org/drawingml/2006/wordprocessingDrawing" xmlns:w10="urn:schemas-microsoft-com:office:word" xmlns:w="http://schemas.openxmlformats.org/wordprocessingml/2006/main" xmlns:w14="http://schemas.microsoft.com/office/word/2010/wordml" xmlns:w15="http://schemas.microsoft.com/office/word/2012/wordml" xmlns:w16se="http://schemas.microsoft.com/office/word/2015/wordml/symex" xmlns:wpg="http://schemas.microsoft.com/office/word/2010/wordprocessingGroup" xmlns:wpi="http://schemas.microsoft.com/office/word/2010/wordprocessingInk" xmlns:wne="http://schemas.microsoft.com/office/word/2006/wordml" xmlns:wps="http://schemas.microsoft.com/office/word/2010/wordprocessingShape" mc:Ignorable="w14 w15 w16se wp14">
   <w:docParts>
     <w:docPart>
       <w:docPartPr>
@@ -22726,7 +23610,7 @@
 </file>
 
 <file path=word/glossary/fontTable.xml><?xml version="1.0" encoding="utf-8"?>
-<w:fonts xmlns:mc="http://schemas.openxmlformats.org/markup-compatibility/2006" xmlns:r="http://schemas.openxmlformats.org/officeDocument/2006/relationships" xmlns:w="http://schemas.openxmlformats.org/wordprocessingml/2006/main" xmlns:w14="http://schemas.microsoft.com/office/word/2010/wordml" xmlns:w15="http://schemas.microsoft.com/office/word/2012/wordml" mc:Ignorable="w14 w15">
+<w:fonts xmlns:mc="http://schemas.openxmlformats.org/markup-compatibility/2006" xmlns:r="http://schemas.openxmlformats.org/officeDocument/2006/relationships" xmlns:w="http://schemas.openxmlformats.org/wordprocessingml/2006/main" xmlns:w14="http://schemas.microsoft.com/office/word/2010/wordml" xmlns:w15="http://schemas.microsoft.com/office/word/2012/wordml" xmlns:w16se="http://schemas.microsoft.com/office/word/2015/wordml/symex" mc:Ignorable="w14 w15 w16se">
   <w:font w:name="Times New Roman">
     <w:panose1 w:val="02020603050405020304"/>
     <w:charset w:val="00"/>
@@ -22813,7 +23697,7 @@
 </file>
 
 <file path=word/glossary/settings.xml><?xml version="1.0" encoding="utf-8"?>
-<w:settings xmlns:mc="http://schemas.openxmlformats.org/markup-compatibility/2006" xmlns:o="urn:schemas-microsoft-com:office:office" xmlns:r="http://schemas.openxmlformats.org/officeDocument/2006/relationships" xmlns:m="http://schemas.openxmlformats.org/officeDocument/2006/math" xmlns:v="urn:schemas-microsoft-com:vml" xmlns:w10="urn:schemas-microsoft-com:office:word" xmlns:w="http://schemas.openxmlformats.org/wordprocessingml/2006/main" xmlns:w14="http://schemas.microsoft.com/office/word/2010/wordml" xmlns:w15="http://schemas.microsoft.com/office/word/2012/wordml" xmlns:sl="http://schemas.openxmlformats.org/schemaLibrary/2006/main" mc:Ignorable="w14 w15">
+<w:settings xmlns:mc="http://schemas.openxmlformats.org/markup-compatibility/2006" xmlns:o="urn:schemas-microsoft-com:office:office" xmlns:r="http://schemas.openxmlformats.org/officeDocument/2006/relationships" xmlns:m="http://schemas.openxmlformats.org/officeDocument/2006/math" xmlns:v="urn:schemas-microsoft-com:vml" xmlns:w10="urn:schemas-microsoft-com:office:word" xmlns:w="http://schemas.openxmlformats.org/wordprocessingml/2006/main" xmlns:w14="http://schemas.microsoft.com/office/word/2010/wordml" xmlns:w15="http://schemas.microsoft.com/office/word/2012/wordml" xmlns:w16se="http://schemas.microsoft.com/office/word/2015/wordml/symex" xmlns:sl="http://schemas.openxmlformats.org/schemaLibrary/2006/main" mc:Ignorable="w14 w15 w16se">
   <w:view w:val="normal"/>
   <w:defaultTabStop w:val="720"/>
   <w:characterSpacingControl w:val="doNotCompress"/>
@@ -22842,6 +23726,7 @@
     <w:rsid w:val="00C077AF"/>
     <w:rsid w:val="00C34B73"/>
     <w:rsid w:val="00CB393D"/>
+    <w:rsid w:val="00D14D49"/>
     <w:rsid w:val="00F261F4"/>
     <w:rsid w:val="00FC7013"/>
   </w:rsids>
@@ -22867,7 +23752,7 @@
 </file>
 
 <file path=word/glossary/styles.xml><?xml version="1.0" encoding="utf-8"?>
-<w:styles xmlns:mc="http://schemas.openxmlformats.org/markup-compatibility/2006" xmlns:r="http://schemas.openxmlformats.org/officeDocument/2006/relationships" xmlns:w="http://schemas.openxmlformats.org/wordprocessingml/2006/main" xmlns:w14="http://schemas.microsoft.com/office/word/2010/wordml" xmlns:w15="http://schemas.microsoft.com/office/word/2012/wordml" mc:Ignorable="w14 w15">
+<w:styles xmlns:mc="http://schemas.openxmlformats.org/markup-compatibility/2006" xmlns:r="http://schemas.openxmlformats.org/officeDocument/2006/relationships" xmlns:w="http://schemas.openxmlformats.org/wordprocessingml/2006/main" xmlns:w14="http://schemas.microsoft.com/office/word/2010/wordml" xmlns:w15="http://schemas.microsoft.com/office/word/2012/wordml" xmlns:w16se="http://schemas.microsoft.com/office/word/2015/wordml/symex" mc:Ignorable="w14 w15 w16se">
   <w:docDefaults>
     <w:rPrDefault>
       <w:rPr>
@@ -23299,7 +24184,7 @@
 </file>
 
 <file path=word/glossary/webSettings.xml><?xml version="1.0" encoding="utf-8"?>
-<w:webSettings xmlns:mc="http://schemas.openxmlformats.org/markup-compatibility/2006" xmlns:r="http://schemas.openxmlformats.org/officeDocument/2006/relationships" xmlns:w="http://schemas.openxmlformats.org/wordprocessingml/2006/main" xmlns:w14="http://schemas.microsoft.com/office/word/2010/wordml" xmlns:w15="http://schemas.microsoft.com/office/word/2012/wordml" mc:Ignorable="w14 w15">
+<w:webSettings xmlns:mc="http://schemas.openxmlformats.org/markup-compatibility/2006" xmlns:r="http://schemas.openxmlformats.org/officeDocument/2006/relationships" xmlns:w="http://schemas.openxmlformats.org/wordprocessingml/2006/main" xmlns:w14="http://schemas.microsoft.com/office/word/2010/wordml" xmlns:w15="http://schemas.microsoft.com/office/word/2012/wordml" xmlns:w16se="http://schemas.microsoft.com/office/word/2015/wordml/symex" mc:Ignorable="w14 w15 w16se">
   <w:optimizeForBrowser/>
   <w:allowPNG/>
 </w:webSettings>

</xml_diff>

<commit_message>
Adding and editing requirements in the timer module
</commit_message>
<xml_diff>
--- a/SWE/Software Specification/Architecture/GDD/PO1_GDD_DGC.docx
+++ b/SWE/Software Specification/Architecture/GDD/PO1_GDD_DGC.docx
@@ -3675,11 +3675,26 @@
           </w:p>
           <w:p>
             <w:pPr>
+              <w:pStyle w:val="ListParagraph"/>
+              <w:numPr>
+                <w:ilvl w:val="0"/>
+                <w:numId w:val="24"/>
+              </w:numPr>
+              <w:spacing w:after="0" w:line="240" w:lineRule="auto"/>
+            </w:pPr>
+            <w:r>
+              <w:t xml:space="preserve"> Req_PO1_DGC_GDD_TIMER_006-V1.1 </w:t>
+            </w:r>
+          </w:p>
+          <w:p>
+            <w:pPr>
               <w:rPr>
                 <w:sz w:val="32"/>
                 <w:szCs w:val="32"/>
               </w:rPr>
             </w:pPr>
+            <w:bookmarkStart w:id="7" w:name="_GoBack"/>
+            <w:bookmarkEnd w:id="7"/>
             <w:r>
               <w:rPr>
                 <w:sz w:val="32"/>
@@ -3691,38 +3706,31 @@
           <w:p>
             <w:pPr>
               <w:pStyle w:val="ListParagraph"/>
+              <w:numPr>
+                <w:ilvl w:val="0"/>
+                <w:numId w:val="24"/>
+              </w:numPr>
               <w:spacing w:after="0" w:line="240" w:lineRule="auto"/>
             </w:pPr>
             <w:r>
-              <w:t>Req_PO1_</w:t>
-            </w:r>
-            <w:r>
-              <w:t xml:space="preserve"> </w:t>
-            </w:r>
-            <w:r>
-              <w:t>DGC_GDD_BUZZER_0</w:t>
-            </w:r>
-            <w:r>
-              <w:rPr>
-                <w:rFonts w:hint="cs"/>
-                <w:rtl/>
-              </w:rPr>
-              <w:t>0</w:t>
-            </w:r>
-            <w:r>
-              <w:t>2</w:t>
+              <w:t>Req_PO1_DGC_GDD_TIMER_0011-V1.0</w:t>
+            </w:r>
+          </w:p>
+          <w:p>
+            <w:pPr>
+              <w:pStyle w:val="ListParagraph"/>
+              <w:numPr>
+                <w:ilvl w:val="0"/>
+                <w:numId w:val="24"/>
+              </w:numPr>
+              <w:spacing w:after="0" w:line="240" w:lineRule="auto"/>
+            </w:pPr>
+            <w:r>
+              <w:t>Req_PO1_DGC_GDD_TIMER_0012</w:t>
             </w:r>
             <w:r>
               <w:t>-V1.0</w:t>
             </w:r>
-          </w:p>
-          <w:p>
-            <w:pPr>
-              <w:rPr>
-                <w:sz w:val="24"/>
-                <w:szCs w:val="24"/>
-              </w:rPr>
-            </w:pPr>
           </w:p>
         </w:tc>
       </w:tr>
@@ -3745,8 +3753,8 @@
           <w:szCs w:val="36"/>
         </w:rPr>
       </w:pPr>
-      <w:bookmarkStart w:id="7" w:name="_Toc68619385"/>
-      <w:bookmarkStart w:id="8" w:name="_Toc68619988"/>
+      <w:bookmarkStart w:id="8" w:name="_Toc68619385"/>
+      <w:bookmarkStart w:id="9" w:name="_Toc68619988"/>
       <w:r>
         <w:rPr>
           <w:sz w:val="36"/>
@@ -3755,8 +3763,8 @@
         <w:lastRenderedPageBreak/>
         <w:t>Reference Do</w:t>
       </w:r>
-      <w:bookmarkStart w:id="9" w:name="Reference_Documents"/>
-      <w:bookmarkEnd w:id="9"/>
+      <w:bookmarkStart w:id="10" w:name="Reference_Documents"/>
+      <w:bookmarkEnd w:id="10"/>
       <w:r>
         <w:rPr>
           <w:sz w:val="36"/>
@@ -3764,8 +3772,8 @@
         </w:rPr>
         <w:t>cuments</w:t>
       </w:r>
-      <w:bookmarkEnd w:id="7"/>
       <w:bookmarkEnd w:id="8"/>
+      <w:bookmarkEnd w:id="9"/>
     </w:p>
     <w:p/>
     <w:p/>
@@ -4012,8 +4020,8 @@
           <w:szCs w:val="36"/>
         </w:rPr>
       </w:pPr>
-      <w:bookmarkStart w:id="10" w:name="_Toc68619386"/>
-      <w:bookmarkStart w:id="11" w:name="_Toc68619989"/>
+      <w:bookmarkStart w:id="11" w:name="_Toc68619386"/>
+      <w:bookmarkStart w:id="12" w:name="_Toc68619989"/>
       <w:r>
         <w:rPr>
           <w:sz w:val="36"/>
@@ -4021,8 +4029,8 @@
         </w:rPr>
         <w:t>Project Descri</w:t>
       </w:r>
-      <w:bookmarkStart w:id="12" w:name="Project_Description"/>
-      <w:bookmarkEnd w:id="12"/>
+      <w:bookmarkStart w:id="13" w:name="Project_Description"/>
+      <w:bookmarkEnd w:id="13"/>
       <w:r>
         <w:rPr>
           <w:sz w:val="36"/>
@@ -4030,8 +4038,8 @@
         </w:rPr>
         <w:t>ption</w:t>
       </w:r>
-      <w:bookmarkEnd w:id="10"/>
       <w:bookmarkEnd w:id="11"/>
+      <w:bookmarkEnd w:id="12"/>
       <w:r>
         <w:rPr>
           <w:sz w:val="36"/>
@@ -4086,10 +4094,10 @@
           <w:szCs w:val="36"/>
         </w:rPr>
       </w:pPr>
-      <w:bookmarkStart w:id="13" w:name="_Software_Context_Diagram"/>
-      <w:bookmarkStart w:id="14" w:name="_Toc68619387"/>
-      <w:bookmarkStart w:id="15" w:name="_Toc68619990"/>
-      <w:bookmarkEnd w:id="13"/>
+      <w:bookmarkStart w:id="14" w:name="_Software_Context_Diagram"/>
+      <w:bookmarkStart w:id="15" w:name="_Toc68619387"/>
+      <w:bookmarkStart w:id="16" w:name="_Toc68619990"/>
+      <w:bookmarkEnd w:id="14"/>
       <w:r>
         <w:rPr>
           <w:sz w:val="36"/>
@@ -4098,8 +4106,8 @@
         <w:lastRenderedPageBreak/>
         <w:t>Software Context Diagram</w:t>
       </w:r>
-      <w:bookmarkEnd w:id="14"/>
       <w:bookmarkEnd w:id="15"/>
+      <w:bookmarkEnd w:id="16"/>
       <w:r>
         <w:rPr>
           <w:sz w:val="36"/>
@@ -4223,10 +4231,10 @@
           <w:szCs w:val="36"/>
         </w:rPr>
       </w:pPr>
-      <w:bookmarkStart w:id="16" w:name="_6.Software_features"/>
-      <w:bookmarkStart w:id="17" w:name="_Toc68619388"/>
-      <w:bookmarkStart w:id="18" w:name="_Toc68619991"/>
-      <w:bookmarkEnd w:id="16"/>
+      <w:bookmarkStart w:id="17" w:name="_6.Software_features"/>
+      <w:bookmarkStart w:id="18" w:name="_Toc68619388"/>
+      <w:bookmarkStart w:id="19" w:name="_Toc68619991"/>
+      <w:bookmarkEnd w:id="17"/>
       <w:r>
         <w:rPr>
           <w:sz w:val="36"/>
@@ -4249,8 +4257,8 @@
         </w:rPr>
         <w:t>Software features</w:t>
       </w:r>
-      <w:bookmarkEnd w:id="17"/>
       <w:bookmarkEnd w:id="18"/>
+      <w:bookmarkEnd w:id="19"/>
       <w:r>
         <w:rPr>
           <w:sz w:val="36"/>
@@ -4310,8 +4318,8 @@
           <w:szCs w:val="36"/>
         </w:rPr>
       </w:pPr>
-      <w:bookmarkStart w:id="19" w:name="_Toc68619389"/>
-      <w:bookmarkStart w:id="20" w:name="_Toc68619992"/>
+      <w:bookmarkStart w:id="20" w:name="_Toc68619389"/>
+      <w:bookmarkStart w:id="21" w:name="_Toc68619992"/>
       <w:r>
         <w:rPr>
           <w:sz w:val="36"/>
@@ -4319,8 +4327,8 @@
         </w:rPr>
         <w:t>7.Static Architecture</w:t>
       </w:r>
-      <w:bookmarkEnd w:id="19"/>
       <w:bookmarkEnd w:id="20"/>
+      <w:bookmarkEnd w:id="21"/>
     </w:p>
     <w:p/>
     <w:p>
@@ -4380,8 +4388,8 @@
           <w:szCs w:val="36"/>
         </w:rPr>
       </w:pPr>
-      <w:bookmarkStart w:id="21" w:name="_Toc68619390"/>
-      <w:bookmarkStart w:id="22" w:name="_Toc68619993"/>
+      <w:bookmarkStart w:id="22" w:name="_Toc68619390"/>
+      <w:bookmarkStart w:id="23" w:name="_Toc68619993"/>
       <w:r>
         <w:rPr>
           <w:sz w:val="36"/>
@@ -4397,8 +4405,8 @@
         </w:rPr>
         <w:t>MCAL Component APIs</w:t>
       </w:r>
-      <w:bookmarkEnd w:id="21"/>
       <w:bookmarkEnd w:id="22"/>
+      <w:bookmarkEnd w:id="23"/>
     </w:p>
     <w:p>
       <w:pPr>
@@ -4408,15 +4416,15 @@
           <w:numId w:val="9"/>
         </w:numPr>
       </w:pPr>
-      <w:bookmarkStart w:id="23" w:name="_Toc68619391"/>
-      <w:bookmarkStart w:id="24" w:name="_Toc68619932"/>
-      <w:bookmarkStart w:id="25" w:name="_Toc68619994"/>
+      <w:bookmarkStart w:id="24" w:name="_Toc68619391"/>
+      <w:bookmarkStart w:id="25" w:name="_Toc68619932"/>
+      <w:bookmarkStart w:id="26" w:name="_Toc68619994"/>
       <w:r>
         <w:t>Port:</w:t>
       </w:r>
-      <w:bookmarkEnd w:id="23"/>
       <w:bookmarkEnd w:id="24"/>
       <w:bookmarkEnd w:id="25"/>
+      <w:bookmarkEnd w:id="26"/>
     </w:p>
     <w:p/>
     <w:tbl>
@@ -6022,15 +6030,15 @@
           <w:numId w:val="9"/>
         </w:numPr>
       </w:pPr>
-      <w:bookmarkStart w:id="26" w:name="_Toc68619392"/>
-      <w:bookmarkStart w:id="27" w:name="_Toc68619933"/>
-      <w:bookmarkStart w:id="28" w:name="_Toc68619995"/>
+      <w:bookmarkStart w:id="27" w:name="_Toc68619392"/>
+      <w:bookmarkStart w:id="28" w:name="_Toc68619933"/>
+      <w:bookmarkStart w:id="29" w:name="_Toc68619995"/>
       <w:r>
         <w:t>Dio</w:t>
       </w:r>
-      <w:bookmarkEnd w:id="26"/>
       <w:bookmarkEnd w:id="27"/>
       <w:bookmarkEnd w:id="28"/>
+      <w:bookmarkEnd w:id="29"/>
     </w:p>
     <w:tbl>
       <w:tblPr>
@@ -7239,15 +7247,772 @@
           <w:numId w:val="9"/>
         </w:numPr>
       </w:pPr>
-      <w:bookmarkStart w:id="29" w:name="_Toc68619393"/>
-      <w:bookmarkStart w:id="30" w:name="_Toc68619934"/>
-      <w:bookmarkStart w:id="31" w:name="_Toc68619996"/>
+      <w:bookmarkStart w:id="30" w:name="_Toc68619393"/>
+      <w:bookmarkStart w:id="31" w:name="_Toc68619934"/>
+      <w:bookmarkStart w:id="32" w:name="_Toc68619996"/>
       <w:r>
         <w:t>Timer</w:t>
       </w:r>
-      <w:bookmarkEnd w:id="29"/>
       <w:bookmarkEnd w:id="30"/>
       <w:bookmarkEnd w:id="31"/>
+      <w:bookmarkEnd w:id="32"/>
+    </w:p>
+    <w:tbl>
+      <w:tblPr>
+        <w:tblW w:w="10470" w:type="dxa"/>
+        <w:tblInd w:w="-560" w:type="dxa"/>
+        <w:tblBorders>
+          <w:top w:val="single" w:sz="4" w:space="0" w:color="000000"/>
+          <w:left w:val="single" w:sz="4" w:space="0" w:color="000000"/>
+          <w:bottom w:val="single" w:sz="4" w:space="0" w:color="000000"/>
+          <w:right w:val="single" w:sz="4" w:space="0" w:color="000000"/>
+          <w:insideH w:val="single" w:sz="4" w:space="0" w:color="000000"/>
+          <w:insideV w:val="single" w:sz="4" w:space="0" w:color="000000"/>
+        </w:tblBorders>
+        <w:tblLayout w:type="fixed"/>
+        <w:tblLook w:val="0400" w:firstRow="0" w:lastRow="0" w:firstColumn="0" w:lastColumn="0" w:noHBand="0" w:noVBand="1"/>
+      </w:tblPr>
+      <w:tblGrid>
+        <w:gridCol w:w="15"/>
+        <w:gridCol w:w="1890"/>
+        <w:gridCol w:w="3106"/>
+        <w:gridCol w:w="434"/>
+        <w:gridCol w:w="1746"/>
+        <w:gridCol w:w="54"/>
+        <w:gridCol w:w="3210"/>
+        <w:gridCol w:w="15"/>
+      </w:tblGrid>
+      <w:tr>
+        <w:trPr>
+          <w:trHeight w:val="748"/>
+        </w:trPr>
+        <w:tc>
+          <w:tcPr>
+            <w:tcW w:w="1905" w:type="dxa"/>
+            <w:gridSpan w:val="2"/>
+            <w:vAlign w:val="center"/>
+          </w:tcPr>
+          <w:p>
+            <w:pPr>
+              <w:rPr>
+                <w:b/>
+              </w:rPr>
+            </w:pPr>
+            <w:proofErr w:type="spellStart"/>
+            <w:r>
+              <w:rPr>
+                <w:b/>
+              </w:rPr>
+              <w:t>Req_ID</w:t>
+            </w:r>
+            <w:proofErr w:type="spellEnd"/>
+          </w:p>
+        </w:tc>
+        <w:tc>
+          <w:tcPr>
+            <w:tcW w:w="8565" w:type="dxa"/>
+            <w:gridSpan w:val="6"/>
+            <w:vAlign w:val="center"/>
+          </w:tcPr>
+          <w:p>
+            <w:r>
+              <w:t>Req_PO1_DGC_GDD</w:t>
+            </w:r>
+            <w:r>
+              <w:t>_TIMER</w:t>
+            </w:r>
+            <w:r>
+              <w:t>_006</w:t>
+            </w:r>
+            <w:r>
+              <w:t>-V1.2</w:t>
+            </w:r>
+          </w:p>
+        </w:tc>
+      </w:tr>
+      <w:tr>
+        <w:trPr>
+          <w:trHeight w:val="748"/>
+        </w:trPr>
+        <w:tc>
+          <w:tcPr>
+            <w:tcW w:w="1905" w:type="dxa"/>
+            <w:gridSpan w:val="2"/>
+            <w:vAlign w:val="center"/>
+          </w:tcPr>
+          <w:p>
+            <w:pPr>
+              <w:rPr>
+                <w:b/>
+              </w:rPr>
+            </w:pPr>
+            <w:r>
+              <w:rPr>
+                <w:b/>
+              </w:rPr>
+              <w:t>Component</w:t>
+            </w:r>
+          </w:p>
+        </w:tc>
+        <w:tc>
+          <w:tcPr>
+            <w:tcW w:w="8565" w:type="dxa"/>
+            <w:gridSpan w:val="6"/>
+            <w:vAlign w:val="center"/>
+          </w:tcPr>
+          <w:p>
+            <w:r>
+              <w:t>Timer</w:t>
+            </w:r>
+          </w:p>
+        </w:tc>
+      </w:tr>
+      <w:tr>
+        <w:trPr>
+          <w:trHeight w:val="665"/>
+        </w:trPr>
+        <w:tc>
+          <w:tcPr>
+            <w:tcW w:w="1905" w:type="dxa"/>
+            <w:gridSpan w:val="2"/>
+            <w:vAlign w:val="center"/>
+          </w:tcPr>
+          <w:p>
+            <w:pPr>
+              <w:rPr>
+                <w:b/>
+              </w:rPr>
+            </w:pPr>
+            <w:r>
+              <w:rPr>
+                <w:b/>
+              </w:rPr>
+              <w:t>Return Type</w:t>
+            </w:r>
+          </w:p>
+        </w:tc>
+        <w:tc>
+          <w:tcPr>
+            <w:tcW w:w="3540" w:type="dxa"/>
+            <w:gridSpan w:val="2"/>
+            <w:vAlign w:val="center"/>
+          </w:tcPr>
+          <w:p>
+            <w:r>
+              <w:t>U8</w:t>
+            </w:r>
+            <w:r>
+              <w:t xml:space="preserve"> </w:t>
+            </w:r>
+          </w:p>
+        </w:tc>
+        <w:tc>
+          <w:tcPr>
+            <w:tcW w:w="1800" w:type="dxa"/>
+            <w:gridSpan w:val="2"/>
+            <w:vAlign w:val="center"/>
+          </w:tcPr>
+          <w:p>
+            <w:pPr>
+              <w:rPr>
+                <w:b/>
+              </w:rPr>
+            </w:pPr>
+            <w:r>
+              <w:rPr>
+                <w:b/>
+              </w:rPr>
+              <w:t>Input arguments</w:t>
+            </w:r>
+          </w:p>
+        </w:tc>
+        <w:tc>
+          <w:tcPr>
+            <w:tcW w:w="3225" w:type="dxa"/>
+            <w:gridSpan w:val="2"/>
+            <w:vAlign w:val="center"/>
+          </w:tcPr>
+          <w:p>
+            <w:r>
+              <w:t>Void</w:t>
+            </w:r>
+          </w:p>
+        </w:tc>
+      </w:tr>
+      <w:tr>
+        <w:trPr>
+          <w:trHeight w:val="649"/>
+        </w:trPr>
+        <w:tc>
+          <w:tcPr>
+            <w:tcW w:w="1905" w:type="dxa"/>
+            <w:gridSpan w:val="2"/>
+            <w:vAlign w:val="center"/>
+          </w:tcPr>
+          <w:p>
+            <w:pPr>
+              <w:rPr>
+                <w:b/>
+              </w:rPr>
+            </w:pPr>
+            <w:r>
+              <w:rPr>
+                <w:b/>
+              </w:rPr>
+              <w:t>Name</w:t>
+            </w:r>
+          </w:p>
+        </w:tc>
+        <w:tc>
+          <w:tcPr>
+            <w:tcW w:w="8565" w:type="dxa"/>
+            <w:gridSpan w:val="6"/>
+            <w:vAlign w:val="center"/>
+          </w:tcPr>
+          <w:p>
+            <w:pPr>
+              <w:rPr>
+                <w:b/>
+                <w:bCs/>
+              </w:rPr>
+            </w:pPr>
+            <w:r>
+              <w:rPr>
+                <w:b/>
+                <w:bCs/>
+              </w:rPr>
+              <w:t>Gpt_u8</w:t>
+            </w:r>
+            <w:r>
+              <w:rPr>
+                <w:b/>
+                <w:bCs/>
+              </w:rPr>
+              <w:t>Init</w:t>
+            </w:r>
+          </w:p>
+        </w:tc>
+      </w:tr>
+      <w:tr>
+        <w:trPr>
+          <w:trHeight w:val="584"/>
+        </w:trPr>
+        <w:tc>
+          <w:tcPr>
+            <w:tcW w:w="1905" w:type="dxa"/>
+            <w:gridSpan w:val="2"/>
+            <w:vAlign w:val="center"/>
+          </w:tcPr>
+          <w:p>
+            <w:pPr>
+              <w:rPr>
+                <w:b/>
+              </w:rPr>
+            </w:pPr>
+            <w:r>
+              <w:rPr>
+                <w:b/>
+              </w:rPr>
+              <w:t xml:space="preserve">Description </w:t>
+            </w:r>
+          </w:p>
+        </w:tc>
+        <w:tc>
+          <w:tcPr>
+            <w:tcW w:w="8565" w:type="dxa"/>
+            <w:gridSpan w:val="6"/>
+            <w:vAlign w:val="center"/>
+          </w:tcPr>
+          <w:p>
+            <w:r>
+              <w:t xml:space="preserve">This function is used to </w:t>
+            </w:r>
+            <w:r>
+              <w:t xml:space="preserve">initialize the Timer </w:t>
+            </w:r>
+          </w:p>
+        </w:tc>
+      </w:tr>
+      <w:tr>
+        <w:trPr>
+          <w:trHeight w:val="305"/>
+        </w:trPr>
+        <w:tc>
+          <w:tcPr>
+            <w:tcW w:w="1905" w:type="dxa"/>
+            <w:gridSpan w:val="2"/>
+            <w:vAlign w:val="center"/>
+          </w:tcPr>
+          <w:p>
+            <w:pPr>
+              <w:rPr>
+                <w:b/>
+              </w:rPr>
+            </w:pPr>
+            <w:r>
+              <w:rPr>
+                <w:b/>
+              </w:rPr>
+              <w:t>Covers</w:t>
+            </w:r>
+          </w:p>
+        </w:tc>
+        <w:tc>
+          <w:tcPr>
+            <w:tcW w:w="8565" w:type="dxa"/>
+            <w:gridSpan w:val="6"/>
+            <w:vAlign w:val="center"/>
+          </w:tcPr>
+          <w:p>
+            <w:r>
+              <w:t>-None</w:t>
+            </w:r>
+          </w:p>
+        </w:tc>
+      </w:tr>
+      <w:tr>
+        <w:trPr>
+          <w:trHeight w:val="665"/>
+        </w:trPr>
+        <w:tc>
+          <w:tcPr>
+            <w:tcW w:w="1905" w:type="dxa"/>
+            <w:gridSpan w:val="2"/>
+            <w:vAlign w:val="center"/>
+          </w:tcPr>
+          <w:p>
+            <w:pPr>
+              <w:rPr>
+                <w:b/>
+              </w:rPr>
+            </w:pPr>
+            <w:r>
+              <w:rPr>
+                <w:b/>
+              </w:rPr>
+              <w:t>Range</w:t>
+            </w:r>
+          </w:p>
+        </w:tc>
+        <w:tc>
+          <w:tcPr>
+            <w:tcW w:w="8565" w:type="dxa"/>
+            <w:gridSpan w:val="6"/>
+            <w:vAlign w:val="center"/>
+          </w:tcPr>
+          <w:p>
+            <w:pPr>
+              <w:rPr>
+                <w:b/>
+                <w:bCs/>
+                <w:sz w:val="18"/>
+                <w:szCs w:val="18"/>
+              </w:rPr>
+            </w:pPr>
+            <w:r>
+              <w:rPr>
+                <w:b/>
+                <w:bCs/>
+                <w:sz w:val="18"/>
+                <w:szCs w:val="18"/>
+              </w:rPr>
+              <w:t>-</w:t>
+            </w:r>
+            <w:r>
+              <w:rPr>
+                <w:sz w:val="18"/>
+                <w:szCs w:val="18"/>
+              </w:rPr>
+              <w:t xml:space="preserve"> </w:t>
+            </w:r>
+            <w:r>
+              <w:rPr>
+                <w:sz w:val="18"/>
+                <w:szCs w:val="18"/>
+              </w:rPr>
+              <w:t xml:space="preserve">None </w:t>
+            </w:r>
+          </w:p>
+        </w:tc>
+      </w:tr>
+      <w:tr>
+        <w:tblPrEx>
+          <w:tblBorders>
+            <w:top w:val="none" w:sz="0" w:space="0" w:color="auto"/>
+            <w:left w:val="none" w:sz="0" w:space="0" w:color="auto"/>
+            <w:bottom w:val="none" w:sz="0" w:space="0" w:color="auto"/>
+            <w:right w:val="none" w:sz="0" w:space="0" w:color="auto"/>
+            <w:insideH w:val="none" w:sz="0" w:space="0" w:color="auto"/>
+            <w:insideV w:val="none" w:sz="0" w:space="0" w:color="auto"/>
+          </w:tblBorders>
+          <w:tblCellMar>
+            <w:left w:w="10" w:type="dxa"/>
+            <w:right w:w="10" w:type="dxa"/>
+          </w:tblCellMar>
+          <w:tblLook w:val="0000" w:firstRow="0" w:lastRow="0" w:firstColumn="0" w:lastColumn="0" w:noHBand="0" w:noVBand="0"/>
+        </w:tblPrEx>
+        <w:trPr>
+          <w:gridBefore w:val="1"/>
+          <w:gridAfter w:val="1"/>
+          <w:wBefore w:w="15" w:type="dxa"/>
+          <w:wAfter w:w="15" w:type="dxa"/>
+          <w:trHeight w:val="269"/>
+        </w:trPr>
+        <w:tc>
+          <w:tcPr>
+            <w:tcW w:w="1890" w:type="dxa"/>
+            <w:vMerge w:val="restart"/>
+            <w:tcBorders>
+              <w:left w:val="single" w:sz="4" w:space="0" w:color="000000"/>
+              <w:bottom w:val="single" w:sz="4" w:space="0" w:color="000000"/>
+              <w:right w:val="single" w:sz="4" w:space="0" w:color="000000"/>
+            </w:tcBorders>
+            <w:shd w:val="clear" w:color="auto" w:fill="auto"/>
+            <w:tcMar>
+              <w:top w:w="0" w:type="dxa"/>
+              <w:left w:w="113" w:type="dxa"/>
+              <w:bottom w:w="0" w:type="dxa"/>
+              <w:right w:w="108" w:type="dxa"/>
+            </w:tcMar>
+          </w:tcPr>
+          <w:p>
+            <w:pPr>
+              <w:suppressAutoHyphens/>
+              <w:autoSpaceDN w:val="0"/>
+              <w:spacing w:after="0" w:line="240" w:lineRule="auto"/>
+              <w:textAlignment w:val="baseline"/>
+              <w:rPr>
+                <w:rFonts w:ascii="Calibri" w:eastAsia="Calibri" w:hAnsi="Calibri" w:cs="Arial"/>
+                <w:b/>
+                <w:bCs/>
+                <w:sz w:val="24"/>
+                <w:szCs w:val="24"/>
+              </w:rPr>
+            </w:pPr>
+            <w:r>
+              <w:rPr>
+                <w:rFonts w:ascii="Calibri" w:eastAsia="Calibri" w:hAnsi="Calibri" w:cs="Arial"/>
+                <w:b/>
+                <w:bCs/>
+                <w:sz w:val="24"/>
+                <w:szCs w:val="24"/>
+              </w:rPr>
+              <w:t>Return</w:t>
+            </w:r>
+          </w:p>
+        </w:tc>
+        <w:tc>
+          <w:tcPr>
+            <w:tcW w:w="3106" w:type="dxa"/>
+            <w:tcBorders>
+              <w:left w:val="single" w:sz="4" w:space="0" w:color="000000"/>
+              <w:bottom w:val="single" w:sz="4" w:space="0" w:color="000000"/>
+            </w:tcBorders>
+            <w:shd w:val="clear" w:color="auto" w:fill="auto"/>
+            <w:tcMar>
+              <w:top w:w="0" w:type="dxa"/>
+              <w:left w:w="113" w:type="dxa"/>
+              <w:bottom w:w="0" w:type="dxa"/>
+              <w:right w:w="108" w:type="dxa"/>
+            </w:tcMar>
+          </w:tcPr>
+          <w:p>
+            <w:pPr>
+              <w:suppressAutoHyphens/>
+              <w:autoSpaceDN w:val="0"/>
+              <w:spacing w:after="0" w:line="240" w:lineRule="auto"/>
+              <w:jc w:val="center"/>
+              <w:textAlignment w:val="baseline"/>
+              <w:rPr>
+                <w:rFonts w:ascii="Calibri" w:eastAsia="Calibri" w:hAnsi="Calibri" w:cs="Arial"/>
+                <w:b/>
+                <w:bCs/>
+              </w:rPr>
+            </w:pPr>
+            <w:r>
+              <w:rPr>
+                <w:rFonts w:ascii="Calibri" w:eastAsia="Calibri" w:hAnsi="Calibri" w:cs="Arial"/>
+                <w:b/>
+                <w:bCs/>
+              </w:rPr>
+              <w:t>Type</w:t>
+            </w:r>
+          </w:p>
+        </w:tc>
+        <w:tc>
+          <w:tcPr>
+            <w:tcW w:w="2180" w:type="dxa"/>
+            <w:gridSpan w:val="2"/>
+            <w:tcBorders>
+              <w:left w:val="single" w:sz="4" w:space="0" w:color="000000"/>
+              <w:bottom w:val="single" w:sz="4" w:space="0" w:color="000000"/>
+            </w:tcBorders>
+            <w:shd w:val="clear" w:color="auto" w:fill="auto"/>
+            <w:tcMar>
+              <w:top w:w="0" w:type="dxa"/>
+              <w:left w:w="113" w:type="dxa"/>
+              <w:bottom w:w="0" w:type="dxa"/>
+              <w:right w:w="108" w:type="dxa"/>
+            </w:tcMar>
+          </w:tcPr>
+          <w:p>
+            <w:pPr>
+              <w:suppressAutoHyphens/>
+              <w:autoSpaceDN w:val="0"/>
+              <w:spacing w:after="0" w:line="240" w:lineRule="auto"/>
+              <w:jc w:val="center"/>
+              <w:textAlignment w:val="baseline"/>
+              <w:rPr>
+                <w:rFonts w:ascii="Calibri" w:eastAsia="Calibri" w:hAnsi="Calibri" w:cs="Arial"/>
+                <w:b/>
+                <w:bCs/>
+              </w:rPr>
+            </w:pPr>
+            <w:r>
+              <w:rPr>
+                <w:rFonts w:ascii="Calibri" w:eastAsia="Calibri" w:hAnsi="Calibri" w:cs="Arial"/>
+                <w:b/>
+                <w:bCs/>
+              </w:rPr>
+              <w:t>Name</w:t>
+            </w:r>
+          </w:p>
+        </w:tc>
+        <w:tc>
+          <w:tcPr>
+            <w:tcW w:w="3264" w:type="dxa"/>
+            <w:gridSpan w:val="2"/>
+            <w:tcBorders>
+              <w:left w:val="single" w:sz="4" w:space="0" w:color="000000"/>
+              <w:bottom w:val="single" w:sz="4" w:space="0" w:color="000000"/>
+              <w:right w:val="single" w:sz="4" w:space="0" w:color="000000"/>
+            </w:tcBorders>
+            <w:shd w:val="clear" w:color="auto" w:fill="auto"/>
+            <w:tcMar>
+              <w:top w:w="0" w:type="dxa"/>
+              <w:left w:w="113" w:type="dxa"/>
+              <w:bottom w:w="0" w:type="dxa"/>
+              <w:right w:w="108" w:type="dxa"/>
+            </w:tcMar>
+          </w:tcPr>
+          <w:p>
+            <w:pPr>
+              <w:suppressAutoHyphens/>
+              <w:autoSpaceDN w:val="0"/>
+              <w:spacing w:after="0" w:line="240" w:lineRule="auto"/>
+              <w:jc w:val="center"/>
+              <w:textAlignment w:val="baseline"/>
+              <w:rPr>
+                <w:rFonts w:ascii="Calibri" w:eastAsia="Calibri" w:hAnsi="Calibri" w:cs="Arial"/>
+                <w:b/>
+                <w:bCs/>
+              </w:rPr>
+            </w:pPr>
+            <w:r>
+              <w:rPr>
+                <w:rFonts w:ascii="Calibri" w:eastAsia="Calibri" w:hAnsi="Calibri" w:cs="Arial"/>
+                <w:b/>
+                <w:bCs/>
+              </w:rPr>
+              <w:t>Description</w:t>
+            </w:r>
+          </w:p>
+        </w:tc>
+      </w:tr>
+      <w:tr>
+        <w:tblPrEx>
+          <w:tblBorders>
+            <w:top w:val="none" w:sz="0" w:space="0" w:color="auto"/>
+            <w:left w:val="none" w:sz="0" w:space="0" w:color="auto"/>
+            <w:bottom w:val="none" w:sz="0" w:space="0" w:color="auto"/>
+            <w:right w:val="none" w:sz="0" w:space="0" w:color="auto"/>
+            <w:insideH w:val="none" w:sz="0" w:space="0" w:color="auto"/>
+            <w:insideV w:val="none" w:sz="0" w:space="0" w:color="auto"/>
+          </w:tblBorders>
+          <w:tblCellMar>
+            <w:left w:w="10" w:type="dxa"/>
+            <w:right w:w="10" w:type="dxa"/>
+          </w:tblCellMar>
+          <w:tblLook w:val="0000" w:firstRow="0" w:lastRow="0" w:firstColumn="0" w:lastColumn="0" w:noHBand="0" w:noVBand="0"/>
+        </w:tblPrEx>
+        <w:trPr>
+          <w:gridBefore w:val="1"/>
+          <w:gridAfter w:val="1"/>
+          <w:wBefore w:w="15" w:type="dxa"/>
+          <w:wAfter w:w="15" w:type="dxa"/>
+          <w:trHeight w:val="454"/>
+        </w:trPr>
+        <w:tc>
+          <w:tcPr>
+            <w:tcW w:w="1890" w:type="dxa"/>
+            <w:vMerge/>
+            <w:tcBorders>
+              <w:left w:val="single" w:sz="4" w:space="0" w:color="000000"/>
+              <w:bottom w:val="single" w:sz="4" w:space="0" w:color="000000"/>
+              <w:right w:val="single" w:sz="4" w:space="0" w:color="000000"/>
+            </w:tcBorders>
+            <w:shd w:val="clear" w:color="auto" w:fill="auto"/>
+            <w:tcMar>
+              <w:top w:w="0" w:type="dxa"/>
+              <w:left w:w="113" w:type="dxa"/>
+              <w:bottom w:w="0" w:type="dxa"/>
+              <w:right w:w="108" w:type="dxa"/>
+            </w:tcMar>
+          </w:tcPr>
+          <w:p/>
+        </w:tc>
+        <w:tc>
+          <w:tcPr>
+            <w:tcW w:w="3106" w:type="dxa"/>
+            <w:tcBorders>
+              <w:left w:val="single" w:sz="4" w:space="0" w:color="000000"/>
+              <w:bottom w:val="single" w:sz="4" w:space="0" w:color="000000"/>
+            </w:tcBorders>
+            <w:shd w:val="clear" w:color="auto" w:fill="auto"/>
+            <w:tcMar>
+              <w:top w:w="0" w:type="dxa"/>
+              <w:left w:w="113" w:type="dxa"/>
+              <w:bottom w:w="0" w:type="dxa"/>
+              <w:right w:w="108" w:type="dxa"/>
+            </w:tcMar>
+          </w:tcPr>
+          <w:p>
+            <w:pPr>
+              <w:suppressAutoHyphens/>
+              <w:autoSpaceDN w:val="0"/>
+              <w:spacing w:after="0" w:line="240" w:lineRule="auto"/>
+              <w:jc w:val="center"/>
+              <w:textAlignment w:val="baseline"/>
+              <w:rPr>
+                <w:rFonts w:ascii="Calibri" w:eastAsia="Calibri" w:hAnsi="Calibri" w:cs="Arial"/>
+              </w:rPr>
+            </w:pPr>
+            <w:proofErr w:type="spellStart"/>
+            <w:r>
+              <w:rPr>
+                <w:rFonts w:ascii="Calibri" w:eastAsia="Calibri" w:hAnsi="Calibri" w:cs="Arial"/>
+              </w:rPr>
+              <w:t>ReturnStatus_e</w:t>
+            </w:r>
+            <w:proofErr w:type="spellEnd"/>
+          </w:p>
+        </w:tc>
+        <w:tc>
+          <w:tcPr>
+            <w:tcW w:w="2180" w:type="dxa"/>
+            <w:gridSpan w:val="2"/>
+            <w:tcBorders>
+              <w:left w:val="single" w:sz="4" w:space="0" w:color="000000"/>
+              <w:bottom w:val="single" w:sz="4" w:space="0" w:color="000000"/>
+            </w:tcBorders>
+            <w:shd w:val="clear" w:color="auto" w:fill="auto"/>
+            <w:tcMar>
+              <w:top w:w="0" w:type="dxa"/>
+              <w:left w:w="113" w:type="dxa"/>
+              <w:bottom w:w="0" w:type="dxa"/>
+              <w:right w:w="108" w:type="dxa"/>
+            </w:tcMar>
+          </w:tcPr>
+          <w:p>
+            <w:pPr>
+              <w:suppressAutoHyphens/>
+              <w:autoSpaceDN w:val="0"/>
+              <w:spacing w:after="0" w:line="240" w:lineRule="auto"/>
+              <w:jc w:val="center"/>
+              <w:textAlignment w:val="baseline"/>
+              <w:rPr>
+                <w:rFonts w:ascii="Calibri" w:eastAsia="Calibri" w:hAnsi="Calibri" w:cs="Arial"/>
+              </w:rPr>
+            </w:pPr>
+            <w:r>
+              <w:rPr>
+                <w:rFonts w:ascii="Calibri" w:eastAsia="Calibri" w:hAnsi="Calibri" w:cs="Arial"/>
+              </w:rPr>
+              <w:t>_____</w:t>
+            </w:r>
+          </w:p>
+        </w:tc>
+        <w:tc>
+          <w:tcPr>
+            <w:tcW w:w="3264" w:type="dxa"/>
+            <w:gridSpan w:val="2"/>
+            <w:tcBorders>
+              <w:left w:val="single" w:sz="4" w:space="0" w:color="000000"/>
+              <w:bottom w:val="single" w:sz="4" w:space="0" w:color="000000"/>
+              <w:right w:val="single" w:sz="4" w:space="0" w:color="000000"/>
+            </w:tcBorders>
+            <w:shd w:val="clear" w:color="auto" w:fill="auto"/>
+            <w:tcMar>
+              <w:top w:w="0" w:type="dxa"/>
+              <w:left w:w="113" w:type="dxa"/>
+              <w:bottom w:w="0" w:type="dxa"/>
+              <w:right w:w="108" w:type="dxa"/>
+            </w:tcMar>
+          </w:tcPr>
+          <w:p>
+            <w:pPr>
+              <w:suppressAutoHyphens/>
+              <w:autoSpaceDN w:val="0"/>
+              <w:spacing w:after="0" w:line="240" w:lineRule="auto"/>
+              <w:jc w:val="center"/>
+              <w:textAlignment w:val="baseline"/>
+              <w:rPr>
+                <w:rFonts w:ascii="Calibri" w:eastAsia="Calibri" w:hAnsi="Calibri" w:cs="Arial"/>
+              </w:rPr>
+            </w:pPr>
+            <w:r>
+              <w:rPr>
+                <w:rFonts w:ascii="Calibri" w:eastAsia="Calibri" w:hAnsi="Calibri" w:cs="Arial"/>
+              </w:rPr>
+              <w:t xml:space="preserve">STD_ERORR </w:t>
+            </w:r>
+          </w:p>
+          <w:p>
+            <w:pPr>
+              <w:suppressAutoHyphens/>
+              <w:autoSpaceDN w:val="0"/>
+              <w:spacing w:after="0" w:line="240" w:lineRule="auto"/>
+              <w:jc w:val="center"/>
+              <w:textAlignment w:val="baseline"/>
+              <w:rPr>
+                <w:rFonts w:ascii="Calibri" w:eastAsia="Calibri" w:hAnsi="Calibri" w:cs="Arial"/>
+              </w:rPr>
+            </w:pPr>
+            <w:r>
+              <w:rPr>
+                <w:rFonts w:ascii="Calibri" w:eastAsia="Calibri" w:hAnsi="Calibri" w:cs="Arial"/>
+              </w:rPr>
+              <w:t>E_OK = 0 -&gt; If State Sent is 0 or 1</w:t>
+            </w:r>
+          </w:p>
+          <w:p>
+            <w:pPr>
+              <w:suppressAutoHyphens/>
+              <w:autoSpaceDN w:val="0"/>
+              <w:spacing w:after="0" w:line="240" w:lineRule="auto"/>
+              <w:jc w:val="center"/>
+              <w:textAlignment w:val="baseline"/>
+              <w:rPr>
+                <w:rFonts w:ascii="Calibri" w:eastAsia="Calibri" w:hAnsi="Calibri" w:cs="Arial"/>
+              </w:rPr>
+            </w:pPr>
+            <w:r>
+              <w:rPr>
+                <w:rFonts w:ascii="Calibri" w:eastAsia="Calibri" w:hAnsi="Calibri" w:cs="Arial"/>
+              </w:rPr>
+              <w:t>E_NOK = 1 -&gt; If State send is not 0 nor 1</w:t>
+            </w:r>
+          </w:p>
+        </w:tc>
+      </w:tr>
+    </w:tbl>
+    <w:p>
+      <w:pPr>
+        <w:rPr>
+          <w:sz w:val="96"/>
+          <w:szCs w:val="96"/>
+        </w:rPr>
+      </w:pPr>
     </w:p>
     <w:tbl>
       <w:tblPr>
@@ -7307,7 +8072,10 @@
               <w:t>_TIMER</w:t>
             </w:r>
             <w:r>
-              <w:t>_006</w:t>
+              <w:t>_00</w:t>
+            </w:r>
+            <w:r>
+              <w:t>7</w:t>
             </w:r>
             <w:r>
               <w:t>-V1.1</w:t>
@@ -7458,7 +8226,7 @@
                 <w:b/>
                 <w:bCs/>
               </w:rPr>
-              <w:t>Gpt_vidInit</w:t>
+              <w:t>Gpt_vidStartTimer</w:t>
             </w:r>
             <w:proofErr w:type="spellEnd"/>
           </w:p>
@@ -7483,6 +8251,7 @@
               <w:rPr>
                 <w:b/>
               </w:rPr>
+              <w:lastRenderedPageBreak/>
               <w:t xml:space="preserve">Description </w:t>
             </w:r>
           </w:p>
@@ -7498,7 +8267,7 @@
               <w:t xml:space="preserve">This function is used to </w:t>
             </w:r>
             <w:r>
-              <w:t xml:space="preserve">initialize the Timer </w:t>
+              <w:t xml:space="preserve">start the Timer </w:t>
             </w:r>
           </w:p>
         </w:tc>
@@ -7604,6 +8373,14 @@
         </w:tc>
       </w:tr>
     </w:tbl>
+    <w:p>
+      <w:pPr>
+        <w:rPr>
+          <w:sz w:val="96"/>
+          <w:szCs w:val="96"/>
+        </w:rPr>
+      </w:pPr>
+    </w:p>
     <w:p>
       <w:pPr>
         <w:rPr>
@@ -7670,13 +8447,7 @@
               <w:t>_TIMER</w:t>
             </w:r>
             <w:r>
-              <w:t>_00</w:t>
-            </w:r>
-            <w:r>
-              <w:t>7</w:t>
-            </w:r>
-            <w:r>
-              <w:t>-V1.1</w:t>
+              <w:t>_008-V1.1</w:t>
             </w:r>
           </w:p>
         </w:tc>
@@ -7824,7 +8595,21 @@
                 <w:b/>
                 <w:bCs/>
               </w:rPr>
-              <w:t>Gpt_vidStartTimer</w:t>
+              <w:t>Gpt_vidSt</w:t>
+            </w:r>
+            <w:r>
+              <w:rPr>
+                <w:b/>
+                <w:bCs/>
+              </w:rPr>
+              <w:t>op</w:t>
+            </w:r>
+            <w:r>
+              <w:rPr>
+                <w:b/>
+                <w:bCs/>
+              </w:rPr>
+              <w:t>Timer</w:t>
             </w:r>
             <w:proofErr w:type="spellEnd"/>
           </w:p>
@@ -7864,7 +8649,7 @@
               <w:t xml:space="preserve">This function is used to </w:t>
             </w:r>
             <w:r>
-              <w:t xml:space="preserve">start the Timer </w:t>
+              <w:t xml:space="preserve">stop the Timer </w:t>
             </w:r>
           </w:p>
         </w:tc>
@@ -7924,7 +8709,6 @@
               <w:rPr>
                 <w:b/>
               </w:rPr>
-              <w:lastRenderedPageBreak/>
               <w:t>Range</w:t>
             </w:r>
           </w:p>
@@ -7961,24 +8745,12 @@
               <w:t xml:space="preserve"> </w:t>
             </w:r>
             <w:r>
-              <w:rPr>
-                <w:sz w:val="18"/>
-                <w:szCs w:val="18"/>
-              </w:rPr>
-              <w:t xml:space="preserve">None </w:t>
+              <w:t>None</w:t>
             </w:r>
           </w:p>
         </w:tc>
       </w:tr>
     </w:tbl>
-    <w:p>
-      <w:pPr>
-        <w:rPr>
-          <w:sz w:val="96"/>
-          <w:szCs w:val="96"/>
-        </w:rPr>
-      </w:pPr>
-    </w:p>
     <w:p>
       <w:pPr>
         <w:rPr>
@@ -8045,7 +8817,7 @@
               <w:t>_TIMER</w:t>
             </w:r>
             <w:r>
-              <w:t>_008-V1.1</w:t>
+              <w:t>_009-V1.1</w:t>
             </w:r>
           </w:p>
         </w:tc>
@@ -8146,7 +8918,15 @@
           </w:tcPr>
           <w:p>
             <w:r>
-              <w:t>Void</w:t>
+              <w:t>Void (*</w:t>
+            </w:r>
+            <w:proofErr w:type="spellStart"/>
+            <w:r>
+              <w:t>pfun</w:t>
+            </w:r>
+            <w:proofErr w:type="spellEnd"/>
+            <w:r>
+              <w:t>)(void)</w:t>
             </w:r>
           </w:p>
         </w:tc>
@@ -8170,6 +8950,7 @@
               <w:rPr>
                 <w:b/>
               </w:rPr>
+              <w:lastRenderedPageBreak/>
               <w:t>Name</w:t>
             </w:r>
           </w:p>
@@ -8193,21 +8974,7 @@
                 <w:b/>
                 <w:bCs/>
               </w:rPr>
-              <w:t>Gpt_vidSt</w:t>
-            </w:r>
-            <w:r>
-              <w:rPr>
-                <w:b/>
-                <w:bCs/>
-              </w:rPr>
-              <w:t>op</w:t>
-            </w:r>
-            <w:r>
-              <w:rPr>
-                <w:b/>
-                <w:bCs/>
-              </w:rPr>
-              <w:t>Timer</w:t>
+              <w:t>Gpt_vidSetCBF</w:t>
             </w:r>
             <w:proofErr w:type="spellEnd"/>
           </w:p>
@@ -8247,7 +9014,7 @@
               <w:t xml:space="preserve">This function is used to </w:t>
             </w:r>
             <w:r>
-              <w:t xml:space="preserve">stop the Timer </w:t>
+              <w:t xml:space="preserve">set the call back function of the Timer </w:t>
             </w:r>
           </w:p>
         </w:tc>
@@ -8271,371 +9038,6 @@
               <w:rPr>
                 <w:b/>
               </w:rPr>
-              <w:t>Covers</w:t>
-            </w:r>
-          </w:p>
-        </w:tc>
-        <w:tc>
-          <w:tcPr>
-            <w:tcW w:w="8505" w:type="dxa"/>
-            <w:gridSpan w:val="3"/>
-            <w:vAlign w:val="center"/>
-          </w:tcPr>
-          <w:p>
-            <w:r>
-              <w:t>-None</w:t>
-            </w:r>
-          </w:p>
-        </w:tc>
-      </w:tr>
-      <w:tr>
-        <w:trPr>
-          <w:trHeight w:val="665"/>
-        </w:trPr>
-        <w:tc>
-          <w:tcPr>
-            <w:tcW w:w="1965" w:type="dxa"/>
-            <w:vAlign w:val="center"/>
-          </w:tcPr>
-          <w:p>
-            <w:pPr>
-              <w:rPr>
-                <w:b/>
-              </w:rPr>
-            </w:pPr>
-            <w:r>
-              <w:rPr>
-                <w:b/>
-              </w:rPr>
-              <w:t>Range</w:t>
-            </w:r>
-          </w:p>
-        </w:tc>
-        <w:tc>
-          <w:tcPr>
-            <w:tcW w:w="8505" w:type="dxa"/>
-            <w:gridSpan w:val="3"/>
-            <w:vAlign w:val="center"/>
-          </w:tcPr>
-          <w:p>
-            <w:pPr>
-              <w:rPr>
-                <w:b/>
-                <w:bCs/>
-                <w:sz w:val="18"/>
-                <w:szCs w:val="18"/>
-              </w:rPr>
-            </w:pPr>
-            <w:r>
-              <w:rPr>
-                <w:b/>
-                <w:bCs/>
-                <w:sz w:val="18"/>
-                <w:szCs w:val="18"/>
-              </w:rPr>
-              <w:t>-</w:t>
-            </w:r>
-            <w:r>
-              <w:rPr>
-                <w:sz w:val="18"/>
-                <w:szCs w:val="18"/>
-              </w:rPr>
-              <w:t xml:space="preserve"> </w:t>
-            </w:r>
-            <w:r>
-              <w:t>None</w:t>
-            </w:r>
-          </w:p>
-        </w:tc>
-      </w:tr>
-    </w:tbl>
-    <w:p>
-      <w:pPr>
-        <w:rPr>
-          <w:sz w:val="96"/>
-          <w:szCs w:val="96"/>
-        </w:rPr>
-      </w:pPr>
-    </w:p>
-    <w:tbl>
-      <w:tblPr>
-        <w:tblW w:w="10470" w:type="dxa"/>
-        <w:tblInd w:w="-560" w:type="dxa"/>
-        <w:tblBorders>
-          <w:top w:val="single" w:sz="4" w:space="0" w:color="000000"/>
-          <w:left w:val="single" w:sz="4" w:space="0" w:color="000000"/>
-          <w:bottom w:val="single" w:sz="4" w:space="0" w:color="000000"/>
-          <w:right w:val="single" w:sz="4" w:space="0" w:color="000000"/>
-          <w:insideH w:val="single" w:sz="4" w:space="0" w:color="000000"/>
-          <w:insideV w:val="single" w:sz="4" w:space="0" w:color="000000"/>
-        </w:tblBorders>
-        <w:tblLayout w:type="fixed"/>
-        <w:tblLook w:val="0400" w:firstRow="0" w:lastRow="0" w:firstColumn="0" w:lastColumn="0" w:noHBand="0" w:noVBand="1"/>
-      </w:tblPr>
-      <w:tblGrid>
-        <w:gridCol w:w="1965"/>
-        <w:gridCol w:w="3480"/>
-        <w:gridCol w:w="1800"/>
-        <w:gridCol w:w="3225"/>
-      </w:tblGrid>
-      <w:tr>
-        <w:trPr>
-          <w:trHeight w:val="748"/>
-        </w:trPr>
-        <w:tc>
-          <w:tcPr>
-            <w:tcW w:w="1965" w:type="dxa"/>
-            <w:vAlign w:val="center"/>
-          </w:tcPr>
-          <w:p>
-            <w:pPr>
-              <w:rPr>
-                <w:b/>
-              </w:rPr>
-            </w:pPr>
-            <w:r>
-              <w:rPr>
-                <w:b/>
-              </w:rPr>
-              <w:t>Req_ID</w:t>
-            </w:r>
-          </w:p>
-        </w:tc>
-        <w:tc>
-          <w:tcPr>
-            <w:tcW w:w="8505" w:type="dxa"/>
-            <w:gridSpan w:val="3"/>
-            <w:vAlign w:val="center"/>
-          </w:tcPr>
-          <w:p>
-            <w:r>
-              <w:t>Req_PO1_DGC_GDD</w:t>
-            </w:r>
-            <w:r>
-              <w:t>_TIMER</w:t>
-            </w:r>
-            <w:r>
-              <w:t>_009-V1.1</w:t>
-            </w:r>
-          </w:p>
-        </w:tc>
-      </w:tr>
-      <w:tr>
-        <w:trPr>
-          <w:trHeight w:val="748"/>
-        </w:trPr>
-        <w:tc>
-          <w:tcPr>
-            <w:tcW w:w="1965" w:type="dxa"/>
-            <w:vAlign w:val="center"/>
-          </w:tcPr>
-          <w:p>
-            <w:pPr>
-              <w:rPr>
-                <w:b/>
-              </w:rPr>
-            </w:pPr>
-            <w:r>
-              <w:rPr>
-                <w:b/>
-              </w:rPr>
-              <w:t>Component</w:t>
-            </w:r>
-          </w:p>
-        </w:tc>
-        <w:tc>
-          <w:tcPr>
-            <w:tcW w:w="8505" w:type="dxa"/>
-            <w:gridSpan w:val="3"/>
-            <w:vAlign w:val="center"/>
-          </w:tcPr>
-          <w:p>
-            <w:r>
-              <w:t>Timer</w:t>
-            </w:r>
-          </w:p>
-        </w:tc>
-      </w:tr>
-      <w:tr>
-        <w:trPr>
-          <w:trHeight w:val="665"/>
-        </w:trPr>
-        <w:tc>
-          <w:tcPr>
-            <w:tcW w:w="1965" w:type="dxa"/>
-            <w:vAlign w:val="center"/>
-          </w:tcPr>
-          <w:p>
-            <w:pPr>
-              <w:rPr>
-                <w:b/>
-              </w:rPr>
-            </w:pPr>
-            <w:r>
-              <w:rPr>
-                <w:b/>
-              </w:rPr>
-              <w:t>Return Type</w:t>
-            </w:r>
-          </w:p>
-        </w:tc>
-        <w:tc>
-          <w:tcPr>
-            <w:tcW w:w="3480" w:type="dxa"/>
-            <w:vAlign w:val="center"/>
-          </w:tcPr>
-          <w:p>
-            <w:r>
-              <w:t xml:space="preserve">Void </w:t>
-            </w:r>
-          </w:p>
-        </w:tc>
-        <w:tc>
-          <w:tcPr>
-            <w:tcW w:w="1800" w:type="dxa"/>
-            <w:vAlign w:val="center"/>
-          </w:tcPr>
-          <w:p>
-            <w:pPr>
-              <w:rPr>
-                <w:b/>
-              </w:rPr>
-            </w:pPr>
-            <w:r>
-              <w:rPr>
-                <w:b/>
-              </w:rPr>
-              <w:t>Input arguments</w:t>
-            </w:r>
-          </w:p>
-        </w:tc>
-        <w:tc>
-          <w:tcPr>
-            <w:tcW w:w="3225" w:type="dxa"/>
-            <w:vAlign w:val="center"/>
-          </w:tcPr>
-          <w:p>
-            <w:r>
-              <w:t>Void (*</w:t>
-            </w:r>
-            <w:proofErr w:type="spellStart"/>
-            <w:r>
-              <w:t>pfun</w:t>
-            </w:r>
-            <w:proofErr w:type="spellEnd"/>
-            <w:r>
-              <w:t>)(void)</w:t>
-            </w:r>
-          </w:p>
-        </w:tc>
-      </w:tr>
-      <w:tr>
-        <w:trPr>
-          <w:trHeight w:val="649"/>
-        </w:trPr>
-        <w:tc>
-          <w:tcPr>
-            <w:tcW w:w="1965" w:type="dxa"/>
-            <w:vAlign w:val="center"/>
-          </w:tcPr>
-          <w:p>
-            <w:pPr>
-              <w:rPr>
-                <w:b/>
-              </w:rPr>
-            </w:pPr>
-            <w:r>
-              <w:rPr>
-                <w:b/>
-              </w:rPr>
-              <w:t>Name</w:t>
-            </w:r>
-          </w:p>
-        </w:tc>
-        <w:tc>
-          <w:tcPr>
-            <w:tcW w:w="8505" w:type="dxa"/>
-            <w:gridSpan w:val="3"/>
-            <w:vAlign w:val="center"/>
-          </w:tcPr>
-          <w:p>
-            <w:pPr>
-              <w:rPr>
-                <w:b/>
-                <w:bCs/>
-              </w:rPr>
-            </w:pPr>
-            <w:proofErr w:type="spellStart"/>
-            <w:r>
-              <w:rPr>
-                <w:b/>
-                <w:bCs/>
-              </w:rPr>
-              <w:t>Gpt_vidSetCBF</w:t>
-            </w:r>
-            <w:proofErr w:type="spellEnd"/>
-          </w:p>
-        </w:tc>
-      </w:tr>
-      <w:tr>
-        <w:trPr>
-          <w:trHeight w:val="584"/>
-        </w:trPr>
-        <w:tc>
-          <w:tcPr>
-            <w:tcW w:w="1965" w:type="dxa"/>
-            <w:vAlign w:val="center"/>
-          </w:tcPr>
-          <w:p>
-            <w:pPr>
-              <w:rPr>
-                <w:b/>
-              </w:rPr>
-            </w:pPr>
-            <w:r>
-              <w:rPr>
-                <w:b/>
-              </w:rPr>
-              <w:t xml:space="preserve">Description </w:t>
-            </w:r>
-          </w:p>
-        </w:tc>
-        <w:tc>
-          <w:tcPr>
-            <w:tcW w:w="8505" w:type="dxa"/>
-            <w:gridSpan w:val="3"/>
-            <w:vAlign w:val="center"/>
-          </w:tcPr>
-          <w:p>
-            <w:r>
-              <w:t xml:space="preserve">This function is used to </w:t>
-            </w:r>
-            <w:r>
-              <w:t xml:space="preserve">set the call back function of the Timer </w:t>
-            </w:r>
-          </w:p>
-        </w:tc>
-      </w:tr>
-      <w:tr>
-        <w:trPr>
-          <w:trHeight w:val="305"/>
-        </w:trPr>
-        <w:tc>
-          <w:tcPr>
-            <w:tcW w:w="1965" w:type="dxa"/>
-            <w:vAlign w:val="center"/>
-          </w:tcPr>
-          <w:p>
-            <w:pPr>
-              <w:rPr>
-                <w:b/>
-              </w:rPr>
-            </w:pPr>
-            <w:r>
-              <w:rPr>
-                <w:b/>
-              </w:rPr>
-              <w:lastRenderedPageBreak/>
               <w:t>Covers</w:t>
             </w:r>
           </w:p>
@@ -9141,6 +9543,675 @@
         </w:rPr>
       </w:pPr>
     </w:p>
+    <w:tbl>
+      <w:tblPr>
+        <w:tblW w:w="10455" w:type="dxa"/>
+        <w:tblInd w:w="-560" w:type="dxa"/>
+        <w:tblBorders>
+          <w:top w:val="single" w:sz="4" w:space="0" w:color="000000"/>
+          <w:left w:val="single" w:sz="4" w:space="0" w:color="000000"/>
+          <w:bottom w:val="single" w:sz="4" w:space="0" w:color="000000"/>
+          <w:right w:val="single" w:sz="4" w:space="0" w:color="000000"/>
+          <w:insideH w:val="single" w:sz="4" w:space="0" w:color="000000"/>
+          <w:insideV w:val="single" w:sz="4" w:space="0" w:color="000000"/>
+        </w:tblBorders>
+        <w:tblLayout w:type="fixed"/>
+        <w:tblLook w:val="0400" w:firstRow="0" w:lastRow="0" w:firstColumn="0" w:lastColumn="0" w:noHBand="0" w:noVBand="1"/>
+      </w:tblPr>
+      <w:tblGrid>
+        <w:gridCol w:w="1965"/>
+        <w:gridCol w:w="8490"/>
+      </w:tblGrid>
+      <w:tr>
+        <w:trPr>
+          <w:trHeight w:val="748"/>
+        </w:trPr>
+        <w:tc>
+          <w:tcPr>
+            <w:tcW w:w="1965" w:type="dxa"/>
+            <w:vAlign w:val="center"/>
+          </w:tcPr>
+          <w:p>
+            <w:pPr>
+              <w:rPr>
+                <w:b/>
+              </w:rPr>
+            </w:pPr>
+            <w:proofErr w:type="spellStart"/>
+            <w:r>
+              <w:rPr>
+                <w:b/>
+              </w:rPr>
+              <w:lastRenderedPageBreak/>
+              <w:t>Req_ID</w:t>
+            </w:r>
+            <w:proofErr w:type="spellEnd"/>
+          </w:p>
+        </w:tc>
+        <w:tc>
+          <w:tcPr>
+            <w:tcW w:w="8490" w:type="dxa"/>
+            <w:vAlign w:val="center"/>
+          </w:tcPr>
+          <w:p>
+            <w:r>
+              <w:t>Req_PO1_DGC_GDD_TIMER</w:t>
+            </w:r>
+            <w:r>
+              <w:t>_0011-V1.0</w:t>
+            </w:r>
+          </w:p>
+        </w:tc>
+      </w:tr>
+      <w:tr>
+        <w:trPr>
+          <w:trHeight w:val="748"/>
+        </w:trPr>
+        <w:tc>
+          <w:tcPr>
+            <w:tcW w:w="1965" w:type="dxa"/>
+            <w:vAlign w:val="center"/>
+          </w:tcPr>
+          <w:p>
+            <w:pPr>
+              <w:rPr>
+                <w:b/>
+              </w:rPr>
+            </w:pPr>
+            <w:r>
+              <w:rPr>
+                <w:b/>
+              </w:rPr>
+              <w:t>Component</w:t>
+            </w:r>
+          </w:p>
+        </w:tc>
+        <w:tc>
+          <w:tcPr>
+            <w:tcW w:w="8490" w:type="dxa"/>
+            <w:vAlign w:val="center"/>
+          </w:tcPr>
+          <w:p>
+            <w:r>
+              <w:t>Timer</w:t>
+            </w:r>
+          </w:p>
+        </w:tc>
+      </w:tr>
+      <w:tr>
+        <w:trPr>
+          <w:trHeight w:val="665"/>
+        </w:trPr>
+        <w:tc>
+          <w:tcPr>
+            <w:tcW w:w="1965" w:type="dxa"/>
+            <w:vAlign w:val="center"/>
+          </w:tcPr>
+          <w:p>
+            <w:pPr>
+              <w:rPr>
+                <w:b/>
+              </w:rPr>
+            </w:pPr>
+            <w:r>
+              <w:rPr>
+                <w:b/>
+              </w:rPr>
+              <w:t>Return Type</w:t>
+            </w:r>
+          </w:p>
+        </w:tc>
+        <w:tc>
+          <w:tcPr>
+            <w:tcW w:w="8490" w:type="dxa"/>
+            <w:vAlign w:val="center"/>
+          </w:tcPr>
+          <w:p>
+            <w:r>
+              <w:t xml:space="preserve">Void </w:t>
+            </w:r>
+          </w:p>
+        </w:tc>
+      </w:tr>
+      <w:tr>
+        <w:trPr>
+          <w:trHeight w:val="649"/>
+        </w:trPr>
+        <w:tc>
+          <w:tcPr>
+            <w:tcW w:w="1965" w:type="dxa"/>
+            <w:vAlign w:val="center"/>
+          </w:tcPr>
+          <w:p>
+            <w:pPr>
+              <w:rPr>
+                <w:b/>
+              </w:rPr>
+            </w:pPr>
+            <w:r>
+              <w:rPr>
+                <w:b/>
+              </w:rPr>
+              <w:t>Name</w:t>
+            </w:r>
+          </w:p>
+        </w:tc>
+        <w:tc>
+          <w:tcPr>
+            <w:tcW w:w="8490" w:type="dxa"/>
+            <w:vAlign w:val="center"/>
+          </w:tcPr>
+          <w:p>
+            <w:pPr>
+              <w:rPr>
+                <w:b/>
+                <w:bCs/>
+              </w:rPr>
+            </w:pPr>
+            <w:proofErr w:type="spellStart"/>
+            <w:r>
+              <w:rPr>
+                <w:b/>
+                <w:bCs/>
+              </w:rPr>
+              <w:t>Gpt_vidEnableNotification</w:t>
+            </w:r>
+            <w:proofErr w:type="spellEnd"/>
+          </w:p>
+        </w:tc>
+      </w:tr>
+      <w:tr>
+        <w:trPr>
+          <w:trHeight w:val="584"/>
+        </w:trPr>
+        <w:tc>
+          <w:tcPr>
+            <w:tcW w:w="1965" w:type="dxa"/>
+            <w:vAlign w:val="center"/>
+          </w:tcPr>
+          <w:p>
+            <w:pPr>
+              <w:rPr>
+                <w:b/>
+              </w:rPr>
+            </w:pPr>
+            <w:r>
+              <w:rPr>
+                <w:b/>
+              </w:rPr>
+              <w:t xml:space="preserve">Description </w:t>
+            </w:r>
+          </w:p>
+        </w:tc>
+        <w:tc>
+          <w:tcPr>
+            <w:tcW w:w="8490" w:type="dxa"/>
+            <w:vAlign w:val="center"/>
+          </w:tcPr>
+          <w:p>
+            <w:r>
+              <w:t xml:space="preserve">This </w:t>
+            </w:r>
+            <w:proofErr w:type="spellStart"/>
+            <w:r>
+              <w:t>Api</w:t>
+            </w:r>
+            <w:proofErr w:type="spellEnd"/>
+            <w:r>
+              <w:t xml:space="preserve"> function is used to enable the timer interrupt.</w:t>
+            </w:r>
+          </w:p>
+        </w:tc>
+      </w:tr>
+      <w:tr>
+        <w:trPr>
+          <w:trHeight w:val="305"/>
+        </w:trPr>
+        <w:tc>
+          <w:tcPr>
+            <w:tcW w:w="1965" w:type="dxa"/>
+            <w:vAlign w:val="center"/>
+          </w:tcPr>
+          <w:p>
+            <w:pPr>
+              <w:rPr>
+                <w:b/>
+              </w:rPr>
+            </w:pPr>
+            <w:r>
+              <w:rPr>
+                <w:b/>
+              </w:rPr>
+              <w:t>Covers</w:t>
+            </w:r>
+          </w:p>
+        </w:tc>
+        <w:tc>
+          <w:tcPr>
+            <w:tcW w:w="8490" w:type="dxa"/>
+            <w:vAlign w:val="center"/>
+          </w:tcPr>
+          <w:p>
+            <w:r>
+              <w:t>-None</w:t>
+            </w:r>
+          </w:p>
+        </w:tc>
+      </w:tr>
+      <w:tr>
+        <w:trPr>
+          <w:trHeight w:val="665"/>
+        </w:trPr>
+        <w:tc>
+          <w:tcPr>
+            <w:tcW w:w="1965" w:type="dxa"/>
+            <w:vAlign w:val="center"/>
+          </w:tcPr>
+          <w:p>
+            <w:pPr>
+              <w:rPr>
+                <w:b/>
+              </w:rPr>
+            </w:pPr>
+            <w:r>
+              <w:rPr>
+                <w:b/>
+              </w:rPr>
+              <w:t>Range</w:t>
+            </w:r>
+          </w:p>
+        </w:tc>
+        <w:tc>
+          <w:tcPr>
+            <w:tcW w:w="8490" w:type="dxa"/>
+            <w:vAlign w:val="center"/>
+          </w:tcPr>
+          <w:p>
+            <w:pPr>
+              <w:rPr>
+                <w:b/>
+                <w:bCs/>
+                <w:sz w:val="18"/>
+                <w:szCs w:val="18"/>
+              </w:rPr>
+            </w:pPr>
+            <w:r>
+              <w:rPr>
+                <w:b/>
+                <w:bCs/>
+                <w:sz w:val="18"/>
+                <w:szCs w:val="18"/>
+              </w:rPr>
+              <w:t>-</w:t>
+            </w:r>
+            <w:r>
+              <w:rPr>
+                <w:sz w:val="18"/>
+                <w:szCs w:val="18"/>
+              </w:rPr>
+              <w:t xml:space="preserve"> </w:t>
+            </w:r>
+            <w:r>
+              <w:rPr>
+                <w:sz w:val="18"/>
+                <w:szCs w:val="18"/>
+              </w:rPr>
+              <w:t>None</w:t>
+            </w:r>
+          </w:p>
+        </w:tc>
+      </w:tr>
+    </w:tbl>
+    <w:p>
+      <w:pPr>
+        <w:rPr>
+          <w:sz w:val="96"/>
+          <w:szCs w:val="96"/>
+        </w:rPr>
+      </w:pPr>
+    </w:p>
+    <w:tbl>
+      <w:tblPr>
+        <w:tblW w:w="10455" w:type="dxa"/>
+        <w:tblInd w:w="-560" w:type="dxa"/>
+        <w:tblBorders>
+          <w:top w:val="single" w:sz="4" w:space="0" w:color="000000"/>
+          <w:left w:val="single" w:sz="4" w:space="0" w:color="000000"/>
+          <w:bottom w:val="single" w:sz="4" w:space="0" w:color="000000"/>
+          <w:right w:val="single" w:sz="4" w:space="0" w:color="000000"/>
+          <w:insideH w:val="single" w:sz="4" w:space="0" w:color="000000"/>
+          <w:insideV w:val="single" w:sz="4" w:space="0" w:color="000000"/>
+        </w:tblBorders>
+        <w:tblLayout w:type="fixed"/>
+        <w:tblLook w:val="0400" w:firstRow="0" w:lastRow="0" w:firstColumn="0" w:lastColumn="0" w:noHBand="0" w:noVBand="1"/>
+      </w:tblPr>
+      <w:tblGrid>
+        <w:gridCol w:w="1965"/>
+        <w:gridCol w:w="8490"/>
+      </w:tblGrid>
+      <w:tr>
+        <w:trPr>
+          <w:trHeight w:val="748"/>
+        </w:trPr>
+        <w:tc>
+          <w:tcPr>
+            <w:tcW w:w="1965" w:type="dxa"/>
+            <w:vAlign w:val="center"/>
+          </w:tcPr>
+          <w:p>
+            <w:pPr>
+              <w:rPr>
+                <w:b/>
+              </w:rPr>
+            </w:pPr>
+            <w:proofErr w:type="spellStart"/>
+            <w:r>
+              <w:rPr>
+                <w:b/>
+              </w:rPr>
+              <w:t>Req_ID</w:t>
+            </w:r>
+            <w:proofErr w:type="spellEnd"/>
+          </w:p>
+        </w:tc>
+        <w:tc>
+          <w:tcPr>
+            <w:tcW w:w="8490" w:type="dxa"/>
+            <w:vAlign w:val="center"/>
+          </w:tcPr>
+          <w:p>
+            <w:r>
+              <w:t>Req_PO1_DGC_GDD_TIMER_001</w:t>
+            </w:r>
+            <w:r>
+              <w:t>2</w:t>
+            </w:r>
+            <w:r>
+              <w:t>-V1.0</w:t>
+            </w:r>
+          </w:p>
+        </w:tc>
+      </w:tr>
+      <w:tr>
+        <w:trPr>
+          <w:trHeight w:val="748"/>
+        </w:trPr>
+        <w:tc>
+          <w:tcPr>
+            <w:tcW w:w="1965" w:type="dxa"/>
+            <w:vAlign w:val="center"/>
+          </w:tcPr>
+          <w:p>
+            <w:pPr>
+              <w:rPr>
+                <w:b/>
+              </w:rPr>
+            </w:pPr>
+            <w:r>
+              <w:rPr>
+                <w:b/>
+              </w:rPr>
+              <w:t>Component</w:t>
+            </w:r>
+          </w:p>
+        </w:tc>
+        <w:tc>
+          <w:tcPr>
+            <w:tcW w:w="8490" w:type="dxa"/>
+            <w:vAlign w:val="center"/>
+          </w:tcPr>
+          <w:p>
+            <w:r>
+              <w:t>Timer</w:t>
+            </w:r>
+          </w:p>
+        </w:tc>
+      </w:tr>
+      <w:tr>
+        <w:trPr>
+          <w:trHeight w:val="665"/>
+        </w:trPr>
+        <w:tc>
+          <w:tcPr>
+            <w:tcW w:w="1965" w:type="dxa"/>
+            <w:vAlign w:val="center"/>
+          </w:tcPr>
+          <w:p>
+            <w:pPr>
+              <w:rPr>
+                <w:b/>
+              </w:rPr>
+            </w:pPr>
+            <w:r>
+              <w:rPr>
+                <w:b/>
+              </w:rPr>
+              <w:t>Return Type</w:t>
+            </w:r>
+          </w:p>
+        </w:tc>
+        <w:tc>
+          <w:tcPr>
+            <w:tcW w:w="8490" w:type="dxa"/>
+            <w:vAlign w:val="center"/>
+          </w:tcPr>
+          <w:p>
+            <w:r>
+              <w:t xml:space="preserve">Void </w:t>
+            </w:r>
+          </w:p>
+        </w:tc>
+      </w:tr>
+      <w:tr>
+        <w:trPr>
+          <w:trHeight w:val="649"/>
+        </w:trPr>
+        <w:tc>
+          <w:tcPr>
+            <w:tcW w:w="1965" w:type="dxa"/>
+            <w:vAlign w:val="center"/>
+          </w:tcPr>
+          <w:p>
+            <w:pPr>
+              <w:rPr>
+                <w:b/>
+              </w:rPr>
+            </w:pPr>
+            <w:r>
+              <w:rPr>
+                <w:b/>
+              </w:rPr>
+              <w:t>Name</w:t>
+            </w:r>
+          </w:p>
+        </w:tc>
+        <w:tc>
+          <w:tcPr>
+            <w:tcW w:w="8490" w:type="dxa"/>
+            <w:vAlign w:val="center"/>
+          </w:tcPr>
+          <w:p>
+            <w:pPr>
+              <w:rPr>
+                <w:b/>
+                <w:bCs/>
+              </w:rPr>
+            </w:pPr>
+            <w:proofErr w:type="spellStart"/>
+            <w:r>
+              <w:rPr>
+                <w:b/>
+                <w:bCs/>
+              </w:rPr>
+              <w:t>Gpt_vidDis</w:t>
+            </w:r>
+            <w:r>
+              <w:rPr>
+                <w:b/>
+                <w:bCs/>
+              </w:rPr>
+              <w:t>ableNotification</w:t>
+            </w:r>
+            <w:proofErr w:type="spellEnd"/>
+          </w:p>
+        </w:tc>
+      </w:tr>
+      <w:tr>
+        <w:trPr>
+          <w:trHeight w:val="584"/>
+        </w:trPr>
+        <w:tc>
+          <w:tcPr>
+            <w:tcW w:w="1965" w:type="dxa"/>
+            <w:vAlign w:val="center"/>
+          </w:tcPr>
+          <w:p>
+            <w:pPr>
+              <w:rPr>
+                <w:b/>
+              </w:rPr>
+            </w:pPr>
+            <w:r>
+              <w:rPr>
+                <w:b/>
+              </w:rPr>
+              <w:t xml:space="preserve">Description </w:t>
+            </w:r>
+          </w:p>
+        </w:tc>
+        <w:tc>
+          <w:tcPr>
+            <w:tcW w:w="8490" w:type="dxa"/>
+            <w:vAlign w:val="center"/>
+          </w:tcPr>
+          <w:p>
+            <w:r>
+              <w:t xml:space="preserve">This </w:t>
+            </w:r>
+            <w:proofErr w:type="spellStart"/>
+            <w:r>
+              <w:t>Api</w:t>
+            </w:r>
+            <w:proofErr w:type="spellEnd"/>
+            <w:r>
+              <w:t xml:space="preserve"> function is used to </w:t>
+            </w:r>
+            <w:r>
+              <w:t>disable</w:t>
+            </w:r>
+            <w:r>
+              <w:t xml:space="preserve"> the timer interrupt.</w:t>
+            </w:r>
+          </w:p>
+        </w:tc>
+      </w:tr>
+      <w:tr>
+        <w:trPr>
+          <w:trHeight w:val="305"/>
+        </w:trPr>
+        <w:tc>
+          <w:tcPr>
+            <w:tcW w:w="1965" w:type="dxa"/>
+            <w:vAlign w:val="center"/>
+          </w:tcPr>
+          <w:p>
+            <w:pPr>
+              <w:rPr>
+                <w:b/>
+              </w:rPr>
+            </w:pPr>
+            <w:r>
+              <w:rPr>
+                <w:b/>
+              </w:rPr>
+              <w:t>Covers</w:t>
+            </w:r>
+          </w:p>
+        </w:tc>
+        <w:tc>
+          <w:tcPr>
+            <w:tcW w:w="8490" w:type="dxa"/>
+            <w:vAlign w:val="center"/>
+          </w:tcPr>
+          <w:p>
+            <w:r>
+              <w:t>-None</w:t>
+            </w:r>
+          </w:p>
+        </w:tc>
+      </w:tr>
+      <w:tr>
+        <w:trPr>
+          <w:trHeight w:val="665"/>
+        </w:trPr>
+        <w:tc>
+          <w:tcPr>
+            <w:tcW w:w="1965" w:type="dxa"/>
+            <w:vAlign w:val="center"/>
+          </w:tcPr>
+          <w:p>
+            <w:pPr>
+              <w:rPr>
+                <w:b/>
+              </w:rPr>
+            </w:pPr>
+            <w:r>
+              <w:rPr>
+                <w:b/>
+              </w:rPr>
+              <w:t>Range</w:t>
+            </w:r>
+          </w:p>
+        </w:tc>
+        <w:tc>
+          <w:tcPr>
+            <w:tcW w:w="8490" w:type="dxa"/>
+            <w:vAlign w:val="center"/>
+          </w:tcPr>
+          <w:p>
+            <w:pPr>
+              <w:rPr>
+                <w:b/>
+                <w:bCs/>
+                <w:sz w:val="18"/>
+                <w:szCs w:val="18"/>
+              </w:rPr>
+            </w:pPr>
+            <w:r>
+              <w:rPr>
+                <w:b/>
+                <w:bCs/>
+                <w:sz w:val="18"/>
+                <w:szCs w:val="18"/>
+              </w:rPr>
+              <w:t>-</w:t>
+            </w:r>
+            <w:r>
+              <w:rPr>
+                <w:sz w:val="18"/>
+                <w:szCs w:val="18"/>
+              </w:rPr>
+              <w:t xml:space="preserve"> </w:t>
+            </w:r>
+            <w:r>
+              <w:rPr>
+                <w:sz w:val="18"/>
+                <w:szCs w:val="18"/>
+              </w:rPr>
+              <w:t>None</w:t>
+            </w:r>
+          </w:p>
+        </w:tc>
+      </w:tr>
+    </w:tbl>
+    <w:p>
+      <w:pPr>
+        <w:rPr>
+          <w:sz w:val="96"/>
+          <w:szCs w:val="96"/>
+        </w:rPr>
+      </w:pPr>
+    </w:p>
     <w:p>
       <w:pPr>
         <w:rPr>
@@ -9159,7 +10230,7 @@
           <w:szCs w:val="96"/>
         </w:rPr>
       </w:pPr>
-      <w:bookmarkStart w:id="32" w:name="_Toc35078929"/>
+      <w:bookmarkStart w:id="33" w:name="_Toc35078929"/>
     </w:p>
     <w:p>
       <w:pPr>
@@ -9170,7 +10241,7 @@
           <w:u w:val="single"/>
         </w:rPr>
       </w:pPr>
-      <w:bookmarkStart w:id="33" w:name="_Toc68619997"/>
+      <w:bookmarkStart w:id="34" w:name="_Toc68619997"/>
       <w:r>
         <w:rPr>
           <w:sz w:val="36"/>
@@ -9192,7 +10263,7 @@
         </w:rPr>
         <w:t>AL Component APIs</w:t>
       </w:r>
-      <w:bookmarkEnd w:id="33"/>
+      <w:bookmarkEnd w:id="34"/>
     </w:p>
     <w:p>
       <w:pPr>
@@ -9208,9 +10279,9 @@
           <w:u w:val="single"/>
         </w:rPr>
       </w:pPr>
-      <w:bookmarkStart w:id="34" w:name="_Toc68619395"/>
-      <w:bookmarkStart w:id="35" w:name="_Toc68619936"/>
-      <w:bookmarkStart w:id="36" w:name="_Toc68619998"/>
+      <w:bookmarkStart w:id="35" w:name="_Toc68619395"/>
+      <w:bookmarkStart w:id="36" w:name="_Toc68619936"/>
+      <w:bookmarkStart w:id="37" w:name="_Toc68619998"/>
       <w:r>
         <w:rPr>
           <w:rFonts w:ascii="Calibri Light" w:eastAsia="F" w:hAnsi="Calibri Light"/>
@@ -9238,10 +10309,10 @@
         </w:rPr>
         <w:t xml:space="preserve"> Component:</w:t>
       </w:r>
-      <w:bookmarkEnd w:id="32"/>
-      <w:bookmarkEnd w:id="34"/>
+      <w:bookmarkEnd w:id="33"/>
       <w:bookmarkEnd w:id="35"/>
       <w:bookmarkEnd w:id="36"/>
+      <w:bookmarkEnd w:id="37"/>
     </w:p>
     <w:p>
       <w:pPr>
@@ -9968,10 +11039,10 @@
           <w:u w:val="single"/>
         </w:rPr>
       </w:pPr>
-      <w:bookmarkStart w:id="37" w:name="_Toc35078930"/>
-      <w:bookmarkStart w:id="38" w:name="_Toc68619396"/>
-      <w:bookmarkStart w:id="39" w:name="_Toc68619937"/>
-      <w:bookmarkStart w:id="40" w:name="_Toc68619999"/>
+      <w:bookmarkStart w:id="38" w:name="_Toc35078930"/>
+      <w:bookmarkStart w:id="39" w:name="_Toc68619396"/>
+      <w:bookmarkStart w:id="40" w:name="_Toc68619937"/>
+      <w:bookmarkStart w:id="41" w:name="_Toc68619999"/>
       <w:r>
         <w:rPr>
           <w:rFonts w:ascii="Calibri Light" w:eastAsia="F" w:hAnsi="Calibri Light"/>
@@ -9980,7 +11051,6 @@
           <w:szCs w:val="26"/>
           <w:u w:val="single"/>
         </w:rPr>
-        <w:lastRenderedPageBreak/>
         <w:t>2</w:t>
       </w:r>
       <w:r>
@@ -10003,10 +11073,10 @@
         </w:rPr>
         <w:t xml:space="preserve"> Buzzer Component:</w:t>
       </w:r>
-      <w:bookmarkEnd w:id="37"/>
       <w:bookmarkEnd w:id="38"/>
       <w:bookmarkEnd w:id="39"/>
       <w:bookmarkEnd w:id="40"/>
+      <w:bookmarkEnd w:id="41"/>
     </w:p>
     <w:p>
       <w:pPr>
@@ -10643,12 +11713,7 @@
               <w:jc w:val="center"/>
             </w:pPr>
             <w:r>
-              <w:t>STD_E</w:t>
-            </w:r>
-            <w:bookmarkStart w:id="41" w:name="_GoBack"/>
-            <w:bookmarkEnd w:id="41"/>
-            <w:r>
-              <w:t xml:space="preserve">RORR </w:t>
+              <w:t xml:space="preserve">STD_ERORR </w:t>
             </w:r>
           </w:p>
           <w:p>
@@ -11842,6 +12907,7 @@
                 <w:sz w:val="24"/>
                 <w:szCs w:val="24"/>
               </w:rPr>
+              <w:lastRenderedPageBreak/>
               <w:t>Parameters</w:t>
             </w:r>
           </w:p>
@@ -12108,7 +13174,6 @@
                 <w:sz w:val="24"/>
                 <w:szCs w:val="24"/>
               </w:rPr>
-              <w:lastRenderedPageBreak/>
               <w:t>Return</w:t>
             </w:r>
           </w:p>
@@ -14232,6 +15297,7 @@
                 <w:sz w:val="24"/>
                 <w:szCs w:val="24"/>
               </w:rPr>
+              <w:lastRenderedPageBreak/>
               <w:t>Return</w:t>
             </w:r>
           </w:p>
@@ -19044,7 +20110,7 @@
           <w:rPr>
             <w:noProof/>
           </w:rPr>
-          <w:t>17</w:t>
+          <w:t>21</w:t>
         </w:r>
         <w:r>
           <w:rPr>
@@ -23179,6 +24245,7 @@
   <w:style w:type="paragraph" w:default="1" w:styleId="Normal">
     <w:name w:val="Normal"/>
     <w:qFormat/>
+    <w:rsid w:val="005C6655"/>
   </w:style>
   <w:style w:type="paragraph" w:styleId="Heading1">
     <w:name w:val="heading 1"/>

</xml_diff>

<commit_message>
Uploading the Keypad module
</commit_message>
<xml_diff>
--- a/SWE/Software Specification/Architecture/GDD/PO1_GDD_DGC.docx
+++ b/SWE/Software Specification/Architecture/GDD/PO1_GDD_DGC.docx
@@ -1,6 +1,6 @@
 
 <file path=word/document.xml><?xml version="1.0" encoding="utf-8"?>
-<w:document xmlns:wpc="http://schemas.microsoft.com/office/word/2010/wordprocessingCanvas" xmlns:mc="http://schemas.openxmlformats.org/markup-compatibility/2006" xmlns:o="urn:schemas-microsoft-com:office:office" xmlns:r="http://schemas.openxmlformats.org/officeDocument/2006/relationships" xmlns:m="http://schemas.openxmlformats.org/officeDocument/2006/math" xmlns:v="urn:schemas-microsoft-com:vml" xmlns:wp14="http://schemas.microsoft.com/office/word/2010/wordprocessingDrawing" xmlns:wp="http://schemas.openxmlformats.org/drawingml/2006/wordprocessingDrawing" xmlns:w10="urn:schemas-microsoft-com:office:word" xmlns:w="http://schemas.openxmlformats.org/wordprocessingml/2006/main" xmlns:w14="http://schemas.microsoft.com/office/word/2010/wordml" xmlns:w15="http://schemas.microsoft.com/office/word/2012/wordml" xmlns:wpg="http://schemas.microsoft.com/office/word/2010/wordprocessingGroup" xmlns:wpi="http://schemas.microsoft.com/office/word/2010/wordprocessingInk" xmlns:wne="http://schemas.microsoft.com/office/word/2006/wordml" xmlns:wps="http://schemas.microsoft.com/office/word/2010/wordprocessingShape" mc:Ignorable="w14 w15 wp14">
+<w:document xmlns:wpc="http://schemas.microsoft.com/office/word/2010/wordprocessingCanvas" xmlns:cx="http://schemas.microsoft.com/office/drawing/2014/chartex" xmlns:mc="http://schemas.openxmlformats.org/markup-compatibility/2006" xmlns:o="urn:schemas-microsoft-com:office:office" xmlns:r="http://schemas.openxmlformats.org/officeDocument/2006/relationships" xmlns:m="http://schemas.openxmlformats.org/officeDocument/2006/math" xmlns:v="urn:schemas-microsoft-com:vml" xmlns:wp14="http://schemas.microsoft.com/office/word/2010/wordprocessingDrawing" xmlns:wp="http://schemas.openxmlformats.org/drawingml/2006/wordprocessingDrawing" xmlns:w10="urn:schemas-microsoft-com:office:word" xmlns:w="http://schemas.openxmlformats.org/wordprocessingml/2006/main" xmlns:w14="http://schemas.microsoft.com/office/word/2010/wordml" xmlns:w15="http://schemas.microsoft.com/office/word/2012/wordml" xmlns:w16se="http://schemas.microsoft.com/office/word/2015/wordml/symex" xmlns:wpg="http://schemas.microsoft.com/office/word/2010/wordprocessingGroup" xmlns:wpi="http://schemas.microsoft.com/office/word/2010/wordprocessingInk" xmlns:wne="http://schemas.microsoft.com/office/word/2006/wordml" xmlns:wps="http://schemas.microsoft.com/office/word/2010/wordprocessingShape" mc:Ignorable="w14 w15 w16se wp14">
   <w:body>
     <w:tbl>
       <w:tblPr>
@@ -1336,12 +1336,21 @@
                 <w:szCs w:val="32"/>
               </w:rPr>
             </w:pPr>
+            <w:proofErr w:type="spellStart"/>
             <w:r>
               <w:rPr>
                 <w:sz w:val="32"/>
                 <w:szCs w:val="32"/>
               </w:rPr>
-              <w:t xml:space="preserve">Hossam </w:t>
+              <w:t>Hossam</w:t>
+            </w:r>
+            <w:proofErr w:type="spellEnd"/>
+            <w:r>
+              <w:rPr>
+                <w:sz w:val="32"/>
+                <w:szCs w:val="32"/>
+              </w:rPr>
+              <w:t xml:space="preserve"> </w:t>
             </w:r>
             <w:proofErr w:type="spellStart"/>
             <w:r>
@@ -2629,12 +2638,21 @@
                 <w:szCs w:val="32"/>
               </w:rPr>
             </w:pPr>
+            <w:proofErr w:type="spellStart"/>
             <w:r>
               <w:rPr>
                 <w:sz w:val="32"/>
                 <w:szCs w:val="32"/>
               </w:rPr>
-              <w:t xml:space="preserve">Hossam </w:t>
+              <w:t>Hossam</w:t>
+            </w:r>
+            <w:proofErr w:type="spellEnd"/>
+            <w:r>
+              <w:rPr>
+                <w:sz w:val="32"/>
+                <w:szCs w:val="32"/>
+              </w:rPr>
+              <w:t xml:space="preserve"> </w:t>
             </w:r>
             <w:proofErr w:type="spellStart"/>
             <w:r>
@@ -3608,12 +3626,21 @@
                 <w:szCs w:val="32"/>
               </w:rPr>
             </w:pPr>
+            <w:proofErr w:type="spellStart"/>
             <w:r>
               <w:rPr>
                 <w:sz w:val="32"/>
                 <w:szCs w:val="32"/>
               </w:rPr>
-              <w:t xml:space="preserve">Hossam </w:t>
+              <w:t>Hossam</w:t>
+            </w:r>
+            <w:proofErr w:type="spellEnd"/>
+            <w:r>
+              <w:rPr>
+                <w:sz w:val="32"/>
+                <w:szCs w:val="32"/>
+              </w:rPr>
+              <w:t xml:space="preserve"> </w:t>
             </w:r>
             <w:proofErr w:type="spellStart"/>
             <w:r>
@@ -3724,10 +3751,7 @@
               <w:t>01</w:t>
             </w:r>
             <w:r>
-              <w:t>2-V1.</w:t>
-            </w:r>
-            <w:r>
-              <w:t>1</w:t>
+              <w:t>2-V1.1</w:t>
             </w:r>
           </w:p>
         </w:tc>
@@ -4234,10 +4258,7 @@
     </w:p>
     <w:p/>
     <w:p/>
-    <w:p>
-      <w:bookmarkStart w:id="16" w:name="_GoBack"/>
-      <w:bookmarkEnd w:id="16"/>
-    </w:p>
+    <w:p/>
     <w:p/>
     <w:p>
       <w:pPr>
@@ -4248,10 +4269,10 @@
           <w:szCs w:val="36"/>
         </w:rPr>
       </w:pPr>
-      <w:bookmarkStart w:id="17" w:name="_6.Software_features"/>
-      <w:bookmarkStart w:id="18" w:name="_Toc68619388"/>
-      <w:bookmarkStart w:id="19" w:name="_Toc68619991"/>
-      <w:bookmarkEnd w:id="17"/>
+      <w:bookmarkStart w:id="16" w:name="_6.Software_features"/>
+      <w:bookmarkStart w:id="17" w:name="_Toc68619388"/>
+      <w:bookmarkStart w:id="18" w:name="_Toc68619991"/>
+      <w:bookmarkEnd w:id="16"/>
       <w:r>
         <w:rPr>
           <w:sz w:val="36"/>
@@ -4274,8 +4295,8 @@
         </w:rPr>
         <w:t>Software features</w:t>
       </w:r>
+      <w:bookmarkEnd w:id="17"/>
       <w:bookmarkEnd w:id="18"/>
-      <w:bookmarkEnd w:id="19"/>
       <w:r>
         <w:rPr>
           <w:sz w:val="36"/>
@@ -4335,26 +4356,17 @@
           <w:szCs w:val="36"/>
         </w:rPr>
       </w:pPr>
-      <w:bookmarkStart w:id="20" w:name="_Toc68619389"/>
-      <w:bookmarkStart w:id="21" w:name="_Toc68619992"/>
-      <w:proofErr w:type="gramStart"/>
+      <w:bookmarkStart w:id="19" w:name="_Toc68619389"/>
+      <w:bookmarkStart w:id="20" w:name="_Toc68619992"/>
       <w:r>
         <w:rPr>
           <w:sz w:val="36"/>
           <w:szCs w:val="36"/>
         </w:rPr>
-        <w:t>7.Static</w:t>
+        <w:t>7.Static Architecture</w:t>
       </w:r>
-      <w:proofErr w:type="gramEnd"/>
-      <w:r>
-        <w:rPr>
-          <w:sz w:val="36"/>
-          <w:szCs w:val="36"/>
-        </w:rPr>
-        <w:t xml:space="preserve"> Architecture</w:t>
-      </w:r>
+      <w:bookmarkEnd w:id="19"/>
       <w:bookmarkEnd w:id="20"/>
-      <w:bookmarkEnd w:id="21"/>
     </w:p>
     <w:p/>
     <w:p>
@@ -4414,8 +4426,8 @@
           <w:szCs w:val="36"/>
         </w:rPr>
       </w:pPr>
-      <w:bookmarkStart w:id="22" w:name="_Toc68619390"/>
-      <w:bookmarkStart w:id="23" w:name="_Toc68619993"/>
+      <w:bookmarkStart w:id="21" w:name="_Toc68619390"/>
+      <w:bookmarkStart w:id="22" w:name="_Toc68619993"/>
       <w:r>
         <w:rPr>
           <w:sz w:val="36"/>
@@ -4431,8 +4443,8 @@
         </w:rPr>
         <w:t>MCAL Component APIs</w:t>
       </w:r>
+      <w:bookmarkEnd w:id="21"/>
       <w:bookmarkEnd w:id="22"/>
-      <w:bookmarkEnd w:id="23"/>
     </w:p>
     <w:p>
       <w:pPr>
@@ -4442,15 +4454,15 @@
           <w:numId w:val="9"/>
         </w:numPr>
       </w:pPr>
-      <w:bookmarkStart w:id="24" w:name="_Toc68619391"/>
-      <w:bookmarkStart w:id="25" w:name="_Toc68619932"/>
-      <w:bookmarkStart w:id="26" w:name="_Toc68619994"/>
+      <w:bookmarkStart w:id="23" w:name="_Toc68619391"/>
+      <w:bookmarkStart w:id="24" w:name="_Toc68619932"/>
+      <w:bookmarkStart w:id="25" w:name="_Toc68619994"/>
       <w:r>
         <w:t>Port:</w:t>
       </w:r>
+      <w:bookmarkEnd w:id="23"/>
       <w:bookmarkEnd w:id="24"/>
       <w:bookmarkEnd w:id="25"/>
-      <w:bookmarkEnd w:id="26"/>
     </w:p>
     <w:p/>
     <w:tbl>
@@ -6084,16 +6096,16 @@
           <w:numId w:val="9"/>
         </w:numPr>
       </w:pPr>
-      <w:bookmarkStart w:id="27" w:name="_Toc68619392"/>
-      <w:bookmarkStart w:id="28" w:name="_Toc68619933"/>
-      <w:bookmarkStart w:id="29" w:name="_Toc68619995"/>
+      <w:bookmarkStart w:id="26" w:name="_Toc68619392"/>
+      <w:bookmarkStart w:id="27" w:name="_Toc68619933"/>
+      <w:bookmarkStart w:id="28" w:name="_Toc68619995"/>
       <w:proofErr w:type="spellStart"/>
       <w:r>
         <w:t>Dio</w:t>
       </w:r>
+      <w:bookmarkEnd w:id="26"/>
       <w:bookmarkEnd w:id="27"/>
       <w:bookmarkEnd w:id="28"/>
-      <w:bookmarkEnd w:id="29"/>
       <w:proofErr w:type="spellEnd"/>
     </w:p>
     <w:tbl>
@@ -7322,15 +7334,15 @@
           <w:numId w:val="9"/>
         </w:numPr>
       </w:pPr>
-      <w:bookmarkStart w:id="30" w:name="_Toc68619393"/>
-      <w:bookmarkStart w:id="31" w:name="_Toc68619934"/>
-      <w:bookmarkStart w:id="32" w:name="_Toc68619996"/>
+      <w:bookmarkStart w:id="29" w:name="_Toc68619393"/>
+      <w:bookmarkStart w:id="30" w:name="_Toc68619934"/>
+      <w:bookmarkStart w:id="31" w:name="_Toc68619996"/>
       <w:r>
         <w:t>Timer</w:t>
       </w:r>
+      <w:bookmarkEnd w:id="29"/>
       <w:bookmarkEnd w:id="30"/>
       <w:bookmarkEnd w:id="31"/>
-      <w:bookmarkEnd w:id="32"/>
     </w:p>
     <w:tbl>
       <w:tblPr>
@@ -9252,7 +9264,7 @@
           <w:szCs w:val="96"/>
         </w:rPr>
       </w:pPr>
-      <w:bookmarkStart w:id="33" w:name="_Toc35078929"/>
+      <w:bookmarkStart w:id="32" w:name="_Toc35078929"/>
     </w:p>
     <w:p>
       <w:pPr>
@@ -9263,7 +9275,7 @@
           <w:u w:val="single"/>
         </w:rPr>
       </w:pPr>
-      <w:bookmarkStart w:id="34" w:name="_Toc68619997"/>
+      <w:bookmarkStart w:id="33" w:name="_Toc68619997"/>
       <w:r>
         <w:rPr>
           <w:sz w:val="36"/>
@@ -9285,7 +9297,7 @@
         </w:rPr>
         <w:t>AL Component APIs</w:t>
       </w:r>
-      <w:bookmarkEnd w:id="34"/>
+      <w:bookmarkEnd w:id="33"/>
     </w:p>
     <w:p>
       <w:pPr>
@@ -9301,9 +9313,9 @@
           <w:u w:val="single"/>
         </w:rPr>
       </w:pPr>
-      <w:bookmarkStart w:id="35" w:name="_Toc68619395"/>
-      <w:bookmarkStart w:id="36" w:name="_Toc68619936"/>
-      <w:bookmarkStart w:id="37" w:name="_Toc68619998"/>
+      <w:bookmarkStart w:id="34" w:name="_Toc68619395"/>
+      <w:bookmarkStart w:id="35" w:name="_Toc68619936"/>
+      <w:bookmarkStart w:id="36" w:name="_Toc68619998"/>
       <w:r>
         <w:rPr>
           <w:rFonts w:ascii="Calibri Light" w:eastAsia="F" w:hAnsi="Calibri Light"/>
@@ -9331,10 +9343,10 @@
         </w:rPr>
         <w:t xml:space="preserve"> Component:</w:t>
       </w:r>
-      <w:bookmarkEnd w:id="33"/>
+      <w:bookmarkEnd w:id="32"/>
+      <w:bookmarkEnd w:id="34"/>
       <w:bookmarkEnd w:id="35"/>
       <w:bookmarkEnd w:id="36"/>
-      <w:bookmarkEnd w:id="37"/>
     </w:p>
     <w:p>
       <w:pPr>
@@ -10077,10 +10089,10 @@
           <w:u w:val="single"/>
         </w:rPr>
       </w:pPr>
-      <w:bookmarkStart w:id="38" w:name="_Toc35078930"/>
-      <w:bookmarkStart w:id="39" w:name="_Toc68619396"/>
-      <w:bookmarkStart w:id="40" w:name="_Toc68619937"/>
-      <w:bookmarkStart w:id="41" w:name="_Toc68619999"/>
+      <w:bookmarkStart w:id="37" w:name="_Toc35078930"/>
+      <w:bookmarkStart w:id="38" w:name="_Toc68619396"/>
+      <w:bookmarkStart w:id="39" w:name="_Toc68619937"/>
+      <w:bookmarkStart w:id="40" w:name="_Toc68619999"/>
       <w:r>
         <w:rPr>
           <w:rFonts w:ascii="Calibri Light" w:eastAsia="F" w:hAnsi="Calibri Light"/>
@@ -10112,10 +10124,10 @@
         </w:rPr>
         <w:t xml:space="preserve"> Buzzer Component:</w:t>
       </w:r>
+      <w:bookmarkEnd w:id="37"/>
       <w:bookmarkEnd w:id="38"/>
       <w:bookmarkEnd w:id="39"/>
       <w:bookmarkEnd w:id="40"/>
-      <w:bookmarkEnd w:id="41"/>
     </w:p>
     <w:p>
       <w:pPr>
@@ -11154,9 +11166,9 @@
           <w:u w:val="single"/>
         </w:rPr>
       </w:pPr>
-      <w:bookmarkStart w:id="42" w:name="_Toc68619397"/>
-      <w:bookmarkStart w:id="43" w:name="_Toc68619938"/>
-      <w:bookmarkStart w:id="44" w:name="_Toc68620000"/>
+      <w:bookmarkStart w:id="41" w:name="_Toc68619397"/>
+      <w:bookmarkStart w:id="42" w:name="_Toc68619938"/>
+      <w:bookmarkStart w:id="43" w:name="_Toc68620000"/>
       <w:r>
         <w:rPr>
           <w:rFonts w:ascii="Calibri Light" w:eastAsia="F" w:hAnsi="Calibri Light"/>
@@ -11177,9 +11189,9 @@
         </w:rPr>
         <w:t xml:space="preserve"> LCD Component:</w:t>
       </w:r>
+      <w:bookmarkEnd w:id="41"/>
       <w:bookmarkEnd w:id="42"/>
       <w:bookmarkEnd w:id="43"/>
-      <w:bookmarkEnd w:id="44"/>
     </w:p>
     <w:p/>
     <w:tbl>
@@ -11264,6 +11276,7 @@
               <w:pStyle w:val="Standard"/>
               <w:spacing w:after="0"/>
             </w:pPr>
+            <w:bookmarkStart w:id="44" w:name="_GoBack"/>
             <w:r>
               <w:t>Req_PO1_DGC_GDD</w:t>
             </w:r>
@@ -11286,6 +11299,7 @@
             <w:r>
               <w:t>2</w:t>
             </w:r>
+            <w:bookmarkEnd w:id="44"/>
           </w:p>
         </w:tc>
         <w:tc>
@@ -11442,25 +11456,51 @@
                 <w:sz w:val="24"/>
                 <w:szCs w:val="24"/>
               </w:rPr>
-              <w:t xml:space="preserve">It initializing the Lcd by </w:t>
-            </w:r>
-            <w:proofErr w:type="spellStart"/>
+              <w:t>I</w:t>
+            </w:r>
             <w:r>
               <w:rPr>
                 <w:color w:val="000000"/>
                 <w:sz w:val="24"/>
                 <w:szCs w:val="24"/>
               </w:rPr>
-              <w:t>init</w:t>
-            </w:r>
-            <w:proofErr w:type="spellEnd"/>
+              <w:t xml:space="preserve">nitializing the </w:t>
+            </w:r>
+            <w:proofErr w:type="spellStart"/>
             <w:r>
               <w:rPr>
                 <w:color w:val="000000"/>
                 <w:sz w:val="24"/>
                 <w:szCs w:val="24"/>
               </w:rPr>
-              <w:t xml:space="preserve"> sequence and the configuration of pins.</w:t>
+              <w:t>Lcd</w:t>
+            </w:r>
+            <w:proofErr w:type="spellEnd"/>
+            <w:r>
+              <w:rPr>
+                <w:color w:val="000000"/>
+                <w:sz w:val="24"/>
+                <w:szCs w:val="24"/>
+              </w:rPr>
+              <w:t xml:space="preserve"> by </w:t>
+            </w:r>
+            <w:proofErr w:type="spellStart"/>
+            <w:r>
+              <w:rPr>
+                <w:color w:val="000000"/>
+                <w:sz w:val="24"/>
+                <w:szCs w:val="24"/>
+              </w:rPr>
+              <w:t>init</w:t>
+            </w:r>
+            <w:proofErr w:type="spellEnd"/>
+            <w:r>
+              <w:rPr>
+                <w:color w:val="000000"/>
+                <w:sz w:val="24"/>
+                <w:szCs w:val="24"/>
+              </w:rPr>
+              <w:t xml:space="preserve"> sequence.</w:t>
             </w:r>
           </w:p>
         </w:tc>
@@ -18402,7 +18442,7 @@
 </file>
 
 <file path=word/endnotes.xml><?xml version="1.0" encoding="utf-8"?>
-<w:endnotes xmlns:wpc="http://schemas.microsoft.com/office/word/2010/wordprocessingCanvas" xmlns:mc="http://schemas.openxmlformats.org/markup-compatibility/2006" xmlns:o="urn:schemas-microsoft-com:office:office" xmlns:r="http://schemas.openxmlformats.org/officeDocument/2006/relationships" xmlns:m="http://schemas.openxmlformats.org/officeDocument/2006/math" xmlns:v="urn:schemas-microsoft-com:vml" xmlns:wp14="http://schemas.microsoft.com/office/word/2010/wordprocessingDrawing" xmlns:wp="http://schemas.openxmlformats.org/drawingml/2006/wordprocessingDrawing" xmlns:w10="urn:schemas-microsoft-com:office:word" xmlns:w="http://schemas.openxmlformats.org/wordprocessingml/2006/main" xmlns:w14="http://schemas.microsoft.com/office/word/2010/wordml" xmlns:w15="http://schemas.microsoft.com/office/word/2012/wordml" xmlns:wpg="http://schemas.microsoft.com/office/word/2010/wordprocessingGroup" xmlns:wpi="http://schemas.microsoft.com/office/word/2010/wordprocessingInk" xmlns:wne="http://schemas.microsoft.com/office/word/2006/wordml" xmlns:wps="http://schemas.microsoft.com/office/word/2010/wordprocessingShape" mc:Ignorable="w14 w15 wp14">
+<w:endnotes xmlns:wpc="http://schemas.microsoft.com/office/word/2010/wordprocessingCanvas" xmlns:cx="http://schemas.microsoft.com/office/drawing/2014/chartex" xmlns:mc="http://schemas.openxmlformats.org/markup-compatibility/2006" xmlns:o="urn:schemas-microsoft-com:office:office" xmlns:r="http://schemas.openxmlformats.org/officeDocument/2006/relationships" xmlns:m="http://schemas.openxmlformats.org/officeDocument/2006/math" xmlns:v="urn:schemas-microsoft-com:vml" xmlns:wp14="http://schemas.microsoft.com/office/word/2010/wordprocessingDrawing" xmlns:wp="http://schemas.openxmlformats.org/drawingml/2006/wordprocessingDrawing" xmlns:w10="urn:schemas-microsoft-com:office:word" xmlns:w="http://schemas.openxmlformats.org/wordprocessingml/2006/main" xmlns:w14="http://schemas.microsoft.com/office/word/2010/wordml" xmlns:w15="http://schemas.microsoft.com/office/word/2012/wordml" xmlns:w16se="http://schemas.microsoft.com/office/word/2015/wordml/symex" xmlns:wpg="http://schemas.microsoft.com/office/word/2010/wordprocessingGroup" xmlns:wpi="http://schemas.microsoft.com/office/word/2010/wordprocessingInk" xmlns:wne="http://schemas.microsoft.com/office/word/2006/wordml" xmlns:wps="http://schemas.microsoft.com/office/word/2010/wordprocessingShape" mc:Ignorable="w14 w15 w16se wp14">
   <w:endnote w:type="separator" w:id="-1">
     <w:p>
       <w:pPr>
@@ -18427,7 +18467,7 @@
 </file>
 
 <file path=word/footer1.xml><?xml version="1.0" encoding="utf-8"?>
-<w:ftr xmlns:wpc="http://schemas.microsoft.com/office/word/2010/wordprocessingCanvas" xmlns:mc="http://schemas.openxmlformats.org/markup-compatibility/2006" xmlns:o="urn:schemas-microsoft-com:office:office" xmlns:r="http://schemas.openxmlformats.org/officeDocument/2006/relationships" xmlns:m="http://schemas.openxmlformats.org/officeDocument/2006/math" xmlns:v="urn:schemas-microsoft-com:vml" xmlns:wp14="http://schemas.microsoft.com/office/word/2010/wordprocessingDrawing" xmlns:wp="http://schemas.openxmlformats.org/drawingml/2006/wordprocessingDrawing" xmlns:w10="urn:schemas-microsoft-com:office:word" xmlns:w="http://schemas.openxmlformats.org/wordprocessingml/2006/main" xmlns:w14="http://schemas.microsoft.com/office/word/2010/wordml" xmlns:w15="http://schemas.microsoft.com/office/word/2012/wordml" xmlns:wpg="http://schemas.microsoft.com/office/word/2010/wordprocessingGroup" xmlns:wpi="http://schemas.microsoft.com/office/word/2010/wordprocessingInk" xmlns:wne="http://schemas.microsoft.com/office/word/2006/wordml" xmlns:wps="http://schemas.microsoft.com/office/word/2010/wordprocessingShape" mc:Ignorable="w14 w15 wp14">
+<w:ftr xmlns:wpc="http://schemas.microsoft.com/office/word/2010/wordprocessingCanvas" xmlns:cx="http://schemas.microsoft.com/office/drawing/2014/chartex" xmlns:mc="http://schemas.openxmlformats.org/markup-compatibility/2006" xmlns:o="urn:schemas-microsoft-com:office:office" xmlns:r="http://schemas.openxmlformats.org/officeDocument/2006/relationships" xmlns:m="http://schemas.openxmlformats.org/officeDocument/2006/math" xmlns:v="urn:schemas-microsoft-com:vml" xmlns:wp14="http://schemas.microsoft.com/office/word/2010/wordprocessingDrawing" xmlns:wp="http://schemas.openxmlformats.org/drawingml/2006/wordprocessingDrawing" xmlns:w10="urn:schemas-microsoft-com:office:word" xmlns:w="http://schemas.openxmlformats.org/wordprocessingml/2006/main" xmlns:w14="http://schemas.microsoft.com/office/word/2010/wordml" xmlns:w15="http://schemas.microsoft.com/office/word/2012/wordml" xmlns:w16se="http://schemas.microsoft.com/office/word/2015/wordml/symex" xmlns:wpg="http://schemas.microsoft.com/office/word/2010/wordprocessingGroup" xmlns:wpi="http://schemas.microsoft.com/office/word/2010/wordprocessingInk" xmlns:wne="http://schemas.microsoft.com/office/word/2006/wordml" xmlns:wps="http://schemas.microsoft.com/office/word/2010/wordprocessingShape" mc:Ignorable="w14 w15 w16se wp14">
   <w:sdt>
     <w:sdtPr>
       <w:id w:val="-761226007"/>
@@ -18460,7 +18500,7 @@
           <w:rPr>
             <w:noProof/>
           </w:rPr>
-          <w:t>8</w:t>
+          <w:t>21</w:t>
         </w:r>
         <w:r>
           <w:rPr>
@@ -18480,7 +18520,7 @@
 </file>
 
 <file path=word/footnotes.xml><?xml version="1.0" encoding="utf-8"?>
-<w:footnotes xmlns:wpc="http://schemas.microsoft.com/office/word/2010/wordprocessingCanvas" xmlns:mc="http://schemas.openxmlformats.org/markup-compatibility/2006" xmlns:o="urn:schemas-microsoft-com:office:office" xmlns:r="http://schemas.openxmlformats.org/officeDocument/2006/relationships" xmlns:m="http://schemas.openxmlformats.org/officeDocument/2006/math" xmlns:v="urn:schemas-microsoft-com:vml" xmlns:wp14="http://schemas.microsoft.com/office/word/2010/wordprocessingDrawing" xmlns:wp="http://schemas.openxmlformats.org/drawingml/2006/wordprocessingDrawing" xmlns:w10="urn:schemas-microsoft-com:office:word" xmlns:w="http://schemas.openxmlformats.org/wordprocessingml/2006/main" xmlns:w14="http://schemas.microsoft.com/office/word/2010/wordml" xmlns:w15="http://schemas.microsoft.com/office/word/2012/wordml" xmlns:wpg="http://schemas.microsoft.com/office/word/2010/wordprocessingGroup" xmlns:wpi="http://schemas.microsoft.com/office/word/2010/wordprocessingInk" xmlns:wne="http://schemas.microsoft.com/office/word/2006/wordml" xmlns:wps="http://schemas.microsoft.com/office/word/2010/wordprocessingShape" mc:Ignorable="w14 w15 wp14">
+<w:footnotes xmlns:wpc="http://schemas.microsoft.com/office/word/2010/wordprocessingCanvas" xmlns:cx="http://schemas.microsoft.com/office/drawing/2014/chartex" xmlns:mc="http://schemas.openxmlformats.org/markup-compatibility/2006" xmlns:o="urn:schemas-microsoft-com:office:office" xmlns:r="http://schemas.openxmlformats.org/officeDocument/2006/relationships" xmlns:m="http://schemas.openxmlformats.org/officeDocument/2006/math" xmlns:v="urn:schemas-microsoft-com:vml" xmlns:wp14="http://schemas.microsoft.com/office/word/2010/wordprocessingDrawing" xmlns:wp="http://schemas.openxmlformats.org/drawingml/2006/wordprocessingDrawing" xmlns:w10="urn:schemas-microsoft-com:office:word" xmlns:w="http://schemas.openxmlformats.org/wordprocessingml/2006/main" xmlns:w14="http://schemas.microsoft.com/office/word/2010/wordml" xmlns:w15="http://schemas.microsoft.com/office/word/2012/wordml" xmlns:w16se="http://schemas.microsoft.com/office/word/2015/wordml/symex" xmlns:wpg="http://schemas.microsoft.com/office/word/2010/wordprocessingGroup" xmlns:wpi="http://schemas.microsoft.com/office/word/2010/wordprocessingInk" xmlns:wne="http://schemas.microsoft.com/office/word/2006/wordml" xmlns:wps="http://schemas.microsoft.com/office/word/2010/wordprocessingShape" mc:Ignorable="w14 w15 w16se wp14">
   <w:footnote w:type="separator" w:id="-1">
     <w:p>
       <w:pPr>
@@ -18505,7 +18545,7 @@
 </file>
 
 <file path=word/numbering.xml><?xml version="1.0" encoding="utf-8"?>
-<w:numbering xmlns:wpc="http://schemas.microsoft.com/office/word/2010/wordprocessingCanvas" xmlns:mc="http://schemas.openxmlformats.org/markup-compatibility/2006" xmlns:o="urn:schemas-microsoft-com:office:office" xmlns:r="http://schemas.openxmlformats.org/officeDocument/2006/relationships" xmlns:m="http://schemas.openxmlformats.org/officeDocument/2006/math" xmlns:v="urn:schemas-microsoft-com:vml" xmlns:wp14="http://schemas.microsoft.com/office/word/2010/wordprocessingDrawing" xmlns:wp="http://schemas.openxmlformats.org/drawingml/2006/wordprocessingDrawing" xmlns:w10="urn:schemas-microsoft-com:office:word" xmlns:w="http://schemas.openxmlformats.org/wordprocessingml/2006/main" xmlns:w14="http://schemas.microsoft.com/office/word/2010/wordml" xmlns:w15="http://schemas.microsoft.com/office/word/2012/wordml" xmlns:wpg="http://schemas.microsoft.com/office/word/2010/wordprocessingGroup" xmlns:wpi="http://schemas.microsoft.com/office/word/2010/wordprocessingInk" xmlns:wne="http://schemas.microsoft.com/office/word/2006/wordml" xmlns:wps="http://schemas.microsoft.com/office/word/2010/wordprocessingShape" mc:Ignorable="w14 w15 wp14">
+<w:numbering xmlns:wpc="http://schemas.microsoft.com/office/word/2010/wordprocessingCanvas" xmlns:cx="http://schemas.microsoft.com/office/drawing/2014/chartex" xmlns:mc="http://schemas.openxmlformats.org/markup-compatibility/2006" xmlns:o="urn:schemas-microsoft-com:office:office" xmlns:r="http://schemas.openxmlformats.org/officeDocument/2006/relationships" xmlns:m="http://schemas.openxmlformats.org/officeDocument/2006/math" xmlns:v="urn:schemas-microsoft-com:vml" xmlns:wp14="http://schemas.microsoft.com/office/word/2010/wordprocessingDrawing" xmlns:wp="http://schemas.openxmlformats.org/drawingml/2006/wordprocessingDrawing" xmlns:w10="urn:schemas-microsoft-com:office:word" xmlns:w="http://schemas.openxmlformats.org/wordprocessingml/2006/main" xmlns:w14="http://schemas.microsoft.com/office/word/2010/wordml" xmlns:w15="http://schemas.microsoft.com/office/word/2012/wordml" xmlns:w16se="http://schemas.microsoft.com/office/word/2015/wordml/symex" xmlns:wpg="http://schemas.microsoft.com/office/word/2010/wordprocessingGroup" xmlns:wpi="http://schemas.microsoft.com/office/word/2010/wordprocessingInk" xmlns:wne="http://schemas.microsoft.com/office/word/2006/wordml" xmlns:wps="http://schemas.microsoft.com/office/word/2010/wordprocessingShape" mc:Ignorable="w14 w15 w16se wp14">
   <w:abstractNum w:abstractNumId="0" w15:restartNumberingAfterBreak="0">
     <w:nsid w:val="005C77CB"/>
     <w:multiLevelType w:val="hybridMultilevel"/>
@@ -21972,7 +22012,7 @@
 </file>
 
 <file path=word/styles.xml><?xml version="1.0" encoding="utf-8"?>
-<w:styles xmlns:mc="http://schemas.openxmlformats.org/markup-compatibility/2006" xmlns:r="http://schemas.openxmlformats.org/officeDocument/2006/relationships" xmlns:w="http://schemas.openxmlformats.org/wordprocessingml/2006/main" xmlns:w14="http://schemas.microsoft.com/office/word/2010/wordml" xmlns:w15="http://schemas.microsoft.com/office/word/2012/wordml" mc:Ignorable="w14 w15">
+<w:styles xmlns:mc="http://schemas.openxmlformats.org/markup-compatibility/2006" xmlns:r="http://schemas.openxmlformats.org/officeDocument/2006/relationships" xmlns:w="http://schemas.openxmlformats.org/wordprocessingml/2006/main" xmlns:w14="http://schemas.microsoft.com/office/word/2010/wordml" xmlns:w15="http://schemas.microsoft.com/office/word/2012/wordml" xmlns:w16se="http://schemas.microsoft.com/office/word/2015/wordml/symex" mc:Ignorable="w14 w15 w16se">
   <w:docDefaults>
     <w:rPrDefault>
       <w:rPr>
@@ -22726,7 +22766,7 @@
 </file>
 
 <file path=word/glossary/document.xml><?xml version="1.0" encoding="utf-8"?>
-<w:glossaryDocument xmlns:wpc="http://schemas.microsoft.com/office/word/2010/wordprocessingCanvas" xmlns:mc="http://schemas.openxmlformats.org/markup-compatibility/2006" xmlns:o="urn:schemas-microsoft-com:office:office" xmlns:r="http://schemas.openxmlformats.org/officeDocument/2006/relationships" xmlns:m="http://schemas.openxmlformats.org/officeDocument/2006/math" xmlns:v="urn:schemas-microsoft-com:vml" xmlns:wp14="http://schemas.microsoft.com/office/word/2010/wordprocessingDrawing" xmlns:wp="http://schemas.openxmlformats.org/drawingml/2006/wordprocessingDrawing" xmlns:w10="urn:schemas-microsoft-com:office:word" xmlns:w="http://schemas.openxmlformats.org/wordprocessingml/2006/main" xmlns:w14="http://schemas.microsoft.com/office/word/2010/wordml" xmlns:w15="http://schemas.microsoft.com/office/word/2012/wordml" xmlns:wpg="http://schemas.microsoft.com/office/word/2010/wordprocessingGroup" xmlns:wpi="http://schemas.microsoft.com/office/word/2010/wordprocessingInk" xmlns:wne="http://schemas.microsoft.com/office/word/2006/wordml" xmlns:wps="http://schemas.microsoft.com/office/word/2010/wordprocessingShape" mc:Ignorable="w14 w15 wp14">
+<w:glossaryDocument xmlns:wpc="http://schemas.microsoft.com/office/word/2010/wordprocessingCanvas" xmlns:cx="http://schemas.microsoft.com/office/drawing/2014/chartex" xmlns:mc="http://schemas.openxmlformats.org/markup-compatibility/2006" xmlns:o="urn:schemas-microsoft-com:office:office" xmlns:r="http://schemas.openxmlformats.org/officeDocument/2006/relationships" xmlns:m="http://schemas.openxmlformats.org/officeDocument/2006/math" xmlns:v="urn:schemas-microsoft-com:vml" xmlns:wp14="http://schemas.microsoft.com/office/word/2010/wordprocessingDrawing" xmlns:wp="http://schemas.openxmlformats.org/drawingml/2006/wordprocessingDrawing" xmlns:w10="urn:schemas-microsoft-com:office:word" xmlns:w="http://schemas.openxmlformats.org/wordprocessingml/2006/main" xmlns:w14="http://schemas.microsoft.com/office/word/2010/wordml" xmlns:w15="http://schemas.microsoft.com/office/word/2012/wordml" xmlns:w16se="http://schemas.microsoft.com/office/word/2015/wordml/symex" xmlns:wpg="http://schemas.microsoft.com/office/word/2010/wordprocessingGroup" xmlns:wpi="http://schemas.microsoft.com/office/word/2010/wordprocessingInk" xmlns:wne="http://schemas.microsoft.com/office/word/2006/wordml" xmlns:wps="http://schemas.microsoft.com/office/word/2010/wordprocessingShape" mc:Ignorable="w14 w15 w16se wp14">
   <w:docParts>
     <w:docPart>
       <w:docPartPr>
@@ -22796,13 +22836,13 @@
 </file>
 
 <file path=word/glossary/fontTable.xml><?xml version="1.0" encoding="utf-8"?>
-<w:fonts xmlns:mc="http://schemas.openxmlformats.org/markup-compatibility/2006" xmlns:r="http://schemas.openxmlformats.org/officeDocument/2006/relationships" xmlns:w="http://schemas.openxmlformats.org/wordprocessingml/2006/main" xmlns:w14="http://schemas.microsoft.com/office/word/2010/wordml" xmlns:w15="http://schemas.microsoft.com/office/word/2012/wordml" mc:Ignorable="w14 w15">
+<w:fonts xmlns:mc="http://schemas.openxmlformats.org/markup-compatibility/2006" xmlns:r="http://schemas.openxmlformats.org/officeDocument/2006/relationships" xmlns:w="http://schemas.openxmlformats.org/wordprocessingml/2006/main" xmlns:w14="http://schemas.microsoft.com/office/word/2010/wordml" xmlns:w15="http://schemas.microsoft.com/office/word/2012/wordml" xmlns:w16se="http://schemas.microsoft.com/office/word/2015/wordml/symex" mc:Ignorable="w14 w15 w16se">
   <w:font w:name="Times New Roman">
     <w:panose1 w:val="02020603050405020304"/>
     <w:charset w:val="00"/>
     <w:family w:val="roman"/>
     <w:pitch w:val="variable"/>
-    <w:sig w:usb0="E0002AFF" w:usb1="C0007841" w:usb2="00000009" w:usb3="00000000" w:csb0="000001FF" w:csb1="00000000"/>
+    <w:sig w:usb0="E0002EFF" w:usb1="C000785B" w:usb2="00000009" w:usb3="00000000" w:csb0="000001FF" w:csb1="00000000"/>
   </w:font>
   <w:font w:name="Symbol">
     <w:panose1 w:val="05050102010706020507"/>
@@ -22816,7 +22856,7 @@
     <w:charset w:val="00"/>
     <w:family w:val="modern"/>
     <w:pitch w:val="fixed"/>
-    <w:sig w:usb0="E0002AFF" w:usb1="C0007843" w:usb2="00000009" w:usb3="00000000" w:csb0="000001FF" w:csb1="00000000"/>
+    <w:sig w:usb0="E0002EFF" w:usb1="C0007843" w:usb2="00000009" w:usb3="00000000" w:csb0="000001FF" w:csb1="00000000"/>
   </w:font>
   <w:font w:name="Wingdings">
     <w:panose1 w:val="05000000000000000000"/>
@@ -22830,35 +22870,35 @@
     <w:charset w:val="00"/>
     <w:family w:val="swiss"/>
     <w:pitch w:val="variable"/>
-    <w:sig w:usb0="E00002FF" w:usb1="4000ACFF" w:usb2="00000001" w:usb3="00000000" w:csb0="0000019F" w:csb1="00000000"/>
+    <w:sig w:usb0="E4002EFF" w:usb1="C000247B" w:usb2="00000009" w:usb3="00000000" w:csb0="000001FF" w:csb1="00000000"/>
   </w:font>
   <w:font w:name="Consolas">
     <w:panose1 w:val="020B0609020204030204"/>
     <w:charset w:val="00"/>
     <w:family w:val="modern"/>
     <w:pitch w:val="fixed"/>
-    <w:sig w:usb0="E10002FF" w:usb1="4000FCFF" w:usb2="00000009" w:usb3="00000000" w:csb0="0000019F" w:csb1="00000000"/>
+    <w:sig w:usb0="E00006FF" w:usb1="0000FCFF" w:usb2="00000001" w:usb3="00000000" w:csb0="0000019F" w:csb1="00000000"/>
   </w:font>
   <w:font w:name="Arial">
     <w:panose1 w:val="020B0604020202020204"/>
     <w:charset w:val="00"/>
     <w:family w:val="swiss"/>
     <w:pitch w:val="variable"/>
-    <w:sig w:usb0="E0002AFF" w:usb1="C0007843" w:usb2="00000009" w:usb3="00000000" w:csb0="000001FF" w:csb1="00000000"/>
+    <w:sig w:usb0="E0002EFF" w:usb1="C000785B" w:usb2="00000009" w:usb3="00000000" w:csb0="000001FF" w:csb1="00000000"/>
   </w:font>
   <w:font w:name="Calibri Light">
     <w:panose1 w:val="020F0302020204030204"/>
     <w:charset w:val="00"/>
     <w:family w:val="swiss"/>
     <w:pitch w:val="variable"/>
-    <w:sig w:usb0="A00002EF" w:usb1="4000207B" w:usb2="00000000" w:usb3="00000000" w:csb0="0000019F" w:csb1="00000000"/>
+    <w:sig w:usb0="E4002EFF" w:usb1="C000247B" w:usb2="00000009" w:usb3="00000000" w:csb0="000001FF" w:csb1="00000000"/>
   </w:font>
   <w:font w:name="Segoe UI">
     <w:panose1 w:val="020B0502040204020203"/>
     <w:charset w:val="00"/>
     <w:family w:val="swiss"/>
     <w:pitch w:val="variable"/>
-    <w:sig w:usb0="E10022FF" w:usb1="C000E47F" w:usb2="00000029" w:usb3="00000000" w:csb0="000001DF" w:csb1="00000000"/>
+    <w:sig w:usb0="E4002EFF" w:usb1="C000E47F" w:usb2="00000009" w:usb3="00000000" w:csb0="000001FF" w:csb1="00000000"/>
   </w:font>
   <w:font w:name="ArialMT">
     <w:altName w:val="Times New Roman"/>
@@ -22883,7 +22923,7 @@
 </file>
 
 <file path=word/glossary/settings.xml><?xml version="1.0" encoding="utf-8"?>
-<w:settings xmlns:mc="http://schemas.openxmlformats.org/markup-compatibility/2006" xmlns:o="urn:schemas-microsoft-com:office:office" xmlns:r="http://schemas.openxmlformats.org/officeDocument/2006/relationships" xmlns:m="http://schemas.openxmlformats.org/officeDocument/2006/math" xmlns:v="urn:schemas-microsoft-com:vml" xmlns:w10="urn:schemas-microsoft-com:office:word" xmlns:w="http://schemas.openxmlformats.org/wordprocessingml/2006/main" xmlns:w14="http://schemas.microsoft.com/office/word/2010/wordml" xmlns:w15="http://schemas.microsoft.com/office/word/2012/wordml" xmlns:sl="http://schemas.openxmlformats.org/schemaLibrary/2006/main" mc:Ignorable="w14 w15">
+<w:settings xmlns:mc="http://schemas.openxmlformats.org/markup-compatibility/2006" xmlns:o="urn:schemas-microsoft-com:office:office" xmlns:r="http://schemas.openxmlformats.org/officeDocument/2006/relationships" xmlns:m="http://schemas.openxmlformats.org/officeDocument/2006/math" xmlns:v="urn:schemas-microsoft-com:vml" xmlns:w10="urn:schemas-microsoft-com:office:word" xmlns:w="http://schemas.openxmlformats.org/wordprocessingml/2006/main" xmlns:w14="http://schemas.microsoft.com/office/word/2010/wordml" xmlns:w15="http://schemas.microsoft.com/office/word/2012/wordml" xmlns:w16se="http://schemas.microsoft.com/office/word/2015/wordml/symex" xmlns:sl="http://schemas.openxmlformats.org/schemaLibrary/2006/main" mc:Ignorable="w14 w15 w16se">
   <w:view w:val="normal"/>
   <w:defaultTabStop w:val="720"/>
   <w:characterSpacingControl w:val="doNotCompress"/>
@@ -22910,6 +22950,7 @@
     <w:rsid w:val="008304B5"/>
     <w:rsid w:val="008649C1"/>
     <w:rsid w:val="009506F5"/>
+    <w:rsid w:val="00A44D60"/>
     <w:rsid w:val="00A45961"/>
     <w:rsid w:val="00AC5C70"/>
     <w:rsid w:val="00AC63A8"/>
@@ -22941,7 +22982,7 @@
 </file>
 
 <file path=word/glossary/styles.xml><?xml version="1.0" encoding="utf-8"?>
-<w:styles xmlns:mc="http://schemas.openxmlformats.org/markup-compatibility/2006" xmlns:r="http://schemas.openxmlformats.org/officeDocument/2006/relationships" xmlns:w="http://schemas.openxmlformats.org/wordprocessingml/2006/main" xmlns:w14="http://schemas.microsoft.com/office/word/2010/wordml" xmlns:w15="http://schemas.microsoft.com/office/word/2012/wordml" mc:Ignorable="w14 w15">
+<w:styles xmlns:mc="http://schemas.openxmlformats.org/markup-compatibility/2006" xmlns:r="http://schemas.openxmlformats.org/officeDocument/2006/relationships" xmlns:w="http://schemas.openxmlformats.org/wordprocessingml/2006/main" xmlns:w14="http://schemas.microsoft.com/office/word/2010/wordml" xmlns:w15="http://schemas.microsoft.com/office/word/2012/wordml" xmlns:w16se="http://schemas.microsoft.com/office/word/2015/wordml/symex" mc:Ignorable="w14 w15 w16se">
   <w:docDefaults>
     <w:rPrDefault>
       <w:rPr>
@@ -23373,7 +23414,7 @@
 </file>
 
 <file path=word/glossary/webSettings.xml><?xml version="1.0" encoding="utf-8"?>
-<w:webSettings xmlns:mc="http://schemas.openxmlformats.org/markup-compatibility/2006" xmlns:r="http://schemas.openxmlformats.org/officeDocument/2006/relationships" xmlns:w="http://schemas.openxmlformats.org/wordprocessingml/2006/main" xmlns:w14="http://schemas.microsoft.com/office/word/2010/wordml" xmlns:w15="http://schemas.microsoft.com/office/word/2012/wordml" mc:Ignorable="w14 w15">
+<w:webSettings xmlns:mc="http://schemas.openxmlformats.org/markup-compatibility/2006" xmlns:r="http://schemas.openxmlformats.org/officeDocument/2006/relationships" xmlns:w="http://schemas.openxmlformats.org/wordprocessingml/2006/main" xmlns:w14="http://schemas.microsoft.com/office/word/2010/wordml" xmlns:w15="http://schemas.microsoft.com/office/word/2012/wordml" xmlns:w16se="http://schemas.microsoft.com/office/word/2015/wordml/symex" mc:Ignorable="w14 w15 w16se">
   <w:optimizeForBrowser/>
   <w:allowPNG/>
 </w:webSettings>

</xml_diff>

<commit_message>
upload CDD and the code
changed GDD of in math_calc
</commit_message>
<xml_diff>
--- a/SWE/Software Specification/Architecture/GDD/PO1_GDD_DGC.docx
+++ b/SWE/Software Specification/Architecture/GDD/PO1_GDD_DGC.docx
@@ -1,6 +1,6 @@
 
 <file path=word/document.xml><?xml version="1.0" encoding="utf-8"?>
-<w:document xmlns:wpc="http://schemas.microsoft.com/office/word/2010/wordprocessingCanvas" xmlns:mc="http://schemas.openxmlformats.org/markup-compatibility/2006" xmlns:o="urn:schemas-microsoft-com:office:office" xmlns:r="http://schemas.openxmlformats.org/officeDocument/2006/relationships" xmlns:m="http://schemas.openxmlformats.org/officeDocument/2006/math" xmlns:v="urn:schemas-microsoft-com:vml" xmlns:wp14="http://schemas.microsoft.com/office/word/2010/wordprocessingDrawing" xmlns:wp="http://schemas.openxmlformats.org/drawingml/2006/wordprocessingDrawing" xmlns:w10="urn:schemas-microsoft-com:office:word" xmlns:w="http://schemas.openxmlformats.org/wordprocessingml/2006/main" xmlns:w14="http://schemas.microsoft.com/office/word/2010/wordml" xmlns:w15="http://schemas.microsoft.com/office/word/2012/wordml" xmlns:wpg="http://schemas.microsoft.com/office/word/2010/wordprocessingGroup" xmlns:wpi="http://schemas.microsoft.com/office/word/2010/wordprocessingInk" xmlns:wne="http://schemas.microsoft.com/office/word/2006/wordml" xmlns:wps="http://schemas.microsoft.com/office/word/2010/wordprocessingShape" mc:Ignorable="w14 w15 wp14">
+<w:document xmlns:wpc="http://schemas.microsoft.com/office/word/2010/wordprocessingCanvas" xmlns:cx="http://schemas.microsoft.com/office/drawing/2014/chartex" xmlns:cx1="http://schemas.microsoft.com/office/drawing/2015/9/8/chartex" xmlns:cx2="http://schemas.microsoft.com/office/drawing/2015/10/21/chartex" xmlns:cx3="http://schemas.microsoft.com/office/drawing/2016/5/9/chartex" xmlns:cx4="http://schemas.microsoft.com/office/drawing/2016/5/10/chartex" xmlns:cx5="http://schemas.microsoft.com/office/drawing/2016/5/11/chartex" xmlns:cx6="http://schemas.microsoft.com/office/drawing/2016/5/12/chartex" xmlns:cx7="http://schemas.microsoft.com/office/drawing/2016/5/13/chartex" xmlns:cx8="http://schemas.microsoft.com/office/drawing/2016/5/14/chartex" xmlns:mc="http://schemas.openxmlformats.org/markup-compatibility/2006" xmlns:aink="http://schemas.microsoft.com/office/drawing/2016/ink" xmlns:am3d="http://schemas.microsoft.com/office/drawing/2017/model3d" xmlns:o="urn:schemas-microsoft-com:office:office" xmlns:r="http://schemas.openxmlformats.org/officeDocument/2006/relationships" xmlns:m="http://schemas.openxmlformats.org/officeDocument/2006/math" xmlns:v="urn:schemas-microsoft-com:vml" xmlns:wp14="http://schemas.microsoft.com/office/word/2010/wordprocessingDrawing" xmlns:wp="http://schemas.openxmlformats.org/drawingml/2006/wordprocessingDrawing" xmlns:w10="urn:schemas-microsoft-com:office:word" xmlns:w="http://schemas.openxmlformats.org/wordprocessingml/2006/main" xmlns:w14="http://schemas.microsoft.com/office/word/2010/wordml" xmlns:w15="http://schemas.microsoft.com/office/word/2012/wordml" xmlns:w16cex="http://schemas.microsoft.com/office/word/2018/wordml/cex" xmlns:w16cid="http://schemas.microsoft.com/office/word/2016/wordml/cid" xmlns:w16="http://schemas.microsoft.com/office/word/2018/wordml" xmlns:w16sdtdh="http://schemas.microsoft.com/office/word/2020/wordml/sdtdatahash" xmlns:w16se="http://schemas.microsoft.com/office/word/2015/wordml/symex" xmlns:wpg="http://schemas.microsoft.com/office/word/2010/wordprocessingGroup" xmlns:wpi="http://schemas.microsoft.com/office/word/2010/wordprocessingInk" xmlns:wne="http://schemas.microsoft.com/office/word/2006/wordml" xmlns:wps="http://schemas.microsoft.com/office/word/2010/wordprocessingShape" mc:Ignorable="w14 w15 w16se w16cid w16 w16cex w16sdtdh wp14">
   <w:body>
     <w:tbl>
       <w:tblPr>
@@ -1341,17 +1341,8 @@
                 <w:sz w:val="32"/>
                 <w:szCs w:val="32"/>
               </w:rPr>
-              <w:t xml:space="preserve">Hossam </w:t>
-            </w:r>
-            <w:proofErr w:type="spellStart"/>
-            <w:r>
-              <w:rPr>
-                <w:sz w:val="32"/>
-                <w:szCs w:val="32"/>
-              </w:rPr>
-              <w:t>Magdy</w:t>
-            </w:r>
-            <w:proofErr w:type="spellEnd"/>
+              <w:t>Hossam Magdy</w:t>
+            </w:r>
           </w:p>
         </w:tc>
       </w:tr>
@@ -1914,21 +1905,12 @@
                 <w:szCs w:val="32"/>
               </w:rPr>
             </w:pPr>
-            <w:proofErr w:type="spellStart"/>
             <w:r>
               <w:rPr>
                 <w:sz w:val="32"/>
                 <w:szCs w:val="32"/>
               </w:rPr>
-              <w:t>Nihal</w:t>
-            </w:r>
-            <w:proofErr w:type="spellEnd"/>
-            <w:r>
-              <w:rPr>
-                <w:sz w:val="32"/>
-                <w:szCs w:val="32"/>
-              </w:rPr>
-              <w:t xml:space="preserve"> </w:t>
+              <w:t xml:space="preserve">Nihal </w:t>
             </w:r>
             <w:proofErr w:type="spellStart"/>
             <w:r>
@@ -2033,21 +2015,12 @@
                 <w:szCs w:val="32"/>
               </w:rPr>
             </w:pPr>
-            <w:proofErr w:type="spellStart"/>
             <w:r>
               <w:rPr>
                 <w:sz w:val="32"/>
                 <w:szCs w:val="32"/>
               </w:rPr>
-              <w:t>Habiba</w:t>
-            </w:r>
-            <w:proofErr w:type="spellEnd"/>
-            <w:r>
-              <w:rPr>
-                <w:sz w:val="32"/>
-                <w:szCs w:val="32"/>
-              </w:rPr>
-              <w:t xml:space="preserve"> Mahmoud</w:t>
+              <w:t>Habiba Mahmoud</w:t>
             </w:r>
           </w:p>
         </w:tc>
@@ -2291,17 +2264,8 @@
                 <w:sz w:val="32"/>
                 <w:szCs w:val="32"/>
               </w:rPr>
-              <w:t xml:space="preserve"> </w:t>
-            </w:r>
-            <w:proofErr w:type="spellStart"/>
-            <w:r>
-              <w:rPr>
-                <w:sz w:val="32"/>
-                <w:szCs w:val="32"/>
-              </w:rPr>
-              <w:t>Ezzat</w:t>
-            </w:r>
-            <w:proofErr w:type="spellEnd"/>
+              <w:t xml:space="preserve"> Ezzat</w:t>
+            </w:r>
           </w:p>
         </w:tc>
         <w:tc>
@@ -2634,17 +2598,8 @@
                 <w:sz w:val="32"/>
                 <w:szCs w:val="32"/>
               </w:rPr>
-              <w:t xml:space="preserve">Hossam </w:t>
-            </w:r>
-            <w:proofErr w:type="spellStart"/>
-            <w:r>
-              <w:rPr>
-                <w:sz w:val="32"/>
-                <w:szCs w:val="32"/>
-              </w:rPr>
-              <w:t>Magdy</w:t>
-            </w:r>
-            <w:proofErr w:type="spellEnd"/>
+              <w:t>Hossam Magdy</w:t>
+            </w:r>
           </w:p>
         </w:tc>
         <w:tc>
@@ -3224,21 +3179,12 @@
                 <w:szCs w:val="32"/>
               </w:rPr>
             </w:pPr>
-            <w:proofErr w:type="spellStart"/>
             <w:r>
               <w:rPr>
                 <w:sz w:val="32"/>
                 <w:szCs w:val="32"/>
               </w:rPr>
-              <w:t>Habiba</w:t>
-            </w:r>
-            <w:proofErr w:type="spellEnd"/>
-            <w:r>
-              <w:rPr>
-                <w:sz w:val="32"/>
-                <w:szCs w:val="32"/>
-              </w:rPr>
-              <w:t xml:space="preserve"> Mahmoud</w:t>
+              <w:t>Habiba Mahmoud</w:t>
             </w:r>
           </w:p>
         </w:tc>
@@ -3474,21 +3420,12 @@
                 <w:szCs w:val="32"/>
               </w:rPr>
             </w:pPr>
-            <w:proofErr w:type="spellStart"/>
             <w:r>
               <w:rPr>
                 <w:sz w:val="32"/>
                 <w:szCs w:val="32"/>
               </w:rPr>
-              <w:t>Habiba</w:t>
-            </w:r>
-            <w:proofErr w:type="spellEnd"/>
-            <w:r>
-              <w:rPr>
-                <w:sz w:val="32"/>
-                <w:szCs w:val="32"/>
-              </w:rPr>
-              <w:t xml:space="preserve"> Mahmoud</w:t>
+              <w:t>Habiba Mahmoud</w:t>
             </w:r>
           </w:p>
         </w:tc>
@@ -3629,17 +3566,8 @@
                 <w:sz w:val="32"/>
                 <w:szCs w:val="32"/>
               </w:rPr>
-              <w:t xml:space="preserve"> </w:t>
-            </w:r>
-            <w:proofErr w:type="spellStart"/>
-            <w:r>
-              <w:rPr>
-                <w:sz w:val="32"/>
-                <w:szCs w:val="32"/>
-              </w:rPr>
-              <w:t>Magdy</w:t>
-            </w:r>
-            <w:proofErr w:type="spellEnd"/>
+              <w:t xml:space="preserve"> Magdy</w:t>
+            </w:r>
           </w:p>
         </w:tc>
         <w:tc>
@@ -3724,10 +3652,7 @@
               <w:t>01</w:t>
             </w:r>
             <w:r>
-              <w:t>2-V1.</w:t>
-            </w:r>
-            <w:r>
-              <w:t>1</w:t>
+              <w:t>2-V1.1</w:t>
             </w:r>
           </w:p>
         </w:tc>
@@ -4234,10 +4159,7 @@
     </w:p>
     <w:p/>
     <w:p/>
-    <w:p>
-      <w:bookmarkStart w:id="16" w:name="_GoBack"/>
-      <w:bookmarkEnd w:id="16"/>
-    </w:p>
+    <w:p/>
     <w:p/>
     <w:p>
       <w:pPr>
@@ -4248,10 +4170,10 @@
           <w:szCs w:val="36"/>
         </w:rPr>
       </w:pPr>
-      <w:bookmarkStart w:id="17" w:name="_6.Software_features"/>
-      <w:bookmarkStart w:id="18" w:name="_Toc68619388"/>
-      <w:bookmarkStart w:id="19" w:name="_Toc68619991"/>
-      <w:bookmarkEnd w:id="17"/>
+      <w:bookmarkStart w:id="16" w:name="_6.Software_features"/>
+      <w:bookmarkStart w:id="17" w:name="_Toc68619388"/>
+      <w:bookmarkStart w:id="18" w:name="_Toc68619991"/>
+      <w:bookmarkEnd w:id="16"/>
       <w:r>
         <w:rPr>
           <w:sz w:val="36"/>
@@ -4274,8 +4196,8 @@
         </w:rPr>
         <w:t>Software features</w:t>
       </w:r>
+      <w:bookmarkEnd w:id="17"/>
       <w:bookmarkEnd w:id="18"/>
-      <w:bookmarkEnd w:id="19"/>
       <w:r>
         <w:rPr>
           <w:sz w:val="36"/>
@@ -4335,26 +4257,17 @@
           <w:szCs w:val="36"/>
         </w:rPr>
       </w:pPr>
-      <w:bookmarkStart w:id="20" w:name="_Toc68619389"/>
-      <w:bookmarkStart w:id="21" w:name="_Toc68619992"/>
-      <w:proofErr w:type="gramStart"/>
+      <w:bookmarkStart w:id="19" w:name="_Toc68619389"/>
+      <w:bookmarkStart w:id="20" w:name="_Toc68619992"/>
       <w:r>
         <w:rPr>
           <w:sz w:val="36"/>
           <w:szCs w:val="36"/>
         </w:rPr>
-        <w:t>7.Static</w:t>
+        <w:t>7.Static Architecture</w:t>
       </w:r>
-      <w:proofErr w:type="gramEnd"/>
-      <w:r>
-        <w:rPr>
-          <w:sz w:val="36"/>
-          <w:szCs w:val="36"/>
-        </w:rPr>
-        <w:t xml:space="preserve"> Architecture</w:t>
-      </w:r>
+      <w:bookmarkEnd w:id="19"/>
       <w:bookmarkEnd w:id="20"/>
-      <w:bookmarkEnd w:id="21"/>
     </w:p>
     <w:p/>
     <w:p>
@@ -4414,8 +4327,8 @@
           <w:szCs w:val="36"/>
         </w:rPr>
       </w:pPr>
-      <w:bookmarkStart w:id="22" w:name="_Toc68619390"/>
-      <w:bookmarkStart w:id="23" w:name="_Toc68619993"/>
+      <w:bookmarkStart w:id="21" w:name="_Toc68619390"/>
+      <w:bookmarkStart w:id="22" w:name="_Toc68619993"/>
       <w:r>
         <w:rPr>
           <w:sz w:val="36"/>
@@ -4431,8 +4344,8 @@
         </w:rPr>
         <w:t>MCAL Component APIs</w:t>
       </w:r>
+      <w:bookmarkEnd w:id="21"/>
       <w:bookmarkEnd w:id="22"/>
-      <w:bookmarkEnd w:id="23"/>
     </w:p>
     <w:p>
       <w:pPr>
@@ -4442,15 +4355,15 @@
           <w:numId w:val="9"/>
         </w:numPr>
       </w:pPr>
-      <w:bookmarkStart w:id="24" w:name="_Toc68619391"/>
-      <w:bookmarkStart w:id="25" w:name="_Toc68619932"/>
-      <w:bookmarkStart w:id="26" w:name="_Toc68619994"/>
+      <w:bookmarkStart w:id="23" w:name="_Toc68619391"/>
+      <w:bookmarkStart w:id="24" w:name="_Toc68619932"/>
+      <w:bookmarkStart w:id="25" w:name="_Toc68619994"/>
       <w:r>
         <w:t>Port:</w:t>
       </w:r>
+      <w:bookmarkEnd w:id="23"/>
       <w:bookmarkEnd w:id="24"/>
       <w:bookmarkEnd w:id="25"/>
-      <w:bookmarkEnd w:id="26"/>
     </w:p>
     <w:p/>
     <w:tbl>
@@ -6084,16 +5997,16 @@
           <w:numId w:val="9"/>
         </w:numPr>
       </w:pPr>
-      <w:bookmarkStart w:id="27" w:name="_Toc68619392"/>
-      <w:bookmarkStart w:id="28" w:name="_Toc68619933"/>
-      <w:bookmarkStart w:id="29" w:name="_Toc68619995"/>
+      <w:bookmarkStart w:id="26" w:name="_Toc68619392"/>
+      <w:bookmarkStart w:id="27" w:name="_Toc68619933"/>
+      <w:bookmarkStart w:id="28" w:name="_Toc68619995"/>
       <w:proofErr w:type="spellStart"/>
       <w:r>
         <w:t>Dio</w:t>
       </w:r>
+      <w:bookmarkEnd w:id="26"/>
       <w:bookmarkEnd w:id="27"/>
       <w:bookmarkEnd w:id="28"/>
-      <w:bookmarkEnd w:id="29"/>
       <w:proofErr w:type="spellEnd"/>
     </w:p>
     <w:tbl>
@@ -7322,15 +7235,15 @@
           <w:numId w:val="9"/>
         </w:numPr>
       </w:pPr>
-      <w:bookmarkStart w:id="30" w:name="_Toc68619393"/>
-      <w:bookmarkStart w:id="31" w:name="_Toc68619934"/>
-      <w:bookmarkStart w:id="32" w:name="_Toc68619996"/>
+      <w:bookmarkStart w:id="29" w:name="_Toc68619393"/>
+      <w:bookmarkStart w:id="30" w:name="_Toc68619934"/>
+      <w:bookmarkStart w:id="31" w:name="_Toc68619996"/>
       <w:r>
         <w:t>Timer</w:t>
       </w:r>
+      <w:bookmarkEnd w:id="29"/>
       <w:bookmarkEnd w:id="30"/>
       <w:bookmarkEnd w:id="31"/>
-      <w:bookmarkEnd w:id="32"/>
     </w:p>
     <w:tbl>
       <w:tblPr>
@@ -9252,7 +9165,7 @@
           <w:szCs w:val="96"/>
         </w:rPr>
       </w:pPr>
-      <w:bookmarkStart w:id="33" w:name="_Toc35078929"/>
+      <w:bookmarkStart w:id="32" w:name="_Toc35078929"/>
     </w:p>
     <w:p>
       <w:pPr>
@@ -9263,7 +9176,7 @@
           <w:u w:val="single"/>
         </w:rPr>
       </w:pPr>
-      <w:bookmarkStart w:id="34" w:name="_Toc68619997"/>
+      <w:bookmarkStart w:id="33" w:name="_Toc68619997"/>
       <w:r>
         <w:rPr>
           <w:sz w:val="36"/>
@@ -9285,7 +9198,7 @@
         </w:rPr>
         <w:t>AL Component APIs</w:t>
       </w:r>
-      <w:bookmarkEnd w:id="34"/>
+      <w:bookmarkEnd w:id="33"/>
     </w:p>
     <w:p>
       <w:pPr>
@@ -9301,9 +9214,9 @@
           <w:u w:val="single"/>
         </w:rPr>
       </w:pPr>
-      <w:bookmarkStart w:id="35" w:name="_Toc68619395"/>
-      <w:bookmarkStart w:id="36" w:name="_Toc68619936"/>
-      <w:bookmarkStart w:id="37" w:name="_Toc68619998"/>
+      <w:bookmarkStart w:id="34" w:name="_Toc68619395"/>
+      <w:bookmarkStart w:id="35" w:name="_Toc68619936"/>
+      <w:bookmarkStart w:id="36" w:name="_Toc68619998"/>
       <w:r>
         <w:rPr>
           <w:rFonts w:ascii="Calibri Light" w:eastAsia="F" w:hAnsi="Calibri Light"/>
@@ -9331,10 +9244,10 @@
         </w:rPr>
         <w:t xml:space="preserve"> Component:</w:t>
       </w:r>
-      <w:bookmarkEnd w:id="33"/>
+      <w:bookmarkEnd w:id="32"/>
+      <w:bookmarkEnd w:id="34"/>
       <w:bookmarkEnd w:id="35"/>
       <w:bookmarkEnd w:id="36"/>
-      <w:bookmarkEnd w:id="37"/>
     </w:p>
     <w:p>
       <w:pPr>
@@ -10077,10 +9990,10 @@
           <w:u w:val="single"/>
         </w:rPr>
       </w:pPr>
-      <w:bookmarkStart w:id="38" w:name="_Toc35078930"/>
-      <w:bookmarkStart w:id="39" w:name="_Toc68619396"/>
-      <w:bookmarkStart w:id="40" w:name="_Toc68619937"/>
-      <w:bookmarkStart w:id="41" w:name="_Toc68619999"/>
+      <w:bookmarkStart w:id="37" w:name="_Toc35078930"/>
+      <w:bookmarkStart w:id="38" w:name="_Toc68619396"/>
+      <w:bookmarkStart w:id="39" w:name="_Toc68619937"/>
+      <w:bookmarkStart w:id="40" w:name="_Toc68619999"/>
       <w:r>
         <w:rPr>
           <w:rFonts w:ascii="Calibri Light" w:eastAsia="F" w:hAnsi="Calibri Light"/>
@@ -10112,10 +10025,10 @@
         </w:rPr>
         <w:t xml:space="preserve"> Buzzer Component:</w:t>
       </w:r>
+      <w:bookmarkEnd w:id="37"/>
       <w:bookmarkEnd w:id="38"/>
       <w:bookmarkEnd w:id="39"/>
       <w:bookmarkEnd w:id="40"/>
-      <w:bookmarkEnd w:id="41"/>
     </w:p>
     <w:p>
       <w:pPr>
@@ -10415,25 +10328,7 @@
                 <w:sz w:val="24"/>
                 <w:szCs w:val="24"/>
               </w:rPr>
-              <w:t xml:space="preserve">It sets buzzer state according to its </w:t>
-            </w:r>
-            <w:proofErr w:type="spellStart"/>
-            <w:r>
-              <w:rPr>
-                <w:color w:val="000000"/>
-                <w:sz w:val="24"/>
-                <w:szCs w:val="24"/>
-              </w:rPr>
-              <w:t>config</w:t>
-            </w:r>
-            <w:proofErr w:type="spellEnd"/>
-            <w:r>
-              <w:rPr>
-                <w:color w:val="000000"/>
-                <w:sz w:val="24"/>
-                <w:szCs w:val="24"/>
-              </w:rPr>
-              <w:t xml:space="preserve"> file that it </w:t>
+              <w:t xml:space="preserve">It sets buzzer state according to its config file that it </w:t>
             </w:r>
             <w:proofErr w:type="spellStart"/>
             <w:r>
@@ -11154,9 +11049,9 @@
           <w:u w:val="single"/>
         </w:rPr>
       </w:pPr>
-      <w:bookmarkStart w:id="42" w:name="_Toc68619397"/>
-      <w:bookmarkStart w:id="43" w:name="_Toc68619938"/>
-      <w:bookmarkStart w:id="44" w:name="_Toc68620000"/>
+      <w:bookmarkStart w:id="41" w:name="_Toc68619397"/>
+      <w:bookmarkStart w:id="42" w:name="_Toc68619938"/>
+      <w:bookmarkStart w:id="43" w:name="_Toc68620000"/>
       <w:r>
         <w:rPr>
           <w:rFonts w:ascii="Calibri Light" w:eastAsia="F" w:hAnsi="Calibri Light"/>
@@ -11177,9 +11072,9 @@
         </w:rPr>
         <w:t xml:space="preserve"> LCD Component:</w:t>
       </w:r>
+      <w:bookmarkEnd w:id="41"/>
       <w:bookmarkEnd w:id="42"/>
       <w:bookmarkEnd w:id="43"/>
-      <w:bookmarkEnd w:id="44"/>
     </w:p>
     <w:p/>
     <w:tbl>
@@ -12139,7 +12034,6 @@
                 <w:sz w:val="24"/>
                 <w:szCs w:val="24"/>
               </w:rPr>
-              <w:lastRenderedPageBreak/>
               <w:t>Req_ID</w:t>
             </w:r>
             <w:proofErr w:type="spellEnd"/>
@@ -14535,7 +14429,6 @@
                 <w:sz w:val="24"/>
                 <w:szCs w:val="24"/>
               </w:rPr>
-              <w:lastRenderedPageBreak/>
               <w:t>XPos</w:t>
             </w:r>
             <w:proofErr w:type="spellEnd"/>
@@ -14632,7 +14525,6 @@
                 <w:sz w:val="24"/>
                 <w:szCs w:val="24"/>
               </w:rPr>
-              <w:lastRenderedPageBreak/>
               <w:t>API</w:t>
             </w:r>
           </w:p>
@@ -16247,17 +16139,18 @@
           <w:szCs w:val="36"/>
         </w:rPr>
       </w:pPr>
-      <w:bookmarkStart w:id="45" w:name="_App_Component_APIs"/>
-      <w:bookmarkStart w:id="46" w:name="_Toc68619398"/>
-      <w:bookmarkEnd w:id="45"/>
+      <w:bookmarkStart w:id="44" w:name="_App_Component_APIs"/>
+      <w:bookmarkStart w:id="45" w:name="_Toc68619398"/>
+      <w:bookmarkEnd w:id="44"/>
       <w:r>
         <w:rPr>
           <w:sz w:val="36"/>
           <w:szCs w:val="36"/>
         </w:rPr>
+        <w:lastRenderedPageBreak/>
         <w:t xml:space="preserve"> </w:t>
       </w:r>
-      <w:bookmarkStart w:id="47" w:name="_Toc68620001"/>
+      <w:bookmarkStart w:id="46" w:name="_Toc68620001"/>
       <w:r>
         <w:rPr>
           <w:sz w:val="36"/>
@@ -16265,8 +16158,8 @@
         </w:rPr>
         <w:t>App Component APIs</w:t>
       </w:r>
+      <w:bookmarkEnd w:id="45"/>
       <w:bookmarkEnd w:id="46"/>
-      <w:bookmarkEnd w:id="47"/>
     </w:p>
     <w:tbl>
       <w:tblPr>
@@ -16455,16 +16348,13 @@
           </w:tcPr>
           <w:p>
             <w:r>
-              <w:t>f</w:t>
-            </w:r>
-            <w:r>
-              <w:t>32</w:t>
-            </w:r>
-            <w:r>
-              <w:t>* Copy_f3</w:t>
-            </w:r>
-            <w:r>
-              <w:t>2Result</w:t>
+              <w:t>U64</w:t>
+            </w:r>
+            <w:r>
+              <w:t xml:space="preserve">* </w:t>
+            </w:r>
+            <w:r>
+              <w:t>result</w:t>
             </w:r>
           </w:p>
         </w:tc>
@@ -16501,10 +16391,7 @@
           <w:p>
             <w:proofErr w:type="spellStart"/>
             <w:r>
-              <w:t>DGC_Calc</w:t>
-            </w:r>
-            <w:r>
-              <w:t>Result</w:t>
+              <w:t>Math_Calc</w:t>
             </w:r>
             <w:proofErr w:type="spellEnd"/>
           </w:p>
@@ -16529,7 +16416,6 @@
               <w:rPr>
                 <w:b/>
               </w:rPr>
-              <w:lastRenderedPageBreak/>
               <w:t xml:space="preserve">Description </w:t>
             </w:r>
           </w:p>
@@ -16792,13 +16678,13 @@
           </w:tcPr>
           <w:p>
             <w:r>
-              <w:t xml:space="preserve">Copy_f32Result: </w:t>
-            </w:r>
-            <w:r>
-              <w:t>(Float range</w:t>
-            </w:r>
-            <w:r>
-              <w:t>)</w:t>
+              <w:t>result</w:t>
+            </w:r>
+            <w:r>
+              <w:t xml:space="preserve">: </w:t>
+            </w:r>
+            <w:r>
+              <w:t>uint64_t range</w:t>
             </w:r>
           </w:p>
           <w:p>
@@ -17136,6 +17022,7 @@
               <w:rPr>
                 <w:b/>
               </w:rPr>
+              <w:lastRenderedPageBreak/>
               <w:t>Covers</w:t>
             </w:r>
           </w:p>
@@ -17427,7 +17314,6 @@
           <w:p>
             <w:proofErr w:type="spellStart"/>
             <w:r>
-              <w:lastRenderedPageBreak/>
               <w:t>ReturnStatus_e</w:t>
             </w:r>
             <w:proofErr w:type="spellEnd"/>
@@ -18042,6 +17928,7 @@
               <w:rPr>
                 <w:b/>
               </w:rPr>
+              <w:lastRenderedPageBreak/>
               <w:t>Name</w:t>
             </w:r>
           </w:p>
@@ -18092,15 +17979,7 @@
           </w:tcPr>
           <w:p>
             <w:r>
-              <w:t xml:space="preserve">state machine that displays key pressed on </w:t>
-            </w:r>
-            <w:proofErr w:type="spellStart"/>
-            <w:r>
-              <w:t>lcd</w:t>
-            </w:r>
-            <w:proofErr w:type="spellEnd"/>
-            <w:r>
-              <w:t xml:space="preserve"> and saves user input (operation and operands) in a struct</w:t>
+              <w:t>state machine that displays key pressed on lcd and saves user input (operation and operands) in a struct</w:t>
             </w:r>
             <w:r>
               <w:t>ure</w:t>
@@ -18218,7 +18097,6 @@
               <w:jc w:val="both"/>
             </w:pPr>
             <w:r>
-              <w:lastRenderedPageBreak/>
               <w:t>- Req_1ST123_SRS_overall_021-V1.1</w:t>
             </w:r>
           </w:p>
@@ -18260,7 +18138,6 @@
               <w:rPr>
                 <w:b/>
               </w:rPr>
-              <w:lastRenderedPageBreak/>
               <w:t>Range</w:t>
             </w:r>
           </w:p>
@@ -18402,7 +18279,7 @@
 </file>
 
 <file path=word/endnotes.xml><?xml version="1.0" encoding="utf-8"?>
-<w:endnotes xmlns:wpc="http://schemas.microsoft.com/office/word/2010/wordprocessingCanvas" xmlns:mc="http://schemas.openxmlformats.org/markup-compatibility/2006" xmlns:o="urn:schemas-microsoft-com:office:office" xmlns:r="http://schemas.openxmlformats.org/officeDocument/2006/relationships" xmlns:m="http://schemas.openxmlformats.org/officeDocument/2006/math" xmlns:v="urn:schemas-microsoft-com:vml" xmlns:wp14="http://schemas.microsoft.com/office/word/2010/wordprocessingDrawing" xmlns:wp="http://schemas.openxmlformats.org/drawingml/2006/wordprocessingDrawing" xmlns:w10="urn:schemas-microsoft-com:office:word" xmlns:w="http://schemas.openxmlformats.org/wordprocessingml/2006/main" xmlns:w14="http://schemas.microsoft.com/office/word/2010/wordml" xmlns:w15="http://schemas.microsoft.com/office/word/2012/wordml" xmlns:wpg="http://schemas.microsoft.com/office/word/2010/wordprocessingGroup" xmlns:wpi="http://schemas.microsoft.com/office/word/2010/wordprocessingInk" xmlns:wne="http://schemas.microsoft.com/office/word/2006/wordml" xmlns:wps="http://schemas.microsoft.com/office/word/2010/wordprocessingShape" mc:Ignorable="w14 w15 wp14">
+<w:endnotes xmlns:wpc="http://schemas.microsoft.com/office/word/2010/wordprocessingCanvas" xmlns:cx="http://schemas.microsoft.com/office/drawing/2014/chartex" xmlns:cx1="http://schemas.microsoft.com/office/drawing/2015/9/8/chartex" xmlns:cx2="http://schemas.microsoft.com/office/drawing/2015/10/21/chartex" xmlns:cx3="http://schemas.microsoft.com/office/drawing/2016/5/9/chartex" xmlns:cx4="http://schemas.microsoft.com/office/drawing/2016/5/10/chartex" xmlns:cx5="http://schemas.microsoft.com/office/drawing/2016/5/11/chartex" xmlns:cx6="http://schemas.microsoft.com/office/drawing/2016/5/12/chartex" xmlns:cx7="http://schemas.microsoft.com/office/drawing/2016/5/13/chartex" xmlns:cx8="http://schemas.microsoft.com/office/drawing/2016/5/14/chartex" xmlns:mc="http://schemas.openxmlformats.org/markup-compatibility/2006" xmlns:aink="http://schemas.microsoft.com/office/drawing/2016/ink" xmlns:am3d="http://schemas.microsoft.com/office/drawing/2017/model3d" xmlns:o="urn:schemas-microsoft-com:office:office" xmlns:r="http://schemas.openxmlformats.org/officeDocument/2006/relationships" xmlns:m="http://schemas.openxmlformats.org/officeDocument/2006/math" xmlns:v="urn:schemas-microsoft-com:vml" xmlns:wp14="http://schemas.microsoft.com/office/word/2010/wordprocessingDrawing" xmlns:wp="http://schemas.openxmlformats.org/drawingml/2006/wordprocessingDrawing" xmlns:w10="urn:schemas-microsoft-com:office:word" xmlns:w="http://schemas.openxmlformats.org/wordprocessingml/2006/main" xmlns:w14="http://schemas.microsoft.com/office/word/2010/wordml" xmlns:w15="http://schemas.microsoft.com/office/word/2012/wordml" xmlns:w16cex="http://schemas.microsoft.com/office/word/2018/wordml/cex" xmlns:w16cid="http://schemas.microsoft.com/office/word/2016/wordml/cid" xmlns:w16="http://schemas.microsoft.com/office/word/2018/wordml" xmlns:w16sdtdh="http://schemas.microsoft.com/office/word/2020/wordml/sdtdatahash" xmlns:w16se="http://schemas.microsoft.com/office/word/2015/wordml/symex" xmlns:wpg="http://schemas.microsoft.com/office/word/2010/wordprocessingGroup" xmlns:wpi="http://schemas.microsoft.com/office/word/2010/wordprocessingInk" xmlns:wne="http://schemas.microsoft.com/office/word/2006/wordml" xmlns:wps="http://schemas.microsoft.com/office/word/2010/wordprocessingShape" mc:Ignorable="w14 w15 w16se w16cid w16 w16cex w16sdtdh wp14">
   <w:endnote w:type="separator" w:id="-1">
     <w:p>
       <w:pPr>
@@ -18427,7 +18304,7 @@
 </file>
 
 <file path=word/footer1.xml><?xml version="1.0" encoding="utf-8"?>
-<w:ftr xmlns:wpc="http://schemas.microsoft.com/office/word/2010/wordprocessingCanvas" xmlns:mc="http://schemas.openxmlformats.org/markup-compatibility/2006" xmlns:o="urn:schemas-microsoft-com:office:office" xmlns:r="http://schemas.openxmlformats.org/officeDocument/2006/relationships" xmlns:m="http://schemas.openxmlformats.org/officeDocument/2006/math" xmlns:v="urn:schemas-microsoft-com:vml" xmlns:wp14="http://schemas.microsoft.com/office/word/2010/wordprocessingDrawing" xmlns:wp="http://schemas.openxmlformats.org/drawingml/2006/wordprocessingDrawing" xmlns:w10="urn:schemas-microsoft-com:office:word" xmlns:w="http://schemas.openxmlformats.org/wordprocessingml/2006/main" xmlns:w14="http://schemas.microsoft.com/office/word/2010/wordml" xmlns:w15="http://schemas.microsoft.com/office/word/2012/wordml" xmlns:wpg="http://schemas.microsoft.com/office/word/2010/wordprocessingGroup" xmlns:wpi="http://schemas.microsoft.com/office/word/2010/wordprocessingInk" xmlns:wne="http://schemas.microsoft.com/office/word/2006/wordml" xmlns:wps="http://schemas.microsoft.com/office/word/2010/wordprocessingShape" mc:Ignorable="w14 w15 wp14">
+<w:ftr xmlns:wpc="http://schemas.microsoft.com/office/word/2010/wordprocessingCanvas" xmlns:cx="http://schemas.microsoft.com/office/drawing/2014/chartex" xmlns:cx1="http://schemas.microsoft.com/office/drawing/2015/9/8/chartex" xmlns:cx2="http://schemas.microsoft.com/office/drawing/2015/10/21/chartex" xmlns:cx3="http://schemas.microsoft.com/office/drawing/2016/5/9/chartex" xmlns:cx4="http://schemas.microsoft.com/office/drawing/2016/5/10/chartex" xmlns:cx5="http://schemas.microsoft.com/office/drawing/2016/5/11/chartex" xmlns:cx6="http://schemas.microsoft.com/office/drawing/2016/5/12/chartex" xmlns:cx7="http://schemas.microsoft.com/office/drawing/2016/5/13/chartex" xmlns:cx8="http://schemas.microsoft.com/office/drawing/2016/5/14/chartex" xmlns:mc="http://schemas.openxmlformats.org/markup-compatibility/2006" xmlns:aink="http://schemas.microsoft.com/office/drawing/2016/ink" xmlns:am3d="http://schemas.microsoft.com/office/drawing/2017/model3d" xmlns:o="urn:schemas-microsoft-com:office:office" xmlns:r="http://schemas.openxmlformats.org/officeDocument/2006/relationships" xmlns:m="http://schemas.openxmlformats.org/officeDocument/2006/math" xmlns:v="urn:schemas-microsoft-com:vml" xmlns:wp14="http://schemas.microsoft.com/office/word/2010/wordprocessingDrawing" xmlns:wp="http://schemas.openxmlformats.org/drawingml/2006/wordprocessingDrawing" xmlns:w10="urn:schemas-microsoft-com:office:word" xmlns:w="http://schemas.openxmlformats.org/wordprocessingml/2006/main" xmlns:w14="http://schemas.microsoft.com/office/word/2010/wordml" xmlns:w15="http://schemas.microsoft.com/office/word/2012/wordml" xmlns:w16cex="http://schemas.microsoft.com/office/word/2018/wordml/cex" xmlns:w16cid="http://schemas.microsoft.com/office/word/2016/wordml/cid" xmlns:w16="http://schemas.microsoft.com/office/word/2018/wordml" xmlns:w16sdtdh="http://schemas.microsoft.com/office/word/2020/wordml/sdtdatahash" xmlns:w16se="http://schemas.microsoft.com/office/word/2015/wordml/symex" xmlns:wpg="http://schemas.microsoft.com/office/word/2010/wordprocessingGroup" xmlns:wpi="http://schemas.microsoft.com/office/word/2010/wordprocessingInk" xmlns:wne="http://schemas.microsoft.com/office/word/2006/wordml" xmlns:wps="http://schemas.microsoft.com/office/word/2010/wordprocessingShape" mc:Ignorable="w14 w15 w16se w16cid w16 w16cex w16sdtdh wp14">
   <w:sdt>
     <w:sdtPr>
       <w:id w:val="-761226007"/>
@@ -18480,7 +18357,7 @@
 </file>
 
 <file path=word/footnotes.xml><?xml version="1.0" encoding="utf-8"?>
-<w:footnotes xmlns:wpc="http://schemas.microsoft.com/office/word/2010/wordprocessingCanvas" xmlns:mc="http://schemas.openxmlformats.org/markup-compatibility/2006" xmlns:o="urn:schemas-microsoft-com:office:office" xmlns:r="http://schemas.openxmlformats.org/officeDocument/2006/relationships" xmlns:m="http://schemas.openxmlformats.org/officeDocument/2006/math" xmlns:v="urn:schemas-microsoft-com:vml" xmlns:wp14="http://schemas.microsoft.com/office/word/2010/wordprocessingDrawing" xmlns:wp="http://schemas.openxmlformats.org/drawingml/2006/wordprocessingDrawing" xmlns:w10="urn:schemas-microsoft-com:office:word" xmlns:w="http://schemas.openxmlformats.org/wordprocessingml/2006/main" xmlns:w14="http://schemas.microsoft.com/office/word/2010/wordml" xmlns:w15="http://schemas.microsoft.com/office/word/2012/wordml" xmlns:wpg="http://schemas.microsoft.com/office/word/2010/wordprocessingGroup" xmlns:wpi="http://schemas.microsoft.com/office/word/2010/wordprocessingInk" xmlns:wne="http://schemas.microsoft.com/office/word/2006/wordml" xmlns:wps="http://schemas.microsoft.com/office/word/2010/wordprocessingShape" mc:Ignorable="w14 w15 wp14">
+<w:footnotes xmlns:wpc="http://schemas.microsoft.com/office/word/2010/wordprocessingCanvas" xmlns:cx="http://schemas.microsoft.com/office/drawing/2014/chartex" xmlns:cx1="http://schemas.microsoft.com/office/drawing/2015/9/8/chartex" xmlns:cx2="http://schemas.microsoft.com/office/drawing/2015/10/21/chartex" xmlns:cx3="http://schemas.microsoft.com/office/drawing/2016/5/9/chartex" xmlns:cx4="http://schemas.microsoft.com/office/drawing/2016/5/10/chartex" xmlns:cx5="http://schemas.microsoft.com/office/drawing/2016/5/11/chartex" xmlns:cx6="http://schemas.microsoft.com/office/drawing/2016/5/12/chartex" xmlns:cx7="http://schemas.microsoft.com/office/drawing/2016/5/13/chartex" xmlns:cx8="http://schemas.microsoft.com/office/drawing/2016/5/14/chartex" xmlns:mc="http://schemas.openxmlformats.org/markup-compatibility/2006" xmlns:aink="http://schemas.microsoft.com/office/drawing/2016/ink" xmlns:am3d="http://schemas.microsoft.com/office/drawing/2017/model3d" xmlns:o="urn:schemas-microsoft-com:office:office" xmlns:r="http://schemas.openxmlformats.org/officeDocument/2006/relationships" xmlns:m="http://schemas.openxmlformats.org/officeDocument/2006/math" xmlns:v="urn:schemas-microsoft-com:vml" xmlns:wp14="http://schemas.microsoft.com/office/word/2010/wordprocessingDrawing" xmlns:wp="http://schemas.openxmlformats.org/drawingml/2006/wordprocessingDrawing" xmlns:w10="urn:schemas-microsoft-com:office:word" xmlns:w="http://schemas.openxmlformats.org/wordprocessingml/2006/main" xmlns:w14="http://schemas.microsoft.com/office/word/2010/wordml" xmlns:w15="http://schemas.microsoft.com/office/word/2012/wordml" xmlns:w16cex="http://schemas.microsoft.com/office/word/2018/wordml/cex" xmlns:w16cid="http://schemas.microsoft.com/office/word/2016/wordml/cid" xmlns:w16="http://schemas.microsoft.com/office/word/2018/wordml" xmlns:w16sdtdh="http://schemas.microsoft.com/office/word/2020/wordml/sdtdatahash" xmlns:w16se="http://schemas.microsoft.com/office/word/2015/wordml/symex" xmlns:wpg="http://schemas.microsoft.com/office/word/2010/wordprocessingGroup" xmlns:wpi="http://schemas.microsoft.com/office/word/2010/wordprocessingInk" xmlns:wne="http://schemas.microsoft.com/office/word/2006/wordml" xmlns:wps="http://schemas.microsoft.com/office/word/2010/wordprocessingShape" mc:Ignorable="w14 w15 w16se w16cid w16 w16cex w16sdtdh wp14">
   <w:footnote w:type="separator" w:id="-1">
     <w:p>
       <w:pPr>
@@ -18505,7 +18382,7 @@
 </file>
 
 <file path=word/numbering.xml><?xml version="1.0" encoding="utf-8"?>
-<w:numbering xmlns:wpc="http://schemas.microsoft.com/office/word/2010/wordprocessingCanvas" xmlns:mc="http://schemas.openxmlformats.org/markup-compatibility/2006" xmlns:o="urn:schemas-microsoft-com:office:office" xmlns:r="http://schemas.openxmlformats.org/officeDocument/2006/relationships" xmlns:m="http://schemas.openxmlformats.org/officeDocument/2006/math" xmlns:v="urn:schemas-microsoft-com:vml" xmlns:wp14="http://schemas.microsoft.com/office/word/2010/wordprocessingDrawing" xmlns:wp="http://schemas.openxmlformats.org/drawingml/2006/wordprocessingDrawing" xmlns:w10="urn:schemas-microsoft-com:office:word" xmlns:w="http://schemas.openxmlformats.org/wordprocessingml/2006/main" xmlns:w14="http://schemas.microsoft.com/office/word/2010/wordml" xmlns:w15="http://schemas.microsoft.com/office/word/2012/wordml" xmlns:wpg="http://schemas.microsoft.com/office/word/2010/wordprocessingGroup" xmlns:wpi="http://schemas.microsoft.com/office/word/2010/wordprocessingInk" xmlns:wne="http://schemas.microsoft.com/office/word/2006/wordml" xmlns:wps="http://schemas.microsoft.com/office/word/2010/wordprocessingShape" mc:Ignorable="w14 w15 wp14">
+<w:numbering xmlns:wpc="http://schemas.microsoft.com/office/word/2010/wordprocessingCanvas" xmlns:cx="http://schemas.microsoft.com/office/drawing/2014/chartex" xmlns:cx1="http://schemas.microsoft.com/office/drawing/2015/9/8/chartex" xmlns:cx2="http://schemas.microsoft.com/office/drawing/2015/10/21/chartex" xmlns:cx3="http://schemas.microsoft.com/office/drawing/2016/5/9/chartex" xmlns:cx4="http://schemas.microsoft.com/office/drawing/2016/5/10/chartex" xmlns:cx5="http://schemas.microsoft.com/office/drawing/2016/5/11/chartex" xmlns:cx6="http://schemas.microsoft.com/office/drawing/2016/5/12/chartex" xmlns:cx7="http://schemas.microsoft.com/office/drawing/2016/5/13/chartex" xmlns:cx8="http://schemas.microsoft.com/office/drawing/2016/5/14/chartex" xmlns:mc="http://schemas.openxmlformats.org/markup-compatibility/2006" xmlns:aink="http://schemas.microsoft.com/office/drawing/2016/ink" xmlns:am3d="http://schemas.microsoft.com/office/drawing/2017/model3d" xmlns:o="urn:schemas-microsoft-com:office:office" xmlns:r="http://schemas.openxmlformats.org/officeDocument/2006/relationships" xmlns:m="http://schemas.openxmlformats.org/officeDocument/2006/math" xmlns:v="urn:schemas-microsoft-com:vml" xmlns:wp14="http://schemas.microsoft.com/office/word/2010/wordprocessingDrawing" xmlns:wp="http://schemas.openxmlformats.org/drawingml/2006/wordprocessingDrawing" xmlns:w10="urn:schemas-microsoft-com:office:word" xmlns:w="http://schemas.openxmlformats.org/wordprocessingml/2006/main" xmlns:w14="http://schemas.microsoft.com/office/word/2010/wordml" xmlns:w15="http://schemas.microsoft.com/office/word/2012/wordml" xmlns:w16cex="http://schemas.microsoft.com/office/word/2018/wordml/cex" xmlns:w16cid="http://schemas.microsoft.com/office/word/2016/wordml/cid" xmlns:w16="http://schemas.microsoft.com/office/word/2018/wordml" xmlns:w16sdtdh="http://schemas.microsoft.com/office/word/2020/wordml/sdtdatahash" xmlns:w16se="http://schemas.microsoft.com/office/word/2015/wordml/symex" xmlns:wpg="http://schemas.microsoft.com/office/word/2010/wordprocessingGroup" xmlns:wpi="http://schemas.microsoft.com/office/word/2010/wordprocessingInk" xmlns:wne="http://schemas.microsoft.com/office/word/2006/wordml" xmlns:wps="http://schemas.microsoft.com/office/word/2010/wordprocessingShape" mc:Ignorable="w14 w15 w16se w16cid w16 w16cex w16sdtdh wp14">
   <w:abstractNum w:abstractNumId="0" w15:restartNumberingAfterBreak="0">
     <w:nsid w:val="005C77CB"/>
     <w:multiLevelType w:val="hybridMultilevel"/>
@@ -21972,7 +21849,7 @@
 </file>
 
 <file path=word/styles.xml><?xml version="1.0" encoding="utf-8"?>
-<w:styles xmlns:mc="http://schemas.openxmlformats.org/markup-compatibility/2006" xmlns:r="http://schemas.openxmlformats.org/officeDocument/2006/relationships" xmlns:w="http://schemas.openxmlformats.org/wordprocessingml/2006/main" xmlns:w14="http://schemas.microsoft.com/office/word/2010/wordml" xmlns:w15="http://schemas.microsoft.com/office/word/2012/wordml" mc:Ignorable="w14 w15">
+<w:styles xmlns:mc="http://schemas.openxmlformats.org/markup-compatibility/2006" xmlns:r="http://schemas.openxmlformats.org/officeDocument/2006/relationships" xmlns:w="http://schemas.openxmlformats.org/wordprocessingml/2006/main" xmlns:w14="http://schemas.microsoft.com/office/word/2010/wordml" xmlns:w15="http://schemas.microsoft.com/office/word/2012/wordml" xmlns:w16cex="http://schemas.microsoft.com/office/word/2018/wordml/cex" xmlns:w16cid="http://schemas.microsoft.com/office/word/2016/wordml/cid" xmlns:w16="http://schemas.microsoft.com/office/word/2018/wordml" xmlns:w16sdtdh="http://schemas.microsoft.com/office/word/2020/wordml/sdtdatahash" xmlns:w16se="http://schemas.microsoft.com/office/word/2015/wordml/symex" mc:Ignorable="w14 w15 w16se w16cid w16 w16cex w16sdtdh">
   <w:docDefaults>
     <w:rPrDefault>
       <w:rPr>
@@ -21988,7 +21865,7 @@
       </w:pPr>
     </w:pPrDefault>
   </w:docDefaults>
-  <w:latentStyles w:defLockedState="0" w:defUIPriority="99" w:defSemiHidden="0" w:defUnhideWhenUsed="0" w:defQFormat="0" w:count="371">
+  <w:latentStyles w:defLockedState="0" w:defUIPriority="99" w:defSemiHidden="0" w:defUnhideWhenUsed="0" w:defQFormat="0" w:count="376">
     <w:lsdException w:name="Normal" w:uiPriority="0" w:qFormat="1"/>
     <w:lsdException w:name="heading 1" w:uiPriority="9" w:qFormat="1"/>
     <w:lsdException w:name="heading 2" w:semiHidden="1" w:uiPriority="9" w:unhideWhenUsed="1" w:qFormat="1"/>
@@ -22094,7 +21971,6 @@
     <w:lsdException w:name="HTML Sample" w:semiHidden="1" w:unhideWhenUsed="1"/>
     <w:lsdException w:name="HTML Typewriter" w:semiHidden="1" w:unhideWhenUsed="1"/>
     <w:lsdException w:name="HTML Variable" w:semiHidden="1" w:unhideWhenUsed="1"/>
-    <w:lsdException w:name="Normal Table" w:semiHidden="1" w:unhideWhenUsed="1"/>
     <w:lsdException w:name="annotation subject" w:semiHidden="1" w:unhideWhenUsed="1"/>
     <w:lsdException w:name="No List" w:semiHidden="1" w:unhideWhenUsed="1"/>
     <w:lsdException w:name="Outline List 1" w:semiHidden="1" w:unhideWhenUsed="1"/>
@@ -22137,11 +22013,8 @@
     <w:lsdException w:name="Table Contemporary" w:semiHidden="1" w:unhideWhenUsed="1"/>
     <w:lsdException w:name="Table Elegant" w:semiHidden="1" w:unhideWhenUsed="1"/>
     <w:lsdException w:name="Table Professional" w:semiHidden="1" w:unhideWhenUsed="1"/>
-    <w:lsdException w:name="Table Subtle 1" w:semiHidden="1" w:unhideWhenUsed="1"/>
     <w:lsdException w:name="Table Subtle 2" w:semiHidden="1" w:unhideWhenUsed="1"/>
     <w:lsdException w:name="Table Web 1" w:semiHidden="1" w:unhideWhenUsed="1"/>
-    <w:lsdException w:name="Table Web 2" w:semiHidden="1" w:unhideWhenUsed="1"/>
-    <w:lsdException w:name="Table Web 3" w:semiHidden="1" w:unhideWhenUsed="1"/>
     <w:lsdException w:name="Balloon Text" w:semiHidden="1" w:unhideWhenUsed="1"/>
     <w:lsdException w:name="Table Grid" w:uiPriority="39"/>
     <w:lsdException w:name="Table Theme" w:semiHidden="1" w:unhideWhenUsed="1"/>
@@ -22360,6 +22233,11 @@
     <w:lsdException w:name="List Table 5 Dark Accent 6" w:uiPriority="50"/>
     <w:lsdException w:name="List Table 6 Colorful Accent 6" w:uiPriority="51"/>
     <w:lsdException w:name="List Table 7 Colorful Accent 6" w:uiPriority="52"/>
+    <w:lsdException w:name="Mention" w:semiHidden="1" w:unhideWhenUsed="1"/>
+    <w:lsdException w:name="Smart Hyperlink" w:semiHidden="1" w:unhideWhenUsed="1"/>
+    <w:lsdException w:name="Hashtag" w:semiHidden="1" w:unhideWhenUsed="1"/>
+    <w:lsdException w:name="Unresolved Mention" w:semiHidden="1" w:unhideWhenUsed="1"/>
+    <w:lsdException w:name="Smart Link" w:semiHidden="1" w:unhideWhenUsed="1"/>
   </w:latentStyles>
   <w:style w:type="paragraph" w:default="1" w:styleId="Normal">
     <w:name w:val="Normal"/>
@@ -22726,7 +22604,7 @@
 </file>
 
 <file path=word/glossary/document.xml><?xml version="1.0" encoding="utf-8"?>
-<w:glossaryDocument xmlns:wpc="http://schemas.microsoft.com/office/word/2010/wordprocessingCanvas" xmlns:mc="http://schemas.openxmlformats.org/markup-compatibility/2006" xmlns:o="urn:schemas-microsoft-com:office:office" xmlns:r="http://schemas.openxmlformats.org/officeDocument/2006/relationships" xmlns:m="http://schemas.openxmlformats.org/officeDocument/2006/math" xmlns:v="urn:schemas-microsoft-com:vml" xmlns:wp14="http://schemas.microsoft.com/office/word/2010/wordprocessingDrawing" xmlns:wp="http://schemas.openxmlformats.org/drawingml/2006/wordprocessingDrawing" xmlns:w10="urn:schemas-microsoft-com:office:word" xmlns:w="http://schemas.openxmlformats.org/wordprocessingml/2006/main" xmlns:w14="http://schemas.microsoft.com/office/word/2010/wordml" xmlns:w15="http://schemas.microsoft.com/office/word/2012/wordml" xmlns:wpg="http://schemas.microsoft.com/office/word/2010/wordprocessingGroup" xmlns:wpi="http://schemas.microsoft.com/office/word/2010/wordprocessingInk" xmlns:wne="http://schemas.microsoft.com/office/word/2006/wordml" xmlns:wps="http://schemas.microsoft.com/office/word/2010/wordprocessingShape" mc:Ignorable="w14 w15 wp14">
+<w:glossaryDocument xmlns:wpc="http://schemas.microsoft.com/office/word/2010/wordprocessingCanvas" xmlns:cx="http://schemas.microsoft.com/office/drawing/2014/chartex" xmlns:cx1="http://schemas.microsoft.com/office/drawing/2015/9/8/chartex" xmlns:cx2="http://schemas.microsoft.com/office/drawing/2015/10/21/chartex" xmlns:cx3="http://schemas.microsoft.com/office/drawing/2016/5/9/chartex" xmlns:cx4="http://schemas.microsoft.com/office/drawing/2016/5/10/chartex" xmlns:cx5="http://schemas.microsoft.com/office/drawing/2016/5/11/chartex" xmlns:cx6="http://schemas.microsoft.com/office/drawing/2016/5/12/chartex" xmlns:cx7="http://schemas.microsoft.com/office/drawing/2016/5/13/chartex" xmlns:cx8="http://schemas.microsoft.com/office/drawing/2016/5/14/chartex" xmlns:mc="http://schemas.openxmlformats.org/markup-compatibility/2006" xmlns:aink="http://schemas.microsoft.com/office/drawing/2016/ink" xmlns:am3d="http://schemas.microsoft.com/office/drawing/2017/model3d" xmlns:o="urn:schemas-microsoft-com:office:office" xmlns:r="http://schemas.openxmlformats.org/officeDocument/2006/relationships" xmlns:m="http://schemas.openxmlformats.org/officeDocument/2006/math" xmlns:v="urn:schemas-microsoft-com:vml" xmlns:wp14="http://schemas.microsoft.com/office/word/2010/wordprocessingDrawing" xmlns:wp="http://schemas.openxmlformats.org/drawingml/2006/wordprocessingDrawing" xmlns:w10="urn:schemas-microsoft-com:office:word" xmlns:w="http://schemas.openxmlformats.org/wordprocessingml/2006/main" xmlns:w14="http://schemas.microsoft.com/office/word/2010/wordml" xmlns:w15="http://schemas.microsoft.com/office/word/2012/wordml" xmlns:w16cex="http://schemas.microsoft.com/office/word/2018/wordml/cex" xmlns:w16cid="http://schemas.microsoft.com/office/word/2016/wordml/cid" xmlns:w16="http://schemas.microsoft.com/office/word/2018/wordml" xmlns:w16sdtdh="http://schemas.microsoft.com/office/word/2020/wordml/sdtdatahash" xmlns:w16se="http://schemas.microsoft.com/office/word/2015/wordml/symex" xmlns:wpg="http://schemas.microsoft.com/office/word/2010/wordprocessingGroup" xmlns:wpi="http://schemas.microsoft.com/office/word/2010/wordprocessingInk" xmlns:wne="http://schemas.microsoft.com/office/word/2006/wordml" xmlns:wps="http://schemas.microsoft.com/office/word/2010/wordprocessingShape" mc:Ignorable="w14 w15 w16se w16cid w16 w16cex w16sdtdh wp14">
   <w:docParts>
     <w:docPart>
       <w:docPartPr>
@@ -22751,7 +22629,7 @@
           <w:r>
             <w:rPr>
               <w:rFonts w:asciiTheme="majorHAnsi" w:eastAsiaTheme="majorEastAsia" w:hAnsiTheme="majorHAnsi" w:cstheme="majorBidi"/>
-              <w:color w:val="5B9BD5" w:themeColor="accent1"/>
+              <w:color w:val="4472C4" w:themeColor="accent1"/>
               <w:sz w:val="88"/>
               <w:szCs w:val="88"/>
             </w:rPr>
@@ -22782,7 +22660,7 @@
           </w:pPr>
           <w:r>
             <w:rPr>
-              <w:color w:val="2E74B5" w:themeColor="accent1" w:themeShade="BF"/>
+              <w:color w:val="2F5496" w:themeColor="accent1" w:themeShade="BF"/>
               <w:sz w:val="24"/>
               <w:szCs w:val="24"/>
             </w:rPr>
@@ -22796,13 +22674,13 @@
 </file>
 
 <file path=word/glossary/fontTable.xml><?xml version="1.0" encoding="utf-8"?>
-<w:fonts xmlns:mc="http://schemas.openxmlformats.org/markup-compatibility/2006" xmlns:r="http://schemas.openxmlformats.org/officeDocument/2006/relationships" xmlns:w="http://schemas.openxmlformats.org/wordprocessingml/2006/main" xmlns:w14="http://schemas.microsoft.com/office/word/2010/wordml" xmlns:w15="http://schemas.microsoft.com/office/word/2012/wordml" mc:Ignorable="w14 w15">
+<w:fonts xmlns:mc="http://schemas.openxmlformats.org/markup-compatibility/2006" xmlns:r="http://schemas.openxmlformats.org/officeDocument/2006/relationships" xmlns:w="http://schemas.openxmlformats.org/wordprocessingml/2006/main" xmlns:w14="http://schemas.microsoft.com/office/word/2010/wordml" xmlns:w15="http://schemas.microsoft.com/office/word/2012/wordml" xmlns:w16cex="http://schemas.microsoft.com/office/word/2018/wordml/cex" xmlns:w16cid="http://schemas.microsoft.com/office/word/2016/wordml/cid" xmlns:w16="http://schemas.microsoft.com/office/word/2018/wordml" xmlns:w16sdtdh="http://schemas.microsoft.com/office/word/2020/wordml/sdtdatahash" xmlns:w16se="http://schemas.microsoft.com/office/word/2015/wordml/symex" mc:Ignorable="w14 w15 w16se w16cid w16 w16cex w16sdtdh">
   <w:font w:name="Times New Roman">
     <w:panose1 w:val="02020603050405020304"/>
     <w:charset w:val="00"/>
     <w:family w:val="roman"/>
     <w:pitch w:val="variable"/>
-    <w:sig w:usb0="E0002AFF" w:usb1="C0007841" w:usb2="00000009" w:usb3="00000000" w:csb0="000001FF" w:csb1="00000000"/>
+    <w:sig w:usb0="E0002EFF" w:usb1="C000785B" w:usb2="00000009" w:usb3="00000000" w:csb0="000001FF" w:csb1="00000000"/>
   </w:font>
   <w:font w:name="Symbol">
     <w:panose1 w:val="05050102010706020507"/>
@@ -22816,7 +22694,7 @@
     <w:charset w:val="00"/>
     <w:family w:val="modern"/>
     <w:pitch w:val="fixed"/>
-    <w:sig w:usb0="E0002AFF" w:usb1="C0007843" w:usb2="00000009" w:usb3="00000000" w:csb0="000001FF" w:csb1="00000000"/>
+    <w:sig w:usb0="E0002EFF" w:usb1="C0007843" w:usb2="00000009" w:usb3="00000000" w:csb0="000001FF" w:csb1="00000000"/>
   </w:font>
   <w:font w:name="Wingdings">
     <w:panose1 w:val="05000000000000000000"/>
@@ -22830,38 +22708,38 @@
     <w:charset w:val="00"/>
     <w:family w:val="swiss"/>
     <w:pitch w:val="variable"/>
-    <w:sig w:usb0="E00002FF" w:usb1="4000ACFF" w:usb2="00000001" w:usb3="00000000" w:csb0="0000019F" w:csb1="00000000"/>
+    <w:sig w:usb0="E4002EFF" w:usb1="C000247B" w:usb2="00000009" w:usb3="00000000" w:csb0="000001FF" w:csb1="00000000"/>
   </w:font>
   <w:font w:name="Consolas">
     <w:panose1 w:val="020B0609020204030204"/>
     <w:charset w:val="00"/>
     <w:family w:val="modern"/>
     <w:pitch w:val="fixed"/>
-    <w:sig w:usb0="E10002FF" w:usb1="4000FCFF" w:usb2="00000009" w:usb3="00000000" w:csb0="0000019F" w:csb1="00000000"/>
+    <w:sig w:usb0="E00006FF" w:usb1="0000FCFF" w:usb2="00000001" w:usb3="00000000" w:csb0="0000019F" w:csb1="00000000"/>
   </w:font>
   <w:font w:name="Arial">
     <w:panose1 w:val="020B0604020202020204"/>
     <w:charset w:val="00"/>
     <w:family w:val="swiss"/>
     <w:pitch w:val="variable"/>
-    <w:sig w:usb0="E0002AFF" w:usb1="C0007843" w:usb2="00000009" w:usb3="00000000" w:csb0="000001FF" w:csb1="00000000"/>
+    <w:sig w:usb0="E0002EFF" w:usb1="C000785B" w:usb2="00000009" w:usb3="00000000" w:csb0="000001FF" w:csb1="00000000"/>
   </w:font>
   <w:font w:name="Calibri Light">
     <w:panose1 w:val="020F0302020204030204"/>
     <w:charset w:val="00"/>
     <w:family w:val="swiss"/>
     <w:pitch w:val="variable"/>
-    <w:sig w:usb0="A00002EF" w:usb1="4000207B" w:usb2="00000000" w:usb3="00000000" w:csb0="0000019F" w:csb1="00000000"/>
+    <w:sig w:usb0="E4002EFF" w:usb1="C000247B" w:usb2="00000009" w:usb3="00000000" w:csb0="000001FF" w:csb1="00000000"/>
   </w:font>
   <w:font w:name="Segoe UI">
     <w:panose1 w:val="020B0502040204020203"/>
     <w:charset w:val="00"/>
     <w:family w:val="swiss"/>
     <w:pitch w:val="variable"/>
-    <w:sig w:usb0="E10022FF" w:usb1="C000E47F" w:usb2="00000029" w:usb3="00000000" w:csb0="000001DF" w:csb1="00000000"/>
+    <w:sig w:usb0="E4002EFF" w:usb1="C000E47F" w:usb2="00000009" w:usb3="00000000" w:csb0="000001FF" w:csb1="00000000"/>
   </w:font>
   <w:font w:name="ArialMT">
-    <w:altName w:val="Times New Roman"/>
+    <w:altName w:val="Arial"/>
     <w:panose1 w:val="00000000000000000000"/>
     <w:charset w:val="00"/>
     <w:family w:val="roman"/>
@@ -22883,7 +22761,7 @@
 </file>
 
 <file path=word/glossary/settings.xml><?xml version="1.0" encoding="utf-8"?>
-<w:settings xmlns:mc="http://schemas.openxmlformats.org/markup-compatibility/2006" xmlns:o="urn:schemas-microsoft-com:office:office" xmlns:r="http://schemas.openxmlformats.org/officeDocument/2006/relationships" xmlns:m="http://schemas.openxmlformats.org/officeDocument/2006/math" xmlns:v="urn:schemas-microsoft-com:vml" xmlns:w10="urn:schemas-microsoft-com:office:word" xmlns:w="http://schemas.openxmlformats.org/wordprocessingml/2006/main" xmlns:w14="http://schemas.microsoft.com/office/word/2010/wordml" xmlns:w15="http://schemas.microsoft.com/office/word/2012/wordml" xmlns:sl="http://schemas.openxmlformats.org/schemaLibrary/2006/main" mc:Ignorable="w14 w15">
+<w:settings xmlns:mc="http://schemas.openxmlformats.org/markup-compatibility/2006" xmlns:o="urn:schemas-microsoft-com:office:office" xmlns:r="http://schemas.openxmlformats.org/officeDocument/2006/relationships" xmlns:m="http://schemas.openxmlformats.org/officeDocument/2006/math" xmlns:v="urn:schemas-microsoft-com:vml" xmlns:w10="urn:schemas-microsoft-com:office:word" xmlns:w="http://schemas.openxmlformats.org/wordprocessingml/2006/main" xmlns:w14="http://schemas.microsoft.com/office/word/2010/wordml" xmlns:w15="http://schemas.microsoft.com/office/word/2012/wordml" xmlns:w16cex="http://schemas.microsoft.com/office/word/2018/wordml/cex" xmlns:w16cid="http://schemas.microsoft.com/office/word/2016/wordml/cid" xmlns:w16="http://schemas.microsoft.com/office/word/2018/wordml" xmlns:w16sdtdh="http://schemas.microsoft.com/office/word/2020/wordml/sdtdatahash" xmlns:w16se="http://schemas.microsoft.com/office/word/2015/wordml/symex" xmlns:sl="http://schemas.openxmlformats.org/schemaLibrary/2006/main" mc:Ignorable="w14 w15 w16se w16cid w16 w16cex w16sdtdh">
   <w:view w:val="normal"/>
   <w:defaultTabStop w:val="720"/>
   <w:characterSpacingControl w:val="doNotCompress"/>
@@ -22894,6 +22772,7 @@
     <w:compatSetting w:name="enableOpenTypeFeatures" w:uri="http://schemas.microsoft.com/office/word" w:val="1"/>
     <w:compatSetting w:name="doNotFlipMirrorIndents" w:uri="http://schemas.microsoft.com/office/word" w:val="1"/>
     <w:compatSetting w:name="differentiateMultirowTableHeaders" w:uri="http://schemas.microsoft.com/office/word" w:val="1"/>
+    <w:compatSetting w:name="useWord2013TrackBottomHyphenation" w:uri="http://schemas.microsoft.com/office/word" w:val="1"/>
   </w:compat>
   <w:rsids>
     <w:rsidRoot w:val="008304B5"/>
@@ -22907,6 +22786,7 @@
     <w:rsid w:val="00435B8B"/>
     <w:rsid w:val="004A4A13"/>
     <w:rsid w:val="00586F6A"/>
+    <w:rsid w:val="007C76C0"/>
     <w:rsid w:val="008304B5"/>
     <w:rsid w:val="008649C1"/>
     <w:rsid w:val="009506F5"/>
@@ -22941,7 +22821,7 @@
 </file>
 
 <file path=word/glossary/styles.xml><?xml version="1.0" encoding="utf-8"?>
-<w:styles xmlns:mc="http://schemas.openxmlformats.org/markup-compatibility/2006" xmlns:r="http://schemas.openxmlformats.org/officeDocument/2006/relationships" xmlns:w="http://schemas.openxmlformats.org/wordprocessingml/2006/main" xmlns:w14="http://schemas.microsoft.com/office/word/2010/wordml" xmlns:w15="http://schemas.microsoft.com/office/word/2012/wordml" mc:Ignorable="w14 w15">
+<w:styles xmlns:mc="http://schemas.openxmlformats.org/markup-compatibility/2006" xmlns:r="http://schemas.openxmlformats.org/officeDocument/2006/relationships" xmlns:w="http://schemas.openxmlformats.org/wordprocessingml/2006/main" xmlns:w14="http://schemas.microsoft.com/office/word/2010/wordml" xmlns:w15="http://schemas.microsoft.com/office/word/2012/wordml" xmlns:w16cex="http://schemas.microsoft.com/office/word/2018/wordml/cex" xmlns:w16cid="http://schemas.microsoft.com/office/word/2016/wordml/cid" xmlns:w16="http://schemas.microsoft.com/office/word/2018/wordml" xmlns:w16sdtdh="http://schemas.microsoft.com/office/word/2020/wordml/sdtdatahash" xmlns:w16se="http://schemas.microsoft.com/office/word/2015/wordml/symex" mc:Ignorable="w14 w15 w16se w16cid w16 w16cex w16sdtdh">
   <w:docDefaults>
     <w:rPrDefault>
       <w:rPr>
@@ -22957,7 +22837,7 @@
       </w:pPr>
     </w:pPrDefault>
   </w:docDefaults>
-  <w:latentStyles w:defLockedState="0" w:defUIPriority="99" w:defSemiHidden="0" w:defUnhideWhenUsed="0" w:defQFormat="0" w:count="371">
+  <w:latentStyles w:defLockedState="0" w:defUIPriority="99" w:defSemiHidden="0" w:defUnhideWhenUsed="0" w:defQFormat="0" w:count="376">
     <w:lsdException w:name="Normal" w:uiPriority="0" w:qFormat="1"/>
     <w:lsdException w:name="heading 1" w:uiPriority="9" w:qFormat="1"/>
     <w:lsdException w:name="heading 2" w:semiHidden="1" w:uiPriority="9" w:unhideWhenUsed="1" w:qFormat="1"/>
@@ -23063,7 +22943,6 @@
     <w:lsdException w:name="HTML Sample" w:semiHidden="1" w:unhideWhenUsed="1"/>
     <w:lsdException w:name="HTML Typewriter" w:semiHidden="1" w:unhideWhenUsed="1"/>
     <w:lsdException w:name="HTML Variable" w:semiHidden="1" w:unhideWhenUsed="1"/>
-    <w:lsdException w:name="Normal Table" w:semiHidden="1" w:unhideWhenUsed="1"/>
     <w:lsdException w:name="annotation subject" w:semiHidden="1" w:unhideWhenUsed="1"/>
     <w:lsdException w:name="No List" w:semiHidden="1" w:unhideWhenUsed="1"/>
     <w:lsdException w:name="Outline List 1" w:semiHidden="1" w:unhideWhenUsed="1"/>
@@ -23106,11 +22985,8 @@
     <w:lsdException w:name="Table Contemporary" w:semiHidden="1" w:unhideWhenUsed="1"/>
     <w:lsdException w:name="Table Elegant" w:semiHidden="1" w:unhideWhenUsed="1"/>
     <w:lsdException w:name="Table Professional" w:semiHidden="1" w:unhideWhenUsed="1"/>
-    <w:lsdException w:name="Table Subtle 1" w:semiHidden="1" w:unhideWhenUsed="1"/>
     <w:lsdException w:name="Table Subtle 2" w:semiHidden="1" w:unhideWhenUsed="1"/>
     <w:lsdException w:name="Table Web 1" w:semiHidden="1" w:unhideWhenUsed="1"/>
-    <w:lsdException w:name="Table Web 2" w:semiHidden="1" w:unhideWhenUsed="1"/>
-    <w:lsdException w:name="Table Web 3" w:semiHidden="1" w:unhideWhenUsed="1"/>
     <w:lsdException w:name="Balloon Text" w:semiHidden="1" w:unhideWhenUsed="1"/>
     <w:lsdException w:name="Table Grid" w:uiPriority="39"/>
     <w:lsdException w:name="Table Theme" w:semiHidden="1" w:unhideWhenUsed="1"/>
@@ -23329,6 +23205,11 @@
     <w:lsdException w:name="List Table 5 Dark Accent 6" w:uiPriority="50"/>
     <w:lsdException w:name="List Table 6 Colorful Accent 6" w:uiPriority="51"/>
     <w:lsdException w:name="List Table 7 Colorful Accent 6" w:uiPriority="52"/>
+    <w:lsdException w:name="Mention" w:semiHidden="1" w:unhideWhenUsed="1"/>
+    <w:lsdException w:name="Smart Hyperlink" w:semiHidden="1" w:unhideWhenUsed="1"/>
+    <w:lsdException w:name="Hashtag" w:semiHidden="1" w:unhideWhenUsed="1"/>
+    <w:lsdException w:name="Unresolved Mention" w:semiHidden="1" w:unhideWhenUsed="1"/>
+    <w:lsdException w:name="Smart Link" w:semiHidden="1" w:unhideWhenUsed="1"/>
   </w:latentStyles>
   <w:style w:type="paragraph" w:default="1" w:styleId="Normal">
     <w:name w:val="Normal"/>
@@ -23373,7 +23254,7 @@
 </file>
 
 <file path=word/glossary/webSettings.xml><?xml version="1.0" encoding="utf-8"?>
-<w:webSettings xmlns:mc="http://schemas.openxmlformats.org/markup-compatibility/2006" xmlns:r="http://schemas.openxmlformats.org/officeDocument/2006/relationships" xmlns:w="http://schemas.openxmlformats.org/wordprocessingml/2006/main" xmlns:w14="http://schemas.microsoft.com/office/word/2010/wordml" xmlns:w15="http://schemas.microsoft.com/office/word/2012/wordml" mc:Ignorable="w14 w15">
+<w:webSettings xmlns:mc="http://schemas.openxmlformats.org/markup-compatibility/2006" xmlns:r="http://schemas.openxmlformats.org/officeDocument/2006/relationships" xmlns:w="http://schemas.openxmlformats.org/wordprocessingml/2006/main" xmlns:w14="http://schemas.microsoft.com/office/word/2010/wordml" xmlns:w15="http://schemas.microsoft.com/office/word/2012/wordml" xmlns:w16cex="http://schemas.microsoft.com/office/word/2018/wordml/cex" xmlns:w16cid="http://schemas.microsoft.com/office/word/2016/wordml/cid" xmlns:w16="http://schemas.microsoft.com/office/word/2018/wordml" xmlns:w16sdtdh="http://schemas.microsoft.com/office/word/2020/wordml/sdtdatahash" xmlns:w16se="http://schemas.microsoft.com/office/word/2015/wordml/symex" mc:Ignorable="w14 w15 w16se w16cid w16 w16cex w16sdtdh">
   <w:optimizeForBrowser/>
   <w:allowPNG/>
 </w:webSettings>

</xml_diff>